<commit_message>
Instalação bootstrap e implementação do serviço CalculadoraService - Angular
</commit_message>
<xml_diff>
--- a/Angular/Notas Angular.docx
+++ b/Angular/Notas Angular.docx
@@ -2474,15 +2474,7 @@
           <w:bCs/>
           <w:color w:val="FF0000"/>
         </w:rPr>
-        <w:t>Modulo</w:t>
-      </w:r>
-      <w:r>
-        <w:rPr>
-          <w:b/>
-          <w:bCs/>
-          <w:color w:val="FF0000"/>
-        </w:rPr>
-        <w:t>QueFicaraDentro</w:t>
+        <w:t>ModuloQueFicaraDentro</w:t>
       </w:r>
       <w:proofErr w:type="spellEnd"/>
       <w:r>
@@ -7869,10 +7861,250 @@
     </w:p>
     <w:p>
       <w:pPr>
+        <w:shd w:val="clear" w:color="auto" w:fill="FFFFFF"/>
+        <w:spacing w:after="300" w:line="240" w:lineRule="auto"/>
+        <w:rPr>
+          <w:rFonts w:ascii="Segoe UI" w:eastAsia="Times New Roman" w:hAnsi="Segoe UI" w:cs="Segoe UI"/>
+          <w:color w:val="29303B"/>
+          <w:sz w:val="27"/>
+          <w:szCs w:val="27"/>
+          <w:lang w:eastAsia="pt-BR"/>
+        </w:rPr>
+      </w:pPr>
+      <w:r>
+        <w:rPr>
+          <w:rFonts w:ascii="Segoe UI" w:eastAsia="Times New Roman" w:hAnsi="Segoe UI" w:cs="Segoe UI"/>
+          <w:b/>
+          <w:bCs/>
+          <w:color w:val="29303B"/>
+          <w:sz w:val="27"/>
+          <w:szCs w:val="27"/>
+          <w:lang w:eastAsia="pt-BR"/>
+        </w:rPr>
+        <w:lastRenderedPageBreak/>
+        <w:t>Comando</w:t>
+      </w:r>
+      <w:r>
+        <w:rPr>
+          <w:rFonts w:ascii="Segoe UI" w:eastAsia="Times New Roman" w:hAnsi="Segoe UI" w:cs="Segoe UI"/>
+          <w:color w:val="29303B"/>
+          <w:sz w:val="27"/>
+          <w:szCs w:val="27"/>
+          <w:lang w:eastAsia="pt-BR"/>
+        </w:rPr>
+        <w:t xml:space="preserve"> </w:t>
+      </w:r>
+      <w:proofErr w:type="spellStart"/>
+      <w:r>
+        <w:rPr>
+          <w:rFonts w:ascii="Segoe UI" w:eastAsia="Times New Roman" w:hAnsi="Segoe UI" w:cs="Segoe UI"/>
+          <w:color w:val="29303B"/>
+          <w:sz w:val="27"/>
+          <w:szCs w:val="27"/>
+          <w:lang w:eastAsia="pt-BR"/>
+        </w:rPr>
+        <w:t>npm</w:t>
+      </w:r>
+      <w:proofErr w:type="spellEnd"/>
+      <w:r>
+        <w:rPr>
+          <w:rFonts w:ascii="Segoe UI" w:eastAsia="Times New Roman" w:hAnsi="Segoe UI" w:cs="Segoe UI"/>
+          <w:color w:val="29303B"/>
+          <w:sz w:val="27"/>
+          <w:szCs w:val="27"/>
+          <w:lang w:eastAsia="pt-BR"/>
+        </w:rPr>
+        <w:t xml:space="preserve"> </w:t>
+      </w:r>
+      <w:proofErr w:type="spellStart"/>
+      <w:r>
+        <w:rPr>
+          <w:rFonts w:ascii="Segoe UI" w:eastAsia="Times New Roman" w:hAnsi="Segoe UI" w:cs="Segoe UI"/>
+          <w:color w:val="29303B"/>
+          <w:sz w:val="27"/>
+          <w:szCs w:val="27"/>
+          <w:lang w:eastAsia="pt-BR"/>
+        </w:rPr>
+        <w:t>install</w:t>
+      </w:r>
+      <w:proofErr w:type="spellEnd"/>
+      <w:r>
+        <w:rPr>
+          <w:rFonts w:ascii="Segoe UI" w:eastAsia="Times New Roman" w:hAnsi="Segoe UI" w:cs="Segoe UI"/>
+          <w:color w:val="29303B"/>
+          <w:sz w:val="27"/>
+          <w:szCs w:val="27"/>
+          <w:lang w:eastAsia="pt-BR"/>
+        </w:rPr>
+        <w:t xml:space="preserve"> --</w:t>
+      </w:r>
+      <w:proofErr w:type="spellStart"/>
+      <w:r>
+        <w:rPr>
+          <w:rFonts w:ascii="Segoe UI" w:eastAsia="Times New Roman" w:hAnsi="Segoe UI" w:cs="Segoe UI"/>
+          <w:color w:val="29303B"/>
+          <w:sz w:val="27"/>
+          <w:szCs w:val="27"/>
+          <w:lang w:eastAsia="pt-BR"/>
+        </w:rPr>
+        <w:t>save</w:t>
+      </w:r>
+      <w:proofErr w:type="spellEnd"/>
+      <w:r>
+        <w:rPr>
+          <w:rFonts w:ascii="Segoe UI" w:eastAsia="Times New Roman" w:hAnsi="Segoe UI" w:cs="Segoe UI"/>
+          <w:color w:val="29303B"/>
+          <w:sz w:val="27"/>
+          <w:szCs w:val="27"/>
+          <w:lang w:eastAsia="pt-BR"/>
+        </w:rPr>
+        <w:t xml:space="preserve"> bootstrap@3</w:t>
+      </w:r>
+      <w:r>
+        <w:rPr>
+          <w:rFonts w:ascii="Segoe UI" w:eastAsia="Times New Roman" w:hAnsi="Segoe UI" w:cs="Segoe UI"/>
+          <w:color w:val="29303B"/>
+          <w:sz w:val="27"/>
+          <w:szCs w:val="27"/>
+          <w:lang w:eastAsia="pt-BR"/>
+        </w:rPr>
+        <w:t xml:space="preserve"> </w:t>
+      </w:r>
+    </w:p>
+    <w:p>
+      <w:pPr>
+        <w:shd w:val="clear" w:color="auto" w:fill="FFFFFF"/>
+        <w:spacing w:after="300" w:line="240" w:lineRule="auto"/>
+        <w:rPr>
+          <w:rFonts w:ascii="Segoe UI" w:eastAsia="Times New Roman" w:hAnsi="Segoe UI" w:cs="Segoe UI"/>
+          <w:color w:val="29303B"/>
+          <w:sz w:val="27"/>
+          <w:szCs w:val="27"/>
+          <w:lang w:eastAsia="pt-BR"/>
+        </w:rPr>
+      </w:pPr>
+      <w:r>
+        <w:rPr>
+          <w:rFonts w:ascii="Segoe UI" w:eastAsia="Times New Roman" w:hAnsi="Segoe UI" w:cs="Segoe UI"/>
+          <w:color w:val="29303B"/>
+          <w:sz w:val="27"/>
+          <w:szCs w:val="27"/>
+          <w:lang w:eastAsia="pt-BR"/>
+        </w:rPr>
+        <w:t xml:space="preserve">O @3 é </w:t>
+      </w:r>
+      <w:proofErr w:type="gramStart"/>
+      <w:r>
+        <w:rPr>
+          <w:rFonts w:ascii="Segoe UI" w:eastAsia="Times New Roman" w:hAnsi="Segoe UI" w:cs="Segoe UI"/>
+          <w:color w:val="29303B"/>
+          <w:sz w:val="27"/>
+          <w:szCs w:val="27"/>
+          <w:lang w:eastAsia="pt-BR"/>
+        </w:rPr>
+        <w:t>pra</w:t>
+      </w:r>
+      <w:proofErr w:type="gramEnd"/>
+      <w:r>
+        <w:rPr>
+          <w:rFonts w:ascii="Segoe UI" w:eastAsia="Times New Roman" w:hAnsi="Segoe UI" w:cs="Segoe UI"/>
+          <w:color w:val="29303B"/>
+          <w:sz w:val="27"/>
+          <w:szCs w:val="27"/>
+          <w:lang w:eastAsia="pt-BR"/>
+        </w:rPr>
+        <w:t xml:space="preserve"> garantir que a versão que será baixada é a 3.</w:t>
+      </w:r>
+    </w:p>
+    <w:p>
+      <w:pPr>
         <w:spacing w:after="0"/>
       </w:pPr>
+      <w:r>
+        <w:t>Ff</w:t>
+      </w:r>
+      <w:r>
+        <w:t xml:space="preserve">    </w:t>
+      </w:r>
       <w:bookmarkStart w:id="0" w:name="_GoBack"/>
       <w:bookmarkEnd w:id="0"/>
+    </w:p>
+    <w:p>
+      <w:pPr>
+        <w:spacing w:after="0"/>
+      </w:pPr>
+    </w:p>
+    <w:p>
+      <w:pPr>
+        <w:spacing w:after="0"/>
+      </w:pPr>
+    </w:p>
+    <w:p>
+      <w:pPr>
+        <w:spacing w:after="0"/>
+      </w:pPr>
+    </w:p>
+    <w:p>
+      <w:pPr>
+        <w:spacing w:after="0"/>
+      </w:pPr>
+    </w:p>
+    <w:p>
+      <w:pPr>
+        <w:shd w:val="clear" w:color="auto" w:fill="FFFFFF"/>
+        <w:spacing w:after="300" w:line="240" w:lineRule="auto"/>
+        <w:rPr>
+          <w:rFonts w:ascii="Segoe UI" w:eastAsia="Times New Roman" w:hAnsi="Segoe UI" w:cs="Segoe UI"/>
+          <w:color w:val="29303B"/>
+          <w:sz w:val="27"/>
+          <w:szCs w:val="27"/>
+          <w:lang w:eastAsia="pt-BR"/>
+        </w:rPr>
+      </w:pPr>
+    </w:p>
+    <w:p>
+      <w:pPr>
+        <w:shd w:val="clear" w:color="auto" w:fill="FFFFFF"/>
+        <w:spacing w:after="300" w:line="240" w:lineRule="auto"/>
+        <w:rPr>
+          <w:rFonts w:ascii="Segoe UI" w:eastAsia="Times New Roman" w:hAnsi="Segoe UI" w:cs="Segoe UI"/>
+          <w:color w:val="29303B"/>
+          <w:sz w:val="27"/>
+          <w:szCs w:val="27"/>
+          <w:lang w:eastAsia="pt-BR"/>
+        </w:rPr>
+      </w:pPr>
+    </w:p>
+    <w:p>
+      <w:pPr>
+        <w:shd w:val="clear" w:color="auto" w:fill="FFFFFF"/>
+        <w:spacing w:after="300" w:line="240" w:lineRule="auto"/>
+        <w:rPr>
+          <w:rFonts w:ascii="Segoe UI" w:eastAsia="Times New Roman" w:hAnsi="Segoe UI" w:cs="Segoe UI"/>
+          <w:color w:val="29303B"/>
+          <w:sz w:val="27"/>
+          <w:szCs w:val="27"/>
+          <w:lang w:eastAsia="pt-BR"/>
+        </w:rPr>
+      </w:pPr>
+    </w:p>
+    <w:p>
+      <w:pPr>
+        <w:shd w:val="clear" w:color="auto" w:fill="FFFFFF"/>
+        <w:spacing w:after="300" w:line="240" w:lineRule="auto"/>
+        <w:rPr>
+          <w:rFonts w:ascii="Segoe UI" w:eastAsia="Times New Roman" w:hAnsi="Segoe UI" w:cs="Segoe UI"/>
+          <w:color w:val="29303B"/>
+          <w:sz w:val="27"/>
+          <w:szCs w:val="27"/>
+          <w:lang w:eastAsia="pt-BR"/>
+        </w:rPr>
+      </w:pPr>
+    </w:p>
+    <w:p>
+      <w:pPr>
+        <w:spacing w:after="0"/>
+      </w:pPr>
     </w:p>
     <w:sectPr>
       <w:pgSz w:w="11906" w:h="16838"/>

</xml_diff>

<commit_message>
Implementando a interface do CalculadoraComponent e Testando o CalculadoraComponent
</commit_message>
<xml_diff>
--- a/Angular/Notas Angular.docx
+++ b/Angular/Notas Angular.docx
@@ -889,7 +889,7 @@
           <w:color w:val="D4D4D4"/>
           <w:sz w:val="21"/>
           <w:szCs w:val="21"/>
-          <w:lang w:eastAsia="pt-BR"/>
+          <w:lang w:val="en-US" w:eastAsia="pt-BR"/>
         </w:rPr>
       </w:pPr>
       <w:r>
@@ -908,39 +908,17 @@
           <w:color w:val="9CDCFE"/>
           <w:sz w:val="21"/>
           <w:szCs w:val="21"/>
-          <w:lang w:eastAsia="pt-BR"/>
-        </w:rPr>
-        <w:t>"</w:t>
-      </w:r>
-      <w:proofErr w:type="spellStart"/>
-      <w:r>
-        <w:rPr>
-          <w:rFonts w:ascii="Consolas" w:eastAsia="Times New Roman" w:hAnsi="Consolas" w:cs="Times New Roman"/>
-          <w:color w:val="9CDCFE"/>
-          <w:sz w:val="21"/>
-          <w:szCs w:val="21"/>
-          <w:lang w:eastAsia="pt-BR"/>
-        </w:rPr>
-        <w:t>ng</w:t>
-      </w:r>
-      <w:proofErr w:type="spellEnd"/>
-      <w:r>
-        <w:rPr>
-          <w:rFonts w:ascii="Consolas" w:eastAsia="Times New Roman" w:hAnsi="Consolas" w:cs="Times New Roman"/>
-          <w:color w:val="9CDCFE"/>
-          <w:sz w:val="21"/>
-          <w:szCs w:val="21"/>
-          <w:lang w:eastAsia="pt-BR"/>
-        </w:rPr>
-        <w:t>"</w:t>
-      </w:r>
-      <w:r>
-        <w:rPr>
-          <w:rFonts w:ascii="Consolas" w:eastAsia="Times New Roman" w:hAnsi="Consolas" w:cs="Times New Roman"/>
-          <w:color w:val="D4D4D4"/>
-          <w:sz w:val="21"/>
-          <w:szCs w:val="21"/>
-          <w:lang w:eastAsia="pt-BR"/>
+          <w:lang w:val="en-US" w:eastAsia="pt-BR"/>
+        </w:rPr>
+        <w:t>"ng"</w:t>
+      </w:r>
+      <w:r>
+        <w:rPr>
+          <w:rFonts w:ascii="Consolas" w:eastAsia="Times New Roman" w:hAnsi="Consolas" w:cs="Times New Roman"/>
+          <w:color w:val="D4D4D4"/>
+          <w:sz w:val="21"/>
+          <w:szCs w:val="21"/>
+          <w:lang w:val="en-US" w:eastAsia="pt-BR"/>
         </w:rPr>
         <w:t>: </w:t>
       </w:r>
@@ -950,39 +928,17 @@
           <w:color w:val="CE9178"/>
           <w:sz w:val="21"/>
           <w:szCs w:val="21"/>
-          <w:lang w:eastAsia="pt-BR"/>
-        </w:rPr>
-        <w:t>"</w:t>
-      </w:r>
-      <w:proofErr w:type="spellStart"/>
-      <w:r>
-        <w:rPr>
-          <w:rFonts w:ascii="Consolas" w:eastAsia="Times New Roman" w:hAnsi="Consolas" w:cs="Times New Roman"/>
-          <w:color w:val="CE9178"/>
-          <w:sz w:val="21"/>
-          <w:szCs w:val="21"/>
-          <w:lang w:eastAsia="pt-BR"/>
-        </w:rPr>
-        <w:t>ng</w:t>
-      </w:r>
-      <w:proofErr w:type="spellEnd"/>
-      <w:r>
-        <w:rPr>
-          <w:rFonts w:ascii="Consolas" w:eastAsia="Times New Roman" w:hAnsi="Consolas" w:cs="Times New Roman"/>
-          <w:color w:val="CE9178"/>
-          <w:sz w:val="21"/>
-          <w:szCs w:val="21"/>
-          <w:lang w:eastAsia="pt-BR"/>
-        </w:rPr>
-        <w:t>"</w:t>
-      </w:r>
-      <w:r>
-        <w:rPr>
-          <w:rFonts w:ascii="Consolas" w:eastAsia="Times New Roman" w:hAnsi="Consolas" w:cs="Times New Roman"/>
-          <w:color w:val="D4D4D4"/>
-          <w:sz w:val="21"/>
-          <w:szCs w:val="21"/>
-          <w:lang w:eastAsia="pt-BR"/>
+          <w:lang w:val="en-US" w:eastAsia="pt-BR"/>
+        </w:rPr>
+        <w:t>"ng"</w:t>
+      </w:r>
+      <w:r>
+        <w:rPr>
+          <w:rFonts w:ascii="Consolas" w:eastAsia="Times New Roman" w:hAnsi="Consolas" w:cs="Times New Roman"/>
+          <w:color w:val="D4D4D4"/>
+          <w:sz w:val="21"/>
+          <w:szCs w:val="21"/>
+          <w:lang w:val="en-US" w:eastAsia="pt-BR"/>
         </w:rPr>
         <w:t>,</w:t>
       </w:r>
@@ -996,16 +952,16 @@
           <w:color w:val="D4D4D4"/>
           <w:sz w:val="21"/>
           <w:szCs w:val="21"/>
-          <w:lang w:eastAsia="pt-BR"/>
-        </w:rPr>
-      </w:pPr>
-      <w:r>
-        <w:rPr>
-          <w:rFonts w:ascii="Consolas" w:eastAsia="Times New Roman" w:hAnsi="Consolas" w:cs="Times New Roman"/>
-          <w:color w:val="D4D4D4"/>
-          <w:sz w:val="21"/>
-          <w:szCs w:val="21"/>
-          <w:lang w:eastAsia="pt-BR"/>
+          <w:lang w:val="en-US" w:eastAsia="pt-BR"/>
+        </w:rPr>
+      </w:pPr>
+      <w:r>
+        <w:rPr>
+          <w:rFonts w:ascii="Consolas" w:eastAsia="Times New Roman" w:hAnsi="Consolas" w:cs="Times New Roman"/>
+          <w:color w:val="D4D4D4"/>
+          <w:sz w:val="21"/>
+          <w:szCs w:val="21"/>
+          <w:lang w:val="en-US" w:eastAsia="pt-BR"/>
         </w:rPr>
         <w:t>    </w:t>
       </w:r>
@@ -1015,7 +971,7 @@
           <w:color w:val="9CDCFE"/>
           <w:sz w:val="21"/>
           <w:szCs w:val="21"/>
-          <w:lang w:eastAsia="pt-BR"/>
+          <w:lang w:val="en-US" w:eastAsia="pt-BR"/>
         </w:rPr>
         <w:t>"start"</w:t>
       </w:r>
@@ -1025,7 +981,7 @@
           <w:color w:val="D4D4D4"/>
           <w:sz w:val="21"/>
           <w:szCs w:val="21"/>
-          <w:lang w:eastAsia="pt-BR"/>
+          <w:lang w:val="en-US" w:eastAsia="pt-BR"/>
         </w:rPr>
         <w:t>: </w:t>
       </w:r>
@@ -1035,39 +991,17 @@
           <w:color w:val="CE9178"/>
           <w:sz w:val="21"/>
           <w:szCs w:val="21"/>
-          <w:lang w:eastAsia="pt-BR"/>
-        </w:rPr>
-        <w:t>"</w:t>
-      </w:r>
-      <w:proofErr w:type="spellStart"/>
-      <w:r>
-        <w:rPr>
-          <w:rFonts w:ascii="Consolas" w:eastAsia="Times New Roman" w:hAnsi="Consolas" w:cs="Times New Roman"/>
-          <w:color w:val="CE9178"/>
-          <w:sz w:val="21"/>
-          <w:szCs w:val="21"/>
-          <w:lang w:eastAsia="pt-BR"/>
-        </w:rPr>
-        <w:t>ng</w:t>
-      </w:r>
-      <w:proofErr w:type="spellEnd"/>
-      <w:r>
-        <w:rPr>
-          <w:rFonts w:ascii="Consolas" w:eastAsia="Times New Roman" w:hAnsi="Consolas" w:cs="Times New Roman"/>
-          <w:color w:val="CE9178"/>
-          <w:sz w:val="21"/>
-          <w:szCs w:val="21"/>
-          <w:lang w:eastAsia="pt-BR"/>
-        </w:rPr>
-        <w:t> serve"</w:t>
-      </w:r>
-      <w:r>
-        <w:rPr>
-          <w:rFonts w:ascii="Consolas" w:eastAsia="Times New Roman" w:hAnsi="Consolas" w:cs="Times New Roman"/>
-          <w:color w:val="D4D4D4"/>
-          <w:sz w:val="21"/>
-          <w:szCs w:val="21"/>
-          <w:lang w:eastAsia="pt-BR"/>
+          <w:lang w:val="en-US" w:eastAsia="pt-BR"/>
+        </w:rPr>
+        <w:t>"ng serve"</w:t>
+      </w:r>
+      <w:r>
+        <w:rPr>
+          <w:rFonts w:ascii="Consolas" w:eastAsia="Times New Roman" w:hAnsi="Consolas" w:cs="Times New Roman"/>
+          <w:color w:val="D4D4D4"/>
+          <w:sz w:val="21"/>
+          <w:szCs w:val="21"/>
+          <w:lang w:val="en-US" w:eastAsia="pt-BR"/>
         </w:rPr>
         <w:t>,</w:t>
       </w:r>
@@ -1081,16 +1015,16 @@
           <w:color w:val="D4D4D4"/>
           <w:sz w:val="21"/>
           <w:szCs w:val="21"/>
-          <w:lang w:eastAsia="pt-BR"/>
-        </w:rPr>
-      </w:pPr>
-      <w:r>
-        <w:rPr>
-          <w:rFonts w:ascii="Consolas" w:eastAsia="Times New Roman" w:hAnsi="Consolas" w:cs="Times New Roman"/>
-          <w:color w:val="D4D4D4"/>
-          <w:sz w:val="21"/>
-          <w:szCs w:val="21"/>
-          <w:lang w:eastAsia="pt-BR"/>
+          <w:lang w:val="en-US" w:eastAsia="pt-BR"/>
+        </w:rPr>
+      </w:pPr>
+      <w:r>
+        <w:rPr>
+          <w:rFonts w:ascii="Consolas" w:eastAsia="Times New Roman" w:hAnsi="Consolas" w:cs="Times New Roman"/>
+          <w:color w:val="D4D4D4"/>
+          <w:sz w:val="21"/>
+          <w:szCs w:val="21"/>
+          <w:lang w:val="en-US" w:eastAsia="pt-BR"/>
         </w:rPr>
         <w:t>    </w:t>
       </w:r>
@@ -1100,7 +1034,7 @@
           <w:color w:val="9CDCFE"/>
           <w:sz w:val="21"/>
           <w:szCs w:val="21"/>
-          <w:lang w:eastAsia="pt-BR"/>
+          <w:lang w:val="en-US" w:eastAsia="pt-BR"/>
         </w:rPr>
         <w:t>"build"</w:t>
       </w:r>
@@ -1110,7 +1044,7 @@
           <w:color w:val="D4D4D4"/>
           <w:sz w:val="21"/>
           <w:szCs w:val="21"/>
-          <w:lang w:eastAsia="pt-BR"/>
+          <w:lang w:val="en-US" w:eastAsia="pt-BR"/>
         </w:rPr>
         <w:t>: </w:t>
       </w:r>
@@ -1120,39 +1054,17 @@
           <w:color w:val="CE9178"/>
           <w:sz w:val="21"/>
           <w:szCs w:val="21"/>
-          <w:lang w:eastAsia="pt-BR"/>
-        </w:rPr>
-        <w:t>"</w:t>
-      </w:r>
-      <w:proofErr w:type="spellStart"/>
-      <w:r>
-        <w:rPr>
-          <w:rFonts w:ascii="Consolas" w:eastAsia="Times New Roman" w:hAnsi="Consolas" w:cs="Times New Roman"/>
-          <w:color w:val="CE9178"/>
-          <w:sz w:val="21"/>
-          <w:szCs w:val="21"/>
-          <w:lang w:eastAsia="pt-BR"/>
-        </w:rPr>
-        <w:t>ng</w:t>
-      </w:r>
-      <w:proofErr w:type="spellEnd"/>
-      <w:r>
-        <w:rPr>
-          <w:rFonts w:ascii="Consolas" w:eastAsia="Times New Roman" w:hAnsi="Consolas" w:cs="Times New Roman"/>
-          <w:color w:val="CE9178"/>
-          <w:sz w:val="21"/>
-          <w:szCs w:val="21"/>
-          <w:lang w:eastAsia="pt-BR"/>
-        </w:rPr>
-        <w:t> build"</w:t>
-      </w:r>
-      <w:r>
-        <w:rPr>
-          <w:rFonts w:ascii="Consolas" w:eastAsia="Times New Roman" w:hAnsi="Consolas" w:cs="Times New Roman"/>
-          <w:color w:val="D4D4D4"/>
-          <w:sz w:val="21"/>
-          <w:szCs w:val="21"/>
-          <w:lang w:eastAsia="pt-BR"/>
+          <w:lang w:val="en-US" w:eastAsia="pt-BR"/>
+        </w:rPr>
+        <w:t>"ng build"</w:t>
+      </w:r>
+      <w:r>
+        <w:rPr>
+          <w:rFonts w:ascii="Consolas" w:eastAsia="Times New Roman" w:hAnsi="Consolas" w:cs="Times New Roman"/>
+          <w:color w:val="D4D4D4"/>
+          <w:sz w:val="21"/>
+          <w:szCs w:val="21"/>
+          <w:lang w:val="en-US" w:eastAsia="pt-BR"/>
         </w:rPr>
         <w:t>,</w:t>
       </w:r>
@@ -1166,16 +1078,16 @@
           <w:color w:val="D4D4D4"/>
           <w:sz w:val="21"/>
           <w:szCs w:val="21"/>
-          <w:lang w:eastAsia="pt-BR"/>
-        </w:rPr>
-      </w:pPr>
-      <w:r>
-        <w:rPr>
-          <w:rFonts w:ascii="Consolas" w:eastAsia="Times New Roman" w:hAnsi="Consolas" w:cs="Times New Roman"/>
-          <w:color w:val="D4D4D4"/>
-          <w:sz w:val="21"/>
-          <w:szCs w:val="21"/>
-          <w:lang w:eastAsia="pt-BR"/>
+          <w:lang w:val="en-US" w:eastAsia="pt-BR"/>
+        </w:rPr>
+      </w:pPr>
+      <w:r>
+        <w:rPr>
+          <w:rFonts w:ascii="Consolas" w:eastAsia="Times New Roman" w:hAnsi="Consolas" w:cs="Times New Roman"/>
+          <w:color w:val="D4D4D4"/>
+          <w:sz w:val="21"/>
+          <w:szCs w:val="21"/>
+          <w:lang w:val="en-US" w:eastAsia="pt-BR"/>
         </w:rPr>
         <w:t>    </w:t>
       </w:r>
@@ -1185,39 +1097,17 @@
           <w:color w:val="9CDCFE"/>
           <w:sz w:val="21"/>
           <w:szCs w:val="21"/>
-          <w:lang w:eastAsia="pt-BR"/>
-        </w:rPr>
-        <w:t>"</w:t>
-      </w:r>
-      <w:proofErr w:type="spellStart"/>
-      <w:r>
-        <w:rPr>
-          <w:rFonts w:ascii="Consolas" w:eastAsia="Times New Roman" w:hAnsi="Consolas" w:cs="Times New Roman"/>
-          <w:color w:val="9CDCFE"/>
-          <w:sz w:val="21"/>
-          <w:szCs w:val="21"/>
-          <w:lang w:eastAsia="pt-BR"/>
-        </w:rPr>
-        <w:t>test</w:t>
-      </w:r>
-      <w:proofErr w:type="spellEnd"/>
-      <w:r>
-        <w:rPr>
-          <w:rFonts w:ascii="Consolas" w:eastAsia="Times New Roman" w:hAnsi="Consolas" w:cs="Times New Roman"/>
-          <w:color w:val="9CDCFE"/>
-          <w:sz w:val="21"/>
-          <w:szCs w:val="21"/>
-          <w:lang w:eastAsia="pt-BR"/>
-        </w:rPr>
-        <w:t>"</w:t>
-      </w:r>
-      <w:r>
-        <w:rPr>
-          <w:rFonts w:ascii="Consolas" w:eastAsia="Times New Roman" w:hAnsi="Consolas" w:cs="Times New Roman"/>
-          <w:color w:val="D4D4D4"/>
-          <w:sz w:val="21"/>
-          <w:szCs w:val="21"/>
-          <w:lang w:eastAsia="pt-BR"/>
+          <w:lang w:val="en-US" w:eastAsia="pt-BR"/>
+        </w:rPr>
+        <w:t>"test"</w:t>
+      </w:r>
+      <w:r>
+        <w:rPr>
+          <w:rFonts w:ascii="Consolas" w:eastAsia="Times New Roman" w:hAnsi="Consolas" w:cs="Times New Roman"/>
+          <w:color w:val="D4D4D4"/>
+          <w:sz w:val="21"/>
+          <w:szCs w:val="21"/>
+          <w:lang w:val="en-US" w:eastAsia="pt-BR"/>
         </w:rPr>
         <w:t>: </w:t>
       </w:r>
@@ -1227,61 +1117,17 @@
           <w:color w:val="CE9178"/>
           <w:sz w:val="21"/>
           <w:szCs w:val="21"/>
-          <w:lang w:eastAsia="pt-BR"/>
-        </w:rPr>
-        <w:t>"</w:t>
-      </w:r>
-      <w:proofErr w:type="spellStart"/>
-      <w:r>
-        <w:rPr>
-          <w:rFonts w:ascii="Consolas" w:eastAsia="Times New Roman" w:hAnsi="Consolas" w:cs="Times New Roman"/>
-          <w:color w:val="CE9178"/>
-          <w:sz w:val="21"/>
-          <w:szCs w:val="21"/>
-          <w:lang w:eastAsia="pt-BR"/>
-        </w:rPr>
-        <w:t>ng</w:t>
-      </w:r>
-      <w:proofErr w:type="spellEnd"/>
-      <w:r>
-        <w:rPr>
-          <w:rFonts w:ascii="Consolas" w:eastAsia="Times New Roman" w:hAnsi="Consolas" w:cs="Times New Roman"/>
-          <w:color w:val="CE9178"/>
-          <w:sz w:val="21"/>
-          <w:szCs w:val="21"/>
-          <w:lang w:eastAsia="pt-BR"/>
-        </w:rPr>
-        <w:t> </w:t>
-      </w:r>
-      <w:proofErr w:type="spellStart"/>
-      <w:r>
-        <w:rPr>
-          <w:rFonts w:ascii="Consolas" w:eastAsia="Times New Roman" w:hAnsi="Consolas" w:cs="Times New Roman"/>
-          <w:color w:val="CE9178"/>
-          <w:sz w:val="21"/>
-          <w:szCs w:val="21"/>
-          <w:lang w:eastAsia="pt-BR"/>
-        </w:rPr>
-        <w:t>test</w:t>
-      </w:r>
-      <w:proofErr w:type="spellEnd"/>
-      <w:r>
-        <w:rPr>
-          <w:rFonts w:ascii="Consolas" w:eastAsia="Times New Roman" w:hAnsi="Consolas" w:cs="Times New Roman"/>
-          <w:color w:val="CE9178"/>
-          <w:sz w:val="21"/>
-          <w:szCs w:val="21"/>
-          <w:lang w:eastAsia="pt-BR"/>
-        </w:rPr>
-        <w:t>"</w:t>
-      </w:r>
-      <w:r>
-        <w:rPr>
-          <w:rFonts w:ascii="Consolas" w:eastAsia="Times New Roman" w:hAnsi="Consolas" w:cs="Times New Roman"/>
-          <w:color w:val="D4D4D4"/>
-          <w:sz w:val="21"/>
-          <w:szCs w:val="21"/>
-          <w:lang w:eastAsia="pt-BR"/>
+          <w:lang w:val="en-US" w:eastAsia="pt-BR"/>
+        </w:rPr>
+        <w:t>"ng test"</w:t>
+      </w:r>
+      <w:r>
+        <w:rPr>
+          <w:rFonts w:ascii="Consolas" w:eastAsia="Times New Roman" w:hAnsi="Consolas" w:cs="Times New Roman"/>
+          <w:color w:val="D4D4D4"/>
+          <w:sz w:val="21"/>
+          <w:szCs w:val="21"/>
+          <w:lang w:val="en-US" w:eastAsia="pt-BR"/>
         </w:rPr>
         <w:t>,</w:t>
       </w:r>
@@ -1304,7 +1150,7 @@
           <w:color w:val="D4D4D4"/>
           <w:sz w:val="21"/>
           <w:szCs w:val="21"/>
-          <w:lang w:eastAsia="pt-BR"/>
+          <w:lang w:val="en-US" w:eastAsia="pt-BR"/>
         </w:rPr>
         <w:t>    </w:t>
       </w:r>
@@ -3202,28 +3048,26 @@
           <w:color w:val="D4D4D4"/>
           <w:sz w:val="21"/>
           <w:szCs w:val="21"/>
-          <w:lang w:eastAsia="pt-BR"/>
-        </w:rPr>
-      </w:pPr>
-      <w:proofErr w:type="spellStart"/>
+          <w:lang w:val="en-US" w:eastAsia="pt-BR"/>
+        </w:rPr>
+      </w:pPr>
       <w:r>
         <w:rPr>
           <w:rFonts w:ascii="Consolas" w:eastAsia="Times New Roman" w:hAnsi="Consolas" w:cs="Times New Roman"/>
           <w:color w:val="C586C0"/>
           <w:sz w:val="21"/>
           <w:szCs w:val="21"/>
-          <w:lang w:eastAsia="pt-BR"/>
+          <w:lang w:val="en-US" w:eastAsia="pt-BR"/>
         </w:rPr>
         <w:t>import</w:t>
       </w:r>
-      <w:proofErr w:type="spellEnd"/>
-      <w:r>
-        <w:rPr>
-          <w:rFonts w:ascii="Consolas" w:eastAsia="Times New Roman" w:hAnsi="Consolas" w:cs="Times New Roman"/>
-          <w:color w:val="D4D4D4"/>
-          <w:sz w:val="21"/>
-          <w:szCs w:val="21"/>
-          <w:lang w:eastAsia="pt-BR"/>
+      <w:r>
+        <w:rPr>
+          <w:rFonts w:ascii="Consolas" w:eastAsia="Times New Roman" w:hAnsi="Consolas" w:cs="Times New Roman"/>
+          <w:color w:val="D4D4D4"/>
+          <w:sz w:val="21"/>
+          <w:szCs w:val="21"/>
+          <w:lang w:val="en-US" w:eastAsia="pt-BR"/>
         </w:rPr>
         <w:t> </w:t>
       </w:r>
@@ -3234,7 +3078,7 @@
           <w:color w:val="D4D4D4"/>
           <w:sz w:val="21"/>
           <w:szCs w:val="21"/>
-          <w:lang w:eastAsia="pt-BR"/>
+          <w:lang w:val="en-US" w:eastAsia="pt-BR"/>
         </w:rPr>
         <w:t>{ </w:t>
       </w:r>
@@ -3245,7 +3089,7 @@
           <w:color w:val="9CDCFE"/>
           <w:sz w:val="21"/>
           <w:szCs w:val="21"/>
-          <w:lang w:eastAsia="pt-BR"/>
+          <w:lang w:val="en-US" w:eastAsia="pt-BR"/>
         </w:rPr>
         <w:t>HomeComponent</w:t>
       </w:r>
@@ -3257,29 +3101,27 @@
           <w:color w:val="D4D4D4"/>
           <w:sz w:val="21"/>
           <w:szCs w:val="21"/>
-          <w:lang w:eastAsia="pt-BR"/>
+          <w:lang w:val="en-US" w:eastAsia="pt-BR"/>
         </w:rPr>
         <w:t> } </w:t>
       </w:r>
-      <w:proofErr w:type="spellStart"/>
       <w:r>
         <w:rPr>
           <w:rFonts w:ascii="Consolas" w:eastAsia="Times New Roman" w:hAnsi="Consolas" w:cs="Times New Roman"/>
           <w:color w:val="C586C0"/>
           <w:sz w:val="21"/>
           <w:szCs w:val="21"/>
-          <w:lang w:eastAsia="pt-BR"/>
+          <w:lang w:val="en-US" w:eastAsia="pt-BR"/>
         </w:rPr>
         <w:t>from</w:t>
       </w:r>
-      <w:proofErr w:type="spellEnd"/>
-      <w:r>
-        <w:rPr>
-          <w:rFonts w:ascii="Consolas" w:eastAsia="Times New Roman" w:hAnsi="Consolas" w:cs="Times New Roman"/>
-          <w:color w:val="D4D4D4"/>
-          <w:sz w:val="21"/>
-          <w:szCs w:val="21"/>
-          <w:lang w:eastAsia="pt-BR"/>
+      <w:r>
+        <w:rPr>
+          <w:rFonts w:ascii="Consolas" w:eastAsia="Times New Roman" w:hAnsi="Consolas" w:cs="Times New Roman"/>
+          <w:color w:val="D4D4D4"/>
+          <w:sz w:val="21"/>
+          <w:szCs w:val="21"/>
+          <w:lang w:val="en-US" w:eastAsia="pt-BR"/>
         </w:rPr>
         <w:t> </w:t>
       </w:r>
@@ -3289,7 +3131,7 @@
           <w:color w:val="CE9178"/>
           <w:sz w:val="21"/>
           <w:szCs w:val="21"/>
-          <w:lang w:eastAsia="pt-BR"/>
+          <w:lang w:val="en-US" w:eastAsia="pt-BR"/>
         </w:rPr>
         <w:t>'./home/</w:t>
       </w:r>
@@ -3300,7 +3142,7 @@
           <w:color w:val="CE9178"/>
           <w:sz w:val="21"/>
           <w:szCs w:val="21"/>
-          <w:lang w:eastAsia="pt-BR"/>
+          <w:lang w:val="en-US" w:eastAsia="pt-BR"/>
         </w:rPr>
         <w:t>home.component</w:t>
       </w:r>
@@ -3311,7 +3153,7 @@
           <w:color w:val="CE9178"/>
           <w:sz w:val="21"/>
           <w:szCs w:val="21"/>
-          <w:lang w:eastAsia="pt-BR"/>
+          <w:lang w:val="en-US" w:eastAsia="pt-BR"/>
         </w:rPr>
         <w:t>'</w:t>
       </w:r>
@@ -3321,7 +3163,7 @@
           <w:color w:val="D4D4D4"/>
           <w:sz w:val="21"/>
           <w:szCs w:val="21"/>
-          <w:lang w:eastAsia="pt-BR"/>
+          <w:lang w:val="en-US" w:eastAsia="pt-BR"/>
         </w:rPr>
         <w:t>;</w:t>
       </w:r>
@@ -3335,28 +3177,26 @@
           <w:color w:val="D4D4D4"/>
           <w:sz w:val="21"/>
           <w:szCs w:val="21"/>
-          <w:lang w:eastAsia="pt-BR"/>
-        </w:rPr>
-      </w:pPr>
-      <w:proofErr w:type="spellStart"/>
+          <w:lang w:val="en-US" w:eastAsia="pt-BR"/>
+        </w:rPr>
+      </w:pPr>
       <w:r>
         <w:rPr>
           <w:rFonts w:ascii="Consolas" w:eastAsia="Times New Roman" w:hAnsi="Consolas" w:cs="Times New Roman"/>
           <w:color w:val="C586C0"/>
           <w:sz w:val="21"/>
           <w:szCs w:val="21"/>
-          <w:lang w:eastAsia="pt-BR"/>
+          <w:lang w:val="en-US" w:eastAsia="pt-BR"/>
         </w:rPr>
         <w:t>import</w:t>
       </w:r>
-      <w:proofErr w:type="spellEnd"/>
-      <w:r>
-        <w:rPr>
-          <w:rFonts w:ascii="Consolas" w:eastAsia="Times New Roman" w:hAnsi="Consolas" w:cs="Times New Roman"/>
-          <w:color w:val="D4D4D4"/>
-          <w:sz w:val="21"/>
-          <w:szCs w:val="21"/>
-          <w:lang w:eastAsia="pt-BR"/>
+      <w:r>
+        <w:rPr>
+          <w:rFonts w:ascii="Consolas" w:eastAsia="Times New Roman" w:hAnsi="Consolas" w:cs="Times New Roman"/>
+          <w:color w:val="D4D4D4"/>
+          <w:sz w:val="21"/>
+          <w:szCs w:val="21"/>
+          <w:lang w:val="en-US" w:eastAsia="pt-BR"/>
         </w:rPr>
         <w:t> </w:t>
       </w:r>
@@ -3367,7 +3207,7 @@
           <w:color w:val="D4D4D4"/>
           <w:sz w:val="21"/>
           <w:szCs w:val="21"/>
-          <w:lang w:eastAsia="pt-BR"/>
+          <w:lang w:val="en-US" w:eastAsia="pt-BR"/>
         </w:rPr>
         <w:t>{ </w:t>
       </w:r>
@@ -3378,7 +3218,7 @@
           <w:color w:val="9CDCFE"/>
           <w:sz w:val="21"/>
           <w:szCs w:val="21"/>
-          <w:lang w:eastAsia="pt-BR"/>
+          <w:lang w:val="en-US" w:eastAsia="pt-BR"/>
         </w:rPr>
         <w:t>UsuarioComponent</w:t>
       </w:r>
@@ -3390,29 +3230,27 @@
           <w:color w:val="D4D4D4"/>
           <w:sz w:val="21"/>
           <w:szCs w:val="21"/>
-          <w:lang w:eastAsia="pt-BR"/>
+          <w:lang w:val="en-US" w:eastAsia="pt-BR"/>
         </w:rPr>
         <w:t> } </w:t>
       </w:r>
-      <w:proofErr w:type="spellStart"/>
       <w:r>
         <w:rPr>
           <w:rFonts w:ascii="Consolas" w:eastAsia="Times New Roman" w:hAnsi="Consolas" w:cs="Times New Roman"/>
           <w:color w:val="C586C0"/>
           <w:sz w:val="21"/>
           <w:szCs w:val="21"/>
-          <w:lang w:eastAsia="pt-BR"/>
+          <w:lang w:val="en-US" w:eastAsia="pt-BR"/>
         </w:rPr>
         <w:t>from</w:t>
       </w:r>
-      <w:proofErr w:type="spellEnd"/>
-      <w:r>
-        <w:rPr>
-          <w:rFonts w:ascii="Consolas" w:eastAsia="Times New Roman" w:hAnsi="Consolas" w:cs="Times New Roman"/>
-          <w:color w:val="D4D4D4"/>
-          <w:sz w:val="21"/>
-          <w:szCs w:val="21"/>
-          <w:lang w:eastAsia="pt-BR"/>
+      <w:r>
+        <w:rPr>
+          <w:rFonts w:ascii="Consolas" w:eastAsia="Times New Roman" w:hAnsi="Consolas" w:cs="Times New Roman"/>
+          <w:color w:val="D4D4D4"/>
+          <w:sz w:val="21"/>
+          <w:szCs w:val="21"/>
+          <w:lang w:val="en-US" w:eastAsia="pt-BR"/>
         </w:rPr>
         <w:t> </w:t>
       </w:r>
@@ -3422,7 +3260,7 @@
           <w:color w:val="CE9178"/>
           <w:sz w:val="21"/>
           <w:szCs w:val="21"/>
-          <w:lang w:eastAsia="pt-BR"/>
+          <w:lang w:val="en-US" w:eastAsia="pt-BR"/>
         </w:rPr>
         <w:t>'./</w:t>
       </w:r>
@@ -3433,7 +3271,7 @@
           <w:color w:val="CE9178"/>
           <w:sz w:val="21"/>
           <w:szCs w:val="21"/>
-          <w:lang w:eastAsia="pt-BR"/>
+          <w:lang w:val="en-US" w:eastAsia="pt-BR"/>
         </w:rPr>
         <w:t>usuario</w:t>
       </w:r>
@@ -3444,7 +3282,7 @@
           <w:color w:val="CE9178"/>
           <w:sz w:val="21"/>
           <w:szCs w:val="21"/>
-          <w:lang w:eastAsia="pt-BR"/>
+          <w:lang w:val="en-US" w:eastAsia="pt-BR"/>
         </w:rPr>
         <w:t>/</w:t>
       </w:r>
@@ -3455,7 +3293,7 @@
           <w:color w:val="CE9178"/>
           <w:sz w:val="21"/>
           <w:szCs w:val="21"/>
-          <w:lang w:eastAsia="pt-BR"/>
+          <w:lang w:val="en-US" w:eastAsia="pt-BR"/>
         </w:rPr>
         <w:t>usuario</w:t>
       </w:r>
@@ -3466,7 +3304,7 @@
           <w:color w:val="CE9178"/>
           <w:sz w:val="21"/>
           <w:szCs w:val="21"/>
-          <w:lang w:eastAsia="pt-BR"/>
+          <w:lang w:val="en-US" w:eastAsia="pt-BR"/>
         </w:rPr>
         <w:t>.</w:t>
       </w:r>
@@ -3480,7 +3318,7 @@
           <w:color w:val="D4D4D4"/>
           <w:sz w:val="21"/>
           <w:szCs w:val="21"/>
-          <w:lang w:eastAsia="pt-BR"/>
+          <w:lang w:val="en-US" w:eastAsia="pt-BR"/>
         </w:rPr>
       </w:pPr>
     </w:p>
@@ -3493,16 +3331,16 @@
           <w:color w:val="D4D4D4"/>
           <w:sz w:val="21"/>
           <w:szCs w:val="21"/>
-          <w:lang w:eastAsia="pt-BR"/>
-        </w:rPr>
-      </w:pPr>
-      <w:r>
-        <w:rPr>
-          <w:rFonts w:ascii="Consolas" w:eastAsia="Times New Roman" w:hAnsi="Consolas" w:cs="Times New Roman"/>
-          <w:color w:val="D4D4D4"/>
-          <w:sz w:val="21"/>
-          <w:szCs w:val="21"/>
-          <w:lang w:eastAsia="pt-BR"/>
+          <w:lang w:val="en-US" w:eastAsia="pt-BR"/>
+        </w:rPr>
+      </w:pPr>
+      <w:r>
+        <w:rPr>
+          <w:rFonts w:ascii="Consolas" w:eastAsia="Times New Roman" w:hAnsi="Consolas" w:cs="Times New Roman"/>
+          <w:color w:val="D4D4D4"/>
+          <w:sz w:val="21"/>
+          <w:szCs w:val="21"/>
+          <w:lang w:val="en-US" w:eastAsia="pt-BR"/>
         </w:rPr>
         <w:t>**IMPORT DO COMPONENTE</w:t>
       </w:r>
@@ -3516,7 +3354,7 @@
           <w:color w:val="D4D4D4"/>
           <w:sz w:val="21"/>
           <w:szCs w:val="21"/>
-          <w:lang w:eastAsia="pt-BR"/>
+          <w:lang w:val="en-US" w:eastAsia="pt-BR"/>
         </w:rPr>
       </w:pPr>
     </w:p>
@@ -3529,72 +3367,66 @@
           <w:color w:val="D4D4D4"/>
           <w:sz w:val="21"/>
           <w:szCs w:val="21"/>
-          <w:lang w:eastAsia="pt-BR"/>
-        </w:rPr>
-      </w:pPr>
-      <w:proofErr w:type="spellStart"/>
+          <w:lang w:val="en-US" w:eastAsia="pt-BR"/>
+        </w:rPr>
+      </w:pPr>
       <w:r>
         <w:rPr>
           <w:rFonts w:ascii="Consolas" w:eastAsia="Times New Roman" w:hAnsi="Consolas" w:cs="Times New Roman"/>
           <w:color w:val="569CD6"/>
           <w:sz w:val="21"/>
           <w:szCs w:val="21"/>
-          <w:lang w:eastAsia="pt-BR"/>
+          <w:lang w:val="en-US" w:eastAsia="pt-BR"/>
         </w:rPr>
         <w:t>const</w:t>
       </w:r>
-      <w:proofErr w:type="spellEnd"/>
-      <w:r>
-        <w:rPr>
-          <w:rFonts w:ascii="Consolas" w:eastAsia="Times New Roman" w:hAnsi="Consolas" w:cs="Times New Roman"/>
-          <w:color w:val="D4D4D4"/>
-          <w:sz w:val="21"/>
-          <w:szCs w:val="21"/>
-          <w:lang w:eastAsia="pt-BR"/>
+      <w:r>
+        <w:rPr>
+          <w:rFonts w:ascii="Consolas" w:eastAsia="Times New Roman" w:hAnsi="Consolas" w:cs="Times New Roman"/>
+          <w:color w:val="D4D4D4"/>
+          <w:sz w:val="21"/>
+          <w:szCs w:val="21"/>
+          <w:lang w:val="en-US" w:eastAsia="pt-BR"/>
         </w:rPr>
         <w:t> </w:t>
       </w:r>
-      <w:proofErr w:type="spellStart"/>
       <w:r>
         <w:rPr>
           <w:rFonts w:ascii="Consolas" w:eastAsia="Times New Roman" w:hAnsi="Consolas" w:cs="Times New Roman"/>
           <w:color w:val="51B6C4"/>
           <w:sz w:val="21"/>
           <w:szCs w:val="21"/>
-          <w:lang w:eastAsia="pt-BR"/>
+          <w:lang w:val="en-US" w:eastAsia="pt-BR"/>
         </w:rPr>
         <w:t>routes</w:t>
       </w:r>
-      <w:proofErr w:type="spellEnd"/>
-      <w:r>
-        <w:rPr>
-          <w:rFonts w:ascii="Consolas" w:eastAsia="Times New Roman" w:hAnsi="Consolas" w:cs="Times New Roman"/>
-          <w:color w:val="D4D4D4"/>
-          <w:sz w:val="21"/>
-          <w:szCs w:val="21"/>
-          <w:lang w:eastAsia="pt-BR"/>
+      <w:r>
+        <w:rPr>
+          <w:rFonts w:ascii="Consolas" w:eastAsia="Times New Roman" w:hAnsi="Consolas" w:cs="Times New Roman"/>
+          <w:color w:val="D4D4D4"/>
+          <w:sz w:val="21"/>
+          <w:szCs w:val="21"/>
+          <w:lang w:val="en-US" w:eastAsia="pt-BR"/>
         </w:rPr>
         <w:t>: </w:t>
       </w:r>
-      <w:proofErr w:type="spellStart"/>
       <w:r>
         <w:rPr>
           <w:rFonts w:ascii="Consolas" w:eastAsia="Times New Roman" w:hAnsi="Consolas" w:cs="Times New Roman"/>
           <w:color w:val="4EC9B0"/>
           <w:sz w:val="21"/>
           <w:szCs w:val="21"/>
-          <w:lang w:eastAsia="pt-BR"/>
+          <w:lang w:val="en-US" w:eastAsia="pt-BR"/>
         </w:rPr>
         <w:t>Routes</w:t>
       </w:r>
-      <w:proofErr w:type="spellEnd"/>
-      <w:r>
-        <w:rPr>
-          <w:rFonts w:ascii="Consolas" w:eastAsia="Times New Roman" w:hAnsi="Consolas" w:cs="Times New Roman"/>
-          <w:color w:val="D4D4D4"/>
-          <w:sz w:val="21"/>
-          <w:szCs w:val="21"/>
-          <w:lang w:eastAsia="pt-BR"/>
+      <w:r>
+        <w:rPr>
+          <w:rFonts w:ascii="Consolas" w:eastAsia="Times New Roman" w:hAnsi="Consolas" w:cs="Times New Roman"/>
+          <w:color w:val="D4D4D4"/>
+          <w:sz w:val="21"/>
+          <w:szCs w:val="21"/>
+          <w:lang w:val="en-US" w:eastAsia="pt-BR"/>
         </w:rPr>
         <w:t> = [</w:t>
       </w:r>
@@ -3608,16 +3440,16 @@
           <w:color w:val="D4D4D4"/>
           <w:sz w:val="21"/>
           <w:szCs w:val="21"/>
-          <w:lang w:eastAsia="pt-BR"/>
-        </w:rPr>
-      </w:pPr>
-      <w:r>
-        <w:rPr>
-          <w:rFonts w:ascii="Consolas" w:eastAsia="Times New Roman" w:hAnsi="Consolas" w:cs="Times New Roman"/>
-          <w:color w:val="D4D4D4"/>
-          <w:sz w:val="21"/>
-          <w:szCs w:val="21"/>
-          <w:lang w:eastAsia="pt-BR"/>
+          <w:lang w:val="en-US" w:eastAsia="pt-BR"/>
+        </w:rPr>
+      </w:pPr>
+      <w:r>
+        <w:rPr>
+          <w:rFonts w:ascii="Consolas" w:eastAsia="Times New Roman" w:hAnsi="Consolas" w:cs="Times New Roman"/>
+          <w:color w:val="D4D4D4"/>
+          <w:sz w:val="21"/>
+          <w:szCs w:val="21"/>
+          <w:lang w:val="en-US" w:eastAsia="pt-BR"/>
         </w:rPr>
         <w:t>  </w:t>
       </w:r>
@@ -3628,7 +3460,7 @@
           <w:color w:val="D4D4D4"/>
           <w:sz w:val="21"/>
           <w:szCs w:val="21"/>
-          <w:lang w:eastAsia="pt-BR"/>
+          <w:lang w:val="en-US" w:eastAsia="pt-BR"/>
         </w:rPr>
         <w:t>{ </w:t>
       </w:r>
@@ -3638,7 +3470,7 @@
           <w:color w:val="9CDCFE"/>
           <w:sz w:val="21"/>
           <w:szCs w:val="21"/>
-          <w:lang w:eastAsia="pt-BR"/>
+          <w:lang w:val="en-US" w:eastAsia="pt-BR"/>
         </w:rPr>
         <w:t>path</w:t>
       </w:r>
@@ -3649,7 +3481,7 @@
           <w:color w:val="9CDCFE"/>
           <w:sz w:val="21"/>
           <w:szCs w:val="21"/>
-          <w:lang w:eastAsia="pt-BR"/>
+          <w:lang w:val="en-US" w:eastAsia="pt-BR"/>
         </w:rPr>
         <w:t>:</w:t>
       </w:r>
@@ -3659,7 +3491,7 @@
           <w:color w:val="D4D4D4"/>
           <w:sz w:val="21"/>
           <w:szCs w:val="21"/>
-          <w:lang w:eastAsia="pt-BR"/>
+          <w:lang w:val="en-US" w:eastAsia="pt-BR"/>
         </w:rPr>
         <w:t> </w:t>
       </w:r>
@@ -3671,7 +3503,7 @@
           <w:color w:val="CE9178"/>
           <w:sz w:val="21"/>
           <w:szCs w:val="21"/>
-          <w:lang w:eastAsia="pt-BR"/>
+          <w:lang w:val="en-US" w:eastAsia="pt-BR"/>
         </w:rPr>
         <w:t>'</w:t>
       </w:r>
@@ -3684,7 +3516,7 @@
           <w:color w:val="CE9178"/>
           <w:sz w:val="21"/>
           <w:szCs w:val="21"/>
-          <w:lang w:eastAsia="pt-BR"/>
+          <w:lang w:val="en-US" w:eastAsia="pt-BR"/>
         </w:rPr>
         <w:t>nomePathComponent</w:t>
       </w:r>
@@ -3697,7 +3529,7 @@
           <w:color w:val="CE9178"/>
           <w:sz w:val="21"/>
           <w:szCs w:val="21"/>
-          <w:lang w:eastAsia="pt-BR"/>
+          <w:lang w:val="en-US" w:eastAsia="pt-BR"/>
         </w:rPr>
         <w:t>'</w:t>
       </w:r>
@@ -3707,39 +3539,27 @@
           <w:color w:val="D4D4D4"/>
           <w:sz w:val="21"/>
           <w:szCs w:val="21"/>
-          <w:lang w:eastAsia="pt-BR"/>
+          <w:lang w:val="en-US" w:eastAsia="pt-BR"/>
         </w:rPr>
         <w:t>, </w:t>
       </w:r>
-      <w:proofErr w:type="spellStart"/>
       <w:r>
         <w:rPr>
           <w:rFonts w:ascii="Consolas" w:eastAsia="Times New Roman" w:hAnsi="Consolas" w:cs="Times New Roman"/>
           <w:color w:val="9CDCFE"/>
           <w:sz w:val="21"/>
           <w:szCs w:val="21"/>
-          <w:lang w:eastAsia="pt-BR"/>
-        </w:rPr>
-        <w:t>component</w:t>
-      </w:r>
-      <w:proofErr w:type="spellEnd"/>
-      <w:r>
-        <w:rPr>
-          <w:rFonts w:ascii="Consolas" w:eastAsia="Times New Roman" w:hAnsi="Consolas" w:cs="Times New Roman"/>
-          <w:color w:val="9CDCFE"/>
-          <w:sz w:val="21"/>
-          <w:szCs w:val="21"/>
-          <w:lang w:eastAsia="pt-BR"/>
-        </w:rPr>
-        <w:t>:</w:t>
-      </w:r>
-      <w:r>
-        <w:rPr>
-          <w:rFonts w:ascii="Consolas" w:eastAsia="Times New Roman" w:hAnsi="Consolas" w:cs="Times New Roman"/>
-          <w:color w:val="D4D4D4"/>
-          <w:sz w:val="21"/>
-          <w:szCs w:val="21"/>
-          <w:lang w:eastAsia="pt-BR"/>
+          <w:lang w:val="en-US" w:eastAsia="pt-BR"/>
+        </w:rPr>
+        <w:t>component:</w:t>
+      </w:r>
+      <w:r>
+        <w:rPr>
+          <w:rFonts w:ascii="Consolas" w:eastAsia="Times New Roman" w:hAnsi="Consolas" w:cs="Times New Roman"/>
+          <w:color w:val="D4D4D4"/>
+          <w:sz w:val="21"/>
+          <w:szCs w:val="21"/>
+          <w:lang w:val="en-US" w:eastAsia="pt-BR"/>
         </w:rPr>
         <w:t> </w:t>
       </w:r>
@@ -3752,7 +3572,7 @@
           <w:color w:val="9CDCFE"/>
           <w:sz w:val="21"/>
           <w:szCs w:val="21"/>
-          <w:lang w:eastAsia="pt-BR"/>
+          <w:lang w:val="en-US" w:eastAsia="pt-BR"/>
         </w:rPr>
         <w:t>NomeDoComponente</w:t>
       </w:r>
@@ -3763,19 +3583,9 @@
           <w:color w:val="D4D4D4"/>
           <w:sz w:val="21"/>
           <w:szCs w:val="21"/>
-          <w:lang w:eastAsia="pt-BR"/>
-        </w:rPr>
-        <w:t> }</w:t>
-      </w:r>
-      <w:r>
-        <w:rPr>
-          <w:rFonts w:ascii="Consolas" w:eastAsia="Times New Roman" w:hAnsi="Consolas" w:cs="Times New Roman"/>
-          <w:color w:val="D4D4D4"/>
-          <w:sz w:val="21"/>
-          <w:szCs w:val="21"/>
-          <w:lang w:eastAsia="pt-BR"/>
-        </w:rPr>
-        <w:t>,</w:t>
+          <w:lang w:val="en-US" w:eastAsia="pt-BR"/>
+        </w:rPr>
+        <w:t> },</w:t>
       </w:r>
     </w:p>
     <w:p>
@@ -3787,16 +3597,16 @@
           <w:color w:val="D4D4D4"/>
           <w:sz w:val="21"/>
           <w:szCs w:val="21"/>
-          <w:lang w:eastAsia="pt-BR"/>
-        </w:rPr>
-      </w:pPr>
-      <w:r>
-        <w:rPr>
-          <w:rFonts w:ascii="Consolas" w:eastAsia="Times New Roman" w:hAnsi="Consolas" w:cs="Times New Roman"/>
-          <w:color w:val="D4D4D4"/>
-          <w:sz w:val="21"/>
-          <w:szCs w:val="21"/>
-          <w:lang w:eastAsia="pt-BR"/>
+          <w:lang w:val="en-US" w:eastAsia="pt-BR"/>
+        </w:rPr>
+      </w:pPr>
+      <w:r>
+        <w:rPr>
+          <w:rFonts w:ascii="Consolas" w:eastAsia="Times New Roman" w:hAnsi="Consolas" w:cs="Times New Roman"/>
+          <w:color w:val="D4D4D4"/>
+          <w:sz w:val="21"/>
+          <w:szCs w:val="21"/>
+          <w:lang w:val="en-US" w:eastAsia="pt-BR"/>
         </w:rPr>
         <w:t xml:space="preserve">  </w:t>
       </w:r>
@@ -3807,7 +3617,7 @@
           <w:color w:val="D4D4D4"/>
           <w:sz w:val="21"/>
           <w:szCs w:val="21"/>
-          <w:lang w:eastAsia="pt-BR"/>
+          <w:lang w:val="en-US" w:eastAsia="pt-BR"/>
         </w:rPr>
         <w:t>{ </w:t>
       </w:r>
@@ -3817,7 +3627,7 @@
           <w:color w:val="9CDCFE"/>
           <w:sz w:val="21"/>
           <w:szCs w:val="21"/>
-          <w:lang w:eastAsia="pt-BR"/>
+          <w:lang w:val="en-US" w:eastAsia="pt-BR"/>
         </w:rPr>
         <w:t>path</w:t>
       </w:r>
@@ -3828,7 +3638,7 @@
           <w:color w:val="9CDCFE"/>
           <w:sz w:val="21"/>
           <w:szCs w:val="21"/>
-          <w:lang w:eastAsia="pt-BR"/>
+          <w:lang w:val="en-US" w:eastAsia="pt-BR"/>
         </w:rPr>
         <w:t>:</w:t>
       </w:r>
@@ -3838,7 +3648,7 @@
           <w:color w:val="D4D4D4"/>
           <w:sz w:val="21"/>
           <w:szCs w:val="21"/>
-          <w:lang w:eastAsia="pt-BR"/>
+          <w:lang w:val="en-US" w:eastAsia="pt-BR"/>
         </w:rPr>
         <w:t> </w:t>
       </w:r>
@@ -3848,7 +3658,7 @@
           <w:color w:val="CE9178"/>
           <w:sz w:val="21"/>
           <w:szCs w:val="21"/>
-          <w:lang w:eastAsia="pt-BR"/>
+          <w:lang w:val="en-US" w:eastAsia="pt-BR"/>
         </w:rPr>
         <w:t>'home'</w:t>
       </w:r>
@@ -3858,29 +3668,27 @@
           <w:color w:val="D4D4D4"/>
           <w:sz w:val="21"/>
           <w:szCs w:val="21"/>
-          <w:lang w:eastAsia="pt-BR"/>
+          <w:lang w:val="en-US" w:eastAsia="pt-BR"/>
         </w:rPr>
         <w:t>, </w:t>
       </w:r>
-      <w:proofErr w:type="spellStart"/>
       <w:r>
         <w:rPr>
           <w:rFonts w:ascii="Consolas" w:eastAsia="Times New Roman" w:hAnsi="Consolas" w:cs="Times New Roman"/>
           <w:color w:val="4EC9B0"/>
           <w:sz w:val="21"/>
           <w:szCs w:val="21"/>
-          <w:lang w:eastAsia="pt-BR"/>
+          <w:lang w:val="en-US" w:eastAsia="pt-BR"/>
         </w:rPr>
         <w:t>component</w:t>
       </w:r>
-      <w:proofErr w:type="spellEnd"/>
       <w:r>
         <w:rPr>
           <w:rFonts w:ascii="Consolas" w:eastAsia="Times New Roman" w:hAnsi="Consolas" w:cs="Times New Roman"/>
           <w:color w:val="9CDCFE"/>
           <w:sz w:val="21"/>
           <w:szCs w:val="21"/>
-          <w:lang w:eastAsia="pt-BR"/>
+          <w:lang w:val="en-US" w:eastAsia="pt-BR"/>
         </w:rPr>
         <w:t>:</w:t>
       </w:r>
@@ -3890,7 +3698,7 @@
           <w:color w:val="D4D4D4"/>
           <w:sz w:val="21"/>
           <w:szCs w:val="21"/>
-          <w:lang w:eastAsia="pt-BR"/>
+          <w:lang w:val="en-US" w:eastAsia="pt-BR"/>
         </w:rPr>
         <w:t> </w:t>
       </w:r>
@@ -3901,7 +3709,7 @@
           <w:color w:val="4EC9B0"/>
           <w:sz w:val="21"/>
           <w:szCs w:val="21"/>
-          <w:lang w:eastAsia="pt-BR"/>
+          <w:lang w:val="en-US" w:eastAsia="pt-BR"/>
         </w:rPr>
         <w:t>HomeComponent</w:t>
       </w:r>
@@ -3912,7 +3720,7 @@
           <w:color w:val="D4D4D4"/>
           <w:sz w:val="21"/>
           <w:szCs w:val="21"/>
-          <w:lang w:eastAsia="pt-BR"/>
+          <w:lang w:val="en-US" w:eastAsia="pt-BR"/>
         </w:rPr>
         <w:t> },</w:t>
       </w:r>
@@ -3926,16 +3734,16 @@
           <w:color w:val="D4D4D4"/>
           <w:sz w:val="21"/>
           <w:szCs w:val="21"/>
-          <w:lang w:eastAsia="pt-BR"/>
-        </w:rPr>
-      </w:pPr>
-      <w:r>
-        <w:rPr>
-          <w:rFonts w:ascii="Consolas" w:eastAsia="Times New Roman" w:hAnsi="Consolas" w:cs="Times New Roman"/>
-          <w:color w:val="D4D4D4"/>
-          <w:sz w:val="21"/>
-          <w:szCs w:val="21"/>
-          <w:lang w:eastAsia="pt-BR"/>
+          <w:lang w:val="en-US" w:eastAsia="pt-BR"/>
+        </w:rPr>
+      </w:pPr>
+      <w:r>
+        <w:rPr>
+          <w:rFonts w:ascii="Consolas" w:eastAsia="Times New Roman" w:hAnsi="Consolas" w:cs="Times New Roman"/>
+          <w:color w:val="D4D4D4"/>
+          <w:sz w:val="21"/>
+          <w:szCs w:val="21"/>
+          <w:lang w:val="en-US" w:eastAsia="pt-BR"/>
         </w:rPr>
         <w:t>  </w:t>
       </w:r>
@@ -3946,7 +3754,7 @@
           <w:color w:val="D4D4D4"/>
           <w:sz w:val="21"/>
           <w:szCs w:val="21"/>
-          <w:lang w:eastAsia="pt-BR"/>
+          <w:lang w:val="en-US" w:eastAsia="pt-BR"/>
         </w:rPr>
         <w:t>{ </w:t>
       </w:r>
@@ -3956,7 +3764,7 @@
           <w:color w:val="9CDCFE"/>
           <w:sz w:val="21"/>
           <w:szCs w:val="21"/>
-          <w:lang w:eastAsia="pt-BR"/>
+          <w:lang w:val="en-US" w:eastAsia="pt-BR"/>
         </w:rPr>
         <w:t>path</w:t>
       </w:r>
@@ -3967,7 +3775,7 @@
           <w:color w:val="9CDCFE"/>
           <w:sz w:val="21"/>
           <w:szCs w:val="21"/>
-          <w:lang w:eastAsia="pt-BR"/>
+          <w:lang w:val="en-US" w:eastAsia="pt-BR"/>
         </w:rPr>
         <w:t>:</w:t>
       </w:r>
@@ -3977,7 +3785,7 @@
           <w:color w:val="D4D4D4"/>
           <w:sz w:val="21"/>
           <w:szCs w:val="21"/>
-          <w:lang w:eastAsia="pt-BR"/>
+          <w:lang w:val="en-US" w:eastAsia="pt-BR"/>
         </w:rPr>
         <w:t> </w:t>
       </w:r>
@@ -3987,7 +3795,7 @@
           <w:color w:val="CE9178"/>
           <w:sz w:val="21"/>
           <w:szCs w:val="21"/>
-          <w:lang w:eastAsia="pt-BR"/>
+          <w:lang w:val="en-US" w:eastAsia="pt-BR"/>
         </w:rPr>
         <w:t>'</w:t>
       </w:r>
@@ -3998,7 +3806,7 @@
           <w:color w:val="CE9178"/>
           <w:sz w:val="21"/>
           <w:szCs w:val="21"/>
-          <w:lang w:eastAsia="pt-BR"/>
+          <w:lang w:val="en-US" w:eastAsia="pt-BR"/>
         </w:rPr>
         <w:t>usuario</w:t>
       </w:r>
@@ -4009,7 +3817,7 @@
           <w:color w:val="CE9178"/>
           <w:sz w:val="21"/>
           <w:szCs w:val="21"/>
-          <w:lang w:eastAsia="pt-BR"/>
+          <w:lang w:val="en-US" w:eastAsia="pt-BR"/>
         </w:rPr>
         <w:t>'</w:t>
       </w:r>
@@ -4019,29 +3827,27 @@
           <w:color w:val="D4D4D4"/>
           <w:sz w:val="21"/>
           <w:szCs w:val="21"/>
-          <w:lang w:eastAsia="pt-BR"/>
+          <w:lang w:val="en-US" w:eastAsia="pt-BR"/>
         </w:rPr>
         <w:t>, </w:t>
       </w:r>
-      <w:proofErr w:type="spellStart"/>
       <w:r>
         <w:rPr>
           <w:rFonts w:ascii="Consolas" w:eastAsia="Times New Roman" w:hAnsi="Consolas" w:cs="Times New Roman"/>
           <w:color w:val="4EC9B0"/>
           <w:sz w:val="21"/>
           <w:szCs w:val="21"/>
-          <w:lang w:eastAsia="pt-BR"/>
+          <w:lang w:val="en-US" w:eastAsia="pt-BR"/>
         </w:rPr>
         <w:t>component</w:t>
       </w:r>
-      <w:proofErr w:type="spellEnd"/>
       <w:r>
         <w:rPr>
           <w:rFonts w:ascii="Consolas" w:eastAsia="Times New Roman" w:hAnsi="Consolas" w:cs="Times New Roman"/>
           <w:color w:val="9CDCFE"/>
           <w:sz w:val="21"/>
           <w:szCs w:val="21"/>
-          <w:lang w:eastAsia="pt-BR"/>
+          <w:lang w:val="en-US" w:eastAsia="pt-BR"/>
         </w:rPr>
         <w:t>:</w:t>
       </w:r>
@@ -4051,7 +3857,7 @@
           <w:color w:val="D4D4D4"/>
           <w:sz w:val="21"/>
           <w:szCs w:val="21"/>
-          <w:lang w:eastAsia="pt-BR"/>
+          <w:lang w:val="en-US" w:eastAsia="pt-BR"/>
         </w:rPr>
         <w:t> </w:t>
       </w:r>
@@ -4062,7 +3868,7 @@
           <w:color w:val="4EC9B0"/>
           <w:sz w:val="21"/>
           <w:szCs w:val="21"/>
-          <w:lang w:eastAsia="pt-BR"/>
+          <w:lang w:val="en-US" w:eastAsia="pt-BR"/>
         </w:rPr>
         <w:t>UsuarioComponent</w:t>
       </w:r>
@@ -4073,7 +3879,7 @@
           <w:color w:val="D4D4D4"/>
           <w:sz w:val="21"/>
           <w:szCs w:val="21"/>
-          <w:lang w:eastAsia="pt-BR"/>
+          <w:lang w:val="en-US" w:eastAsia="pt-BR"/>
         </w:rPr>
         <w:t> },</w:t>
       </w:r>
@@ -4087,16 +3893,16 @@
           <w:color w:val="D4D4D4"/>
           <w:sz w:val="21"/>
           <w:szCs w:val="21"/>
-          <w:lang w:eastAsia="pt-BR"/>
-        </w:rPr>
-      </w:pPr>
-      <w:r>
-        <w:rPr>
-          <w:rFonts w:ascii="Consolas" w:eastAsia="Times New Roman" w:hAnsi="Consolas" w:cs="Times New Roman"/>
-          <w:color w:val="D4D4D4"/>
-          <w:sz w:val="21"/>
-          <w:szCs w:val="21"/>
-          <w:lang w:eastAsia="pt-BR"/>
+          <w:lang w:val="en-US" w:eastAsia="pt-BR"/>
+        </w:rPr>
+      </w:pPr>
+      <w:r>
+        <w:rPr>
+          <w:rFonts w:ascii="Consolas" w:eastAsia="Times New Roman" w:hAnsi="Consolas" w:cs="Times New Roman"/>
+          <w:color w:val="D4D4D4"/>
+          <w:sz w:val="21"/>
+          <w:szCs w:val="21"/>
+          <w:lang w:val="en-US" w:eastAsia="pt-BR"/>
         </w:rPr>
         <w:t>  </w:t>
       </w:r>
@@ -4107,7 +3913,7 @@
           <w:color w:val="D4D4D4"/>
           <w:sz w:val="21"/>
           <w:szCs w:val="21"/>
-          <w:lang w:eastAsia="pt-BR"/>
+          <w:lang w:val="en-US" w:eastAsia="pt-BR"/>
         </w:rPr>
         <w:t>{ </w:t>
       </w:r>
@@ -4117,7 +3923,7 @@
           <w:color w:val="9CDCFE"/>
           <w:sz w:val="21"/>
           <w:szCs w:val="21"/>
-          <w:lang w:eastAsia="pt-BR"/>
+          <w:lang w:val="en-US" w:eastAsia="pt-BR"/>
         </w:rPr>
         <w:t>path</w:t>
       </w:r>
@@ -4128,7 +3934,7 @@
           <w:color w:val="9CDCFE"/>
           <w:sz w:val="21"/>
           <w:szCs w:val="21"/>
-          <w:lang w:eastAsia="pt-BR"/>
+          <w:lang w:val="en-US" w:eastAsia="pt-BR"/>
         </w:rPr>
         <w:t>:</w:t>
       </w:r>
@@ -4138,7 +3944,7 @@
           <w:color w:val="D4D4D4"/>
           <w:sz w:val="21"/>
           <w:szCs w:val="21"/>
-          <w:lang w:eastAsia="pt-BR"/>
+          <w:lang w:val="en-US" w:eastAsia="pt-BR"/>
         </w:rPr>
         <w:t> </w:t>
       </w:r>
@@ -4148,7 +3954,7 @@
           <w:color w:val="CE9178"/>
           <w:sz w:val="21"/>
           <w:szCs w:val="21"/>
-          <w:lang w:eastAsia="pt-BR"/>
+          <w:lang w:val="en-US" w:eastAsia="pt-BR"/>
         </w:rPr>
         <w:t>''</w:t>
       </w:r>
@@ -4158,7 +3964,7 @@
           <w:color w:val="D4D4D4"/>
           <w:sz w:val="21"/>
           <w:szCs w:val="21"/>
-          <w:lang w:eastAsia="pt-BR"/>
+          <w:lang w:val="en-US" w:eastAsia="pt-BR"/>
         </w:rPr>
         <w:t>, </w:t>
       </w:r>
@@ -4169,7 +3975,7 @@
           <w:color w:val="9CDCFE"/>
           <w:sz w:val="21"/>
           <w:szCs w:val="21"/>
-          <w:lang w:eastAsia="pt-BR"/>
+          <w:lang w:val="en-US" w:eastAsia="pt-BR"/>
         </w:rPr>
         <w:t>pathMatch</w:t>
       </w:r>
@@ -4180,7 +3986,7 @@
           <w:color w:val="9CDCFE"/>
           <w:sz w:val="21"/>
           <w:szCs w:val="21"/>
-          <w:lang w:eastAsia="pt-BR"/>
+          <w:lang w:val="en-US" w:eastAsia="pt-BR"/>
         </w:rPr>
         <w:t>:</w:t>
       </w:r>
@@ -4190,7 +3996,7 @@
           <w:color w:val="CE9178"/>
           <w:sz w:val="21"/>
           <w:szCs w:val="21"/>
-          <w:lang w:eastAsia="pt-BR"/>
+          <w:lang w:val="en-US" w:eastAsia="pt-BR"/>
         </w:rPr>
         <w:t>'full'</w:t>
       </w:r>
@@ -4200,7 +4006,7 @@
           <w:color w:val="D4D4D4"/>
           <w:sz w:val="21"/>
           <w:szCs w:val="21"/>
-          <w:lang w:eastAsia="pt-BR"/>
+          <w:lang w:val="en-US" w:eastAsia="pt-BR"/>
         </w:rPr>
         <w:t>, </w:t>
       </w:r>
@@ -4211,7 +4017,7 @@
           <w:color w:val="9CDCFE"/>
           <w:sz w:val="21"/>
           <w:szCs w:val="21"/>
-          <w:lang w:eastAsia="pt-BR"/>
+          <w:lang w:val="en-US" w:eastAsia="pt-BR"/>
         </w:rPr>
         <w:t>redirectTo</w:t>
       </w:r>
@@ -4222,7 +4028,7 @@
           <w:color w:val="9CDCFE"/>
           <w:sz w:val="21"/>
           <w:szCs w:val="21"/>
-          <w:lang w:eastAsia="pt-BR"/>
+          <w:lang w:val="en-US" w:eastAsia="pt-BR"/>
         </w:rPr>
         <w:t>:</w:t>
       </w:r>
@@ -4232,7 +4038,7 @@
           <w:color w:val="CE9178"/>
           <w:sz w:val="21"/>
           <w:szCs w:val="21"/>
-          <w:lang w:eastAsia="pt-BR"/>
+          <w:lang w:val="en-US" w:eastAsia="pt-BR"/>
         </w:rPr>
         <w:t>'/home'</w:t>
       </w:r>
@@ -4242,7 +4048,7 @@
           <w:color w:val="D4D4D4"/>
           <w:sz w:val="21"/>
           <w:szCs w:val="21"/>
-          <w:lang w:eastAsia="pt-BR"/>
+          <w:lang w:val="en-US" w:eastAsia="pt-BR"/>
         </w:rPr>
         <w:t> },</w:t>
       </w:r>
@@ -4256,7 +4062,7 @@
           <w:color w:val="D4D4D4"/>
           <w:sz w:val="21"/>
           <w:szCs w:val="21"/>
-          <w:lang w:eastAsia="pt-BR"/>
+          <w:lang w:val="en-US" w:eastAsia="pt-BR"/>
         </w:rPr>
       </w:pPr>
     </w:p>
@@ -4591,26 +4397,36 @@
           <w:color w:val="D4D4D4"/>
           <w:sz w:val="21"/>
           <w:szCs w:val="21"/>
-          <w:lang w:eastAsia="pt-BR"/>
-        </w:rPr>
-      </w:pPr>
-      <w:r>
-        <w:rPr>
-          <w:rFonts w:ascii="Consolas" w:eastAsia="Times New Roman" w:hAnsi="Consolas" w:cs="Times New Roman"/>
-          <w:color w:val="D4D4D4"/>
-          <w:sz w:val="21"/>
-          <w:szCs w:val="21"/>
-          <w:lang w:eastAsia="pt-BR"/>
-        </w:rPr>
-        <w:t>  ]</w:t>
-      </w:r>
-      <w:r>
-        <w:rPr>
-          <w:rFonts w:ascii="Consolas" w:eastAsia="Times New Roman" w:hAnsi="Consolas" w:cs="Times New Roman"/>
-          <w:color w:val="D4D4D4"/>
-          <w:sz w:val="21"/>
-          <w:szCs w:val="21"/>
-          <w:lang w:eastAsia="pt-BR"/>
+          <w:lang w:val="en-US" w:eastAsia="pt-BR"/>
+        </w:rPr>
+      </w:pPr>
+      <w:r>
+        <w:rPr>
+          <w:rFonts w:ascii="Consolas" w:eastAsia="Times New Roman" w:hAnsi="Consolas" w:cs="Times New Roman"/>
+          <w:color w:val="D4D4D4"/>
+          <w:sz w:val="21"/>
+          <w:szCs w:val="21"/>
+          <w:lang w:eastAsia="pt-BR"/>
+        </w:rPr>
+        <w:t>  </w:t>
+      </w:r>
+      <w:r>
+        <w:rPr>
+          <w:rFonts w:ascii="Consolas" w:eastAsia="Times New Roman" w:hAnsi="Consolas" w:cs="Times New Roman"/>
+          <w:color w:val="D4D4D4"/>
+          <w:sz w:val="21"/>
+          <w:szCs w:val="21"/>
+          <w:lang w:val="en-US" w:eastAsia="pt-BR"/>
+        </w:rPr>
+        <w:t>]</w:t>
+      </w:r>
+      <w:r>
+        <w:rPr>
+          <w:rFonts w:ascii="Consolas" w:eastAsia="Times New Roman" w:hAnsi="Consolas" w:cs="Times New Roman"/>
+          <w:color w:val="D4D4D4"/>
+          <w:sz w:val="21"/>
+          <w:szCs w:val="21"/>
+          <w:lang w:val="en-US" w:eastAsia="pt-BR"/>
         </w:rPr>
         <w:t>,</w:t>
       </w:r>
@@ -4624,48 +4440,36 @@
           <w:color w:val="D4D4D4"/>
           <w:sz w:val="21"/>
           <w:szCs w:val="21"/>
-          <w:lang w:eastAsia="pt-BR"/>
-        </w:rPr>
-      </w:pPr>
-      <w:r>
-        <w:rPr>
-          <w:rFonts w:ascii="Consolas" w:eastAsia="Times New Roman" w:hAnsi="Consolas" w:cs="Times New Roman"/>
-          <w:color w:val="D4D4D4"/>
-          <w:sz w:val="21"/>
-          <w:szCs w:val="21"/>
-          <w:lang w:eastAsia="pt-BR"/>
+          <w:lang w:val="en-US" w:eastAsia="pt-BR"/>
+        </w:rPr>
+      </w:pPr>
+      <w:r>
+        <w:rPr>
+          <w:rFonts w:ascii="Consolas" w:eastAsia="Times New Roman" w:hAnsi="Consolas" w:cs="Times New Roman"/>
+          <w:color w:val="D4D4D4"/>
+          <w:sz w:val="21"/>
+          <w:szCs w:val="21"/>
+          <w:lang w:val="en-US" w:eastAsia="pt-BR"/>
         </w:rPr>
         <w:tab/>
       </w:r>
-      <w:proofErr w:type="spellStart"/>
       <w:r>
         <w:rPr>
           <w:rFonts w:ascii="Consolas" w:eastAsia="Times New Roman" w:hAnsi="Consolas" w:cs="Times New Roman"/>
           <w:color w:val="9CDCFE"/>
           <w:sz w:val="21"/>
           <w:szCs w:val="21"/>
-          <w:lang w:eastAsia="pt-BR"/>
-        </w:rPr>
-        <w:t>exports</w:t>
-      </w:r>
-      <w:proofErr w:type="spellEnd"/>
-      <w:r>
-        <w:rPr>
-          <w:rFonts w:ascii="Consolas" w:eastAsia="Times New Roman" w:hAnsi="Consolas" w:cs="Times New Roman"/>
-          <w:color w:val="9CDCFE"/>
-          <w:sz w:val="21"/>
-          <w:szCs w:val="21"/>
-          <w:lang w:eastAsia="pt-BR"/>
-        </w:rPr>
-        <w:t>:</w:t>
-      </w:r>
-      <w:r>
-        <w:rPr>
-          <w:rFonts w:ascii="Consolas" w:eastAsia="Times New Roman" w:hAnsi="Consolas" w:cs="Times New Roman"/>
-          <w:color w:val="D4D4D4"/>
-          <w:sz w:val="21"/>
-          <w:szCs w:val="21"/>
-          <w:lang w:eastAsia="pt-BR"/>
+          <w:lang w:val="en-US" w:eastAsia="pt-BR"/>
+        </w:rPr>
+        <w:t>exports:</w:t>
+      </w:r>
+      <w:r>
+        <w:rPr>
+          <w:rFonts w:ascii="Consolas" w:eastAsia="Times New Roman" w:hAnsi="Consolas" w:cs="Times New Roman"/>
+          <w:color w:val="D4D4D4"/>
+          <w:sz w:val="21"/>
+          <w:szCs w:val="21"/>
+          <w:lang w:val="en-US" w:eastAsia="pt-BR"/>
         </w:rPr>
         <w:t> [</w:t>
       </w:r>
@@ -4676,7 +4480,7 @@
           <w:color w:val="4EC9B0"/>
           <w:sz w:val="21"/>
           <w:szCs w:val="21"/>
-          <w:lang w:eastAsia="pt-BR"/>
+          <w:lang w:val="en-US" w:eastAsia="pt-BR"/>
         </w:rPr>
         <w:t>RouterModule</w:t>
       </w:r>
@@ -4687,7 +4491,7 @@
           <w:color w:val="D4D4D4"/>
           <w:sz w:val="21"/>
           <w:szCs w:val="21"/>
-          <w:lang w:eastAsia="pt-BR"/>
+          <w:lang w:val="en-US" w:eastAsia="pt-BR"/>
         </w:rPr>
         <w:t>]</w:t>
       </w:r>
@@ -4701,16 +4505,16 @@
           <w:color w:val="D4D4D4"/>
           <w:sz w:val="21"/>
           <w:szCs w:val="21"/>
-          <w:lang w:eastAsia="pt-BR"/>
-        </w:rPr>
-      </w:pPr>
-      <w:r>
-        <w:rPr>
-          <w:rFonts w:ascii="Consolas" w:eastAsia="Times New Roman" w:hAnsi="Consolas" w:cs="Times New Roman"/>
-          <w:color w:val="D4D4D4"/>
-          <w:sz w:val="21"/>
-          <w:szCs w:val="21"/>
-          <w:lang w:eastAsia="pt-BR"/>
+          <w:lang w:val="en-US" w:eastAsia="pt-BR"/>
+        </w:rPr>
+      </w:pPr>
+      <w:r>
+        <w:rPr>
+          <w:rFonts w:ascii="Consolas" w:eastAsia="Times New Roman" w:hAnsi="Consolas" w:cs="Times New Roman"/>
+          <w:color w:val="D4D4D4"/>
+          <w:sz w:val="21"/>
+          <w:szCs w:val="21"/>
+          <w:lang w:val="en-US" w:eastAsia="pt-BR"/>
         </w:rPr>
         <w:t>})</w:t>
       </w:r>
@@ -4724,50 +4528,46 @@
           <w:color w:val="D4D4D4"/>
           <w:sz w:val="21"/>
           <w:szCs w:val="21"/>
-          <w:lang w:eastAsia="pt-BR"/>
-        </w:rPr>
-      </w:pPr>
-      <w:proofErr w:type="spellStart"/>
+          <w:lang w:val="en-US" w:eastAsia="pt-BR"/>
+        </w:rPr>
+      </w:pPr>
       <w:r>
         <w:rPr>
           <w:rFonts w:ascii="Consolas" w:eastAsia="Times New Roman" w:hAnsi="Consolas" w:cs="Times New Roman"/>
           <w:color w:val="C586C0"/>
           <w:sz w:val="21"/>
           <w:szCs w:val="21"/>
-          <w:lang w:eastAsia="pt-BR"/>
+          <w:lang w:val="en-US" w:eastAsia="pt-BR"/>
         </w:rPr>
         <w:t>export</w:t>
       </w:r>
-      <w:proofErr w:type="spellEnd"/>
-      <w:r>
-        <w:rPr>
-          <w:rFonts w:ascii="Consolas" w:eastAsia="Times New Roman" w:hAnsi="Consolas" w:cs="Times New Roman"/>
-          <w:color w:val="D4D4D4"/>
-          <w:sz w:val="21"/>
-          <w:szCs w:val="21"/>
-          <w:lang w:eastAsia="pt-BR"/>
+      <w:r>
+        <w:rPr>
+          <w:rFonts w:ascii="Consolas" w:eastAsia="Times New Roman" w:hAnsi="Consolas" w:cs="Times New Roman"/>
+          <w:color w:val="D4D4D4"/>
+          <w:sz w:val="21"/>
+          <w:szCs w:val="21"/>
+          <w:lang w:val="en-US" w:eastAsia="pt-BR"/>
         </w:rPr>
         <w:t> </w:t>
       </w:r>
-      <w:proofErr w:type="spellStart"/>
       <w:r>
         <w:rPr>
           <w:rFonts w:ascii="Consolas" w:eastAsia="Times New Roman" w:hAnsi="Consolas" w:cs="Times New Roman"/>
           <w:color w:val="569CD6"/>
           <w:sz w:val="21"/>
           <w:szCs w:val="21"/>
-          <w:lang w:eastAsia="pt-BR"/>
+          <w:lang w:val="en-US" w:eastAsia="pt-BR"/>
         </w:rPr>
         <w:t>class</w:t>
       </w:r>
-      <w:proofErr w:type="spellEnd"/>
-      <w:r>
-        <w:rPr>
-          <w:rFonts w:ascii="Consolas" w:eastAsia="Times New Roman" w:hAnsi="Consolas" w:cs="Times New Roman"/>
-          <w:color w:val="D4D4D4"/>
-          <w:sz w:val="21"/>
-          <w:szCs w:val="21"/>
-          <w:lang w:eastAsia="pt-BR"/>
+      <w:r>
+        <w:rPr>
+          <w:rFonts w:ascii="Consolas" w:eastAsia="Times New Roman" w:hAnsi="Consolas" w:cs="Times New Roman"/>
+          <w:color w:val="D4D4D4"/>
+          <w:sz w:val="21"/>
+          <w:szCs w:val="21"/>
+          <w:lang w:val="en-US" w:eastAsia="pt-BR"/>
         </w:rPr>
         <w:t> </w:t>
       </w:r>
@@ -4778,7 +4578,7 @@
           <w:color w:val="4EC9B0"/>
           <w:sz w:val="21"/>
           <w:szCs w:val="21"/>
-          <w:lang w:eastAsia="pt-BR"/>
+          <w:lang w:val="en-US" w:eastAsia="pt-BR"/>
         </w:rPr>
         <w:t>AppRoutingModule</w:t>
       </w:r>
@@ -4789,7 +4589,7 @@
           <w:color w:val="D4D4D4"/>
           <w:sz w:val="21"/>
           <w:szCs w:val="21"/>
-          <w:lang w:eastAsia="pt-BR"/>
+          <w:lang w:val="en-US" w:eastAsia="pt-BR"/>
         </w:rPr>
         <w:t> </w:t>
       </w:r>
@@ -4800,7 +4600,7 @@
           <w:color w:val="D4D4D4"/>
           <w:sz w:val="21"/>
           <w:szCs w:val="21"/>
-          <w:lang w:eastAsia="pt-BR"/>
+          <w:lang w:val="en-US" w:eastAsia="pt-BR"/>
         </w:rPr>
         <w:t>{ }</w:t>
       </w:r>
@@ -5122,28 +4922,26 @@
           <w:color w:val="D4D4D4"/>
           <w:sz w:val="21"/>
           <w:szCs w:val="21"/>
-          <w:lang w:eastAsia="pt-BR"/>
-        </w:rPr>
-      </w:pPr>
-      <w:proofErr w:type="spellStart"/>
+          <w:lang w:val="en-US" w:eastAsia="pt-BR"/>
+        </w:rPr>
+      </w:pPr>
       <w:r>
         <w:rPr>
           <w:rFonts w:ascii="Consolas" w:eastAsia="Times New Roman" w:hAnsi="Consolas" w:cs="Times New Roman"/>
           <w:color w:val="C586C0"/>
           <w:sz w:val="21"/>
           <w:szCs w:val="21"/>
-          <w:lang w:eastAsia="pt-BR"/>
+          <w:lang w:val="en-US" w:eastAsia="pt-BR"/>
         </w:rPr>
         <w:t>import</w:t>
       </w:r>
-      <w:proofErr w:type="spellEnd"/>
-      <w:r>
-        <w:rPr>
-          <w:rFonts w:ascii="Consolas" w:eastAsia="Times New Roman" w:hAnsi="Consolas" w:cs="Times New Roman"/>
-          <w:color w:val="D4D4D4"/>
-          <w:sz w:val="21"/>
-          <w:szCs w:val="21"/>
-          <w:lang w:eastAsia="pt-BR"/>
+      <w:r>
+        <w:rPr>
+          <w:rFonts w:ascii="Consolas" w:eastAsia="Times New Roman" w:hAnsi="Consolas" w:cs="Times New Roman"/>
+          <w:color w:val="D4D4D4"/>
+          <w:sz w:val="21"/>
+          <w:szCs w:val="21"/>
+          <w:lang w:val="en-US" w:eastAsia="pt-BR"/>
         </w:rPr>
         <w:t> </w:t>
       </w:r>
@@ -5154,7 +4952,7 @@
           <w:color w:val="D4D4D4"/>
           <w:sz w:val="21"/>
           <w:szCs w:val="21"/>
-          <w:lang w:eastAsia="pt-BR"/>
+          <w:lang w:val="en-US" w:eastAsia="pt-BR"/>
         </w:rPr>
         <w:t>{ </w:t>
       </w:r>
@@ -5165,7 +4963,7 @@
           <w:color w:val="9CDCFE"/>
           <w:sz w:val="21"/>
           <w:szCs w:val="21"/>
-          <w:lang w:eastAsia="pt-BR"/>
+          <w:lang w:val="en-US" w:eastAsia="pt-BR"/>
         </w:rPr>
         <w:t>AppComponent</w:t>
       </w:r>
@@ -5177,29 +4975,27 @@
           <w:color w:val="D4D4D4"/>
           <w:sz w:val="21"/>
           <w:szCs w:val="21"/>
-          <w:lang w:eastAsia="pt-BR"/>
+          <w:lang w:val="en-US" w:eastAsia="pt-BR"/>
         </w:rPr>
         <w:t> } </w:t>
       </w:r>
-      <w:proofErr w:type="spellStart"/>
       <w:r>
         <w:rPr>
           <w:rFonts w:ascii="Consolas" w:eastAsia="Times New Roman" w:hAnsi="Consolas" w:cs="Times New Roman"/>
           <w:color w:val="C586C0"/>
           <w:sz w:val="21"/>
           <w:szCs w:val="21"/>
-          <w:lang w:eastAsia="pt-BR"/>
+          <w:lang w:val="en-US" w:eastAsia="pt-BR"/>
         </w:rPr>
         <w:t>from</w:t>
       </w:r>
-      <w:proofErr w:type="spellEnd"/>
-      <w:r>
-        <w:rPr>
-          <w:rFonts w:ascii="Consolas" w:eastAsia="Times New Roman" w:hAnsi="Consolas" w:cs="Times New Roman"/>
-          <w:color w:val="D4D4D4"/>
-          <w:sz w:val="21"/>
-          <w:szCs w:val="21"/>
-          <w:lang w:eastAsia="pt-BR"/>
+      <w:r>
+        <w:rPr>
+          <w:rFonts w:ascii="Consolas" w:eastAsia="Times New Roman" w:hAnsi="Consolas" w:cs="Times New Roman"/>
+          <w:color w:val="D4D4D4"/>
+          <w:sz w:val="21"/>
+          <w:szCs w:val="21"/>
+          <w:lang w:val="en-US" w:eastAsia="pt-BR"/>
         </w:rPr>
         <w:t> </w:t>
       </w:r>
@@ -5209,7 +5005,7 @@
           <w:color w:val="CE9178"/>
           <w:sz w:val="21"/>
           <w:szCs w:val="21"/>
-          <w:lang w:eastAsia="pt-BR"/>
+          <w:lang w:val="en-US" w:eastAsia="pt-BR"/>
         </w:rPr>
         <w:t>'./</w:t>
       </w:r>
@@ -5220,7 +5016,7 @@
           <w:color w:val="CE9178"/>
           <w:sz w:val="21"/>
           <w:szCs w:val="21"/>
-          <w:lang w:eastAsia="pt-BR"/>
+          <w:lang w:val="en-US" w:eastAsia="pt-BR"/>
         </w:rPr>
         <w:t>app.component</w:t>
       </w:r>
@@ -5231,7 +5027,7 @@
           <w:color w:val="CE9178"/>
           <w:sz w:val="21"/>
           <w:szCs w:val="21"/>
-          <w:lang w:eastAsia="pt-BR"/>
+          <w:lang w:val="en-US" w:eastAsia="pt-BR"/>
         </w:rPr>
         <w:t>'</w:t>
       </w:r>
@@ -5241,7 +5037,7 @@
           <w:color w:val="D4D4D4"/>
           <w:sz w:val="21"/>
           <w:szCs w:val="21"/>
-          <w:lang w:eastAsia="pt-BR"/>
+          <w:lang w:val="en-US" w:eastAsia="pt-BR"/>
         </w:rPr>
         <w:t>;</w:t>
       </w:r>
@@ -5643,7 +5439,7 @@
           <w:color w:val="D4D4D4"/>
           <w:sz w:val="21"/>
           <w:szCs w:val="21"/>
-          <w:lang w:eastAsia="pt-BR"/>
+          <w:lang w:val="en-US" w:eastAsia="pt-BR"/>
         </w:rPr>
       </w:pPr>
       <w:r>
@@ -5663,7 +5459,7 @@
           <w:color w:val="4EC9B0"/>
           <w:sz w:val="21"/>
           <w:szCs w:val="21"/>
-          <w:lang w:eastAsia="pt-BR"/>
+          <w:lang w:val="en-US" w:eastAsia="pt-BR"/>
         </w:rPr>
         <w:t>CalculadoraModule</w:t>
       </w:r>
@@ -5678,16 +5474,16 @@
           <w:color w:val="D4D4D4"/>
           <w:sz w:val="21"/>
           <w:szCs w:val="21"/>
-          <w:lang w:eastAsia="pt-BR"/>
-        </w:rPr>
-      </w:pPr>
-      <w:r>
-        <w:rPr>
-          <w:rFonts w:ascii="Consolas" w:eastAsia="Times New Roman" w:hAnsi="Consolas" w:cs="Times New Roman"/>
-          <w:color w:val="D4D4D4"/>
-          <w:sz w:val="21"/>
-          <w:szCs w:val="21"/>
-          <w:lang w:eastAsia="pt-BR"/>
+          <w:lang w:val="en-US" w:eastAsia="pt-BR"/>
+        </w:rPr>
+      </w:pPr>
+      <w:r>
+        <w:rPr>
+          <w:rFonts w:ascii="Consolas" w:eastAsia="Times New Roman" w:hAnsi="Consolas" w:cs="Times New Roman"/>
+          <w:color w:val="D4D4D4"/>
+          <w:sz w:val="21"/>
+          <w:szCs w:val="21"/>
+          <w:lang w:val="en-US" w:eastAsia="pt-BR"/>
         </w:rPr>
         <w:lastRenderedPageBreak/>
         <w:t>  ],</w:t>
@@ -5702,48 +5498,36 @@
           <w:color w:val="D4D4D4"/>
           <w:sz w:val="21"/>
           <w:szCs w:val="21"/>
-          <w:lang w:eastAsia="pt-BR"/>
-        </w:rPr>
-      </w:pPr>
-      <w:r>
-        <w:rPr>
-          <w:rFonts w:ascii="Consolas" w:eastAsia="Times New Roman" w:hAnsi="Consolas" w:cs="Times New Roman"/>
-          <w:color w:val="D4D4D4"/>
-          <w:sz w:val="21"/>
-          <w:szCs w:val="21"/>
-          <w:lang w:eastAsia="pt-BR"/>
+          <w:lang w:val="en-US" w:eastAsia="pt-BR"/>
+        </w:rPr>
+      </w:pPr>
+      <w:r>
+        <w:rPr>
+          <w:rFonts w:ascii="Consolas" w:eastAsia="Times New Roman" w:hAnsi="Consolas" w:cs="Times New Roman"/>
+          <w:color w:val="D4D4D4"/>
+          <w:sz w:val="21"/>
+          <w:szCs w:val="21"/>
+          <w:lang w:val="en-US" w:eastAsia="pt-BR"/>
         </w:rPr>
         <w:t>  </w:t>
       </w:r>
-      <w:proofErr w:type="spellStart"/>
       <w:r>
         <w:rPr>
           <w:rFonts w:ascii="Consolas" w:eastAsia="Times New Roman" w:hAnsi="Consolas" w:cs="Times New Roman"/>
           <w:color w:val="9CDCFE"/>
           <w:sz w:val="21"/>
           <w:szCs w:val="21"/>
-          <w:lang w:eastAsia="pt-BR"/>
-        </w:rPr>
-        <w:t>providers</w:t>
-      </w:r>
-      <w:proofErr w:type="spellEnd"/>
-      <w:r>
-        <w:rPr>
-          <w:rFonts w:ascii="Consolas" w:eastAsia="Times New Roman" w:hAnsi="Consolas" w:cs="Times New Roman"/>
-          <w:color w:val="9CDCFE"/>
-          <w:sz w:val="21"/>
-          <w:szCs w:val="21"/>
-          <w:lang w:eastAsia="pt-BR"/>
-        </w:rPr>
-        <w:t>:</w:t>
-      </w:r>
-      <w:r>
-        <w:rPr>
-          <w:rFonts w:ascii="Consolas" w:eastAsia="Times New Roman" w:hAnsi="Consolas" w:cs="Times New Roman"/>
-          <w:color w:val="D4D4D4"/>
-          <w:sz w:val="21"/>
-          <w:szCs w:val="21"/>
-          <w:lang w:eastAsia="pt-BR"/>
+          <w:lang w:val="en-US" w:eastAsia="pt-BR"/>
+        </w:rPr>
+        <w:t>providers:</w:t>
+      </w:r>
+      <w:r>
+        <w:rPr>
+          <w:rFonts w:ascii="Consolas" w:eastAsia="Times New Roman" w:hAnsi="Consolas" w:cs="Times New Roman"/>
+          <w:color w:val="D4D4D4"/>
+          <w:sz w:val="21"/>
+          <w:szCs w:val="21"/>
+          <w:lang w:val="en-US" w:eastAsia="pt-BR"/>
         </w:rPr>
         <w:t> [],</w:t>
       </w:r>
@@ -5757,48 +5541,36 @@
           <w:color w:val="D4D4D4"/>
           <w:sz w:val="21"/>
           <w:szCs w:val="21"/>
-          <w:lang w:eastAsia="pt-BR"/>
-        </w:rPr>
-      </w:pPr>
-      <w:r>
-        <w:rPr>
-          <w:rFonts w:ascii="Consolas" w:eastAsia="Times New Roman" w:hAnsi="Consolas" w:cs="Times New Roman"/>
-          <w:color w:val="D4D4D4"/>
-          <w:sz w:val="21"/>
-          <w:szCs w:val="21"/>
-          <w:lang w:eastAsia="pt-BR"/>
+          <w:lang w:val="en-US" w:eastAsia="pt-BR"/>
+        </w:rPr>
+      </w:pPr>
+      <w:r>
+        <w:rPr>
+          <w:rFonts w:ascii="Consolas" w:eastAsia="Times New Roman" w:hAnsi="Consolas" w:cs="Times New Roman"/>
+          <w:color w:val="D4D4D4"/>
+          <w:sz w:val="21"/>
+          <w:szCs w:val="21"/>
+          <w:lang w:val="en-US" w:eastAsia="pt-BR"/>
         </w:rPr>
         <w:t>  </w:t>
       </w:r>
-      <w:proofErr w:type="spellStart"/>
       <w:r>
         <w:rPr>
           <w:rFonts w:ascii="Consolas" w:eastAsia="Times New Roman" w:hAnsi="Consolas" w:cs="Times New Roman"/>
           <w:color w:val="9CDCFE"/>
           <w:sz w:val="21"/>
           <w:szCs w:val="21"/>
-          <w:lang w:eastAsia="pt-BR"/>
-        </w:rPr>
-        <w:t>bootstrap</w:t>
-      </w:r>
-      <w:proofErr w:type="spellEnd"/>
-      <w:r>
-        <w:rPr>
-          <w:rFonts w:ascii="Consolas" w:eastAsia="Times New Roman" w:hAnsi="Consolas" w:cs="Times New Roman"/>
-          <w:color w:val="9CDCFE"/>
-          <w:sz w:val="21"/>
-          <w:szCs w:val="21"/>
-          <w:lang w:eastAsia="pt-BR"/>
-        </w:rPr>
-        <w:t>:</w:t>
-      </w:r>
-      <w:r>
-        <w:rPr>
-          <w:rFonts w:ascii="Consolas" w:eastAsia="Times New Roman" w:hAnsi="Consolas" w:cs="Times New Roman"/>
-          <w:color w:val="D4D4D4"/>
-          <w:sz w:val="21"/>
-          <w:szCs w:val="21"/>
-          <w:lang w:eastAsia="pt-BR"/>
+          <w:lang w:val="en-US" w:eastAsia="pt-BR"/>
+        </w:rPr>
+        <w:t>bootstrap:</w:t>
+      </w:r>
+      <w:r>
+        <w:rPr>
+          <w:rFonts w:ascii="Consolas" w:eastAsia="Times New Roman" w:hAnsi="Consolas" w:cs="Times New Roman"/>
+          <w:color w:val="D4D4D4"/>
+          <w:sz w:val="21"/>
+          <w:szCs w:val="21"/>
+          <w:lang w:val="en-US" w:eastAsia="pt-BR"/>
         </w:rPr>
         <w:t> [</w:t>
       </w:r>
@@ -5809,7 +5581,7 @@
           <w:color w:val="4EC9B0"/>
           <w:sz w:val="21"/>
           <w:szCs w:val="21"/>
-          <w:lang w:eastAsia="pt-BR"/>
+          <w:lang w:val="en-US" w:eastAsia="pt-BR"/>
         </w:rPr>
         <w:t>AppComponent</w:t>
       </w:r>
@@ -5820,7 +5592,7 @@
           <w:color w:val="D4D4D4"/>
           <w:sz w:val="21"/>
           <w:szCs w:val="21"/>
-          <w:lang w:eastAsia="pt-BR"/>
+          <w:lang w:val="en-US" w:eastAsia="pt-BR"/>
         </w:rPr>
         <w:t>]</w:t>
       </w:r>
@@ -5834,16 +5606,16 @@
           <w:color w:val="D4D4D4"/>
           <w:sz w:val="21"/>
           <w:szCs w:val="21"/>
-          <w:lang w:eastAsia="pt-BR"/>
-        </w:rPr>
-      </w:pPr>
-      <w:r>
-        <w:rPr>
-          <w:rFonts w:ascii="Consolas" w:eastAsia="Times New Roman" w:hAnsi="Consolas" w:cs="Times New Roman"/>
-          <w:color w:val="D4D4D4"/>
-          <w:sz w:val="21"/>
-          <w:szCs w:val="21"/>
-          <w:lang w:eastAsia="pt-BR"/>
+          <w:lang w:val="en-US" w:eastAsia="pt-BR"/>
+        </w:rPr>
+      </w:pPr>
+      <w:r>
+        <w:rPr>
+          <w:rFonts w:ascii="Consolas" w:eastAsia="Times New Roman" w:hAnsi="Consolas" w:cs="Times New Roman"/>
+          <w:color w:val="D4D4D4"/>
+          <w:sz w:val="21"/>
+          <w:szCs w:val="21"/>
+          <w:lang w:val="en-US" w:eastAsia="pt-BR"/>
         </w:rPr>
         <w:t>})</w:t>
       </w:r>
@@ -5857,50 +5629,46 @@
           <w:color w:val="D4D4D4"/>
           <w:sz w:val="21"/>
           <w:szCs w:val="21"/>
-          <w:lang w:eastAsia="pt-BR"/>
-        </w:rPr>
-      </w:pPr>
-      <w:proofErr w:type="spellStart"/>
+          <w:lang w:val="en-US" w:eastAsia="pt-BR"/>
+        </w:rPr>
+      </w:pPr>
       <w:r>
         <w:rPr>
           <w:rFonts w:ascii="Consolas" w:eastAsia="Times New Roman" w:hAnsi="Consolas" w:cs="Times New Roman"/>
           <w:color w:val="C586C0"/>
           <w:sz w:val="21"/>
           <w:szCs w:val="21"/>
-          <w:lang w:eastAsia="pt-BR"/>
+          <w:lang w:val="en-US" w:eastAsia="pt-BR"/>
         </w:rPr>
         <w:t>export</w:t>
       </w:r>
-      <w:proofErr w:type="spellEnd"/>
-      <w:r>
-        <w:rPr>
-          <w:rFonts w:ascii="Consolas" w:eastAsia="Times New Roman" w:hAnsi="Consolas" w:cs="Times New Roman"/>
-          <w:color w:val="D4D4D4"/>
-          <w:sz w:val="21"/>
-          <w:szCs w:val="21"/>
-          <w:lang w:eastAsia="pt-BR"/>
+      <w:r>
+        <w:rPr>
+          <w:rFonts w:ascii="Consolas" w:eastAsia="Times New Roman" w:hAnsi="Consolas" w:cs="Times New Roman"/>
+          <w:color w:val="D4D4D4"/>
+          <w:sz w:val="21"/>
+          <w:szCs w:val="21"/>
+          <w:lang w:val="en-US" w:eastAsia="pt-BR"/>
         </w:rPr>
         <w:t> </w:t>
       </w:r>
-      <w:proofErr w:type="spellStart"/>
       <w:r>
         <w:rPr>
           <w:rFonts w:ascii="Consolas" w:eastAsia="Times New Roman" w:hAnsi="Consolas" w:cs="Times New Roman"/>
           <w:color w:val="569CD6"/>
           <w:sz w:val="21"/>
           <w:szCs w:val="21"/>
-          <w:lang w:eastAsia="pt-BR"/>
+          <w:lang w:val="en-US" w:eastAsia="pt-BR"/>
         </w:rPr>
         <w:t>class</w:t>
       </w:r>
-      <w:proofErr w:type="spellEnd"/>
-      <w:r>
-        <w:rPr>
-          <w:rFonts w:ascii="Consolas" w:eastAsia="Times New Roman" w:hAnsi="Consolas" w:cs="Times New Roman"/>
-          <w:color w:val="D4D4D4"/>
-          <w:sz w:val="21"/>
-          <w:szCs w:val="21"/>
-          <w:lang w:eastAsia="pt-BR"/>
+      <w:r>
+        <w:rPr>
+          <w:rFonts w:ascii="Consolas" w:eastAsia="Times New Roman" w:hAnsi="Consolas" w:cs="Times New Roman"/>
+          <w:color w:val="D4D4D4"/>
+          <w:sz w:val="21"/>
+          <w:szCs w:val="21"/>
+          <w:lang w:val="en-US" w:eastAsia="pt-BR"/>
         </w:rPr>
         <w:t> </w:t>
       </w:r>
@@ -5911,7 +5679,7 @@
           <w:color w:val="4EC9B0"/>
           <w:sz w:val="21"/>
           <w:szCs w:val="21"/>
-          <w:lang w:eastAsia="pt-BR"/>
+          <w:lang w:val="en-US" w:eastAsia="pt-BR"/>
         </w:rPr>
         <w:t>AppModule</w:t>
       </w:r>
@@ -5922,7 +5690,7 @@
           <w:color w:val="D4D4D4"/>
           <w:sz w:val="21"/>
           <w:szCs w:val="21"/>
-          <w:lang w:eastAsia="pt-BR"/>
+          <w:lang w:val="en-US" w:eastAsia="pt-BR"/>
         </w:rPr>
         <w:t> </w:t>
       </w:r>
@@ -5933,7 +5701,7 @@
           <w:color w:val="D4D4D4"/>
           <w:sz w:val="21"/>
           <w:szCs w:val="21"/>
-          <w:lang w:eastAsia="pt-BR"/>
+          <w:lang w:val="en-US" w:eastAsia="pt-BR"/>
         </w:rPr>
         <w:t>{ }</w:t>
       </w:r>
@@ -5942,6 +5710,9 @@
     <w:p>
       <w:pPr>
         <w:spacing w:after="0"/>
+        <w:rPr>
+          <w:lang w:val="en-US"/>
+        </w:rPr>
       </w:pPr>
     </w:p>
     <w:p>
@@ -6400,28 +6171,26 @@
           <w:color w:val="D4D4D4"/>
           <w:sz w:val="21"/>
           <w:szCs w:val="21"/>
-          <w:lang w:eastAsia="pt-BR"/>
-        </w:rPr>
-      </w:pPr>
-      <w:proofErr w:type="spellStart"/>
+          <w:lang w:val="en-US" w:eastAsia="pt-BR"/>
+        </w:rPr>
+      </w:pPr>
       <w:r>
         <w:rPr>
           <w:rFonts w:ascii="Consolas" w:eastAsia="Times New Roman" w:hAnsi="Consolas" w:cs="Times New Roman"/>
           <w:color w:val="C586C0"/>
           <w:sz w:val="21"/>
           <w:szCs w:val="21"/>
-          <w:lang w:eastAsia="pt-BR"/>
+          <w:lang w:val="en-US" w:eastAsia="pt-BR"/>
         </w:rPr>
         <w:t>import</w:t>
       </w:r>
-      <w:proofErr w:type="spellEnd"/>
-      <w:r>
-        <w:rPr>
-          <w:rFonts w:ascii="Consolas" w:eastAsia="Times New Roman" w:hAnsi="Consolas" w:cs="Times New Roman"/>
-          <w:color w:val="D4D4D4"/>
-          <w:sz w:val="21"/>
-          <w:szCs w:val="21"/>
-          <w:lang w:eastAsia="pt-BR"/>
+      <w:r>
+        <w:rPr>
+          <w:rFonts w:ascii="Consolas" w:eastAsia="Times New Roman" w:hAnsi="Consolas" w:cs="Times New Roman"/>
+          <w:color w:val="D4D4D4"/>
+          <w:sz w:val="21"/>
+          <w:szCs w:val="21"/>
+          <w:lang w:val="en-US" w:eastAsia="pt-BR"/>
         </w:rPr>
         <w:t> </w:t>
       </w:r>
@@ -6432,7 +6201,7 @@
           <w:color w:val="D4D4D4"/>
           <w:sz w:val="21"/>
           <w:szCs w:val="21"/>
-          <w:lang w:eastAsia="pt-BR"/>
+          <w:lang w:val="en-US" w:eastAsia="pt-BR"/>
         </w:rPr>
         <w:t>{ </w:t>
       </w:r>
@@ -6443,7 +6212,7 @@
           <w:color w:val="9CDCFE"/>
           <w:sz w:val="21"/>
           <w:szCs w:val="21"/>
-          <w:lang w:eastAsia="pt-BR"/>
+          <w:lang w:val="en-US" w:eastAsia="pt-BR"/>
         </w:rPr>
         <w:t>AppComponent</w:t>
       </w:r>
@@ -6455,29 +6224,27 @@
           <w:color w:val="D4D4D4"/>
           <w:sz w:val="21"/>
           <w:szCs w:val="21"/>
-          <w:lang w:eastAsia="pt-BR"/>
+          <w:lang w:val="en-US" w:eastAsia="pt-BR"/>
         </w:rPr>
         <w:t> } </w:t>
       </w:r>
-      <w:proofErr w:type="spellStart"/>
       <w:r>
         <w:rPr>
           <w:rFonts w:ascii="Consolas" w:eastAsia="Times New Roman" w:hAnsi="Consolas" w:cs="Times New Roman"/>
           <w:color w:val="C586C0"/>
           <w:sz w:val="21"/>
           <w:szCs w:val="21"/>
-          <w:lang w:eastAsia="pt-BR"/>
+          <w:lang w:val="en-US" w:eastAsia="pt-BR"/>
         </w:rPr>
         <w:t>from</w:t>
       </w:r>
-      <w:proofErr w:type="spellEnd"/>
-      <w:r>
-        <w:rPr>
-          <w:rFonts w:ascii="Consolas" w:eastAsia="Times New Roman" w:hAnsi="Consolas" w:cs="Times New Roman"/>
-          <w:color w:val="D4D4D4"/>
-          <w:sz w:val="21"/>
-          <w:szCs w:val="21"/>
-          <w:lang w:eastAsia="pt-BR"/>
+      <w:r>
+        <w:rPr>
+          <w:rFonts w:ascii="Consolas" w:eastAsia="Times New Roman" w:hAnsi="Consolas" w:cs="Times New Roman"/>
+          <w:color w:val="D4D4D4"/>
+          <w:sz w:val="21"/>
+          <w:szCs w:val="21"/>
+          <w:lang w:val="en-US" w:eastAsia="pt-BR"/>
         </w:rPr>
         <w:t> </w:t>
       </w:r>
@@ -6487,7 +6254,7 @@
           <w:color w:val="CE9178"/>
           <w:sz w:val="21"/>
           <w:szCs w:val="21"/>
-          <w:lang w:eastAsia="pt-BR"/>
+          <w:lang w:val="en-US" w:eastAsia="pt-BR"/>
         </w:rPr>
         <w:t>'./</w:t>
       </w:r>
@@ -6498,7 +6265,7 @@
           <w:color w:val="CE9178"/>
           <w:sz w:val="21"/>
           <w:szCs w:val="21"/>
-          <w:lang w:eastAsia="pt-BR"/>
+          <w:lang w:val="en-US" w:eastAsia="pt-BR"/>
         </w:rPr>
         <w:t>app.component</w:t>
       </w:r>
@@ -6509,7 +6276,7 @@
           <w:color w:val="CE9178"/>
           <w:sz w:val="21"/>
           <w:szCs w:val="21"/>
-          <w:lang w:eastAsia="pt-BR"/>
+          <w:lang w:val="en-US" w:eastAsia="pt-BR"/>
         </w:rPr>
         <w:t>'</w:t>
       </w:r>
@@ -6519,7 +6286,7 @@
           <w:color w:val="D4D4D4"/>
           <w:sz w:val="21"/>
           <w:szCs w:val="21"/>
-          <w:lang w:eastAsia="pt-BR"/>
+          <w:lang w:val="en-US" w:eastAsia="pt-BR"/>
         </w:rPr>
         <w:t>;</w:t>
       </w:r>
@@ -6927,7 +6694,7 @@
           <w:color w:val="D4D4D4"/>
           <w:sz w:val="21"/>
           <w:szCs w:val="21"/>
-          <w:lang w:eastAsia="pt-BR"/>
+          <w:lang w:val="en-US" w:eastAsia="pt-BR"/>
         </w:rPr>
       </w:pPr>
       <w:r>
@@ -6947,7 +6714,7 @@
           <w:color w:val="4EC9B0"/>
           <w:sz w:val="21"/>
           <w:szCs w:val="21"/>
-          <w:lang w:eastAsia="pt-BR"/>
+          <w:lang w:val="en-US" w:eastAsia="pt-BR"/>
         </w:rPr>
         <w:t>CalculadoraModule</w:t>
       </w:r>
@@ -6962,16 +6729,16 @@
           <w:color w:val="D4D4D4"/>
           <w:sz w:val="21"/>
           <w:szCs w:val="21"/>
-          <w:lang w:eastAsia="pt-BR"/>
-        </w:rPr>
-      </w:pPr>
-      <w:r>
-        <w:rPr>
-          <w:rFonts w:ascii="Consolas" w:eastAsia="Times New Roman" w:hAnsi="Consolas" w:cs="Times New Roman"/>
-          <w:color w:val="D4D4D4"/>
-          <w:sz w:val="21"/>
-          <w:szCs w:val="21"/>
-          <w:lang w:eastAsia="pt-BR"/>
+          <w:lang w:val="en-US" w:eastAsia="pt-BR"/>
+        </w:rPr>
+      </w:pPr>
+      <w:r>
+        <w:rPr>
+          <w:rFonts w:ascii="Consolas" w:eastAsia="Times New Roman" w:hAnsi="Consolas" w:cs="Times New Roman"/>
+          <w:color w:val="D4D4D4"/>
+          <w:sz w:val="21"/>
+          <w:szCs w:val="21"/>
+          <w:lang w:val="en-US" w:eastAsia="pt-BR"/>
         </w:rPr>
         <w:t>  ],</w:t>
       </w:r>
@@ -6985,48 +6752,36 @@
           <w:color w:val="D4D4D4"/>
           <w:sz w:val="21"/>
           <w:szCs w:val="21"/>
-          <w:lang w:eastAsia="pt-BR"/>
-        </w:rPr>
-      </w:pPr>
-      <w:r>
-        <w:rPr>
-          <w:rFonts w:ascii="Consolas" w:eastAsia="Times New Roman" w:hAnsi="Consolas" w:cs="Times New Roman"/>
-          <w:color w:val="D4D4D4"/>
-          <w:sz w:val="21"/>
-          <w:szCs w:val="21"/>
-          <w:lang w:eastAsia="pt-BR"/>
+          <w:lang w:val="en-US" w:eastAsia="pt-BR"/>
+        </w:rPr>
+      </w:pPr>
+      <w:r>
+        <w:rPr>
+          <w:rFonts w:ascii="Consolas" w:eastAsia="Times New Roman" w:hAnsi="Consolas" w:cs="Times New Roman"/>
+          <w:color w:val="D4D4D4"/>
+          <w:sz w:val="21"/>
+          <w:szCs w:val="21"/>
+          <w:lang w:val="en-US" w:eastAsia="pt-BR"/>
         </w:rPr>
         <w:t>  </w:t>
       </w:r>
-      <w:proofErr w:type="spellStart"/>
       <w:r>
         <w:rPr>
           <w:rFonts w:ascii="Consolas" w:eastAsia="Times New Roman" w:hAnsi="Consolas" w:cs="Times New Roman"/>
           <w:color w:val="9CDCFE"/>
           <w:sz w:val="21"/>
           <w:szCs w:val="21"/>
-          <w:lang w:eastAsia="pt-BR"/>
-        </w:rPr>
-        <w:t>providers</w:t>
-      </w:r>
-      <w:proofErr w:type="spellEnd"/>
-      <w:r>
-        <w:rPr>
-          <w:rFonts w:ascii="Consolas" w:eastAsia="Times New Roman" w:hAnsi="Consolas" w:cs="Times New Roman"/>
-          <w:color w:val="9CDCFE"/>
-          <w:sz w:val="21"/>
-          <w:szCs w:val="21"/>
-          <w:lang w:eastAsia="pt-BR"/>
-        </w:rPr>
-        <w:t>:</w:t>
-      </w:r>
-      <w:r>
-        <w:rPr>
-          <w:rFonts w:ascii="Consolas" w:eastAsia="Times New Roman" w:hAnsi="Consolas" w:cs="Times New Roman"/>
-          <w:color w:val="D4D4D4"/>
-          <w:sz w:val="21"/>
-          <w:szCs w:val="21"/>
-          <w:lang w:eastAsia="pt-BR"/>
+          <w:lang w:val="en-US" w:eastAsia="pt-BR"/>
+        </w:rPr>
+        <w:t>providers:</w:t>
+      </w:r>
+      <w:r>
+        <w:rPr>
+          <w:rFonts w:ascii="Consolas" w:eastAsia="Times New Roman" w:hAnsi="Consolas" w:cs="Times New Roman"/>
+          <w:color w:val="D4D4D4"/>
+          <w:sz w:val="21"/>
+          <w:szCs w:val="21"/>
+          <w:lang w:val="en-US" w:eastAsia="pt-BR"/>
         </w:rPr>
         <w:t> [],</w:t>
       </w:r>
@@ -7040,48 +6795,36 @@
           <w:color w:val="D4D4D4"/>
           <w:sz w:val="21"/>
           <w:szCs w:val="21"/>
-          <w:lang w:eastAsia="pt-BR"/>
-        </w:rPr>
-      </w:pPr>
-      <w:r>
-        <w:rPr>
-          <w:rFonts w:ascii="Consolas" w:eastAsia="Times New Roman" w:hAnsi="Consolas" w:cs="Times New Roman"/>
-          <w:color w:val="D4D4D4"/>
-          <w:sz w:val="21"/>
-          <w:szCs w:val="21"/>
-          <w:lang w:eastAsia="pt-BR"/>
+          <w:lang w:val="en-US" w:eastAsia="pt-BR"/>
+        </w:rPr>
+      </w:pPr>
+      <w:r>
+        <w:rPr>
+          <w:rFonts w:ascii="Consolas" w:eastAsia="Times New Roman" w:hAnsi="Consolas" w:cs="Times New Roman"/>
+          <w:color w:val="D4D4D4"/>
+          <w:sz w:val="21"/>
+          <w:szCs w:val="21"/>
+          <w:lang w:val="en-US" w:eastAsia="pt-BR"/>
         </w:rPr>
         <w:t>  </w:t>
       </w:r>
-      <w:proofErr w:type="spellStart"/>
       <w:r>
         <w:rPr>
           <w:rFonts w:ascii="Consolas" w:eastAsia="Times New Roman" w:hAnsi="Consolas" w:cs="Times New Roman"/>
           <w:color w:val="9CDCFE"/>
           <w:sz w:val="21"/>
           <w:szCs w:val="21"/>
-          <w:lang w:eastAsia="pt-BR"/>
-        </w:rPr>
-        <w:t>bootstrap</w:t>
-      </w:r>
-      <w:proofErr w:type="spellEnd"/>
-      <w:r>
-        <w:rPr>
-          <w:rFonts w:ascii="Consolas" w:eastAsia="Times New Roman" w:hAnsi="Consolas" w:cs="Times New Roman"/>
-          <w:color w:val="9CDCFE"/>
-          <w:sz w:val="21"/>
-          <w:szCs w:val="21"/>
-          <w:lang w:eastAsia="pt-BR"/>
-        </w:rPr>
-        <w:t>:</w:t>
-      </w:r>
-      <w:r>
-        <w:rPr>
-          <w:rFonts w:ascii="Consolas" w:eastAsia="Times New Roman" w:hAnsi="Consolas" w:cs="Times New Roman"/>
-          <w:color w:val="D4D4D4"/>
-          <w:sz w:val="21"/>
-          <w:szCs w:val="21"/>
-          <w:lang w:eastAsia="pt-BR"/>
+          <w:lang w:val="en-US" w:eastAsia="pt-BR"/>
+        </w:rPr>
+        <w:t>bootstrap:</w:t>
+      </w:r>
+      <w:r>
+        <w:rPr>
+          <w:rFonts w:ascii="Consolas" w:eastAsia="Times New Roman" w:hAnsi="Consolas" w:cs="Times New Roman"/>
+          <w:color w:val="D4D4D4"/>
+          <w:sz w:val="21"/>
+          <w:szCs w:val="21"/>
+          <w:lang w:val="en-US" w:eastAsia="pt-BR"/>
         </w:rPr>
         <w:t> [</w:t>
       </w:r>
@@ -7092,7 +6835,7 @@
           <w:color w:val="4EC9B0"/>
           <w:sz w:val="21"/>
           <w:szCs w:val="21"/>
-          <w:lang w:eastAsia="pt-BR"/>
+          <w:lang w:val="en-US" w:eastAsia="pt-BR"/>
         </w:rPr>
         <w:t>AppComponent</w:t>
       </w:r>
@@ -7103,7 +6846,7 @@
           <w:color w:val="D4D4D4"/>
           <w:sz w:val="21"/>
           <w:szCs w:val="21"/>
-          <w:lang w:eastAsia="pt-BR"/>
+          <w:lang w:val="en-US" w:eastAsia="pt-BR"/>
         </w:rPr>
         <w:t>]</w:t>
       </w:r>
@@ -7117,16 +6860,16 @@
           <w:color w:val="D4D4D4"/>
           <w:sz w:val="21"/>
           <w:szCs w:val="21"/>
-          <w:lang w:eastAsia="pt-BR"/>
-        </w:rPr>
-      </w:pPr>
-      <w:r>
-        <w:rPr>
-          <w:rFonts w:ascii="Consolas" w:eastAsia="Times New Roman" w:hAnsi="Consolas" w:cs="Times New Roman"/>
-          <w:color w:val="D4D4D4"/>
-          <w:sz w:val="21"/>
-          <w:szCs w:val="21"/>
-          <w:lang w:eastAsia="pt-BR"/>
+          <w:lang w:val="en-US" w:eastAsia="pt-BR"/>
+        </w:rPr>
+      </w:pPr>
+      <w:r>
+        <w:rPr>
+          <w:rFonts w:ascii="Consolas" w:eastAsia="Times New Roman" w:hAnsi="Consolas" w:cs="Times New Roman"/>
+          <w:color w:val="D4D4D4"/>
+          <w:sz w:val="21"/>
+          <w:szCs w:val="21"/>
+          <w:lang w:val="en-US" w:eastAsia="pt-BR"/>
         </w:rPr>
         <w:t>})</w:t>
       </w:r>
@@ -7140,50 +6883,46 @@
           <w:color w:val="D4D4D4"/>
           <w:sz w:val="21"/>
           <w:szCs w:val="21"/>
-          <w:lang w:eastAsia="pt-BR"/>
-        </w:rPr>
-      </w:pPr>
-      <w:proofErr w:type="spellStart"/>
+          <w:lang w:val="en-US" w:eastAsia="pt-BR"/>
+        </w:rPr>
+      </w:pPr>
       <w:r>
         <w:rPr>
           <w:rFonts w:ascii="Consolas" w:eastAsia="Times New Roman" w:hAnsi="Consolas" w:cs="Times New Roman"/>
           <w:color w:val="C586C0"/>
           <w:sz w:val="21"/>
           <w:szCs w:val="21"/>
-          <w:lang w:eastAsia="pt-BR"/>
+          <w:lang w:val="en-US" w:eastAsia="pt-BR"/>
         </w:rPr>
         <w:t>export</w:t>
       </w:r>
-      <w:proofErr w:type="spellEnd"/>
-      <w:r>
-        <w:rPr>
-          <w:rFonts w:ascii="Consolas" w:eastAsia="Times New Roman" w:hAnsi="Consolas" w:cs="Times New Roman"/>
-          <w:color w:val="D4D4D4"/>
-          <w:sz w:val="21"/>
-          <w:szCs w:val="21"/>
-          <w:lang w:eastAsia="pt-BR"/>
+      <w:r>
+        <w:rPr>
+          <w:rFonts w:ascii="Consolas" w:eastAsia="Times New Roman" w:hAnsi="Consolas" w:cs="Times New Roman"/>
+          <w:color w:val="D4D4D4"/>
+          <w:sz w:val="21"/>
+          <w:szCs w:val="21"/>
+          <w:lang w:val="en-US" w:eastAsia="pt-BR"/>
         </w:rPr>
         <w:t> </w:t>
       </w:r>
-      <w:proofErr w:type="spellStart"/>
       <w:r>
         <w:rPr>
           <w:rFonts w:ascii="Consolas" w:eastAsia="Times New Roman" w:hAnsi="Consolas" w:cs="Times New Roman"/>
           <w:color w:val="569CD6"/>
           <w:sz w:val="21"/>
           <w:szCs w:val="21"/>
-          <w:lang w:eastAsia="pt-BR"/>
+          <w:lang w:val="en-US" w:eastAsia="pt-BR"/>
         </w:rPr>
         <w:t>class</w:t>
       </w:r>
-      <w:proofErr w:type="spellEnd"/>
-      <w:r>
-        <w:rPr>
-          <w:rFonts w:ascii="Consolas" w:eastAsia="Times New Roman" w:hAnsi="Consolas" w:cs="Times New Roman"/>
-          <w:color w:val="D4D4D4"/>
-          <w:sz w:val="21"/>
-          <w:szCs w:val="21"/>
-          <w:lang w:eastAsia="pt-BR"/>
+      <w:r>
+        <w:rPr>
+          <w:rFonts w:ascii="Consolas" w:eastAsia="Times New Roman" w:hAnsi="Consolas" w:cs="Times New Roman"/>
+          <w:color w:val="D4D4D4"/>
+          <w:sz w:val="21"/>
+          <w:szCs w:val="21"/>
+          <w:lang w:val="en-US" w:eastAsia="pt-BR"/>
         </w:rPr>
         <w:t> </w:t>
       </w:r>
@@ -7194,7 +6933,7 @@
           <w:color w:val="4EC9B0"/>
           <w:sz w:val="21"/>
           <w:szCs w:val="21"/>
-          <w:lang w:eastAsia="pt-BR"/>
+          <w:lang w:val="en-US" w:eastAsia="pt-BR"/>
         </w:rPr>
         <w:t>AppModule</w:t>
       </w:r>
@@ -7205,7 +6944,7 @@
           <w:color w:val="D4D4D4"/>
           <w:sz w:val="21"/>
           <w:szCs w:val="21"/>
-          <w:lang w:eastAsia="pt-BR"/>
+          <w:lang w:val="en-US" w:eastAsia="pt-BR"/>
         </w:rPr>
         <w:t> </w:t>
       </w:r>
@@ -7216,7 +6955,7 @@
           <w:color w:val="D4D4D4"/>
           <w:sz w:val="21"/>
           <w:szCs w:val="21"/>
-          <w:lang w:eastAsia="pt-BR"/>
+          <w:lang w:val="en-US" w:eastAsia="pt-BR"/>
         </w:rPr>
         <w:t>{ }</w:t>
       </w:r>
@@ -7225,6 +6964,9 @@
     <w:p>
       <w:pPr>
         <w:spacing w:after="0"/>
+        <w:rPr>
+          <w:lang w:val="en-US"/>
+        </w:rPr>
       </w:pPr>
     </w:p>
     <w:p>
@@ -7606,7 +7348,7 @@
           <w:color w:val="505763"/>
           <w:sz w:val="18"/>
           <w:szCs w:val="18"/>
-          <w:lang w:eastAsia="pt-BR"/>
+          <w:lang w:val="en-US" w:eastAsia="pt-BR"/>
         </w:rPr>
       </w:pPr>
       <w:r>
@@ -7615,7 +7357,7 @@
           <w:color w:val="29303B"/>
           <w:sz w:val="18"/>
           <w:szCs w:val="18"/>
-          <w:lang w:eastAsia="pt-BR"/>
+          <w:lang w:val="en-US" w:eastAsia="pt-BR"/>
         </w:rPr>
         <w:t xml:space="preserve">    </w:t>
       </w:r>
@@ -7625,7 +7367,7 @@
           <w:color w:val="46C28E"/>
           <w:sz w:val="18"/>
           <w:szCs w:val="18"/>
-          <w:lang w:eastAsia="pt-BR"/>
+          <w:lang w:val="en-US" w:eastAsia="pt-BR"/>
         </w:rPr>
         <w:t>"</w:t>
       </w:r>
@@ -7636,7 +7378,7 @@
           <w:color w:val="46C28E"/>
           <w:sz w:val="18"/>
           <w:szCs w:val="18"/>
-          <w:lang w:eastAsia="pt-BR"/>
+          <w:lang w:val="en-US" w:eastAsia="pt-BR"/>
         </w:rPr>
         <w:t>node_modules</w:t>
       </w:r>
@@ -7647,9 +7389,9 @@
           <w:color w:val="46C28E"/>
           <w:sz w:val="18"/>
           <w:szCs w:val="18"/>
-          <w:lang w:eastAsia="pt-BR"/>
-        </w:rPr>
-        <w:t>/</w:t>
+          <w:lang w:val="en-US" w:eastAsia="pt-BR"/>
+        </w:rPr>
+        <w:t>/bootstrap/</w:t>
       </w:r>
       <w:proofErr w:type="spellStart"/>
       <w:r>
@@ -7658,9 +7400,9 @@
           <w:color w:val="46C28E"/>
           <w:sz w:val="18"/>
           <w:szCs w:val="18"/>
-          <w:lang w:eastAsia="pt-BR"/>
-        </w:rPr>
-        <w:t>bootstrap</w:t>
+          <w:lang w:val="en-US" w:eastAsia="pt-BR"/>
+        </w:rPr>
+        <w:t>dist</w:t>
       </w:r>
       <w:proofErr w:type="spellEnd"/>
       <w:r>
@@ -7669,7 +7411,7 @@
           <w:color w:val="46C28E"/>
           <w:sz w:val="18"/>
           <w:szCs w:val="18"/>
-          <w:lang w:eastAsia="pt-BR"/>
+          <w:lang w:val="en-US" w:eastAsia="pt-BR"/>
         </w:rPr>
         <w:t>/</w:t>
       </w:r>
@@ -7680,9 +7422,9 @@
           <w:color w:val="46C28E"/>
           <w:sz w:val="18"/>
           <w:szCs w:val="18"/>
-          <w:lang w:eastAsia="pt-BR"/>
-        </w:rPr>
-        <w:t>dist</w:t>
+          <w:lang w:val="en-US" w:eastAsia="pt-BR"/>
+        </w:rPr>
+        <w:t>css</w:t>
       </w:r>
       <w:proofErr w:type="spellEnd"/>
       <w:r>
@@ -7691,29 +7433,7 @@
           <w:color w:val="46C28E"/>
           <w:sz w:val="18"/>
           <w:szCs w:val="18"/>
-          <w:lang w:eastAsia="pt-BR"/>
-        </w:rPr>
-        <w:t>/</w:t>
-      </w:r>
-      <w:proofErr w:type="spellStart"/>
-      <w:r>
-        <w:rPr>
-          <w:rFonts w:ascii="Consolas" w:eastAsia="Times New Roman" w:hAnsi="Consolas" w:cs="Courier New"/>
-          <w:color w:val="46C28E"/>
-          <w:sz w:val="18"/>
-          <w:szCs w:val="18"/>
-          <w:lang w:eastAsia="pt-BR"/>
-        </w:rPr>
-        <w:t>css</w:t>
-      </w:r>
-      <w:proofErr w:type="spellEnd"/>
-      <w:r>
-        <w:rPr>
-          <w:rFonts w:ascii="Consolas" w:eastAsia="Times New Roman" w:hAnsi="Consolas" w:cs="Courier New"/>
-          <w:color w:val="46C28E"/>
-          <w:sz w:val="18"/>
-          <w:szCs w:val="18"/>
-          <w:lang w:eastAsia="pt-BR"/>
+          <w:lang w:val="en-US" w:eastAsia="pt-BR"/>
         </w:rPr>
         <w:t>/bootstrap.min.css"</w:t>
       </w:r>
@@ -7761,9 +7481,19 @@
           <w:color w:val="29303B"/>
           <w:sz w:val="18"/>
           <w:szCs w:val="18"/>
-          <w:lang w:eastAsia="pt-BR"/>
-        </w:rPr>
-        <w:t xml:space="preserve"> ],</w:t>
+          <w:lang w:val="en-US" w:eastAsia="pt-BR"/>
+        </w:rPr>
+        <w:t xml:space="preserve"> </w:t>
+      </w:r>
+      <w:r>
+        <w:rPr>
+          <w:rFonts w:ascii="Consolas" w:eastAsia="Times New Roman" w:hAnsi="Consolas" w:cs="Courier New"/>
+          <w:color w:val="29303B"/>
+          <w:sz w:val="18"/>
+          <w:szCs w:val="18"/>
+          <w:lang w:eastAsia="pt-BR"/>
+        </w:rPr>
+        <w:t>],</w:t>
       </w:r>
     </w:p>
     <w:p>
@@ -8020,47 +7750,1322 @@
       <w:pPr>
         <w:spacing w:after="0"/>
       </w:pPr>
-      <w:r>
-        <w:t>Ff</w:t>
-      </w:r>
-      <w:r>
-        <w:t xml:space="preserve">    </w:t>
-      </w:r>
+    </w:p>
+    <w:p>
+      <w:pPr>
+        <w:spacing w:after="0"/>
+        <w:rPr>
+          <w:rFonts w:ascii="Segoe UI" w:eastAsia="Times New Roman" w:hAnsi="Segoe UI" w:cs="Segoe UI"/>
+          <w:color w:val="29303B"/>
+          <w:sz w:val="27"/>
+          <w:szCs w:val="27"/>
+          <w:lang w:eastAsia="pt-BR"/>
+        </w:rPr>
+      </w:pPr>
+      <w:r>
+        <w:rPr>
+          <w:rFonts w:ascii="Segoe UI" w:eastAsia="Times New Roman" w:hAnsi="Segoe UI" w:cs="Segoe UI"/>
+          <w:b/>
+          <w:bCs/>
+          <w:color w:val="29303B"/>
+          <w:sz w:val="27"/>
+          <w:szCs w:val="27"/>
+          <w:lang w:eastAsia="pt-BR"/>
+        </w:rPr>
+        <w:t xml:space="preserve">Implementando a interface do </w:t>
+      </w:r>
+      <w:proofErr w:type="spellStart"/>
+      <w:r>
+        <w:rPr>
+          <w:rFonts w:ascii="Segoe UI" w:eastAsia="Times New Roman" w:hAnsi="Segoe UI" w:cs="Segoe UI"/>
+          <w:b/>
+          <w:bCs/>
+          <w:color w:val="29303B"/>
+          <w:sz w:val="27"/>
+          <w:szCs w:val="27"/>
+          <w:lang w:eastAsia="pt-BR"/>
+        </w:rPr>
+        <w:t>CalculadoraComponent</w:t>
+      </w:r>
+      <w:proofErr w:type="spellEnd"/>
+      <w:r>
+        <w:rPr>
+          <w:rFonts w:ascii="Segoe UI" w:eastAsia="Times New Roman" w:hAnsi="Segoe UI" w:cs="Segoe UI"/>
+          <w:color w:val="29303B"/>
+          <w:sz w:val="27"/>
+          <w:szCs w:val="27"/>
+          <w:lang w:eastAsia="pt-BR"/>
+        </w:rPr>
+        <w:t xml:space="preserve"> </w:t>
+      </w:r>
+    </w:p>
+    <w:p>
+      <w:pPr>
+        <w:spacing w:after="0"/>
+        <w:rPr>
+          <w:rFonts w:ascii="Segoe UI" w:eastAsia="Times New Roman" w:hAnsi="Segoe UI" w:cs="Segoe UI"/>
+          <w:color w:val="29303B"/>
+          <w:sz w:val="27"/>
+          <w:szCs w:val="27"/>
+          <w:lang w:eastAsia="pt-BR"/>
+        </w:rPr>
+      </w:pPr>
+    </w:p>
+    <w:p>
+      <w:pPr>
+        <w:spacing w:after="0"/>
+        <w:rPr>
+          <w:rFonts w:ascii="Segoe UI" w:eastAsia="Times New Roman" w:hAnsi="Segoe UI" w:cs="Segoe UI"/>
+          <w:color w:val="29303B"/>
+          <w:sz w:val="27"/>
+          <w:szCs w:val="27"/>
+          <w:lang w:eastAsia="pt-BR"/>
+        </w:rPr>
+      </w:pPr>
+      <w:r>
+        <w:rPr>
+          <w:rFonts w:ascii="Segoe UI" w:eastAsia="Times New Roman" w:hAnsi="Segoe UI" w:cs="Segoe UI"/>
+          <w:color w:val="29303B"/>
+          <w:sz w:val="27"/>
+          <w:szCs w:val="27"/>
+          <w:lang w:eastAsia="pt-BR"/>
+        </w:rPr>
+        <w:t xml:space="preserve">Como fazer o botão de </w:t>
+      </w:r>
+      <w:r>
+        <w:rPr>
+          <w:rFonts w:ascii="Segoe UI" w:eastAsia="Times New Roman" w:hAnsi="Segoe UI" w:cs="Segoe UI"/>
+          <w:color w:val="29303B"/>
+          <w:sz w:val="27"/>
+          <w:szCs w:val="27"/>
+          <w:highlight w:val="yellow"/>
+          <w:lang w:eastAsia="pt-BR"/>
+        </w:rPr>
+        <w:t>resultado</w:t>
+      </w:r>
+      <w:r>
+        <w:rPr>
+          <w:rFonts w:ascii="Segoe UI" w:eastAsia="Times New Roman" w:hAnsi="Segoe UI" w:cs="Segoe UI"/>
+          <w:color w:val="29303B"/>
+          <w:sz w:val="27"/>
+          <w:szCs w:val="27"/>
+          <w:lang w:eastAsia="pt-BR"/>
+        </w:rPr>
+        <w:t xml:space="preserve"> capturar o resultado do </w:t>
+      </w:r>
+      <w:proofErr w:type="spellStart"/>
+      <w:r>
+        <w:rPr>
+          <w:rFonts w:ascii="Segoe UI" w:eastAsia="Times New Roman" w:hAnsi="Segoe UI" w:cs="Segoe UI"/>
+          <w:color w:val="29303B"/>
+          <w:sz w:val="27"/>
+          <w:szCs w:val="27"/>
+          <w:lang w:eastAsia="pt-BR"/>
+        </w:rPr>
+        <w:t>get</w:t>
+      </w:r>
+      <w:proofErr w:type="spellEnd"/>
+      <w:r>
+        <w:rPr>
+          <w:rFonts w:ascii="Segoe UI" w:eastAsia="Times New Roman" w:hAnsi="Segoe UI" w:cs="Segoe UI"/>
+          <w:color w:val="29303B"/>
+          <w:sz w:val="27"/>
+          <w:szCs w:val="27"/>
+          <w:lang w:eastAsia="pt-BR"/>
+        </w:rPr>
+        <w:t xml:space="preserve"> </w:t>
+      </w:r>
+      <w:proofErr w:type="gramStart"/>
+      <w:r>
+        <w:rPr>
+          <w:rFonts w:ascii="Segoe UI" w:eastAsia="Times New Roman" w:hAnsi="Segoe UI" w:cs="Segoe UI"/>
+          <w:color w:val="29303B"/>
+          <w:sz w:val="27"/>
+          <w:szCs w:val="27"/>
+          <w:lang w:eastAsia="pt-BR"/>
+        </w:rPr>
+        <w:t>display(</w:t>
+      </w:r>
+      <w:proofErr w:type="gramEnd"/>
+      <w:r>
+        <w:rPr>
+          <w:rFonts w:ascii="Segoe UI" w:eastAsia="Times New Roman" w:hAnsi="Segoe UI" w:cs="Segoe UI"/>
+          <w:color w:val="29303B"/>
+          <w:sz w:val="27"/>
+          <w:szCs w:val="27"/>
+          <w:lang w:eastAsia="pt-BR"/>
+        </w:rPr>
+        <w:t>):</w:t>
+      </w:r>
+    </w:p>
+    <w:p>
+      <w:pPr>
+        <w:spacing w:after="0"/>
+        <w:rPr>
+          <w:rFonts w:ascii="Segoe UI" w:eastAsia="Times New Roman" w:hAnsi="Segoe UI" w:cs="Segoe UI"/>
+          <w:color w:val="29303B"/>
+          <w:sz w:val="27"/>
+          <w:szCs w:val="27"/>
+          <w:lang w:eastAsia="pt-BR"/>
+        </w:rPr>
+      </w:pPr>
+      <w:r>
+        <w:rPr>
+          <w:rFonts w:ascii="Segoe UI" w:eastAsia="Times New Roman" w:hAnsi="Segoe UI" w:cs="Segoe UI"/>
+          <w:color w:val="29303B"/>
+          <w:sz w:val="27"/>
+          <w:szCs w:val="27"/>
+          <w:lang w:eastAsia="pt-BR"/>
+        </w:rPr>
+        <w:t xml:space="preserve">Neste caso o atributo </w:t>
+      </w:r>
+      <w:proofErr w:type="spellStart"/>
+      <w:r>
+        <w:rPr>
+          <w:rFonts w:ascii="Segoe UI" w:eastAsia="Times New Roman" w:hAnsi="Segoe UI" w:cs="Segoe UI"/>
+          <w:color w:val="29303B"/>
+          <w:sz w:val="27"/>
+          <w:szCs w:val="27"/>
+          <w:lang w:eastAsia="pt-BR"/>
+        </w:rPr>
+        <w:t>value</w:t>
+      </w:r>
+      <w:proofErr w:type="spellEnd"/>
+      <w:r>
+        <w:rPr>
+          <w:rFonts w:ascii="Segoe UI" w:eastAsia="Times New Roman" w:hAnsi="Segoe UI" w:cs="Segoe UI"/>
+          <w:color w:val="29303B"/>
+          <w:sz w:val="27"/>
+          <w:szCs w:val="27"/>
+          <w:lang w:eastAsia="pt-BR"/>
+        </w:rPr>
+        <w:t xml:space="preserve"> já é do próprio input, usando os </w:t>
+      </w:r>
+      <w:proofErr w:type="spellStart"/>
+      <w:r>
+        <w:rPr>
+          <w:rFonts w:ascii="Segoe UI" w:eastAsia="Times New Roman" w:hAnsi="Segoe UI" w:cs="Segoe UI"/>
+          <w:color w:val="29303B"/>
+          <w:sz w:val="27"/>
+          <w:szCs w:val="27"/>
+          <w:lang w:eastAsia="pt-BR"/>
+        </w:rPr>
+        <w:t>conchetes</w:t>
+      </w:r>
+      <w:proofErr w:type="spellEnd"/>
+      <w:r>
+        <w:rPr>
+          <w:rFonts w:ascii="Segoe UI" w:eastAsia="Times New Roman" w:hAnsi="Segoe UI" w:cs="Segoe UI"/>
+          <w:color w:val="29303B"/>
+          <w:sz w:val="27"/>
+          <w:szCs w:val="27"/>
+          <w:lang w:eastAsia="pt-BR"/>
+        </w:rPr>
+        <w:t xml:space="preserve"> dizemos ao Angular que queremos fazer um parse desse elemento, o operador igual diz qual método</w:t>
+      </w:r>
+      <w:r>
+        <w:rPr>
+          <w:rFonts w:ascii="Segoe UI" w:eastAsia="Times New Roman" w:hAnsi="Segoe UI" w:cs="Segoe UI"/>
+          <w:color w:val="29303B"/>
+          <w:sz w:val="27"/>
+          <w:szCs w:val="27"/>
+          <w:lang w:eastAsia="pt-BR"/>
+        </w:rPr>
+        <w:t xml:space="preserve"> </w:t>
+      </w:r>
+      <w:proofErr w:type="spellStart"/>
+      <w:r>
+        <w:rPr>
+          <w:rFonts w:ascii="Segoe UI" w:eastAsia="Times New Roman" w:hAnsi="Segoe UI" w:cs="Segoe UI"/>
+          <w:color w:val="29303B"/>
+          <w:sz w:val="27"/>
+          <w:szCs w:val="27"/>
+          <w:lang w:eastAsia="pt-BR"/>
+        </w:rPr>
+        <w:t>get</w:t>
+      </w:r>
+      <w:proofErr w:type="spellEnd"/>
+      <w:r>
+        <w:rPr>
+          <w:rFonts w:ascii="Segoe UI" w:eastAsia="Times New Roman" w:hAnsi="Segoe UI" w:cs="Segoe UI"/>
+          <w:color w:val="29303B"/>
+          <w:sz w:val="27"/>
+          <w:szCs w:val="27"/>
+          <w:lang w:eastAsia="pt-BR"/>
+        </w:rPr>
+        <w:t xml:space="preserve"> do componente com esse nome será chamado para esse </w:t>
+      </w:r>
+      <w:proofErr w:type="spellStart"/>
+      <w:r>
+        <w:rPr>
+          <w:rFonts w:ascii="Segoe UI" w:eastAsia="Times New Roman" w:hAnsi="Segoe UI" w:cs="Segoe UI"/>
+          <w:color w:val="29303B"/>
+          <w:sz w:val="27"/>
+          <w:szCs w:val="27"/>
+          <w:lang w:eastAsia="pt-BR"/>
+        </w:rPr>
+        <w:t>bind</w:t>
+      </w:r>
+      <w:proofErr w:type="spellEnd"/>
+      <w:r>
+        <w:rPr>
+          <w:rFonts w:ascii="Segoe UI" w:eastAsia="Times New Roman" w:hAnsi="Segoe UI" w:cs="Segoe UI"/>
+          <w:color w:val="29303B"/>
+          <w:sz w:val="27"/>
+          <w:szCs w:val="27"/>
+          <w:lang w:eastAsia="pt-BR"/>
+        </w:rPr>
+        <w:t xml:space="preserve">, que nesse caso é o display, desta forma o </w:t>
+      </w:r>
+      <w:proofErr w:type="spellStart"/>
+      <w:r>
+        <w:rPr>
+          <w:rFonts w:ascii="Segoe UI" w:eastAsia="Times New Roman" w:hAnsi="Segoe UI" w:cs="Segoe UI"/>
+          <w:color w:val="29303B"/>
+          <w:sz w:val="27"/>
+          <w:szCs w:val="27"/>
+          <w:lang w:eastAsia="pt-BR"/>
+        </w:rPr>
+        <w:t>value</w:t>
+      </w:r>
+      <w:proofErr w:type="spellEnd"/>
+      <w:r>
+        <w:rPr>
+          <w:rFonts w:ascii="Segoe UI" w:eastAsia="Times New Roman" w:hAnsi="Segoe UI" w:cs="Segoe UI"/>
+          <w:color w:val="29303B"/>
+          <w:sz w:val="27"/>
+          <w:szCs w:val="27"/>
+          <w:lang w:eastAsia="pt-BR"/>
+        </w:rPr>
+        <w:t xml:space="preserve"> estará sempre em sincronismo com o display</w:t>
+      </w:r>
+    </w:p>
+    <w:p>
+      <w:pPr>
+        <w:shd w:val="clear" w:color="auto" w:fill="1E1E1E"/>
+        <w:spacing w:after="0" w:line="285" w:lineRule="atLeast"/>
+        <w:rPr>
+          <w:rFonts w:ascii="Consolas" w:eastAsia="Times New Roman" w:hAnsi="Consolas" w:cs="Times New Roman"/>
+          <w:color w:val="D4D4D4"/>
+          <w:sz w:val="21"/>
+          <w:szCs w:val="21"/>
+          <w:lang w:val="en-US" w:eastAsia="pt-BR"/>
+        </w:rPr>
+      </w:pPr>
+      <w:r>
+        <w:rPr>
+          <w:rFonts w:ascii="Consolas" w:eastAsia="Times New Roman" w:hAnsi="Consolas" w:cs="Times New Roman"/>
+          <w:color w:val="808080"/>
+          <w:sz w:val="21"/>
+          <w:szCs w:val="21"/>
+          <w:lang w:val="en-US" w:eastAsia="pt-BR"/>
+        </w:rPr>
+        <w:t>&lt;</w:t>
+      </w:r>
+      <w:r>
+        <w:rPr>
+          <w:rFonts w:ascii="Consolas" w:eastAsia="Times New Roman" w:hAnsi="Consolas" w:cs="Times New Roman"/>
+          <w:color w:val="569CD6"/>
+          <w:sz w:val="21"/>
+          <w:szCs w:val="21"/>
+          <w:lang w:val="en-US" w:eastAsia="pt-BR"/>
+        </w:rPr>
+        <w:t>input</w:t>
+      </w:r>
+      <w:r>
+        <w:rPr>
+          <w:rFonts w:ascii="Consolas" w:eastAsia="Times New Roman" w:hAnsi="Consolas" w:cs="Times New Roman"/>
+          <w:color w:val="D4D4D4"/>
+          <w:sz w:val="21"/>
+          <w:szCs w:val="21"/>
+          <w:lang w:val="en-US" w:eastAsia="pt-BR"/>
+        </w:rPr>
+        <w:t> </w:t>
+      </w:r>
+    </w:p>
+    <w:p>
+      <w:pPr>
+        <w:shd w:val="clear" w:color="auto" w:fill="1E1E1E"/>
+        <w:spacing w:after="0" w:line="285" w:lineRule="atLeast"/>
+        <w:rPr>
+          <w:rFonts w:ascii="Consolas" w:eastAsia="Times New Roman" w:hAnsi="Consolas" w:cs="Times New Roman"/>
+          <w:color w:val="D4D4D4"/>
+          <w:sz w:val="21"/>
+          <w:szCs w:val="21"/>
+          <w:lang w:val="en-US" w:eastAsia="pt-BR"/>
+        </w:rPr>
+      </w:pPr>
+      <w:r>
+        <w:rPr>
+          <w:rFonts w:ascii="Consolas" w:eastAsia="Times New Roman" w:hAnsi="Consolas" w:cs="Times New Roman"/>
+          <w:color w:val="D4D4D4"/>
+          <w:sz w:val="21"/>
+          <w:szCs w:val="21"/>
+          <w:lang w:val="en-US" w:eastAsia="pt-BR"/>
+        </w:rPr>
+        <w:t>                  </w:t>
+      </w:r>
+      <w:r>
+        <w:rPr>
+          <w:rFonts w:ascii="Consolas" w:eastAsia="Times New Roman" w:hAnsi="Consolas" w:cs="Times New Roman"/>
+          <w:color w:val="9CDCFE"/>
+          <w:sz w:val="21"/>
+          <w:szCs w:val="21"/>
+          <w:lang w:val="en-US" w:eastAsia="pt-BR"/>
+        </w:rPr>
+        <w:t>type</w:t>
+      </w:r>
+      <w:r>
+        <w:rPr>
+          <w:rFonts w:ascii="Consolas" w:eastAsia="Times New Roman" w:hAnsi="Consolas" w:cs="Times New Roman"/>
+          <w:color w:val="D4D4D4"/>
+          <w:sz w:val="21"/>
+          <w:szCs w:val="21"/>
+          <w:lang w:val="en-US" w:eastAsia="pt-BR"/>
+        </w:rPr>
+        <w:t>=</w:t>
+      </w:r>
+      <w:r>
+        <w:rPr>
+          <w:rFonts w:ascii="Consolas" w:eastAsia="Times New Roman" w:hAnsi="Consolas" w:cs="Times New Roman"/>
+          <w:color w:val="CE9178"/>
+          <w:sz w:val="21"/>
+          <w:szCs w:val="21"/>
+          <w:lang w:val="en-US" w:eastAsia="pt-BR"/>
+        </w:rPr>
+        <w:t>"text"</w:t>
+      </w:r>
+      <w:r>
+        <w:rPr>
+          <w:rFonts w:ascii="Consolas" w:eastAsia="Times New Roman" w:hAnsi="Consolas" w:cs="Times New Roman"/>
+          <w:color w:val="D4D4D4"/>
+          <w:sz w:val="21"/>
+          <w:szCs w:val="21"/>
+          <w:lang w:val="en-US" w:eastAsia="pt-BR"/>
+        </w:rPr>
+        <w:t> </w:t>
+      </w:r>
+    </w:p>
+    <w:p>
+      <w:pPr>
+        <w:shd w:val="clear" w:color="auto" w:fill="1E1E1E"/>
+        <w:spacing w:after="0" w:line="285" w:lineRule="atLeast"/>
+        <w:rPr>
+          <w:rFonts w:ascii="Consolas" w:eastAsia="Times New Roman" w:hAnsi="Consolas" w:cs="Times New Roman"/>
+          <w:color w:val="D4D4D4"/>
+          <w:sz w:val="21"/>
+          <w:szCs w:val="21"/>
+          <w:lang w:val="en-US" w:eastAsia="pt-BR"/>
+        </w:rPr>
+      </w:pPr>
+      <w:r>
+        <w:rPr>
+          <w:rFonts w:ascii="Consolas" w:eastAsia="Times New Roman" w:hAnsi="Consolas" w:cs="Times New Roman"/>
+          <w:color w:val="D4D4D4"/>
+          <w:sz w:val="21"/>
+          <w:szCs w:val="21"/>
+          <w:lang w:val="en-US" w:eastAsia="pt-BR"/>
+        </w:rPr>
+        <w:t>                  </w:t>
+      </w:r>
+      <w:r>
+        <w:rPr>
+          <w:rFonts w:ascii="Consolas" w:eastAsia="Times New Roman" w:hAnsi="Consolas" w:cs="Times New Roman"/>
+          <w:color w:val="9CDCFE"/>
+          <w:sz w:val="21"/>
+          <w:szCs w:val="21"/>
+          <w:lang w:val="en-US" w:eastAsia="pt-BR"/>
+        </w:rPr>
+        <w:t>class</w:t>
+      </w:r>
+      <w:r>
+        <w:rPr>
+          <w:rFonts w:ascii="Consolas" w:eastAsia="Times New Roman" w:hAnsi="Consolas" w:cs="Times New Roman"/>
+          <w:color w:val="D4D4D4"/>
+          <w:sz w:val="21"/>
+          <w:szCs w:val="21"/>
+          <w:lang w:val="en-US" w:eastAsia="pt-BR"/>
+        </w:rPr>
+        <w:t>=</w:t>
+      </w:r>
+      <w:r>
+        <w:rPr>
+          <w:rFonts w:ascii="Consolas" w:eastAsia="Times New Roman" w:hAnsi="Consolas" w:cs="Times New Roman"/>
+          <w:color w:val="CE9178"/>
+          <w:sz w:val="21"/>
+          <w:szCs w:val="21"/>
+          <w:lang w:val="en-US" w:eastAsia="pt-BR"/>
+        </w:rPr>
+        <w:t>"form-control text-right </w:t>
+      </w:r>
+      <w:proofErr w:type="spellStart"/>
+      <w:r>
+        <w:rPr>
+          <w:rFonts w:ascii="Consolas" w:eastAsia="Times New Roman" w:hAnsi="Consolas" w:cs="Times New Roman"/>
+          <w:color w:val="CE9178"/>
+          <w:sz w:val="21"/>
+          <w:szCs w:val="21"/>
+          <w:lang w:val="en-US" w:eastAsia="pt-BR"/>
+        </w:rPr>
+        <w:t>kz</w:t>
+      </w:r>
+      <w:proofErr w:type="spellEnd"/>
+      <w:r>
+        <w:rPr>
+          <w:rFonts w:ascii="Consolas" w:eastAsia="Times New Roman" w:hAnsi="Consolas" w:cs="Times New Roman"/>
+          <w:color w:val="CE9178"/>
+          <w:sz w:val="21"/>
+          <w:szCs w:val="21"/>
+          <w:lang w:val="en-US" w:eastAsia="pt-BR"/>
+        </w:rPr>
+        <w:t>-input-text"</w:t>
+      </w:r>
+    </w:p>
+    <w:p>
+      <w:pPr>
+        <w:shd w:val="clear" w:color="auto" w:fill="1E1E1E"/>
+        <w:spacing w:after="0" w:line="285" w:lineRule="atLeast"/>
+        <w:rPr>
+          <w:rFonts w:ascii="Consolas" w:eastAsia="Times New Roman" w:hAnsi="Consolas" w:cs="Times New Roman"/>
+          <w:color w:val="D4D4D4"/>
+          <w:sz w:val="21"/>
+          <w:szCs w:val="21"/>
+          <w:lang w:val="en-US" w:eastAsia="pt-BR"/>
+        </w:rPr>
+      </w:pPr>
+      <w:r>
+        <w:rPr>
+          <w:rFonts w:ascii="Consolas" w:eastAsia="Times New Roman" w:hAnsi="Consolas" w:cs="Times New Roman"/>
+          <w:color w:val="D4D4D4"/>
+          <w:sz w:val="21"/>
+          <w:szCs w:val="21"/>
+          <w:lang w:val="en-US" w:eastAsia="pt-BR"/>
+        </w:rPr>
+        <w:t>                  </w:t>
+      </w:r>
+      <w:r>
+        <w:rPr>
+          <w:rFonts w:ascii="Consolas" w:eastAsia="Times New Roman" w:hAnsi="Consolas" w:cs="Times New Roman"/>
+          <w:color w:val="9CDCFE"/>
+          <w:sz w:val="21"/>
+          <w:szCs w:val="21"/>
+          <w:lang w:val="en-US" w:eastAsia="pt-BR"/>
+        </w:rPr>
+        <w:t>id</w:t>
+      </w:r>
+      <w:r>
+        <w:rPr>
+          <w:rFonts w:ascii="Consolas" w:eastAsia="Times New Roman" w:hAnsi="Consolas" w:cs="Times New Roman"/>
+          <w:color w:val="D4D4D4"/>
+          <w:sz w:val="21"/>
+          <w:szCs w:val="21"/>
+          <w:lang w:val="en-US" w:eastAsia="pt-BR"/>
+        </w:rPr>
+        <w:t>=</w:t>
+      </w:r>
+      <w:r>
+        <w:rPr>
+          <w:rFonts w:ascii="Consolas" w:eastAsia="Times New Roman" w:hAnsi="Consolas" w:cs="Times New Roman"/>
+          <w:color w:val="CE9178"/>
+          <w:sz w:val="21"/>
+          <w:szCs w:val="21"/>
+          <w:lang w:val="en-US" w:eastAsia="pt-BR"/>
+        </w:rPr>
+        <w:t>"display"</w:t>
+      </w:r>
+      <w:r>
+        <w:rPr>
+          <w:rFonts w:ascii="Consolas" w:eastAsia="Times New Roman" w:hAnsi="Consolas" w:cs="Times New Roman"/>
+          <w:color w:val="D4D4D4"/>
+          <w:sz w:val="21"/>
+          <w:szCs w:val="21"/>
+          <w:lang w:val="en-US" w:eastAsia="pt-BR"/>
+        </w:rPr>
+        <w:t> </w:t>
+      </w:r>
+    </w:p>
+    <w:p>
+      <w:pPr>
+        <w:shd w:val="clear" w:color="auto" w:fill="1E1E1E"/>
+        <w:spacing w:after="0" w:line="285" w:lineRule="atLeast"/>
+        <w:rPr>
+          <w:rFonts w:ascii="Consolas" w:eastAsia="Times New Roman" w:hAnsi="Consolas" w:cs="Times New Roman"/>
+          <w:color w:val="D4D4D4"/>
+          <w:sz w:val="21"/>
+          <w:szCs w:val="21"/>
+          <w:lang w:val="en-US" w:eastAsia="pt-BR"/>
+        </w:rPr>
+      </w:pPr>
+      <w:r>
+        <w:rPr>
+          <w:rFonts w:ascii="Consolas" w:eastAsia="Times New Roman" w:hAnsi="Consolas" w:cs="Times New Roman"/>
+          <w:color w:val="D4D4D4"/>
+          <w:sz w:val="21"/>
+          <w:szCs w:val="21"/>
+          <w:lang w:val="en-US" w:eastAsia="pt-BR"/>
+        </w:rPr>
+        <w:t>                  </w:t>
+      </w:r>
+      <w:r>
+        <w:rPr>
+          <w:rFonts w:ascii="Consolas" w:eastAsia="Times New Roman" w:hAnsi="Consolas" w:cs="Times New Roman"/>
+          <w:color w:val="9CDCFE"/>
+          <w:sz w:val="21"/>
+          <w:szCs w:val="21"/>
+          <w:lang w:val="en-US" w:eastAsia="pt-BR"/>
+        </w:rPr>
+        <w:t>name</w:t>
+      </w:r>
+      <w:r>
+        <w:rPr>
+          <w:rFonts w:ascii="Consolas" w:eastAsia="Times New Roman" w:hAnsi="Consolas" w:cs="Times New Roman"/>
+          <w:color w:val="D4D4D4"/>
+          <w:sz w:val="21"/>
+          <w:szCs w:val="21"/>
+          <w:lang w:val="en-US" w:eastAsia="pt-BR"/>
+        </w:rPr>
+        <w:t>=</w:t>
+      </w:r>
+      <w:r>
+        <w:rPr>
+          <w:rFonts w:ascii="Consolas" w:eastAsia="Times New Roman" w:hAnsi="Consolas" w:cs="Times New Roman"/>
+          <w:color w:val="CE9178"/>
+          <w:sz w:val="21"/>
+          <w:szCs w:val="21"/>
+          <w:lang w:val="en-US" w:eastAsia="pt-BR"/>
+        </w:rPr>
+        <w:t>"display"</w:t>
+      </w:r>
+    </w:p>
+    <w:p>
+      <w:pPr>
+        <w:shd w:val="clear" w:color="auto" w:fill="1E1E1E"/>
+        <w:spacing w:after="0" w:line="285" w:lineRule="atLeast"/>
+        <w:rPr>
+          <w:rFonts w:ascii="Consolas" w:eastAsia="Times New Roman" w:hAnsi="Consolas" w:cs="Times New Roman"/>
+          <w:color w:val="D4D4D4"/>
+          <w:sz w:val="21"/>
+          <w:szCs w:val="21"/>
+          <w:lang w:val="en-US" w:eastAsia="pt-BR"/>
+        </w:rPr>
+      </w:pPr>
+      <w:r>
+        <w:rPr>
+          <w:rFonts w:ascii="Consolas" w:eastAsia="Times New Roman" w:hAnsi="Consolas" w:cs="Times New Roman"/>
+          <w:color w:val="D4D4D4"/>
+          <w:sz w:val="21"/>
+          <w:szCs w:val="21"/>
+          <w:lang w:val="en-US" w:eastAsia="pt-BR"/>
+        </w:rPr>
+        <w:t>                  </w:t>
+      </w:r>
+      <w:r>
+        <w:rPr>
+          <w:rFonts w:ascii="Consolas" w:eastAsia="Times New Roman" w:hAnsi="Consolas" w:cs="Times New Roman"/>
+          <w:color w:val="9CDCFE"/>
+          <w:sz w:val="21"/>
+          <w:szCs w:val="21"/>
+          <w:highlight w:val="blue"/>
+          <w:lang w:val="en-US" w:eastAsia="pt-BR"/>
+        </w:rPr>
+        <w:t>[value]</w:t>
+      </w:r>
+      <w:r>
+        <w:rPr>
+          <w:rFonts w:ascii="Consolas" w:eastAsia="Times New Roman" w:hAnsi="Consolas" w:cs="Times New Roman"/>
+          <w:color w:val="D4D4D4"/>
+          <w:sz w:val="21"/>
+          <w:szCs w:val="21"/>
+          <w:highlight w:val="blue"/>
+          <w:lang w:val="en-US" w:eastAsia="pt-BR"/>
+        </w:rPr>
+        <w:t>=</w:t>
+      </w:r>
+      <w:r>
+        <w:rPr>
+          <w:rFonts w:ascii="Consolas" w:eastAsia="Times New Roman" w:hAnsi="Consolas" w:cs="Times New Roman"/>
+          <w:color w:val="CE9178"/>
+          <w:sz w:val="21"/>
+          <w:szCs w:val="21"/>
+          <w:highlight w:val="blue"/>
+          <w:lang w:val="en-US" w:eastAsia="pt-BR"/>
+        </w:rPr>
+        <w:t>"display"</w:t>
+      </w:r>
+      <w:r>
+        <w:rPr>
+          <w:rFonts w:ascii="Consolas" w:eastAsia="Times New Roman" w:hAnsi="Consolas" w:cs="Times New Roman"/>
+          <w:color w:val="D4D4D4"/>
+          <w:sz w:val="21"/>
+          <w:szCs w:val="21"/>
+          <w:lang w:val="en-US" w:eastAsia="pt-BR"/>
+        </w:rPr>
+        <w:t> </w:t>
+      </w:r>
+    </w:p>
+    <w:p>
+      <w:pPr>
+        <w:shd w:val="clear" w:color="auto" w:fill="1E1E1E"/>
+        <w:spacing w:after="0" w:line="285" w:lineRule="atLeast"/>
+        <w:rPr>
+          <w:rFonts w:ascii="Consolas" w:eastAsia="Times New Roman" w:hAnsi="Consolas" w:cs="Times New Roman"/>
+          <w:color w:val="D4D4D4"/>
+          <w:sz w:val="21"/>
+          <w:szCs w:val="21"/>
+          <w:lang w:val="en-US" w:eastAsia="pt-BR"/>
+        </w:rPr>
+      </w:pPr>
+      <w:r>
+        <w:rPr>
+          <w:rFonts w:ascii="Consolas" w:eastAsia="Times New Roman" w:hAnsi="Consolas" w:cs="Times New Roman"/>
+          <w:color w:val="D4D4D4"/>
+          <w:sz w:val="21"/>
+          <w:szCs w:val="21"/>
+          <w:lang w:val="en-US" w:eastAsia="pt-BR"/>
+        </w:rPr>
+        <w:t>                  </w:t>
+      </w:r>
+      <w:proofErr w:type="spellStart"/>
+      <w:r>
+        <w:rPr>
+          <w:rFonts w:ascii="Consolas" w:eastAsia="Times New Roman" w:hAnsi="Consolas" w:cs="Times New Roman"/>
+          <w:color w:val="9CDCFE"/>
+          <w:sz w:val="21"/>
+          <w:szCs w:val="21"/>
+          <w:lang w:val="en-US" w:eastAsia="pt-BR"/>
+        </w:rPr>
+        <w:t>readonly</w:t>
+      </w:r>
+      <w:proofErr w:type="spellEnd"/>
+      <w:r>
+        <w:rPr>
+          <w:rFonts w:ascii="Consolas" w:eastAsia="Times New Roman" w:hAnsi="Consolas" w:cs="Times New Roman"/>
+          <w:color w:val="808080"/>
+          <w:sz w:val="21"/>
+          <w:szCs w:val="21"/>
+          <w:lang w:val="en-US" w:eastAsia="pt-BR"/>
+        </w:rPr>
+        <w:t>&gt;</w:t>
+      </w:r>
+    </w:p>
+    <w:p>
+      <w:pPr>
+        <w:spacing w:after="0"/>
+        <w:rPr>
+          <w:lang w:val="en-US"/>
+        </w:rPr>
+      </w:pPr>
+    </w:p>
+    <w:p>
+      <w:pPr>
+        <w:spacing w:after="0"/>
+        <w:rPr>
+          <w:rFonts w:ascii="Segoe UI" w:eastAsia="Times New Roman" w:hAnsi="Segoe UI" w:cs="Segoe UI"/>
+          <w:color w:val="29303B"/>
+          <w:sz w:val="27"/>
+          <w:szCs w:val="27"/>
+          <w:lang w:eastAsia="pt-BR"/>
+        </w:rPr>
+      </w:pPr>
+      <w:r>
+        <w:rPr>
+          <w:rFonts w:ascii="Segoe UI" w:eastAsia="Times New Roman" w:hAnsi="Segoe UI" w:cs="Segoe UI"/>
+          <w:color w:val="29303B"/>
+          <w:sz w:val="27"/>
+          <w:szCs w:val="27"/>
+          <w:lang w:eastAsia="pt-BR"/>
+        </w:rPr>
+        <w:t xml:space="preserve">Como </w:t>
+      </w:r>
+      <w:r>
+        <w:rPr>
+          <w:rFonts w:ascii="Segoe UI" w:eastAsia="Times New Roman" w:hAnsi="Segoe UI" w:cs="Segoe UI"/>
+          <w:color w:val="29303B"/>
+          <w:sz w:val="27"/>
+          <w:szCs w:val="27"/>
+          <w:lang w:eastAsia="pt-BR"/>
+        </w:rPr>
+        <w:t xml:space="preserve">atribuir valor aos </w:t>
+      </w:r>
+      <w:r>
+        <w:rPr>
+          <w:rFonts w:ascii="Segoe UI" w:eastAsia="Times New Roman" w:hAnsi="Segoe UI" w:cs="Segoe UI"/>
+          <w:color w:val="29303B"/>
+          <w:sz w:val="27"/>
+          <w:szCs w:val="27"/>
+          <w:highlight w:val="yellow"/>
+          <w:lang w:eastAsia="pt-BR"/>
+        </w:rPr>
+        <w:t>números</w:t>
+      </w:r>
+      <w:r>
+        <w:rPr>
+          <w:rFonts w:ascii="Segoe UI" w:eastAsia="Times New Roman" w:hAnsi="Segoe UI" w:cs="Segoe UI"/>
+          <w:color w:val="29303B"/>
+          <w:sz w:val="27"/>
+          <w:szCs w:val="27"/>
+          <w:highlight w:val="yellow"/>
+          <w:lang w:eastAsia="pt-BR"/>
+        </w:rPr>
+        <w:t xml:space="preserve"> e operadores</w:t>
+      </w:r>
+      <w:r>
+        <w:rPr>
+          <w:rFonts w:ascii="Segoe UI" w:eastAsia="Times New Roman" w:hAnsi="Segoe UI" w:cs="Segoe UI"/>
+          <w:color w:val="29303B"/>
+          <w:sz w:val="27"/>
+          <w:szCs w:val="27"/>
+          <w:lang w:eastAsia="pt-BR"/>
+        </w:rPr>
+        <w:t xml:space="preserve"> </w:t>
+      </w:r>
+      <w:r>
+        <w:rPr>
+          <w:rFonts w:ascii="Segoe UI" w:eastAsia="Times New Roman" w:hAnsi="Segoe UI" w:cs="Segoe UI"/>
+          <w:color w:val="29303B"/>
+          <w:sz w:val="27"/>
+          <w:szCs w:val="27"/>
+          <w:lang w:eastAsia="pt-BR"/>
+        </w:rPr>
+        <w:t>da calculadora:</w:t>
+      </w:r>
+    </w:p>
+    <w:p>
+      <w:pPr>
+        <w:spacing w:after="0"/>
+        <w:rPr>
+          <w:rFonts w:ascii="Segoe UI" w:eastAsia="Times New Roman" w:hAnsi="Segoe UI" w:cs="Segoe UI"/>
+          <w:color w:val="29303B"/>
+          <w:sz w:val="27"/>
+          <w:szCs w:val="27"/>
+          <w:lang w:eastAsia="pt-BR"/>
+        </w:rPr>
+      </w:pPr>
+      <w:r>
+        <w:rPr>
+          <w:rFonts w:ascii="Segoe UI" w:eastAsia="Times New Roman" w:hAnsi="Segoe UI" w:cs="Segoe UI"/>
+          <w:color w:val="29303B"/>
+          <w:sz w:val="27"/>
+          <w:szCs w:val="27"/>
+          <w:lang w:eastAsia="pt-BR"/>
+        </w:rPr>
+        <w:t xml:space="preserve">Como é um botão primeiro dizemos para o angular que será acionada uma ação/evento quando houver um click usando o (click) depois do operador igual dizemos entre aspas duplas qual o evento/ação será chamado ao clicar no botão, neste caso estamos chamando o método </w:t>
+      </w:r>
+      <w:proofErr w:type="spellStart"/>
+      <w:r>
+        <w:rPr>
+          <w:rFonts w:ascii="Segoe UI" w:eastAsia="Times New Roman" w:hAnsi="Segoe UI" w:cs="Segoe UI"/>
+          <w:color w:val="29303B"/>
+          <w:sz w:val="27"/>
+          <w:szCs w:val="27"/>
+          <w:lang w:eastAsia="pt-BR"/>
+        </w:rPr>
+        <w:t>adicionarNumero</w:t>
+      </w:r>
+      <w:proofErr w:type="spellEnd"/>
+      <w:r>
+        <w:rPr>
+          <w:rFonts w:ascii="Segoe UI" w:eastAsia="Times New Roman" w:hAnsi="Segoe UI" w:cs="Segoe UI"/>
+          <w:color w:val="29303B"/>
+          <w:sz w:val="27"/>
+          <w:szCs w:val="27"/>
+          <w:lang w:eastAsia="pt-BR"/>
+        </w:rPr>
+        <w:t xml:space="preserve"> passando como parâmetro para o método o número em questão, usando aspas simples para não dar conflito com as aspas duplas do método em si</w:t>
+      </w:r>
+    </w:p>
+    <w:p>
+      <w:pPr>
+        <w:shd w:val="clear" w:color="auto" w:fill="1E1E1E"/>
+        <w:spacing w:after="0" w:line="285" w:lineRule="atLeast"/>
+        <w:rPr>
+          <w:rFonts w:ascii="Consolas" w:eastAsia="Times New Roman" w:hAnsi="Consolas" w:cs="Times New Roman"/>
+          <w:color w:val="D4D4D4"/>
+          <w:sz w:val="21"/>
+          <w:szCs w:val="21"/>
+          <w:lang w:eastAsia="pt-BR"/>
+        </w:rPr>
+      </w:pPr>
+      <w:r>
+        <w:rPr>
+          <w:rFonts w:ascii="Consolas" w:eastAsia="Times New Roman" w:hAnsi="Consolas" w:cs="Times New Roman"/>
+          <w:color w:val="D4D4D4"/>
+          <w:sz w:val="21"/>
+          <w:szCs w:val="21"/>
+          <w:lang w:eastAsia="pt-BR"/>
+        </w:rPr>
+        <w:t>                </w:t>
+      </w:r>
+      <w:r>
+        <w:rPr>
+          <w:rFonts w:ascii="Consolas" w:eastAsia="Times New Roman" w:hAnsi="Consolas" w:cs="Times New Roman"/>
+          <w:color w:val="808080"/>
+          <w:sz w:val="21"/>
+          <w:szCs w:val="21"/>
+          <w:lang w:eastAsia="pt-BR"/>
+        </w:rPr>
+        <w:t>&lt;</w:t>
+      </w:r>
+      <w:proofErr w:type="spellStart"/>
+      <w:r>
+        <w:rPr>
+          <w:rFonts w:ascii="Consolas" w:eastAsia="Times New Roman" w:hAnsi="Consolas" w:cs="Times New Roman"/>
+          <w:color w:val="569CD6"/>
+          <w:sz w:val="21"/>
+          <w:szCs w:val="21"/>
+          <w:lang w:eastAsia="pt-BR"/>
+        </w:rPr>
+        <w:t>button</w:t>
+      </w:r>
+      <w:proofErr w:type="spellEnd"/>
+      <w:r>
+        <w:rPr>
+          <w:rFonts w:ascii="Consolas" w:eastAsia="Times New Roman" w:hAnsi="Consolas" w:cs="Times New Roman"/>
+          <w:color w:val="D4D4D4"/>
+          <w:sz w:val="21"/>
+          <w:szCs w:val="21"/>
+          <w:lang w:eastAsia="pt-BR"/>
+        </w:rPr>
+        <w:t> </w:t>
+      </w:r>
+    </w:p>
+    <w:p>
+      <w:pPr>
+        <w:shd w:val="clear" w:color="auto" w:fill="1E1E1E"/>
+        <w:spacing w:after="0" w:line="285" w:lineRule="atLeast"/>
+        <w:rPr>
+          <w:rFonts w:ascii="Consolas" w:eastAsia="Times New Roman" w:hAnsi="Consolas" w:cs="Times New Roman"/>
+          <w:color w:val="D4D4D4"/>
+          <w:sz w:val="21"/>
+          <w:szCs w:val="21"/>
+          <w:lang w:val="en-US" w:eastAsia="pt-BR"/>
+        </w:rPr>
+      </w:pPr>
+      <w:r>
+        <w:rPr>
+          <w:rFonts w:ascii="Consolas" w:eastAsia="Times New Roman" w:hAnsi="Consolas" w:cs="Times New Roman"/>
+          <w:color w:val="D4D4D4"/>
+          <w:sz w:val="21"/>
+          <w:szCs w:val="21"/>
+          <w:lang w:eastAsia="pt-BR"/>
+        </w:rPr>
+        <w:t>                  </w:t>
+      </w:r>
+      <w:r>
+        <w:rPr>
+          <w:rFonts w:ascii="Consolas" w:eastAsia="Times New Roman" w:hAnsi="Consolas" w:cs="Times New Roman"/>
+          <w:color w:val="9CDCFE"/>
+          <w:sz w:val="21"/>
+          <w:szCs w:val="21"/>
+          <w:lang w:val="en-US" w:eastAsia="pt-BR"/>
+        </w:rPr>
+        <w:t>type</w:t>
+      </w:r>
+      <w:r>
+        <w:rPr>
+          <w:rFonts w:ascii="Consolas" w:eastAsia="Times New Roman" w:hAnsi="Consolas" w:cs="Times New Roman"/>
+          <w:color w:val="D4D4D4"/>
+          <w:sz w:val="21"/>
+          <w:szCs w:val="21"/>
+          <w:lang w:val="en-US" w:eastAsia="pt-BR"/>
+        </w:rPr>
+        <w:t>=</w:t>
+      </w:r>
+      <w:r>
+        <w:rPr>
+          <w:rFonts w:ascii="Consolas" w:eastAsia="Times New Roman" w:hAnsi="Consolas" w:cs="Times New Roman"/>
+          <w:color w:val="CE9178"/>
+          <w:sz w:val="21"/>
+          <w:szCs w:val="21"/>
+          <w:lang w:val="en-US" w:eastAsia="pt-BR"/>
+        </w:rPr>
+        <w:t>"button"</w:t>
+      </w:r>
+      <w:r>
+        <w:rPr>
+          <w:rFonts w:ascii="Consolas" w:eastAsia="Times New Roman" w:hAnsi="Consolas" w:cs="Times New Roman"/>
+          <w:color w:val="D4D4D4"/>
+          <w:sz w:val="21"/>
+          <w:szCs w:val="21"/>
+          <w:lang w:val="en-US" w:eastAsia="pt-BR"/>
+        </w:rPr>
+        <w:t> </w:t>
+      </w:r>
+    </w:p>
+    <w:p>
+      <w:pPr>
+        <w:shd w:val="clear" w:color="auto" w:fill="1E1E1E"/>
+        <w:spacing w:after="0" w:line="285" w:lineRule="atLeast"/>
+        <w:rPr>
+          <w:rFonts w:ascii="Consolas" w:eastAsia="Times New Roman" w:hAnsi="Consolas" w:cs="Times New Roman"/>
+          <w:color w:val="D4D4D4"/>
+          <w:sz w:val="21"/>
+          <w:szCs w:val="21"/>
+          <w:lang w:val="en-US" w:eastAsia="pt-BR"/>
+        </w:rPr>
+      </w:pPr>
+      <w:r>
+        <w:rPr>
+          <w:rFonts w:ascii="Consolas" w:eastAsia="Times New Roman" w:hAnsi="Consolas" w:cs="Times New Roman"/>
+          <w:color w:val="D4D4D4"/>
+          <w:sz w:val="21"/>
+          <w:szCs w:val="21"/>
+          <w:lang w:val="en-US" w:eastAsia="pt-BR"/>
+        </w:rPr>
+        <w:t>                  </w:t>
+      </w:r>
+      <w:r>
+        <w:rPr>
+          <w:rFonts w:ascii="Consolas" w:eastAsia="Times New Roman" w:hAnsi="Consolas" w:cs="Times New Roman"/>
+          <w:color w:val="9CDCFE"/>
+          <w:sz w:val="21"/>
+          <w:szCs w:val="21"/>
+          <w:lang w:val="en-US" w:eastAsia="pt-BR"/>
+        </w:rPr>
+        <w:t>class</w:t>
+      </w:r>
+      <w:r>
+        <w:rPr>
+          <w:rFonts w:ascii="Consolas" w:eastAsia="Times New Roman" w:hAnsi="Consolas" w:cs="Times New Roman"/>
+          <w:color w:val="D4D4D4"/>
+          <w:sz w:val="21"/>
+          <w:szCs w:val="21"/>
+          <w:lang w:val="en-US" w:eastAsia="pt-BR"/>
+        </w:rPr>
+        <w:t>=</w:t>
+      </w:r>
+      <w:r>
+        <w:rPr>
+          <w:rFonts w:ascii="Consolas" w:eastAsia="Times New Roman" w:hAnsi="Consolas" w:cs="Times New Roman"/>
+          <w:color w:val="CE9178"/>
+          <w:sz w:val="21"/>
+          <w:szCs w:val="21"/>
+          <w:lang w:val="en-US" w:eastAsia="pt-BR"/>
+        </w:rPr>
+        <w:t>"</w:t>
+      </w:r>
+      <w:proofErr w:type="spellStart"/>
+      <w:r>
+        <w:rPr>
+          <w:rFonts w:ascii="Consolas" w:eastAsia="Times New Roman" w:hAnsi="Consolas" w:cs="Times New Roman"/>
+          <w:color w:val="CE9178"/>
+          <w:sz w:val="21"/>
+          <w:szCs w:val="21"/>
+          <w:lang w:val="en-US" w:eastAsia="pt-BR"/>
+        </w:rPr>
+        <w:t>btn</w:t>
+      </w:r>
+      <w:proofErr w:type="spellEnd"/>
+      <w:r>
+        <w:rPr>
+          <w:rFonts w:ascii="Consolas" w:eastAsia="Times New Roman" w:hAnsi="Consolas" w:cs="Times New Roman"/>
+          <w:color w:val="CE9178"/>
+          <w:sz w:val="21"/>
+          <w:szCs w:val="21"/>
+          <w:lang w:val="en-US" w:eastAsia="pt-BR"/>
+        </w:rPr>
+        <w:t> </w:t>
+      </w:r>
+      <w:proofErr w:type="spellStart"/>
+      <w:r>
+        <w:rPr>
+          <w:rFonts w:ascii="Consolas" w:eastAsia="Times New Roman" w:hAnsi="Consolas" w:cs="Times New Roman"/>
+          <w:color w:val="CE9178"/>
+          <w:sz w:val="21"/>
+          <w:szCs w:val="21"/>
+          <w:lang w:val="en-US" w:eastAsia="pt-BR"/>
+        </w:rPr>
+        <w:t>btn</w:t>
+      </w:r>
+      <w:proofErr w:type="spellEnd"/>
+      <w:r>
+        <w:rPr>
+          <w:rFonts w:ascii="Consolas" w:eastAsia="Times New Roman" w:hAnsi="Consolas" w:cs="Times New Roman"/>
+          <w:color w:val="CE9178"/>
+          <w:sz w:val="21"/>
+          <w:szCs w:val="21"/>
+          <w:lang w:val="en-US" w:eastAsia="pt-BR"/>
+        </w:rPr>
+        <w:t>-default </w:t>
+      </w:r>
+      <w:proofErr w:type="spellStart"/>
+      <w:r>
+        <w:rPr>
+          <w:rFonts w:ascii="Consolas" w:eastAsia="Times New Roman" w:hAnsi="Consolas" w:cs="Times New Roman"/>
+          <w:color w:val="CE9178"/>
+          <w:sz w:val="21"/>
+          <w:szCs w:val="21"/>
+          <w:lang w:val="en-US" w:eastAsia="pt-BR"/>
+        </w:rPr>
+        <w:t>kz-btn</w:t>
+      </w:r>
+      <w:proofErr w:type="spellEnd"/>
+      <w:r>
+        <w:rPr>
+          <w:rFonts w:ascii="Consolas" w:eastAsia="Times New Roman" w:hAnsi="Consolas" w:cs="Times New Roman"/>
+          <w:color w:val="CE9178"/>
+          <w:sz w:val="21"/>
+          <w:szCs w:val="21"/>
+          <w:lang w:val="en-US" w:eastAsia="pt-BR"/>
+        </w:rPr>
+        <w:t>"</w:t>
+      </w:r>
+    </w:p>
+    <w:p>
+      <w:pPr>
+        <w:shd w:val="clear" w:color="auto" w:fill="1E1E1E"/>
+        <w:spacing w:after="0" w:line="285" w:lineRule="atLeast"/>
+        <w:rPr>
+          <w:rFonts w:ascii="Consolas" w:eastAsia="Times New Roman" w:hAnsi="Consolas" w:cs="Times New Roman"/>
+          <w:color w:val="D4D4D4"/>
+          <w:sz w:val="21"/>
+          <w:szCs w:val="21"/>
+          <w:lang w:eastAsia="pt-BR"/>
+        </w:rPr>
+      </w:pPr>
+      <w:r>
+        <w:rPr>
+          <w:rFonts w:ascii="Consolas" w:eastAsia="Times New Roman" w:hAnsi="Consolas" w:cs="Times New Roman"/>
+          <w:color w:val="D4D4D4"/>
+          <w:sz w:val="21"/>
+          <w:szCs w:val="21"/>
+          <w:lang w:val="en-US" w:eastAsia="pt-BR"/>
+        </w:rPr>
+        <w:t>                  </w:t>
+      </w:r>
+      <w:r>
+        <w:rPr>
+          <w:rFonts w:ascii="Consolas" w:eastAsia="Times New Roman" w:hAnsi="Consolas" w:cs="Times New Roman"/>
+          <w:color w:val="9CDCFE"/>
+          <w:sz w:val="21"/>
+          <w:szCs w:val="21"/>
+          <w:highlight w:val="blue"/>
+          <w:lang w:eastAsia="pt-BR"/>
+        </w:rPr>
+        <w:t>(click)</w:t>
+      </w:r>
+      <w:r>
+        <w:rPr>
+          <w:rFonts w:ascii="Consolas" w:eastAsia="Times New Roman" w:hAnsi="Consolas" w:cs="Times New Roman"/>
+          <w:color w:val="D4D4D4"/>
+          <w:sz w:val="21"/>
+          <w:szCs w:val="21"/>
+          <w:highlight w:val="blue"/>
+          <w:lang w:eastAsia="pt-BR"/>
+        </w:rPr>
+        <w:t>=</w:t>
+      </w:r>
+      <w:r>
+        <w:rPr>
+          <w:rFonts w:ascii="Consolas" w:eastAsia="Times New Roman" w:hAnsi="Consolas" w:cs="Times New Roman"/>
+          <w:color w:val="CE9178"/>
+          <w:sz w:val="21"/>
+          <w:szCs w:val="21"/>
+          <w:highlight w:val="blue"/>
+          <w:lang w:eastAsia="pt-BR"/>
+        </w:rPr>
+        <w:t>"</w:t>
+      </w:r>
+      <w:proofErr w:type="spellStart"/>
+      <w:proofErr w:type="gramStart"/>
+      <w:r>
+        <w:rPr>
+          <w:rFonts w:ascii="Consolas" w:eastAsia="Times New Roman" w:hAnsi="Consolas" w:cs="Times New Roman"/>
+          <w:color w:val="CE9178"/>
+          <w:sz w:val="21"/>
+          <w:szCs w:val="21"/>
+          <w:highlight w:val="blue"/>
+          <w:lang w:eastAsia="pt-BR"/>
+        </w:rPr>
+        <w:t>adicionarNumero</w:t>
+      </w:r>
+      <w:proofErr w:type="spellEnd"/>
+      <w:r>
+        <w:rPr>
+          <w:rFonts w:ascii="Consolas" w:eastAsia="Times New Roman" w:hAnsi="Consolas" w:cs="Times New Roman"/>
+          <w:color w:val="CE9178"/>
+          <w:sz w:val="21"/>
+          <w:szCs w:val="21"/>
+          <w:highlight w:val="blue"/>
+          <w:lang w:eastAsia="pt-BR"/>
+        </w:rPr>
+        <w:t>(</w:t>
+      </w:r>
+      <w:proofErr w:type="gramEnd"/>
+      <w:r>
+        <w:rPr>
+          <w:rFonts w:ascii="Consolas" w:eastAsia="Times New Roman" w:hAnsi="Consolas" w:cs="Times New Roman"/>
+          <w:color w:val="CE9178"/>
+          <w:sz w:val="21"/>
+          <w:szCs w:val="21"/>
+          <w:highlight w:val="blue"/>
+          <w:lang w:eastAsia="pt-BR"/>
+        </w:rPr>
+        <w:t>'7')"</w:t>
+      </w:r>
+      <w:r>
+        <w:rPr>
+          <w:rFonts w:ascii="Consolas" w:eastAsia="Times New Roman" w:hAnsi="Consolas" w:cs="Times New Roman"/>
+          <w:color w:val="D4D4D4"/>
+          <w:sz w:val="21"/>
+          <w:szCs w:val="21"/>
+          <w:lang w:eastAsia="pt-BR"/>
+        </w:rPr>
+        <w:t> </w:t>
+      </w:r>
+    </w:p>
+    <w:p>
+      <w:pPr>
+        <w:shd w:val="clear" w:color="auto" w:fill="1E1E1E"/>
+        <w:spacing w:after="0" w:line="285" w:lineRule="atLeast"/>
+        <w:rPr>
+          <w:rFonts w:ascii="Consolas" w:eastAsia="Times New Roman" w:hAnsi="Consolas" w:cs="Times New Roman"/>
+          <w:color w:val="D4D4D4"/>
+          <w:sz w:val="21"/>
+          <w:szCs w:val="21"/>
+          <w:lang w:eastAsia="pt-BR"/>
+        </w:rPr>
+      </w:pPr>
+      <w:r>
+        <w:rPr>
+          <w:rFonts w:ascii="Consolas" w:eastAsia="Times New Roman" w:hAnsi="Consolas" w:cs="Times New Roman"/>
+          <w:color w:val="D4D4D4"/>
+          <w:sz w:val="21"/>
+          <w:szCs w:val="21"/>
+          <w:lang w:eastAsia="pt-BR"/>
+        </w:rPr>
+        <w:t>                  </w:t>
+      </w:r>
+      <w:r>
+        <w:rPr>
+          <w:rFonts w:ascii="Consolas" w:eastAsia="Times New Roman" w:hAnsi="Consolas" w:cs="Times New Roman"/>
+          <w:color w:val="9CDCFE"/>
+          <w:sz w:val="21"/>
+          <w:szCs w:val="21"/>
+          <w:lang w:eastAsia="pt-BR"/>
+        </w:rPr>
+        <w:t>id</w:t>
+      </w:r>
+      <w:r>
+        <w:rPr>
+          <w:rFonts w:ascii="Consolas" w:eastAsia="Times New Roman" w:hAnsi="Consolas" w:cs="Times New Roman"/>
+          <w:color w:val="D4D4D4"/>
+          <w:sz w:val="21"/>
+          <w:szCs w:val="21"/>
+          <w:lang w:eastAsia="pt-BR"/>
+        </w:rPr>
+        <w:t>=</w:t>
+      </w:r>
+      <w:r>
+        <w:rPr>
+          <w:rFonts w:ascii="Consolas" w:eastAsia="Times New Roman" w:hAnsi="Consolas" w:cs="Times New Roman"/>
+          <w:color w:val="CE9178"/>
+          <w:sz w:val="21"/>
+          <w:szCs w:val="21"/>
+          <w:lang w:eastAsia="pt-BR"/>
+        </w:rPr>
+        <w:t>"btn7"</w:t>
+      </w:r>
+      <w:r>
+        <w:rPr>
+          <w:rFonts w:ascii="Consolas" w:eastAsia="Times New Roman" w:hAnsi="Consolas" w:cs="Times New Roman"/>
+          <w:color w:val="808080"/>
+          <w:sz w:val="21"/>
+          <w:szCs w:val="21"/>
+          <w:lang w:eastAsia="pt-BR"/>
+        </w:rPr>
+        <w:t>&gt;</w:t>
+      </w:r>
+      <w:r>
+        <w:rPr>
+          <w:rFonts w:ascii="Consolas" w:eastAsia="Times New Roman" w:hAnsi="Consolas" w:cs="Times New Roman"/>
+          <w:color w:val="D4D4D4"/>
+          <w:sz w:val="21"/>
+          <w:szCs w:val="21"/>
+          <w:lang w:eastAsia="pt-BR"/>
+        </w:rPr>
+        <w:t>7</w:t>
+      </w:r>
+    </w:p>
+    <w:p>
+      <w:pPr>
+        <w:shd w:val="clear" w:color="auto" w:fill="1E1E1E"/>
+        <w:spacing w:after="0" w:line="285" w:lineRule="atLeast"/>
+        <w:rPr>
+          <w:rFonts w:ascii="Consolas" w:eastAsia="Times New Roman" w:hAnsi="Consolas" w:cs="Times New Roman"/>
+          <w:color w:val="D4D4D4"/>
+          <w:sz w:val="21"/>
+          <w:szCs w:val="21"/>
+          <w:lang w:eastAsia="pt-BR"/>
+        </w:rPr>
+      </w:pPr>
+      <w:r>
+        <w:rPr>
+          <w:rFonts w:ascii="Consolas" w:eastAsia="Times New Roman" w:hAnsi="Consolas" w:cs="Times New Roman"/>
+          <w:color w:val="D4D4D4"/>
+          <w:sz w:val="21"/>
+          <w:szCs w:val="21"/>
+          <w:lang w:eastAsia="pt-BR"/>
+        </w:rPr>
+        <w:t>                </w:t>
+      </w:r>
+      <w:r>
+        <w:rPr>
+          <w:rFonts w:ascii="Consolas" w:eastAsia="Times New Roman" w:hAnsi="Consolas" w:cs="Times New Roman"/>
+          <w:color w:val="808080"/>
+          <w:sz w:val="21"/>
+          <w:szCs w:val="21"/>
+          <w:lang w:eastAsia="pt-BR"/>
+        </w:rPr>
+        <w:t>&lt;/</w:t>
+      </w:r>
+      <w:proofErr w:type="spellStart"/>
+      <w:r>
+        <w:rPr>
+          <w:rFonts w:ascii="Consolas" w:eastAsia="Times New Roman" w:hAnsi="Consolas" w:cs="Times New Roman"/>
+          <w:color w:val="569CD6"/>
+          <w:sz w:val="21"/>
+          <w:szCs w:val="21"/>
+          <w:lang w:eastAsia="pt-BR"/>
+        </w:rPr>
+        <w:t>button</w:t>
+      </w:r>
+      <w:proofErr w:type="spellEnd"/>
+      <w:r>
+        <w:rPr>
+          <w:rFonts w:ascii="Consolas" w:eastAsia="Times New Roman" w:hAnsi="Consolas" w:cs="Times New Roman"/>
+          <w:color w:val="808080"/>
+          <w:sz w:val="21"/>
+          <w:szCs w:val="21"/>
+          <w:lang w:eastAsia="pt-BR"/>
+        </w:rPr>
+        <w:t>&gt;</w:t>
+      </w:r>
+    </w:p>
+    <w:p>
+      <w:pPr>
+        <w:spacing w:after="0"/>
+      </w:pPr>
+    </w:p>
+    <w:p>
+      <w:pPr>
+        <w:spacing w:after="0"/>
+      </w:pPr>
+    </w:p>
+    <w:p>
+      <w:pPr>
+        <w:shd w:val="clear" w:color="auto" w:fill="FFFFFF"/>
+        <w:spacing w:after="300" w:line="240" w:lineRule="auto"/>
+        <w:rPr>
+          <w:rFonts w:ascii="Segoe UI" w:eastAsia="Times New Roman" w:hAnsi="Segoe UI" w:cs="Segoe UI"/>
+          <w:color w:val="29303B"/>
+          <w:sz w:val="27"/>
+          <w:szCs w:val="27"/>
+          <w:lang w:eastAsia="pt-BR"/>
+        </w:rPr>
+      </w:pPr>
       <w:bookmarkStart w:id="0" w:name="_GoBack"/>
       <w:bookmarkEnd w:id="0"/>
-    </w:p>
-    <w:p>
-      <w:pPr>
-        <w:spacing w:after="0"/>
-      </w:pPr>
-    </w:p>
-    <w:p>
-      <w:pPr>
-        <w:spacing w:after="0"/>
-      </w:pPr>
-    </w:p>
-    <w:p>
-      <w:pPr>
-        <w:spacing w:after="0"/>
-      </w:pPr>
-    </w:p>
-    <w:p>
-      <w:pPr>
-        <w:spacing w:after="0"/>
-      </w:pPr>
-    </w:p>
-    <w:p>
-      <w:pPr>
-        <w:shd w:val="clear" w:color="auto" w:fill="FFFFFF"/>
-        <w:spacing w:after="300" w:line="240" w:lineRule="auto"/>
-        <w:rPr>
-          <w:rFonts w:ascii="Segoe UI" w:eastAsia="Times New Roman" w:hAnsi="Segoe UI" w:cs="Segoe UI"/>
-          <w:color w:val="29303B"/>
-          <w:sz w:val="27"/>
-          <w:szCs w:val="27"/>
-          <w:lang w:eastAsia="pt-BR"/>
-        </w:rPr>
-      </w:pPr>
     </w:p>
     <w:p>
       <w:pPr>

</xml_diff>

<commit_message>
Configurando as rotas para navegação do componente principal e Criando o módulo de tarefas
</commit_message>
<xml_diff>
--- a/Angular/Notas Angular.docx
+++ b/Angular/Notas Angular.docx
@@ -9054,6 +9054,983 @@
     </w:p>
     <w:p>
       <w:pPr>
+        <w:spacing w:after="0"/>
+        <w:rPr>
+          <w:rFonts w:ascii="Segoe UI" w:eastAsia="Times New Roman" w:hAnsi="Segoe UI" w:cs="Segoe UI"/>
+          <w:b/>
+          <w:bCs/>
+          <w:color w:val="29303B"/>
+          <w:sz w:val="27"/>
+          <w:szCs w:val="27"/>
+          <w:lang w:eastAsia="pt-BR"/>
+        </w:rPr>
+      </w:pPr>
+      <w:r>
+        <w:rPr>
+          <w:rFonts w:ascii="Segoe UI" w:eastAsia="Times New Roman" w:hAnsi="Segoe UI" w:cs="Segoe UI"/>
+          <w:b/>
+          <w:bCs/>
+          <w:color w:val="29303B"/>
+          <w:sz w:val="27"/>
+          <w:szCs w:val="27"/>
+          <w:lang w:eastAsia="pt-BR"/>
+        </w:rPr>
+        <w:t>Projeto 3:</w:t>
+      </w:r>
+    </w:p>
+    <w:p>
+      <w:pPr>
+        <w:spacing w:after="0"/>
+        <w:rPr>
+          <w:rFonts w:ascii="Segoe UI" w:eastAsia="Times New Roman" w:hAnsi="Segoe UI" w:cs="Segoe UI"/>
+          <w:color w:val="29303B"/>
+          <w:sz w:val="27"/>
+          <w:szCs w:val="27"/>
+          <w:lang w:eastAsia="pt-BR"/>
+        </w:rPr>
+      </w:pPr>
+      <w:r>
+        <w:rPr>
+          <w:rFonts w:ascii="Segoe UI" w:eastAsia="Times New Roman" w:hAnsi="Segoe UI" w:cs="Segoe UI"/>
+          <w:b/>
+          <w:bCs/>
+          <w:color w:val="29303B"/>
+          <w:sz w:val="27"/>
+          <w:szCs w:val="27"/>
+          <w:lang w:eastAsia="pt-BR"/>
+        </w:rPr>
+        <w:t>Configurando as rotas de navegação</w:t>
+      </w:r>
+      <w:r>
+        <w:rPr>
+          <w:rFonts w:ascii="Segoe UI" w:eastAsia="Times New Roman" w:hAnsi="Segoe UI" w:cs="Segoe UI"/>
+          <w:b/>
+          <w:bCs/>
+          <w:color w:val="29303B"/>
+          <w:sz w:val="27"/>
+          <w:szCs w:val="27"/>
+          <w:lang w:eastAsia="pt-BR"/>
+        </w:rPr>
+        <w:t xml:space="preserve"> no componente principal</w:t>
+      </w:r>
+      <w:r>
+        <w:rPr>
+          <w:rFonts w:ascii="Segoe UI" w:eastAsia="Times New Roman" w:hAnsi="Segoe UI" w:cs="Segoe UI"/>
+          <w:b/>
+          <w:bCs/>
+          <w:color w:val="29303B"/>
+          <w:sz w:val="27"/>
+          <w:szCs w:val="27"/>
+          <w:lang w:eastAsia="pt-BR"/>
+        </w:rPr>
+        <w:t xml:space="preserve"> </w:t>
+      </w:r>
+    </w:p>
+    <w:p>
+      <w:pPr>
+        <w:spacing w:after="0"/>
+        <w:rPr>
+          <w:rFonts w:ascii="Segoe UI" w:eastAsia="Times New Roman" w:hAnsi="Segoe UI" w:cs="Segoe UI"/>
+          <w:color w:val="29303B"/>
+          <w:sz w:val="27"/>
+          <w:szCs w:val="27"/>
+          <w:lang w:eastAsia="pt-BR"/>
+        </w:rPr>
+      </w:pPr>
+    </w:p>
+    <w:p>
+      <w:pPr>
+        <w:spacing w:after="0"/>
+        <w:rPr>
+          <w:rFonts w:ascii="Segoe UI" w:eastAsia="Times New Roman" w:hAnsi="Segoe UI" w:cs="Segoe UI"/>
+          <w:color w:val="29303B"/>
+          <w:sz w:val="27"/>
+          <w:szCs w:val="27"/>
+          <w:lang w:eastAsia="pt-BR"/>
+        </w:rPr>
+      </w:pPr>
+      <w:r>
+        <w:rPr>
+          <w:rFonts w:ascii="Segoe UI" w:eastAsia="Times New Roman" w:hAnsi="Segoe UI" w:cs="Segoe UI"/>
+          <w:color w:val="29303B"/>
+          <w:sz w:val="27"/>
+          <w:szCs w:val="27"/>
+          <w:lang w:eastAsia="pt-BR"/>
+        </w:rPr>
+        <w:t>Primeira coisa, criar um arquivo dentro da pasta app que será um module responsável por gerenciar as rotas.</w:t>
+      </w:r>
+    </w:p>
+    <w:p>
+      <w:pPr>
+        <w:spacing w:after="0"/>
+        <w:rPr>
+          <w:rFonts w:ascii="Segoe UI" w:eastAsia="Times New Roman" w:hAnsi="Segoe UI" w:cs="Segoe UI"/>
+          <w:color w:val="29303B"/>
+          <w:sz w:val="27"/>
+          <w:szCs w:val="27"/>
+          <w:lang w:eastAsia="pt-BR"/>
+        </w:rPr>
+      </w:pPr>
+      <w:r>
+        <w:rPr>
+          <w:rFonts w:ascii="Segoe UI" w:eastAsia="Times New Roman" w:hAnsi="Segoe UI" w:cs="Segoe UI"/>
+          <w:color w:val="29303B"/>
+          <w:sz w:val="27"/>
+          <w:szCs w:val="27"/>
+          <w:lang w:eastAsia="pt-BR"/>
+        </w:rPr>
+        <w:t>Arquivo:</w:t>
+      </w:r>
+      <w:r>
+        <w:rPr>
+          <w:rFonts w:ascii="Segoe UI" w:eastAsia="Times New Roman" w:hAnsi="Segoe UI" w:cs="Segoe UI"/>
+          <w:color w:val="29303B"/>
+          <w:sz w:val="27"/>
+          <w:szCs w:val="27"/>
+          <w:lang w:eastAsia="pt-BR"/>
+        </w:rPr>
+        <w:t xml:space="preserve"> </w:t>
+      </w:r>
+      <w:r>
+        <w:rPr>
+          <w:rFonts w:ascii="Segoe UI" w:eastAsia="Times New Roman" w:hAnsi="Segoe UI" w:cs="Segoe UI"/>
+          <w:color w:val="29303B"/>
+          <w:sz w:val="27"/>
+          <w:szCs w:val="27"/>
+          <w:lang w:eastAsia="pt-BR"/>
+        </w:rPr>
+        <w:t>app-</w:t>
+      </w:r>
+      <w:proofErr w:type="spellStart"/>
+      <w:proofErr w:type="gramStart"/>
+      <w:r>
+        <w:rPr>
+          <w:rFonts w:ascii="Segoe UI" w:eastAsia="Times New Roman" w:hAnsi="Segoe UI" w:cs="Segoe UI"/>
+          <w:color w:val="29303B"/>
+          <w:sz w:val="27"/>
+          <w:szCs w:val="27"/>
+          <w:lang w:eastAsia="pt-BR"/>
+        </w:rPr>
+        <w:t>routing.module</w:t>
+      </w:r>
+      <w:proofErr w:type="gramEnd"/>
+      <w:r>
+        <w:rPr>
+          <w:rFonts w:ascii="Segoe UI" w:eastAsia="Times New Roman" w:hAnsi="Segoe UI" w:cs="Segoe UI"/>
+          <w:color w:val="29303B"/>
+          <w:sz w:val="27"/>
+          <w:szCs w:val="27"/>
+          <w:lang w:eastAsia="pt-BR"/>
+        </w:rPr>
+        <w:t>.ts</w:t>
+      </w:r>
+      <w:proofErr w:type="spellEnd"/>
+    </w:p>
+    <w:p>
+      <w:pPr>
+        <w:spacing w:after="0"/>
+        <w:rPr>
+          <w:rFonts w:ascii="Segoe UI" w:eastAsia="Times New Roman" w:hAnsi="Segoe UI" w:cs="Segoe UI"/>
+          <w:color w:val="29303B"/>
+          <w:sz w:val="27"/>
+          <w:szCs w:val="27"/>
+          <w:lang w:eastAsia="pt-BR"/>
+        </w:rPr>
+      </w:pPr>
+      <w:r>
+        <w:rPr>
+          <w:rFonts w:ascii="Segoe UI" w:eastAsia="Times New Roman" w:hAnsi="Segoe UI" w:cs="Segoe UI"/>
+          <w:color w:val="29303B"/>
+          <w:sz w:val="27"/>
+          <w:szCs w:val="27"/>
+          <w:lang w:eastAsia="pt-BR"/>
+        </w:rPr>
+        <w:t>Conteúdo:</w:t>
+      </w:r>
+    </w:p>
+    <w:p>
+      <w:pPr>
+        <w:shd w:val="clear" w:color="auto" w:fill="1E1E1E"/>
+        <w:spacing w:after="0" w:line="285" w:lineRule="atLeast"/>
+        <w:rPr>
+          <w:rFonts w:ascii="Consolas" w:eastAsia="Times New Roman" w:hAnsi="Consolas" w:cs="Times New Roman"/>
+          <w:color w:val="D4D4D4"/>
+          <w:sz w:val="21"/>
+          <w:szCs w:val="21"/>
+          <w:lang w:eastAsia="pt-BR"/>
+        </w:rPr>
+      </w:pPr>
+      <w:proofErr w:type="spellStart"/>
+      <w:r>
+        <w:rPr>
+          <w:rFonts w:ascii="Consolas" w:eastAsia="Times New Roman" w:hAnsi="Consolas" w:cs="Times New Roman"/>
+          <w:color w:val="C586C0"/>
+          <w:sz w:val="21"/>
+          <w:szCs w:val="21"/>
+          <w:lang w:eastAsia="pt-BR"/>
+        </w:rPr>
+        <w:t>import</w:t>
+      </w:r>
+      <w:proofErr w:type="spellEnd"/>
+      <w:r>
+        <w:rPr>
+          <w:rFonts w:ascii="Consolas" w:eastAsia="Times New Roman" w:hAnsi="Consolas" w:cs="Times New Roman"/>
+          <w:color w:val="D4D4D4"/>
+          <w:sz w:val="21"/>
+          <w:szCs w:val="21"/>
+          <w:lang w:eastAsia="pt-BR"/>
+        </w:rPr>
+        <w:t> </w:t>
+      </w:r>
+      <w:proofErr w:type="gramStart"/>
+      <w:r>
+        <w:rPr>
+          <w:rFonts w:ascii="Consolas" w:eastAsia="Times New Roman" w:hAnsi="Consolas" w:cs="Times New Roman"/>
+          <w:color w:val="D4D4D4"/>
+          <w:sz w:val="21"/>
+          <w:szCs w:val="21"/>
+          <w:lang w:eastAsia="pt-BR"/>
+        </w:rPr>
+        <w:t>{ </w:t>
+      </w:r>
+      <w:proofErr w:type="spellStart"/>
+      <w:r>
+        <w:rPr>
+          <w:rFonts w:ascii="Consolas" w:eastAsia="Times New Roman" w:hAnsi="Consolas" w:cs="Times New Roman"/>
+          <w:color w:val="9CDCFE"/>
+          <w:sz w:val="21"/>
+          <w:szCs w:val="21"/>
+          <w:lang w:eastAsia="pt-BR"/>
+        </w:rPr>
+        <w:t>NgModule</w:t>
+      </w:r>
+      <w:proofErr w:type="spellEnd"/>
+      <w:proofErr w:type="gramEnd"/>
+      <w:r>
+        <w:rPr>
+          <w:rFonts w:ascii="Consolas" w:eastAsia="Times New Roman" w:hAnsi="Consolas" w:cs="Times New Roman"/>
+          <w:color w:val="D4D4D4"/>
+          <w:sz w:val="21"/>
+          <w:szCs w:val="21"/>
+          <w:lang w:eastAsia="pt-BR"/>
+        </w:rPr>
+        <w:t> } </w:t>
+      </w:r>
+      <w:proofErr w:type="spellStart"/>
+      <w:r>
+        <w:rPr>
+          <w:rFonts w:ascii="Consolas" w:eastAsia="Times New Roman" w:hAnsi="Consolas" w:cs="Times New Roman"/>
+          <w:color w:val="C586C0"/>
+          <w:sz w:val="21"/>
+          <w:szCs w:val="21"/>
+          <w:lang w:eastAsia="pt-BR"/>
+        </w:rPr>
+        <w:t>from</w:t>
+      </w:r>
+      <w:proofErr w:type="spellEnd"/>
+      <w:r>
+        <w:rPr>
+          <w:rFonts w:ascii="Consolas" w:eastAsia="Times New Roman" w:hAnsi="Consolas" w:cs="Times New Roman"/>
+          <w:color w:val="D4D4D4"/>
+          <w:sz w:val="21"/>
+          <w:szCs w:val="21"/>
+          <w:lang w:eastAsia="pt-BR"/>
+        </w:rPr>
+        <w:t> </w:t>
+      </w:r>
+      <w:r>
+        <w:rPr>
+          <w:rFonts w:ascii="Consolas" w:eastAsia="Times New Roman" w:hAnsi="Consolas" w:cs="Times New Roman"/>
+          <w:color w:val="CE9178"/>
+          <w:sz w:val="21"/>
+          <w:szCs w:val="21"/>
+          <w:lang w:eastAsia="pt-BR"/>
+        </w:rPr>
+        <w:t>'@angular/core'</w:t>
+      </w:r>
+      <w:r>
+        <w:rPr>
+          <w:rFonts w:ascii="Consolas" w:eastAsia="Times New Roman" w:hAnsi="Consolas" w:cs="Times New Roman"/>
+          <w:color w:val="D4D4D4"/>
+          <w:sz w:val="21"/>
+          <w:szCs w:val="21"/>
+          <w:lang w:eastAsia="pt-BR"/>
+        </w:rPr>
+        <w:t>;</w:t>
+      </w:r>
+    </w:p>
+    <w:p>
+      <w:pPr>
+        <w:shd w:val="clear" w:color="auto" w:fill="1E1E1E"/>
+        <w:spacing w:after="0" w:line="285" w:lineRule="atLeast"/>
+        <w:rPr>
+          <w:rFonts w:ascii="Consolas" w:eastAsia="Times New Roman" w:hAnsi="Consolas" w:cs="Times New Roman"/>
+          <w:color w:val="D4D4D4"/>
+          <w:sz w:val="21"/>
+          <w:szCs w:val="21"/>
+          <w:lang w:eastAsia="pt-BR"/>
+        </w:rPr>
+      </w:pPr>
+      <w:proofErr w:type="spellStart"/>
+      <w:r>
+        <w:rPr>
+          <w:rFonts w:ascii="Consolas" w:eastAsia="Times New Roman" w:hAnsi="Consolas" w:cs="Times New Roman"/>
+          <w:color w:val="C586C0"/>
+          <w:sz w:val="21"/>
+          <w:szCs w:val="21"/>
+          <w:lang w:eastAsia="pt-BR"/>
+        </w:rPr>
+        <w:t>import</w:t>
+      </w:r>
+      <w:proofErr w:type="spellEnd"/>
+      <w:r>
+        <w:rPr>
+          <w:rFonts w:ascii="Consolas" w:eastAsia="Times New Roman" w:hAnsi="Consolas" w:cs="Times New Roman"/>
+          <w:color w:val="D4D4D4"/>
+          <w:sz w:val="21"/>
+          <w:szCs w:val="21"/>
+          <w:lang w:eastAsia="pt-BR"/>
+        </w:rPr>
+        <w:t> </w:t>
+      </w:r>
+      <w:proofErr w:type="gramStart"/>
+      <w:r>
+        <w:rPr>
+          <w:rFonts w:ascii="Consolas" w:eastAsia="Times New Roman" w:hAnsi="Consolas" w:cs="Times New Roman"/>
+          <w:color w:val="D4D4D4"/>
+          <w:sz w:val="21"/>
+          <w:szCs w:val="21"/>
+          <w:lang w:eastAsia="pt-BR"/>
+        </w:rPr>
+        <w:t>{ </w:t>
+      </w:r>
+      <w:proofErr w:type="spellStart"/>
+      <w:r>
+        <w:rPr>
+          <w:rFonts w:ascii="Consolas" w:eastAsia="Times New Roman" w:hAnsi="Consolas" w:cs="Times New Roman"/>
+          <w:color w:val="9CDCFE"/>
+          <w:sz w:val="21"/>
+          <w:szCs w:val="21"/>
+          <w:lang w:eastAsia="pt-BR"/>
+        </w:rPr>
+        <w:t>Routes</w:t>
+      </w:r>
+      <w:proofErr w:type="spellEnd"/>
+      <w:proofErr w:type="gramEnd"/>
+      <w:r>
+        <w:rPr>
+          <w:rFonts w:ascii="Consolas" w:eastAsia="Times New Roman" w:hAnsi="Consolas" w:cs="Times New Roman"/>
+          <w:color w:val="D4D4D4"/>
+          <w:sz w:val="21"/>
+          <w:szCs w:val="21"/>
+          <w:lang w:eastAsia="pt-BR"/>
+        </w:rPr>
+        <w:t>, </w:t>
+      </w:r>
+      <w:proofErr w:type="spellStart"/>
+      <w:r>
+        <w:rPr>
+          <w:rFonts w:ascii="Consolas" w:eastAsia="Times New Roman" w:hAnsi="Consolas" w:cs="Times New Roman"/>
+          <w:color w:val="9CDCFE"/>
+          <w:sz w:val="21"/>
+          <w:szCs w:val="21"/>
+          <w:lang w:eastAsia="pt-BR"/>
+        </w:rPr>
+        <w:t>RouterModule</w:t>
+      </w:r>
+      <w:proofErr w:type="spellEnd"/>
+      <w:r>
+        <w:rPr>
+          <w:rFonts w:ascii="Consolas" w:eastAsia="Times New Roman" w:hAnsi="Consolas" w:cs="Times New Roman"/>
+          <w:color w:val="D4D4D4"/>
+          <w:sz w:val="21"/>
+          <w:szCs w:val="21"/>
+          <w:lang w:eastAsia="pt-BR"/>
+        </w:rPr>
+        <w:t> } </w:t>
+      </w:r>
+      <w:proofErr w:type="spellStart"/>
+      <w:r>
+        <w:rPr>
+          <w:rFonts w:ascii="Consolas" w:eastAsia="Times New Roman" w:hAnsi="Consolas" w:cs="Times New Roman"/>
+          <w:color w:val="C586C0"/>
+          <w:sz w:val="21"/>
+          <w:szCs w:val="21"/>
+          <w:lang w:eastAsia="pt-BR"/>
+        </w:rPr>
+        <w:t>from</w:t>
+      </w:r>
+      <w:proofErr w:type="spellEnd"/>
+      <w:r>
+        <w:rPr>
+          <w:rFonts w:ascii="Consolas" w:eastAsia="Times New Roman" w:hAnsi="Consolas" w:cs="Times New Roman"/>
+          <w:color w:val="D4D4D4"/>
+          <w:sz w:val="21"/>
+          <w:szCs w:val="21"/>
+          <w:lang w:eastAsia="pt-BR"/>
+        </w:rPr>
+        <w:t> </w:t>
+      </w:r>
+      <w:r>
+        <w:rPr>
+          <w:rFonts w:ascii="Consolas" w:eastAsia="Times New Roman" w:hAnsi="Consolas" w:cs="Times New Roman"/>
+          <w:color w:val="CE9178"/>
+          <w:sz w:val="21"/>
+          <w:szCs w:val="21"/>
+          <w:lang w:eastAsia="pt-BR"/>
+        </w:rPr>
+        <w:t>'@angular/</w:t>
+      </w:r>
+      <w:proofErr w:type="spellStart"/>
+      <w:r>
+        <w:rPr>
+          <w:rFonts w:ascii="Consolas" w:eastAsia="Times New Roman" w:hAnsi="Consolas" w:cs="Times New Roman"/>
+          <w:color w:val="CE9178"/>
+          <w:sz w:val="21"/>
+          <w:szCs w:val="21"/>
+          <w:lang w:eastAsia="pt-BR"/>
+        </w:rPr>
+        <w:t>router</w:t>
+      </w:r>
+      <w:proofErr w:type="spellEnd"/>
+      <w:r>
+        <w:rPr>
+          <w:rFonts w:ascii="Consolas" w:eastAsia="Times New Roman" w:hAnsi="Consolas" w:cs="Times New Roman"/>
+          <w:color w:val="CE9178"/>
+          <w:sz w:val="21"/>
+          <w:szCs w:val="21"/>
+          <w:lang w:eastAsia="pt-BR"/>
+        </w:rPr>
+        <w:t>'</w:t>
+      </w:r>
+      <w:r>
+        <w:rPr>
+          <w:rFonts w:ascii="Consolas" w:eastAsia="Times New Roman" w:hAnsi="Consolas" w:cs="Times New Roman"/>
+          <w:color w:val="D4D4D4"/>
+          <w:sz w:val="21"/>
+          <w:szCs w:val="21"/>
+          <w:lang w:eastAsia="pt-BR"/>
+        </w:rPr>
+        <w:t>;</w:t>
+      </w:r>
+    </w:p>
+    <w:p>
+      <w:pPr>
+        <w:shd w:val="clear" w:color="auto" w:fill="1E1E1E"/>
+        <w:spacing w:after="0" w:line="285" w:lineRule="atLeast"/>
+        <w:rPr>
+          <w:rFonts w:ascii="Consolas" w:eastAsia="Times New Roman" w:hAnsi="Consolas" w:cs="Times New Roman"/>
+          <w:color w:val="D4D4D4"/>
+          <w:sz w:val="21"/>
+          <w:szCs w:val="21"/>
+          <w:lang w:eastAsia="pt-BR"/>
+        </w:rPr>
+      </w:pPr>
+    </w:p>
+    <w:p>
+      <w:pPr>
+        <w:shd w:val="clear" w:color="auto" w:fill="1E1E1E"/>
+        <w:spacing w:after="0" w:line="285" w:lineRule="atLeast"/>
+        <w:rPr>
+          <w:rFonts w:ascii="Consolas" w:eastAsia="Times New Roman" w:hAnsi="Consolas" w:cs="Times New Roman"/>
+          <w:color w:val="D4D4D4"/>
+          <w:sz w:val="21"/>
+          <w:szCs w:val="21"/>
+          <w:lang w:eastAsia="pt-BR"/>
+        </w:rPr>
+      </w:pPr>
+      <w:proofErr w:type="spellStart"/>
+      <w:r>
+        <w:rPr>
+          <w:rFonts w:ascii="Consolas" w:eastAsia="Times New Roman" w:hAnsi="Consolas" w:cs="Times New Roman"/>
+          <w:color w:val="C586C0"/>
+          <w:sz w:val="21"/>
+          <w:szCs w:val="21"/>
+          <w:lang w:eastAsia="pt-BR"/>
+        </w:rPr>
+        <w:lastRenderedPageBreak/>
+        <w:t>export</w:t>
+      </w:r>
+      <w:proofErr w:type="spellEnd"/>
+      <w:r>
+        <w:rPr>
+          <w:rFonts w:ascii="Consolas" w:eastAsia="Times New Roman" w:hAnsi="Consolas" w:cs="Times New Roman"/>
+          <w:color w:val="D4D4D4"/>
+          <w:sz w:val="21"/>
+          <w:szCs w:val="21"/>
+          <w:lang w:eastAsia="pt-BR"/>
+        </w:rPr>
+        <w:t> </w:t>
+      </w:r>
+      <w:proofErr w:type="spellStart"/>
+      <w:r>
+        <w:rPr>
+          <w:rFonts w:ascii="Consolas" w:eastAsia="Times New Roman" w:hAnsi="Consolas" w:cs="Times New Roman"/>
+          <w:color w:val="569CD6"/>
+          <w:sz w:val="21"/>
+          <w:szCs w:val="21"/>
+          <w:lang w:eastAsia="pt-BR"/>
+        </w:rPr>
+        <w:t>const</w:t>
+      </w:r>
+      <w:proofErr w:type="spellEnd"/>
+      <w:r>
+        <w:rPr>
+          <w:rFonts w:ascii="Consolas" w:eastAsia="Times New Roman" w:hAnsi="Consolas" w:cs="Times New Roman"/>
+          <w:color w:val="D4D4D4"/>
+          <w:sz w:val="21"/>
+          <w:szCs w:val="21"/>
+          <w:lang w:eastAsia="pt-BR"/>
+        </w:rPr>
+        <w:t> </w:t>
+      </w:r>
+      <w:proofErr w:type="spellStart"/>
+      <w:r>
+        <w:rPr>
+          <w:rFonts w:ascii="Consolas" w:eastAsia="Times New Roman" w:hAnsi="Consolas" w:cs="Times New Roman"/>
+          <w:color w:val="4FC1FF"/>
+          <w:sz w:val="21"/>
+          <w:szCs w:val="21"/>
+          <w:lang w:eastAsia="pt-BR"/>
+        </w:rPr>
+        <w:t>routes</w:t>
+      </w:r>
+      <w:proofErr w:type="spellEnd"/>
+      <w:r>
+        <w:rPr>
+          <w:rFonts w:ascii="Consolas" w:eastAsia="Times New Roman" w:hAnsi="Consolas" w:cs="Times New Roman"/>
+          <w:color w:val="D4D4D4"/>
+          <w:sz w:val="21"/>
+          <w:szCs w:val="21"/>
+          <w:lang w:eastAsia="pt-BR"/>
+        </w:rPr>
+        <w:t>: </w:t>
+      </w:r>
+      <w:proofErr w:type="spellStart"/>
+      <w:r>
+        <w:rPr>
+          <w:rFonts w:ascii="Consolas" w:eastAsia="Times New Roman" w:hAnsi="Consolas" w:cs="Times New Roman"/>
+          <w:color w:val="4EC9B0"/>
+          <w:sz w:val="21"/>
+          <w:szCs w:val="21"/>
+          <w:lang w:eastAsia="pt-BR"/>
+        </w:rPr>
+        <w:t>Routes</w:t>
+      </w:r>
+      <w:proofErr w:type="spellEnd"/>
+      <w:r>
+        <w:rPr>
+          <w:rFonts w:ascii="Consolas" w:eastAsia="Times New Roman" w:hAnsi="Consolas" w:cs="Times New Roman"/>
+          <w:color w:val="D4D4D4"/>
+          <w:sz w:val="21"/>
+          <w:szCs w:val="21"/>
+          <w:lang w:eastAsia="pt-BR"/>
+        </w:rPr>
+        <w:t> = [</w:t>
+      </w:r>
+    </w:p>
+    <w:p>
+      <w:pPr>
+        <w:shd w:val="clear" w:color="auto" w:fill="1E1E1E"/>
+        <w:spacing w:after="0" w:line="285" w:lineRule="atLeast"/>
+        <w:rPr>
+          <w:rFonts w:ascii="Consolas" w:eastAsia="Times New Roman" w:hAnsi="Consolas" w:cs="Times New Roman"/>
+          <w:color w:val="D4D4D4"/>
+          <w:sz w:val="21"/>
+          <w:szCs w:val="21"/>
+          <w:lang w:eastAsia="pt-BR"/>
+        </w:rPr>
+      </w:pPr>
+      <w:r>
+        <w:rPr>
+          <w:rFonts w:ascii="Consolas" w:eastAsia="Times New Roman" w:hAnsi="Consolas" w:cs="Times New Roman"/>
+          <w:color w:val="D4D4D4"/>
+          <w:sz w:val="21"/>
+          <w:szCs w:val="21"/>
+          <w:lang w:eastAsia="pt-BR"/>
+        </w:rPr>
+        <w:t>];</w:t>
+      </w:r>
+    </w:p>
+    <w:p>
+      <w:pPr>
+        <w:shd w:val="clear" w:color="auto" w:fill="1E1E1E"/>
+        <w:spacing w:after="0" w:line="285" w:lineRule="atLeast"/>
+        <w:rPr>
+          <w:rFonts w:ascii="Consolas" w:eastAsia="Times New Roman" w:hAnsi="Consolas" w:cs="Times New Roman"/>
+          <w:color w:val="D4D4D4"/>
+          <w:sz w:val="21"/>
+          <w:szCs w:val="21"/>
+          <w:lang w:eastAsia="pt-BR"/>
+        </w:rPr>
+      </w:pPr>
+    </w:p>
+    <w:p>
+      <w:pPr>
+        <w:shd w:val="clear" w:color="auto" w:fill="1E1E1E"/>
+        <w:spacing w:after="0" w:line="285" w:lineRule="atLeast"/>
+        <w:rPr>
+          <w:rFonts w:ascii="Consolas" w:eastAsia="Times New Roman" w:hAnsi="Consolas" w:cs="Times New Roman"/>
+          <w:color w:val="D4D4D4"/>
+          <w:sz w:val="21"/>
+          <w:szCs w:val="21"/>
+          <w:lang w:eastAsia="pt-BR"/>
+        </w:rPr>
+      </w:pPr>
+      <w:r>
+        <w:rPr>
+          <w:rFonts w:ascii="Consolas" w:eastAsia="Times New Roman" w:hAnsi="Consolas" w:cs="Times New Roman"/>
+          <w:color w:val="D4D4D4"/>
+          <w:sz w:val="21"/>
+          <w:szCs w:val="21"/>
+          <w:lang w:eastAsia="pt-BR"/>
+        </w:rPr>
+        <w:t>@</w:t>
+      </w:r>
+      <w:proofErr w:type="spellStart"/>
+      <w:proofErr w:type="gramStart"/>
+      <w:r>
+        <w:rPr>
+          <w:rFonts w:ascii="Consolas" w:eastAsia="Times New Roman" w:hAnsi="Consolas" w:cs="Times New Roman"/>
+          <w:color w:val="4EC9B0"/>
+          <w:sz w:val="21"/>
+          <w:szCs w:val="21"/>
+          <w:lang w:eastAsia="pt-BR"/>
+        </w:rPr>
+        <w:t>NgModule</w:t>
+      </w:r>
+      <w:proofErr w:type="spellEnd"/>
+      <w:r>
+        <w:rPr>
+          <w:rFonts w:ascii="Consolas" w:eastAsia="Times New Roman" w:hAnsi="Consolas" w:cs="Times New Roman"/>
+          <w:color w:val="D4D4D4"/>
+          <w:sz w:val="21"/>
+          <w:szCs w:val="21"/>
+          <w:lang w:eastAsia="pt-BR"/>
+        </w:rPr>
+        <w:t>(</w:t>
+      </w:r>
+      <w:proofErr w:type="gramEnd"/>
+      <w:r>
+        <w:rPr>
+          <w:rFonts w:ascii="Consolas" w:eastAsia="Times New Roman" w:hAnsi="Consolas" w:cs="Times New Roman"/>
+          <w:color w:val="D4D4D4"/>
+          <w:sz w:val="21"/>
+          <w:szCs w:val="21"/>
+          <w:lang w:eastAsia="pt-BR"/>
+        </w:rPr>
+        <w:t>{</w:t>
+      </w:r>
+    </w:p>
+    <w:p>
+      <w:pPr>
+        <w:shd w:val="clear" w:color="auto" w:fill="1E1E1E"/>
+        <w:spacing w:after="0" w:line="285" w:lineRule="atLeast"/>
+        <w:rPr>
+          <w:rFonts w:ascii="Consolas" w:eastAsia="Times New Roman" w:hAnsi="Consolas" w:cs="Times New Roman"/>
+          <w:color w:val="D4D4D4"/>
+          <w:sz w:val="21"/>
+          <w:szCs w:val="21"/>
+          <w:lang w:val="en-US" w:eastAsia="pt-BR"/>
+        </w:rPr>
+      </w:pPr>
+      <w:r>
+        <w:rPr>
+          <w:rFonts w:ascii="Consolas" w:eastAsia="Times New Roman" w:hAnsi="Consolas" w:cs="Times New Roman"/>
+          <w:color w:val="D4D4D4"/>
+          <w:sz w:val="21"/>
+          <w:szCs w:val="21"/>
+          <w:lang w:eastAsia="pt-BR"/>
+        </w:rPr>
+        <w:t>    </w:t>
+      </w:r>
+      <w:r>
+        <w:rPr>
+          <w:rFonts w:ascii="Consolas" w:eastAsia="Times New Roman" w:hAnsi="Consolas" w:cs="Times New Roman"/>
+          <w:color w:val="9CDCFE"/>
+          <w:sz w:val="21"/>
+          <w:szCs w:val="21"/>
+          <w:lang w:val="en-US" w:eastAsia="pt-BR"/>
+        </w:rPr>
+        <w:t>imports:</w:t>
+      </w:r>
+      <w:r>
+        <w:rPr>
+          <w:rFonts w:ascii="Consolas" w:eastAsia="Times New Roman" w:hAnsi="Consolas" w:cs="Times New Roman"/>
+          <w:color w:val="D4D4D4"/>
+          <w:sz w:val="21"/>
+          <w:szCs w:val="21"/>
+          <w:lang w:val="en-US" w:eastAsia="pt-BR"/>
+        </w:rPr>
+        <w:t> [ </w:t>
+      </w:r>
+      <w:proofErr w:type="spellStart"/>
+      <w:r>
+        <w:rPr>
+          <w:rFonts w:ascii="Consolas" w:eastAsia="Times New Roman" w:hAnsi="Consolas" w:cs="Times New Roman"/>
+          <w:color w:val="4EC9B0"/>
+          <w:sz w:val="21"/>
+          <w:szCs w:val="21"/>
+          <w:lang w:val="en-US" w:eastAsia="pt-BR"/>
+        </w:rPr>
+        <w:t>RouterModule</w:t>
+      </w:r>
+      <w:r>
+        <w:rPr>
+          <w:rFonts w:ascii="Consolas" w:eastAsia="Times New Roman" w:hAnsi="Consolas" w:cs="Times New Roman"/>
+          <w:color w:val="D4D4D4"/>
+          <w:sz w:val="21"/>
+          <w:szCs w:val="21"/>
+          <w:lang w:val="en-US" w:eastAsia="pt-BR"/>
+        </w:rPr>
+        <w:t>.</w:t>
+      </w:r>
+      <w:r>
+        <w:rPr>
+          <w:rFonts w:ascii="Consolas" w:eastAsia="Times New Roman" w:hAnsi="Consolas" w:cs="Times New Roman"/>
+          <w:color w:val="DCDCAA"/>
+          <w:sz w:val="21"/>
+          <w:szCs w:val="21"/>
+          <w:lang w:val="en-US" w:eastAsia="pt-BR"/>
+        </w:rPr>
+        <w:t>forRoot</w:t>
+      </w:r>
+      <w:proofErr w:type="spellEnd"/>
+      <w:r>
+        <w:rPr>
+          <w:rFonts w:ascii="Consolas" w:eastAsia="Times New Roman" w:hAnsi="Consolas" w:cs="Times New Roman"/>
+          <w:color w:val="D4D4D4"/>
+          <w:sz w:val="21"/>
+          <w:szCs w:val="21"/>
+          <w:lang w:val="en-US" w:eastAsia="pt-BR"/>
+        </w:rPr>
+        <w:t>(</w:t>
+      </w:r>
+      <w:r>
+        <w:rPr>
+          <w:rFonts w:ascii="Consolas" w:eastAsia="Times New Roman" w:hAnsi="Consolas" w:cs="Times New Roman"/>
+          <w:color w:val="4FC1FF"/>
+          <w:sz w:val="21"/>
+          <w:szCs w:val="21"/>
+          <w:lang w:val="en-US" w:eastAsia="pt-BR"/>
+        </w:rPr>
+        <w:t>routes</w:t>
+      </w:r>
+      <w:proofErr w:type="gramStart"/>
+      <w:r>
+        <w:rPr>
+          <w:rFonts w:ascii="Consolas" w:eastAsia="Times New Roman" w:hAnsi="Consolas" w:cs="Times New Roman"/>
+          <w:color w:val="D4D4D4"/>
+          <w:sz w:val="21"/>
+          <w:szCs w:val="21"/>
+          <w:lang w:val="en-US" w:eastAsia="pt-BR"/>
+        </w:rPr>
+        <w:t>) ]</w:t>
+      </w:r>
+      <w:proofErr w:type="gramEnd"/>
+      <w:r>
+        <w:rPr>
+          <w:rFonts w:ascii="Consolas" w:eastAsia="Times New Roman" w:hAnsi="Consolas" w:cs="Times New Roman"/>
+          <w:color w:val="D4D4D4"/>
+          <w:sz w:val="21"/>
+          <w:szCs w:val="21"/>
+          <w:lang w:val="en-US" w:eastAsia="pt-BR"/>
+        </w:rPr>
+        <w:t>,</w:t>
+      </w:r>
+    </w:p>
+    <w:p>
+      <w:pPr>
+        <w:shd w:val="clear" w:color="auto" w:fill="1E1E1E"/>
+        <w:spacing w:after="0" w:line="285" w:lineRule="atLeast"/>
+        <w:rPr>
+          <w:rFonts w:ascii="Consolas" w:eastAsia="Times New Roman" w:hAnsi="Consolas" w:cs="Times New Roman"/>
+          <w:color w:val="D4D4D4"/>
+          <w:sz w:val="21"/>
+          <w:szCs w:val="21"/>
+          <w:lang w:val="en-US" w:eastAsia="pt-BR"/>
+        </w:rPr>
+      </w:pPr>
+      <w:r>
+        <w:rPr>
+          <w:rFonts w:ascii="Consolas" w:eastAsia="Times New Roman" w:hAnsi="Consolas" w:cs="Times New Roman"/>
+          <w:color w:val="D4D4D4"/>
+          <w:sz w:val="21"/>
+          <w:szCs w:val="21"/>
+          <w:lang w:val="en-US" w:eastAsia="pt-BR"/>
+        </w:rPr>
+        <w:t>    </w:t>
+      </w:r>
+      <w:r>
+        <w:rPr>
+          <w:rFonts w:ascii="Consolas" w:eastAsia="Times New Roman" w:hAnsi="Consolas" w:cs="Times New Roman"/>
+          <w:color w:val="9CDCFE"/>
+          <w:sz w:val="21"/>
+          <w:szCs w:val="21"/>
+          <w:lang w:val="en-US" w:eastAsia="pt-BR"/>
+        </w:rPr>
+        <w:t>exports:</w:t>
+      </w:r>
+      <w:r>
+        <w:rPr>
+          <w:rFonts w:ascii="Consolas" w:eastAsia="Times New Roman" w:hAnsi="Consolas" w:cs="Times New Roman"/>
+          <w:color w:val="D4D4D4"/>
+          <w:sz w:val="21"/>
+          <w:szCs w:val="21"/>
+          <w:lang w:val="en-US" w:eastAsia="pt-BR"/>
+        </w:rPr>
+        <w:t> [ </w:t>
+      </w:r>
+      <w:proofErr w:type="spellStart"/>
+      <w:proofErr w:type="gramStart"/>
+      <w:r>
+        <w:rPr>
+          <w:rFonts w:ascii="Consolas" w:eastAsia="Times New Roman" w:hAnsi="Consolas" w:cs="Times New Roman"/>
+          <w:color w:val="4EC9B0"/>
+          <w:sz w:val="21"/>
+          <w:szCs w:val="21"/>
+          <w:lang w:val="en-US" w:eastAsia="pt-BR"/>
+        </w:rPr>
+        <w:t>RouterModule</w:t>
+      </w:r>
+      <w:proofErr w:type="spellEnd"/>
+      <w:r>
+        <w:rPr>
+          <w:rFonts w:ascii="Consolas" w:eastAsia="Times New Roman" w:hAnsi="Consolas" w:cs="Times New Roman"/>
+          <w:color w:val="D4D4D4"/>
+          <w:sz w:val="21"/>
+          <w:szCs w:val="21"/>
+          <w:lang w:val="en-US" w:eastAsia="pt-BR"/>
+        </w:rPr>
+        <w:t> ]</w:t>
+      </w:r>
+      <w:proofErr w:type="gramEnd"/>
+    </w:p>
+    <w:p>
+      <w:pPr>
+        <w:shd w:val="clear" w:color="auto" w:fill="1E1E1E"/>
+        <w:spacing w:after="0" w:line="285" w:lineRule="atLeast"/>
+        <w:rPr>
+          <w:rFonts w:ascii="Consolas" w:eastAsia="Times New Roman" w:hAnsi="Consolas" w:cs="Times New Roman"/>
+          <w:color w:val="D4D4D4"/>
+          <w:sz w:val="21"/>
+          <w:szCs w:val="21"/>
+          <w:lang w:val="en-US" w:eastAsia="pt-BR"/>
+        </w:rPr>
+      </w:pPr>
+      <w:r>
+        <w:rPr>
+          <w:rFonts w:ascii="Consolas" w:eastAsia="Times New Roman" w:hAnsi="Consolas" w:cs="Times New Roman"/>
+          <w:color w:val="D4D4D4"/>
+          <w:sz w:val="21"/>
+          <w:szCs w:val="21"/>
+          <w:lang w:val="en-US" w:eastAsia="pt-BR"/>
+        </w:rPr>
+        <w:t>})</w:t>
+      </w:r>
+    </w:p>
+    <w:p>
+      <w:pPr>
+        <w:shd w:val="clear" w:color="auto" w:fill="1E1E1E"/>
+        <w:spacing w:after="0" w:line="285" w:lineRule="atLeast"/>
+        <w:rPr>
+          <w:rFonts w:ascii="Consolas" w:eastAsia="Times New Roman" w:hAnsi="Consolas" w:cs="Times New Roman"/>
+          <w:color w:val="D4D4D4"/>
+          <w:sz w:val="21"/>
+          <w:szCs w:val="21"/>
+          <w:lang w:val="en-US" w:eastAsia="pt-BR"/>
+        </w:rPr>
+      </w:pPr>
+    </w:p>
+    <w:p>
+      <w:pPr>
+        <w:shd w:val="clear" w:color="auto" w:fill="1E1E1E"/>
+        <w:spacing w:after="0" w:line="285" w:lineRule="atLeast"/>
+        <w:rPr>
+          <w:rFonts w:ascii="Consolas" w:eastAsia="Times New Roman" w:hAnsi="Consolas" w:cs="Times New Roman"/>
+          <w:color w:val="D4D4D4"/>
+          <w:sz w:val="21"/>
+          <w:szCs w:val="21"/>
+          <w:lang w:val="en-US" w:eastAsia="pt-BR"/>
+        </w:rPr>
+      </w:pPr>
+      <w:r>
+        <w:rPr>
+          <w:rFonts w:ascii="Consolas" w:eastAsia="Times New Roman" w:hAnsi="Consolas" w:cs="Times New Roman"/>
+          <w:color w:val="C586C0"/>
+          <w:sz w:val="21"/>
+          <w:szCs w:val="21"/>
+          <w:lang w:val="en-US" w:eastAsia="pt-BR"/>
+        </w:rPr>
+        <w:t>export</w:t>
+      </w:r>
+      <w:r>
+        <w:rPr>
+          <w:rFonts w:ascii="Consolas" w:eastAsia="Times New Roman" w:hAnsi="Consolas" w:cs="Times New Roman"/>
+          <w:color w:val="D4D4D4"/>
+          <w:sz w:val="21"/>
+          <w:szCs w:val="21"/>
+          <w:lang w:val="en-US" w:eastAsia="pt-BR"/>
+        </w:rPr>
+        <w:t> </w:t>
+      </w:r>
+      <w:r>
+        <w:rPr>
+          <w:rFonts w:ascii="Consolas" w:eastAsia="Times New Roman" w:hAnsi="Consolas" w:cs="Times New Roman"/>
+          <w:color w:val="569CD6"/>
+          <w:sz w:val="21"/>
+          <w:szCs w:val="21"/>
+          <w:lang w:val="en-US" w:eastAsia="pt-BR"/>
+        </w:rPr>
+        <w:t>class</w:t>
+      </w:r>
+      <w:r>
+        <w:rPr>
+          <w:rFonts w:ascii="Consolas" w:eastAsia="Times New Roman" w:hAnsi="Consolas" w:cs="Times New Roman"/>
+          <w:color w:val="D4D4D4"/>
+          <w:sz w:val="21"/>
+          <w:szCs w:val="21"/>
+          <w:lang w:val="en-US" w:eastAsia="pt-BR"/>
+        </w:rPr>
+        <w:t> </w:t>
+      </w:r>
+      <w:proofErr w:type="spellStart"/>
+      <w:r>
+        <w:rPr>
+          <w:rFonts w:ascii="Consolas" w:eastAsia="Times New Roman" w:hAnsi="Consolas" w:cs="Times New Roman"/>
+          <w:color w:val="4EC9B0"/>
+          <w:sz w:val="21"/>
+          <w:szCs w:val="21"/>
+          <w:lang w:val="en-US" w:eastAsia="pt-BR"/>
+        </w:rPr>
+        <w:t>AppRoutingModule</w:t>
+      </w:r>
+      <w:proofErr w:type="spellEnd"/>
+      <w:r>
+        <w:rPr>
+          <w:rFonts w:ascii="Consolas" w:eastAsia="Times New Roman" w:hAnsi="Consolas" w:cs="Times New Roman"/>
+          <w:color w:val="D4D4D4"/>
+          <w:sz w:val="21"/>
+          <w:szCs w:val="21"/>
+          <w:lang w:val="en-US" w:eastAsia="pt-BR"/>
+        </w:rPr>
+        <w:t> {}</w:t>
+      </w:r>
+    </w:p>
+    <w:p>
+      <w:pPr>
+        <w:spacing w:after="0"/>
+        <w:rPr>
+          <w:rFonts w:ascii="Segoe UI" w:eastAsia="Times New Roman" w:hAnsi="Segoe UI" w:cs="Segoe UI"/>
+          <w:color w:val="29303B"/>
+          <w:sz w:val="27"/>
+          <w:szCs w:val="27"/>
+          <w:lang w:val="en-US" w:eastAsia="pt-BR"/>
+        </w:rPr>
+      </w:pPr>
+    </w:p>
+    <w:p>
+      <w:pPr>
         <w:shd w:val="clear" w:color="auto" w:fill="FFFFFF"/>
         <w:spacing w:after="300" w:line="240" w:lineRule="auto"/>
         <w:rPr>
@@ -9064,21 +10041,218 @@
           <w:lang w:eastAsia="pt-BR"/>
         </w:rPr>
       </w:pPr>
+      <w:r>
+        <w:rPr>
+          <w:rFonts w:ascii="Segoe UI" w:eastAsia="Times New Roman" w:hAnsi="Segoe UI" w:cs="Segoe UI"/>
+          <w:color w:val="29303B"/>
+          <w:sz w:val="27"/>
+          <w:szCs w:val="27"/>
+          <w:lang w:eastAsia="pt-BR"/>
+        </w:rPr>
+        <w:t>Depois importar o arquivo d</w:t>
+      </w:r>
+      <w:r>
+        <w:rPr>
+          <w:rFonts w:ascii="Segoe UI" w:eastAsia="Times New Roman" w:hAnsi="Segoe UI" w:cs="Segoe UI"/>
+          <w:color w:val="29303B"/>
+          <w:sz w:val="27"/>
+          <w:szCs w:val="27"/>
+          <w:lang w:eastAsia="pt-BR"/>
+        </w:rPr>
+        <w:t>e rotas para o module principal.</w:t>
+      </w:r>
+    </w:p>
+    <w:p>
+      <w:pPr>
+        <w:shd w:val="clear" w:color="auto" w:fill="FFFFFF"/>
+        <w:spacing w:after="300" w:line="240" w:lineRule="auto"/>
+        <w:rPr>
+          <w:rFonts w:ascii="Segoe UI" w:eastAsia="Times New Roman" w:hAnsi="Segoe UI" w:cs="Segoe UI"/>
+          <w:color w:val="29303B"/>
+          <w:sz w:val="27"/>
+          <w:szCs w:val="27"/>
+          <w:lang w:eastAsia="pt-BR"/>
+        </w:rPr>
+      </w:pPr>
+      <w:r>
+        <w:rPr>
+          <w:rFonts w:ascii="Segoe UI" w:eastAsia="Times New Roman" w:hAnsi="Segoe UI" w:cs="Segoe UI"/>
+          <w:color w:val="29303B"/>
+          <w:sz w:val="27"/>
+          <w:szCs w:val="27"/>
+          <w:lang w:eastAsia="pt-BR"/>
+        </w:rPr>
+        <w:t xml:space="preserve">Para indicar onde as rotas vão aparecer na tela, colocar </w:t>
+      </w:r>
+      <w:r>
+        <w:rPr>
+          <w:rFonts w:ascii="Segoe UI" w:eastAsia="Times New Roman" w:hAnsi="Segoe UI" w:cs="Segoe UI"/>
+          <w:color w:val="29303B"/>
+          <w:sz w:val="27"/>
+          <w:szCs w:val="27"/>
+          <w:lang w:eastAsia="pt-BR"/>
+        </w:rPr>
+        <w:t xml:space="preserve">a </w:t>
+      </w:r>
+      <w:proofErr w:type="spellStart"/>
+      <w:r>
+        <w:rPr>
+          <w:rFonts w:ascii="Segoe UI" w:eastAsia="Times New Roman" w:hAnsi="Segoe UI" w:cs="Segoe UI"/>
+          <w:color w:val="29303B"/>
+          <w:sz w:val="27"/>
+          <w:szCs w:val="27"/>
+          <w:lang w:eastAsia="pt-BR"/>
+        </w:rPr>
+        <w:t>tag</w:t>
+      </w:r>
+      <w:proofErr w:type="spellEnd"/>
+      <w:r>
+        <w:rPr>
+          <w:rFonts w:ascii="Segoe UI" w:eastAsia="Times New Roman" w:hAnsi="Segoe UI" w:cs="Segoe UI"/>
+          <w:color w:val="29303B"/>
+          <w:sz w:val="27"/>
+          <w:szCs w:val="27"/>
+          <w:lang w:eastAsia="pt-BR"/>
+        </w:rPr>
+        <w:t xml:space="preserve"> abaixo no </w:t>
+      </w:r>
+      <w:proofErr w:type="spellStart"/>
+      <w:r>
+        <w:rPr>
+          <w:rFonts w:ascii="Segoe UI" w:eastAsia="Times New Roman" w:hAnsi="Segoe UI" w:cs="Segoe UI"/>
+          <w:color w:val="29303B"/>
+          <w:sz w:val="27"/>
+          <w:szCs w:val="27"/>
+          <w:lang w:eastAsia="pt-BR"/>
+        </w:rPr>
+        <w:t>html</w:t>
+      </w:r>
+      <w:proofErr w:type="spellEnd"/>
+      <w:r>
+        <w:rPr>
+          <w:rFonts w:ascii="Segoe UI" w:eastAsia="Times New Roman" w:hAnsi="Segoe UI" w:cs="Segoe UI"/>
+          <w:color w:val="29303B"/>
+          <w:sz w:val="27"/>
+          <w:szCs w:val="27"/>
+          <w:lang w:eastAsia="pt-BR"/>
+        </w:rPr>
+        <w:t xml:space="preserve"> em questão. Nesse caso vai ficar embaixo da barra de navegação, que será fixa para todas as páginas: </w:t>
+      </w:r>
+    </w:p>
+    <w:p>
+      <w:pPr>
+        <w:shd w:val="clear" w:color="auto" w:fill="1E1E1E"/>
+        <w:spacing w:after="0" w:line="285" w:lineRule="atLeast"/>
+        <w:rPr>
+          <w:rFonts w:ascii="Consolas" w:eastAsia="Times New Roman" w:hAnsi="Consolas" w:cs="Times New Roman"/>
+          <w:color w:val="D4D4D4"/>
+          <w:sz w:val="21"/>
+          <w:szCs w:val="21"/>
+          <w:lang w:eastAsia="pt-BR"/>
+        </w:rPr>
+      </w:pPr>
+      <w:r>
+        <w:rPr>
+          <w:rFonts w:ascii="Consolas" w:eastAsia="Times New Roman" w:hAnsi="Consolas" w:cs="Times New Roman"/>
+          <w:color w:val="808080"/>
+          <w:sz w:val="21"/>
+          <w:szCs w:val="21"/>
+          <w:lang w:eastAsia="pt-BR"/>
+        </w:rPr>
+        <w:t>&lt;</w:t>
+      </w:r>
+      <w:proofErr w:type="spellStart"/>
+      <w:r>
+        <w:rPr>
+          <w:rFonts w:ascii="Consolas" w:eastAsia="Times New Roman" w:hAnsi="Consolas" w:cs="Times New Roman"/>
+          <w:color w:val="569CD6"/>
+          <w:sz w:val="21"/>
+          <w:szCs w:val="21"/>
+          <w:lang w:eastAsia="pt-BR"/>
+        </w:rPr>
+        <w:t>router</w:t>
+      </w:r>
+      <w:proofErr w:type="spellEnd"/>
+      <w:r>
+        <w:rPr>
+          <w:rFonts w:ascii="Consolas" w:eastAsia="Times New Roman" w:hAnsi="Consolas" w:cs="Times New Roman"/>
+          <w:color w:val="569CD6"/>
+          <w:sz w:val="21"/>
+          <w:szCs w:val="21"/>
+          <w:lang w:eastAsia="pt-BR"/>
+        </w:rPr>
+        <w:t>-outlet</w:t>
+      </w:r>
+      <w:r>
+        <w:rPr>
+          <w:rFonts w:ascii="Consolas" w:eastAsia="Times New Roman" w:hAnsi="Consolas" w:cs="Times New Roman"/>
+          <w:color w:val="808080"/>
+          <w:sz w:val="21"/>
+          <w:szCs w:val="21"/>
+          <w:lang w:eastAsia="pt-BR"/>
+        </w:rPr>
+        <w:t>&gt;&lt;/</w:t>
+      </w:r>
+      <w:proofErr w:type="spellStart"/>
+      <w:r>
+        <w:rPr>
+          <w:rFonts w:ascii="Consolas" w:eastAsia="Times New Roman" w:hAnsi="Consolas" w:cs="Times New Roman"/>
+          <w:color w:val="569CD6"/>
+          <w:sz w:val="21"/>
+          <w:szCs w:val="21"/>
+          <w:lang w:eastAsia="pt-BR"/>
+        </w:rPr>
+        <w:t>router</w:t>
+      </w:r>
+      <w:proofErr w:type="spellEnd"/>
+      <w:r>
+        <w:rPr>
+          <w:rFonts w:ascii="Consolas" w:eastAsia="Times New Roman" w:hAnsi="Consolas" w:cs="Times New Roman"/>
+          <w:color w:val="569CD6"/>
+          <w:sz w:val="21"/>
+          <w:szCs w:val="21"/>
+          <w:lang w:eastAsia="pt-BR"/>
+        </w:rPr>
+        <w:t>-outlet</w:t>
+      </w:r>
+      <w:r>
+        <w:rPr>
+          <w:rFonts w:ascii="Consolas" w:eastAsia="Times New Roman" w:hAnsi="Consolas" w:cs="Times New Roman"/>
+          <w:color w:val="808080"/>
+          <w:sz w:val="21"/>
+          <w:szCs w:val="21"/>
+          <w:lang w:eastAsia="pt-BR"/>
+        </w:rPr>
+        <w:t>&gt;</w:t>
+      </w:r>
+    </w:p>
+    <w:p>
+      <w:pPr>
+        <w:shd w:val="clear" w:color="auto" w:fill="FFFFFF"/>
+        <w:spacing w:after="300" w:line="240" w:lineRule="auto"/>
+        <w:rPr>
+          <w:rFonts w:ascii="Segoe UI" w:eastAsia="Times New Roman" w:hAnsi="Segoe UI" w:cs="Segoe UI"/>
+          <w:color w:val="29303B"/>
+          <w:sz w:val="27"/>
+          <w:szCs w:val="27"/>
+          <w:lang w:eastAsia="pt-BR"/>
+        </w:rPr>
+      </w:pPr>
+    </w:p>
+    <w:p>
+      <w:pPr>
+        <w:shd w:val="clear" w:color="auto" w:fill="FFFFFF"/>
+        <w:spacing w:after="300" w:line="240" w:lineRule="auto"/>
+        <w:rPr>
+          <w:rFonts w:ascii="Segoe UI" w:eastAsia="Times New Roman" w:hAnsi="Segoe UI" w:cs="Segoe UI"/>
+          <w:color w:val="29303B"/>
+          <w:sz w:val="27"/>
+          <w:szCs w:val="27"/>
+          <w:lang w:eastAsia="pt-BR"/>
+        </w:rPr>
+      </w:pPr>
       <w:bookmarkStart w:id="0" w:name="_GoBack"/>
       <w:bookmarkEnd w:id="0"/>
-    </w:p>
-    <w:p>
-      <w:pPr>
-        <w:shd w:val="clear" w:color="auto" w:fill="FFFFFF"/>
-        <w:spacing w:after="300" w:line="240" w:lineRule="auto"/>
-        <w:rPr>
-          <w:rFonts w:ascii="Segoe UI" w:eastAsia="Times New Roman" w:hAnsi="Segoe UI" w:cs="Segoe UI"/>
-          <w:color w:val="29303B"/>
-          <w:sz w:val="27"/>
-          <w:szCs w:val="27"/>
-          <w:lang w:eastAsia="pt-BR"/>
-        </w:rPr>
-      </w:pPr>
     </w:p>
     <w:p>
       <w:pPr>

</xml_diff>

<commit_message>
Criando o model de tarefas - Angular
</commit_message>
<xml_diff>
--- a/Angular/Notas Angular.docx
+++ b/Angular/Notas Angular.docx
@@ -9168,35 +9168,28 @@
           <w:color w:val="29303B"/>
           <w:sz w:val="27"/>
           <w:szCs w:val="27"/>
-          <w:lang w:eastAsia="pt-BR"/>
-        </w:rPr>
-      </w:pPr>
-      <w:r>
-        <w:rPr>
-          <w:rFonts w:ascii="Segoe UI" w:eastAsia="Times New Roman" w:hAnsi="Segoe UI" w:cs="Segoe UI"/>
-          <w:color w:val="29303B"/>
-          <w:sz w:val="27"/>
-          <w:szCs w:val="27"/>
-          <w:lang w:eastAsia="pt-BR"/>
-        </w:rPr>
-        <w:t>Arquivo:</w:t>
-      </w:r>
-      <w:r>
-        <w:rPr>
-          <w:rFonts w:ascii="Segoe UI" w:eastAsia="Times New Roman" w:hAnsi="Segoe UI" w:cs="Segoe UI"/>
-          <w:color w:val="29303B"/>
-          <w:sz w:val="27"/>
-          <w:szCs w:val="27"/>
-          <w:lang w:eastAsia="pt-BR"/>
-        </w:rPr>
-        <w:t xml:space="preserve"> </w:t>
-      </w:r>
-      <w:r>
-        <w:rPr>
-          <w:rFonts w:ascii="Segoe UI" w:eastAsia="Times New Roman" w:hAnsi="Segoe UI" w:cs="Segoe UI"/>
-          <w:color w:val="29303B"/>
-          <w:sz w:val="27"/>
-          <w:szCs w:val="27"/>
+          <w:u w:val="single"/>
+          <w:lang w:eastAsia="pt-BR"/>
+        </w:rPr>
+      </w:pPr>
+      <w:r>
+        <w:rPr>
+          <w:rFonts w:ascii="Segoe UI" w:eastAsia="Times New Roman" w:hAnsi="Segoe UI" w:cs="Segoe UI"/>
+          <w:color w:val="29303B"/>
+          <w:sz w:val="27"/>
+          <w:szCs w:val="27"/>
+          <w:u w:val="single"/>
+          <w:lang w:eastAsia="pt-BR"/>
+        </w:rPr>
+        <w:t xml:space="preserve">Arquivo: </w:t>
+      </w:r>
+      <w:r>
+        <w:rPr>
+          <w:rFonts w:ascii="Segoe UI" w:eastAsia="Times New Roman" w:hAnsi="Segoe UI" w:cs="Segoe UI"/>
+          <w:color w:val="29303B"/>
+          <w:sz w:val="27"/>
+          <w:szCs w:val="27"/>
+          <w:u w:val="single"/>
           <w:lang w:eastAsia="pt-BR"/>
         </w:rPr>
         <w:t>app-</w:t>
@@ -9209,6 +9202,7 @@
           <w:color w:val="29303B"/>
           <w:sz w:val="27"/>
           <w:szCs w:val="27"/>
+          <w:u w:val="single"/>
           <w:lang w:eastAsia="pt-BR"/>
         </w:rPr>
         <w:t>routing.module</w:t>
@@ -9220,6 +9214,7 @@
           <w:color w:val="29303B"/>
           <w:sz w:val="27"/>
           <w:szCs w:val="27"/>
+          <w:u w:val="single"/>
           <w:lang w:eastAsia="pt-BR"/>
         </w:rPr>
         <w:t>.ts</w:t>
@@ -9234,15 +9229,17 @@
           <w:color w:val="29303B"/>
           <w:sz w:val="27"/>
           <w:szCs w:val="27"/>
-          <w:lang w:eastAsia="pt-BR"/>
-        </w:rPr>
-      </w:pPr>
-      <w:r>
-        <w:rPr>
-          <w:rFonts w:ascii="Segoe UI" w:eastAsia="Times New Roman" w:hAnsi="Segoe UI" w:cs="Segoe UI"/>
-          <w:color w:val="29303B"/>
-          <w:sz w:val="27"/>
-          <w:szCs w:val="27"/>
+          <w:u w:val="single"/>
+          <w:lang w:eastAsia="pt-BR"/>
+        </w:rPr>
+      </w:pPr>
+      <w:r>
+        <w:rPr>
+          <w:rFonts w:ascii="Segoe UI" w:eastAsia="Times New Roman" w:hAnsi="Segoe UI" w:cs="Segoe UI"/>
+          <w:color w:val="29303B"/>
+          <w:sz w:val="27"/>
+          <w:szCs w:val="27"/>
+          <w:u w:val="single"/>
           <w:lang w:eastAsia="pt-BR"/>
         </w:rPr>
         <w:t>Conteúdo:</w:t>
@@ -10038,28 +10035,20 @@
           <w:color w:val="29303B"/>
           <w:sz w:val="27"/>
           <w:szCs w:val="27"/>
-          <w:lang w:eastAsia="pt-BR"/>
-        </w:rPr>
-      </w:pPr>
-      <w:r>
-        <w:rPr>
-          <w:rFonts w:ascii="Segoe UI" w:eastAsia="Times New Roman" w:hAnsi="Segoe UI" w:cs="Segoe UI"/>
-          <w:color w:val="29303B"/>
-          <w:sz w:val="27"/>
-          <w:szCs w:val="27"/>
-          <w:lang w:eastAsia="pt-BR"/>
-        </w:rPr>
-        <w:t>Depois importar o arquivo d</w:t>
-      </w:r>
-      <w:r>
-        <w:rPr>
-          <w:rFonts w:ascii="Segoe UI" w:eastAsia="Times New Roman" w:hAnsi="Segoe UI" w:cs="Segoe UI"/>
-          <w:color w:val="29303B"/>
-          <w:sz w:val="27"/>
-          <w:szCs w:val="27"/>
-          <w:lang w:eastAsia="pt-BR"/>
-        </w:rPr>
-        <w:t>e rotas para o module principal.</w:t>
+          <w:u w:val="single"/>
+          <w:lang w:eastAsia="pt-BR"/>
+        </w:rPr>
+      </w:pPr>
+      <w:r>
+        <w:rPr>
+          <w:rFonts w:ascii="Segoe UI" w:eastAsia="Times New Roman" w:hAnsi="Segoe UI" w:cs="Segoe UI"/>
+          <w:color w:val="29303B"/>
+          <w:sz w:val="27"/>
+          <w:szCs w:val="27"/>
+          <w:u w:val="single"/>
+          <w:lang w:eastAsia="pt-BR"/>
+        </w:rPr>
+        <w:t>Depois importar o arquivo de rotas para o module principal.</w:t>
       </w:r>
     </w:p>
     <w:p>
@@ -10082,14 +10071,26 @@
           <w:szCs w:val="27"/>
           <w:lang w:eastAsia="pt-BR"/>
         </w:rPr>
-        <w:t xml:space="preserve">Para indicar onde as rotas vão aparecer na tela, colocar </w:t>
-      </w:r>
-      <w:r>
-        <w:rPr>
-          <w:rFonts w:ascii="Segoe UI" w:eastAsia="Times New Roman" w:hAnsi="Segoe UI" w:cs="Segoe UI"/>
-          <w:color w:val="29303B"/>
-          <w:sz w:val="27"/>
-          <w:szCs w:val="27"/>
+        <w:t xml:space="preserve">Para indicar onde as rotas vão aparecer na tela, </w:t>
+      </w:r>
+      <w:r>
+        <w:rPr>
+          <w:rFonts w:ascii="Segoe UI" w:eastAsia="Times New Roman" w:hAnsi="Segoe UI" w:cs="Segoe UI"/>
+          <w:color w:val="29303B"/>
+          <w:sz w:val="27"/>
+          <w:szCs w:val="27"/>
+          <w:u w:val="single"/>
+          <w:lang w:eastAsia="pt-BR"/>
+        </w:rPr>
+        <w:t xml:space="preserve">colocar </w:t>
+      </w:r>
+      <w:r>
+        <w:rPr>
+          <w:rFonts w:ascii="Segoe UI" w:eastAsia="Times New Roman" w:hAnsi="Segoe UI" w:cs="Segoe UI"/>
+          <w:color w:val="29303B"/>
+          <w:sz w:val="27"/>
+          <w:szCs w:val="27"/>
+          <w:u w:val="single"/>
           <w:lang w:eastAsia="pt-BR"/>
         </w:rPr>
         <w:t xml:space="preserve">a </w:t>
@@ -10101,6 +10102,7 @@
           <w:color w:val="29303B"/>
           <w:sz w:val="27"/>
           <w:szCs w:val="27"/>
+          <w:u w:val="single"/>
           <w:lang w:eastAsia="pt-BR"/>
         </w:rPr>
         <w:t>tag</w:t>
@@ -10112,6 +10114,7 @@
           <w:color w:val="29303B"/>
           <w:sz w:val="27"/>
           <w:szCs w:val="27"/>
+          <w:u w:val="single"/>
           <w:lang w:eastAsia="pt-BR"/>
         </w:rPr>
         <w:t xml:space="preserve"> abaixo no </w:t>
@@ -10123,6 +10126,7 @@
           <w:color w:val="29303B"/>
           <w:sz w:val="27"/>
           <w:szCs w:val="27"/>
+          <w:u w:val="single"/>
           <w:lang w:eastAsia="pt-BR"/>
         </w:rPr>
         <w:t>html</w:t>
@@ -10136,7 +10140,27 @@
           <w:szCs w:val="27"/>
           <w:lang w:eastAsia="pt-BR"/>
         </w:rPr>
-        <w:t xml:space="preserve"> em questão. Nesse caso vai ficar embaixo da barra de navegação, que será fixa para todas as páginas: </w:t>
+        <w:t xml:space="preserve"> em questão. Nesse caso vai ficar embaixo da barra de navegação, </w:t>
+      </w:r>
+      <w:r>
+        <w:rPr>
+          <w:rFonts w:ascii="Segoe UI" w:eastAsia="Times New Roman" w:hAnsi="Segoe UI" w:cs="Segoe UI"/>
+          <w:color w:val="29303B"/>
+          <w:sz w:val="27"/>
+          <w:szCs w:val="27"/>
+          <w:lang w:eastAsia="pt-BR"/>
+        </w:rPr>
+        <w:t xml:space="preserve">que colocamos no app.component.html pois ela será fixa </w:t>
+      </w:r>
+      <w:r>
+        <w:rPr>
+          <w:rFonts w:ascii="Segoe UI" w:eastAsia="Times New Roman" w:hAnsi="Segoe UI" w:cs="Segoe UI"/>
+          <w:color w:val="29303B"/>
+          <w:sz w:val="27"/>
+          <w:szCs w:val="27"/>
+          <w:lang w:eastAsia="pt-BR"/>
+        </w:rPr>
+        <w:t xml:space="preserve">para todas as páginas: </w:t>
       </w:r>
     </w:p>
     <w:p>
@@ -10248,11 +10272,589 @@
           <w:color w:val="29303B"/>
           <w:sz w:val="27"/>
           <w:szCs w:val="27"/>
+          <w:u w:val="single"/>
+          <w:lang w:eastAsia="pt-BR"/>
+        </w:rPr>
+      </w:pPr>
+      <w:r>
+        <w:rPr>
+          <w:rFonts w:ascii="Segoe UI" w:eastAsia="Times New Roman" w:hAnsi="Segoe UI" w:cs="Segoe UI"/>
+          <w:color w:val="29303B"/>
+          <w:sz w:val="27"/>
+          <w:szCs w:val="27"/>
+          <w:u w:val="single"/>
+          <w:lang w:eastAsia="pt-BR"/>
+        </w:rPr>
+        <w:t>Criar o módulo de tarefas</w:t>
+      </w:r>
+    </w:p>
+    <w:p>
+      <w:pPr>
+        <w:shd w:val="clear" w:color="auto" w:fill="FFFFFF"/>
+        <w:spacing w:after="300" w:line="240" w:lineRule="auto"/>
+        <w:rPr>
+          <w:rFonts w:ascii="Segoe UI" w:eastAsia="Times New Roman" w:hAnsi="Segoe UI" w:cs="Segoe UI"/>
+          <w:color w:val="29303B"/>
+          <w:sz w:val="27"/>
+          <w:szCs w:val="27"/>
+          <w:u w:val="single"/>
+          <w:lang w:eastAsia="pt-BR"/>
+        </w:rPr>
+      </w:pPr>
+      <w:r>
+        <w:rPr>
+          <w:rFonts w:ascii="Segoe UI" w:eastAsia="Times New Roman" w:hAnsi="Segoe UI" w:cs="Segoe UI"/>
+          <w:color w:val="29303B"/>
+          <w:sz w:val="27"/>
+          <w:szCs w:val="27"/>
+          <w:u w:val="single"/>
+          <w:lang w:eastAsia="pt-BR"/>
+        </w:rPr>
+        <w:t xml:space="preserve">Criar arquivo </w:t>
+      </w:r>
+      <w:proofErr w:type="spellStart"/>
+      <w:r>
+        <w:rPr>
+          <w:rFonts w:ascii="Segoe UI" w:eastAsia="Times New Roman" w:hAnsi="Segoe UI" w:cs="Segoe UI"/>
+          <w:color w:val="29303B"/>
+          <w:sz w:val="27"/>
+          <w:szCs w:val="27"/>
+          <w:u w:val="single"/>
+          <w:lang w:eastAsia="pt-BR"/>
+        </w:rPr>
+        <w:t>index.ts</w:t>
+      </w:r>
+      <w:proofErr w:type="spellEnd"/>
+      <w:r>
+        <w:rPr>
+          <w:rFonts w:ascii="Segoe UI" w:eastAsia="Times New Roman" w:hAnsi="Segoe UI" w:cs="Segoe UI"/>
+          <w:color w:val="29303B"/>
+          <w:sz w:val="27"/>
+          <w:szCs w:val="27"/>
+          <w:u w:val="single"/>
+          <w:lang w:eastAsia="pt-BR"/>
+        </w:rPr>
+        <w:t xml:space="preserve"> para facilitar os </w:t>
+      </w:r>
+      <w:proofErr w:type="spellStart"/>
+      <w:r>
+        <w:rPr>
+          <w:rFonts w:ascii="Segoe UI" w:eastAsia="Times New Roman" w:hAnsi="Segoe UI" w:cs="Segoe UI"/>
+          <w:color w:val="29303B"/>
+          <w:sz w:val="27"/>
+          <w:szCs w:val="27"/>
+          <w:u w:val="single"/>
+          <w:lang w:eastAsia="pt-BR"/>
+        </w:rPr>
+        <w:t>imports</w:t>
+      </w:r>
+      <w:proofErr w:type="spellEnd"/>
+      <w:r>
+        <w:rPr>
+          <w:rFonts w:ascii="Segoe UI" w:eastAsia="Times New Roman" w:hAnsi="Segoe UI" w:cs="Segoe UI"/>
+          <w:color w:val="29303B"/>
+          <w:sz w:val="27"/>
+          <w:szCs w:val="27"/>
+          <w:u w:val="single"/>
+          <w:lang w:eastAsia="pt-BR"/>
+        </w:rPr>
+        <w:t xml:space="preserve"> que venham do módulo de tarefas</w:t>
+      </w:r>
+    </w:p>
+    <w:p>
+      <w:pPr>
+        <w:shd w:val="clear" w:color="auto" w:fill="FFFFFF"/>
+        <w:spacing w:after="300" w:line="240" w:lineRule="auto"/>
+        <w:rPr>
+          <w:rFonts w:ascii="Segoe UI" w:eastAsia="Times New Roman" w:hAnsi="Segoe UI" w:cs="Segoe UI"/>
+          <w:color w:val="29303B"/>
+          <w:sz w:val="27"/>
+          <w:szCs w:val="27"/>
+          <w:lang w:eastAsia="pt-BR"/>
+        </w:rPr>
+      </w:pPr>
+      <w:r>
+        <w:rPr>
+          <w:rFonts w:ascii="Segoe UI" w:eastAsia="Times New Roman" w:hAnsi="Segoe UI" w:cs="Segoe UI"/>
+          <w:color w:val="29303B"/>
+          <w:sz w:val="27"/>
+          <w:szCs w:val="27"/>
+          <w:lang w:eastAsia="pt-BR"/>
+        </w:rPr>
+        <w:t>Conteúdo:</w:t>
+      </w:r>
+      <w:r>
+        <w:rPr>
+          <w:rFonts w:ascii="Segoe UI" w:eastAsia="Times New Roman" w:hAnsi="Segoe UI" w:cs="Segoe UI"/>
+          <w:color w:val="29303B"/>
+          <w:sz w:val="27"/>
+          <w:szCs w:val="27"/>
+          <w:lang w:eastAsia="pt-BR"/>
+        </w:rPr>
+        <w:t xml:space="preserve"> </w:t>
+      </w:r>
+      <w:proofErr w:type="spellStart"/>
+      <w:r>
+        <w:rPr>
+          <w:rFonts w:ascii="Segoe UI" w:eastAsia="Times New Roman" w:hAnsi="Segoe UI" w:cs="Segoe UI"/>
+          <w:color w:val="29303B"/>
+          <w:sz w:val="27"/>
+          <w:szCs w:val="27"/>
+          <w:highlight w:val="lightGray"/>
+          <w:lang w:eastAsia="pt-BR"/>
+        </w:rPr>
+        <w:t>export</w:t>
+      </w:r>
+      <w:proofErr w:type="spellEnd"/>
+      <w:r>
+        <w:rPr>
+          <w:rFonts w:ascii="Segoe UI" w:eastAsia="Times New Roman" w:hAnsi="Segoe UI" w:cs="Segoe UI"/>
+          <w:color w:val="29303B"/>
+          <w:sz w:val="27"/>
+          <w:szCs w:val="27"/>
+          <w:highlight w:val="lightGray"/>
+          <w:lang w:eastAsia="pt-BR"/>
+        </w:rPr>
+        <w:t xml:space="preserve"> * </w:t>
+      </w:r>
+      <w:proofErr w:type="spellStart"/>
+      <w:r>
+        <w:rPr>
+          <w:rFonts w:ascii="Segoe UI" w:eastAsia="Times New Roman" w:hAnsi="Segoe UI" w:cs="Segoe UI"/>
+          <w:color w:val="29303B"/>
+          <w:sz w:val="27"/>
+          <w:szCs w:val="27"/>
+          <w:highlight w:val="lightGray"/>
+          <w:lang w:eastAsia="pt-BR"/>
+        </w:rPr>
+        <w:t>from</w:t>
+      </w:r>
+      <w:proofErr w:type="spellEnd"/>
+      <w:r>
+        <w:rPr>
+          <w:rFonts w:ascii="Segoe UI" w:eastAsia="Times New Roman" w:hAnsi="Segoe UI" w:cs="Segoe UI"/>
+          <w:color w:val="29303B"/>
+          <w:sz w:val="27"/>
+          <w:szCs w:val="27"/>
+          <w:highlight w:val="lightGray"/>
+          <w:lang w:eastAsia="pt-BR"/>
+        </w:rPr>
+        <w:t xml:space="preserve"> './</w:t>
+      </w:r>
+      <w:proofErr w:type="spellStart"/>
+      <w:r>
+        <w:rPr>
+          <w:rFonts w:ascii="Segoe UI" w:eastAsia="Times New Roman" w:hAnsi="Segoe UI" w:cs="Segoe UI"/>
+          <w:color w:val="29303B"/>
+          <w:sz w:val="27"/>
+          <w:szCs w:val="27"/>
+          <w:highlight w:val="lightGray"/>
+          <w:lang w:eastAsia="pt-BR"/>
+        </w:rPr>
+        <w:t>tarefas.module</w:t>
+      </w:r>
+      <w:proofErr w:type="spellEnd"/>
+      <w:r>
+        <w:rPr>
+          <w:rFonts w:ascii="Segoe UI" w:eastAsia="Times New Roman" w:hAnsi="Segoe UI" w:cs="Segoe UI"/>
+          <w:color w:val="29303B"/>
+          <w:sz w:val="27"/>
+          <w:szCs w:val="27"/>
+          <w:highlight w:val="lightGray"/>
+          <w:lang w:eastAsia="pt-BR"/>
+        </w:rPr>
+        <w:t>';</w:t>
+      </w:r>
+    </w:p>
+    <w:p>
+      <w:pPr>
+        <w:shd w:val="clear" w:color="auto" w:fill="FFFFFF"/>
+        <w:spacing w:after="300" w:line="240" w:lineRule="auto"/>
+        <w:rPr>
+          <w:rFonts w:ascii="Segoe UI" w:eastAsia="Times New Roman" w:hAnsi="Segoe UI" w:cs="Segoe UI"/>
+          <w:color w:val="29303B"/>
+          <w:sz w:val="27"/>
+          <w:szCs w:val="27"/>
+          <w:u w:val="single"/>
+          <w:lang w:eastAsia="pt-BR"/>
+        </w:rPr>
+      </w:pPr>
+      <w:r>
+        <w:rPr>
+          <w:rFonts w:ascii="Segoe UI" w:eastAsia="Times New Roman" w:hAnsi="Segoe UI" w:cs="Segoe UI"/>
+          <w:color w:val="29303B"/>
+          <w:sz w:val="27"/>
+          <w:szCs w:val="27"/>
+          <w:u w:val="single"/>
+          <w:lang w:eastAsia="pt-BR"/>
+        </w:rPr>
+        <w:t xml:space="preserve">Importar o módulo criado no </w:t>
+      </w:r>
+      <w:proofErr w:type="spellStart"/>
+      <w:proofErr w:type="gramStart"/>
+      <w:r>
+        <w:rPr>
+          <w:rFonts w:ascii="Segoe UI" w:eastAsia="Times New Roman" w:hAnsi="Segoe UI" w:cs="Segoe UI"/>
+          <w:color w:val="29303B"/>
+          <w:sz w:val="27"/>
+          <w:szCs w:val="27"/>
+          <w:u w:val="single"/>
+          <w:lang w:eastAsia="pt-BR"/>
+        </w:rPr>
+        <w:t>app.module</w:t>
+      </w:r>
+      <w:proofErr w:type="gramEnd"/>
+      <w:r>
+        <w:rPr>
+          <w:rFonts w:ascii="Segoe UI" w:eastAsia="Times New Roman" w:hAnsi="Segoe UI" w:cs="Segoe UI"/>
+          <w:color w:val="29303B"/>
+          <w:sz w:val="27"/>
+          <w:szCs w:val="27"/>
+          <w:u w:val="single"/>
+          <w:lang w:eastAsia="pt-BR"/>
+        </w:rPr>
+        <w:t>.ts</w:t>
+      </w:r>
+      <w:proofErr w:type="spellEnd"/>
+    </w:p>
+    <w:p>
+      <w:pPr>
+        <w:shd w:val="clear" w:color="auto" w:fill="FFFFFF"/>
+        <w:spacing w:after="300" w:line="240" w:lineRule="auto"/>
+        <w:rPr>
+          <w:rFonts w:ascii="Segoe UI" w:eastAsia="Times New Roman" w:hAnsi="Segoe UI" w:cs="Segoe UI"/>
+          <w:color w:val="29303B"/>
+          <w:sz w:val="27"/>
+          <w:szCs w:val="27"/>
+          <w:lang w:eastAsia="pt-BR"/>
+        </w:rPr>
+      </w:pPr>
+      <w:r>
+        <w:rPr>
+          <w:rFonts w:ascii="Segoe UI" w:eastAsia="Times New Roman" w:hAnsi="Segoe UI" w:cs="Segoe UI"/>
+          <w:color w:val="29303B"/>
+          <w:sz w:val="27"/>
+          <w:szCs w:val="27"/>
+          <w:lang w:eastAsia="pt-BR"/>
+        </w:rPr>
+        <w:t xml:space="preserve">Por convenção </w:t>
+      </w:r>
+      <w:r>
+        <w:rPr>
+          <w:rFonts w:ascii="Segoe UI" w:eastAsia="Times New Roman" w:hAnsi="Segoe UI" w:cs="Segoe UI"/>
+          <w:color w:val="29303B"/>
+          <w:sz w:val="27"/>
+          <w:szCs w:val="27"/>
+          <w:lang w:eastAsia="pt-BR"/>
+        </w:rPr>
+        <w:t xml:space="preserve">caso tenha um arquivo que vai ser usado em muitos lugares </w:t>
+      </w:r>
+      <w:r>
+        <w:rPr>
+          <w:rFonts w:ascii="Segoe UI" w:eastAsia="Times New Roman" w:hAnsi="Segoe UI" w:cs="Segoe UI"/>
+          <w:color w:val="29303B"/>
+          <w:sz w:val="27"/>
+          <w:szCs w:val="27"/>
+          <w:u w:val="single"/>
+          <w:lang w:eastAsia="pt-BR"/>
+        </w:rPr>
+        <w:t xml:space="preserve">criamos uma pasta </w:t>
+      </w:r>
+      <w:proofErr w:type="spellStart"/>
+      <w:r>
+        <w:rPr>
+          <w:rFonts w:ascii="Segoe UI" w:eastAsia="Times New Roman" w:hAnsi="Segoe UI" w:cs="Segoe UI"/>
+          <w:color w:val="29303B"/>
+          <w:sz w:val="27"/>
+          <w:szCs w:val="27"/>
+          <w:u w:val="single"/>
+          <w:lang w:eastAsia="pt-BR"/>
+        </w:rPr>
+        <w:t>shared</w:t>
+      </w:r>
+      <w:proofErr w:type="spellEnd"/>
+      <w:r>
+        <w:rPr>
+          <w:rFonts w:ascii="Segoe UI" w:eastAsia="Times New Roman" w:hAnsi="Segoe UI" w:cs="Segoe UI"/>
+          <w:color w:val="29303B"/>
+          <w:sz w:val="27"/>
+          <w:szCs w:val="27"/>
+          <w:u w:val="single"/>
+          <w:lang w:eastAsia="pt-BR"/>
+        </w:rPr>
+        <w:t xml:space="preserve"> </w:t>
+      </w:r>
+      <w:r>
+        <w:rPr>
+          <w:rFonts w:ascii="Segoe UI" w:eastAsia="Times New Roman" w:hAnsi="Segoe UI" w:cs="Segoe UI"/>
+          <w:color w:val="29303B"/>
+          <w:sz w:val="27"/>
+          <w:szCs w:val="27"/>
+          <w:u w:val="single"/>
+          <w:lang w:eastAsia="pt-BR"/>
+        </w:rPr>
+        <w:t>dentro do módulo em questão</w:t>
+      </w:r>
+      <w:r>
+        <w:rPr>
+          <w:rFonts w:ascii="Segoe UI" w:eastAsia="Times New Roman" w:hAnsi="Segoe UI" w:cs="Segoe UI"/>
+          <w:color w:val="29303B"/>
+          <w:sz w:val="27"/>
+          <w:szCs w:val="27"/>
+          <w:lang w:eastAsia="pt-BR"/>
+        </w:rPr>
+        <w:t xml:space="preserve"> (neste caso tarefas) e deixamos ou criamos os arquivos compartilhados lá dentro.</w:t>
+      </w:r>
+    </w:p>
+    <w:p>
+      <w:pPr>
+        <w:shd w:val="clear" w:color="auto" w:fill="FFFFFF"/>
+        <w:spacing w:after="300" w:line="240" w:lineRule="auto"/>
+        <w:rPr>
+          <w:rFonts w:ascii="Segoe UI" w:eastAsia="Times New Roman" w:hAnsi="Segoe UI" w:cs="Segoe UI"/>
+          <w:color w:val="29303B"/>
+          <w:sz w:val="27"/>
+          <w:szCs w:val="27"/>
+          <w:u w:val="single"/>
+          <w:lang w:eastAsia="pt-BR"/>
+        </w:rPr>
+      </w:pPr>
+      <w:r>
+        <w:rPr>
+          <w:rFonts w:ascii="Segoe UI" w:eastAsia="Times New Roman" w:hAnsi="Segoe UI" w:cs="Segoe UI"/>
+          <w:color w:val="29303B"/>
+          <w:sz w:val="27"/>
+          <w:szCs w:val="27"/>
+          <w:u w:val="single"/>
+          <w:lang w:eastAsia="pt-BR"/>
+        </w:rPr>
+        <w:t xml:space="preserve">Criar o </w:t>
+      </w:r>
+      <w:proofErr w:type="spellStart"/>
+      <w:r>
+        <w:rPr>
+          <w:rFonts w:ascii="Segoe UI" w:eastAsia="Times New Roman" w:hAnsi="Segoe UI" w:cs="Segoe UI"/>
+          <w:color w:val="29303B"/>
+          <w:sz w:val="27"/>
+          <w:szCs w:val="27"/>
+          <w:u w:val="single"/>
+          <w:lang w:eastAsia="pt-BR"/>
+        </w:rPr>
+        <w:t>model</w:t>
+      </w:r>
+      <w:proofErr w:type="spellEnd"/>
+      <w:r>
+        <w:rPr>
+          <w:rFonts w:ascii="Segoe UI" w:eastAsia="Times New Roman" w:hAnsi="Segoe UI" w:cs="Segoe UI"/>
+          <w:color w:val="29303B"/>
+          <w:sz w:val="27"/>
+          <w:szCs w:val="27"/>
+          <w:u w:val="single"/>
+          <w:lang w:eastAsia="pt-BR"/>
+        </w:rPr>
+        <w:t xml:space="preserve"> de tarefas</w:t>
+      </w:r>
+    </w:p>
+    <w:p>
+      <w:pPr>
+        <w:shd w:val="clear" w:color="auto" w:fill="FFFFFF"/>
+        <w:spacing w:after="300" w:line="240" w:lineRule="auto"/>
+        <w:rPr>
+          <w:rFonts w:ascii="Segoe UI" w:eastAsia="Times New Roman" w:hAnsi="Segoe UI" w:cs="Segoe UI"/>
+          <w:color w:val="29303B"/>
+          <w:sz w:val="27"/>
+          <w:szCs w:val="27"/>
+          <w:lang w:eastAsia="pt-BR"/>
+        </w:rPr>
+      </w:pPr>
+      <w:proofErr w:type="gramStart"/>
+      <w:r>
+        <w:rPr>
+          <w:rFonts w:ascii="Segoe UI" w:eastAsia="Times New Roman" w:hAnsi="Segoe UI" w:cs="Segoe UI"/>
+          <w:color w:val="29303B"/>
+          <w:sz w:val="27"/>
+          <w:szCs w:val="27"/>
+          <w:u w:val="single"/>
+          <w:lang w:eastAsia="pt-BR"/>
+        </w:rPr>
+        <w:t>Criar novo</w:t>
+      </w:r>
+      <w:proofErr w:type="gramEnd"/>
+      <w:r>
+        <w:rPr>
+          <w:rFonts w:ascii="Segoe UI" w:eastAsia="Times New Roman" w:hAnsi="Segoe UI" w:cs="Segoe UI"/>
+          <w:color w:val="29303B"/>
+          <w:sz w:val="27"/>
+          <w:szCs w:val="27"/>
+          <w:lang w:eastAsia="pt-BR"/>
+        </w:rPr>
+        <w:t xml:space="preserve"> arquivo </w:t>
+      </w:r>
+      <w:proofErr w:type="spellStart"/>
+      <w:r>
+        <w:rPr>
+          <w:rFonts w:ascii="Segoe UI" w:eastAsia="Times New Roman" w:hAnsi="Segoe UI" w:cs="Segoe UI"/>
+          <w:color w:val="29303B"/>
+          <w:sz w:val="27"/>
+          <w:szCs w:val="27"/>
+          <w:lang w:eastAsia="pt-BR"/>
+        </w:rPr>
+        <w:t>index.ts</w:t>
+      </w:r>
+      <w:proofErr w:type="spellEnd"/>
+      <w:r>
+        <w:rPr>
+          <w:rFonts w:ascii="Segoe UI" w:eastAsia="Times New Roman" w:hAnsi="Segoe UI" w:cs="Segoe UI"/>
+          <w:color w:val="29303B"/>
+          <w:sz w:val="27"/>
+          <w:szCs w:val="27"/>
+          <w:lang w:eastAsia="pt-BR"/>
+        </w:rPr>
+        <w:t xml:space="preserve"> dentro de </w:t>
+      </w:r>
+      <w:proofErr w:type="spellStart"/>
+      <w:r>
+        <w:rPr>
+          <w:rFonts w:ascii="Segoe UI" w:eastAsia="Times New Roman" w:hAnsi="Segoe UI" w:cs="Segoe UI"/>
+          <w:color w:val="29303B"/>
+          <w:sz w:val="27"/>
+          <w:szCs w:val="27"/>
+          <w:lang w:eastAsia="pt-BR"/>
+        </w:rPr>
+        <w:t>shared</w:t>
+      </w:r>
+      <w:proofErr w:type="spellEnd"/>
+      <w:r>
+        <w:rPr>
+          <w:rFonts w:ascii="Segoe UI" w:eastAsia="Times New Roman" w:hAnsi="Segoe UI" w:cs="Segoe UI"/>
+          <w:color w:val="29303B"/>
+          <w:sz w:val="27"/>
+          <w:szCs w:val="27"/>
+          <w:lang w:eastAsia="pt-BR"/>
+        </w:rPr>
+        <w:t xml:space="preserve"> para os </w:t>
+      </w:r>
+      <w:proofErr w:type="spellStart"/>
+      <w:r>
+        <w:rPr>
+          <w:rFonts w:ascii="Segoe UI" w:eastAsia="Times New Roman" w:hAnsi="Segoe UI" w:cs="Segoe UI"/>
+          <w:color w:val="29303B"/>
+          <w:sz w:val="27"/>
+          <w:szCs w:val="27"/>
+          <w:lang w:eastAsia="pt-BR"/>
+        </w:rPr>
+        <w:t>imports</w:t>
+      </w:r>
+      <w:proofErr w:type="spellEnd"/>
+    </w:p>
+    <w:p>
+      <w:pPr>
+        <w:shd w:val="clear" w:color="auto" w:fill="FFFFFF"/>
+        <w:spacing w:after="300" w:line="240" w:lineRule="auto"/>
+        <w:rPr>
+          <w:rFonts w:ascii="Segoe UI" w:eastAsia="Times New Roman" w:hAnsi="Segoe UI" w:cs="Segoe UI"/>
+          <w:color w:val="29303B"/>
+          <w:sz w:val="27"/>
+          <w:szCs w:val="27"/>
+          <w:lang w:eastAsia="pt-BR"/>
+        </w:rPr>
+      </w:pPr>
+      <w:r>
+        <w:rPr>
+          <w:rFonts w:ascii="Segoe UI" w:eastAsia="Times New Roman" w:hAnsi="Segoe UI" w:cs="Segoe UI"/>
+          <w:color w:val="29303B"/>
+          <w:sz w:val="27"/>
+          <w:szCs w:val="27"/>
+          <w:u w:val="single"/>
+          <w:lang w:eastAsia="pt-BR"/>
+        </w:rPr>
+        <w:t xml:space="preserve">Atualizar o arquivo </w:t>
+      </w:r>
+      <w:proofErr w:type="spellStart"/>
+      <w:r>
+        <w:rPr>
+          <w:rFonts w:ascii="Segoe UI" w:eastAsia="Times New Roman" w:hAnsi="Segoe UI" w:cs="Segoe UI"/>
+          <w:color w:val="29303B"/>
+          <w:sz w:val="27"/>
+          <w:szCs w:val="27"/>
+          <w:u w:val="single"/>
+          <w:lang w:eastAsia="pt-BR"/>
+        </w:rPr>
+        <w:t>index.ts</w:t>
+      </w:r>
+      <w:proofErr w:type="spellEnd"/>
+      <w:r>
+        <w:rPr>
+          <w:rFonts w:ascii="Segoe UI" w:eastAsia="Times New Roman" w:hAnsi="Segoe UI" w:cs="Segoe UI"/>
+          <w:color w:val="29303B"/>
+          <w:sz w:val="27"/>
+          <w:szCs w:val="27"/>
+          <w:lang w:eastAsia="pt-BR"/>
+        </w:rPr>
+        <w:t xml:space="preserve"> do tarefas incluindo o </w:t>
+      </w:r>
+      <w:proofErr w:type="spellStart"/>
+      <w:r>
+        <w:rPr>
+          <w:rFonts w:ascii="Segoe UI" w:eastAsia="Times New Roman" w:hAnsi="Segoe UI" w:cs="Segoe UI"/>
+          <w:color w:val="29303B"/>
+          <w:sz w:val="27"/>
+          <w:szCs w:val="27"/>
+          <w:lang w:eastAsia="pt-BR"/>
+        </w:rPr>
+        <w:t>export</w:t>
+      </w:r>
+      <w:proofErr w:type="spellEnd"/>
+      <w:r>
+        <w:rPr>
+          <w:rFonts w:ascii="Segoe UI" w:eastAsia="Times New Roman" w:hAnsi="Segoe UI" w:cs="Segoe UI"/>
+          <w:color w:val="29303B"/>
+          <w:sz w:val="27"/>
+          <w:szCs w:val="27"/>
+          <w:lang w:eastAsia="pt-BR"/>
+        </w:rPr>
+        <w:t xml:space="preserve"> do </w:t>
+      </w:r>
+      <w:proofErr w:type="spellStart"/>
+      <w:r>
+        <w:rPr>
+          <w:rFonts w:ascii="Segoe UI" w:eastAsia="Times New Roman" w:hAnsi="Segoe UI" w:cs="Segoe UI"/>
+          <w:color w:val="29303B"/>
+          <w:sz w:val="27"/>
+          <w:szCs w:val="27"/>
+          <w:lang w:eastAsia="pt-BR"/>
+        </w:rPr>
+        <w:t>shared</w:t>
+      </w:r>
+      <w:proofErr w:type="spellEnd"/>
+    </w:p>
+    <w:p>
+      <w:pPr>
+        <w:shd w:val="clear" w:color="auto" w:fill="FFFFFF"/>
+        <w:spacing w:after="300" w:line="240" w:lineRule="auto"/>
+        <w:rPr>
+          <w:rFonts w:ascii="Segoe UI" w:eastAsia="Times New Roman" w:hAnsi="Segoe UI" w:cs="Segoe UI"/>
+          <w:color w:val="29303B"/>
+          <w:sz w:val="27"/>
+          <w:szCs w:val="27"/>
           <w:lang w:eastAsia="pt-BR"/>
         </w:rPr>
       </w:pPr>
       <w:bookmarkStart w:id="0" w:name="_GoBack"/>
       <w:bookmarkEnd w:id="0"/>
+    </w:p>
+    <w:p>
+      <w:pPr>
+        <w:shd w:val="clear" w:color="auto" w:fill="FFFFFF"/>
+        <w:spacing w:after="300" w:line="240" w:lineRule="auto"/>
+        <w:rPr>
+          <w:rFonts w:ascii="Segoe UI" w:eastAsia="Times New Roman" w:hAnsi="Segoe UI" w:cs="Segoe UI"/>
+          <w:color w:val="29303B"/>
+          <w:sz w:val="27"/>
+          <w:szCs w:val="27"/>
+          <w:lang w:eastAsia="pt-BR"/>
+        </w:rPr>
+      </w:pPr>
     </w:p>
     <w:p>
       <w:pPr>

</xml_diff>

<commit_message>
Criado service de tarefas com metodos listarTodos e Cadastrar - Angular
</commit_message>
<xml_diff>
--- a/Angular/Notas Angular.docx
+++ b/Angular/Notas Angular.docx
@@ -153,7 +153,7 @@
     <w:p>
       <w:pPr>
         <w:shd w:val="clear" w:color="auto" w:fill="FFFFFF"/>
-        <w:spacing w:line="240" w:lineRule="auto"/>
+        <w:spacing w:after="0" w:line="240" w:lineRule="auto"/>
         <w:rPr>
           <w:rFonts w:ascii="Segoe UI" w:eastAsia="Times New Roman" w:hAnsi="Segoe UI" w:cs="Segoe UI"/>
           <w:color w:val="29303B"/>
@@ -176,7 +176,7 @@
     <w:p>
       <w:pPr>
         <w:shd w:val="clear" w:color="auto" w:fill="FFFFFF"/>
-        <w:spacing w:after="300" w:line="240" w:lineRule="auto"/>
+        <w:spacing w:after="0" w:line="240" w:lineRule="auto"/>
         <w:rPr>
           <w:rFonts w:ascii="Segoe UI" w:eastAsia="Times New Roman" w:hAnsi="Segoe UI" w:cs="Segoe UI"/>
           <w:color w:val="29303B"/>
@@ -221,7 +221,7 @@
     <w:p>
       <w:pPr>
         <w:shd w:val="clear" w:color="auto" w:fill="FFFFFF"/>
-        <w:spacing w:after="300" w:line="240" w:lineRule="auto"/>
+        <w:spacing w:after="0" w:line="240" w:lineRule="auto"/>
         <w:rPr>
           <w:rFonts w:ascii="Segoe UI" w:eastAsia="Times New Roman" w:hAnsi="Segoe UI" w:cs="Segoe UI"/>
           <w:color w:val="29303B"/>
@@ -266,7 +266,7 @@
     <w:p>
       <w:pPr>
         <w:shd w:val="clear" w:color="auto" w:fill="FFFFFF"/>
-        <w:spacing w:after="300" w:line="240" w:lineRule="auto"/>
+        <w:spacing w:after="0" w:line="240" w:lineRule="auto"/>
         <w:rPr>
           <w:rFonts w:ascii="Segoe UI" w:eastAsia="Times New Roman" w:hAnsi="Segoe UI" w:cs="Segoe UI"/>
           <w:color w:val="29303B"/>
@@ -311,7 +311,7 @@
     <w:p>
       <w:pPr>
         <w:shd w:val="clear" w:color="auto" w:fill="FFFFFF"/>
-        <w:spacing w:after="300" w:line="240" w:lineRule="auto"/>
+        <w:spacing w:after="0" w:line="240" w:lineRule="auto"/>
         <w:rPr>
           <w:rFonts w:ascii="Segoe UI" w:eastAsia="Times New Roman" w:hAnsi="Segoe UI" w:cs="Segoe UI"/>
           <w:color w:val="29303B"/>
@@ -405,7 +405,7 @@
     <w:p>
       <w:pPr>
         <w:shd w:val="clear" w:color="auto" w:fill="FFFFFF"/>
-        <w:spacing w:after="300" w:line="240" w:lineRule="auto"/>
+        <w:spacing w:after="0" w:line="240" w:lineRule="auto"/>
         <w:rPr>
           <w:rFonts w:ascii="Segoe UI" w:eastAsia="Times New Roman" w:hAnsi="Segoe UI" w:cs="Segoe UI"/>
           <w:color w:val="29303B"/>
@@ -499,7 +499,7 @@
     <w:p>
       <w:pPr>
         <w:shd w:val="clear" w:color="auto" w:fill="FFFFFF"/>
-        <w:spacing w:after="300" w:line="240" w:lineRule="auto"/>
+        <w:spacing w:after="0" w:line="240" w:lineRule="auto"/>
         <w:rPr>
           <w:rFonts w:ascii="Segoe UI" w:eastAsia="Times New Roman" w:hAnsi="Segoe UI" w:cs="Segoe UI"/>
           <w:color w:val="29303B"/>
@@ -653,8 +653,7 @@
           <w:tab w:val="left" w:pos="13740"/>
           <w:tab w:val="left" w:pos="14656"/>
         </w:tabs>
-        <w:wordWrap w:val="0"/>
-        <w:spacing w:before="100" w:beforeAutospacing="1" w:after="100" w:afterAutospacing="1" w:line="240" w:lineRule="auto"/>
+        <w:spacing w:after="0" w:line="240" w:lineRule="auto"/>
         <w:ind w:left="0"/>
         <w:rPr>
           <w:rFonts w:ascii="Consolas" w:eastAsia="Times New Roman" w:hAnsi="Consolas" w:cs="Courier New"/>
@@ -701,8 +700,7 @@
           <w:tab w:val="left" w:pos="13740"/>
           <w:tab w:val="left" w:pos="14656"/>
         </w:tabs>
-        <w:wordWrap w:val="0"/>
-        <w:spacing w:before="100" w:beforeAutospacing="1" w:after="100" w:afterAutospacing="1" w:line="240" w:lineRule="auto"/>
+        <w:spacing w:after="0" w:line="240" w:lineRule="auto"/>
         <w:ind w:left="0"/>
         <w:rPr>
           <w:rFonts w:ascii="Consolas" w:eastAsia="Times New Roman" w:hAnsi="Consolas" w:cs="Courier New"/>
@@ -771,8 +769,7 @@
           <w:tab w:val="left" w:pos="13740"/>
           <w:tab w:val="left" w:pos="14656"/>
         </w:tabs>
-        <w:wordWrap w:val="0"/>
-        <w:spacing w:before="100" w:beforeAutospacing="1" w:after="100" w:afterAutospacing="1" w:line="240" w:lineRule="auto"/>
+        <w:spacing w:after="0" w:line="240" w:lineRule="auto"/>
         <w:ind w:left="0"/>
         <w:rPr>
           <w:rFonts w:ascii="Consolas" w:eastAsia="Times New Roman" w:hAnsi="Consolas" w:cs="Courier New"/>
@@ -833,7 +830,6 @@
           <w:b/>
           <w:bCs/>
         </w:rPr>
-        <w:lastRenderedPageBreak/>
         <w:t xml:space="preserve">Arquivo </w:t>
       </w:r>
       <w:proofErr w:type="spellStart"/>
@@ -2505,7 +2501,6 @@
       </w:pPr>
       <w:proofErr w:type="spellStart"/>
       <w:r>
-        <w:lastRenderedPageBreak/>
         <w:t>Event</w:t>
       </w:r>
       <w:proofErr w:type="spellEnd"/>
@@ -4092,7 +4087,7 @@
     <w:p>
       <w:pPr>
         <w:shd w:val="clear" w:color="auto" w:fill="1E1E1E"/>
-        <w:spacing w:after="240" w:line="285" w:lineRule="atLeast"/>
+        <w:spacing w:after="0" w:line="285" w:lineRule="atLeast"/>
         <w:rPr>
           <w:rFonts w:ascii="Consolas" w:eastAsia="Times New Roman" w:hAnsi="Consolas" w:cs="Times New Roman"/>
           <w:color w:val="D4D4D4"/>
@@ -4272,7 +4267,7 @@
     <w:p>
       <w:pPr>
         <w:shd w:val="clear" w:color="auto" w:fill="1E1E1E"/>
-        <w:spacing w:line="285" w:lineRule="atLeast"/>
+        <w:spacing w:after="0" w:line="285" w:lineRule="atLeast"/>
         <w:rPr>
           <w:rFonts w:ascii="Consolas" w:eastAsia="Times New Roman" w:hAnsi="Consolas" w:cs="Times New Roman"/>
           <w:color w:val="D4D4D4"/>
@@ -4434,7 +4429,7 @@
     <w:p>
       <w:pPr>
         <w:shd w:val="clear" w:color="auto" w:fill="1E1E1E"/>
-        <w:spacing w:line="285" w:lineRule="atLeast"/>
+        <w:spacing w:after="0" w:line="285" w:lineRule="atLeast"/>
         <w:rPr>
           <w:rFonts w:ascii="Consolas" w:eastAsia="Times New Roman" w:hAnsi="Consolas" w:cs="Times New Roman"/>
           <w:color w:val="D4D4D4"/>
@@ -5485,7 +5480,6 @@
           <w:szCs w:val="21"/>
           <w:lang w:val="en-US" w:eastAsia="pt-BR"/>
         </w:rPr>
-        <w:lastRenderedPageBreak/>
         <w:t>  ],</w:t>
       </w:r>
     </w:p>
@@ -6985,7 +6979,7 @@
     <w:p>
       <w:pPr>
         <w:shd w:val="clear" w:color="auto" w:fill="FFFFFF"/>
-        <w:spacing w:line="240" w:lineRule="auto"/>
+        <w:spacing w:after="0" w:line="240" w:lineRule="auto"/>
         <w:rPr>
           <w:rFonts w:ascii="Segoe UI" w:eastAsia="Times New Roman" w:hAnsi="Segoe UI" w:cs="Segoe UI"/>
           <w:color w:val="29303B"/>
@@ -7030,7 +7024,7 @@
     <w:p>
       <w:pPr>
         <w:shd w:val="clear" w:color="auto" w:fill="FFFFFF"/>
-        <w:spacing w:after="300" w:line="240" w:lineRule="auto"/>
+        <w:spacing w:after="0" w:line="240" w:lineRule="auto"/>
         <w:rPr>
           <w:rFonts w:ascii="Segoe UI" w:eastAsia="Times New Roman" w:hAnsi="Segoe UI" w:cs="Segoe UI"/>
           <w:color w:val="29303B"/>
@@ -7122,8 +7116,7 @@
           <w:tab w:val="left" w:pos="13740"/>
           <w:tab w:val="left" w:pos="14656"/>
         </w:tabs>
-        <w:wordWrap w:val="0"/>
-        <w:spacing w:before="100" w:beforeAutospacing="1" w:after="100" w:afterAutospacing="1" w:line="240" w:lineRule="auto"/>
+        <w:spacing w:after="0" w:line="240" w:lineRule="auto"/>
         <w:ind w:left="0"/>
         <w:rPr>
           <w:rFonts w:ascii="Consolas" w:eastAsia="Times New Roman" w:hAnsi="Consolas" w:cs="Courier New"/>
@@ -7170,8 +7163,7 @@
           <w:tab w:val="left" w:pos="13740"/>
           <w:tab w:val="left" w:pos="14656"/>
         </w:tabs>
-        <w:wordWrap w:val="0"/>
-        <w:spacing w:before="100" w:beforeAutospacing="1" w:after="100" w:afterAutospacing="1" w:line="240" w:lineRule="auto"/>
+        <w:spacing w:after="0" w:line="240" w:lineRule="auto"/>
         <w:ind w:left="0"/>
         <w:rPr>
           <w:rFonts w:ascii="Consolas" w:eastAsia="Times New Roman" w:hAnsi="Consolas" w:cs="Courier New"/>
@@ -7250,8 +7242,7 @@
           <w:tab w:val="left" w:pos="13740"/>
           <w:tab w:val="left" w:pos="14656"/>
         </w:tabs>
-        <w:wordWrap w:val="0"/>
-        <w:spacing w:before="100" w:beforeAutospacing="1" w:after="100" w:afterAutospacing="1" w:line="240" w:lineRule="auto"/>
+        <w:spacing w:after="0" w:line="240" w:lineRule="auto"/>
         <w:ind w:left="0"/>
         <w:rPr>
           <w:rFonts w:ascii="Consolas" w:eastAsia="Times New Roman" w:hAnsi="Consolas" w:cs="Courier New"/>
@@ -7340,8 +7331,7 @@
           <w:tab w:val="left" w:pos="13740"/>
           <w:tab w:val="left" w:pos="14656"/>
         </w:tabs>
-        <w:wordWrap w:val="0"/>
-        <w:spacing w:before="100" w:beforeAutospacing="1" w:after="100" w:afterAutospacing="1" w:line="240" w:lineRule="auto"/>
+        <w:spacing w:after="0" w:line="240" w:lineRule="auto"/>
         <w:ind w:left="0"/>
         <w:rPr>
           <w:rFonts w:ascii="Consolas" w:eastAsia="Times New Roman" w:hAnsi="Consolas" w:cs="Courier New"/>
@@ -7464,8 +7454,7 @@
           <w:tab w:val="left" w:pos="13740"/>
           <w:tab w:val="left" w:pos="14656"/>
         </w:tabs>
-        <w:wordWrap w:val="0"/>
-        <w:spacing w:before="100" w:beforeAutospacing="1" w:after="100" w:afterAutospacing="1" w:line="240" w:lineRule="auto"/>
+        <w:spacing w:after="0" w:line="240" w:lineRule="auto"/>
         <w:ind w:left="0"/>
         <w:rPr>
           <w:rFonts w:ascii="Consolas" w:eastAsia="Times New Roman" w:hAnsi="Consolas" w:cs="Courier New"/>
@@ -7522,8 +7511,7 @@
           <w:tab w:val="left" w:pos="13740"/>
           <w:tab w:val="left" w:pos="14656"/>
         </w:tabs>
-        <w:wordWrap w:val="0"/>
-        <w:spacing w:before="100" w:beforeAutospacing="1" w:after="100" w:afterAutospacing="1" w:line="240" w:lineRule="auto"/>
+        <w:spacing w:after="0" w:line="240" w:lineRule="auto"/>
         <w:ind w:left="0"/>
         <w:rPr>
           <w:rFonts w:ascii="Consolas" w:eastAsia="Times New Roman" w:hAnsi="Consolas" w:cs="Courier New"/>
@@ -7547,7 +7535,7 @@
     <w:p>
       <w:pPr>
         <w:shd w:val="clear" w:color="auto" w:fill="FFFFFF"/>
-        <w:spacing w:after="300" w:line="240" w:lineRule="auto"/>
+        <w:spacing w:after="0" w:line="240" w:lineRule="auto"/>
         <w:rPr>
           <w:rFonts w:ascii="Segoe UI" w:eastAsia="Times New Roman" w:hAnsi="Segoe UI" w:cs="Segoe UI"/>
           <w:color w:val="29303B"/>
@@ -7592,7 +7580,7 @@
     <w:p>
       <w:pPr>
         <w:shd w:val="clear" w:color="auto" w:fill="FFFFFF"/>
-        <w:spacing w:after="300" w:line="240" w:lineRule="auto"/>
+        <w:spacing w:after="0" w:line="240" w:lineRule="auto"/>
         <w:rPr>
           <w:rFonts w:ascii="Segoe UI" w:eastAsia="Times New Roman" w:hAnsi="Segoe UI" w:cs="Segoe UI"/>
           <w:color w:val="29303B"/>
@@ -7611,7 +7599,6 @@
           <w:szCs w:val="27"/>
           <w:lang w:eastAsia="pt-BR"/>
         </w:rPr>
-        <w:lastRenderedPageBreak/>
         <w:t>Comando</w:t>
       </w:r>
       <w:r>
@@ -7704,7 +7691,7 @@
     <w:p>
       <w:pPr>
         <w:shd w:val="clear" w:color="auto" w:fill="FFFFFF"/>
-        <w:spacing w:after="300" w:line="240" w:lineRule="auto"/>
+        <w:spacing w:after="0" w:line="240" w:lineRule="auto"/>
         <w:rPr>
           <w:rFonts w:ascii="Segoe UI" w:eastAsia="Times New Roman" w:hAnsi="Segoe UI" w:cs="Segoe UI"/>
           <w:color w:val="29303B"/>
@@ -8103,6 +8090,7 @@
           <w:szCs w:val="21"/>
           <w:lang w:val="en-US" w:eastAsia="pt-BR"/>
         </w:rPr>
+        <w:lastRenderedPageBreak/>
         <w:t>                  </w:t>
       </w:r>
       <w:r>
@@ -9545,7 +9533,6 @@
           <w:szCs w:val="21"/>
           <w:lang w:eastAsia="pt-BR"/>
         </w:rPr>
-        <w:lastRenderedPageBreak/>
         <w:t>export</w:t>
       </w:r>
       <w:proofErr w:type="spellEnd"/>
@@ -10029,7 +10016,7 @@
     <w:p>
       <w:pPr>
         <w:shd w:val="clear" w:color="auto" w:fill="FFFFFF"/>
-        <w:spacing w:after="300" w:line="240" w:lineRule="auto"/>
+        <w:spacing w:after="0" w:line="240" w:lineRule="auto"/>
         <w:rPr>
           <w:rFonts w:ascii="Segoe UI" w:eastAsia="Times New Roman" w:hAnsi="Segoe UI" w:cs="Segoe UI"/>
           <w:color w:val="29303B"/>
@@ -10054,7 +10041,7 @@
     <w:p>
       <w:pPr>
         <w:shd w:val="clear" w:color="auto" w:fill="FFFFFF"/>
-        <w:spacing w:after="300" w:line="240" w:lineRule="auto"/>
+        <w:spacing w:after="0" w:line="240" w:lineRule="auto"/>
         <w:rPr>
           <w:rFonts w:ascii="Segoe UI" w:eastAsia="Times New Roman" w:hAnsi="Segoe UI" w:cs="Segoe UI"/>
           <w:color w:val="29303B"/>
@@ -10253,7 +10240,7 @@
     <w:p>
       <w:pPr>
         <w:shd w:val="clear" w:color="auto" w:fill="FFFFFF"/>
-        <w:spacing w:after="300" w:line="240" w:lineRule="auto"/>
+        <w:spacing w:after="0" w:line="240" w:lineRule="auto"/>
         <w:rPr>
           <w:rFonts w:ascii="Segoe UI" w:eastAsia="Times New Roman" w:hAnsi="Segoe UI" w:cs="Segoe UI"/>
           <w:color w:val="29303B"/>
@@ -10266,7 +10253,7 @@
     <w:p>
       <w:pPr>
         <w:shd w:val="clear" w:color="auto" w:fill="FFFFFF"/>
-        <w:spacing w:after="300" w:line="240" w:lineRule="auto"/>
+        <w:spacing w:after="0" w:line="240" w:lineRule="auto"/>
         <w:rPr>
           <w:rFonts w:ascii="Segoe UI" w:eastAsia="Times New Roman" w:hAnsi="Segoe UI" w:cs="Segoe UI"/>
           <w:color w:val="29303B"/>
@@ -10291,7 +10278,7 @@
     <w:p>
       <w:pPr>
         <w:shd w:val="clear" w:color="auto" w:fill="FFFFFF"/>
-        <w:spacing w:after="300" w:line="240" w:lineRule="auto"/>
+        <w:spacing w:after="0" w:line="240" w:lineRule="auto"/>
         <w:rPr>
           <w:rFonts w:ascii="Segoe UI" w:eastAsia="Times New Roman" w:hAnsi="Segoe UI" w:cs="Segoe UI"/>
           <w:color w:val="29303B"/>
@@ -10301,7 +10288,11 @@
           <w:lang w:eastAsia="pt-BR"/>
         </w:rPr>
       </w:pPr>
-      <w:r>
+    </w:p>
+    <w:p>
+      <w:pPr>
+        <w:shd w:val="clear" w:color="auto" w:fill="FFFFFF"/>
+        <w:spacing w:after="0" w:line="240" w:lineRule="auto"/>
         <w:rPr>
           <w:rFonts w:ascii="Segoe UI" w:eastAsia="Times New Roman" w:hAnsi="Segoe UI" w:cs="Segoe UI"/>
           <w:color w:val="29303B"/>
@@ -10310,6 +10301,16 @@
           <w:u w:val="single"/>
           <w:lang w:eastAsia="pt-BR"/>
         </w:rPr>
+      </w:pPr>
+      <w:r>
+        <w:rPr>
+          <w:rFonts w:ascii="Segoe UI" w:eastAsia="Times New Roman" w:hAnsi="Segoe UI" w:cs="Segoe UI"/>
+          <w:color w:val="29303B"/>
+          <w:sz w:val="27"/>
+          <w:szCs w:val="27"/>
+          <w:u w:val="single"/>
+          <w:lang w:eastAsia="pt-BR"/>
+        </w:rPr>
         <w:t xml:space="preserve">Criar arquivo </w:t>
       </w:r>
       <w:proofErr w:type="spellStart"/>
@@ -10364,7 +10365,7 @@
     <w:p>
       <w:pPr>
         <w:shd w:val="clear" w:color="auto" w:fill="FFFFFF"/>
-        <w:spacing w:after="300" w:line="240" w:lineRule="auto"/>
+        <w:spacing w:after="0" w:line="240" w:lineRule="auto"/>
         <w:rPr>
           <w:rFonts w:ascii="Segoe UI" w:eastAsia="Times New Roman" w:hAnsi="Segoe UI" w:cs="Segoe UI"/>
           <w:color w:val="29303B"/>
@@ -10469,7 +10470,20 @@
     <w:p>
       <w:pPr>
         <w:shd w:val="clear" w:color="auto" w:fill="FFFFFF"/>
-        <w:spacing w:after="300" w:line="240" w:lineRule="auto"/>
+        <w:spacing w:after="0" w:line="240" w:lineRule="auto"/>
+        <w:rPr>
+          <w:rFonts w:ascii="Segoe UI" w:eastAsia="Times New Roman" w:hAnsi="Segoe UI" w:cs="Segoe UI"/>
+          <w:color w:val="29303B"/>
+          <w:sz w:val="27"/>
+          <w:szCs w:val="27"/>
+          <w:lang w:eastAsia="pt-BR"/>
+        </w:rPr>
+      </w:pPr>
+    </w:p>
+    <w:p>
+      <w:pPr>
+        <w:shd w:val="clear" w:color="auto" w:fill="FFFFFF"/>
+        <w:spacing w:after="0" w:line="240" w:lineRule="auto"/>
         <w:rPr>
           <w:rFonts w:ascii="Segoe UI" w:eastAsia="Times New Roman" w:hAnsi="Segoe UI" w:cs="Segoe UI"/>
           <w:color w:val="29303B"/>
@@ -10520,7 +10534,7 @@
     <w:p>
       <w:pPr>
         <w:shd w:val="clear" w:color="auto" w:fill="FFFFFF"/>
-        <w:spacing w:after="300" w:line="240" w:lineRule="auto"/>
+        <w:spacing w:after="0" w:line="240" w:lineRule="auto"/>
         <w:rPr>
           <w:rFonts w:ascii="Segoe UI" w:eastAsia="Times New Roman" w:hAnsi="Segoe UI" w:cs="Segoe UI"/>
           <w:color w:val="29303B"/>
@@ -10609,7 +10623,20 @@
     <w:p>
       <w:pPr>
         <w:shd w:val="clear" w:color="auto" w:fill="FFFFFF"/>
-        <w:spacing w:after="300" w:line="240" w:lineRule="auto"/>
+        <w:spacing w:after="0" w:line="240" w:lineRule="auto"/>
+        <w:rPr>
+          <w:rFonts w:ascii="Segoe UI" w:eastAsia="Times New Roman" w:hAnsi="Segoe UI" w:cs="Segoe UI"/>
+          <w:color w:val="29303B"/>
+          <w:sz w:val="27"/>
+          <w:szCs w:val="27"/>
+          <w:lang w:eastAsia="pt-BR"/>
+        </w:rPr>
+      </w:pPr>
+    </w:p>
+    <w:p>
+      <w:pPr>
+        <w:shd w:val="clear" w:color="auto" w:fill="FFFFFF"/>
+        <w:spacing w:after="0" w:line="240" w:lineRule="auto"/>
         <w:rPr>
           <w:rFonts w:ascii="Segoe UI" w:eastAsia="Times New Roman" w:hAnsi="Segoe UI" w:cs="Segoe UI"/>
           <w:color w:val="29303B"/>
@@ -10658,7 +10685,21 @@
     <w:p>
       <w:pPr>
         <w:shd w:val="clear" w:color="auto" w:fill="FFFFFF"/>
-        <w:spacing w:after="300" w:line="240" w:lineRule="auto"/>
+        <w:spacing w:after="0" w:line="240" w:lineRule="auto"/>
+        <w:rPr>
+          <w:rFonts w:ascii="Segoe UI" w:eastAsia="Times New Roman" w:hAnsi="Segoe UI" w:cs="Segoe UI"/>
+          <w:color w:val="29303B"/>
+          <w:sz w:val="27"/>
+          <w:szCs w:val="27"/>
+          <w:u w:val="single"/>
+          <w:lang w:eastAsia="pt-BR"/>
+        </w:rPr>
+      </w:pPr>
+    </w:p>
+    <w:p>
+      <w:pPr>
+        <w:shd w:val="clear" w:color="auto" w:fill="FFFFFF"/>
+        <w:spacing w:after="0" w:line="240" w:lineRule="auto"/>
         <w:rPr>
           <w:rFonts w:ascii="Segoe UI" w:eastAsia="Times New Roman" w:hAnsi="Segoe UI" w:cs="Segoe UI"/>
           <w:color w:val="29303B"/>
@@ -10750,7 +10791,20 @@
     <w:p>
       <w:pPr>
         <w:shd w:val="clear" w:color="auto" w:fill="FFFFFF"/>
-        <w:spacing w:after="300" w:line="240" w:lineRule="auto"/>
+        <w:spacing w:after="0" w:line="240" w:lineRule="auto"/>
+        <w:rPr>
+          <w:rFonts w:ascii="Segoe UI" w:eastAsia="Times New Roman" w:hAnsi="Segoe UI" w:cs="Segoe UI"/>
+          <w:color w:val="29303B"/>
+          <w:sz w:val="27"/>
+          <w:szCs w:val="27"/>
+          <w:lang w:eastAsia="pt-BR"/>
+        </w:rPr>
+      </w:pPr>
+    </w:p>
+    <w:p>
+      <w:pPr>
+        <w:shd w:val="clear" w:color="auto" w:fill="FFFFFF"/>
+        <w:spacing w:after="0" w:line="240" w:lineRule="auto"/>
         <w:rPr>
           <w:rFonts w:ascii="Segoe UI" w:eastAsia="Times New Roman" w:hAnsi="Segoe UI" w:cs="Segoe UI"/>
           <w:color w:val="29303B"/>
@@ -10831,7 +10885,607 @@
     <w:p>
       <w:pPr>
         <w:shd w:val="clear" w:color="auto" w:fill="FFFFFF"/>
-        <w:spacing w:after="300" w:line="240" w:lineRule="auto"/>
+        <w:spacing w:after="0" w:line="240" w:lineRule="auto"/>
+        <w:rPr>
+          <w:rFonts w:ascii="Segoe UI" w:eastAsia="Times New Roman" w:hAnsi="Segoe UI" w:cs="Segoe UI"/>
+          <w:color w:val="29303B"/>
+          <w:sz w:val="27"/>
+          <w:szCs w:val="27"/>
+          <w:lang w:eastAsia="pt-BR"/>
+        </w:rPr>
+      </w:pPr>
+    </w:p>
+    <w:p>
+      <w:pPr>
+        <w:shd w:val="clear" w:color="auto" w:fill="FFFFFF"/>
+        <w:spacing w:after="0" w:line="240" w:lineRule="auto"/>
+        <w:rPr>
+          <w:rFonts w:ascii="Segoe UI" w:eastAsia="Times New Roman" w:hAnsi="Segoe UI" w:cs="Segoe UI"/>
+          <w:color w:val="29303B"/>
+          <w:sz w:val="27"/>
+          <w:szCs w:val="27"/>
+          <w:lang w:eastAsia="pt-BR"/>
+        </w:rPr>
+      </w:pPr>
+      <w:r>
+        <w:rPr>
+          <w:rFonts w:ascii="Segoe UI" w:eastAsia="Times New Roman" w:hAnsi="Segoe UI" w:cs="Segoe UI"/>
+          <w:color w:val="29303B"/>
+          <w:sz w:val="27"/>
+          <w:szCs w:val="27"/>
+          <w:u w:val="single"/>
+          <w:lang w:eastAsia="pt-BR"/>
+        </w:rPr>
+        <w:t xml:space="preserve">Criar </w:t>
+      </w:r>
+      <w:proofErr w:type="spellStart"/>
+      <w:r>
+        <w:rPr>
+          <w:rFonts w:ascii="Segoe UI" w:eastAsia="Times New Roman" w:hAnsi="Segoe UI" w:cs="Segoe UI"/>
+          <w:color w:val="29303B"/>
+          <w:sz w:val="27"/>
+          <w:szCs w:val="27"/>
+          <w:u w:val="single"/>
+          <w:lang w:eastAsia="pt-BR"/>
+        </w:rPr>
+        <w:t>service</w:t>
+      </w:r>
+      <w:proofErr w:type="spellEnd"/>
+      <w:r>
+        <w:rPr>
+          <w:rFonts w:ascii="Segoe UI" w:eastAsia="Times New Roman" w:hAnsi="Segoe UI" w:cs="Segoe UI"/>
+          <w:color w:val="29303B"/>
+          <w:sz w:val="27"/>
+          <w:szCs w:val="27"/>
+          <w:u w:val="single"/>
+          <w:lang w:eastAsia="pt-BR"/>
+        </w:rPr>
+        <w:t xml:space="preserve"> de tarefas</w:t>
+      </w:r>
+      <w:r>
+        <w:rPr>
+          <w:rFonts w:ascii="Segoe UI" w:eastAsia="Times New Roman" w:hAnsi="Segoe UI" w:cs="Segoe UI"/>
+          <w:color w:val="29303B"/>
+          <w:sz w:val="27"/>
+          <w:szCs w:val="27"/>
+          <w:lang w:eastAsia="pt-BR"/>
+        </w:rPr>
+        <w:t xml:space="preserve"> (dentro do diretório </w:t>
+      </w:r>
+      <w:proofErr w:type="spellStart"/>
+      <w:r>
+        <w:rPr>
+          <w:rFonts w:ascii="Segoe UI" w:eastAsia="Times New Roman" w:hAnsi="Segoe UI" w:cs="Segoe UI"/>
+          <w:color w:val="29303B"/>
+          <w:sz w:val="27"/>
+          <w:szCs w:val="27"/>
+          <w:lang w:eastAsia="pt-BR"/>
+        </w:rPr>
+        <w:t>shared</w:t>
+      </w:r>
+      <w:proofErr w:type="spellEnd"/>
+      <w:r>
+        <w:rPr>
+          <w:rFonts w:ascii="Segoe UI" w:eastAsia="Times New Roman" w:hAnsi="Segoe UI" w:cs="Segoe UI"/>
+          <w:color w:val="29303B"/>
+          <w:sz w:val="27"/>
+          <w:szCs w:val="27"/>
+          <w:lang w:eastAsia="pt-BR"/>
+        </w:rPr>
+        <w:t>)</w:t>
+      </w:r>
+    </w:p>
+    <w:p>
+      <w:pPr>
+        <w:shd w:val="clear" w:color="auto" w:fill="FFFFFF"/>
+        <w:spacing w:after="0" w:line="240" w:lineRule="auto"/>
+        <w:rPr>
+          <w:rFonts w:ascii="Segoe UI" w:eastAsia="Times New Roman" w:hAnsi="Segoe UI" w:cs="Segoe UI"/>
+          <w:color w:val="29303B"/>
+          <w:sz w:val="27"/>
+          <w:szCs w:val="27"/>
+          <w:lang w:val="en-US" w:eastAsia="pt-BR"/>
+        </w:rPr>
+      </w:pPr>
+      <w:r>
+        <w:rPr>
+          <w:rFonts w:ascii="Segoe UI" w:eastAsia="Times New Roman" w:hAnsi="Segoe UI" w:cs="Segoe UI"/>
+          <w:color w:val="29303B"/>
+          <w:sz w:val="27"/>
+          <w:szCs w:val="27"/>
+          <w:lang w:val="en-US" w:eastAsia="pt-BR"/>
+        </w:rPr>
+        <w:t xml:space="preserve">Ng g service </w:t>
+      </w:r>
+      <w:proofErr w:type="spellStart"/>
+      <w:r>
+        <w:rPr>
+          <w:rFonts w:ascii="Segoe UI" w:eastAsia="Times New Roman" w:hAnsi="Segoe UI" w:cs="Segoe UI"/>
+          <w:color w:val="29303B"/>
+          <w:sz w:val="27"/>
+          <w:szCs w:val="27"/>
+          <w:lang w:val="en-US" w:eastAsia="pt-BR"/>
+        </w:rPr>
+        <w:t>tarefas</w:t>
+      </w:r>
+      <w:proofErr w:type="spellEnd"/>
+      <w:r>
+        <w:rPr>
+          <w:rFonts w:ascii="Segoe UI" w:eastAsia="Times New Roman" w:hAnsi="Segoe UI" w:cs="Segoe UI"/>
+          <w:color w:val="29303B"/>
+          <w:sz w:val="27"/>
+          <w:szCs w:val="27"/>
+          <w:lang w:val="en-US" w:eastAsia="pt-BR"/>
+        </w:rPr>
+        <w:t>/share</w:t>
+      </w:r>
+      <w:r>
+        <w:rPr>
+          <w:rFonts w:ascii="Segoe UI" w:eastAsia="Times New Roman" w:hAnsi="Segoe UI" w:cs="Segoe UI"/>
+          <w:color w:val="29303B"/>
+          <w:sz w:val="27"/>
+          <w:szCs w:val="27"/>
+          <w:lang w:val="en-US" w:eastAsia="pt-BR"/>
+        </w:rPr>
+        <w:t>d/</w:t>
+      </w:r>
+      <w:proofErr w:type="spellStart"/>
+      <w:r>
+        <w:rPr>
+          <w:rFonts w:ascii="Segoe UI" w:eastAsia="Times New Roman" w:hAnsi="Segoe UI" w:cs="Segoe UI"/>
+          <w:color w:val="29303B"/>
+          <w:sz w:val="27"/>
+          <w:szCs w:val="27"/>
+          <w:lang w:val="en-US" w:eastAsia="pt-BR"/>
+        </w:rPr>
+        <w:t>tarefa</w:t>
+      </w:r>
+      <w:proofErr w:type="spellEnd"/>
+    </w:p>
+    <w:p>
+      <w:pPr>
+        <w:shd w:val="clear" w:color="auto" w:fill="FFFFFF"/>
+        <w:spacing w:after="0" w:line="240" w:lineRule="auto"/>
+        <w:rPr>
+          <w:rFonts w:ascii="Segoe UI" w:eastAsia="Times New Roman" w:hAnsi="Segoe UI" w:cs="Segoe UI"/>
+          <w:color w:val="29303B"/>
+          <w:sz w:val="27"/>
+          <w:szCs w:val="27"/>
+          <w:lang w:val="en-US" w:eastAsia="pt-BR"/>
+        </w:rPr>
+      </w:pPr>
+    </w:p>
+    <w:p>
+      <w:pPr>
+        <w:shd w:val="clear" w:color="auto" w:fill="FFFFFF"/>
+        <w:spacing w:after="0" w:line="240" w:lineRule="auto"/>
+        <w:rPr>
+          <w:rFonts w:ascii="Segoe UI" w:eastAsia="Times New Roman" w:hAnsi="Segoe UI" w:cs="Segoe UI"/>
+          <w:color w:val="29303B"/>
+          <w:sz w:val="27"/>
+          <w:szCs w:val="27"/>
+          <w:lang w:eastAsia="pt-BR"/>
+        </w:rPr>
+      </w:pPr>
+      <w:r>
+        <w:rPr>
+          <w:rFonts w:ascii="Segoe UI" w:eastAsia="Times New Roman" w:hAnsi="Segoe UI" w:cs="Segoe UI"/>
+          <w:color w:val="29303B"/>
+          <w:sz w:val="27"/>
+          <w:szCs w:val="27"/>
+          <w:lang w:eastAsia="pt-BR"/>
+        </w:rPr>
+        <w:t xml:space="preserve">Atualizar arquivo </w:t>
+      </w:r>
+      <w:proofErr w:type="spellStart"/>
+      <w:r>
+        <w:rPr>
+          <w:rFonts w:ascii="Segoe UI" w:eastAsia="Times New Roman" w:hAnsi="Segoe UI" w:cs="Segoe UI"/>
+          <w:color w:val="29303B"/>
+          <w:sz w:val="27"/>
+          <w:szCs w:val="27"/>
+          <w:lang w:eastAsia="pt-BR"/>
+        </w:rPr>
+        <w:t>index.ts</w:t>
+      </w:r>
+      <w:proofErr w:type="spellEnd"/>
+      <w:r>
+        <w:rPr>
+          <w:rFonts w:ascii="Segoe UI" w:eastAsia="Times New Roman" w:hAnsi="Segoe UI" w:cs="Segoe UI"/>
+          <w:color w:val="29303B"/>
+          <w:sz w:val="27"/>
+          <w:szCs w:val="27"/>
+          <w:lang w:eastAsia="pt-BR"/>
+        </w:rPr>
+        <w:t xml:space="preserve"> d</w:t>
+      </w:r>
+      <w:r>
+        <w:rPr>
+          <w:rFonts w:ascii="Segoe UI" w:eastAsia="Times New Roman" w:hAnsi="Segoe UI" w:cs="Segoe UI"/>
+          <w:color w:val="29303B"/>
+          <w:sz w:val="27"/>
+          <w:szCs w:val="27"/>
+          <w:lang w:eastAsia="pt-BR"/>
+        </w:rPr>
+        <w:t xml:space="preserve">o </w:t>
+      </w:r>
+      <w:proofErr w:type="spellStart"/>
+      <w:r>
+        <w:rPr>
+          <w:rFonts w:ascii="Segoe UI" w:eastAsia="Times New Roman" w:hAnsi="Segoe UI" w:cs="Segoe UI"/>
+          <w:color w:val="29303B"/>
+          <w:sz w:val="27"/>
+          <w:szCs w:val="27"/>
+          <w:lang w:eastAsia="pt-BR"/>
+        </w:rPr>
+        <w:t>model</w:t>
+      </w:r>
+      <w:proofErr w:type="spellEnd"/>
+      <w:r>
+        <w:rPr>
+          <w:rFonts w:ascii="Segoe UI" w:eastAsia="Times New Roman" w:hAnsi="Segoe UI" w:cs="Segoe UI"/>
+          <w:color w:val="29303B"/>
+          <w:sz w:val="27"/>
+          <w:szCs w:val="27"/>
+          <w:lang w:eastAsia="pt-BR"/>
+        </w:rPr>
+        <w:t xml:space="preserve"> com o </w:t>
+      </w:r>
+      <w:proofErr w:type="spellStart"/>
+      <w:proofErr w:type="gramStart"/>
+      <w:r>
+        <w:rPr>
+          <w:rFonts w:ascii="Segoe UI" w:eastAsia="Times New Roman" w:hAnsi="Segoe UI" w:cs="Segoe UI"/>
+          <w:color w:val="29303B"/>
+          <w:sz w:val="27"/>
+          <w:szCs w:val="27"/>
+          <w:lang w:eastAsia="pt-BR"/>
+        </w:rPr>
+        <w:t>tarefa.service</w:t>
+      </w:r>
+      <w:proofErr w:type="spellEnd"/>
+      <w:proofErr w:type="gramEnd"/>
+    </w:p>
+    <w:p>
+      <w:pPr>
+        <w:shd w:val="clear" w:color="auto" w:fill="FFFFFF"/>
+        <w:spacing w:after="0" w:line="240" w:lineRule="auto"/>
+        <w:rPr>
+          <w:rFonts w:ascii="Segoe UI" w:eastAsia="Times New Roman" w:hAnsi="Segoe UI" w:cs="Segoe UI"/>
+          <w:color w:val="29303B"/>
+          <w:sz w:val="27"/>
+          <w:szCs w:val="27"/>
+          <w:lang w:eastAsia="pt-BR"/>
+        </w:rPr>
+      </w:pPr>
+    </w:p>
+    <w:p>
+      <w:pPr>
+        <w:shd w:val="clear" w:color="auto" w:fill="FFFFFF"/>
+        <w:spacing w:after="0" w:line="240" w:lineRule="auto"/>
+        <w:rPr>
+          <w:rFonts w:ascii="Segoe UI" w:eastAsia="Times New Roman" w:hAnsi="Segoe UI" w:cs="Segoe UI"/>
+          <w:color w:val="29303B"/>
+          <w:sz w:val="27"/>
+          <w:szCs w:val="27"/>
+          <w:lang w:eastAsia="pt-BR"/>
+        </w:rPr>
+      </w:pPr>
+      <w:r>
+        <w:rPr>
+          <w:rFonts w:ascii="Segoe UI" w:eastAsia="Times New Roman" w:hAnsi="Segoe UI" w:cs="Segoe UI"/>
+          <w:color w:val="29303B"/>
+          <w:sz w:val="27"/>
+          <w:szCs w:val="27"/>
+          <w:lang w:eastAsia="pt-BR"/>
+        </w:rPr>
+        <w:t xml:space="preserve">Fazer o </w:t>
+      </w:r>
+      <w:proofErr w:type="spellStart"/>
+      <w:r>
+        <w:rPr>
+          <w:rFonts w:ascii="Segoe UI" w:eastAsia="Times New Roman" w:hAnsi="Segoe UI" w:cs="Segoe UI"/>
+          <w:color w:val="29303B"/>
+          <w:sz w:val="27"/>
+          <w:szCs w:val="27"/>
+          <w:lang w:eastAsia="pt-BR"/>
+        </w:rPr>
+        <w:t>import</w:t>
+      </w:r>
+      <w:proofErr w:type="spellEnd"/>
+      <w:r>
+        <w:rPr>
+          <w:rFonts w:ascii="Segoe UI" w:eastAsia="Times New Roman" w:hAnsi="Segoe UI" w:cs="Segoe UI"/>
+          <w:color w:val="29303B"/>
+          <w:sz w:val="27"/>
+          <w:szCs w:val="27"/>
+          <w:lang w:eastAsia="pt-BR"/>
+        </w:rPr>
+        <w:t xml:space="preserve"> do serviço no </w:t>
+      </w:r>
+      <w:proofErr w:type="spellStart"/>
+      <w:proofErr w:type="gramStart"/>
+      <w:r>
+        <w:rPr>
+          <w:rFonts w:ascii="Segoe UI" w:eastAsia="Times New Roman" w:hAnsi="Segoe UI" w:cs="Segoe UI"/>
+          <w:color w:val="29303B"/>
+          <w:sz w:val="27"/>
+          <w:szCs w:val="27"/>
+          <w:lang w:eastAsia="pt-BR"/>
+        </w:rPr>
+        <w:t>tarefas.module</w:t>
+      </w:r>
+      <w:proofErr w:type="gramEnd"/>
+      <w:r>
+        <w:rPr>
+          <w:rFonts w:ascii="Segoe UI" w:eastAsia="Times New Roman" w:hAnsi="Segoe UI" w:cs="Segoe UI"/>
+          <w:color w:val="29303B"/>
+          <w:sz w:val="27"/>
+          <w:szCs w:val="27"/>
+          <w:lang w:eastAsia="pt-BR"/>
+        </w:rPr>
+        <w:t>.ts</w:t>
+      </w:r>
+      <w:proofErr w:type="spellEnd"/>
+    </w:p>
+    <w:p>
+      <w:pPr>
+        <w:shd w:val="clear" w:color="auto" w:fill="FFFFFF"/>
+        <w:spacing w:after="0" w:line="240" w:lineRule="auto"/>
+        <w:rPr>
+          <w:rFonts w:ascii="Segoe UI" w:eastAsia="Times New Roman" w:hAnsi="Segoe UI" w:cs="Segoe UI"/>
+          <w:color w:val="29303B"/>
+          <w:sz w:val="27"/>
+          <w:szCs w:val="27"/>
+          <w:lang w:eastAsia="pt-BR"/>
+        </w:rPr>
+      </w:pPr>
+      <w:r>
+        <w:rPr>
+          <w:rFonts w:ascii="Segoe UI" w:eastAsia="Times New Roman" w:hAnsi="Segoe UI" w:cs="Segoe UI"/>
+          <w:color w:val="29303B"/>
+          <w:sz w:val="27"/>
+          <w:szCs w:val="27"/>
+          <w:lang w:eastAsia="pt-BR"/>
+        </w:rPr>
+        <w:t xml:space="preserve">Importante: Como é um serviço no </w:t>
+      </w:r>
+      <w:proofErr w:type="spellStart"/>
+      <w:r>
+        <w:rPr>
+          <w:rFonts w:ascii="Segoe UI" w:eastAsia="Times New Roman" w:hAnsi="Segoe UI" w:cs="Segoe UI"/>
+          <w:color w:val="29303B"/>
+          <w:sz w:val="27"/>
+          <w:szCs w:val="27"/>
+          <w:lang w:eastAsia="pt-BR"/>
+        </w:rPr>
+        <w:t>NgModule</w:t>
+      </w:r>
+      <w:proofErr w:type="spellEnd"/>
+      <w:r>
+        <w:rPr>
+          <w:rFonts w:ascii="Segoe UI" w:eastAsia="Times New Roman" w:hAnsi="Segoe UI" w:cs="Segoe UI"/>
+          <w:color w:val="29303B"/>
+          <w:sz w:val="27"/>
+          <w:szCs w:val="27"/>
+          <w:lang w:eastAsia="pt-BR"/>
+        </w:rPr>
+        <w:t xml:space="preserve"> ele é inserido como um </w:t>
+      </w:r>
+      <w:proofErr w:type="spellStart"/>
+      <w:r>
+        <w:rPr>
+          <w:rFonts w:ascii="Segoe UI" w:eastAsia="Times New Roman" w:hAnsi="Segoe UI" w:cs="Segoe UI"/>
+          <w:color w:val="29303B"/>
+          <w:sz w:val="27"/>
+          <w:szCs w:val="27"/>
+          <w:lang w:eastAsia="pt-BR"/>
+        </w:rPr>
+        <w:t>providers</w:t>
+      </w:r>
+      <w:proofErr w:type="spellEnd"/>
+    </w:p>
+    <w:p>
+      <w:pPr>
+        <w:shd w:val="clear" w:color="auto" w:fill="FFFFFF"/>
+        <w:spacing w:after="0" w:line="240" w:lineRule="auto"/>
+        <w:rPr>
+          <w:rFonts w:ascii="Segoe UI" w:eastAsia="Times New Roman" w:hAnsi="Segoe UI" w:cs="Segoe UI"/>
+          <w:color w:val="29303B"/>
+          <w:sz w:val="27"/>
+          <w:szCs w:val="27"/>
+          <w:lang w:eastAsia="pt-BR"/>
+        </w:rPr>
+      </w:pPr>
+      <w:r>
+        <w:rPr>
+          <w:rFonts w:ascii="Segoe UI" w:eastAsia="Times New Roman" w:hAnsi="Segoe UI" w:cs="Segoe UI"/>
+          <w:color w:val="29303B"/>
+          <w:sz w:val="27"/>
+          <w:szCs w:val="27"/>
+          <w:lang w:eastAsia="pt-BR"/>
+        </w:rPr>
+        <w:t xml:space="preserve">Exemplo: </w:t>
+      </w:r>
+      <w:proofErr w:type="spellStart"/>
+      <w:r>
+        <w:rPr>
+          <w:rFonts w:ascii="Segoe UI" w:eastAsia="Times New Roman" w:hAnsi="Segoe UI" w:cs="Segoe UI"/>
+          <w:color w:val="29303B"/>
+          <w:sz w:val="27"/>
+          <w:szCs w:val="27"/>
+          <w:lang w:eastAsia="pt-BR"/>
+        </w:rPr>
+        <w:t>providers</w:t>
+      </w:r>
+      <w:proofErr w:type="spellEnd"/>
+      <w:r>
+        <w:rPr>
+          <w:rFonts w:ascii="Segoe UI" w:eastAsia="Times New Roman" w:hAnsi="Segoe UI" w:cs="Segoe UI"/>
+          <w:color w:val="29303B"/>
+          <w:sz w:val="27"/>
+          <w:szCs w:val="27"/>
+          <w:lang w:eastAsia="pt-BR"/>
+        </w:rPr>
+        <w:t xml:space="preserve">: </w:t>
+      </w:r>
+      <w:proofErr w:type="gramStart"/>
+      <w:r>
+        <w:rPr>
+          <w:rFonts w:ascii="Segoe UI" w:eastAsia="Times New Roman" w:hAnsi="Segoe UI" w:cs="Segoe UI"/>
+          <w:color w:val="29303B"/>
+          <w:sz w:val="27"/>
+          <w:szCs w:val="27"/>
+          <w:lang w:eastAsia="pt-BR"/>
+        </w:rPr>
+        <w:t xml:space="preserve">[ </w:t>
+      </w:r>
+      <w:proofErr w:type="spellStart"/>
+      <w:r>
+        <w:rPr>
+          <w:rFonts w:ascii="Segoe UI" w:eastAsia="Times New Roman" w:hAnsi="Segoe UI" w:cs="Segoe UI"/>
+          <w:color w:val="29303B"/>
+          <w:sz w:val="27"/>
+          <w:szCs w:val="27"/>
+          <w:lang w:eastAsia="pt-BR"/>
+        </w:rPr>
+        <w:t>TarefaService</w:t>
+      </w:r>
+      <w:proofErr w:type="spellEnd"/>
+      <w:proofErr w:type="gramEnd"/>
+      <w:r>
+        <w:rPr>
+          <w:rFonts w:ascii="Segoe UI" w:eastAsia="Times New Roman" w:hAnsi="Segoe UI" w:cs="Segoe UI"/>
+          <w:color w:val="29303B"/>
+          <w:sz w:val="27"/>
+          <w:szCs w:val="27"/>
+          <w:lang w:eastAsia="pt-BR"/>
+        </w:rPr>
+        <w:t>]</w:t>
+      </w:r>
+    </w:p>
+    <w:p>
+      <w:pPr>
+        <w:shd w:val="clear" w:color="auto" w:fill="FFFFFF"/>
+        <w:spacing w:after="0" w:line="240" w:lineRule="auto"/>
+        <w:rPr>
+          <w:rFonts w:ascii="Segoe UI" w:eastAsia="Times New Roman" w:hAnsi="Segoe UI" w:cs="Segoe UI"/>
+          <w:color w:val="29303B"/>
+          <w:sz w:val="27"/>
+          <w:szCs w:val="27"/>
+          <w:lang w:eastAsia="pt-BR"/>
+        </w:rPr>
+      </w:pPr>
+    </w:p>
+    <w:p>
+      <w:pPr>
+        <w:shd w:val="clear" w:color="auto" w:fill="FFFFFF"/>
+        <w:spacing w:after="0" w:line="240" w:lineRule="auto"/>
+        <w:rPr>
+          <w:rFonts w:ascii="Segoe UI" w:eastAsia="Times New Roman" w:hAnsi="Segoe UI" w:cs="Segoe UI"/>
+          <w:color w:val="29303B"/>
+          <w:sz w:val="27"/>
+          <w:szCs w:val="27"/>
+          <w:lang w:eastAsia="pt-BR"/>
+        </w:rPr>
+      </w:pPr>
+      <w:r>
+        <w:rPr>
+          <w:rFonts w:ascii="Segoe UI" w:eastAsia="Times New Roman" w:hAnsi="Segoe UI" w:cs="Segoe UI"/>
+          <w:color w:val="29303B"/>
+          <w:sz w:val="27"/>
+          <w:szCs w:val="27"/>
+          <w:lang w:eastAsia="pt-BR"/>
+        </w:rPr>
+        <w:t xml:space="preserve">No </w:t>
+      </w:r>
+      <w:proofErr w:type="spellStart"/>
+      <w:proofErr w:type="gramStart"/>
+      <w:r>
+        <w:rPr>
+          <w:rFonts w:ascii="Segoe UI" w:eastAsia="Times New Roman" w:hAnsi="Segoe UI" w:cs="Segoe UI"/>
+          <w:color w:val="29303B"/>
+          <w:sz w:val="27"/>
+          <w:szCs w:val="27"/>
+          <w:lang w:eastAsia="pt-BR"/>
+        </w:rPr>
+        <w:t>tarefa.service</w:t>
+      </w:r>
+      <w:proofErr w:type="spellEnd"/>
+      <w:proofErr w:type="gramEnd"/>
+      <w:r>
+        <w:rPr>
+          <w:rFonts w:ascii="Segoe UI" w:eastAsia="Times New Roman" w:hAnsi="Segoe UI" w:cs="Segoe UI"/>
+          <w:color w:val="29303B"/>
+          <w:sz w:val="27"/>
+          <w:szCs w:val="27"/>
+          <w:lang w:eastAsia="pt-BR"/>
+        </w:rPr>
+        <w:t xml:space="preserve"> </w:t>
+      </w:r>
+      <w:r>
+        <w:rPr>
+          <w:rFonts w:ascii="Segoe UI" w:eastAsia="Times New Roman" w:hAnsi="Segoe UI" w:cs="Segoe UI"/>
+          <w:color w:val="29303B"/>
+          <w:sz w:val="27"/>
+          <w:szCs w:val="27"/>
+          <w:u w:val="single"/>
+          <w:lang w:eastAsia="pt-BR"/>
+        </w:rPr>
+        <w:t xml:space="preserve">fazer o </w:t>
+      </w:r>
+      <w:proofErr w:type="spellStart"/>
+      <w:r>
+        <w:rPr>
+          <w:rFonts w:ascii="Segoe UI" w:eastAsia="Times New Roman" w:hAnsi="Segoe UI" w:cs="Segoe UI"/>
+          <w:color w:val="29303B"/>
+          <w:sz w:val="27"/>
+          <w:szCs w:val="27"/>
+          <w:u w:val="single"/>
+          <w:lang w:eastAsia="pt-BR"/>
+        </w:rPr>
+        <w:t>import</w:t>
+      </w:r>
+      <w:proofErr w:type="spellEnd"/>
+      <w:r>
+        <w:rPr>
+          <w:rFonts w:ascii="Segoe UI" w:eastAsia="Times New Roman" w:hAnsi="Segoe UI" w:cs="Segoe UI"/>
+          <w:color w:val="29303B"/>
+          <w:sz w:val="27"/>
+          <w:szCs w:val="27"/>
+          <w:u w:val="single"/>
+          <w:lang w:eastAsia="pt-BR"/>
+        </w:rPr>
+        <w:t xml:space="preserve"> de tarefa e depois a implementação</w:t>
+      </w:r>
+      <w:r>
+        <w:rPr>
+          <w:rFonts w:ascii="Segoe UI" w:eastAsia="Times New Roman" w:hAnsi="Segoe UI" w:cs="Segoe UI"/>
+          <w:color w:val="29303B"/>
+          <w:sz w:val="27"/>
+          <w:szCs w:val="27"/>
+          <w:lang w:eastAsia="pt-BR"/>
+        </w:rPr>
+        <w:t xml:space="preserve"> da lógica</w:t>
+      </w:r>
+    </w:p>
+    <w:p>
+      <w:pPr>
+        <w:shd w:val="clear" w:color="auto" w:fill="FFFFFF"/>
+        <w:spacing w:after="0" w:line="240" w:lineRule="auto"/>
+        <w:rPr>
+          <w:rFonts w:ascii="Segoe UI" w:eastAsia="Times New Roman" w:hAnsi="Segoe UI" w:cs="Segoe UI"/>
+          <w:color w:val="29303B"/>
+          <w:sz w:val="27"/>
+          <w:szCs w:val="27"/>
+          <w:lang w:eastAsia="pt-BR"/>
+        </w:rPr>
+      </w:pPr>
+    </w:p>
+    <w:p>
+      <w:pPr>
+        <w:shd w:val="clear" w:color="auto" w:fill="FFFFFF"/>
+        <w:spacing w:after="0" w:line="240" w:lineRule="auto"/>
         <w:rPr>
           <w:rFonts w:ascii="Segoe UI" w:eastAsia="Times New Roman" w:hAnsi="Segoe UI" w:cs="Segoe UI"/>
           <w:color w:val="29303B"/>
@@ -10846,7 +11500,7 @@
     <w:p>
       <w:pPr>
         <w:shd w:val="clear" w:color="auto" w:fill="FFFFFF"/>
-        <w:spacing w:after="300" w:line="240" w:lineRule="auto"/>
+        <w:spacing w:after="0" w:line="240" w:lineRule="auto"/>
         <w:rPr>
           <w:rFonts w:ascii="Segoe UI" w:eastAsia="Times New Roman" w:hAnsi="Segoe UI" w:cs="Segoe UI"/>
           <w:color w:val="29303B"/>
@@ -10859,7 +11513,7 @@
     <w:p>
       <w:pPr>
         <w:shd w:val="clear" w:color="auto" w:fill="FFFFFF"/>
-        <w:spacing w:after="300" w:line="240" w:lineRule="auto"/>
+        <w:spacing w:after="0" w:line="240" w:lineRule="auto"/>
         <w:rPr>
           <w:rFonts w:ascii="Segoe UI" w:eastAsia="Times New Roman" w:hAnsi="Segoe UI" w:cs="Segoe UI"/>
           <w:color w:val="29303B"/>
@@ -10872,7 +11526,33 @@
     <w:p>
       <w:pPr>
         <w:shd w:val="clear" w:color="auto" w:fill="FFFFFF"/>
-        <w:spacing w:after="300" w:line="240" w:lineRule="auto"/>
+        <w:spacing w:after="0" w:line="240" w:lineRule="auto"/>
+        <w:rPr>
+          <w:rFonts w:ascii="Segoe UI" w:eastAsia="Times New Roman" w:hAnsi="Segoe UI" w:cs="Segoe UI"/>
+          <w:color w:val="29303B"/>
+          <w:sz w:val="27"/>
+          <w:szCs w:val="27"/>
+          <w:lang w:eastAsia="pt-BR"/>
+        </w:rPr>
+      </w:pPr>
+    </w:p>
+    <w:p>
+      <w:pPr>
+        <w:shd w:val="clear" w:color="auto" w:fill="FFFFFF"/>
+        <w:spacing w:after="0" w:line="240" w:lineRule="auto"/>
+        <w:rPr>
+          <w:rFonts w:ascii="Segoe UI" w:eastAsia="Times New Roman" w:hAnsi="Segoe UI" w:cs="Segoe UI"/>
+          <w:color w:val="29303B"/>
+          <w:sz w:val="27"/>
+          <w:szCs w:val="27"/>
+          <w:lang w:eastAsia="pt-BR"/>
+        </w:rPr>
+      </w:pPr>
+    </w:p>
+    <w:p>
+      <w:pPr>
+        <w:shd w:val="clear" w:color="auto" w:fill="FFFFFF"/>
+        <w:spacing w:after="0" w:line="240" w:lineRule="auto"/>
         <w:rPr>
           <w:rFonts w:ascii="Segoe UI" w:eastAsia="Times New Roman" w:hAnsi="Segoe UI" w:cs="Segoe UI"/>
           <w:color w:val="29303B"/>

</xml_diff>

<commit_message>
Registrando as rotas de listagem de tarefas - Angular
</commit_message>
<xml_diff>
--- a/Angular/Notas Angular.docx
+++ b/Angular/Notas Angular.docx
@@ -11467,6 +11467,949 @@
           <w:lang w:eastAsia="pt-BR"/>
         </w:rPr>
         <w:t xml:space="preserve"> da lógica</w:t>
+      </w:r>
+    </w:p>
+    <w:p>
+      <w:pPr>
+        <w:shd w:val="clear" w:color="auto" w:fill="FFFFFF"/>
+        <w:spacing w:after="0" w:line="240" w:lineRule="auto"/>
+        <w:rPr>
+          <w:rFonts w:ascii="Segoe UI" w:eastAsia="Times New Roman" w:hAnsi="Segoe UI" w:cs="Segoe UI"/>
+          <w:color w:val="29303B"/>
+          <w:sz w:val="27"/>
+          <w:szCs w:val="27"/>
+          <w:lang w:eastAsia="pt-BR"/>
+        </w:rPr>
+      </w:pPr>
+    </w:p>
+    <w:p>
+      <w:pPr>
+        <w:shd w:val="clear" w:color="auto" w:fill="FFFFFF"/>
+        <w:spacing w:after="0" w:line="240" w:lineRule="auto"/>
+        <w:rPr>
+          <w:rFonts w:ascii="Segoe UI" w:eastAsia="Times New Roman" w:hAnsi="Segoe UI" w:cs="Segoe UI"/>
+          <w:color w:val="29303B"/>
+          <w:sz w:val="27"/>
+          <w:szCs w:val="27"/>
+          <w:lang w:eastAsia="pt-BR"/>
+        </w:rPr>
+      </w:pPr>
+      <w:r>
+        <w:rPr>
+          <w:rFonts w:ascii="Segoe UI" w:eastAsia="Times New Roman" w:hAnsi="Segoe UI" w:cs="Segoe UI"/>
+          <w:color w:val="29303B"/>
+          <w:sz w:val="27"/>
+          <w:szCs w:val="27"/>
+          <w:u w:val="single"/>
+          <w:lang w:eastAsia="pt-BR"/>
+        </w:rPr>
+        <w:t>Criar componente listar-tarefa</w:t>
+      </w:r>
+      <w:r>
+        <w:rPr>
+          <w:rFonts w:ascii="Segoe UI" w:eastAsia="Times New Roman" w:hAnsi="Segoe UI" w:cs="Segoe UI"/>
+          <w:color w:val="29303B"/>
+          <w:sz w:val="27"/>
+          <w:szCs w:val="27"/>
+          <w:lang w:eastAsia="pt-BR"/>
+        </w:rPr>
+        <w:t xml:space="preserve">: </w:t>
+      </w:r>
+      <w:proofErr w:type="spellStart"/>
+      <w:r>
+        <w:rPr>
+          <w:rFonts w:ascii="Segoe UI" w:eastAsia="Times New Roman" w:hAnsi="Segoe UI" w:cs="Segoe UI"/>
+          <w:color w:val="29303B"/>
+          <w:sz w:val="27"/>
+          <w:szCs w:val="27"/>
+          <w:lang w:eastAsia="pt-BR"/>
+        </w:rPr>
+        <w:t>ng</w:t>
+      </w:r>
+      <w:proofErr w:type="spellEnd"/>
+      <w:r>
+        <w:rPr>
+          <w:rFonts w:ascii="Segoe UI" w:eastAsia="Times New Roman" w:hAnsi="Segoe UI" w:cs="Segoe UI"/>
+          <w:color w:val="29303B"/>
+          <w:sz w:val="27"/>
+          <w:szCs w:val="27"/>
+          <w:lang w:eastAsia="pt-BR"/>
+        </w:rPr>
+        <w:t xml:space="preserve"> g componente tarefas/listar-tarefa</w:t>
+      </w:r>
+    </w:p>
+    <w:p>
+      <w:pPr>
+        <w:shd w:val="clear" w:color="auto" w:fill="FFFFFF"/>
+        <w:spacing w:after="0" w:line="240" w:lineRule="auto"/>
+        <w:rPr>
+          <w:rFonts w:ascii="Segoe UI" w:eastAsia="Times New Roman" w:hAnsi="Segoe UI" w:cs="Segoe UI"/>
+          <w:color w:val="29303B"/>
+          <w:sz w:val="27"/>
+          <w:szCs w:val="27"/>
+          <w:u w:val="single"/>
+          <w:lang w:eastAsia="pt-BR"/>
+        </w:rPr>
+      </w:pPr>
+    </w:p>
+    <w:p>
+      <w:pPr>
+        <w:shd w:val="clear" w:color="auto" w:fill="FFFFFF"/>
+        <w:spacing w:after="0" w:line="240" w:lineRule="auto"/>
+        <w:rPr>
+          <w:rFonts w:ascii="Segoe UI" w:eastAsia="Times New Roman" w:hAnsi="Segoe UI" w:cs="Segoe UI"/>
+          <w:color w:val="29303B"/>
+          <w:sz w:val="27"/>
+          <w:szCs w:val="27"/>
+          <w:lang w:eastAsia="pt-BR"/>
+        </w:rPr>
+      </w:pPr>
+      <w:proofErr w:type="gramStart"/>
+      <w:r>
+        <w:rPr>
+          <w:rFonts w:ascii="Segoe UI" w:eastAsia="Times New Roman" w:hAnsi="Segoe UI" w:cs="Segoe UI"/>
+          <w:color w:val="29303B"/>
+          <w:sz w:val="27"/>
+          <w:szCs w:val="27"/>
+          <w:u w:val="single"/>
+          <w:lang w:eastAsia="pt-BR"/>
+        </w:rPr>
+        <w:t>Criar novo</w:t>
+      </w:r>
+      <w:proofErr w:type="gramEnd"/>
+      <w:r>
+        <w:rPr>
+          <w:rFonts w:ascii="Segoe UI" w:eastAsia="Times New Roman" w:hAnsi="Segoe UI" w:cs="Segoe UI"/>
+          <w:color w:val="29303B"/>
+          <w:sz w:val="27"/>
+          <w:szCs w:val="27"/>
+          <w:lang w:eastAsia="pt-BR"/>
+        </w:rPr>
+        <w:t xml:space="preserve"> arquivo </w:t>
+      </w:r>
+      <w:proofErr w:type="spellStart"/>
+      <w:r>
+        <w:rPr>
+          <w:rFonts w:ascii="Segoe UI" w:eastAsia="Times New Roman" w:hAnsi="Segoe UI" w:cs="Segoe UI"/>
+          <w:color w:val="29303B"/>
+          <w:sz w:val="27"/>
+          <w:szCs w:val="27"/>
+          <w:lang w:eastAsia="pt-BR"/>
+        </w:rPr>
+        <w:t>index.ts</w:t>
+      </w:r>
+      <w:proofErr w:type="spellEnd"/>
+      <w:r>
+        <w:rPr>
+          <w:rFonts w:ascii="Segoe UI" w:eastAsia="Times New Roman" w:hAnsi="Segoe UI" w:cs="Segoe UI"/>
+          <w:color w:val="29303B"/>
+          <w:sz w:val="27"/>
+          <w:szCs w:val="27"/>
+          <w:lang w:eastAsia="pt-BR"/>
+        </w:rPr>
+        <w:t xml:space="preserve"> dentro de </w:t>
+      </w:r>
+      <w:r>
+        <w:rPr>
+          <w:rFonts w:ascii="Segoe UI" w:eastAsia="Times New Roman" w:hAnsi="Segoe UI" w:cs="Segoe UI"/>
+          <w:color w:val="29303B"/>
+          <w:sz w:val="27"/>
+          <w:szCs w:val="27"/>
+          <w:lang w:eastAsia="pt-BR"/>
+        </w:rPr>
+        <w:t>listar</w:t>
+      </w:r>
+      <w:r>
+        <w:rPr>
+          <w:rFonts w:ascii="Segoe UI" w:eastAsia="Times New Roman" w:hAnsi="Segoe UI" w:cs="Segoe UI"/>
+          <w:color w:val="29303B"/>
+          <w:sz w:val="27"/>
+          <w:szCs w:val="27"/>
+          <w:lang w:eastAsia="pt-BR"/>
+        </w:rPr>
+        <w:t xml:space="preserve"> para os </w:t>
+      </w:r>
+      <w:proofErr w:type="spellStart"/>
+      <w:r>
+        <w:rPr>
+          <w:rFonts w:ascii="Segoe UI" w:eastAsia="Times New Roman" w:hAnsi="Segoe UI" w:cs="Segoe UI"/>
+          <w:color w:val="29303B"/>
+          <w:sz w:val="27"/>
+          <w:szCs w:val="27"/>
+          <w:lang w:eastAsia="pt-BR"/>
+        </w:rPr>
+        <w:t>imports</w:t>
+      </w:r>
+      <w:proofErr w:type="spellEnd"/>
+    </w:p>
+    <w:p>
+      <w:pPr>
+        <w:shd w:val="clear" w:color="auto" w:fill="FFFFFF"/>
+        <w:spacing w:after="0" w:line="240" w:lineRule="auto"/>
+        <w:rPr>
+          <w:rFonts w:ascii="Segoe UI" w:eastAsia="Times New Roman" w:hAnsi="Segoe UI" w:cs="Segoe UI"/>
+          <w:color w:val="29303B"/>
+          <w:sz w:val="27"/>
+          <w:szCs w:val="27"/>
+          <w:lang w:eastAsia="pt-BR"/>
+        </w:rPr>
+      </w:pPr>
+    </w:p>
+    <w:p>
+      <w:pPr>
+        <w:shd w:val="clear" w:color="auto" w:fill="FFFFFF"/>
+        <w:spacing w:after="0" w:line="240" w:lineRule="auto"/>
+        <w:rPr>
+          <w:rFonts w:ascii="Segoe UI" w:eastAsia="Times New Roman" w:hAnsi="Segoe UI" w:cs="Segoe UI"/>
+          <w:color w:val="29303B"/>
+          <w:sz w:val="27"/>
+          <w:szCs w:val="27"/>
+          <w:lang w:eastAsia="pt-BR"/>
+        </w:rPr>
+      </w:pPr>
+      <w:r>
+        <w:rPr>
+          <w:rFonts w:ascii="Segoe UI" w:eastAsia="Times New Roman" w:hAnsi="Segoe UI" w:cs="Segoe UI"/>
+          <w:color w:val="29303B"/>
+          <w:sz w:val="27"/>
+          <w:szCs w:val="27"/>
+          <w:u w:val="single"/>
+          <w:lang w:eastAsia="pt-BR"/>
+        </w:rPr>
+        <w:t xml:space="preserve">Atualizar o arquivo </w:t>
+      </w:r>
+      <w:proofErr w:type="spellStart"/>
+      <w:r>
+        <w:rPr>
+          <w:rFonts w:ascii="Segoe UI" w:eastAsia="Times New Roman" w:hAnsi="Segoe UI" w:cs="Segoe UI"/>
+          <w:color w:val="29303B"/>
+          <w:sz w:val="27"/>
+          <w:szCs w:val="27"/>
+          <w:u w:val="single"/>
+          <w:lang w:eastAsia="pt-BR"/>
+        </w:rPr>
+        <w:t>index.ts</w:t>
+      </w:r>
+      <w:proofErr w:type="spellEnd"/>
+      <w:r>
+        <w:rPr>
+          <w:rFonts w:ascii="Segoe UI" w:eastAsia="Times New Roman" w:hAnsi="Segoe UI" w:cs="Segoe UI"/>
+          <w:color w:val="29303B"/>
+          <w:sz w:val="27"/>
+          <w:szCs w:val="27"/>
+          <w:lang w:eastAsia="pt-BR"/>
+        </w:rPr>
+        <w:t xml:space="preserve"> do tarefas incluindo o </w:t>
+      </w:r>
+      <w:proofErr w:type="spellStart"/>
+      <w:r>
+        <w:rPr>
+          <w:rFonts w:ascii="Segoe UI" w:eastAsia="Times New Roman" w:hAnsi="Segoe UI" w:cs="Segoe UI"/>
+          <w:color w:val="29303B"/>
+          <w:sz w:val="27"/>
+          <w:szCs w:val="27"/>
+          <w:lang w:eastAsia="pt-BR"/>
+        </w:rPr>
+        <w:t>export</w:t>
+      </w:r>
+      <w:proofErr w:type="spellEnd"/>
+      <w:r>
+        <w:rPr>
+          <w:rFonts w:ascii="Segoe UI" w:eastAsia="Times New Roman" w:hAnsi="Segoe UI" w:cs="Segoe UI"/>
+          <w:color w:val="29303B"/>
+          <w:sz w:val="27"/>
+          <w:szCs w:val="27"/>
+          <w:lang w:eastAsia="pt-BR"/>
+        </w:rPr>
+        <w:t xml:space="preserve"> do </w:t>
+      </w:r>
+      <w:r>
+        <w:rPr>
+          <w:rFonts w:ascii="Segoe UI" w:eastAsia="Times New Roman" w:hAnsi="Segoe UI" w:cs="Segoe UI"/>
+          <w:color w:val="29303B"/>
+          <w:sz w:val="27"/>
+          <w:szCs w:val="27"/>
+          <w:lang w:eastAsia="pt-BR"/>
+        </w:rPr>
+        <w:t>listar</w:t>
+      </w:r>
+    </w:p>
+    <w:p>
+      <w:pPr>
+        <w:shd w:val="clear" w:color="auto" w:fill="FFFFFF"/>
+        <w:spacing w:after="0" w:line="240" w:lineRule="auto"/>
+        <w:rPr>
+          <w:rFonts w:ascii="Segoe UI" w:eastAsia="Times New Roman" w:hAnsi="Segoe UI" w:cs="Segoe UI"/>
+          <w:color w:val="29303B"/>
+          <w:sz w:val="27"/>
+          <w:szCs w:val="27"/>
+          <w:lang w:eastAsia="pt-BR"/>
+        </w:rPr>
+      </w:pPr>
+    </w:p>
+    <w:p>
+      <w:pPr>
+        <w:shd w:val="clear" w:color="auto" w:fill="FFFFFF"/>
+        <w:spacing w:after="0" w:line="240" w:lineRule="auto"/>
+        <w:rPr>
+          <w:rFonts w:ascii="Segoe UI" w:eastAsia="Times New Roman" w:hAnsi="Segoe UI" w:cs="Segoe UI"/>
+          <w:color w:val="29303B"/>
+          <w:sz w:val="27"/>
+          <w:szCs w:val="27"/>
+          <w:lang w:eastAsia="pt-BR"/>
+        </w:rPr>
+      </w:pPr>
+      <w:r>
+        <w:rPr>
+          <w:rFonts w:ascii="Segoe UI" w:eastAsia="Times New Roman" w:hAnsi="Segoe UI" w:cs="Segoe UI"/>
+          <w:color w:val="29303B"/>
+          <w:sz w:val="27"/>
+          <w:szCs w:val="27"/>
+          <w:lang w:eastAsia="pt-BR"/>
+        </w:rPr>
+        <w:t>Criar o arquivo tarefas-</w:t>
+      </w:r>
+      <w:proofErr w:type="spellStart"/>
+      <w:proofErr w:type="gramStart"/>
+      <w:r>
+        <w:rPr>
+          <w:rFonts w:ascii="Segoe UI" w:eastAsia="Times New Roman" w:hAnsi="Segoe UI" w:cs="Segoe UI"/>
+          <w:color w:val="29303B"/>
+          <w:sz w:val="27"/>
+          <w:szCs w:val="27"/>
+          <w:lang w:eastAsia="pt-BR"/>
+        </w:rPr>
+        <w:t>routing.module</w:t>
+      </w:r>
+      <w:proofErr w:type="gramEnd"/>
+      <w:r>
+        <w:rPr>
+          <w:rFonts w:ascii="Segoe UI" w:eastAsia="Times New Roman" w:hAnsi="Segoe UI" w:cs="Segoe UI"/>
+          <w:color w:val="29303B"/>
+          <w:sz w:val="27"/>
+          <w:szCs w:val="27"/>
+          <w:lang w:eastAsia="pt-BR"/>
+        </w:rPr>
+        <w:t>.ts</w:t>
+      </w:r>
+      <w:proofErr w:type="spellEnd"/>
+      <w:r>
+        <w:rPr>
+          <w:rFonts w:ascii="Segoe UI" w:eastAsia="Times New Roman" w:hAnsi="Segoe UI" w:cs="Segoe UI"/>
+          <w:color w:val="29303B"/>
+          <w:sz w:val="27"/>
+          <w:szCs w:val="27"/>
+          <w:lang w:eastAsia="pt-BR"/>
+        </w:rPr>
+        <w:t xml:space="preserve"> para mapear as rotas do componente</w:t>
+      </w:r>
+    </w:p>
+    <w:p>
+      <w:pPr>
+        <w:shd w:val="clear" w:color="auto" w:fill="FFFFFF"/>
+        <w:spacing w:after="0" w:line="240" w:lineRule="auto"/>
+        <w:rPr>
+          <w:rFonts w:ascii="Segoe UI" w:eastAsia="Times New Roman" w:hAnsi="Segoe UI" w:cs="Segoe UI"/>
+          <w:color w:val="29303B"/>
+          <w:sz w:val="27"/>
+          <w:szCs w:val="27"/>
+          <w:lang w:eastAsia="pt-BR"/>
+        </w:rPr>
+      </w:pPr>
+      <w:r>
+        <w:rPr>
+          <w:rFonts w:ascii="Segoe UI" w:eastAsia="Times New Roman" w:hAnsi="Segoe UI" w:cs="Segoe UI"/>
+          <w:color w:val="29303B"/>
+          <w:sz w:val="27"/>
+          <w:szCs w:val="27"/>
+          <w:lang w:eastAsia="pt-BR"/>
+        </w:rPr>
+        <w:t>Conteúdo:</w:t>
+      </w:r>
+    </w:p>
+    <w:p>
+      <w:pPr>
+        <w:shd w:val="clear" w:color="auto" w:fill="1E1E1E"/>
+        <w:spacing w:after="0" w:line="285" w:lineRule="atLeast"/>
+        <w:rPr>
+          <w:rFonts w:ascii="Consolas" w:eastAsia="Times New Roman" w:hAnsi="Consolas" w:cs="Times New Roman"/>
+          <w:color w:val="D4D4D4"/>
+          <w:sz w:val="21"/>
+          <w:szCs w:val="21"/>
+          <w:lang w:eastAsia="pt-BR"/>
+        </w:rPr>
+      </w:pPr>
+      <w:proofErr w:type="spellStart"/>
+      <w:r>
+        <w:rPr>
+          <w:rFonts w:ascii="Consolas" w:eastAsia="Times New Roman" w:hAnsi="Consolas" w:cs="Times New Roman"/>
+          <w:color w:val="C586C0"/>
+          <w:sz w:val="21"/>
+          <w:szCs w:val="21"/>
+          <w:lang w:eastAsia="pt-BR"/>
+        </w:rPr>
+        <w:t>import</w:t>
+      </w:r>
+      <w:proofErr w:type="spellEnd"/>
+      <w:r>
+        <w:rPr>
+          <w:rFonts w:ascii="Consolas" w:eastAsia="Times New Roman" w:hAnsi="Consolas" w:cs="Times New Roman"/>
+          <w:color w:val="D4D4D4"/>
+          <w:sz w:val="21"/>
+          <w:szCs w:val="21"/>
+          <w:lang w:eastAsia="pt-BR"/>
+        </w:rPr>
+        <w:t> </w:t>
+      </w:r>
+      <w:proofErr w:type="gramStart"/>
+      <w:r>
+        <w:rPr>
+          <w:rFonts w:ascii="Consolas" w:eastAsia="Times New Roman" w:hAnsi="Consolas" w:cs="Times New Roman"/>
+          <w:color w:val="D4D4D4"/>
+          <w:sz w:val="21"/>
+          <w:szCs w:val="21"/>
+          <w:lang w:eastAsia="pt-BR"/>
+        </w:rPr>
+        <w:t>{ </w:t>
+      </w:r>
+      <w:proofErr w:type="spellStart"/>
+      <w:r>
+        <w:rPr>
+          <w:rFonts w:ascii="Consolas" w:eastAsia="Times New Roman" w:hAnsi="Consolas" w:cs="Times New Roman"/>
+          <w:color w:val="9CDCFE"/>
+          <w:sz w:val="21"/>
+          <w:szCs w:val="21"/>
+          <w:lang w:eastAsia="pt-BR"/>
+        </w:rPr>
+        <w:t>Routes</w:t>
+      </w:r>
+      <w:proofErr w:type="spellEnd"/>
+      <w:proofErr w:type="gramEnd"/>
+      <w:r>
+        <w:rPr>
+          <w:rFonts w:ascii="Consolas" w:eastAsia="Times New Roman" w:hAnsi="Consolas" w:cs="Times New Roman"/>
+          <w:color w:val="D4D4D4"/>
+          <w:sz w:val="21"/>
+          <w:szCs w:val="21"/>
+          <w:lang w:eastAsia="pt-BR"/>
+        </w:rPr>
+        <w:t> } </w:t>
+      </w:r>
+      <w:proofErr w:type="spellStart"/>
+      <w:r>
+        <w:rPr>
+          <w:rFonts w:ascii="Consolas" w:eastAsia="Times New Roman" w:hAnsi="Consolas" w:cs="Times New Roman"/>
+          <w:color w:val="C586C0"/>
+          <w:sz w:val="21"/>
+          <w:szCs w:val="21"/>
+          <w:lang w:eastAsia="pt-BR"/>
+        </w:rPr>
+        <w:t>from</w:t>
+      </w:r>
+      <w:proofErr w:type="spellEnd"/>
+      <w:r>
+        <w:rPr>
+          <w:rFonts w:ascii="Consolas" w:eastAsia="Times New Roman" w:hAnsi="Consolas" w:cs="Times New Roman"/>
+          <w:color w:val="D4D4D4"/>
+          <w:sz w:val="21"/>
+          <w:szCs w:val="21"/>
+          <w:lang w:eastAsia="pt-BR"/>
+        </w:rPr>
+        <w:t> </w:t>
+      </w:r>
+      <w:r>
+        <w:rPr>
+          <w:rFonts w:ascii="Consolas" w:eastAsia="Times New Roman" w:hAnsi="Consolas" w:cs="Times New Roman"/>
+          <w:color w:val="CE9178"/>
+          <w:sz w:val="21"/>
+          <w:szCs w:val="21"/>
+          <w:lang w:eastAsia="pt-BR"/>
+        </w:rPr>
+        <w:t>'@angular/</w:t>
+      </w:r>
+      <w:proofErr w:type="spellStart"/>
+      <w:r>
+        <w:rPr>
+          <w:rFonts w:ascii="Consolas" w:eastAsia="Times New Roman" w:hAnsi="Consolas" w:cs="Times New Roman"/>
+          <w:color w:val="CE9178"/>
+          <w:sz w:val="21"/>
+          <w:szCs w:val="21"/>
+          <w:lang w:eastAsia="pt-BR"/>
+        </w:rPr>
+        <w:t>router</w:t>
+      </w:r>
+      <w:proofErr w:type="spellEnd"/>
+      <w:r>
+        <w:rPr>
+          <w:rFonts w:ascii="Consolas" w:eastAsia="Times New Roman" w:hAnsi="Consolas" w:cs="Times New Roman"/>
+          <w:color w:val="CE9178"/>
+          <w:sz w:val="21"/>
+          <w:szCs w:val="21"/>
+          <w:lang w:eastAsia="pt-BR"/>
+        </w:rPr>
+        <w:t>'</w:t>
+      </w:r>
+      <w:r>
+        <w:rPr>
+          <w:rFonts w:ascii="Consolas" w:eastAsia="Times New Roman" w:hAnsi="Consolas" w:cs="Times New Roman"/>
+          <w:color w:val="D4D4D4"/>
+          <w:sz w:val="21"/>
+          <w:szCs w:val="21"/>
+          <w:lang w:eastAsia="pt-BR"/>
+        </w:rPr>
+        <w:t>;</w:t>
+      </w:r>
+    </w:p>
+    <w:p>
+      <w:pPr>
+        <w:shd w:val="clear" w:color="auto" w:fill="1E1E1E"/>
+        <w:spacing w:after="0" w:line="285" w:lineRule="atLeast"/>
+        <w:rPr>
+          <w:rFonts w:ascii="Consolas" w:eastAsia="Times New Roman" w:hAnsi="Consolas" w:cs="Times New Roman"/>
+          <w:color w:val="D4D4D4"/>
+          <w:sz w:val="21"/>
+          <w:szCs w:val="21"/>
+          <w:lang w:eastAsia="pt-BR"/>
+        </w:rPr>
+      </w:pPr>
+    </w:p>
+    <w:p>
+      <w:pPr>
+        <w:shd w:val="clear" w:color="auto" w:fill="1E1E1E"/>
+        <w:spacing w:after="0" w:line="285" w:lineRule="atLeast"/>
+        <w:rPr>
+          <w:rFonts w:ascii="Consolas" w:eastAsia="Times New Roman" w:hAnsi="Consolas" w:cs="Times New Roman"/>
+          <w:color w:val="D4D4D4"/>
+          <w:sz w:val="21"/>
+          <w:szCs w:val="21"/>
+          <w:lang w:eastAsia="pt-BR"/>
+        </w:rPr>
+      </w:pPr>
+      <w:proofErr w:type="spellStart"/>
+      <w:r>
+        <w:rPr>
+          <w:rFonts w:ascii="Consolas" w:eastAsia="Times New Roman" w:hAnsi="Consolas" w:cs="Times New Roman"/>
+          <w:color w:val="C586C0"/>
+          <w:sz w:val="21"/>
+          <w:szCs w:val="21"/>
+          <w:lang w:eastAsia="pt-BR"/>
+        </w:rPr>
+        <w:t>import</w:t>
+      </w:r>
+      <w:proofErr w:type="spellEnd"/>
+      <w:r>
+        <w:rPr>
+          <w:rFonts w:ascii="Consolas" w:eastAsia="Times New Roman" w:hAnsi="Consolas" w:cs="Times New Roman"/>
+          <w:color w:val="D4D4D4"/>
+          <w:sz w:val="21"/>
+          <w:szCs w:val="21"/>
+          <w:lang w:eastAsia="pt-BR"/>
+        </w:rPr>
+        <w:t> </w:t>
+      </w:r>
+      <w:proofErr w:type="gramStart"/>
+      <w:r>
+        <w:rPr>
+          <w:rFonts w:ascii="Consolas" w:eastAsia="Times New Roman" w:hAnsi="Consolas" w:cs="Times New Roman"/>
+          <w:color w:val="D4D4D4"/>
+          <w:sz w:val="21"/>
+          <w:szCs w:val="21"/>
+          <w:lang w:eastAsia="pt-BR"/>
+        </w:rPr>
+        <w:t>{ </w:t>
+      </w:r>
+      <w:proofErr w:type="spellStart"/>
+      <w:r>
+        <w:rPr>
+          <w:rFonts w:ascii="Consolas" w:eastAsia="Times New Roman" w:hAnsi="Consolas" w:cs="Times New Roman"/>
+          <w:color w:val="9CDCFE"/>
+          <w:sz w:val="21"/>
+          <w:szCs w:val="21"/>
+          <w:lang w:eastAsia="pt-BR"/>
+        </w:rPr>
+        <w:t>ListarTarefaComponent</w:t>
+      </w:r>
+      <w:proofErr w:type="spellEnd"/>
+      <w:proofErr w:type="gramEnd"/>
+      <w:r>
+        <w:rPr>
+          <w:rFonts w:ascii="Consolas" w:eastAsia="Times New Roman" w:hAnsi="Consolas" w:cs="Times New Roman"/>
+          <w:color w:val="D4D4D4"/>
+          <w:sz w:val="21"/>
+          <w:szCs w:val="21"/>
+          <w:lang w:eastAsia="pt-BR"/>
+        </w:rPr>
+        <w:t> } </w:t>
+      </w:r>
+      <w:proofErr w:type="spellStart"/>
+      <w:r>
+        <w:rPr>
+          <w:rFonts w:ascii="Consolas" w:eastAsia="Times New Roman" w:hAnsi="Consolas" w:cs="Times New Roman"/>
+          <w:color w:val="C586C0"/>
+          <w:sz w:val="21"/>
+          <w:szCs w:val="21"/>
+          <w:lang w:eastAsia="pt-BR"/>
+        </w:rPr>
+        <w:t>from</w:t>
+      </w:r>
+      <w:proofErr w:type="spellEnd"/>
+      <w:r>
+        <w:rPr>
+          <w:rFonts w:ascii="Consolas" w:eastAsia="Times New Roman" w:hAnsi="Consolas" w:cs="Times New Roman"/>
+          <w:color w:val="D4D4D4"/>
+          <w:sz w:val="21"/>
+          <w:szCs w:val="21"/>
+          <w:lang w:eastAsia="pt-BR"/>
+        </w:rPr>
+        <w:t> </w:t>
+      </w:r>
+      <w:r>
+        <w:rPr>
+          <w:rFonts w:ascii="Consolas" w:eastAsia="Times New Roman" w:hAnsi="Consolas" w:cs="Times New Roman"/>
+          <w:color w:val="CE9178"/>
+          <w:sz w:val="21"/>
+          <w:szCs w:val="21"/>
+          <w:lang w:eastAsia="pt-BR"/>
+        </w:rPr>
+        <w:t>'./listar'</w:t>
+      </w:r>
+      <w:r>
+        <w:rPr>
+          <w:rFonts w:ascii="Consolas" w:eastAsia="Times New Roman" w:hAnsi="Consolas" w:cs="Times New Roman"/>
+          <w:color w:val="D4D4D4"/>
+          <w:sz w:val="21"/>
+          <w:szCs w:val="21"/>
+          <w:lang w:eastAsia="pt-BR"/>
+        </w:rPr>
+        <w:t>;</w:t>
+      </w:r>
+    </w:p>
+    <w:p>
+      <w:pPr>
+        <w:shd w:val="clear" w:color="auto" w:fill="1E1E1E"/>
+        <w:spacing w:after="0" w:line="285" w:lineRule="atLeast"/>
+        <w:rPr>
+          <w:rFonts w:ascii="Consolas" w:eastAsia="Times New Roman" w:hAnsi="Consolas" w:cs="Times New Roman"/>
+          <w:color w:val="D4D4D4"/>
+          <w:sz w:val="21"/>
+          <w:szCs w:val="21"/>
+          <w:lang w:eastAsia="pt-BR"/>
+        </w:rPr>
+      </w:pPr>
+    </w:p>
+    <w:p>
+      <w:pPr>
+        <w:shd w:val="clear" w:color="auto" w:fill="1E1E1E"/>
+        <w:spacing w:after="0" w:line="285" w:lineRule="atLeast"/>
+        <w:rPr>
+          <w:rFonts w:ascii="Consolas" w:eastAsia="Times New Roman" w:hAnsi="Consolas" w:cs="Times New Roman"/>
+          <w:color w:val="D4D4D4"/>
+          <w:sz w:val="21"/>
+          <w:szCs w:val="21"/>
+          <w:lang w:val="en-US" w:eastAsia="pt-BR"/>
+        </w:rPr>
+      </w:pPr>
+      <w:r>
+        <w:rPr>
+          <w:rFonts w:ascii="Consolas" w:eastAsia="Times New Roman" w:hAnsi="Consolas" w:cs="Times New Roman"/>
+          <w:color w:val="C586C0"/>
+          <w:sz w:val="21"/>
+          <w:szCs w:val="21"/>
+          <w:lang w:val="en-US" w:eastAsia="pt-BR"/>
+        </w:rPr>
+        <w:t>export</w:t>
+      </w:r>
+      <w:r>
+        <w:rPr>
+          <w:rFonts w:ascii="Consolas" w:eastAsia="Times New Roman" w:hAnsi="Consolas" w:cs="Times New Roman"/>
+          <w:color w:val="D4D4D4"/>
+          <w:sz w:val="21"/>
+          <w:szCs w:val="21"/>
+          <w:lang w:val="en-US" w:eastAsia="pt-BR"/>
+        </w:rPr>
+        <w:t> </w:t>
+      </w:r>
+      <w:r>
+        <w:rPr>
+          <w:rFonts w:ascii="Consolas" w:eastAsia="Times New Roman" w:hAnsi="Consolas" w:cs="Times New Roman"/>
+          <w:color w:val="569CD6"/>
+          <w:sz w:val="21"/>
+          <w:szCs w:val="21"/>
+          <w:lang w:val="en-US" w:eastAsia="pt-BR"/>
+        </w:rPr>
+        <w:t>const</w:t>
+      </w:r>
+      <w:r>
+        <w:rPr>
+          <w:rFonts w:ascii="Consolas" w:eastAsia="Times New Roman" w:hAnsi="Consolas" w:cs="Times New Roman"/>
+          <w:color w:val="D4D4D4"/>
+          <w:sz w:val="21"/>
+          <w:szCs w:val="21"/>
+          <w:lang w:val="en-US" w:eastAsia="pt-BR"/>
+        </w:rPr>
+        <w:t> </w:t>
+      </w:r>
+      <w:proofErr w:type="spellStart"/>
+      <w:r>
+        <w:rPr>
+          <w:rFonts w:ascii="Consolas" w:eastAsia="Times New Roman" w:hAnsi="Consolas" w:cs="Times New Roman"/>
+          <w:color w:val="4FC1FF"/>
+          <w:sz w:val="21"/>
+          <w:szCs w:val="21"/>
+          <w:lang w:val="en-US" w:eastAsia="pt-BR"/>
+        </w:rPr>
+        <w:t>TarefaRoutes</w:t>
+      </w:r>
+      <w:proofErr w:type="spellEnd"/>
+      <w:r>
+        <w:rPr>
+          <w:rFonts w:ascii="Consolas" w:eastAsia="Times New Roman" w:hAnsi="Consolas" w:cs="Times New Roman"/>
+          <w:color w:val="D4D4D4"/>
+          <w:sz w:val="21"/>
+          <w:szCs w:val="21"/>
+          <w:lang w:val="en-US" w:eastAsia="pt-BR"/>
+        </w:rPr>
+        <w:t>: </w:t>
+      </w:r>
+      <w:r>
+        <w:rPr>
+          <w:rFonts w:ascii="Consolas" w:eastAsia="Times New Roman" w:hAnsi="Consolas" w:cs="Times New Roman"/>
+          <w:color w:val="4EC9B0"/>
+          <w:sz w:val="21"/>
+          <w:szCs w:val="21"/>
+          <w:lang w:val="en-US" w:eastAsia="pt-BR"/>
+        </w:rPr>
+        <w:t>Routes</w:t>
+      </w:r>
+      <w:r>
+        <w:rPr>
+          <w:rFonts w:ascii="Consolas" w:eastAsia="Times New Roman" w:hAnsi="Consolas" w:cs="Times New Roman"/>
+          <w:color w:val="D4D4D4"/>
+          <w:sz w:val="21"/>
+          <w:szCs w:val="21"/>
+          <w:lang w:val="en-US" w:eastAsia="pt-BR"/>
+        </w:rPr>
+        <w:t> = [</w:t>
+      </w:r>
+    </w:p>
+    <w:p>
+      <w:pPr>
+        <w:shd w:val="clear" w:color="auto" w:fill="1E1E1E"/>
+        <w:spacing w:after="0" w:line="285" w:lineRule="atLeast"/>
+        <w:rPr>
+          <w:rFonts w:ascii="Consolas" w:eastAsia="Times New Roman" w:hAnsi="Consolas" w:cs="Times New Roman"/>
+          <w:color w:val="D4D4D4"/>
+          <w:sz w:val="21"/>
+          <w:szCs w:val="21"/>
+          <w:lang w:val="en-US" w:eastAsia="pt-BR"/>
+        </w:rPr>
+      </w:pPr>
+      <w:r>
+        <w:rPr>
+          <w:rFonts w:ascii="Consolas" w:eastAsia="Times New Roman" w:hAnsi="Consolas" w:cs="Times New Roman"/>
+          <w:color w:val="D4D4D4"/>
+          <w:sz w:val="21"/>
+          <w:szCs w:val="21"/>
+          <w:lang w:val="en-US" w:eastAsia="pt-BR"/>
+        </w:rPr>
+        <w:t>    {</w:t>
+      </w:r>
+    </w:p>
+    <w:p>
+      <w:pPr>
+        <w:shd w:val="clear" w:color="auto" w:fill="1E1E1E"/>
+        <w:spacing w:after="0" w:line="285" w:lineRule="atLeast"/>
+        <w:rPr>
+          <w:rFonts w:ascii="Consolas" w:eastAsia="Times New Roman" w:hAnsi="Consolas" w:cs="Times New Roman"/>
+          <w:color w:val="D4D4D4"/>
+          <w:sz w:val="21"/>
+          <w:szCs w:val="21"/>
+          <w:lang w:val="en-US" w:eastAsia="pt-BR"/>
+        </w:rPr>
+      </w:pPr>
+      <w:r>
+        <w:rPr>
+          <w:rFonts w:ascii="Consolas" w:eastAsia="Times New Roman" w:hAnsi="Consolas" w:cs="Times New Roman"/>
+          <w:color w:val="D4D4D4"/>
+          <w:sz w:val="21"/>
+          <w:szCs w:val="21"/>
+          <w:lang w:val="en-US" w:eastAsia="pt-BR"/>
+        </w:rPr>
+        <w:t>        </w:t>
+      </w:r>
+      <w:r>
+        <w:rPr>
+          <w:rFonts w:ascii="Consolas" w:eastAsia="Times New Roman" w:hAnsi="Consolas" w:cs="Times New Roman"/>
+          <w:color w:val="9CDCFE"/>
+          <w:sz w:val="21"/>
+          <w:szCs w:val="21"/>
+          <w:lang w:val="en-US" w:eastAsia="pt-BR"/>
+        </w:rPr>
+        <w:t>path:</w:t>
+      </w:r>
+      <w:r>
+        <w:rPr>
+          <w:rFonts w:ascii="Consolas" w:eastAsia="Times New Roman" w:hAnsi="Consolas" w:cs="Times New Roman"/>
+          <w:color w:val="D4D4D4"/>
+          <w:sz w:val="21"/>
+          <w:szCs w:val="21"/>
+          <w:lang w:val="en-US" w:eastAsia="pt-BR"/>
+        </w:rPr>
+        <w:t> </w:t>
+      </w:r>
+      <w:r>
+        <w:rPr>
+          <w:rFonts w:ascii="Consolas" w:eastAsia="Times New Roman" w:hAnsi="Consolas" w:cs="Times New Roman"/>
+          <w:color w:val="CE9178"/>
+          <w:sz w:val="21"/>
+          <w:szCs w:val="21"/>
+          <w:lang w:val="en-US" w:eastAsia="pt-BR"/>
+        </w:rPr>
+        <w:t>'</w:t>
+      </w:r>
+      <w:proofErr w:type="spellStart"/>
+      <w:r>
+        <w:rPr>
+          <w:rFonts w:ascii="Consolas" w:eastAsia="Times New Roman" w:hAnsi="Consolas" w:cs="Times New Roman"/>
+          <w:color w:val="CE9178"/>
+          <w:sz w:val="21"/>
+          <w:szCs w:val="21"/>
+          <w:lang w:val="en-US" w:eastAsia="pt-BR"/>
+        </w:rPr>
+        <w:t>tarefas</w:t>
+      </w:r>
+      <w:proofErr w:type="spellEnd"/>
+      <w:r>
+        <w:rPr>
+          <w:rFonts w:ascii="Consolas" w:eastAsia="Times New Roman" w:hAnsi="Consolas" w:cs="Times New Roman"/>
+          <w:color w:val="CE9178"/>
+          <w:sz w:val="21"/>
+          <w:szCs w:val="21"/>
+          <w:lang w:val="en-US" w:eastAsia="pt-BR"/>
+        </w:rPr>
+        <w:t>'</w:t>
+      </w:r>
+      <w:r>
+        <w:rPr>
+          <w:rFonts w:ascii="Consolas" w:eastAsia="Times New Roman" w:hAnsi="Consolas" w:cs="Times New Roman"/>
+          <w:color w:val="D4D4D4"/>
+          <w:sz w:val="21"/>
+          <w:szCs w:val="21"/>
+          <w:lang w:val="en-US" w:eastAsia="pt-BR"/>
+        </w:rPr>
+        <w:t>,</w:t>
+      </w:r>
+    </w:p>
+    <w:p>
+      <w:pPr>
+        <w:shd w:val="clear" w:color="auto" w:fill="1E1E1E"/>
+        <w:spacing w:after="0" w:line="285" w:lineRule="atLeast"/>
+        <w:rPr>
+          <w:rFonts w:ascii="Consolas" w:eastAsia="Times New Roman" w:hAnsi="Consolas" w:cs="Times New Roman"/>
+          <w:color w:val="D4D4D4"/>
+          <w:sz w:val="21"/>
+          <w:szCs w:val="21"/>
+          <w:lang w:eastAsia="pt-BR"/>
+        </w:rPr>
+      </w:pPr>
+      <w:r>
+        <w:rPr>
+          <w:rFonts w:ascii="Consolas" w:eastAsia="Times New Roman" w:hAnsi="Consolas" w:cs="Times New Roman"/>
+          <w:color w:val="D4D4D4"/>
+          <w:sz w:val="21"/>
+          <w:szCs w:val="21"/>
+          <w:lang w:val="en-US" w:eastAsia="pt-BR"/>
+        </w:rPr>
+        <w:t>        </w:t>
+      </w:r>
+      <w:proofErr w:type="spellStart"/>
+      <w:r>
+        <w:rPr>
+          <w:rFonts w:ascii="Consolas" w:eastAsia="Times New Roman" w:hAnsi="Consolas" w:cs="Times New Roman"/>
+          <w:color w:val="9CDCFE"/>
+          <w:sz w:val="21"/>
+          <w:szCs w:val="21"/>
+          <w:lang w:eastAsia="pt-BR"/>
+        </w:rPr>
+        <w:t>redirectTo</w:t>
+      </w:r>
+      <w:proofErr w:type="spellEnd"/>
+      <w:r>
+        <w:rPr>
+          <w:rFonts w:ascii="Consolas" w:eastAsia="Times New Roman" w:hAnsi="Consolas" w:cs="Times New Roman"/>
+          <w:color w:val="9CDCFE"/>
+          <w:sz w:val="21"/>
+          <w:szCs w:val="21"/>
+          <w:lang w:eastAsia="pt-BR"/>
+        </w:rPr>
+        <w:t>:</w:t>
+      </w:r>
+      <w:r>
+        <w:rPr>
+          <w:rFonts w:ascii="Consolas" w:eastAsia="Times New Roman" w:hAnsi="Consolas" w:cs="Times New Roman"/>
+          <w:color w:val="D4D4D4"/>
+          <w:sz w:val="21"/>
+          <w:szCs w:val="21"/>
+          <w:lang w:eastAsia="pt-BR"/>
+        </w:rPr>
+        <w:t> </w:t>
+      </w:r>
+      <w:r>
+        <w:rPr>
+          <w:rFonts w:ascii="Consolas" w:eastAsia="Times New Roman" w:hAnsi="Consolas" w:cs="Times New Roman"/>
+          <w:color w:val="CE9178"/>
+          <w:sz w:val="21"/>
+          <w:szCs w:val="21"/>
+          <w:lang w:eastAsia="pt-BR"/>
+        </w:rPr>
+        <w:t>'tarefas/listar'</w:t>
+      </w:r>
+    </w:p>
+    <w:p>
+      <w:pPr>
+        <w:shd w:val="clear" w:color="auto" w:fill="1E1E1E"/>
+        <w:spacing w:after="0" w:line="285" w:lineRule="atLeast"/>
+        <w:rPr>
+          <w:rFonts w:ascii="Consolas" w:eastAsia="Times New Roman" w:hAnsi="Consolas" w:cs="Times New Roman"/>
+          <w:color w:val="D4D4D4"/>
+          <w:sz w:val="21"/>
+          <w:szCs w:val="21"/>
+          <w:lang w:eastAsia="pt-BR"/>
+        </w:rPr>
+      </w:pPr>
+      <w:r>
+        <w:rPr>
+          <w:rFonts w:ascii="Consolas" w:eastAsia="Times New Roman" w:hAnsi="Consolas" w:cs="Times New Roman"/>
+          <w:color w:val="D4D4D4"/>
+          <w:sz w:val="21"/>
+          <w:szCs w:val="21"/>
+          <w:lang w:eastAsia="pt-BR"/>
+        </w:rPr>
+        <w:lastRenderedPageBreak/>
+        <w:t>    }</w:t>
+      </w:r>
+    </w:p>
+    <w:p>
+      <w:pPr>
+        <w:shd w:val="clear" w:color="auto" w:fill="1E1E1E"/>
+        <w:spacing w:after="0" w:line="285" w:lineRule="atLeast"/>
+        <w:rPr>
+          <w:rFonts w:ascii="Consolas" w:eastAsia="Times New Roman" w:hAnsi="Consolas" w:cs="Times New Roman"/>
+          <w:color w:val="D4D4D4"/>
+          <w:sz w:val="21"/>
+          <w:szCs w:val="21"/>
+          <w:lang w:eastAsia="pt-BR"/>
+        </w:rPr>
+      </w:pPr>
+      <w:r>
+        <w:rPr>
+          <w:rFonts w:ascii="Consolas" w:eastAsia="Times New Roman" w:hAnsi="Consolas" w:cs="Times New Roman"/>
+          <w:color w:val="D4D4D4"/>
+          <w:sz w:val="21"/>
+          <w:szCs w:val="21"/>
+          <w:lang w:eastAsia="pt-BR"/>
+        </w:rPr>
+        <w:t>];</w:t>
       </w:r>
     </w:p>
     <w:p>

</xml_diff>

<commit_message>
Implementando listagem de tarefas parte 1 - Angular
</commit_message>
<xml_diff>
--- a/Angular/Notas Angular.docx
+++ b/Angular/Notas Angular.docx
@@ -12386,7 +12386,7 @@
           <w:lang w:eastAsia="pt-BR"/>
         </w:rPr>
         <w:lastRenderedPageBreak/>
-        <w:t>    }</w:t>
+        <w:t>    },</w:t>
       </w:r>
     </w:p>
     <w:p>
@@ -12409,6 +12409,182 @@
           <w:szCs w:val="21"/>
           <w:lang w:eastAsia="pt-BR"/>
         </w:rPr>
+        <w:t>    {</w:t>
+      </w:r>
+    </w:p>
+    <w:p>
+      <w:pPr>
+        <w:shd w:val="clear" w:color="auto" w:fill="1E1E1E"/>
+        <w:spacing w:after="0" w:line="285" w:lineRule="atLeast"/>
+        <w:rPr>
+          <w:rFonts w:ascii="Consolas" w:eastAsia="Times New Roman" w:hAnsi="Consolas" w:cs="Times New Roman"/>
+          <w:color w:val="D4D4D4"/>
+          <w:sz w:val="21"/>
+          <w:szCs w:val="21"/>
+          <w:lang w:eastAsia="pt-BR"/>
+        </w:rPr>
+      </w:pPr>
+      <w:r>
+        <w:rPr>
+          <w:rFonts w:ascii="Consolas" w:eastAsia="Times New Roman" w:hAnsi="Consolas" w:cs="Times New Roman"/>
+          <w:color w:val="D4D4D4"/>
+          <w:sz w:val="21"/>
+          <w:szCs w:val="21"/>
+          <w:lang w:eastAsia="pt-BR"/>
+        </w:rPr>
+        <w:t>        </w:t>
+      </w:r>
+      <w:r>
+        <w:rPr>
+          <w:rFonts w:ascii="Consolas" w:eastAsia="Times New Roman" w:hAnsi="Consolas" w:cs="Times New Roman"/>
+          <w:color w:val="9CDCFE"/>
+          <w:sz w:val="21"/>
+          <w:szCs w:val="21"/>
+          <w:lang w:eastAsia="pt-BR"/>
+        </w:rPr>
+        <w:t>path:</w:t>
+      </w:r>
+      <w:r>
+        <w:rPr>
+          <w:rFonts w:ascii="Consolas" w:eastAsia="Times New Roman" w:hAnsi="Consolas" w:cs="Times New Roman"/>
+          <w:color w:val="D4D4D4"/>
+          <w:sz w:val="21"/>
+          <w:szCs w:val="21"/>
+          <w:lang w:eastAsia="pt-BR"/>
+        </w:rPr>
+        <w:t> </w:t>
+      </w:r>
+      <w:r>
+        <w:rPr>
+          <w:rFonts w:ascii="Consolas" w:eastAsia="Times New Roman" w:hAnsi="Consolas" w:cs="Times New Roman"/>
+          <w:color w:val="CE9178"/>
+          <w:sz w:val="21"/>
+          <w:szCs w:val="21"/>
+          <w:lang w:eastAsia="pt-BR"/>
+        </w:rPr>
+        <w:t>'tarefas/listar'</w:t>
+      </w:r>
+      <w:r>
+        <w:rPr>
+          <w:rFonts w:ascii="Consolas" w:eastAsia="Times New Roman" w:hAnsi="Consolas" w:cs="Times New Roman"/>
+          <w:color w:val="D4D4D4"/>
+          <w:sz w:val="21"/>
+          <w:szCs w:val="21"/>
+          <w:lang w:eastAsia="pt-BR"/>
+        </w:rPr>
+        <w:t>,</w:t>
+      </w:r>
+    </w:p>
+    <w:p>
+      <w:pPr>
+        <w:shd w:val="clear" w:color="auto" w:fill="1E1E1E"/>
+        <w:spacing w:after="0" w:line="285" w:lineRule="atLeast"/>
+        <w:rPr>
+          <w:rFonts w:ascii="Consolas" w:eastAsia="Times New Roman" w:hAnsi="Consolas" w:cs="Times New Roman"/>
+          <w:color w:val="D4D4D4"/>
+          <w:sz w:val="21"/>
+          <w:szCs w:val="21"/>
+          <w:lang w:eastAsia="pt-BR"/>
+        </w:rPr>
+      </w:pPr>
+      <w:r>
+        <w:rPr>
+          <w:rFonts w:ascii="Consolas" w:eastAsia="Times New Roman" w:hAnsi="Consolas" w:cs="Times New Roman"/>
+          <w:color w:val="D4D4D4"/>
+          <w:sz w:val="21"/>
+          <w:szCs w:val="21"/>
+          <w:lang w:eastAsia="pt-BR"/>
+        </w:rPr>
+        <w:t>        </w:t>
+      </w:r>
+      <w:proofErr w:type="spellStart"/>
+      <w:r>
+        <w:rPr>
+          <w:rFonts w:ascii="Consolas" w:eastAsia="Times New Roman" w:hAnsi="Consolas" w:cs="Times New Roman"/>
+          <w:color w:val="4EC9B0"/>
+          <w:sz w:val="21"/>
+          <w:szCs w:val="21"/>
+          <w:lang w:eastAsia="pt-BR"/>
+        </w:rPr>
+        <w:t>component</w:t>
+      </w:r>
+      <w:proofErr w:type="spellEnd"/>
+      <w:r>
+        <w:rPr>
+          <w:rFonts w:ascii="Consolas" w:eastAsia="Times New Roman" w:hAnsi="Consolas" w:cs="Times New Roman"/>
+          <w:color w:val="9CDCFE"/>
+          <w:sz w:val="21"/>
+          <w:szCs w:val="21"/>
+          <w:lang w:eastAsia="pt-BR"/>
+        </w:rPr>
+        <w:t>:</w:t>
+      </w:r>
+      <w:r>
+        <w:rPr>
+          <w:rFonts w:ascii="Consolas" w:eastAsia="Times New Roman" w:hAnsi="Consolas" w:cs="Times New Roman"/>
+          <w:color w:val="D4D4D4"/>
+          <w:sz w:val="21"/>
+          <w:szCs w:val="21"/>
+          <w:lang w:eastAsia="pt-BR"/>
+        </w:rPr>
+        <w:t> </w:t>
+      </w:r>
+      <w:proofErr w:type="spellStart"/>
+      <w:r>
+        <w:rPr>
+          <w:rFonts w:ascii="Consolas" w:eastAsia="Times New Roman" w:hAnsi="Consolas" w:cs="Times New Roman"/>
+          <w:color w:val="4EC9B0"/>
+          <w:sz w:val="21"/>
+          <w:szCs w:val="21"/>
+          <w:lang w:eastAsia="pt-BR"/>
+        </w:rPr>
+        <w:t>ListarTarefaComponent</w:t>
+      </w:r>
+      <w:proofErr w:type="spellEnd"/>
+    </w:p>
+    <w:p>
+      <w:pPr>
+        <w:shd w:val="clear" w:color="auto" w:fill="1E1E1E"/>
+        <w:spacing w:after="0" w:line="285" w:lineRule="atLeast"/>
+        <w:rPr>
+          <w:rFonts w:ascii="Consolas" w:eastAsia="Times New Roman" w:hAnsi="Consolas" w:cs="Times New Roman"/>
+          <w:color w:val="D4D4D4"/>
+          <w:sz w:val="21"/>
+          <w:szCs w:val="21"/>
+          <w:lang w:eastAsia="pt-BR"/>
+        </w:rPr>
+      </w:pPr>
+      <w:r>
+        <w:rPr>
+          <w:rFonts w:ascii="Consolas" w:eastAsia="Times New Roman" w:hAnsi="Consolas" w:cs="Times New Roman"/>
+          <w:color w:val="D4D4D4"/>
+          <w:sz w:val="21"/>
+          <w:szCs w:val="21"/>
+          <w:lang w:eastAsia="pt-BR"/>
+        </w:rPr>
+        <w:t>    },</w:t>
+      </w:r>
+    </w:p>
+    <w:p>
+      <w:pPr>
+        <w:shd w:val="clear" w:color="auto" w:fill="1E1E1E"/>
+        <w:spacing w:after="0" w:line="285" w:lineRule="atLeast"/>
+        <w:rPr>
+          <w:rFonts w:ascii="Consolas" w:eastAsia="Times New Roman" w:hAnsi="Consolas" w:cs="Times New Roman"/>
+          <w:color w:val="D4D4D4"/>
+          <w:sz w:val="21"/>
+          <w:szCs w:val="21"/>
+          <w:lang w:eastAsia="pt-BR"/>
+        </w:rPr>
+      </w:pPr>
+      <w:r>
+        <w:rPr>
+          <w:rFonts w:ascii="Consolas" w:eastAsia="Times New Roman" w:hAnsi="Consolas" w:cs="Times New Roman"/>
+          <w:color w:val="D4D4D4"/>
+          <w:sz w:val="21"/>
+          <w:szCs w:val="21"/>
+          <w:lang w:eastAsia="pt-BR"/>
+        </w:rPr>
         <w:t>];</w:t>
       </w:r>
     </w:p>
@@ -12424,6 +12600,501 @@
           <w:lang w:eastAsia="pt-BR"/>
         </w:rPr>
       </w:pPr>
+    </w:p>
+    <w:p>
+      <w:pPr>
+        <w:shd w:val="clear" w:color="auto" w:fill="FFFFFF"/>
+        <w:spacing w:line="240" w:lineRule="auto"/>
+        <w:rPr>
+          <w:rFonts w:ascii="Segoe UI" w:eastAsia="Times New Roman" w:hAnsi="Segoe UI" w:cs="Segoe UI"/>
+          <w:color w:val="29303B"/>
+          <w:sz w:val="54"/>
+          <w:szCs w:val="54"/>
+          <w:lang w:eastAsia="pt-BR"/>
+        </w:rPr>
+      </w:pPr>
+      <w:r>
+        <w:rPr>
+          <w:rFonts w:ascii="Segoe UI" w:eastAsia="Times New Roman" w:hAnsi="Segoe UI" w:cs="Segoe UI"/>
+          <w:color w:val="29303B"/>
+          <w:sz w:val="54"/>
+          <w:szCs w:val="54"/>
+          <w:lang w:eastAsia="pt-BR"/>
+        </w:rPr>
+        <w:t>Nota para a criação da interface HTML</w:t>
+      </w:r>
+    </w:p>
+    <w:p>
+      <w:pPr>
+        <w:shd w:val="clear" w:color="auto" w:fill="FFFFFF"/>
+        <w:spacing w:after="300" w:line="240" w:lineRule="auto"/>
+        <w:rPr>
+          <w:rFonts w:ascii="Segoe UI" w:eastAsia="Times New Roman" w:hAnsi="Segoe UI" w:cs="Segoe UI"/>
+          <w:color w:val="29303B"/>
+          <w:sz w:val="27"/>
+          <w:szCs w:val="27"/>
+          <w:lang w:eastAsia="pt-BR"/>
+        </w:rPr>
+      </w:pPr>
+      <w:r>
+        <w:rPr>
+          <w:rFonts w:ascii="Segoe UI" w:eastAsia="Times New Roman" w:hAnsi="Segoe UI" w:cs="Segoe UI"/>
+          <w:color w:val="29303B"/>
+          <w:sz w:val="27"/>
+          <w:szCs w:val="27"/>
+          <w:lang w:eastAsia="pt-BR"/>
+        </w:rPr>
+        <w:t xml:space="preserve">Alguns navegadores poderão não </w:t>
+      </w:r>
+      <w:proofErr w:type="spellStart"/>
+      <w:r>
+        <w:rPr>
+          <w:rFonts w:ascii="Segoe UI" w:eastAsia="Times New Roman" w:hAnsi="Segoe UI" w:cs="Segoe UI"/>
+          <w:color w:val="29303B"/>
+          <w:sz w:val="27"/>
+          <w:szCs w:val="27"/>
+          <w:lang w:eastAsia="pt-BR"/>
+        </w:rPr>
+        <w:t>renderizar</w:t>
+      </w:r>
+      <w:proofErr w:type="spellEnd"/>
+      <w:r>
+        <w:rPr>
+          <w:rFonts w:ascii="Segoe UI" w:eastAsia="Times New Roman" w:hAnsi="Segoe UI" w:cs="Segoe UI"/>
+          <w:color w:val="29303B"/>
+          <w:sz w:val="27"/>
+          <w:szCs w:val="27"/>
+          <w:lang w:eastAsia="pt-BR"/>
+        </w:rPr>
+        <w:t xml:space="preserve"> a tabela como demonstrado no vídeo a seguir ao listar as tarefas, caso isso ocorra, adicione o elemento</w:t>
+      </w:r>
+      <w:r>
+        <w:rPr>
+          <w:rFonts w:ascii="Consolas" w:eastAsia="Times New Roman" w:hAnsi="Consolas" w:cs="Courier New"/>
+          <w:color w:val="EC5252"/>
+          <w:sz w:val="20"/>
+          <w:szCs w:val="20"/>
+          <w:bdr w:val="single" w:sz="6" w:space="2" w:color="DEDFE0" w:frame="1"/>
+          <w:shd w:val="clear" w:color="auto" w:fill="F2F3F5"/>
+          <w:lang w:eastAsia="pt-BR"/>
+        </w:rPr>
+        <w:t> &lt;</w:t>
+      </w:r>
+      <w:proofErr w:type="spellStart"/>
+      <w:r>
+        <w:rPr>
+          <w:rFonts w:ascii="Consolas" w:eastAsia="Times New Roman" w:hAnsi="Consolas" w:cs="Courier New"/>
+          <w:color w:val="EC5252"/>
+          <w:sz w:val="20"/>
+          <w:szCs w:val="20"/>
+          <w:bdr w:val="single" w:sz="6" w:space="2" w:color="DEDFE0" w:frame="1"/>
+          <w:shd w:val="clear" w:color="auto" w:fill="F2F3F5"/>
+          <w:lang w:eastAsia="pt-BR"/>
+        </w:rPr>
+        <w:t>tbody</w:t>
+      </w:r>
+      <w:proofErr w:type="spellEnd"/>
+      <w:r>
+        <w:rPr>
+          <w:rFonts w:ascii="Consolas" w:eastAsia="Times New Roman" w:hAnsi="Consolas" w:cs="Courier New"/>
+          <w:color w:val="EC5252"/>
+          <w:sz w:val="20"/>
+          <w:szCs w:val="20"/>
+          <w:bdr w:val="single" w:sz="6" w:space="2" w:color="DEDFE0" w:frame="1"/>
+          <w:shd w:val="clear" w:color="auto" w:fill="F2F3F5"/>
+          <w:lang w:eastAsia="pt-BR"/>
+        </w:rPr>
+        <w:t>&gt;</w:t>
+      </w:r>
+      <w:r>
+        <w:rPr>
+          <w:rFonts w:ascii="Segoe UI" w:eastAsia="Times New Roman" w:hAnsi="Segoe UI" w:cs="Segoe UI"/>
+          <w:color w:val="29303B"/>
+          <w:sz w:val="27"/>
+          <w:szCs w:val="27"/>
+          <w:lang w:eastAsia="pt-BR"/>
+        </w:rPr>
+        <w:t> a ela conforme o código a seguir:</w:t>
+      </w:r>
+    </w:p>
+    <w:p>
+      <w:pPr>
+        <w:numPr>
+          <w:ilvl w:val="0"/>
+          <w:numId w:val="4"/>
+        </w:numPr>
+        <w:shd w:val="clear" w:color="auto" w:fill="FFFFFF"/>
+        <w:tabs>
+          <w:tab w:val="clear" w:pos="720"/>
+          <w:tab w:val="left" w:pos="916"/>
+          <w:tab w:val="left" w:pos="1832"/>
+          <w:tab w:val="left" w:pos="2748"/>
+          <w:tab w:val="left" w:pos="3664"/>
+          <w:tab w:val="left" w:pos="4580"/>
+          <w:tab w:val="left" w:pos="5496"/>
+          <w:tab w:val="left" w:pos="6412"/>
+          <w:tab w:val="left" w:pos="7328"/>
+          <w:tab w:val="left" w:pos="8244"/>
+          <w:tab w:val="left" w:pos="9160"/>
+          <w:tab w:val="left" w:pos="10076"/>
+          <w:tab w:val="left" w:pos="10992"/>
+          <w:tab w:val="left" w:pos="11908"/>
+          <w:tab w:val="left" w:pos="12824"/>
+          <w:tab w:val="left" w:pos="13740"/>
+          <w:tab w:val="left" w:pos="14656"/>
+        </w:tabs>
+        <w:wordWrap w:val="0"/>
+        <w:spacing w:before="100" w:beforeAutospacing="1" w:after="100" w:afterAutospacing="1" w:line="240" w:lineRule="auto"/>
+        <w:ind w:left="0"/>
+        <w:rPr>
+          <w:rFonts w:ascii="Consolas" w:eastAsia="Times New Roman" w:hAnsi="Consolas" w:cs="Courier New"/>
+          <w:color w:val="505763"/>
+          <w:sz w:val="18"/>
+          <w:szCs w:val="18"/>
+          <w:lang w:val="en-US" w:eastAsia="pt-BR"/>
+        </w:rPr>
+      </w:pPr>
+      <w:r>
+        <w:rPr>
+          <w:rFonts w:ascii="Consolas" w:eastAsia="Times New Roman" w:hAnsi="Consolas" w:cs="Courier New"/>
+          <w:color w:val="B35A1B"/>
+          <w:sz w:val="18"/>
+          <w:szCs w:val="18"/>
+          <w:lang w:val="en-US" w:eastAsia="pt-BR"/>
+        </w:rPr>
+        <w:t>&lt;table</w:t>
+      </w:r>
+      <w:r>
+        <w:rPr>
+          <w:rFonts w:ascii="Consolas" w:eastAsia="Times New Roman" w:hAnsi="Consolas" w:cs="Courier New"/>
+          <w:color w:val="29303B"/>
+          <w:sz w:val="18"/>
+          <w:szCs w:val="18"/>
+          <w:lang w:val="en-US" w:eastAsia="pt-BR"/>
+        </w:rPr>
+        <w:t xml:space="preserve"> class=</w:t>
+      </w:r>
+      <w:r>
+        <w:rPr>
+          <w:rFonts w:ascii="Consolas" w:eastAsia="Times New Roman" w:hAnsi="Consolas" w:cs="Courier New"/>
+          <w:color w:val="46C28E"/>
+          <w:sz w:val="18"/>
+          <w:szCs w:val="18"/>
+          <w:lang w:val="en-US" w:eastAsia="pt-BR"/>
+        </w:rPr>
+        <w:t>"table table-striped table-bordered table-hover"</w:t>
+      </w:r>
+      <w:r>
+        <w:rPr>
+          <w:rFonts w:ascii="Consolas" w:eastAsia="Times New Roman" w:hAnsi="Consolas" w:cs="Courier New"/>
+          <w:color w:val="B35A1B"/>
+          <w:sz w:val="18"/>
+          <w:szCs w:val="18"/>
+          <w:lang w:val="en-US" w:eastAsia="pt-BR"/>
+        </w:rPr>
+        <w:t>&gt;</w:t>
+      </w:r>
+    </w:p>
+    <w:p>
+      <w:pPr>
+        <w:numPr>
+          <w:ilvl w:val="0"/>
+          <w:numId w:val="4"/>
+        </w:numPr>
+        <w:shd w:val="clear" w:color="auto" w:fill="FFFFFF"/>
+        <w:tabs>
+          <w:tab w:val="clear" w:pos="720"/>
+          <w:tab w:val="left" w:pos="916"/>
+          <w:tab w:val="left" w:pos="1832"/>
+          <w:tab w:val="left" w:pos="2748"/>
+          <w:tab w:val="left" w:pos="3664"/>
+          <w:tab w:val="left" w:pos="4580"/>
+          <w:tab w:val="left" w:pos="5496"/>
+          <w:tab w:val="left" w:pos="6412"/>
+          <w:tab w:val="left" w:pos="7328"/>
+          <w:tab w:val="left" w:pos="8244"/>
+          <w:tab w:val="left" w:pos="9160"/>
+          <w:tab w:val="left" w:pos="10076"/>
+          <w:tab w:val="left" w:pos="10992"/>
+          <w:tab w:val="left" w:pos="11908"/>
+          <w:tab w:val="left" w:pos="12824"/>
+          <w:tab w:val="left" w:pos="13740"/>
+          <w:tab w:val="left" w:pos="14656"/>
+        </w:tabs>
+        <w:wordWrap w:val="0"/>
+        <w:spacing w:before="100" w:beforeAutospacing="1" w:after="100" w:afterAutospacing="1" w:line="240" w:lineRule="auto"/>
+        <w:ind w:left="0"/>
+        <w:rPr>
+          <w:rFonts w:ascii="Consolas" w:eastAsia="Times New Roman" w:hAnsi="Consolas" w:cs="Courier New"/>
+          <w:color w:val="505763"/>
+          <w:sz w:val="18"/>
+          <w:szCs w:val="18"/>
+          <w:lang w:eastAsia="pt-BR"/>
+        </w:rPr>
+      </w:pPr>
+      <w:r>
+        <w:rPr>
+          <w:rFonts w:ascii="Consolas" w:eastAsia="Times New Roman" w:hAnsi="Consolas" w:cs="Courier New"/>
+          <w:color w:val="29303B"/>
+          <w:sz w:val="18"/>
+          <w:szCs w:val="18"/>
+          <w:lang w:val="en-US" w:eastAsia="pt-BR"/>
+        </w:rPr>
+        <w:t xml:space="preserve">  </w:t>
+      </w:r>
+      <w:r>
+        <w:rPr>
+          <w:rFonts w:ascii="Consolas" w:eastAsia="Times New Roman" w:hAnsi="Consolas" w:cs="Courier New"/>
+          <w:color w:val="B35A1B"/>
+          <w:sz w:val="18"/>
+          <w:szCs w:val="18"/>
+          <w:lang w:eastAsia="pt-BR"/>
+        </w:rPr>
+        <w:t>&lt;</w:t>
+      </w:r>
+      <w:proofErr w:type="spellStart"/>
+      <w:r>
+        <w:rPr>
+          <w:rFonts w:ascii="Consolas" w:eastAsia="Times New Roman" w:hAnsi="Consolas" w:cs="Courier New"/>
+          <w:color w:val="B35A1B"/>
+          <w:sz w:val="18"/>
+          <w:szCs w:val="18"/>
+          <w:lang w:eastAsia="pt-BR"/>
+        </w:rPr>
+        <w:t>tbody</w:t>
+      </w:r>
+      <w:proofErr w:type="spellEnd"/>
+      <w:r>
+        <w:rPr>
+          <w:rFonts w:ascii="Consolas" w:eastAsia="Times New Roman" w:hAnsi="Consolas" w:cs="Courier New"/>
+          <w:color w:val="B35A1B"/>
+          <w:sz w:val="18"/>
+          <w:szCs w:val="18"/>
+          <w:lang w:eastAsia="pt-BR"/>
+        </w:rPr>
+        <w:t>&gt;</w:t>
+      </w:r>
+    </w:p>
+    <w:p>
+      <w:pPr>
+        <w:numPr>
+          <w:ilvl w:val="0"/>
+          <w:numId w:val="4"/>
+        </w:numPr>
+        <w:shd w:val="clear" w:color="auto" w:fill="FFFFFF"/>
+        <w:tabs>
+          <w:tab w:val="clear" w:pos="720"/>
+          <w:tab w:val="left" w:pos="916"/>
+          <w:tab w:val="left" w:pos="1832"/>
+          <w:tab w:val="left" w:pos="2748"/>
+          <w:tab w:val="left" w:pos="3664"/>
+          <w:tab w:val="left" w:pos="4580"/>
+          <w:tab w:val="left" w:pos="5496"/>
+          <w:tab w:val="left" w:pos="6412"/>
+          <w:tab w:val="left" w:pos="7328"/>
+          <w:tab w:val="left" w:pos="8244"/>
+          <w:tab w:val="left" w:pos="9160"/>
+          <w:tab w:val="left" w:pos="10076"/>
+          <w:tab w:val="left" w:pos="10992"/>
+          <w:tab w:val="left" w:pos="11908"/>
+          <w:tab w:val="left" w:pos="12824"/>
+          <w:tab w:val="left" w:pos="13740"/>
+          <w:tab w:val="left" w:pos="14656"/>
+        </w:tabs>
+        <w:wordWrap w:val="0"/>
+        <w:spacing w:before="100" w:beforeAutospacing="1" w:after="100" w:afterAutospacing="1" w:line="240" w:lineRule="auto"/>
+        <w:ind w:left="0"/>
+        <w:rPr>
+          <w:rFonts w:ascii="Consolas" w:eastAsia="Times New Roman" w:hAnsi="Consolas" w:cs="Courier New"/>
+          <w:color w:val="505763"/>
+          <w:sz w:val="18"/>
+          <w:szCs w:val="18"/>
+          <w:lang w:eastAsia="pt-BR"/>
+        </w:rPr>
+      </w:pPr>
+      <w:r>
+        <w:rPr>
+          <w:rFonts w:ascii="Consolas" w:eastAsia="Times New Roman" w:hAnsi="Consolas" w:cs="Courier New"/>
+          <w:color w:val="29303B"/>
+          <w:sz w:val="18"/>
+          <w:szCs w:val="18"/>
+          <w:lang w:eastAsia="pt-BR"/>
+        </w:rPr>
+        <w:t xml:space="preserve">  ...</w:t>
+      </w:r>
+    </w:p>
+    <w:p>
+      <w:pPr>
+        <w:numPr>
+          <w:ilvl w:val="0"/>
+          <w:numId w:val="4"/>
+        </w:numPr>
+        <w:shd w:val="clear" w:color="auto" w:fill="FFFFFF"/>
+        <w:tabs>
+          <w:tab w:val="clear" w:pos="720"/>
+          <w:tab w:val="left" w:pos="916"/>
+          <w:tab w:val="left" w:pos="1832"/>
+          <w:tab w:val="left" w:pos="2748"/>
+          <w:tab w:val="left" w:pos="3664"/>
+          <w:tab w:val="left" w:pos="4580"/>
+          <w:tab w:val="left" w:pos="5496"/>
+          <w:tab w:val="left" w:pos="6412"/>
+          <w:tab w:val="left" w:pos="7328"/>
+          <w:tab w:val="left" w:pos="8244"/>
+          <w:tab w:val="left" w:pos="9160"/>
+          <w:tab w:val="left" w:pos="10076"/>
+          <w:tab w:val="left" w:pos="10992"/>
+          <w:tab w:val="left" w:pos="11908"/>
+          <w:tab w:val="left" w:pos="12824"/>
+          <w:tab w:val="left" w:pos="13740"/>
+          <w:tab w:val="left" w:pos="14656"/>
+        </w:tabs>
+        <w:wordWrap w:val="0"/>
+        <w:spacing w:before="100" w:beforeAutospacing="1" w:after="100" w:afterAutospacing="1" w:line="240" w:lineRule="auto"/>
+        <w:ind w:left="0"/>
+        <w:rPr>
+          <w:rFonts w:ascii="Consolas" w:eastAsia="Times New Roman" w:hAnsi="Consolas" w:cs="Courier New"/>
+          <w:color w:val="505763"/>
+          <w:sz w:val="18"/>
+          <w:szCs w:val="18"/>
+          <w:lang w:eastAsia="pt-BR"/>
+        </w:rPr>
+      </w:pPr>
+      <w:r>
+        <w:rPr>
+          <w:rFonts w:ascii="Consolas" w:eastAsia="Times New Roman" w:hAnsi="Consolas" w:cs="Courier New"/>
+          <w:color w:val="29303B"/>
+          <w:sz w:val="18"/>
+          <w:szCs w:val="18"/>
+          <w:lang w:eastAsia="pt-BR"/>
+        </w:rPr>
+        <w:t xml:space="preserve">  </w:t>
+      </w:r>
+      <w:r>
+        <w:rPr>
+          <w:rFonts w:ascii="Consolas" w:eastAsia="Times New Roman" w:hAnsi="Consolas" w:cs="Courier New"/>
+          <w:color w:val="B35A1B"/>
+          <w:sz w:val="18"/>
+          <w:szCs w:val="18"/>
+          <w:lang w:eastAsia="pt-BR"/>
+        </w:rPr>
+        <w:t>&lt;/</w:t>
+      </w:r>
+      <w:proofErr w:type="spellStart"/>
+      <w:r>
+        <w:rPr>
+          <w:rFonts w:ascii="Consolas" w:eastAsia="Times New Roman" w:hAnsi="Consolas" w:cs="Courier New"/>
+          <w:color w:val="B35A1B"/>
+          <w:sz w:val="18"/>
+          <w:szCs w:val="18"/>
+          <w:lang w:eastAsia="pt-BR"/>
+        </w:rPr>
+        <w:t>tbody</w:t>
+      </w:r>
+      <w:proofErr w:type="spellEnd"/>
+      <w:r>
+        <w:rPr>
+          <w:rFonts w:ascii="Consolas" w:eastAsia="Times New Roman" w:hAnsi="Consolas" w:cs="Courier New"/>
+          <w:color w:val="B35A1B"/>
+          <w:sz w:val="18"/>
+          <w:szCs w:val="18"/>
+          <w:lang w:eastAsia="pt-BR"/>
+        </w:rPr>
+        <w:t>&gt;</w:t>
+      </w:r>
+    </w:p>
+    <w:p>
+      <w:pPr>
+        <w:numPr>
+          <w:ilvl w:val="0"/>
+          <w:numId w:val="4"/>
+        </w:numPr>
+        <w:shd w:val="clear" w:color="auto" w:fill="FFFFFF"/>
+        <w:tabs>
+          <w:tab w:val="clear" w:pos="720"/>
+          <w:tab w:val="left" w:pos="916"/>
+          <w:tab w:val="left" w:pos="1832"/>
+          <w:tab w:val="left" w:pos="2748"/>
+          <w:tab w:val="left" w:pos="3664"/>
+          <w:tab w:val="left" w:pos="4580"/>
+          <w:tab w:val="left" w:pos="5496"/>
+          <w:tab w:val="left" w:pos="6412"/>
+          <w:tab w:val="left" w:pos="7328"/>
+          <w:tab w:val="left" w:pos="8244"/>
+          <w:tab w:val="left" w:pos="9160"/>
+          <w:tab w:val="left" w:pos="10076"/>
+          <w:tab w:val="left" w:pos="10992"/>
+          <w:tab w:val="left" w:pos="11908"/>
+          <w:tab w:val="left" w:pos="12824"/>
+          <w:tab w:val="left" w:pos="13740"/>
+          <w:tab w:val="left" w:pos="14656"/>
+        </w:tabs>
+        <w:wordWrap w:val="0"/>
+        <w:spacing w:before="100" w:beforeAutospacing="1" w:after="100" w:afterAutospacing="1" w:line="240" w:lineRule="auto"/>
+        <w:ind w:left="0"/>
+        <w:rPr>
+          <w:rFonts w:ascii="Consolas" w:eastAsia="Times New Roman" w:hAnsi="Consolas" w:cs="Courier New"/>
+          <w:color w:val="505763"/>
+          <w:sz w:val="18"/>
+          <w:szCs w:val="18"/>
+          <w:lang w:eastAsia="pt-BR"/>
+        </w:rPr>
+      </w:pPr>
+      <w:r>
+        <w:rPr>
+          <w:rFonts w:ascii="Consolas" w:eastAsia="Times New Roman" w:hAnsi="Consolas" w:cs="Courier New"/>
+          <w:color w:val="B35A1B"/>
+          <w:sz w:val="18"/>
+          <w:szCs w:val="18"/>
+          <w:lang w:eastAsia="pt-BR"/>
+        </w:rPr>
+        <w:t>&lt;/</w:t>
+      </w:r>
+      <w:proofErr w:type="spellStart"/>
+      <w:r>
+        <w:rPr>
+          <w:rFonts w:ascii="Consolas" w:eastAsia="Times New Roman" w:hAnsi="Consolas" w:cs="Courier New"/>
+          <w:color w:val="B35A1B"/>
+          <w:sz w:val="18"/>
+          <w:szCs w:val="18"/>
+          <w:lang w:eastAsia="pt-BR"/>
+        </w:rPr>
+        <w:t>table</w:t>
+      </w:r>
+      <w:proofErr w:type="spellEnd"/>
+      <w:r>
+        <w:rPr>
+          <w:rFonts w:ascii="Consolas" w:eastAsia="Times New Roman" w:hAnsi="Consolas" w:cs="Courier New"/>
+          <w:color w:val="B35A1B"/>
+          <w:sz w:val="18"/>
+          <w:szCs w:val="18"/>
+          <w:lang w:eastAsia="pt-BR"/>
+        </w:rPr>
+        <w:t>&gt;</w:t>
+      </w:r>
+    </w:p>
+    <w:p>
+      <w:pPr>
+        <w:shd w:val="clear" w:color="auto" w:fill="FFFFFF"/>
+        <w:spacing w:after="300" w:line="240" w:lineRule="auto"/>
+        <w:rPr>
+          <w:rFonts w:ascii="Segoe UI" w:eastAsia="Times New Roman" w:hAnsi="Segoe UI" w:cs="Segoe UI"/>
+          <w:color w:val="29303B"/>
+          <w:sz w:val="27"/>
+          <w:szCs w:val="27"/>
+          <w:lang w:eastAsia="pt-BR"/>
+        </w:rPr>
+      </w:pPr>
+      <w:r>
+        <w:rPr>
+          <w:rFonts w:ascii="Segoe UI" w:eastAsia="Times New Roman" w:hAnsi="Segoe UI" w:cs="Segoe UI"/>
+          <w:color w:val="29303B"/>
+          <w:sz w:val="27"/>
+          <w:szCs w:val="27"/>
+          <w:lang w:eastAsia="pt-BR"/>
+        </w:rPr>
+        <w:t>Tente executar os passos do vídeo a seguir normalmente, mas tenha em mente que se ouvir um problema de visualização, retorne a essa nota e faça a alteração demonstrada acima para corrigir o problema.</w:t>
+      </w:r>
     </w:p>
     <w:p>
       <w:pPr>
@@ -12523,6 +13194,119 @@
 <file path=word/numbering.xml><?xml version="1.0" encoding="utf-8"?>
 <w:numbering xmlns:wpc="http://schemas.microsoft.com/office/word/2010/wordprocessingCanvas" xmlns:cx="http://schemas.microsoft.com/office/drawing/2014/chartex" xmlns:cx1="http://schemas.microsoft.com/office/drawing/2015/9/8/chartex" xmlns:cx2="http://schemas.microsoft.com/office/drawing/2015/10/21/chartex" xmlns:cx3="http://schemas.microsoft.com/office/drawing/2016/5/9/chartex" xmlns:cx4="http://schemas.microsoft.com/office/drawing/2016/5/10/chartex" xmlns:cx5="http://schemas.microsoft.com/office/drawing/2016/5/11/chartex" xmlns:cx6="http://schemas.microsoft.com/office/drawing/2016/5/12/chartex" xmlns:cx7="http://schemas.microsoft.com/office/drawing/2016/5/13/chartex" xmlns:cx8="http://schemas.microsoft.com/office/drawing/2016/5/14/chartex" xmlns:mc="http://schemas.openxmlformats.org/markup-compatibility/2006" xmlns:aink="http://schemas.microsoft.com/office/drawing/2016/ink" xmlns:am3d="http://schemas.microsoft.com/office/drawing/2017/model3d" xmlns:o="urn:schemas-microsoft-com:office:office" xmlns:r="http://schemas.openxmlformats.org/officeDocument/2006/relationships" xmlns:m="http://schemas.openxmlformats.org/officeDocument/2006/math" xmlns:v="urn:schemas-microsoft-com:vml" xmlns:wp14="http://schemas.microsoft.com/office/word/2010/wordprocessingDrawing" xmlns:wp="http://schemas.openxmlformats.org/drawingml/2006/wordprocessingDrawing" xmlns:w10="urn:schemas-microsoft-com:office:word" xmlns:w="http://schemas.openxmlformats.org/wordprocessingml/2006/main" xmlns:w14="http://schemas.microsoft.com/office/word/2010/wordml" xmlns:w15="http://schemas.microsoft.com/office/word/2012/wordml" xmlns:w16cid="http://schemas.microsoft.com/office/word/2016/wordml/cid" xmlns:w16se="http://schemas.microsoft.com/office/word/2015/wordml/symex" xmlns:wpg="http://schemas.microsoft.com/office/word/2010/wordprocessingGroup" xmlns:wpi="http://schemas.microsoft.com/office/word/2010/wordprocessingInk" xmlns:wne="http://schemas.microsoft.com/office/word/2006/wordml" xmlns:wps="http://schemas.microsoft.com/office/word/2010/wordprocessingShape" mc:Ignorable="w14 w15 w16se w16cid wp14">
   <w:abstractNum w:abstractNumId="0" w15:restartNumberingAfterBreak="0">
+    <w:nsid w:val="06BB5A3B"/>
+    <w:multiLevelType w:val="multilevel"/>
+    <w:tmpl w:val="A0427DDE"/>
+    <w:lvl w:ilvl="0">
+      <w:start w:val="1"/>
+      <w:numFmt w:val="decimal"/>
+      <w:lvlText w:val="%1."/>
+      <w:lvlJc w:val="left"/>
+      <w:pPr>
+        <w:tabs>
+          <w:tab w:val="num" w:pos="720"/>
+        </w:tabs>
+        <w:ind w:left="720" w:hanging="360"/>
+      </w:pPr>
+    </w:lvl>
+    <w:lvl w:ilvl="1" w:tentative="1">
+      <w:start w:val="1"/>
+      <w:numFmt w:val="decimal"/>
+      <w:lvlText w:val="%2."/>
+      <w:lvlJc w:val="left"/>
+      <w:pPr>
+        <w:tabs>
+          <w:tab w:val="num" w:pos="1440"/>
+        </w:tabs>
+        <w:ind w:left="1440" w:hanging="360"/>
+      </w:pPr>
+    </w:lvl>
+    <w:lvl w:ilvl="2" w:tentative="1">
+      <w:start w:val="1"/>
+      <w:numFmt w:val="decimal"/>
+      <w:lvlText w:val="%3."/>
+      <w:lvlJc w:val="left"/>
+      <w:pPr>
+        <w:tabs>
+          <w:tab w:val="num" w:pos="2160"/>
+        </w:tabs>
+        <w:ind w:left="2160" w:hanging="360"/>
+      </w:pPr>
+    </w:lvl>
+    <w:lvl w:ilvl="3" w:tentative="1">
+      <w:start w:val="1"/>
+      <w:numFmt w:val="decimal"/>
+      <w:lvlText w:val="%4."/>
+      <w:lvlJc w:val="left"/>
+      <w:pPr>
+        <w:tabs>
+          <w:tab w:val="num" w:pos="2880"/>
+        </w:tabs>
+        <w:ind w:left="2880" w:hanging="360"/>
+      </w:pPr>
+    </w:lvl>
+    <w:lvl w:ilvl="4" w:tentative="1">
+      <w:start w:val="1"/>
+      <w:numFmt w:val="decimal"/>
+      <w:lvlText w:val="%5."/>
+      <w:lvlJc w:val="left"/>
+      <w:pPr>
+        <w:tabs>
+          <w:tab w:val="num" w:pos="3600"/>
+        </w:tabs>
+        <w:ind w:left="3600" w:hanging="360"/>
+      </w:pPr>
+    </w:lvl>
+    <w:lvl w:ilvl="5" w:tentative="1">
+      <w:start w:val="1"/>
+      <w:numFmt w:val="decimal"/>
+      <w:lvlText w:val="%6."/>
+      <w:lvlJc w:val="left"/>
+      <w:pPr>
+        <w:tabs>
+          <w:tab w:val="num" w:pos="4320"/>
+        </w:tabs>
+        <w:ind w:left="4320" w:hanging="360"/>
+      </w:pPr>
+    </w:lvl>
+    <w:lvl w:ilvl="6" w:tentative="1">
+      <w:start w:val="1"/>
+      <w:numFmt w:val="decimal"/>
+      <w:lvlText w:val="%7."/>
+      <w:lvlJc w:val="left"/>
+      <w:pPr>
+        <w:tabs>
+          <w:tab w:val="num" w:pos="5040"/>
+        </w:tabs>
+        <w:ind w:left="5040" w:hanging="360"/>
+      </w:pPr>
+    </w:lvl>
+    <w:lvl w:ilvl="7" w:tentative="1">
+      <w:start w:val="1"/>
+      <w:numFmt w:val="decimal"/>
+      <w:lvlText w:val="%8."/>
+      <w:lvlJc w:val="left"/>
+      <w:pPr>
+        <w:tabs>
+          <w:tab w:val="num" w:pos="5760"/>
+        </w:tabs>
+        <w:ind w:left="5760" w:hanging="360"/>
+      </w:pPr>
+    </w:lvl>
+    <w:lvl w:ilvl="8" w:tentative="1">
+      <w:start w:val="1"/>
+      <w:numFmt w:val="decimal"/>
+      <w:lvlText w:val="%9."/>
+      <w:lvlJc w:val="left"/>
+      <w:pPr>
+        <w:tabs>
+          <w:tab w:val="num" w:pos="6480"/>
+        </w:tabs>
+        <w:ind w:left="6480" w:hanging="360"/>
+      </w:pPr>
+    </w:lvl>
+  </w:abstractNum>
+  <w:abstractNum w:abstractNumId="1" w15:restartNumberingAfterBreak="0">
     <w:nsid w:val="3E4B1513"/>
     <w:multiLevelType w:val="hybridMultilevel"/>
     <w:tmpl w:val="7A7A03AC"/>
@@ -12608,7 +13392,7 @@
       </w:pPr>
     </w:lvl>
   </w:abstractNum>
-  <w:abstractNum w:abstractNumId="1" w15:restartNumberingAfterBreak="0">
+  <w:abstractNum w:abstractNumId="2" w15:restartNumberingAfterBreak="0">
     <w:nsid w:val="569B50A4"/>
     <w:multiLevelType w:val="multilevel"/>
     <w:tmpl w:val="EF40F756"/>
@@ -12721,7 +13505,7 @@
       </w:pPr>
     </w:lvl>
   </w:abstractNum>
-  <w:abstractNum w:abstractNumId="2" w15:restartNumberingAfterBreak="0">
+  <w:abstractNum w:abstractNumId="3" w15:restartNumberingAfterBreak="0">
     <w:nsid w:val="6C9F6E90"/>
     <w:multiLevelType w:val="multilevel"/>
     <w:tmpl w:val="BD40F2F0"/>
@@ -12835,13 +13619,16 @@
     </w:lvl>
   </w:abstractNum>
   <w:num w:numId="1">
-    <w:abstractNumId w:val="0"/>
+    <w:abstractNumId w:val="1"/>
   </w:num>
   <w:num w:numId="2">
+    <w:abstractNumId w:val="3"/>
+  </w:num>
+  <w:num w:numId="3">
     <w:abstractNumId w:val="2"/>
   </w:num>
-  <w:num w:numId="3">
-    <w:abstractNumId w:val="1"/>
+  <w:num w:numId="4">
+    <w:abstractNumId w:val="0"/>
   </w:num>
 </w:numbering>
 </file>
@@ -13449,6 +14236,16 @@
       <w:lang w:eastAsia="pt-BR"/>
     </w:rPr>
   </w:style>
+  <w:style w:type="character" w:customStyle="1" w:styleId="atn">
+    <w:name w:val="atn"/>
+    <w:basedOn w:val="Fontepargpadro"/>
+    <w:rsid w:val="00017D31"/>
+  </w:style>
+  <w:style w:type="character" w:customStyle="1" w:styleId="atv">
+    <w:name w:val="atv"/>
+    <w:basedOn w:val="Fontepargpadro"/>
+    <w:rsid w:val="00017D31"/>
+  </w:style>
 </w:styles>
 </file>
 

</xml_diff>

<commit_message>
Criado componente CadastrarTarefa - Angular
</commit_message>
<xml_diff>
--- a/Angular/Notas Angular.docx
+++ b/Angular/Notas Angular.docx
@@ -13108,47 +13108,159 @@
           <w:lang w:eastAsia="pt-BR"/>
         </w:rPr>
       </w:pPr>
+      <w:r>
+        <w:rPr>
+          <w:rFonts w:ascii="Segoe UI" w:eastAsia="Times New Roman" w:hAnsi="Segoe UI" w:cs="Segoe UI"/>
+          <w:color w:val="29303B"/>
+          <w:sz w:val="27"/>
+          <w:szCs w:val="27"/>
+          <w:lang w:eastAsia="pt-BR"/>
+        </w:rPr>
+        <w:t xml:space="preserve">Diretiva – É um bloco de código </w:t>
+      </w:r>
+      <w:r>
+        <w:rPr>
+          <w:rFonts w:ascii="Segoe UI" w:eastAsia="Times New Roman" w:hAnsi="Segoe UI" w:cs="Segoe UI"/>
+          <w:color w:val="29303B"/>
+          <w:sz w:val="27"/>
+          <w:szCs w:val="27"/>
+          <w:lang w:eastAsia="pt-BR"/>
+        </w:rPr>
+        <w:t>específico</w:t>
+      </w:r>
+      <w:r>
+        <w:rPr>
+          <w:rFonts w:ascii="Segoe UI" w:eastAsia="Times New Roman" w:hAnsi="Segoe UI" w:cs="Segoe UI"/>
+          <w:color w:val="29303B"/>
+          <w:sz w:val="27"/>
+          <w:szCs w:val="27"/>
+          <w:lang w:eastAsia="pt-BR"/>
+        </w:rPr>
+        <w:t xml:space="preserve"> que </w:t>
+      </w:r>
+      <w:r>
+        <w:rPr>
+          <w:rFonts w:ascii="Segoe UI" w:eastAsia="Times New Roman" w:hAnsi="Segoe UI" w:cs="Segoe UI"/>
+          <w:color w:val="29303B"/>
+          <w:sz w:val="27"/>
+          <w:szCs w:val="27"/>
+          <w:lang w:eastAsia="pt-BR"/>
+        </w:rPr>
+        <w:t>adiciona um comportamento ou alguma regra de negócio para um componente. Gera um atributo para um componente.</w:t>
+      </w:r>
+    </w:p>
+    <w:p>
+      <w:pPr>
+        <w:shd w:val="clear" w:color="auto" w:fill="FFFFFF"/>
+        <w:spacing w:after="0" w:line="240" w:lineRule="auto"/>
+        <w:rPr>
+          <w:rFonts w:ascii="Segoe UI" w:eastAsia="Times New Roman" w:hAnsi="Segoe UI" w:cs="Segoe UI"/>
+          <w:color w:val="29303B"/>
+          <w:sz w:val="27"/>
+          <w:szCs w:val="27"/>
+          <w:lang w:eastAsia="pt-BR"/>
+        </w:rPr>
+      </w:pPr>
+    </w:p>
+    <w:p>
+      <w:pPr>
+        <w:shd w:val="clear" w:color="auto" w:fill="FFFFFF"/>
+        <w:spacing w:after="0" w:line="240" w:lineRule="auto"/>
+        <w:rPr>
+          <w:rFonts w:ascii="Segoe UI" w:eastAsia="Times New Roman" w:hAnsi="Segoe UI" w:cs="Segoe UI"/>
+          <w:color w:val="29303B"/>
+          <w:sz w:val="27"/>
+          <w:szCs w:val="27"/>
+          <w:lang w:eastAsia="pt-BR"/>
+        </w:rPr>
+      </w:pPr>
+      <w:r>
+        <w:rPr>
+          <w:rFonts w:ascii="Segoe UI" w:eastAsia="Times New Roman" w:hAnsi="Segoe UI" w:cs="Segoe UI"/>
+          <w:color w:val="29303B"/>
+          <w:sz w:val="27"/>
+          <w:szCs w:val="27"/>
+          <w:u w:val="single"/>
+          <w:lang w:eastAsia="pt-BR"/>
+        </w:rPr>
+        <w:t xml:space="preserve">Criar o componente </w:t>
+      </w:r>
+      <w:proofErr w:type="spellStart"/>
+      <w:r>
+        <w:rPr>
+          <w:rFonts w:ascii="Segoe UI" w:eastAsia="Times New Roman" w:hAnsi="Segoe UI" w:cs="Segoe UI"/>
+          <w:color w:val="29303B"/>
+          <w:sz w:val="27"/>
+          <w:szCs w:val="27"/>
+          <w:u w:val="single"/>
+          <w:lang w:eastAsia="pt-BR"/>
+        </w:rPr>
+        <w:t>CadastrarTarefa</w:t>
+      </w:r>
+      <w:proofErr w:type="spellEnd"/>
+      <w:r>
+        <w:rPr>
+          <w:rFonts w:ascii="Segoe UI" w:eastAsia="Times New Roman" w:hAnsi="Segoe UI" w:cs="Segoe UI"/>
+          <w:color w:val="29303B"/>
+          <w:sz w:val="27"/>
+          <w:szCs w:val="27"/>
+          <w:lang w:eastAsia="pt-BR"/>
+        </w:rPr>
+        <w:t xml:space="preserve"> e repetir os passos da criação do </w:t>
+      </w:r>
+      <w:proofErr w:type="gramStart"/>
+      <w:r>
+        <w:rPr>
+          <w:rFonts w:ascii="Segoe UI" w:eastAsia="Times New Roman" w:hAnsi="Segoe UI" w:cs="Segoe UI"/>
+          <w:color w:val="29303B"/>
+          <w:sz w:val="27"/>
+          <w:szCs w:val="27"/>
+          <w:lang w:eastAsia="pt-BR"/>
+        </w:rPr>
+        <w:t>componente Listar</w:t>
+      </w:r>
+      <w:proofErr w:type="gramEnd"/>
+    </w:p>
+    <w:p>
+      <w:pPr>
+        <w:shd w:val="clear" w:color="auto" w:fill="FFFFFF"/>
+        <w:spacing w:after="0" w:line="240" w:lineRule="auto"/>
+        <w:rPr>
+          <w:rFonts w:ascii="Segoe UI" w:eastAsia="Times New Roman" w:hAnsi="Segoe UI" w:cs="Segoe UI"/>
+          <w:color w:val="29303B"/>
+          <w:sz w:val="27"/>
+          <w:szCs w:val="27"/>
+          <w:lang w:eastAsia="pt-BR"/>
+        </w:rPr>
+      </w:pPr>
+    </w:p>
+    <w:p>
+      <w:pPr>
+        <w:shd w:val="clear" w:color="auto" w:fill="FFFFFF"/>
+        <w:spacing w:after="0" w:line="240" w:lineRule="auto"/>
+        <w:rPr>
+          <w:rFonts w:ascii="Segoe UI" w:eastAsia="Times New Roman" w:hAnsi="Segoe UI" w:cs="Segoe UI"/>
+          <w:color w:val="29303B"/>
+          <w:sz w:val="27"/>
+          <w:szCs w:val="27"/>
+          <w:lang w:eastAsia="pt-BR"/>
+        </w:rPr>
+      </w:pPr>
+    </w:p>
+    <w:p>
+      <w:pPr>
+        <w:shd w:val="clear" w:color="auto" w:fill="FFFFFF"/>
+        <w:spacing w:after="0" w:line="240" w:lineRule="auto"/>
+        <w:rPr>
+          <w:rFonts w:ascii="Segoe UI" w:eastAsia="Times New Roman" w:hAnsi="Segoe UI" w:cs="Segoe UI"/>
+          <w:color w:val="29303B"/>
+          <w:sz w:val="27"/>
+          <w:szCs w:val="27"/>
+          <w:lang w:eastAsia="pt-BR"/>
+        </w:rPr>
+      </w:pPr>
       <w:bookmarkStart w:id="0" w:name="_GoBack"/>
       <w:bookmarkEnd w:id="0"/>
-    </w:p>
-    <w:p>
-      <w:pPr>
-        <w:shd w:val="clear" w:color="auto" w:fill="FFFFFF"/>
-        <w:spacing w:after="0" w:line="240" w:lineRule="auto"/>
-        <w:rPr>
-          <w:rFonts w:ascii="Segoe UI" w:eastAsia="Times New Roman" w:hAnsi="Segoe UI" w:cs="Segoe UI"/>
-          <w:color w:val="29303B"/>
-          <w:sz w:val="27"/>
-          <w:szCs w:val="27"/>
-          <w:lang w:eastAsia="pt-BR"/>
-        </w:rPr>
-      </w:pPr>
-    </w:p>
-    <w:p>
-      <w:pPr>
-        <w:shd w:val="clear" w:color="auto" w:fill="FFFFFF"/>
-        <w:spacing w:after="0" w:line="240" w:lineRule="auto"/>
-        <w:rPr>
-          <w:rFonts w:ascii="Segoe UI" w:eastAsia="Times New Roman" w:hAnsi="Segoe UI" w:cs="Segoe UI"/>
-          <w:color w:val="29303B"/>
-          <w:sz w:val="27"/>
-          <w:szCs w:val="27"/>
-          <w:lang w:eastAsia="pt-BR"/>
-        </w:rPr>
-      </w:pPr>
-    </w:p>
-    <w:p>
-      <w:pPr>
-        <w:shd w:val="clear" w:color="auto" w:fill="FFFFFF"/>
-        <w:spacing w:after="0" w:line="240" w:lineRule="auto"/>
-        <w:rPr>
-          <w:rFonts w:ascii="Segoe UI" w:eastAsia="Times New Roman" w:hAnsi="Segoe UI" w:cs="Segoe UI"/>
-          <w:color w:val="29303B"/>
-          <w:sz w:val="27"/>
-          <w:szCs w:val="27"/>
-          <w:lang w:eastAsia="pt-BR"/>
-        </w:rPr>
-      </w:pPr>
     </w:p>
     <w:p>
       <w:pPr>

</xml_diff>

<commit_message>
Implementando o cadastro de tarefas parte 2 - Angular
</commit_message>
<xml_diff>
--- a/Angular/Notas Angular.docx
+++ b/Angular/Notas Angular.docx
@@ -13099,55 +13099,48 @@
     <w:p>
       <w:pPr>
         <w:shd w:val="clear" w:color="auto" w:fill="FFFFFF"/>
-        <w:spacing w:after="0" w:line="240" w:lineRule="auto"/>
-        <w:rPr>
-          <w:rFonts w:ascii="Segoe UI" w:eastAsia="Times New Roman" w:hAnsi="Segoe UI" w:cs="Segoe UI"/>
-          <w:color w:val="29303B"/>
-          <w:sz w:val="27"/>
-          <w:szCs w:val="27"/>
-          <w:lang w:eastAsia="pt-BR"/>
-        </w:rPr>
-      </w:pPr>
-      <w:r>
-        <w:rPr>
-          <w:rFonts w:ascii="Segoe UI" w:eastAsia="Times New Roman" w:hAnsi="Segoe UI" w:cs="Segoe UI"/>
-          <w:color w:val="29303B"/>
-          <w:sz w:val="27"/>
-          <w:szCs w:val="27"/>
-          <w:lang w:eastAsia="pt-BR"/>
-        </w:rPr>
-        <w:t xml:space="preserve">Diretiva – É um bloco de código </w:t>
-      </w:r>
-      <w:r>
-        <w:rPr>
-          <w:rFonts w:ascii="Segoe UI" w:eastAsia="Times New Roman" w:hAnsi="Segoe UI" w:cs="Segoe UI"/>
-          <w:color w:val="29303B"/>
-          <w:sz w:val="27"/>
-          <w:szCs w:val="27"/>
-          <w:lang w:eastAsia="pt-BR"/>
-        </w:rPr>
-        <w:t>específico</w:t>
-      </w:r>
-      <w:r>
-        <w:rPr>
-          <w:rFonts w:ascii="Segoe UI" w:eastAsia="Times New Roman" w:hAnsi="Segoe UI" w:cs="Segoe UI"/>
-          <w:color w:val="29303B"/>
-          <w:sz w:val="27"/>
-          <w:szCs w:val="27"/>
-          <w:lang w:eastAsia="pt-BR"/>
-        </w:rPr>
-        <w:t xml:space="preserve"> que </w:t>
-      </w:r>
-      <w:r>
-        <w:rPr>
-          <w:rFonts w:ascii="Segoe UI" w:eastAsia="Times New Roman" w:hAnsi="Segoe UI" w:cs="Segoe UI"/>
-          <w:color w:val="29303B"/>
-          <w:sz w:val="27"/>
-          <w:szCs w:val="27"/>
-          <w:lang w:eastAsia="pt-BR"/>
-        </w:rPr>
-        <w:t>adiciona um comportamento ou alguma regra de negócio para um componente. Gera um atributo para um componente.</w:t>
-      </w:r>
+        <w:spacing w:after="300" w:line="240" w:lineRule="auto"/>
+        <w:rPr>
+          <w:rFonts w:ascii="Segoe UI" w:eastAsia="Times New Roman" w:hAnsi="Segoe UI" w:cs="Segoe UI"/>
+          <w:color w:val="29303B"/>
+          <w:sz w:val="27"/>
+          <w:szCs w:val="27"/>
+          <w:lang w:eastAsia="pt-BR"/>
+        </w:rPr>
+      </w:pPr>
+      <w:r>
+        <w:rPr>
+          <w:rFonts w:ascii="Segoe UI" w:eastAsia="Times New Roman" w:hAnsi="Segoe UI" w:cs="Segoe UI"/>
+          <w:color w:val="29303B"/>
+          <w:sz w:val="27"/>
+          <w:szCs w:val="27"/>
+          <w:u w:val="single"/>
+          <w:lang w:eastAsia="pt-BR"/>
+        </w:rPr>
+        <w:t>Criar a implementação</w:t>
+      </w:r>
+      <w:r>
+        <w:rPr>
+          <w:rFonts w:ascii="Segoe UI" w:eastAsia="Times New Roman" w:hAnsi="Segoe UI" w:cs="Segoe UI"/>
+          <w:color w:val="29303B"/>
+          <w:sz w:val="27"/>
+          <w:szCs w:val="27"/>
+          <w:lang w:eastAsia="pt-BR"/>
+        </w:rPr>
+        <w:t xml:space="preserve"> do </w:t>
+      </w:r>
+      <w:proofErr w:type="spellStart"/>
+      <w:r>
+        <w:rPr>
+          <w:rFonts w:ascii="Segoe UI" w:eastAsia="Times New Roman" w:hAnsi="Segoe UI" w:cs="Segoe UI"/>
+          <w:color w:val="29303B"/>
+          <w:sz w:val="27"/>
+          <w:szCs w:val="27"/>
+          <w:lang w:eastAsia="pt-BR"/>
+        </w:rPr>
+        <w:t>ComponenteListar</w:t>
+      </w:r>
+      <w:proofErr w:type="spellEnd"/>
     </w:p>
     <w:p>
       <w:pPr>
@@ -13161,6 +13154,46 @@
           <w:lang w:eastAsia="pt-BR"/>
         </w:rPr>
       </w:pPr>
+      <w:r>
+        <w:rPr>
+          <w:rFonts w:ascii="Segoe UI" w:eastAsia="Times New Roman" w:hAnsi="Segoe UI" w:cs="Segoe UI"/>
+          <w:color w:val="29303B"/>
+          <w:sz w:val="27"/>
+          <w:szCs w:val="27"/>
+          <w:lang w:eastAsia="pt-BR"/>
+        </w:rPr>
+        <w:t xml:space="preserve">Diretiva – É um bloco de código </w:t>
+      </w:r>
+      <w:r>
+        <w:rPr>
+          <w:rFonts w:ascii="Segoe UI" w:eastAsia="Times New Roman" w:hAnsi="Segoe UI" w:cs="Segoe UI"/>
+          <w:color w:val="29303B"/>
+          <w:sz w:val="27"/>
+          <w:szCs w:val="27"/>
+          <w:lang w:eastAsia="pt-BR"/>
+        </w:rPr>
+        <w:t>específico</w:t>
+      </w:r>
+      <w:r>
+        <w:rPr>
+          <w:rFonts w:ascii="Segoe UI" w:eastAsia="Times New Roman" w:hAnsi="Segoe UI" w:cs="Segoe UI"/>
+          <w:color w:val="29303B"/>
+          <w:sz w:val="27"/>
+          <w:szCs w:val="27"/>
+          <w:lang w:eastAsia="pt-BR"/>
+        </w:rPr>
+        <w:t xml:space="preserve"> que </w:t>
+      </w:r>
+      <w:r>
+        <w:rPr>
+          <w:rFonts w:ascii="Segoe UI" w:eastAsia="Times New Roman" w:hAnsi="Segoe UI" w:cs="Segoe UI"/>
+          <w:color w:val="29303B"/>
+          <w:sz w:val="27"/>
+          <w:szCs w:val="27"/>
+          <w:lang w:eastAsia="pt-BR"/>
+        </w:rPr>
+        <w:t>adiciona um comportamento ou alguma regra de negócio para um componente. Gera um atributo para um componente.</w:t>
+      </w:r>
     </w:p>
     <w:p>
       <w:pPr>
@@ -13174,52 +13207,6 @@
           <w:lang w:eastAsia="pt-BR"/>
         </w:rPr>
       </w:pPr>
-      <w:r>
-        <w:rPr>
-          <w:rFonts w:ascii="Segoe UI" w:eastAsia="Times New Roman" w:hAnsi="Segoe UI" w:cs="Segoe UI"/>
-          <w:color w:val="29303B"/>
-          <w:sz w:val="27"/>
-          <w:szCs w:val="27"/>
-          <w:u w:val="single"/>
-          <w:lang w:eastAsia="pt-BR"/>
-        </w:rPr>
-        <w:t xml:space="preserve">Criar o componente </w:t>
-      </w:r>
-      <w:proofErr w:type="spellStart"/>
-      <w:r>
-        <w:rPr>
-          <w:rFonts w:ascii="Segoe UI" w:eastAsia="Times New Roman" w:hAnsi="Segoe UI" w:cs="Segoe UI"/>
-          <w:color w:val="29303B"/>
-          <w:sz w:val="27"/>
-          <w:szCs w:val="27"/>
-          <w:u w:val="single"/>
-          <w:lang w:eastAsia="pt-BR"/>
-        </w:rPr>
-        <w:t>CadastrarTarefa</w:t>
-      </w:r>
-      <w:proofErr w:type="spellEnd"/>
-      <w:r>
-        <w:rPr>
-          <w:rFonts w:ascii="Segoe UI" w:eastAsia="Times New Roman" w:hAnsi="Segoe UI" w:cs="Segoe UI"/>
-          <w:color w:val="29303B"/>
-          <w:sz w:val="27"/>
-          <w:szCs w:val="27"/>
-          <w:lang w:eastAsia="pt-BR"/>
-        </w:rPr>
-        <w:t xml:space="preserve"> e repetir os passos da criação do </w:t>
-      </w:r>
-      <w:proofErr w:type="gramStart"/>
-      <w:r>
-        <w:rPr>
-          <w:rFonts w:ascii="Segoe UI" w:eastAsia="Times New Roman" w:hAnsi="Segoe UI" w:cs="Segoe UI"/>
-          <w:color w:val="29303B"/>
-          <w:sz w:val="27"/>
-          <w:szCs w:val="27"/>
-          <w:lang w:eastAsia="pt-BR"/>
-        </w:rPr>
-        <w:t>componente Listar</w:t>
-      </w:r>
-      <w:proofErr w:type="gramEnd"/>
     </w:p>
     <w:p>
       <w:pPr>
@@ -13233,6 +13220,725 @@
           <w:lang w:eastAsia="pt-BR"/>
         </w:rPr>
       </w:pPr>
+      <w:r>
+        <w:rPr>
+          <w:rFonts w:ascii="Segoe UI" w:eastAsia="Times New Roman" w:hAnsi="Segoe UI" w:cs="Segoe UI"/>
+          <w:color w:val="29303B"/>
+          <w:sz w:val="27"/>
+          <w:szCs w:val="27"/>
+          <w:u w:val="single"/>
+          <w:lang w:eastAsia="pt-BR"/>
+        </w:rPr>
+        <w:t xml:space="preserve">Criar o componente </w:t>
+      </w:r>
+      <w:proofErr w:type="spellStart"/>
+      <w:r>
+        <w:rPr>
+          <w:rFonts w:ascii="Segoe UI" w:eastAsia="Times New Roman" w:hAnsi="Segoe UI" w:cs="Segoe UI"/>
+          <w:color w:val="29303B"/>
+          <w:sz w:val="27"/>
+          <w:szCs w:val="27"/>
+          <w:u w:val="single"/>
+          <w:lang w:eastAsia="pt-BR"/>
+        </w:rPr>
+        <w:t>CadastrarTarefa</w:t>
+      </w:r>
+      <w:proofErr w:type="spellEnd"/>
+      <w:r>
+        <w:rPr>
+          <w:rFonts w:ascii="Segoe UI" w:eastAsia="Times New Roman" w:hAnsi="Segoe UI" w:cs="Segoe UI"/>
+          <w:color w:val="29303B"/>
+          <w:sz w:val="27"/>
+          <w:szCs w:val="27"/>
+          <w:lang w:eastAsia="pt-BR"/>
+        </w:rPr>
+        <w:t xml:space="preserve"> e repetir os passos da criação do </w:t>
+      </w:r>
+      <w:proofErr w:type="gramStart"/>
+      <w:r>
+        <w:rPr>
+          <w:rFonts w:ascii="Segoe UI" w:eastAsia="Times New Roman" w:hAnsi="Segoe UI" w:cs="Segoe UI"/>
+          <w:color w:val="29303B"/>
+          <w:sz w:val="27"/>
+          <w:szCs w:val="27"/>
+          <w:lang w:eastAsia="pt-BR"/>
+        </w:rPr>
+        <w:t>componente Listar</w:t>
+      </w:r>
+      <w:proofErr w:type="gramEnd"/>
+    </w:p>
+    <w:p>
+      <w:pPr>
+        <w:shd w:val="clear" w:color="auto" w:fill="FFFFFF"/>
+        <w:spacing w:after="0" w:line="240" w:lineRule="auto"/>
+        <w:rPr>
+          <w:rFonts w:ascii="Segoe UI" w:eastAsia="Times New Roman" w:hAnsi="Segoe UI" w:cs="Segoe UI"/>
+          <w:color w:val="29303B"/>
+          <w:sz w:val="27"/>
+          <w:szCs w:val="27"/>
+          <w:lang w:eastAsia="pt-BR"/>
+        </w:rPr>
+      </w:pPr>
+    </w:p>
+    <w:p>
+      <w:pPr>
+        <w:shd w:val="clear" w:color="auto" w:fill="FFFFFF"/>
+        <w:spacing w:line="240" w:lineRule="auto"/>
+        <w:rPr>
+          <w:rFonts w:ascii="Segoe UI" w:eastAsia="Times New Roman" w:hAnsi="Segoe UI" w:cs="Segoe UI"/>
+          <w:color w:val="29303B"/>
+          <w:sz w:val="54"/>
+          <w:szCs w:val="54"/>
+          <w:lang w:eastAsia="pt-BR"/>
+        </w:rPr>
+      </w:pPr>
+      <w:r>
+        <w:rPr>
+          <w:rFonts w:ascii="Segoe UI" w:eastAsia="Times New Roman" w:hAnsi="Segoe UI" w:cs="Segoe UI"/>
+          <w:color w:val="29303B"/>
+          <w:sz w:val="54"/>
+          <w:szCs w:val="54"/>
+          <w:lang w:eastAsia="pt-BR"/>
+        </w:rPr>
+        <w:t xml:space="preserve">Nota sobre o </w:t>
+      </w:r>
+      <w:proofErr w:type="spellStart"/>
+      <w:r>
+        <w:rPr>
+          <w:rFonts w:ascii="Segoe UI" w:eastAsia="Times New Roman" w:hAnsi="Segoe UI" w:cs="Segoe UI"/>
+          <w:color w:val="29303B"/>
+          <w:sz w:val="54"/>
+          <w:szCs w:val="54"/>
+          <w:lang w:eastAsia="pt-BR"/>
+        </w:rPr>
+        <w:t>ViewChild</w:t>
+      </w:r>
+      <w:proofErr w:type="spellEnd"/>
+      <w:r>
+        <w:rPr>
+          <w:rFonts w:ascii="Segoe UI" w:eastAsia="Times New Roman" w:hAnsi="Segoe UI" w:cs="Segoe UI"/>
+          <w:color w:val="29303B"/>
+          <w:sz w:val="54"/>
+          <w:szCs w:val="54"/>
+          <w:lang w:eastAsia="pt-BR"/>
+        </w:rPr>
+        <w:t xml:space="preserve"> do vídeo a seguir</w:t>
+      </w:r>
+    </w:p>
+    <w:p>
+      <w:pPr>
+        <w:shd w:val="clear" w:color="auto" w:fill="FFFFFF"/>
+        <w:spacing w:after="300" w:line="240" w:lineRule="auto"/>
+        <w:rPr>
+          <w:rFonts w:ascii="Segoe UI" w:eastAsia="Times New Roman" w:hAnsi="Segoe UI" w:cs="Segoe UI"/>
+          <w:color w:val="29303B"/>
+          <w:sz w:val="27"/>
+          <w:szCs w:val="27"/>
+          <w:lang w:eastAsia="pt-BR"/>
+        </w:rPr>
+      </w:pPr>
+      <w:r>
+        <w:rPr>
+          <w:rFonts w:ascii="Segoe UI" w:eastAsia="Times New Roman" w:hAnsi="Segoe UI" w:cs="Segoe UI"/>
+          <w:color w:val="29303B"/>
+          <w:sz w:val="27"/>
+          <w:szCs w:val="27"/>
+          <w:lang w:eastAsia="pt-BR"/>
+        </w:rPr>
+        <w:t>No vídeo a seguir introduziremos um novo elemento, o </w:t>
+      </w:r>
+      <w:proofErr w:type="spellStart"/>
+      <w:r>
+        <w:rPr>
+          <w:rFonts w:ascii="Consolas" w:eastAsia="Times New Roman" w:hAnsi="Consolas" w:cs="Courier New"/>
+          <w:color w:val="EC5252"/>
+          <w:sz w:val="20"/>
+          <w:szCs w:val="20"/>
+          <w:bdr w:val="single" w:sz="6" w:space="2" w:color="DEDFE0" w:frame="1"/>
+          <w:shd w:val="clear" w:color="auto" w:fill="F2F3F5"/>
+          <w:lang w:eastAsia="pt-BR"/>
+        </w:rPr>
+        <w:t>ViewChild</w:t>
+      </w:r>
+      <w:proofErr w:type="spellEnd"/>
+      <w:r>
+        <w:rPr>
+          <w:rFonts w:ascii="Segoe UI" w:eastAsia="Times New Roman" w:hAnsi="Segoe UI" w:cs="Segoe UI"/>
+          <w:color w:val="29303B"/>
+          <w:sz w:val="27"/>
+          <w:szCs w:val="27"/>
+          <w:lang w:eastAsia="pt-BR"/>
+        </w:rPr>
+        <w:t>, que será explicado em detalhes na aula.</w:t>
+      </w:r>
+    </w:p>
+    <w:p>
+      <w:pPr>
+        <w:shd w:val="clear" w:color="auto" w:fill="FFFFFF"/>
+        <w:spacing w:after="300" w:line="240" w:lineRule="auto"/>
+        <w:rPr>
+          <w:rFonts w:ascii="Segoe UI" w:eastAsia="Times New Roman" w:hAnsi="Segoe UI" w:cs="Segoe UI"/>
+          <w:color w:val="29303B"/>
+          <w:sz w:val="27"/>
+          <w:szCs w:val="27"/>
+          <w:lang w:eastAsia="pt-BR"/>
+        </w:rPr>
+      </w:pPr>
+      <w:r>
+        <w:rPr>
+          <w:rFonts w:ascii="Segoe UI" w:eastAsia="Times New Roman" w:hAnsi="Segoe UI" w:cs="Segoe UI"/>
+          <w:color w:val="29303B"/>
+          <w:sz w:val="27"/>
+          <w:szCs w:val="27"/>
+          <w:lang w:eastAsia="pt-BR"/>
+        </w:rPr>
+        <w:t xml:space="preserve">No Angular 9 devido a algumas alterações no processo de compilação </w:t>
+      </w:r>
+      <w:proofErr w:type="gramStart"/>
+      <w:r>
+        <w:rPr>
+          <w:rFonts w:ascii="Segoe UI" w:eastAsia="Times New Roman" w:hAnsi="Segoe UI" w:cs="Segoe UI"/>
+          <w:color w:val="29303B"/>
+          <w:sz w:val="27"/>
+          <w:szCs w:val="27"/>
+          <w:lang w:eastAsia="pt-BR"/>
+        </w:rPr>
+        <w:t>do mesmo</w:t>
+      </w:r>
+      <w:proofErr w:type="gramEnd"/>
+      <w:r>
+        <w:rPr>
+          <w:rFonts w:ascii="Segoe UI" w:eastAsia="Times New Roman" w:hAnsi="Segoe UI" w:cs="Segoe UI"/>
+          <w:color w:val="29303B"/>
+          <w:sz w:val="27"/>
+          <w:szCs w:val="27"/>
+          <w:lang w:eastAsia="pt-BR"/>
+        </w:rPr>
+        <w:t>, foi adicionado um segundo parâmetro ao elemento </w:t>
+      </w:r>
+      <w:r>
+        <w:rPr>
+          <w:rFonts w:ascii="Consolas" w:eastAsia="Times New Roman" w:hAnsi="Consolas" w:cs="Courier New"/>
+          <w:color w:val="EC5252"/>
+          <w:sz w:val="20"/>
+          <w:szCs w:val="20"/>
+          <w:bdr w:val="single" w:sz="6" w:space="2" w:color="DEDFE0" w:frame="1"/>
+          <w:shd w:val="clear" w:color="auto" w:fill="F2F3F5"/>
+          <w:lang w:eastAsia="pt-BR"/>
+        </w:rPr>
+        <w:t>@</w:t>
+      </w:r>
+      <w:proofErr w:type="spellStart"/>
+      <w:r>
+        <w:rPr>
+          <w:rFonts w:ascii="Consolas" w:eastAsia="Times New Roman" w:hAnsi="Consolas" w:cs="Courier New"/>
+          <w:color w:val="EC5252"/>
+          <w:sz w:val="20"/>
+          <w:szCs w:val="20"/>
+          <w:bdr w:val="single" w:sz="6" w:space="2" w:color="DEDFE0" w:frame="1"/>
+          <w:shd w:val="clear" w:color="auto" w:fill="F2F3F5"/>
+          <w:lang w:eastAsia="pt-BR"/>
+        </w:rPr>
+        <w:t>ViewChild</w:t>
+      </w:r>
+      <w:proofErr w:type="spellEnd"/>
+      <w:r>
+        <w:rPr>
+          <w:rFonts w:ascii="Segoe UI" w:eastAsia="Times New Roman" w:hAnsi="Segoe UI" w:cs="Segoe UI"/>
+          <w:color w:val="29303B"/>
+          <w:sz w:val="27"/>
+          <w:szCs w:val="27"/>
+          <w:lang w:eastAsia="pt-BR"/>
+        </w:rPr>
+        <w:t> que utilizaremos a seguir.</w:t>
+      </w:r>
+    </w:p>
+    <w:p>
+      <w:pPr>
+        <w:shd w:val="clear" w:color="auto" w:fill="FFFFFF"/>
+        <w:spacing w:after="300" w:line="240" w:lineRule="auto"/>
+        <w:rPr>
+          <w:rFonts w:ascii="Segoe UI" w:eastAsia="Times New Roman" w:hAnsi="Segoe UI" w:cs="Segoe UI"/>
+          <w:color w:val="29303B"/>
+          <w:sz w:val="27"/>
+          <w:szCs w:val="27"/>
+          <w:lang w:eastAsia="pt-BR"/>
+        </w:rPr>
+      </w:pPr>
+      <w:r>
+        <w:rPr>
+          <w:rFonts w:ascii="Segoe UI" w:eastAsia="Times New Roman" w:hAnsi="Segoe UI" w:cs="Segoe UI"/>
+          <w:color w:val="29303B"/>
+          <w:sz w:val="27"/>
+          <w:szCs w:val="27"/>
+          <w:lang w:eastAsia="pt-BR"/>
+        </w:rPr>
+        <w:t>Portanto se você estiver acompanhando o curso com o Angular 9, no vídeo a seguir quando implementar a seguinte linha de código:</w:t>
+      </w:r>
+    </w:p>
+    <w:p>
+      <w:pPr>
+        <w:shd w:val="clear" w:color="auto" w:fill="FFFFFF"/>
+        <w:spacing w:after="300" w:line="240" w:lineRule="auto"/>
+        <w:rPr>
+          <w:rFonts w:ascii="Segoe UI" w:eastAsia="Times New Roman" w:hAnsi="Segoe UI" w:cs="Segoe UI"/>
+          <w:color w:val="29303B"/>
+          <w:sz w:val="27"/>
+          <w:szCs w:val="27"/>
+          <w:lang w:eastAsia="pt-BR"/>
+        </w:rPr>
+      </w:pPr>
+      <w:r>
+        <w:rPr>
+          <w:rFonts w:ascii="Consolas" w:eastAsia="Times New Roman" w:hAnsi="Consolas" w:cs="Courier New"/>
+          <w:color w:val="EC5252"/>
+          <w:sz w:val="20"/>
+          <w:szCs w:val="20"/>
+          <w:bdr w:val="single" w:sz="6" w:space="2" w:color="DEDFE0" w:frame="1"/>
+          <w:shd w:val="clear" w:color="auto" w:fill="F2F3F5"/>
+          <w:lang w:eastAsia="pt-BR"/>
+        </w:rPr>
+        <w:t>@</w:t>
+      </w:r>
+      <w:proofErr w:type="spellStart"/>
+      <w:r>
+        <w:rPr>
+          <w:rFonts w:ascii="Consolas" w:eastAsia="Times New Roman" w:hAnsi="Consolas" w:cs="Courier New"/>
+          <w:color w:val="EC5252"/>
+          <w:sz w:val="20"/>
+          <w:szCs w:val="20"/>
+          <w:bdr w:val="single" w:sz="6" w:space="2" w:color="DEDFE0" w:frame="1"/>
+          <w:shd w:val="clear" w:color="auto" w:fill="F2F3F5"/>
+          <w:lang w:eastAsia="pt-BR"/>
+        </w:rPr>
+        <w:t>ViewChild</w:t>
+      </w:r>
+      <w:proofErr w:type="spellEnd"/>
+      <w:r>
+        <w:rPr>
+          <w:rFonts w:ascii="Consolas" w:eastAsia="Times New Roman" w:hAnsi="Consolas" w:cs="Courier New"/>
+          <w:color w:val="EC5252"/>
+          <w:sz w:val="20"/>
+          <w:szCs w:val="20"/>
+          <w:bdr w:val="single" w:sz="6" w:space="2" w:color="DEDFE0" w:frame="1"/>
+          <w:shd w:val="clear" w:color="auto" w:fill="F2F3F5"/>
+          <w:lang w:eastAsia="pt-BR"/>
+        </w:rPr>
+        <w:t>('</w:t>
+      </w:r>
+      <w:proofErr w:type="spellStart"/>
+      <w:r>
+        <w:rPr>
+          <w:rFonts w:ascii="Consolas" w:eastAsia="Times New Roman" w:hAnsi="Consolas" w:cs="Courier New"/>
+          <w:color w:val="EC5252"/>
+          <w:sz w:val="20"/>
+          <w:szCs w:val="20"/>
+          <w:bdr w:val="single" w:sz="6" w:space="2" w:color="DEDFE0" w:frame="1"/>
+          <w:shd w:val="clear" w:color="auto" w:fill="F2F3F5"/>
+          <w:lang w:eastAsia="pt-BR"/>
+        </w:rPr>
+        <w:t>formTarefa</w:t>
+      </w:r>
+      <w:proofErr w:type="spellEnd"/>
+      <w:r>
+        <w:rPr>
+          <w:rFonts w:ascii="Consolas" w:eastAsia="Times New Roman" w:hAnsi="Consolas" w:cs="Courier New"/>
+          <w:color w:val="EC5252"/>
+          <w:sz w:val="20"/>
+          <w:szCs w:val="20"/>
+          <w:bdr w:val="single" w:sz="6" w:space="2" w:color="DEDFE0" w:frame="1"/>
+          <w:shd w:val="clear" w:color="auto" w:fill="F2F3F5"/>
+          <w:lang w:eastAsia="pt-BR"/>
+        </w:rPr>
+        <w:t xml:space="preserve">') </w:t>
+      </w:r>
+      <w:proofErr w:type="spellStart"/>
+      <w:r>
+        <w:rPr>
+          <w:rFonts w:ascii="Consolas" w:eastAsia="Times New Roman" w:hAnsi="Consolas" w:cs="Courier New"/>
+          <w:color w:val="EC5252"/>
+          <w:sz w:val="20"/>
+          <w:szCs w:val="20"/>
+          <w:bdr w:val="single" w:sz="6" w:space="2" w:color="DEDFE0" w:frame="1"/>
+          <w:shd w:val="clear" w:color="auto" w:fill="F2F3F5"/>
+          <w:lang w:eastAsia="pt-BR"/>
+        </w:rPr>
+        <w:t>formTarefa</w:t>
+      </w:r>
+      <w:proofErr w:type="spellEnd"/>
+      <w:r>
+        <w:rPr>
+          <w:rFonts w:ascii="Consolas" w:eastAsia="Times New Roman" w:hAnsi="Consolas" w:cs="Courier New"/>
+          <w:color w:val="EC5252"/>
+          <w:sz w:val="20"/>
+          <w:szCs w:val="20"/>
+          <w:bdr w:val="single" w:sz="6" w:space="2" w:color="DEDFE0" w:frame="1"/>
+          <w:shd w:val="clear" w:color="auto" w:fill="F2F3F5"/>
+          <w:lang w:eastAsia="pt-BR"/>
+        </w:rPr>
+        <w:t xml:space="preserve">: </w:t>
+      </w:r>
+      <w:proofErr w:type="spellStart"/>
+      <w:r>
+        <w:rPr>
+          <w:rFonts w:ascii="Consolas" w:eastAsia="Times New Roman" w:hAnsi="Consolas" w:cs="Courier New"/>
+          <w:color w:val="EC5252"/>
+          <w:sz w:val="20"/>
+          <w:szCs w:val="20"/>
+          <w:bdr w:val="single" w:sz="6" w:space="2" w:color="DEDFE0" w:frame="1"/>
+          <w:shd w:val="clear" w:color="auto" w:fill="F2F3F5"/>
+          <w:lang w:eastAsia="pt-BR"/>
+        </w:rPr>
+        <w:t>NgForm</w:t>
+      </w:r>
+      <w:proofErr w:type="spellEnd"/>
+      <w:r>
+        <w:rPr>
+          <w:rFonts w:ascii="Consolas" w:eastAsia="Times New Roman" w:hAnsi="Consolas" w:cs="Courier New"/>
+          <w:color w:val="EC5252"/>
+          <w:sz w:val="20"/>
+          <w:szCs w:val="20"/>
+          <w:bdr w:val="single" w:sz="6" w:space="2" w:color="DEDFE0" w:frame="1"/>
+          <w:shd w:val="clear" w:color="auto" w:fill="F2F3F5"/>
+          <w:lang w:eastAsia="pt-BR"/>
+        </w:rPr>
+        <w:t>;</w:t>
+      </w:r>
+    </w:p>
+    <w:p>
+      <w:pPr>
+        <w:shd w:val="clear" w:color="auto" w:fill="FFFFFF"/>
+        <w:spacing w:after="300" w:line="240" w:lineRule="auto"/>
+        <w:rPr>
+          <w:rFonts w:ascii="Segoe UI" w:eastAsia="Times New Roman" w:hAnsi="Segoe UI" w:cs="Segoe UI"/>
+          <w:color w:val="29303B"/>
+          <w:sz w:val="27"/>
+          <w:szCs w:val="27"/>
+          <w:lang w:eastAsia="pt-BR"/>
+        </w:rPr>
+      </w:pPr>
+      <w:r>
+        <w:rPr>
+          <w:rFonts w:ascii="Segoe UI" w:eastAsia="Times New Roman" w:hAnsi="Segoe UI" w:cs="Segoe UI"/>
+          <w:color w:val="29303B"/>
+          <w:sz w:val="27"/>
+          <w:szCs w:val="27"/>
+          <w:lang w:eastAsia="pt-BR"/>
+        </w:rPr>
+        <w:t>Tenha certeza de incluir o novo atributo, ficando da seguinte forma:</w:t>
+      </w:r>
+    </w:p>
+    <w:p>
+      <w:pPr>
+        <w:shd w:val="clear" w:color="auto" w:fill="FFFFFF"/>
+        <w:spacing w:after="300" w:line="240" w:lineRule="auto"/>
+        <w:rPr>
+          <w:rFonts w:ascii="Segoe UI" w:eastAsia="Times New Roman" w:hAnsi="Segoe UI" w:cs="Segoe UI"/>
+          <w:color w:val="29303B"/>
+          <w:sz w:val="27"/>
+          <w:szCs w:val="27"/>
+          <w:lang w:val="en-US" w:eastAsia="pt-BR"/>
+        </w:rPr>
+      </w:pPr>
+      <w:r>
+        <w:rPr>
+          <w:rFonts w:ascii="Consolas" w:eastAsia="Times New Roman" w:hAnsi="Consolas" w:cs="Courier New"/>
+          <w:color w:val="EC5252"/>
+          <w:sz w:val="20"/>
+          <w:szCs w:val="20"/>
+          <w:bdr w:val="single" w:sz="6" w:space="2" w:color="DEDFE0" w:frame="1"/>
+          <w:shd w:val="clear" w:color="auto" w:fill="F2F3F5"/>
+          <w:lang w:val="en-US" w:eastAsia="pt-BR"/>
+        </w:rPr>
+        <w:lastRenderedPageBreak/>
+        <w:t>@</w:t>
+      </w:r>
+      <w:proofErr w:type="spellStart"/>
+      <w:proofErr w:type="gramStart"/>
+      <w:r>
+        <w:rPr>
+          <w:rFonts w:ascii="Consolas" w:eastAsia="Times New Roman" w:hAnsi="Consolas" w:cs="Courier New"/>
+          <w:color w:val="EC5252"/>
+          <w:sz w:val="20"/>
+          <w:szCs w:val="20"/>
+          <w:bdr w:val="single" w:sz="6" w:space="2" w:color="DEDFE0" w:frame="1"/>
+          <w:shd w:val="clear" w:color="auto" w:fill="F2F3F5"/>
+          <w:lang w:val="en-US" w:eastAsia="pt-BR"/>
+        </w:rPr>
+        <w:t>ViewChild</w:t>
+      </w:r>
+      <w:proofErr w:type="spellEnd"/>
+      <w:r>
+        <w:rPr>
+          <w:rFonts w:ascii="Consolas" w:eastAsia="Times New Roman" w:hAnsi="Consolas" w:cs="Courier New"/>
+          <w:color w:val="EC5252"/>
+          <w:sz w:val="20"/>
+          <w:szCs w:val="20"/>
+          <w:bdr w:val="single" w:sz="6" w:space="2" w:color="DEDFE0" w:frame="1"/>
+          <w:shd w:val="clear" w:color="auto" w:fill="F2F3F5"/>
+          <w:lang w:val="en-US" w:eastAsia="pt-BR"/>
+        </w:rPr>
+        <w:t>(</w:t>
+      </w:r>
+      <w:proofErr w:type="gramEnd"/>
+      <w:r>
+        <w:rPr>
+          <w:rFonts w:ascii="Consolas" w:eastAsia="Times New Roman" w:hAnsi="Consolas" w:cs="Courier New"/>
+          <w:color w:val="EC5252"/>
+          <w:sz w:val="20"/>
+          <w:szCs w:val="20"/>
+          <w:bdr w:val="single" w:sz="6" w:space="2" w:color="DEDFE0" w:frame="1"/>
+          <w:shd w:val="clear" w:color="auto" w:fill="F2F3F5"/>
+          <w:lang w:val="en-US" w:eastAsia="pt-BR"/>
+        </w:rPr>
+        <w:t>'</w:t>
+      </w:r>
+      <w:proofErr w:type="spellStart"/>
+      <w:r>
+        <w:rPr>
+          <w:rFonts w:ascii="Consolas" w:eastAsia="Times New Roman" w:hAnsi="Consolas" w:cs="Courier New"/>
+          <w:color w:val="EC5252"/>
+          <w:sz w:val="20"/>
+          <w:szCs w:val="20"/>
+          <w:bdr w:val="single" w:sz="6" w:space="2" w:color="DEDFE0" w:frame="1"/>
+          <w:shd w:val="clear" w:color="auto" w:fill="F2F3F5"/>
+          <w:lang w:val="en-US" w:eastAsia="pt-BR"/>
+        </w:rPr>
+        <w:t>formTarefa</w:t>
+      </w:r>
+      <w:proofErr w:type="spellEnd"/>
+      <w:r>
+        <w:rPr>
+          <w:rFonts w:ascii="Consolas" w:eastAsia="Times New Roman" w:hAnsi="Consolas" w:cs="Courier New"/>
+          <w:color w:val="EC5252"/>
+          <w:sz w:val="20"/>
+          <w:szCs w:val="20"/>
+          <w:bdr w:val="single" w:sz="6" w:space="2" w:color="DEDFE0" w:frame="1"/>
+          <w:shd w:val="clear" w:color="auto" w:fill="F2F3F5"/>
+          <w:lang w:val="en-US" w:eastAsia="pt-BR"/>
+        </w:rPr>
+        <w:t xml:space="preserve">', { static: true }) </w:t>
+      </w:r>
+      <w:proofErr w:type="spellStart"/>
+      <w:r>
+        <w:rPr>
+          <w:rFonts w:ascii="Consolas" w:eastAsia="Times New Roman" w:hAnsi="Consolas" w:cs="Courier New"/>
+          <w:color w:val="EC5252"/>
+          <w:sz w:val="20"/>
+          <w:szCs w:val="20"/>
+          <w:bdr w:val="single" w:sz="6" w:space="2" w:color="DEDFE0" w:frame="1"/>
+          <w:shd w:val="clear" w:color="auto" w:fill="F2F3F5"/>
+          <w:lang w:val="en-US" w:eastAsia="pt-BR"/>
+        </w:rPr>
+        <w:t>formTarefa</w:t>
+      </w:r>
+      <w:proofErr w:type="spellEnd"/>
+      <w:r>
+        <w:rPr>
+          <w:rFonts w:ascii="Consolas" w:eastAsia="Times New Roman" w:hAnsi="Consolas" w:cs="Courier New"/>
+          <w:color w:val="EC5252"/>
+          <w:sz w:val="20"/>
+          <w:szCs w:val="20"/>
+          <w:bdr w:val="single" w:sz="6" w:space="2" w:color="DEDFE0" w:frame="1"/>
+          <w:shd w:val="clear" w:color="auto" w:fill="F2F3F5"/>
+          <w:lang w:val="en-US" w:eastAsia="pt-BR"/>
+        </w:rPr>
+        <w:t xml:space="preserve">: </w:t>
+      </w:r>
+      <w:proofErr w:type="spellStart"/>
+      <w:r>
+        <w:rPr>
+          <w:rFonts w:ascii="Consolas" w:eastAsia="Times New Roman" w:hAnsi="Consolas" w:cs="Courier New"/>
+          <w:color w:val="EC5252"/>
+          <w:sz w:val="20"/>
+          <w:szCs w:val="20"/>
+          <w:bdr w:val="single" w:sz="6" w:space="2" w:color="DEDFE0" w:frame="1"/>
+          <w:shd w:val="clear" w:color="auto" w:fill="F2F3F5"/>
+          <w:lang w:val="en-US" w:eastAsia="pt-BR"/>
+        </w:rPr>
+        <w:t>NgForm</w:t>
+      </w:r>
+      <w:proofErr w:type="spellEnd"/>
+      <w:r>
+        <w:rPr>
+          <w:rFonts w:ascii="Consolas" w:eastAsia="Times New Roman" w:hAnsi="Consolas" w:cs="Courier New"/>
+          <w:color w:val="EC5252"/>
+          <w:sz w:val="20"/>
+          <w:szCs w:val="20"/>
+          <w:bdr w:val="single" w:sz="6" w:space="2" w:color="DEDFE0" w:frame="1"/>
+          <w:shd w:val="clear" w:color="auto" w:fill="F2F3F5"/>
+          <w:lang w:val="en-US" w:eastAsia="pt-BR"/>
+        </w:rPr>
+        <w:t>;</w:t>
+      </w:r>
+    </w:p>
+    <w:p>
+      <w:pPr>
+        <w:shd w:val="clear" w:color="auto" w:fill="FFFFFF"/>
+        <w:spacing w:after="0" w:line="240" w:lineRule="auto"/>
+        <w:rPr>
+          <w:rFonts w:ascii="Segoe UI" w:eastAsia="Times New Roman" w:hAnsi="Segoe UI" w:cs="Segoe UI"/>
+          <w:color w:val="29303B"/>
+          <w:sz w:val="27"/>
+          <w:szCs w:val="27"/>
+          <w:lang w:val="en-US" w:eastAsia="pt-BR"/>
+        </w:rPr>
+      </w:pPr>
+    </w:p>
+    <w:p>
+      <w:pPr>
+        <w:shd w:val="clear" w:color="auto" w:fill="FFFFFF"/>
+        <w:spacing w:after="0" w:line="240" w:lineRule="auto"/>
+        <w:rPr>
+          <w:rFonts w:ascii="Segoe UI" w:eastAsia="Times New Roman" w:hAnsi="Segoe UI" w:cs="Segoe UI"/>
+          <w:color w:val="29303B"/>
+          <w:sz w:val="27"/>
+          <w:szCs w:val="27"/>
+          <w:lang w:eastAsia="pt-BR"/>
+        </w:rPr>
+      </w:pPr>
+      <w:r>
+        <w:rPr>
+          <w:rFonts w:ascii="Segoe UI" w:eastAsia="Times New Roman" w:hAnsi="Segoe UI" w:cs="Segoe UI"/>
+          <w:color w:val="29303B"/>
+          <w:sz w:val="27"/>
+          <w:szCs w:val="27"/>
+          <w:lang w:eastAsia="pt-BR"/>
+        </w:rPr>
+        <w:t>Crio uma variável local d</w:t>
+      </w:r>
+      <w:r>
+        <w:rPr>
+          <w:rFonts w:ascii="Segoe UI" w:eastAsia="Times New Roman" w:hAnsi="Segoe UI" w:cs="Segoe UI"/>
+          <w:color w:val="29303B"/>
+          <w:sz w:val="27"/>
+          <w:szCs w:val="27"/>
+          <w:lang w:eastAsia="pt-BR"/>
+        </w:rPr>
+        <w:t xml:space="preserve">o </w:t>
+      </w:r>
+      <w:proofErr w:type="spellStart"/>
+      <w:r>
+        <w:rPr>
+          <w:rFonts w:ascii="Segoe UI" w:eastAsia="Times New Roman" w:hAnsi="Segoe UI" w:cs="Segoe UI"/>
+          <w:color w:val="29303B"/>
+          <w:sz w:val="27"/>
+          <w:szCs w:val="27"/>
+          <w:lang w:eastAsia="pt-BR"/>
+        </w:rPr>
+        <w:t>form</w:t>
+      </w:r>
+      <w:proofErr w:type="spellEnd"/>
+      <w:r>
+        <w:rPr>
+          <w:rFonts w:ascii="Segoe UI" w:eastAsia="Times New Roman" w:hAnsi="Segoe UI" w:cs="Segoe UI"/>
+          <w:color w:val="29303B"/>
+          <w:sz w:val="27"/>
+          <w:szCs w:val="27"/>
+          <w:lang w:eastAsia="pt-BR"/>
+        </w:rPr>
+        <w:t xml:space="preserve"> para ser usada em outros lugares do HTML:</w:t>
+      </w:r>
+    </w:p>
+    <w:p>
+      <w:pPr>
+        <w:shd w:val="clear" w:color="auto" w:fill="FFFFFF"/>
+        <w:spacing w:after="0" w:line="240" w:lineRule="auto"/>
+        <w:rPr>
+          <w:rFonts w:ascii="Segoe UI" w:eastAsia="Times New Roman" w:hAnsi="Segoe UI" w:cs="Segoe UI"/>
+          <w:color w:val="29303B"/>
+          <w:sz w:val="27"/>
+          <w:szCs w:val="27"/>
+          <w:lang w:eastAsia="pt-BR"/>
+        </w:rPr>
+      </w:pPr>
+      <w:r>
+        <w:rPr>
+          <w:rFonts w:ascii="Segoe UI" w:eastAsia="Times New Roman" w:hAnsi="Segoe UI" w:cs="Segoe UI"/>
+          <w:color w:val="29303B"/>
+          <w:sz w:val="27"/>
+          <w:szCs w:val="27"/>
+          <w:lang w:eastAsia="pt-BR"/>
+        </w:rPr>
+        <w:t>&lt;</w:t>
+      </w:r>
+      <w:proofErr w:type="spellStart"/>
+      <w:r>
+        <w:rPr>
+          <w:rFonts w:ascii="Segoe UI" w:eastAsia="Times New Roman" w:hAnsi="Segoe UI" w:cs="Segoe UI"/>
+          <w:color w:val="29303B"/>
+          <w:sz w:val="27"/>
+          <w:szCs w:val="27"/>
+          <w:lang w:eastAsia="pt-BR"/>
+        </w:rPr>
+        <w:t>form</w:t>
+      </w:r>
+      <w:proofErr w:type="spellEnd"/>
+      <w:r>
+        <w:rPr>
+          <w:rFonts w:ascii="Segoe UI" w:eastAsia="Times New Roman" w:hAnsi="Segoe UI" w:cs="Segoe UI"/>
+          <w:color w:val="29303B"/>
+          <w:sz w:val="27"/>
+          <w:szCs w:val="27"/>
+          <w:lang w:eastAsia="pt-BR"/>
+        </w:rPr>
+        <w:t xml:space="preserve"> </w:t>
+      </w:r>
+      <w:r>
+        <w:rPr>
+          <w:rFonts w:ascii="Segoe UI" w:eastAsia="Times New Roman" w:hAnsi="Segoe UI" w:cs="Segoe UI"/>
+          <w:color w:val="29303B"/>
+          <w:sz w:val="27"/>
+          <w:szCs w:val="27"/>
+          <w:highlight w:val="yellow"/>
+          <w:lang w:eastAsia="pt-BR"/>
+        </w:rPr>
+        <w:t>#</w:t>
+      </w:r>
+      <w:proofErr w:type="spellStart"/>
+      <w:r>
+        <w:rPr>
+          <w:rFonts w:ascii="Segoe UI" w:eastAsia="Times New Roman" w:hAnsi="Segoe UI" w:cs="Segoe UI"/>
+          <w:color w:val="29303B"/>
+          <w:sz w:val="27"/>
+          <w:szCs w:val="27"/>
+          <w:lang w:eastAsia="pt-BR"/>
+        </w:rPr>
+        <w:t>formTarefa</w:t>
+      </w:r>
+      <w:proofErr w:type="spellEnd"/>
+      <w:r>
+        <w:rPr>
+          <w:rFonts w:ascii="Segoe UI" w:eastAsia="Times New Roman" w:hAnsi="Segoe UI" w:cs="Segoe UI"/>
+          <w:color w:val="29303B"/>
+          <w:sz w:val="27"/>
+          <w:szCs w:val="27"/>
+          <w:lang w:eastAsia="pt-BR"/>
+        </w:rPr>
+        <w:t>="</w:t>
+      </w:r>
+      <w:proofErr w:type="spellStart"/>
+      <w:r>
+        <w:rPr>
+          <w:rFonts w:ascii="Segoe UI" w:eastAsia="Times New Roman" w:hAnsi="Segoe UI" w:cs="Segoe UI"/>
+          <w:color w:val="29303B"/>
+          <w:sz w:val="27"/>
+          <w:szCs w:val="27"/>
+          <w:lang w:eastAsia="pt-BR"/>
+        </w:rPr>
+        <w:t>ngForm</w:t>
+      </w:r>
+      <w:proofErr w:type="spellEnd"/>
+      <w:r>
+        <w:rPr>
+          <w:rFonts w:ascii="Segoe UI" w:eastAsia="Times New Roman" w:hAnsi="Segoe UI" w:cs="Segoe UI"/>
+          <w:color w:val="29303B"/>
+          <w:sz w:val="27"/>
+          <w:szCs w:val="27"/>
+          <w:lang w:eastAsia="pt-BR"/>
+        </w:rPr>
+        <w:t>"&gt;</w:t>
+      </w:r>
     </w:p>
     <w:p>
       <w:pPr>

</xml_diff>

<commit_message>
Criado componente EditarTarefa - Angular
</commit_message>
<xml_diff>
--- a/Angular/Notas Angular.docx
+++ b/Angular/Notas Angular.docx
@@ -193,29 +193,7 @@
           <w:szCs w:val="27"/>
           <w:lang w:eastAsia="pt-BR"/>
         </w:rPr>
-        <w:t xml:space="preserve">O Angular CLI na versão 9 apresenta uma pequena diferença na criação do projeto, pois ele inclui um assistente com duas perguntas básicas, no qual podemos adicionar determinados recursos na hora de </w:t>
-      </w:r>
-      <w:proofErr w:type="gramStart"/>
-      <w:r>
-        <w:rPr>
-          <w:rFonts w:ascii="Segoe UI" w:eastAsia="Times New Roman" w:hAnsi="Segoe UI" w:cs="Segoe UI"/>
-          <w:color w:val="29303B"/>
-          <w:sz w:val="27"/>
-          <w:szCs w:val="27"/>
-          <w:lang w:eastAsia="pt-BR"/>
-        </w:rPr>
-        <w:t>criar um novo</w:t>
-      </w:r>
-      <w:proofErr w:type="gramEnd"/>
-      <w:r>
-        <w:rPr>
-          <w:rFonts w:ascii="Segoe UI" w:eastAsia="Times New Roman" w:hAnsi="Segoe UI" w:cs="Segoe UI"/>
-          <w:color w:val="29303B"/>
-          <w:sz w:val="27"/>
-          <w:szCs w:val="27"/>
-          <w:lang w:eastAsia="pt-BR"/>
-        </w:rPr>
-        <w:t xml:space="preserve"> projeto.</w:t>
+        <w:t>O Angular CLI na versão 9 apresenta uma pequena diferença na criação do projeto, pois ele inclui um assistente com duas perguntas básicas, no qual podemos adicionar determinados recursos na hora de criar um novo projeto.</w:t>
       </w:r>
     </w:p>
     <w:p>
@@ -238,29 +216,7 @@
           <w:szCs w:val="27"/>
           <w:lang w:eastAsia="pt-BR"/>
         </w:rPr>
-        <w:t xml:space="preserve">No vídeo seguinte criamos o projeto com uma versão anterior a 9, então o projeto é criado diretamente, mas na versão 9 ele pergunta se queremos adicionar configurações de rotas, </w:t>
-      </w:r>
-      <w:proofErr w:type="gramStart"/>
-      <w:r>
-        <w:rPr>
-          <w:rFonts w:ascii="Segoe UI" w:eastAsia="Times New Roman" w:hAnsi="Segoe UI" w:cs="Segoe UI"/>
-          <w:color w:val="29303B"/>
-          <w:sz w:val="27"/>
-          <w:szCs w:val="27"/>
-          <w:lang w:eastAsia="pt-BR"/>
-        </w:rPr>
-        <w:t>e também</w:t>
-      </w:r>
-      <w:proofErr w:type="gramEnd"/>
-      <w:r>
-        <w:rPr>
-          <w:rFonts w:ascii="Segoe UI" w:eastAsia="Times New Roman" w:hAnsi="Segoe UI" w:cs="Segoe UI"/>
-          <w:color w:val="29303B"/>
-          <w:sz w:val="27"/>
-          <w:szCs w:val="27"/>
-          <w:lang w:eastAsia="pt-BR"/>
-        </w:rPr>
-        <w:t xml:space="preserve"> como queremos os estilos CSS no projeto.</w:t>
+        <w:t>No vídeo seguinte criamos o projeto com uma versão anterior a 9, então o projeto é criado diretamente, mas na versão 9 ele pergunta se queremos adicionar configurações de rotas, e também como queremos os estilos CSS no projeto.</w:t>
       </w:r>
     </w:p>
     <w:p>
@@ -528,41 +484,17 @@
           <w:shd w:val="clear" w:color="auto" w:fill="F2F3F5"/>
           <w:lang w:eastAsia="pt-BR"/>
         </w:rPr>
-        <w:t xml:space="preserve">Olá </w:t>
-      </w:r>
-      <w:proofErr w:type="gramStart"/>
-      <w:r>
-        <w:rPr>
-          <w:rFonts w:ascii="Consolas" w:eastAsia="Times New Roman" w:hAnsi="Consolas" w:cs="Courier New"/>
-          <w:color w:val="EC5252"/>
-          <w:sz w:val="20"/>
-          <w:szCs w:val="20"/>
-          <w:bdr w:val="single" w:sz="6" w:space="2" w:color="DEDFE0" w:frame="1"/>
-          <w:shd w:val="clear" w:color="auto" w:fill="F2F3F5"/>
-          <w:lang w:eastAsia="pt-BR"/>
-        </w:rPr>
-        <w:t>mundo!</w:t>
-      </w:r>
-      <w:r>
-        <w:rPr>
-          <w:rFonts w:ascii="Segoe UI" w:eastAsia="Times New Roman" w:hAnsi="Segoe UI" w:cs="Segoe UI"/>
-          <w:color w:val="29303B"/>
-          <w:sz w:val="27"/>
-          <w:szCs w:val="27"/>
-          <w:lang w:eastAsia="pt-BR"/>
-        </w:rPr>
-        <w:t>,</w:t>
-      </w:r>
-      <w:proofErr w:type="gramEnd"/>
-      <w:r>
-        <w:rPr>
-          <w:rFonts w:ascii="Segoe UI" w:eastAsia="Times New Roman" w:hAnsi="Segoe UI" w:cs="Segoe UI"/>
-          <w:color w:val="29303B"/>
-          <w:sz w:val="27"/>
-          <w:szCs w:val="27"/>
-          <w:lang w:eastAsia="pt-BR"/>
-        </w:rPr>
-        <w:t xml:space="preserve"> você reparará que a tela inicial que o Angular 9 gera é bem mais elaborada e bonita. Você poderá fazer as alterações sugeridas no próximo vídeo do mesmo modo, mas caso deseje ter o mesmo resultado do vídeo, altere o código do arquivo </w:t>
+        <w:t>Olá mundo!</w:t>
+      </w:r>
+      <w:r>
+        <w:rPr>
+          <w:rFonts w:ascii="Segoe UI" w:eastAsia="Times New Roman" w:hAnsi="Segoe UI" w:cs="Segoe UI"/>
+          <w:color w:val="29303B"/>
+          <w:sz w:val="27"/>
+          <w:szCs w:val="27"/>
+          <w:lang w:eastAsia="pt-BR"/>
+        </w:rPr>
+        <w:t>, você reparará que a tela inicial que o Angular 9 gera é bem mais elaborada e bonita. Você poderá fazer as alterações sugeridas no próximo vídeo do mesmo modo, mas caso deseje ter o mesmo resultado do vídeo, altere o código do arquivo </w:t>
       </w:r>
       <w:proofErr w:type="spellStart"/>
       <w:r>
@@ -833,7 +765,6 @@
         <w:t xml:space="preserve">Arquivo </w:t>
       </w:r>
       <w:proofErr w:type="spellStart"/>
-      <w:proofErr w:type="gramStart"/>
       <w:r>
         <w:rPr>
           <w:b/>
@@ -842,7 +773,6 @@
         <w:t>package.json</w:t>
       </w:r>
       <w:proofErr w:type="spellEnd"/>
-      <w:proofErr w:type="gramEnd"/>
     </w:p>
     <w:p>
       <w:pPr>
@@ -1440,13 +1370,8 @@
         </w:rPr>
         <w:t xml:space="preserve"> </w:t>
       </w:r>
-      <w:proofErr w:type="gramStart"/>
-      <w:r>
-        <w:t>pra</w:t>
-      </w:r>
-      <w:proofErr w:type="gramEnd"/>
-      <w:r>
-        <w:t xml:space="preserve"> ele baixar as dependências necessárias</w:t>
+      <w:r>
+        <w:t>pra ele baixar as dependências necessárias</w:t>
       </w:r>
     </w:p>
     <w:p>
@@ -1551,7 +1476,6 @@
         <w:spacing w:after="0"/>
       </w:pPr>
       <w:proofErr w:type="spellStart"/>
-      <w:proofErr w:type="gramStart"/>
       <w:r>
         <w:rPr>
           <w:b/>
@@ -1560,7 +1484,6 @@
         <w:t>package.json</w:t>
       </w:r>
       <w:proofErr w:type="spellEnd"/>
-      <w:proofErr w:type="gramEnd"/>
       <w:r>
         <w:rPr>
           <w:b/>
@@ -1590,152 +1513,141 @@
           <w:b/>
           <w:bCs/>
         </w:rPr>
-        <w:t>package-</w:t>
-      </w:r>
-      <w:proofErr w:type="gramStart"/>
+        <w:t>package-lock.json</w:t>
+      </w:r>
+      <w:proofErr w:type="spellEnd"/>
       <w:r>
         <w:rPr>
           <w:b/>
           <w:bCs/>
         </w:rPr>
-        <w:t>lock.json</w:t>
-      </w:r>
-      <w:proofErr w:type="spellEnd"/>
-      <w:proofErr w:type="gramEnd"/>
+        <w:t>:</w:t>
+      </w:r>
+      <w:r>
+        <w:t xml:space="preserve"> grava o último </w:t>
+      </w:r>
+      <w:proofErr w:type="spellStart"/>
+      <w:r>
+        <w:t>npm</w:t>
+      </w:r>
+      <w:proofErr w:type="spellEnd"/>
+      <w:r>
+        <w:t xml:space="preserve"> i que você fez (Não é obrigatório) não é legal ser </w:t>
+      </w:r>
+      <w:proofErr w:type="spellStart"/>
+      <w:r>
+        <w:t>versionado</w:t>
+      </w:r>
+      <w:proofErr w:type="spellEnd"/>
+      <w:r>
+        <w:t xml:space="preserve">, então colocar no </w:t>
+      </w:r>
+      <w:proofErr w:type="spellStart"/>
+      <w:r>
+        <w:t>gitignore</w:t>
+      </w:r>
+      <w:proofErr w:type="spellEnd"/>
+      <w:r>
+        <w:t xml:space="preserve"> ou apagar</w:t>
+      </w:r>
+    </w:p>
+    <w:p>
+      <w:pPr>
+        <w:spacing w:after="0"/>
+      </w:pPr>
+      <w:proofErr w:type="spellStart"/>
       <w:r>
         <w:rPr>
           <w:b/>
           <w:bCs/>
         </w:rPr>
-        <w:t>:</w:t>
-      </w:r>
-      <w:r>
-        <w:t xml:space="preserve"> grava o último </w:t>
-      </w:r>
-      <w:proofErr w:type="spellStart"/>
-      <w:r>
-        <w:t>npm</w:t>
-      </w:r>
-      <w:proofErr w:type="spellEnd"/>
-      <w:r>
-        <w:t xml:space="preserve"> i que você fez (Não é obrigatório) não é legal ser </w:t>
-      </w:r>
-      <w:proofErr w:type="spellStart"/>
-      <w:r>
-        <w:t>versionado</w:t>
-      </w:r>
-      <w:proofErr w:type="spellEnd"/>
-      <w:r>
-        <w:t xml:space="preserve">, então colocar no </w:t>
-      </w:r>
-      <w:proofErr w:type="spellStart"/>
-      <w:r>
-        <w:t>gitignore</w:t>
-      </w:r>
-      <w:proofErr w:type="spellEnd"/>
-      <w:r>
-        <w:t xml:space="preserve"> ou apagar</w:t>
-      </w:r>
-    </w:p>
-    <w:p>
-      <w:pPr>
-        <w:spacing w:after="0"/>
-      </w:pPr>
-      <w:proofErr w:type="spellStart"/>
+        <w:t>tsconfig.json</w:t>
+      </w:r>
+      <w:proofErr w:type="spellEnd"/>
       <w:r>
         <w:rPr>
           <w:b/>
           <w:bCs/>
         </w:rPr>
-        <w:t>tsconfig.json</w:t>
-      </w:r>
-      <w:proofErr w:type="spellEnd"/>
+        <w:t>:</w:t>
+      </w:r>
+      <w:r>
+        <w:t xml:space="preserve"> serve pra dizer que o </w:t>
+      </w:r>
+      <w:proofErr w:type="spellStart"/>
+      <w:r>
+        <w:t>TypeScript</w:t>
+      </w:r>
+      <w:proofErr w:type="spellEnd"/>
+      <w:r>
+        <w:t xml:space="preserve"> que vamos escrever não é interpretado pelo navegador e sim convertido para </w:t>
+      </w:r>
+      <w:proofErr w:type="spellStart"/>
+      <w:r>
+        <w:t>JavaScript</w:t>
+      </w:r>
+      <w:proofErr w:type="spellEnd"/>
+      <w:r>
+        <w:t xml:space="preserve"> e esse arquivo convertido sim, é o que vai para o navegador, este arquivo que vai para o navegador é criado ao fazer o build do projeto dentro da pasta </w:t>
+      </w:r>
+      <w:proofErr w:type="spellStart"/>
+      <w:r>
+        <w:t>dist</w:t>
+      </w:r>
+      <w:proofErr w:type="spellEnd"/>
+      <w:r>
+        <w:t xml:space="preserve"> que é criado na hora do build também.</w:t>
+      </w:r>
+    </w:p>
+    <w:p>
+      <w:pPr>
+        <w:spacing w:after="0"/>
+      </w:pPr>
+      <w:proofErr w:type="spellStart"/>
       <w:r>
         <w:rPr>
           <w:b/>
           <w:bCs/>
         </w:rPr>
-        <w:t>:</w:t>
-      </w:r>
-      <w:r>
-        <w:t xml:space="preserve"> serve pra dizer que o </w:t>
-      </w:r>
-      <w:proofErr w:type="spellStart"/>
-      <w:r>
-        <w:t>TypeScript</w:t>
-      </w:r>
-      <w:proofErr w:type="spellEnd"/>
-      <w:r>
-        <w:t xml:space="preserve"> que vamos escrever não é interpretado pelo navegador e sim convertido para </w:t>
-      </w:r>
-      <w:proofErr w:type="spellStart"/>
-      <w:r>
-        <w:t>JavaScript</w:t>
-      </w:r>
-      <w:proofErr w:type="spellEnd"/>
-      <w:r>
-        <w:t xml:space="preserve"> e esse arquivo convertido sim, é o que vai para o navegador, este arquivo que vai para o navegador é criado ao fazer o build do projeto dentro da pasta </w:t>
-      </w:r>
-      <w:proofErr w:type="spellStart"/>
-      <w:r>
-        <w:t>dist</w:t>
-      </w:r>
-      <w:proofErr w:type="spellEnd"/>
-      <w:r>
-        <w:t xml:space="preserve"> que é criado na hora do build também.</w:t>
-      </w:r>
-    </w:p>
-    <w:p>
-      <w:pPr>
-        <w:spacing w:after="0"/>
-      </w:pPr>
-      <w:proofErr w:type="spellStart"/>
-      <w:proofErr w:type="gramStart"/>
+        <w:t>tslint.json</w:t>
+      </w:r>
+      <w:proofErr w:type="spellEnd"/>
       <w:r>
         <w:rPr>
           <w:b/>
           <w:bCs/>
         </w:rPr>
-        <w:t>tslint.json</w:t>
-      </w:r>
-      <w:proofErr w:type="spellEnd"/>
-      <w:proofErr w:type="gramEnd"/>
+        <w:t>:</w:t>
+      </w:r>
+      <w:r>
+        <w:t xml:space="preserve"> Pra ele achar alguns erro importantes no seu código, alguma coisa duplicada, alguma coisa do angular ou variável que possa dar erro</w:t>
+      </w:r>
+    </w:p>
+    <w:p>
+      <w:pPr>
+        <w:spacing w:after="0"/>
+      </w:pPr>
       <w:r>
         <w:rPr>
           <w:b/>
           <w:bCs/>
         </w:rPr>
-        <w:t>:</w:t>
-      </w:r>
-      <w:r>
-        <w:t xml:space="preserve"> Pra ele achar alguns erro importantes no seu código, alguma coisa duplicada, alguma coisa do angular ou variável que possa dar erro</w:t>
-      </w:r>
-    </w:p>
-    <w:p>
-      <w:pPr>
-        <w:spacing w:after="0"/>
-      </w:pPr>
+        <w:t xml:space="preserve">pasta </w:t>
+      </w:r>
+      <w:proofErr w:type="spellStart"/>
       <w:r>
         <w:rPr>
           <w:b/>
           <w:bCs/>
         </w:rPr>
-        <w:t xml:space="preserve">pasta </w:t>
-      </w:r>
-      <w:proofErr w:type="spellStart"/>
+        <w:t>src</w:t>
+      </w:r>
+      <w:proofErr w:type="spellEnd"/>
       <w:r>
         <w:rPr>
           <w:b/>
           <w:bCs/>
         </w:rPr>
-        <w:t>src</w:t>
-      </w:r>
-      <w:proofErr w:type="spellEnd"/>
-      <w:r>
-        <w:rPr>
-          <w:b/>
-          <w:bCs/>
-        </w:rPr>
         <w:t>:</w:t>
       </w:r>
       <w:r>
@@ -1843,13 +1755,8 @@
         <w:spacing w:after="0"/>
       </w:pPr>
       <w:proofErr w:type="spellStart"/>
-      <w:proofErr w:type="gramStart"/>
-      <w:r>
-        <w:t>app.component</w:t>
-      </w:r>
-      <w:proofErr w:type="gramEnd"/>
-      <w:r>
-        <w:t>.spec.ts</w:t>
+      <w:r>
+        <w:t>app.component.spec.ts</w:t>
       </w:r>
       <w:proofErr w:type="spellEnd"/>
       <w:r>
@@ -1877,13 +1784,8 @@
         <w:spacing w:after="0"/>
       </w:pPr>
       <w:proofErr w:type="spellStart"/>
-      <w:proofErr w:type="gramStart"/>
-      <w:r>
-        <w:t>app.component</w:t>
-      </w:r>
-      <w:proofErr w:type="gramEnd"/>
-      <w:r>
-        <w:t>.ts</w:t>
+      <w:r>
+        <w:t>app.component.ts</w:t>
       </w:r>
       <w:proofErr w:type="spellEnd"/>
       <w:r>
@@ -2328,7 +2230,6 @@
         <w:t>/</w:t>
       </w:r>
       <w:proofErr w:type="spellStart"/>
-      <w:proofErr w:type="gramStart"/>
       <w:r>
         <w:rPr>
           <w:b/>
@@ -2344,106 +2245,223 @@
           <w:bCs/>
           <w:color w:val="FF0000"/>
         </w:rPr>
-        <w:t>(</w:t>
-      </w:r>
-      <w:proofErr w:type="gramEnd"/>
+        <w:t>(cria este diretório caso ele já não exista/</w:t>
+      </w:r>
+      <w:proofErr w:type="spellStart"/>
       <w:r>
         <w:rPr>
           <w:b/>
           <w:bCs/>
           <w:color w:val="FF0000"/>
         </w:rPr>
-        <w:t>cria este diretório caso ele já não exista/</w:t>
-      </w:r>
-      <w:proofErr w:type="spellStart"/>
+        <w:t>nomeDoService</w:t>
+      </w:r>
+      <w:proofErr w:type="spellEnd"/>
       <w:r>
         <w:rPr>
           <w:b/>
           <w:bCs/>
           <w:color w:val="FF0000"/>
         </w:rPr>
-        <w:t>nomeDoService</w:t>
-      </w:r>
-      <w:proofErr w:type="spellEnd"/>
+        <w:t xml:space="preserve"> ou </w:t>
+      </w:r>
+      <w:proofErr w:type="spellStart"/>
+      <w:r>
+        <w:rPr>
+          <w:color w:val="FF0000"/>
+        </w:rPr>
+        <w:t>ng</w:t>
+      </w:r>
+      <w:proofErr w:type="spellEnd"/>
+      <w:r>
+        <w:rPr>
+          <w:color w:val="FF0000"/>
+        </w:rPr>
+        <w:t xml:space="preserve"> g </w:t>
+      </w:r>
+      <w:proofErr w:type="spellStart"/>
+      <w:r>
+        <w:rPr>
+          <w:color w:val="FF0000"/>
+        </w:rPr>
+        <w:t>service</w:t>
+      </w:r>
+      <w:proofErr w:type="spellEnd"/>
+      <w:r>
+        <w:rPr>
+          <w:color w:val="FF0000"/>
+        </w:rPr>
+        <w:t xml:space="preserve"> </w:t>
+      </w:r>
+      <w:proofErr w:type="spellStart"/>
       <w:r>
         <w:rPr>
           <w:b/>
           <w:bCs/>
           <w:color w:val="FF0000"/>
         </w:rPr>
-        <w:t xml:space="preserve"> ou </w:t>
-      </w:r>
-      <w:proofErr w:type="spellStart"/>
-      <w:r>
-        <w:rPr>
-          <w:color w:val="FF0000"/>
-        </w:rPr>
-        <w:t>ng</w:t>
-      </w:r>
-      <w:proofErr w:type="spellEnd"/>
-      <w:r>
-        <w:rPr>
-          <w:color w:val="FF0000"/>
-        </w:rPr>
-        <w:t xml:space="preserve"> g </w:t>
-      </w:r>
-      <w:proofErr w:type="spellStart"/>
-      <w:r>
-        <w:rPr>
-          <w:color w:val="FF0000"/>
-        </w:rPr>
-        <w:t>service</w:t>
-      </w:r>
-      <w:proofErr w:type="spellEnd"/>
-      <w:r>
-        <w:rPr>
-          <w:color w:val="FF0000"/>
-        </w:rPr>
-        <w:t xml:space="preserve"> </w:t>
-      </w:r>
-      <w:proofErr w:type="spellStart"/>
+        <w:t>nomeDo</w:t>
+      </w:r>
       <w:r>
         <w:rPr>
           <w:b/>
           <w:bCs/>
           <w:color w:val="FF0000"/>
         </w:rPr>
-        <w:t>nomeDo</w:t>
-      </w:r>
+        <w:t>ModuloQueFicaraDentro</w:t>
+      </w:r>
+      <w:proofErr w:type="spellEnd"/>
       <w:r>
         <w:rPr>
           <w:b/>
           <w:bCs/>
           <w:color w:val="FF0000"/>
         </w:rPr>
-        <w:t>ModuloQueFicaraDentro</w:t>
-      </w:r>
-      <w:proofErr w:type="spellEnd"/>
+        <w:t>/</w:t>
+      </w:r>
+      <w:proofErr w:type="spellStart"/>
       <w:r>
         <w:rPr>
           <w:b/>
           <w:bCs/>
           <w:color w:val="FF0000"/>
         </w:rPr>
-        <w:t>/</w:t>
-      </w:r>
-      <w:proofErr w:type="spellStart"/>
+        <w:t>services</w:t>
+      </w:r>
+      <w:proofErr w:type="spellEnd"/>
       <w:r>
         <w:rPr>
           <w:b/>
           <w:bCs/>
           <w:color w:val="FF0000"/>
         </w:rPr>
-        <w:t>services</w:t>
-      </w:r>
-      <w:proofErr w:type="spellEnd"/>
+        <w:t>(cria este diretório caso ele já não exista/</w:t>
+      </w:r>
+      <w:proofErr w:type="spellStart"/>
       <w:r>
         <w:rPr>
           <w:b/>
           <w:bCs/>
           <w:color w:val="FF0000"/>
         </w:rPr>
-        <w:t>(cria este diretório caso ele já não exista/</w:t>
+        <w:t>nomeDoService</w:t>
+      </w:r>
+      <w:proofErr w:type="spellEnd"/>
+    </w:p>
+    <w:p>
+      <w:pPr>
+        <w:spacing w:after="0"/>
+      </w:pPr>
+      <w:r>
+        <w:t>Para guardar a lógica de negócio</w:t>
+      </w:r>
+    </w:p>
+    <w:p>
+      <w:pPr>
+        <w:spacing w:after="0"/>
+      </w:pPr>
+    </w:p>
+    <w:p>
+      <w:pPr>
+        <w:spacing w:after="0"/>
+      </w:pPr>
+      <w:proofErr w:type="spellStart"/>
+      <w:r>
+        <w:t>Property</w:t>
+      </w:r>
+      <w:proofErr w:type="spellEnd"/>
+      <w:r>
+        <w:t xml:space="preserve"> </w:t>
+      </w:r>
+      <w:proofErr w:type="spellStart"/>
+      <w:r>
+        <w:t>Binding</w:t>
+      </w:r>
+      <w:proofErr w:type="spellEnd"/>
+      <w:r>
+        <w:t xml:space="preserve"> – propriedade do componente que passa para o </w:t>
+      </w:r>
+      <w:proofErr w:type="spellStart"/>
+      <w:r>
+        <w:t>html</w:t>
+      </w:r>
+      <w:proofErr w:type="spellEnd"/>
+    </w:p>
+    <w:p>
+      <w:pPr>
+        <w:spacing w:after="0"/>
+      </w:pPr>
+      <w:proofErr w:type="spellStart"/>
+      <w:r>
+        <w:t>Event</w:t>
+      </w:r>
+      <w:proofErr w:type="spellEnd"/>
+      <w:r>
+        <w:t xml:space="preserve"> </w:t>
+      </w:r>
+      <w:proofErr w:type="spellStart"/>
+      <w:r>
+        <w:t>Binding</w:t>
+      </w:r>
+      <w:proofErr w:type="spellEnd"/>
+      <w:r>
+        <w:t xml:space="preserve"> – Você passa uma chamada do </w:t>
+      </w:r>
+      <w:proofErr w:type="spellStart"/>
+      <w:r>
+        <w:t>html</w:t>
+      </w:r>
+      <w:proofErr w:type="spellEnd"/>
+      <w:r>
+        <w:t xml:space="preserve"> para o seu componente para ele ter algum comportamento</w:t>
+      </w:r>
+    </w:p>
+    <w:p>
+      <w:pPr>
+        <w:spacing w:after="0"/>
+      </w:pPr>
+    </w:p>
+    <w:p>
+      <w:pPr>
+        <w:spacing w:after="0"/>
+      </w:pPr>
+      <w:r>
+        <w:rPr>
+          <w:b/>
+          <w:bCs/>
+        </w:rPr>
+        <w:t>Imagens:</w:t>
+      </w:r>
+      <w:r>
+        <w:t xml:space="preserve"> Para usar imagens é necessário inserir na pasta </w:t>
+      </w:r>
+      <w:proofErr w:type="spellStart"/>
+      <w:r>
+        <w:t>assets</w:t>
+      </w:r>
+      <w:proofErr w:type="spellEnd"/>
+    </w:p>
+    <w:p>
+      <w:pPr>
+        <w:spacing w:after="0"/>
+      </w:pPr>
+    </w:p>
+    <w:p>
+      <w:pPr>
+        <w:spacing w:after="0"/>
+        <w:rPr>
+          <w:color w:val="FF0000"/>
+        </w:rPr>
+      </w:pPr>
+      <w:r>
+        <w:rPr>
+          <w:b/>
+          <w:bCs/>
+        </w:rPr>
+        <w:t>Criar módulo de rotas:</w:t>
+      </w:r>
+      <w:r>
+        <w:t xml:space="preserve"> </w:t>
       </w:r>
       <w:proofErr w:type="spellStart"/>
       <w:r>
@@ -2452,177 +2470,51 @@
           <w:bCs/>
           <w:color w:val="FF0000"/>
         </w:rPr>
-        <w:t>nomeDoService</w:t>
-      </w:r>
-      <w:proofErr w:type="spellEnd"/>
-    </w:p>
-    <w:p>
-      <w:pPr>
-        <w:spacing w:after="0"/>
-      </w:pPr>
-      <w:r>
-        <w:t>Para guardar a lógica de negócio</w:t>
-      </w:r>
-    </w:p>
-    <w:p>
-      <w:pPr>
-        <w:spacing w:after="0"/>
-      </w:pPr>
-    </w:p>
-    <w:p>
-      <w:pPr>
-        <w:spacing w:after="0"/>
-      </w:pPr>
-      <w:proofErr w:type="spellStart"/>
-      <w:r>
-        <w:t>Property</w:t>
-      </w:r>
-      <w:proofErr w:type="spellEnd"/>
-      <w:r>
-        <w:t xml:space="preserve"> </w:t>
-      </w:r>
-      <w:proofErr w:type="spellStart"/>
-      <w:r>
-        <w:t>Binding</w:t>
-      </w:r>
-      <w:proofErr w:type="spellEnd"/>
-      <w:r>
-        <w:t xml:space="preserve"> – propriedade do componente que passa para o </w:t>
-      </w:r>
-      <w:proofErr w:type="spellStart"/>
-      <w:r>
-        <w:t>html</w:t>
-      </w:r>
-      <w:proofErr w:type="spellEnd"/>
-    </w:p>
-    <w:p>
-      <w:pPr>
-        <w:spacing w:after="0"/>
-      </w:pPr>
-      <w:proofErr w:type="spellStart"/>
-      <w:r>
-        <w:t>Event</w:t>
-      </w:r>
-      <w:proofErr w:type="spellEnd"/>
-      <w:r>
-        <w:t xml:space="preserve"> </w:t>
-      </w:r>
-      <w:proofErr w:type="spellStart"/>
-      <w:r>
-        <w:t>Binding</w:t>
-      </w:r>
-      <w:proofErr w:type="spellEnd"/>
-      <w:r>
-        <w:t xml:space="preserve"> – Você passa uma chamada do </w:t>
-      </w:r>
-      <w:proofErr w:type="spellStart"/>
-      <w:r>
-        <w:t>html</w:t>
-      </w:r>
-      <w:proofErr w:type="spellEnd"/>
-      <w:r>
-        <w:t xml:space="preserve"> para o seu componente para ele ter algum comportamento</w:t>
-      </w:r>
-    </w:p>
-    <w:p>
-      <w:pPr>
-        <w:spacing w:after="0"/>
-      </w:pPr>
-    </w:p>
-    <w:p>
-      <w:pPr>
-        <w:spacing w:after="0"/>
-      </w:pPr>
-      <w:r>
-        <w:rPr>
-          <w:b/>
-          <w:bCs/>
-        </w:rPr>
-        <w:t>Imagens:</w:t>
-      </w:r>
-      <w:r>
-        <w:t xml:space="preserve"> Para usar imagens é necessário inserir na pasta </w:t>
-      </w:r>
-      <w:proofErr w:type="spellStart"/>
-      <w:r>
-        <w:t>assets</w:t>
-      </w:r>
-      <w:proofErr w:type="spellEnd"/>
-    </w:p>
-    <w:p>
-      <w:pPr>
-        <w:spacing w:after="0"/>
-      </w:pPr>
-    </w:p>
-    <w:p>
-      <w:pPr>
-        <w:spacing w:after="0"/>
-        <w:rPr>
-          <w:color w:val="FF0000"/>
-        </w:rPr>
-      </w:pPr>
-      <w:r>
-        <w:rPr>
-          <w:b/>
-          <w:bCs/>
-        </w:rPr>
-        <w:t>Criar módulo de rotas:</w:t>
-      </w:r>
-      <w:r>
-        <w:t xml:space="preserve"> </w:t>
-      </w:r>
-      <w:proofErr w:type="spellStart"/>
+        <w:t>ng</w:t>
+      </w:r>
+      <w:proofErr w:type="spellEnd"/>
       <w:r>
         <w:rPr>
           <w:b/>
           <w:bCs/>
           <w:color w:val="FF0000"/>
         </w:rPr>
-        <w:t>ng</w:t>
-      </w:r>
-      <w:proofErr w:type="spellEnd"/>
+        <w:t xml:space="preserve"> </w:t>
+      </w:r>
+      <w:proofErr w:type="spellStart"/>
       <w:r>
         <w:rPr>
           <w:b/>
           <w:bCs/>
           <w:color w:val="FF0000"/>
         </w:rPr>
-        <w:t xml:space="preserve"> </w:t>
-      </w:r>
-      <w:proofErr w:type="spellStart"/>
+        <w:t>generate</w:t>
+      </w:r>
+      <w:proofErr w:type="spellEnd"/>
       <w:r>
         <w:rPr>
           <w:b/>
           <w:bCs/>
           <w:color w:val="FF0000"/>
         </w:rPr>
-        <w:t>generate</w:t>
-      </w:r>
-      <w:proofErr w:type="spellEnd"/>
+        <w:t xml:space="preserve"> module app-</w:t>
+      </w:r>
+      <w:proofErr w:type="spellStart"/>
       <w:r>
         <w:rPr>
           <w:b/>
           <w:bCs/>
           <w:color w:val="FF0000"/>
         </w:rPr>
-        <w:t xml:space="preserve"> module app-</w:t>
-      </w:r>
-      <w:proofErr w:type="spellStart"/>
+        <w:t>routing</w:t>
+      </w:r>
+      <w:proofErr w:type="spellEnd"/>
       <w:r>
         <w:rPr>
           <w:b/>
           <w:bCs/>
           <w:color w:val="FF0000"/>
         </w:rPr>
-        <w:t>routing</w:t>
-      </w:r>
-      <w:proofErr w:type="spellEnd"/>
-      <w:r>
-        <w:rPr>
-          <w:b/>
-          <w:bCs/>
-          <w:color w:val="FF0000"/>
-        </w:rPr>
         <w:t xml:space="preserve"> --flat --module=app</w:t>
       </w:r>
     </w:p>
@@ -2631,15 +2523,7 @@
         <w:spacing w:after="0"/>
       </w:pPr>
       <w:r>
-        <w:t xml:space="preserve">No comando </w:t>
-      </w:r>
-      <w:proofErr w:type="gramStart"/>
-      <w:r>
-        <w:t>a cima</w:t>
-      </w:r>
-      <w:proofErr w:type="gramEnd"/>
-      <w:r>
-        <w:t xml:space="preserve"> nós estamos gerando um novo módulo chamado </w:t>
+        <w:t xml:space="preserve">No comando a cima nós estamos gerando um novo módulo chamado </w:t>
       </w:r>
       <w:proofErr w:type="spellStart"/>
       <w:r>
@@ -2711,18 +2595,7 @@
           <w:szCs w:val="21"/>
           <w:lang w:eastAsia="pt-BR"/>
         </w:rPr>
-        <w:t> </w:t>
-      </w:r>
-      <w:proofErr w:type="gramStart"/>
-      <w:r>
-        <w:rPr>
-          <w:rFonts w:ascii="Consolas" w:eastAsia="Times New Roman" w:hAnsi="Consolas" w:cs="Times New Roman"/>
-          <w:color w:val="D4D4D4"/>
-          <w:sz w:val="21"/>
-          <w:szCs w:val="21"/>
-          <w:lang w:eastAsia="pt-BR"/>
-        </w:rPr>
-        <w:t>{ </w:t>
+        <w:t> { </w:t>
       </w:r>
       <w:proofErr w:type="spellStart"/>
       <w:r>
@@ -2736,7 +2609,6 @@
         <w:t>NgModule</w:t>
       </w:r>
       <w:proofErr w:type="spellEnd"/>
-      <w:proofErr w:type="gramEnd"/>
       <w:r>
         <w:rPr>
           <w:rFonts w:ascii="Consolas" w:eastAsia="Times New Roman" w:hAnsi="Consolas" w:cs="Times New Roman"/>
@@ -2822,18 +2694,7 @@
           <w:szCs w:val="21"/>
           <w:lang w:eastAsia="pt-BR"/>
         </w:rPr>
-        <w:t> </w:t>
-      </w:r>
-      <w:proofErr w:type="gramStart"/>
-      <w:r>
-        <w:rPr>
-          <w:rFonts w:ascii="Consolas" w:eastAsia="Times New Roman" w:hAnsi="Consolas" w:cs="Times New Roman"/>
-          <w:color w:val="D4D4D4"/>
-          <w:sz w:val="21"/>
-          <w:szCs w:val="21"/>
-          <w:lang w:eastAsia="pt-BR"/>
-        </w:rPr>
-        <w:t>{ </w:t>
+        <w:t> { </w:t>
       </w:r>
       <w:proofErr w:type="spellStart"/>
       <w:r>
@@ -2847,7 +2708,6 @@
         <w:t>CommonModule</w:t>
       </w:r>
       <w:proofErr w:type="spellEnd"/>
-      <w:proofErr w:type="gramEnd"/>
       <w:r>
         <w:rPr>
           <w:rFonts w:ascii="Consolas" w:eastAsia="Times New Roman" w:hAnsi="Consolas" w:cs="Times New Roman"/>
@@ -2933,18 +2793,7 @@
           <w:szCs w:val="21"/>
           <w:lang w:eastAsia="pt-BR"/>
         </w:rPr>
-        <w:t> </w:t>
-      </w:r>
-      <w:proofErr w:type="gramStart"/>
-      <w:r>
-        <w:rPr>
-          <w:rFonts w:ascii="Consolas" w:eastAsia="Times New Roman" w:hAnsi="Consolas" w:cs="Times New Roman"/>
-          <w:color w:val="D4D4D4"/>
-          <w:sz w:val="21"/>
-          <w:szCs w:val="21"/>
-          <w:lang w:eastAsia="pt-BR"/>
-        </w:rPr>
-        <w:t>{ </w:t>
+        <w:t> { </w:t>
       </w:r>
       <w:proofErr w:type="spellStart"/>
       <w:r>
@@ -2958,7 +2807,6 @@
         <w:t>Routes</w:t>
       </w:r>
       <w:proofErr w:type="spellEnd"/>
-      <w:proofErr w:type="gramEnd"/>
       <w:r>
         <w:rPr>
           <w:rFonts w:ascii="Consolas" w:eastAsia="Times New Roman" w:hAnsi="Consolas" w:cs="Times New Roman"/>
@@ -3064,18 +2912,7 @@
           <w:szCs w:val="21"/>
           <w:lang w:val="en-US" w:eastAsia="pt-BR"/>
         </w:rPr>
-        <w:t> </w:t>
-      </w:r>
-      <w:proofErr w:type="gramStart"/>
-      <w:r>
-        <w:rPr>
-          <w:rFonts w:ascii="Consolas" w:eastAsia="Times New Roman" w:hAnsi="Consolas" w:cs="Times New Roman"/>
-          <w:color w:val="D4D4D4"/>
-          <w:sz w:val="21"/>
-          <w:szCs w:val="21"/>
-          <w:lang w:val="en-US" w:eastAsia="pt-BR"/>
-        </w:rPr>
-        <w:t>{ </w:t>
+        <w:t> { </w:t>
       </w:r>
       <w:proofErr w:type="spellStart"/>
       <w:r>
@@ -3089,7 +2926,6 @@
         <w:t>HomeComponent</w:t>
       </w:r>
       <w:proofErr w:type="spellEnd"/>
-      <w:proofErr w:type="gramEnd"/>
       <w:r>
         <w:rPr>
           <w:rFonts w:ascii="Consolas" w:eastAsia="Times New Roman" w:hAnsi="Consolas" w:cs="Times New Roman"/>
@@ -3193,18 +3029,7 @@
           <w:szCs w:val="21"/>
           <w:lang w:val="en-US" w:eastAsia="pt-BR"/>
         </w:rPr>
-        <w:t> </w:t>
-      </w:r>
-      <w:proofErr w:type="gramStart"/>
-      <w:r>
-        <w:rPr>
-          <w:rFonts w:ascii="Consolas" w:eastAsia="Times New Roman" w:hAnsi="Consolas" w:cs="Times New Roman"/>
-          <w:color w:val="D4D4D4"/>
-          <w:sz w:val="21"/>
-          <w:szCs w:val="21"/>
-          <w:lang w:val="en-US" w:eastAsia="pt-BR"/>
-        </w:rPr>
-        <w:t>{ </w:t>
+        <w:t> { </w:t>
       </w:r>
       <w:proofErr w:type="spellStart"/>
       <w:r>
@@ -3218,7 +3043,6 @@
         <w:t>UsuarioComponent</w:t>
       </w:r>
       <w:proofErr w:type="spellEnd"/>
-      <w:proofErr w:type="gramEnd"/>
       <w:r>
         <w:rPr>
           <w:rFonts w:ascii="Consolas" w:eastAsia="Times New Roman" w:hAnsi="Consolas" w:cs="Times New Roman"/>
@@ -3446,18 +3270,7 @@
           <w:szCs w:val="21"/>
           <w:lang w:val="en-US" w:eastAsia="pt-BR"/>
         </w:rPr>
-        <w:t>  </w:t>
-      </w:r>
-      <w:proofErr w:type="gramStart"/>
-      <w:r>
-        <w:rPr>
-          <w:rFonts w:ascii="Consolas" w:eastAsia="Times New Roman" w:hAnsi="Consolas" w:cs="Times New Roman"/>
-          <w:color w:val="D4D4D4"/>
-          <w:sz w:val="21"/>
-          <w:szCs w:val="21"/>
-          <w:lang w:val="en-US" w:eastAsia="pt-BR"/>
-        </w:rPr>
-        <w:t>{ </w:t>
+        <w:t>  { </w:t>
       </w:r>
       <w:r>
         <w:rPr>
@@ -3467,18 +3280,7 @@
           <w:szCs w:val="21"/>
           <w:lang w:val="en-US" w:eastAsia="pt-BR"/>
         </w:rPr>
-        <w:t>path</w:t>
-      </w:r>
-      <w:proofErr w:type="gramEnd"/>
-      <w:r>
-        <w:rPr>
-          <w:rFonts w:ascii="Consolas" w:eastAsia="Times New Roman" w:hAnsi="Consolas" w:cs="Times New Roman"/>
-          <w:color w:val="9CDCFE"/>
-          <w:sz w:val="21"/>
-          <w:szCs w:val="21"/>
-          <w:lang w:val="en-US" w:eastAsia="pt-BR"/>
-        </w:rPr>
-        <w:t>:</w:t>
+        <w:t>path:</w:t>
       </w:r>
       <w:r>
         <w:rPr>
@@ -3605,7 +3407,6 @@
         </w:rPr>
         <w:t xml:space="preserve">  </w:t>
       </w:r>
-      <w:proofErr w:type="gramStart"/>
       <w:r>
         <w:rPr>
           <w:rFonts w:ascii="Consolas" w:eastAsia="Times New Roman" w:hAnsi="Consolas" w:cs="Times New Roman"/>
@@ -3624,18 +3425,7 @@
           <w:szCs w:val="21"/>
           <w:lang w:val="en-US" w:eastAsia="pt-BR"/>
         </w:rPr>
-        <w:t>path</w:t>
-      </w:r>
-      <w:proofErr w:type="gramEnd"/>
-      <w:r>
-        <w:rPr>
-          <w:rFonts w:ascii="Consolas" w:eastAsia="Times New Roman" w:hAnsi="Consolas" w:cs="Times New Roman"/>
-          <w:color w:val="9CDCFE"/>
-          <w:sz w:val="21"/>
-          <w:szCs w:val="21"/>
-          <w:lang w:val="en-US" w:eastAsia="pt-BR"/>
-        </w:rPr>
-        <w:t>:</w:t>
+        <w:t>path:</w:t>
       </w:r>
       <w:r>
         <w:rPr>
@@ -3740,18 +3530,7 @@
           <w:szCs w:val="21"/>
           <w:lang w:val="en-US" w:eastAsia="pt-BR"/>
         </w:rPr>
-        <w:t>  </w:t>
-      </w:r>
-      <w:proofErr w:type="gramStart"/>
-      <w:r>
-        <w:rPr>
-          <w:rFonts w:ascii="Consolas" w:eastAsia="Times New Roman" w:hAnsi="Consolas" w:cs="Times New Roman"/>
-          <w:color w:val="D4D4D4"/>
-          <w:sz w:val="21"/>
-          <w:szCs w:val="21"/>
-          <w:lang w:val="en-US" w:eastAsia="pt-BR"/>
-        </w:rPr>
-        <w:t>{ </w:t>
+        <w:t>  { </w:t>
       </w:r>
       <w:r>
         <w:rPr>
@@ -3761,18 +3540,7 @@
           <w:szCs w:val="21"/>
           <w:lang w:val="en-US" w:eastAsia="pt-BR"/>
         </w:rPr>
-        <w:t>path</w:t>
-      </w:r>
-      <w:proofErr w:type="gramEnd"/>
-      <w:r>
-        <w:rPr>
-          <w:rFonts w:ascii="Consolas" w:eastAsia="Times New Roman" w:hAnsi="Consolas" w:cs="Times New Roman"/>
-          <w:color w:val="9CDCFE"/>
-          <w:sz w:val="21"/>
-          <w:szCs w:val="21"/>
-          <w:lang w:val="en-US" w:eastAsia="pt-BR"/>
-        </w:rPr>
-        <w:t>:</w:t>
+        <w:t>path:</w:t>
       </w:r>
       <w:r>
         <w:rPr>
@@ -3899,18 +3667,7 @@
           <w:szCs w:val="21"/>
           <w:lang w:val="en-US" w:eastAsia="pt-BR"/>
         </w:rPr>
-        <w:t>  </w:t>
-      </w:r>
-      <w:proofErr w:type="gramStart"/>
-      <w:r>
-        <w:rPr>
-          <w:rFonts w:ascii="Consolas" w:eastAsia="Times New Roman" w:hAnsi="Consolas" w:cs="Times New Roman"/>
-          <w:color w:val="D4D4D4"/>
-          <w:sz w:val="21"/>
-          <w:szCs w:val="21"/>
-          <w:lang w:val="en-US" w:eastAsia="pt-BR"/>
-        </w:rPr>
-        <w:t>{ </w:t>
+        <w:t>  { </w:t>
       </w:r>
       <w:r>
         <w:rPr>
@@ -3920,18 +3677,7 @@
           <w:szCs w:val="21"/>
           <w:lang w:val="en-US" w:eastAsia="pt-BR"/>
         </w:rPr>
-        <w:t>path</w:t>
-      </w:r>
-      <w:proofErr w:type="gramEnd"/>
-      <w:r>
-        <w:rPr>
-          <w:rFonts w:ascii="Consolas" w:eastAsia="Times New Roman" w:hAnsi="Consolas" w:cs="Times New Roman"/>
-          <w:color w:val="9CDCFE"/>
-          <w:sz w:val="21"/>
-          <w:szCs w:val="21"/>
-          <w:lang w:val="en-US" w:eastAsia="pt-BR"/>
-        </w:rPr>
-        <w:t>:</w:t>
+        <w:t>path:</w:t>
       </w:r>
       <w:r>
         <w:rPr>
@@ -4120,7 +3866,6 @@
         <w:t>@</w:t>
       </w:r>
       <w:proofErr w:type="spellStart"/>
-      <w:proofErr w:type="gramStart"/>
       <w:r>
         <w:rPr>
           <w:rFonts w:ascii="Consolas" w:eastAsia="Times New Roman" w:hAnsi="Consolas" w:cs="Times New Roman"/>
@@ -4140,18 +3885,7 @@
           <w:szCs w:val="21"/>
           <w:lang w:eastAsia="pt-BR"/>
         </w:rPr>
-        <w:t>(</w:t>
-      </w:r>
-      <w:proofErr w:type="gramEnd"/>
-      <w:r>
-        <w:rPr>
-          <w:rFonts w:ascii="Consolas" w:eastAsia="Times New Roman" w:hAnsi="Consolas" w:cs="Times New Roman"/>
-          <w:color w:val="D4D4D4"/>
-          <w:sz w:val="21"/>
-          <w:szCs w:val="21"/>
-          <w:lang w:eastAsia="pt-BR"/>
-        </w:rPr>
-        <w:t>{</w:t>
+        <w:t>({</w:t>
       </w:r>
     </w:p>
     <w:p>
@@ -4586,20 +4320,8 @@
           <w:szCs w:val="21"/>
           <w:lang w:val="en-US" w:eastAsia="pt-BR"/>
         </w:rPr>
-        <w:t> </w:t>
-      </w:r>
-      <w:proofErr w:type="gramStart"/>
-      <w:r>
-        <w:rPr>
-          <w:rFonts w:ascii="Consolas" w:eastAsia="Times New Roman" w:hAnsi="Consolas" w:cs="Times New Roman"/>
-          <w:color w:val="D4D4D4"/>
-          <w:sz w:val="21"/>
-          <w:szCs w:val="21"/>
-          <w:lang w:val="en-US" w:eastAsia="pt-BR"/>
-        </w:rPr>
-        <w:t>{ }</w:t>
-      </w:r>
-      <w:proofErr w:type="gramEnd"/>
+        <w:t> { }</w:t>
+      </w:r>
     </w:p>
     <w:p>
       <w:pPr>
@@ -4638,13 +4360,8 @@
         <w:t xml:space="preserve">No arquivo </w:t>
       </w:r>
       <w:proofErr w:type="spellStart"/>
-      <w:proofErr w:type="gramStart"/>
-      <w:r>
-        <w:t>app.module</w:t>
-      </w:r>
-      <w:proofErr w:type="gramEnd"/>
-      <w:r>
-        <w:t>.ts</w:t>
+      <w:r>
+        <w:t>app.module.ts</w:t>
       </w:r>
       <w:proofErr w:type="spellEnd"/>
       <w:r>
@@ -4683,18 +4400,7 @@
           <w:szCs w:val="21"/>
           <w:lang w:eastAsia="pt-BR"/>
         </w:rPr>
-        <w:t> </w:t>
-      </w:r>
-      <w:proofErr w:type="gramStart"/>
-      <w:r>
-        <w:rPr>
-          <w:rFonts w:ascii="Consolas" w:eastAsia="Times New Roman" w:hAnsi="Consolas" w:cs="Times New Roman"/>
-          <w:color w:val="D4D4D4"/>
-          <w:sz w:val="21"/>
-          <w:szCs w:val="21"/>
-          <w:lang w:eastAsia="pt-BR"/>
-        </w:rPr>
-        <w:t>{ </w:t>
+        <w:t> { </w:t>
       </w:r>
       <w:proofErr w:type="spellStart"/>
       <w:r>
@@ -4708,7 +4414,6 @@
         <w:t>BrowserModule</w:t>
       </w:r>
       <w:proofErr w:type="spellEnd"/>
-      <w:proofErr w:type="gramEnd"/>
       <w:r>
         <w:rPr>
           <w:rFonts w:ascii="Consolas" w:eastAsia="Times New Roman" w:hAnsi="Consolas" w:cs="Times New Roman"/>
@@ -4816,18 +4521,7 @@
           <w:szCs w:val="21"/>
           <w:lang w:eastAsia="pt-BR"/>
         </w:rPr>
-        <w:t> </w:t>
-      </w:r>
-      <w:proofErr w:type="gramStart"/>
-      <w:r>
-        <w:rPr>
-          <w:rFonts w:ascii="Consolas" w:eastAsia="Times New Roman" w:hAnsi="Consolas" w:cs="Times New Roman"/>
-          <w:color w:val="D4D4D4"/>
-          <w:sz w:val="21"/>
-          <w:szCs w:val="21"/>
-          <w:lang w:eastAsia="pt-BR"/>
-        </w:rPr>
-        <w:t>{ </w:t>
+        <w:t> { </w:t>
       </w:r>
       <w:proofErr w:type="spellStart"/>
       <w:r>
@@ -4841,7 +4535,6 @@
         <w:t>NgModule</w:t>
       </w:r>
       <w:proofErr w:type="spellEnd"/>
-      <w:proofErr w:type="gramEnd"/>
       <w:r>
         <w:rPr>
           <w:rFonts w:ascii="Consolas" w:eastAsia="Times New Roman" w:hAnsi="Consolas" w:cs="Times New Roman"/>
@@ -4938,18 +4631,7 @@
           <w:szCs w:val="21"/>
           <w:lang w:val="en-US" w:eastAsia="pt-BR"/>
         </w:rPr>
-        <w:t> </w:t>
-      </w:r>
-      <w:proofErr w:type="gramStart"/>
-      <w:r>
-        <w:rPr>
-          <w:rFonts w:ascii="Consolas" w:eastAsia="Times New Roman" w:hAnsi="Consolas" w:cs="Times New Roman"/>
-          <w:color w:val="D4D4D4"/>
-          <w:sz w:val="21"/>
-          <w:szCs w:val="21"/>
-          <w:lang w:val="en-US" w:eastAsia="pt-BR"/>
-        </w:rPr>
-        <w:t>{ </w:t>
+        <w:t> { </w:t>
       </w:r>
       <w:proofErr w:type="spellStart"/>
       <w:r>
@@ -4963,7 +4645,6 @@
         <w:t>AppComponent</w:t>
       </w:r>
       <w:proofErr w:type="spellEnd"/>
-      <w:proofErr w:type="gramEnd"/>
       <w:r>
         <w:rPr>
           <w:rFonts w:ascii="Consolas" w:eastAsia="Times New Roman" w:hAnsi="Consolas" w:cs="Times New Roman"/>
@@ -5067,18 +4748,7 @@
           <w:szCs w:val="21"/>
           <w:lang w:eastAsia="pt-BR"/>
         </w:rPr>
-        <w:t> </w:t>
-      </w:r>
-      <w:proofErr w:type="gramStart"/>
-      <w:r>
-        <w:rPr>
-          <w:rFonts w:ascii="Consolas" w:eastAsia="Times New Roman" w:hAnsi="Consolas" w:cs="Times New Roman"/>
-          <w:color w:val="D4D4D4"/>
-          <w:sz w:val="21"/>
-          <w:szCs w:val="21"/>
-          <w:lang w:eastAsia="pt-BR"/>
-        </w:rPr>
-        <w:t>{ </w:t>
+        <w:t> { </w:t>
       </w:r>
       <w:r>
         <w:rPr>
@@ -5090,7 +4760,6 @@
         </w:rPr>
         <w:t>CalculadoraModule</w:t>
       </w:r>
-      <w:proofErr w:type="gramEnd"/>
       <w:r>
         <w:rPr>
           <w:rFonts w:ascii="Consolas" w:eastAsia="Times New Roman" w:hAnsi="Consolas" w:cs="Times New Roman"/>
@@ -5178,7 +4847,6 @@
         <w:t>@</w:t>
       </w:r>
       <w:proofErr w:type="spellStart"/>
-      <w:proofErr w:type="gramStart"/>
       <w:r>
         <w:rPr>
           <w:rFonts w:ascii="Consolas" w:eastAsia="Times New Roman" w:hAnsi="Consolas" w:cs="Times New Roman"/>
@@ -5198,18 +4866,7 @@
           <w:szCs w:val="21"/>
           <w:lang w:eastAsia="pt-BR"/>
         </w:rPr>
-        <w:t>(</w:t>
-      </w:r>
-      <w:proofErr w:type="gramEnd"/>
-      <w:r>
-        <w:rPr>
-          <w:rFonts w:ascii="Consolas" w:eastAsia="Times New Roman" w:hAnsi="Consolas" w:cs="Times New Roman"/>
-          <w:color w:val="D4D4D4"/>
-          <w:sz w:val="21"/>
-          <w:szCs w:val="21"/>
-          <w:lang w:eastAsia="pt-BR"/>
-        </w:rPr>
-        <w:t>{</w:t>
+        <w:t>({</w:t>
       </w:r>
     </w:p>
     <w:p>
@@ -5686,20 +5343,8 @@
           <w:szCs w:val="21"/>
           <w:lang w:val="en-US" w:eastAsia="pt-BR"/>
         </w:rPr>
-        <w:t> </w:t>
-      </w:r>
-      <w:proofErr w:type="gramStart"/>
-      <w:r>
-        <w:rPr>
-          <w:rFonts w:ascii="Consolas" w:eastAsia="Times New Roman" w:hAnsi="Consolas" w:cs="Times New Roman"/>
-          <w:color w:val="D4D4D4"/>
-          <w:sz w:val="21"/>
-          <w:szCs w:val="21"/>
-          <w:lang w:val="en-US" w:eastAsia="pt-BR"/>
-        </w:rPr>
-        <w:t>{ }</w:t>
-      </w:r>
-      <w:proofErr w:type="gramEnd"/>
+        <w:t> { }</w:t>
+      </w:r>
     </w:p>
     <w:p>
       <w:pPr>
@@ -5722,15 +5367,7 @@
       </w:r>
       <w:proofErr w:type="spellEnd"/>
       <w:r>
-        <w:t xml:space="preserve"> da “pasta”, não precisa do nome do módulo, </w:t>
-      </w:r>
-      <w:proofErr w:type="gramStart"/>
-      <w:r>
-        <w:t>pra</w:t>
-      </w:r>
-      <w:proofErr w:type="gramEnd"/>
-      <w:r>
-        <w:t xml:space="preserve"> isso, basta na pasta calculadora, criar o arquivo </w:t>
+        <w:t xml:space="preserve"> da “pasta”, não precisa do nome do módulo, pra isso, basta na pasta calculadora, criar o arquivo </w:t>
       </w:r>
       <w:proofErr w:type="spellStart"/>
       <w:r>
@@ -5886,13 +5523,8 @@
         <w:t xml:space="preserve">depois, se voltar no </w:t>
       </w:r>
       <w:proofErr w:type="spellStart"/>
-      <w:proofErr w:type="gramStart"/>
-      <w:r>
-        <w:t>app.module</w:t>
-      </w:r>
-      <w:proofErr w:type="gramEnd"/>
-      <w:r>
-        <w:t>.ts</w:t>
+      <w:r>
+        <w:t>app.module.ts</w:t>
       </w:r>
       <w:proofErr w:type="spellEnd"/>
       <w:r>
@@ -5931,18 +5563,7 @@
           <w:szCs w:val="21"/>
           <w:lang w:eastAsia="pt-BR"/>
         </w:rPr>
-        <w:t> </w:t>
-      </w:r>
-      <w:proofErr w:type="gramStart"/>
-      <w:r>
-        <w:rPr>
-          <w:rFonts w:ascii="Consolas" w:eastAsia="Times New Roman" w:hAnsi="Consolas" w:cs="Times New Roman"/>
-          <w:color w:val="D4D4D4"/>
-          <w:sz w:val="21"/>
-          <w:szCs w:val="21"/>
-          <w:lang w:eastAsia="pt-BR"/>
-        </w:rPr>
-        <w:t>{ </w:t>
+        <w:t> { </w:t>
       </w:r>
       <w:proofErr w:type="spellStart"/>
       <w:r>
@@ -5956,7 +5577,6 @@
         <w:t>BrowserModule</w:t>
       </w:r>
       <w:proofErr w:type="spellEnd"/>
-      <w:proofErr w:type="gramEnd"/>
       <w:r>
         <w:rPr>
           <w:rFonts w:ascii="Consolas" w:eastAsia="Times New Roman" w:hAnsi="Consolas" w:cs="Times New Roman"/>
@@ -6064,18 +5684,7 @@
           <w:szCs w:val="21"/>
           <w:lang w:eastAsia="pt-BR"/>
         </w:rPr>
-        <w:t> </w:t>
-      </w:r>
-      <w:proofErr w:type="gramStart"/>
-      <w:r>
-        <w:rPr>
-          <w:rFonts w:ascii="Consolas" w:eastAsia="Times New Roman" w:hAnsi="Consolas" w:cs="Times New Roman"/>
-          <w:color w:val="D4D4D4"/>
-          <w:sz w:val="21"/>
-          <w:szCs w:val="21"/>
-          <w:lang w:eastAsia="pt-BR"/>
-        </w:rPr>
-        <w:t>{ </w:t>
+        <w:t> { </w:t>
       </w:r>
       <w:proofErr w:type="spellStart"/>
       <w:r>
@@ -6089,7 +5698,6 @@
         <w:t>NgModule</w:t>
       </w:r>
       <w:proofErr w:type="spellEnd"/>
-      <w:proofErr w:type="gramEnd"/>
       <w:r>
         <w:rPr>
           <w:rFonts w:ascii="Consolas" w:eastAsia="Times New Roman" w:hAnsi="Consolas" w:cs="Times New Roman"/>
@@ -6186,18 +5794,7 @@
           <w:szCs w:val="21"/>
           <w:lang w:val="en-US" w:eastAsia="pt-BR"/>
         </w:rPr>
-        <w:t> </w:t>
-      </w:r>
-      <w:proofErr w:type="gramStart"/>
-      <w:r>
-        <w:rPr>
-          <w:rFonts w:ascii="Consolas" w:eastAsia="Times New Roman" w:hAnsi="Consolas" w:cs="Times New Roman"/>
-          <w:color w:val="D4D4D4"/>
-          <w:sz w:val="21"/>
-          <w:szCs w:val="21"/>
-          <w:lang w:val="en-US" w:eastAsia="pt-BR"/>
-        </w:rPr>
-        <w:t>{ </w:t>
+        <w:t> { </w:t>
       </w:r>
       <w:proofErr w:type="spellStart"/>
       <w:r>
@@ -6211,7 +5808,6 @@
         <w:t>AppComponent</w:t>
       </w:r>
       <w:proofErr w:type="spellEnd"/>
-      <w:proofErr w:type="gramEnd"/>
       <w:r>
         <w:rPr>
           <w:rFonts w:ascii="Consolas" w:eastAsia="Times New Roman" w:hAnsi="Consolas" w:cs="Times New Roman"/>
@@ -6317,18 +5913,7 @@
           <w:szCs w:val="21"/>
           <w:lang w:eastAsia="pt-BR"/>
         </w:rPr>
-        <w:t> </w:t>
-      </w:r>
-      <w:proofErr w:type="gramStart"/>
-      <w:r>
-        <w:rPr>
-          <w:rFonts w:ascii="Consolas" w:eastAsia="Times New Roman" w:hAnsi="Consolas" w:cs="Times New Roman"/>
-          <w:color w:val="D4D4D4"/>
-          <w:sz w:val="21"/>
-          <w:szCs w:val="21"/>
-          <w:lang w:eastAsia="pt-BR"/>
-        </w:rPr>
-        <w:t>{ </w:t>
+        <w:t> { </w:t>
       </w:r>
       <w:proofErr w:type="spellStart"/>
       <w:r>
@@ -6342,7 +5927,6 @@
         <w:t>CalculadoraModule</w:t>
       </w:r>
       <w:proofErr w:type="spellEnd"/>
-      <w:proofErr w:type="gramEnd"/>
       <w:r>
         <w:rPr>
           <w:rFonts w:ascii="Consolas" w:eastAsia="Times New Roman" w:hAnsi="Consolas" w:cs="Times New Roman"/>
@@ -6432,7 +6016,6 @@
         <w:t>@</w:t>
       </w:r>
       <w:proofErr w:type="spellStart"/>
-      <w:proofErr w:type="gramStart"/>
       <w:r>
         <w:rPr>
           <w:rFonts w:ascii="Consolas" w:eastAsia="Times New Roman" w:hAnsi="Consolas" w:cs="Times New Roman"/>
@@ -6452,18 +6035,7 @@
           <w:szCs w:val="21"/>
           <w:lang w:eastAsia="pt-BR"/>
         </w:rPr>
-        <w:t>(</w:t>
-      </w:r>
-      <w:proofErr w:type="gramEnd"/>
-      <w:r>
-        <w:rPr>
-          <w:rFonts w:ascii="Consolas" w:eastAsia="Times New Roman" w:hAnsi="Consolas" w:cs="Times New Roman"/>
-          <w:color w:val="D4D4D4"/>
-          <w:sz w:val="21"/>
-          <w:szCs w:val="21"/>
-          <w:lang w:eastAsia="pt-BR"/>
-        </w:rPr>
-        <w:t>{</w:t>
+        <w:t>({</w:t>
       </w:r>
     </w:p>
     <w:p>
@@ -6940,20 +6512,8 @@
           <w:szCs w:val="21"/>
           <w:lang w:val="en-US" w:eastAsia="pt-BR"/>
         </w:rPr>
-        <w:t> </w:t>
-      </w:r>
-      <w:proofErr w:type="gramStart"/>
-      <w:r>
-        <w:rPr>
-          <w:rFonts w:ascii="Consolas" w:eastAsia="Times New Roman" w:hAnsi="Consolas" w:cs="Times New Roman"/>
-          <w:color w:val="D4D4D4"/>
-          <w:sz w:val="21"/>
-          <w:szCs w:val="21"/>
-          <w:lang w:val="en-US" w:eastAsia="pt-BR"/>
-        </w:rPr>
-        <w:t>{ }</w:t>
-      </w:r>
-      <w:proofErr w:type="gramEnd"/>
+        <w:t> { }</w:t>
+      </w:r>
     </w:p>
     <w:p>
       <w:pPr>
@@ -7066,7 +6626,6 @@
         <w:t xml:space="preserve"> deverá ser adicionado com a seguinte estrutura ao arquivo "</w:t>
       </w:r>
       <w:proofErr w:type="spellStart"/>
-      <w:proofErr w:type="gramStart"/>
       <w:r>
         <w:rPr>
           <w:rFonts w:ascii="Segoe UI" w:eastAsia="Times New Roman" w:hAnsi="Segoe UI" w:cs="Segoe UI"/>
@@ -7078,7 +6637,6 @@
         <w:t>angular.json</w:t>
       </w:r>
       <w:proofErr w:type="spellEnd"/>
-      <w:proofErr w:type="gramEnd"/>
       <w:r>
         <w:rPr>
           <w:rFonts w:ascii="Segoe UI" w:eastAsia="Times New Roman" w:hAnsi="Segoe UI" w:cs="Segoe UI"/>
@@ -7552,29 +7110,7 @@
           <w:szCs w:val="27"/>
           <w:lang w:eastAsia="pt-BR"/>
         </w:rPr>
-        <w:t xml:space="preserve">Siga </w:t>
-      </w:r>
-      <w:proofErr w:type="gramStart"/>
-      <w:r>
-        <w:rPr>
-          <w:rFonts w:ascii="Segoe UI" w:eastAsia="Times New Roman" w:hAnsi="Segoe UI" w:cs="Segoe UI"/>
-          <w:color w:val="29303B"/>
-          <w:sz w:val="27"/>
-          <w:szCs w:val="27"/>
-          <w:lang w:eastAsia="pt-BR"/>
-        </w:rPr>
-        <w:t>os passo</w:t>
-      </w:r>
-      <w:proofErr w:type="gramEnd"/>
-      <w:r>
-        <w:rPr>
-          <w:rFonts w:ascii="Segoe UI" w:eastAsia="Times New Roman" w:hAnsi="Segoe UI" w:cs="Segoe UI"/>
-          <w:color w:val="29303B"/>
-          <w:sz w:val="27"/>
-          <w:szCs w:val="27"/>
-          <w:lang w:eastAsia="pt-BR"/>
-        </w:rPr>
-        <w:t xml:space="preserve"> da aula seguinte, mas adicione o CSS conforme mencionado acima para o Angular 9.</w:t>
+        <w:t>Siga os passo da aula seguinte, mas adicione o CSS conforme mencionado acima para o Angular 9.</w:t>
       </w:r>
     </w:p>
     <w:p>
@@ -7708,29 +7244,7 @@
           <w:szCs w:val="27"/>
           <w:lang w:eastAsia="pt-BR"/>
         </w:rPr>
-        <w:t xml:space="preserve">O @3 é </w:t>
-      </w:r>
-      <w:proofErr w:type="gramStart"/>
-      <w:r>
-        <w:rPr>
-          <w:rFonts w:ascii="Segoe UI" w:eastAsia="Times New Roman" w:hAnsi="Segoe UI" w:cs="Segoe UI"/>
-          <w:color w:val="29303B"/>
-          <w:sz w:val="27"/>
-          <w:szCs w:val="27"/>
-          <w:lang w:eastAsia="pt-BR"/>
-        </w:rPr>
-        <w:t>pra</w:t>
-      </w:r>
-      <w:proofErr w:type="gramEnd"/>
-      <w:r>
-        <w:rPr>
-          <w:rFonts w:ascii="Segoe UI" w:eastAsia="Times New Roman" w:hAnsi="Segoe UI" w:cs="Segoe UI"/>
-          <w:color w:val="29303B"/>
-          <w:sz w:val="27"/>
-          <w:szCs w:val="27"/>
-          <w:lang w:eastAsia="pt-BR"/>
-        </w:rPr>
-        <w:t xml:space="preserve"> garantir que a versão que será baixada é a 3.</w:t>
+        <w:t>O @3 é pra garantir que a versão que será baixada é a 3.</w:t>
       </w:r>
     </w:p>
     <w:p>
@@ -7860,29 +7374,7 @@
           <w:szCs w:val="27"/>
           <w:lang w:eastAsia="pt-BR"/>
         </w:rPr>
-        <w:t xml:space="preserve"> </w:t>
-      </w:r>
-      <w:proofErr w:type="gramStart"/>
-      <w:r>
-        <w:rPr>
-          <w:rFonts w:ascii="Segoe UI" w:eastAsia="Times New Roman" w:hAnsi="Segoe UI" w:cs="Segoe UI"/>
-          <w:color w:val="29303B"/>
-          <w:sz w:val="27"/>
-          <w:szCs w:val="27"/>
-          <w:lang w:eastAsia="pt-BR"/>
-        </w:rPr>
-        <w:t>display(</w:t>
-      </w:r>
-      <w:proofErr w:type="gramEnd"/>
-      <w:r>
-        <w:rPr>
-          <w:rFonts w:ascii="Segoe UI" w:eastAsia="Times New Roman" w:hAnsi="Segoe UI" w:cs="Segoe UI"/>
-          <w:color w:val="29303B"/>
-          <w:sz w:val="27"/>
-          <w:szCs w:val="27"/>
-          <w:lang w:eastAsia="pt-BR"/>
-        </w:rPr>
-        <w:t>):</w:t>
+        <w:t xml:space="preserve"> display():</w:t>
       </w:r>
     </w:p>
     <w:p>
@@ -8855,7 +8347,6 @@
         <w:t>"</w:t>
       </w:r>
       <w:proofErr w:type="spellStart"/>
-      <w:proofErr w:type="gramStart"/>
       <w:r>
         <w:rPr>
           <w:rFonts w:ascii="Consolas" w:eastAsia="Times New Roman" w:hAnsi="Consolas" w:cs="Times New Roman"/>
@@ -8877,19 +8368,7 @@
           <w:highlight w:val="blue"/>
           <w:lang w:eastAsia="pt-BR"/>
         </w:rPr>
-        <w:t>(</w:t>
-      </w:r>
-      <w:proofErr w:type="gramEnd"/>
-      <w:r>
-        <w:rPr>
-          <w:rFonts w:ascii="Consolas" w:eastAsia="Times New Roman" w:hAnsi="Consolas" w:cs="Times New Roman"/>
-          <w:color w:val="CE9178"/>
-          <w:sz w:val="21"/>
-          <w:szCs w:val="21"/>
-          <w:highlight w:val="blue"/>
-          <w:lang w:eastAsia="pt-BR"/>
-        </w:rPr>
-        <w:t>'7')"</w:t>
+        <w:t>('7')"</w:t>
       </w:r>
       <w:r>
         <w:rPr>
@@ -9183,7 +8662,6 @@
         <w:t>app-</w:t>
       </w:r>
       <w:proofErr w:type="spellStart"/>
-      <w:proofErr w:type="gramStart"/>
       <w:r>
         <w:rPr>
           <w:rFonts w:ascii="Segoe UI" w:eastAsia="Times New Roman" w:hAnsi="Segoe UI" w:cs="Segoe UI"/>
@@ -9193,19 +8671,7 @@
           <w:u w:val="single"/>
           <w:lang w:eastAsia="pt-BR"/>
         </w:rPr>
-        <w:t>routing.module</w:t>
-      </w:r>
-      <w:proofErr w:type="gramEnd"/>
-      <w:r>
-        <w:rPr>
-          <w:rFonts w:ascii="Segoe UI" w:eastAsia="Times New Roman" w:hAnsi="Segoe UI" w:cs="Segoe UI"/>
-          <w:color w:val="29303B"/>
-          <w:sz w:val="27"/>
-          <w:szCs w:val="27"/>
-          <w:u w:val="single"/>
-          <w:lang w:eastAsia="pt-BR"/>
-        </w:rPr>
-        <w:t>.ts</w:t>
+        <w:t>routing.module.ts</w:t>
       </w:r>
       <w:proofErr w:type="spellEnd"/>
     </w:p>
@@ -9265,18 +8731,7 @@
           <w:szCs w:val="21"/>
           <w:lang w:eastAsia="pt-BR"/>
         </w:rPr>
-        <w:t> </w:t>
-      </w:r>
-      <w:proofErr w:type="gramStart"/>
-      <w:r>
-        <w:rPr>
-          <w:rFonts w:ascii="Consolas" w:eastAsia="Times New Roman" w:hAnsi="Consolas" w:cs="Times New Roman"/>
-          <w:color w:val="D4D4D4"/>
-          <w:sz w:val="21"/>
-          <w:szCs w:val="21"/>
-          <w:lang w:eastAsia="pt-BR"/>
-        </w:rPr>
-        <w:t>{ </w:t>
+        <w:t> { </w:t>
       </w:r>
       <w:proofErr w:type="spellStart"/>
       <w:r>
@@ -9290,7 +8745,6 @@
         <w:t>NgModule</w:t>
       </w:r>
       <w:proofErr w:type="spellEnd"/>
-      <w:proofErr w:type="gramEnd"/>
       <w:r>
         <w:rPr>
           <w:rFonts w:ascii="Consolas" w:eastAsia="Times New Roman" w:hAnsi="Consolas" w:cs="Times New Roman"/>
@@ -9376,18 +8830,7 @@
           <w:szCs w:val="21"/>
           <w:lang w:eastAsia="pt-BR"/>
         </w:rPr>
-        <w:t> </w:t>
-      </w:r>
-      <w:proofErr w:type="gramStart"/>
-      <w:r>
-        <w:rPr>
-          <w:rFonts w:ascii="Consolas" w:eastAsia="Times New Roman" w:hAnsi="Consolas" w:cs="Times New Roman"/>
-          <w:color w:val="D4D4D4"/>
-          <w:sz w:val="21"/>
-          <w:szCs w:val="21"/>
-          <w:lang w:eastAsia="pt-BR"/>
-        </w:rPr>
-        <w:t>{ </w:t>
+        <w:t> { </w:t>
       </w:r>
       <w:proofErr w:type="spellStart"/>
       <w:r>
@@ -9401,7 +8844,6 @@
         <w:t>Routes</w:t>
       </w:r>
       <w:proofErr w:type="spellEnd"/>
-      <w:proofErr w:type="gramEnd"/>
       <w:r>
         <w:rPr>
           <w:rFonts w:ascii="Consolas" w:eastAsia="Times New Roman" w:hAnsi="Consolas" w:cs="Times New Roman"/>
@@ -9672,7 +9114,6 @@
         <w:t>@</w:t>
       </w:r>
       <w:proofErr w:type="spellStart"/>
-      <w:proofErr w:type="gramStart"/>
       <w:r>
         <w:rPr>
           <w:rFonts w:ascii="Consolas" w:eastAsia="Times New Roman" w:hAnsi="Consolas" w:cs="Times New Roman"/>
@@ -9692,18 +9133,7 @@
           <w:szCs w:val="21"/>
           <w:lang w:eastAsia="pt-BR"/>
         </w:rPr>
-        <w:t>(</w:t>
-      </w:r>
-      <w:proofErr w:type="gramEnd"/>
-      <w:r>
-        <w:rPr>
-          <w:rFonts w:ascii="Consolas" w:eastAsia="Times New Roman" w:hAnsi="Consolas" w:cs="Times New Roman"/>
-          <w:color w:val="D4D4D4"/>
-          <w:sz w:val="21"/>
-          <w:szCs w:val="21"/>
-          <w:lang w:eastAsia="pt-BR"/>
-        </w:rPr>
-        <w:t>{</w:t>
+        <w:t>({</w:t>
       </w:r>
     </w:p>
     <w:p>
@@ -9800,27 +9230,15 @@
         </w:rPr>
         <w:t>routes</w:t>
       </w:r>
-      <w:proofErr w:type="gramStart"/>
-      <w:r>
-        <w:rPr>
-          <w:rFonts w:ascii="Consolas" w:eastAsia="Times New Roman" w:hAnsi="Consolas" w:cs="Times New Roman"/>
-          <w:color w:val="D4D4D4"/>
-          <w:sz w:val="21"/>
-          <w:szCs w:val="21"/>
-          <w:lang w:val="en-US" w:eastAsia="pt-BR"/>
-        </w:rPr>
-        <w:t>) ]</w:t>
-      </w:r>
-      <w:proofErr w:type="gramEnd"/>
-      <w:r>
-        <w:rPr>
-          <w:rFonts w:ascii="Consolas" w:eastAsia="Times New Roman" w:hAnsi="Consolas" w:cs="Times New Roman"/>
-          <w:color w:val="D4D4D4"/>
-          <w:sz w:val="21"/>
-          <w:szCs w:val="21"/>
-          <w:lang w:val="en-US" w:eastAsia="pt-BR"/>
-        </w:rPr>
-        <w:t>,</w:t>
+      <w:r>
+        <w:rPr>
+          <w:rFonts w:ascii="Consolas" w:eastAsia="Times New Roman" w:hAnsi="Consolas" w:cs="Times New Roman"/>
+          <w:color w:val="D4D4D4"/>
+          <w:sz w:val="21"/>
+          <w:szCs w:val="21"/>
+          <w:lang w:val="en-US" w:eastAsia="pt-BR"/>
+        </w:rPr>
+        <w:t>) ],</w:t>
       </w:r>
     </w:p>
     <w:p>
@@ -9866,7 +9284,6 @@
         <w:t> [ </w:t>
       </w:r>
       <w:proofErr w:type="spellStart"/>
-      <w:proofErr w:type="gramStart"/>
       <w:r>
         <w:rPr>
           <w:rFonts w:ascii="Consolas" w:eastAsia="Times New Roman" w:hAnsi="Consolas" w:cs="Times New Roman"/>
@@ -9888,7 +9305,6 @@
         </w:rPr>
         <w:t> ]</w:t>
       </w:r>
-      <w:proofErr w:type="gramEnd"/>
     </w:p>
     <w:p>
       <w:pPr>
@@ -10505,7 +9921,6 @@
         <w:t xml:space="preserve">Importar o módulo criado no </w:t>
       </w:r>
       <w:proofErr w:type="spellStart"/>
-      <w:proofErr w:type="gramStart"/>
       <w:r>
         <w:rPr>
           <w:rFonts w:ascii="Segoe UI" w:eastAsia="Times New Roman" w:hAnsi="Segoe UI" w:cs="Segoe UI"/>
@@ -10515,19 +9930,7 @@
           <w:u w:val="single"/>
           <w:lang w:eastAsia="pt-BR"/>
         </w:rPr>
-        <w:t>app.module</w:t>
-      </w:r>
-      <w:proofErr w:type="gramEnd"/>
-      <w:r>
-        <w:rPr>
-          <w:rFonts w:ascii="Segoe UI" w:eastAsia="Times New Roman" w:hAnsi="Segoe UI" w:cs="Segoe UI"/>
-          <w:color w:val="29303B"/>
-          <w:sz w:val="27"/>
-          <w:szCs w:val="27"/>
-          <w:u w:val="single"/>
-          <w:lang w:eastAsia="pt-BR"/>
-        </w:rPr>
-        <w:t>.ts</w:t>
+        <w:t>app.module.ts</w:t>
       </w:r>
       <w:proofErr w:type="spellEnd"/>
     </w:p>
@@ -10708,7 +10111,6 @@
           <w:lang w:eastAsia="pt-BR"/>
         </w:rPr>
       </w:pPr>
-      <w:proofErr w:type="gramStart"/>
       <w:r>
         <w:rPr>
           <w:rFonts w:ascii="Segoe UI" w:eastAsia="Times New Roman" w:hAnsi="Segoe UI" w:cs="Segoe UI"/>
@@ -10720,7 +10122,6 @@
         </w:rPr>
         <w:t>Criar novo</w:t>
       </w:r>
-      <w:proofErr w:type="gramEnd"/>
       <w:r>
         <w:rPr>
           <w:rFonts w:ascii="Segoe UI" w:eastAsia="Times New Roman" w:hAnsi="Segoe UI" w:cs="Segoe UI"/>
@@ -11132,7 +10533,6 @@
         <w:t xml:space="preserve"> com o </w:t>
       </w:r>
       <w:proofErr w:type="spellStart"/>
-      <w:proofErr w:type="gramStart"/>
       <w:r>
         <w:rPr>
           <w:rFonts w:ascii="Segoe UI" w:eastAsia="Times New Roman" w:hAnsi="Segoe UI" w:cs="Segoe UI"/>
@@ -11144,7 +10544,6 @@
         <w:t>tarefa.service</w:t>
       </w:r>
       <w:proofErr w:type="spellEnd"/>
-      <w:proofErr w:type="gramEnd"/>
     </w:p>
     <w:p>
       <w:pPr>
@@ -11204,27 +10603,15 @@
         <w:t xml:space="preserve"> do serviço no </w:t>
       </w:r>
       <w:proofErr w:type="spellStart"/>
-      <w:proofErr w:type="gramStart"/>
-      <w:r>
-        <w:rPr>
-          <w:rFonts w:ascii="Segoe UI" w:eastAsia="Times New Roman" w:hAnsi="Segoe UI" w:cs="Segoe UI"/>
-          <w:color w:val="29303B"/>
-          <w:sz w:val="27"/>
-          <w:szCs w:val="27"/>
-          <w:lang w:eastAsia="pt-BR"/>
-        </w:rPr>
-        <w:t>tarefas.module</w:t>
-      </w:r>
-      <w:proofErr w:type="gramEnd"/>
-      <w:r>
-        <w:rPr>
-          <w:rFonts w:ascii="Segoe UI" w:eastAsia="Times New Roman" w:hAnsi="Segoe UI" w:cs="Segoe UI"/>
-          <w:color w:val="29303B"/>
-          <w:sz w:val="27"/>
-          <w:szCs w:val="27"/>
-          <w:lang w:eastAsia="pt-BR"/>
-        </w:rPr>
-        <w:t>.ts</w:t>
+      <w:r>
+        <w:rPr>
+          <w:rFonts w:ascii="Segoe UI" w:eastAsia="Times New Roman" w:hAnsi="Segoe UI" w:cs="Segoe UI"/>
+          <w:color w:val="29303B"/>
+          <w:sz w:val="27"/>
+          <w:szCs w:val="27"/>
+          <w:lang w:eastAsia="pt-BR"/>
+        </w:rPr>
+        <w:t>tarefas.module.ts</w:t>
       </w:r>
       <w:proofErr w:type="spellEnd"/>
     </w:p>
@@ -11327,18 +10714,7 @@
           <w:szCs w:val="27"/>
           <w:lang w:eastAsia="pt-BR"/>
         </w:rPr>
-        <w:t xml:space="preserve">: </w:t>
-      </w:r>
-      <w:proofErr w:type="gramStart"/>
-      <w:r>
-        <w:rPr>
-          <w:rFonts w:ascii="Segoe UI" w:eastAsia="Times New Roman" w:hAnsi="Segoe UI" w:cs="Segoe UI"/>
-          <w:color w:val="29303B"/>
-          <w:sz w:val="27"/>
-          <w:szCs w:val="27"/>
-          <w:lang w:eastAsia="pt-BR"/>
-        </w:rPr>
-        <w:t xml:space="preserve">[ </w:t>
+        <w:t xml:space="preserve">: [ </w:t>
       </w:r>
       <w:proofErr w:type="spellStart"/>
       <w:r>
@@ -11352,7 +10728,6 @@
         <w:t>TarefaService</w:t>
       </w:r>
       <w:proofErr w:type="spellEnd"/>
-      <w:proofErr w:type="gramEnd"/>
       <w:r>
         <w:rPr>
           <w:rFonts w:ascii="Segoe UI" w:eastAsia="Times New Roman" w:hAnsi="Segoe UI" w:cs="Segoe UI"/>
@@ -11400,7 +10775,6 @@
         <w:t xml:space="preserve">No </w:t>
       </w:r>
       <w:proofErr w:type="spellStart"/>
-      <w:proofErr w:type="gramStart"/>
       <w:r>
         <w:rPr>
           <w:rFonts w:ascii="Segoe UI" w:eastAsia="Times New Roman" w:hAnsi="Segoe UI" w:cs="Segoe UI"/>
@@ -11412,7 +10786,6 @@
         <w:t>tarefa.service</w:t>
       </w:r>
       <w:proofErr w:type="spellEnd"/>
-      <w:proofErr w:type="gramEnd"/>
       <w:r>
         <w:rPr>
           <w:rFonts w:ascii="Segoe UI" w:eastAsia="Times New Roman" w:hAnsi="Segoe UI" w:cs="Segoe UI"/>
@@ -11564,7 +10937,6 @@
           <w:lang w:eastAsia="pt-BR"/>
         </w:rPr>
       </w:pPr>
-      <w:proofErr w:type="gramStart"/>
       <w:r>
         <w:rPr>
           <w:rFonts w:ascii="Segoe UI" w:eastAsia="Times New Roman" w:hAnsi="Segoe UI" w:cs="Segoe UI"/>
@@ -11576,7 +10948,6 @@
         </w:rPr>
         <w:t>Criar novo</w:t>
       </w:r>
-      <w:proofErr w:type="gramEnd"/>
       <w:r>
         <w:rPr>
           <w:rFonts w:ascii="Segoe UI" w:eastAsia="Times New Roman" w:hAnsi="Segoe UI" w:cs="Segoe UI"/>
@@ -11770,27 +11141,15 @@
         <w:t>Criar o arquivo tarefas-</w:t>
       </w:r>
       <w:proofErr w:type="spellStart"/>
-      <w:proofErr w:type="gramStart"/>
-      <w:r>
-        <w:rPr>
-          <w:rFonts w:ascii="Segoe UI" w:eastAsia="Times New Roman" w:hAnsi="Segoe UI" w:cs="Segoe UI"/>
-          <w:color w:val="29303B"/>
-          <w:sz w:val="27"/>
-          <w:szCs w:val="27"/>
-          <w:lang w:eastAsia="pt-BR"/>
-        </w:rPr>
-        <w:t>routing.module</w:t>
-      </w:r>
-      <w:proofErr w:type="gramEnd"/>
-      <w:r>
-        <w:rPr>
-          <w:rFonts w:ascii="Segoe UI" w:eastAsia="Times New Roman" w:hAnsi="Segoe UI" w:cs="Segoe UI"/>
-          <w:color w:val="29303B"/>
-          <w:sz w:val="27"/>
-          <w:szCs w:val="27"/>
-          <w:lang w:eastAsia="pt-BR"/>
-        </w:rPr>
-        <w:t>.ts</w:t>
+      <w:r>
+        <w:rPr>
+          <w:rFonts w:ascii="Segoe UI" w:eastAsia="Times New Roman" w:hAnsi="Segoe UI" w:cs="Segoe UI"/>
+          <w:color w:val="29303B"/>
+          <w:sz w:val="27"/>
+          <w:szCs w:val="27"/>
+          <w:lang w:eastAsia="pt-BR"/>
+        </w:rPr>
+        <w:t>routing.module.ts</w:t>
       </w:r>
       <w:proofErr w:type="spellEnd"/>
       <w:r>
@@ -11859,18 +11218,7 @@
           <w:szCs w:val="21"/>
           <w:lang w:eastAsia="pt-BR"/>
         </w:rPr>
-        <w:t> </w:t>
-      </w:r>
-      <w:proofErr w:type="gramStart"/>
-      <w:r>
-        <w:rPr>
-          <w:rFonts w:ascii="Consolas" w:eastAsia="Times New Roman" w:hAnsi="Consolas" w:cs="Times New Roman"/>
-          <w:color w:val="D4D4D4"/>
-          <w:sz w:val="21"/>
-          <w:szCs w:val="21"/>
-          <w:lang w:eastAsia="pt-BR"/>
-        </w:rPr>
-        <w:t>{ </w:t>
+        <w:t> { </w:t>
       </w:r>
       <w:proofErr w:type="spellStart"/>
       <w:r>
@@ -11884,7 +11232,6 @@
         <w:t>Routes</w:t>
       </w:r>
       <w:proofErr w:type="spellEnd"/>
-      <w:proofErr w:type="gramEnd"/>
       <w:r>
         <w:rPr>
           <w:rFonts w:ascii="Consolas" w:eastAsia="Times New Roman" w:hAnsi="Consolas" w:cs="Times New Roman"/>
@@ -12005,18 +11352,7 @@
           <w:szCs w:val="21"/>
           <w:lang w:eastAsia="pt-BR"/>
         </w:rPr>
-        <w:t> </w:t>
-      </w:r>
-      <w:proofErr w:type="gramStart"/>
-      <w:r>
-        <w:rPr>
-          <w:rFonts w:ascii="Consolas" w:eastAsia="Times New Roman" w:hAnsi="Consolas" w:cs="Times New Roman"/>
-          <w:color w:val="D4D4D4"/>
-          <w:sz w:val="21"/>
-          <w:szCs w:val="21"/>
-          <w:lang w:eastAsia="pt-BR"/>
-        </w:rPr>
-        <w:t>{ </w:t>
+        <w:t> { </w:t>
       </w:r>
       <w:proofErr w:type="spellStart"/>
       <w:r>
@@ -12030,7 +11366,6 @@
         <w:t>ListarTarefaComponent</w:t>
       </w:r>
       <w:proofErr w:type="spellEnd"/>
-      <w:proofErr w:type="gramEnd"/>
       <w:r>
         <w:rPr>
           <w:rFonts w:ascii="Consolas" w:eastAsia="Times New Roman" w:hAnsi="Consolas" w:cs="Times New Roman"/>
@@ -13252,20 +12587,8 @@
           <w:szCs w:val="27"/>
           <w:lang w:eastAsia="pt-BR"/>
         </w:rPr>
-        <w:t xml:space="preserve"> e repetir os passos da criação do </w:t>
-      </w:r>
-      <w:proofErr w:type="gramStart"/>
-      <w:r>
-        <w:rPr>
-          <w:rFonts w:ascii="Segoe UI" w:eastAsia="Times New Roman" w:hAnsi="Segoe UI" w:cs="Segoe UI"/>
-          <w:color w:val="29303B"/>
-          <w:sz w:val="27"/>
-          <w:szCs w:val="27"/>
-          <w:lang w:eastAsia="pt-BR"/>
-        </w:rPr>
-        <w:t>componente Listar</w:t>
-      </w:r>
-      <w:proofErr w:type="gramEnd"/>
+        <w:t xml:space="preserve"> e repetir os passos da criação do componente Listar</w:t>
+      </w:r>
     </w:p>
     <w:p>
       <w:pPr>
@@ -13392,29 +12715,7 @@
           <w:szCs w:val="27"/>
           <w:lang w:eastAsia="pt-BR"/>
         </w:rPr>
-        <w:t xml:space="preserve">No Angular 9 devido a algumas alterações no processo de compilação </w:t>
-      </w:r>
-      <w:proofErr w:type="gramStart"/>
-      <w:r>
-        <w:rPr>
-          <w:rFonts w:ascii="Segoe UI" w:eastAsia="Times New Roman" w:hAnsi="Segoe UI" w:cs="Segoe UI"/>
-          <w:color w:val="29303B"/>
-          <w:sz w:val="27"/>
-          <w:szCs w:val="27"/>
-          <w:lang w:eastAsia="pt-BR"/>
-        </w:rPr>
-        <w:t>do mesmo</w:t>
-      </w:r>
-      <w:proofErr w:type="gramEnd"/>
-      <w:r>
-        <w:rPr>
-          <w:rFonts w:ascii="Segoe UI" w:eastAsia="Times New Roman" w:hAnsi="Segoe UI" w:cs="Segoe UI"/>
-          <w:color w:val="29303B"/>
-          <w:sz w:val="27"/>
-          <w:szCs w:val="27"/>
-          <w:lang w:eastAsia="pt-BR"/>
-        </w:rPr>
-        <w:t>, foi adicionado um segundo parâmetro ao elemento </w:t>
+        <w:t>No Angular 9 devido a algumas alterações no processo de compilação do mesmo, foi adicionado um segundo parâmetro ao elemento </w:t>
       </w:r>
       <w:r>
         <w:rPr>
@@ -13654,7 +12955,6 @@
         <w:t>@</w:t>
       </w:r>
       <w:proofErr w:type="spellStart"/>
-      <w:proofErr w:type="gramStart"/>
       <w:r>
         <w:rPr>
           <w:rFonts w:ascii="Consolas" w:eastAsia="Times New Roman" w:hAnsi="Consolas" w:cs="Courier New"/>
@@ -13678,9 +12978,9 @@
           <w:shd w:val="clear" w:color="auto" w:fill="F2F3F5"/>
           <w:lang w:val="en-US" w:eastAsia="pt-BR"/>
         </w:rPr>
-        <w:t>(</w:t>
-      </w:r>
-      <w:proofErr w:type="gramEnd"/>
+        <w:t>('</w:t>
+      </w:r>
+      <w:proofErr w:type="spellStart"/>
       <w:r>
         <w:rPr>
           <w:rFonts w:ascii="Consolas" w:eastAsia="Times New Roman" w:hAnsi="Consolas" w:cs="Courier New"/>
@@ -13691,9 +12991,9 @@
           <w:shd w:val="clear" w:color="auto" w:fill="F2F3F5"/>
           <w:lang w:val="en-US" w:eastAsia="pt-BR"/>
         </w:rPr>
-        <w:t>'</w:t>
-      </w:r>
-      <w:proofErr w:type="spellStart"/>
+        <w:t>formTarefa</w:t>
+      </w:r>
+      <w:proofErr w:type="spellEnd"/>
       <w:r>
         <w:rPr>
           <w:rFonts w:ascii="Consolas" w:eastAsia="Times New Roman" w:hAnsi="Consolas" w:cs="Courier New"/>
@@ -13704,9 +13004,9 @@
           <w:shd w:val="clear" w:color="auto" w:fill="F2F3F5"/>
           <w:lang w:val="en-US" w:eastAsia="pt-BR"/>
         </w:rPr>
-        <w:t>formTarefa</w:t>
-      </w:r>
-      <w:proofErr w:type="spellEnd"/>
+        <w:t xml:space="preserve">', { static: true }) </w:t>
+      </w:r>
+      <w:proofErr w:type="spellStart"/>
       <w:r>
         <w:rPr>
           <w:rFonts w:ascii="Consolas" w:eastAsia="Times New Roman" w:hAnsi="Consolas" w:cs="Courier New"/>
@@ -13717,9 +13017,9 @@
           <w:shd w:val="clear" w:color="auto" w:fill="F2F3F5"/>
           <w:lang w:val="en-US" w:eastAsia="pt-BR"/>
         </w:rPr>
-        <w:t xml:space="preserve">', { static: true }) </w:t>
-      </w:r>
-      <w:proofErr w:type="spellStart"/>
+        <w:t>formTarefa</w:t>
+      </w:r>
+      <w:proofErr w:type="spellEnd"/>
       <w:r>
         <w:rPr>
           <w:rFonts w:ascii="Consolas" w:eastAsia="Times New Roman" w:hAnsi="Consolas" w:cs="Courier New"/>
@@ -13730,9 +13030,9 @@
           <w:shd w:val="clear" w:color="auto" w:fill="F2F3F5"/>
           <w:lang w:val="en-US" w:eastAsia="pt-BR"/>
         </w:rPr>
-        <w:t>formTarefa</w:t>
-      </w:r>
-      <w:proofErr w:type="spellEnd"/>
+        <w:t xml:space="preserve">: </w:t>
+      </w:r>
+      <w:proofErr w:type="spellStart"/>
       <w:r>
         <w:rPr>
           <w:rFonts w:ascii="Consolas" w:eastAsia="Times New Roman" w:hAnsi="Consolas" w:cs="Courier New"/>
@@ -13743,9 +13043,9 @@
           <w:shd w:val="clear" w:color="auto" w:fill="F2F3F5"/>
           <w:lang w:val="en-US" w:eastAsia="pt-BR"/>
         </w:rPr>
-        <w:t xml:space="preserve">: </w:t>
-      </w:r>
-      <w:proofErr w:type="spellStart"/>
+        <w:t>NgForm</w:t>
+      </w:r>
+      <w:proofErr w:type="spellEnd"/>
       <w:r>
         <w:rPr>
           <w:rFonts w:ascii="Consolas" w:eastAsia="Times New Roman" w:hAnsi="Consolas" w:cs="Courier New"/>
@@ -13756,19 +13056,6 @@
           <w:shd w:val="clear" w:color="auto" w:fill="F2F3F5"/>
           <w:lang w:val="en-US" w:eastAsia="pt-BR"/>
         </w:rPr>
-        <w:t>NgForm</w:t>
-      </w:r>
-      <w:proofErr w:type="spellEnd"/>
-      <w:r>
-        <w:rPr>
-          <w:rFonts w:ascii="Consolas" w:eastAsia="Times New Roman" w:hAnsi="Consolas" w:cs="Courier New"/>
-          <w:color w:val="EC5252"/>
-          <w:sz w:val="20"/>
-          <w:szCs w:val="20"/>
-          <w:bdr w:val="single" w:sz="6" w:space="2" w:color="DEDFE0" w:frame="1"/>
-          <w:shd w:val="clear" w:color="auto" w:fill="F2F3F5"/>
-          <w:lang w:val="en-US" w:eastAsia="pt-BR"/>
-        </w:rPr>
         <w:t>;</w:t>
       </w:r>
     </w:p>
@@ -13965,8 +13252,66 @@
           <w:lang w:eastAsia="pt-BR"/>
         </w:rPr>
       </w:pPr>
+    </w:p>
+    <w:p>
+      <w:pPr>
+        <w:shd w:val="clear" w:color="auto" w:fill="FFFFFF"/>
+        <w:spacing w:after="0" w:line="240" w:lineRule="auto"/>
+        <w:rPr>
+          <w:rFonts w:ascii="Segoe UI" w:eastAsia="Times New Roman" w:hAnsi="Segoe UI" w:cs="Segoe UI"/>
+          <w:color w:val="29303B"/>
+          <w:sz w:val="27"/>
+          <w:szCs w:val="27"/>
+          <w:lang w:eastAsia="pt-BR"/>
+        </w:rPr>
+      </w:pPr>
+      <w:r>
+        <w:rPr>
+          <w:rFonts w:ascii="Segoe UI" w:eastAsia="Times New Roman" w:hAnsi="Segoe UI" w:cs="Segoe UI"/>
+          <w:color w:val="29303B"/>
+          <w:sz w:val="27"/>
+          <w:szCs w:val="27"/>
+          <w:u w:val="single"/>
+          <w:lang w:eastAsia="pt-BR"/>
+        </w:rPr>
+        <w:t xml:space="preserve">Criar o componente </w:t>
+      </w:r>
+      <w:proofErr w:type="spellStart"/>
+      <w:r>
+        <w:rPr>
+          <w:rFonts w:ascii="Segoe UI" w:eastAsia="Times New Roman" w:hAnsi="Segoe UI" w:cs="Segoe UI"/>
+          <w:color w:val="29303B"/>
+          <w:sz w:val="27"/>
+          <w:szCs w:val="27"/>
+          <w:u w:val="single"/>
+          <w:lang w:eastAsia="pt-BR"/>
+        </w:rPr>
+        <w:t>Editar</w:t>
+      </w:r>
       <w:bookmarkStart w:id="0" w:name="_GoBack"/>
       <w:bookmarkEnd w:id="0"/>
+      <w:r>
+        <w:rPr>
+          <w:rFonts w:ascii="Segoe UI" w:eastAsia="Times New Roman" w:hAnsi="Segoe UI" w:cs="Segoe UI"/>
+          <w:color w:val="29303B"/>
+          <w:sz w:val="27"/>
+          <w:szCs w:val="27"/>
+          <w:u w:val="single"/>
+          <w:lang w:eastAsia="pt-BR"/>
+        </w:rPr>
+        <w:t>Tarefa</w:t>
+      </w:r>
+      <w:proofErr w:type="spellEnd"/>
+      <w:r>
+        <w:rPr>
+          <w:rFonts w:ascii="Segoe UI" w:eastAsia="Times New Roman" w:hAnsi="Segoe UI" w:cs="Segoe UI"/>
+          <w:color w:val="29303B"/>
+          <w:sz w:val="27"/>
+          <w:szCs w:val="27"/>
+          <w:lang w:eastAsia="pt-BR"/>
+        </w:rPr>
+        <w:t xml:space="preserve"> e repetir os passos da criação do componente Listar</w:t>
+      </w:r>
     </w:p>
     <w:p>
       <w:pPr>

</xml_diff>

<commit_message>
Implementando a diretiva de tarefa concluída - Angular
</commit_message>
<xml_diff>
--- a/Angular/Notas Angular.docx
+++ b/Angular/Notas Angular.docx
@@ -193,7 +193,29 @@
           <w:szCs w:val="27"/>
           <w:lang w:eastAsia="pt-BR"/>
         </w:rPr>
-        <w:t>O Angular CLI na versão 9 apresenta uma pequena diferença na criação do projeto, pois ele inclui um assistente com duas perguntas básicas, no qual podemos adicionar determinados recursos na hora de criar um novo projeto.</w:t>
+        <w:t xml:space="preserve">O Angular CLI na versão 9 apresenta uma pequena diferença na criação do projeto, pois ele inclui um assistente com duas perguntas básicas, no qual podemos adicionar determinados recursos na hora de </w:t>
+      </w:r>
+      <w:proofErr w:type="gramStart"/>
+      <w:r>
+        <w:rPr>
+          <w:rFonts w:ascii="Segoe UI" w:eastAsia="Times New Roman" w:hAnsi="Segoe UI" w:cs="Segoe UI"/>
+          <w:color w:val="29303B"/>
+          <w:sz w:val="27"/>
+          <w:szCs w:val="27"/>
+          <w:lang w:eastAsia="pt-BR"/>
+        </w:rPr>
+        <w:t>criar um novo</w:t>
+      </w:r>
+      <w:proofErr w:type="gramEnd"/>
+      <w:r>
+        <w:rPr>
+          <w:rFonts w:ascii="Segoe UI" w:eastAsia="Times New Roman" w:hAnsi="Segoe UI" w:cs="Segoe UI"/>
+          <w:color w:val="29303B"/>
+          <w:sz w:val="27"/>
+          <w:szCs w:val="27"/>
+          <w:lang w:eastAsia="pt-BR"/>
+        </w:rPr>
+        <w:t xml:space="preserve"> projeto.</w:t>
       </w:r>
     </w:p>
     <w:p>
@@ -216,7 +238,29 @@
           <w:szCs w:val="27"/>
           <w:lang w:eastAsia="pt-BR"/>
         </w:rPr>
-        <w:t>No vídeo seguinte criamos o projeto com uma versão anterior a 9, então o projeto é criado diretamente, mas na versão 9 ele pergunta se queremos adicionar configurações de rotas, e também como queremos os estilos CSS no projeto.</w:t>
+        <w:t xml:space="preserve">No vídeo seguinte criamos o projeto com uma versão anterior a 9, então o projeto é criado diretamente, mas na versão 9 ele pergunta se queremos adicionar configurações de rotas, </w:t>
+      </w:r>
+      <w:proofErr w:type="gramStart"/>
+      <w:r>
+        <w:rPr>
+          <w:rFonts w:ascii="Segoe UI" w:eastAsia="Times New Roman" w:hAnsi="Segoe UI" w:cs="Segoe UI"/>
+          <w:color w:val="29303B"/>
+          <w:sz w:val="27"/>
+          <w:szCs w:val="27"/>
+          <w:lang w:eastAsia="pt-BR"/>
+        </w:rPr>
+        <w:t>e também</w:t>
+      </w:r>
+      <w:proofErr w:type="gramEnd"/>
+      <w:r>
+        <w:rPr>
+          <w:rFonts w:ascii="Segoe UI" w:eastAsia="Times New Roman" w:hAnsi="Segoe UI" w:cs="Segoe UI"/>
+          <w:color w:val="29303B"/>
+          <w:sz w:val="27"/>
+          <w:szCs w:val="27"/>
+          <w:lang w:eastAsia="pt-BR"/>
+        </w:rPr>
+        <w:t xml:space="preserve"> como queremos os estilos CSS no projeto.</w:t>
       </w:r>
     </w:p>
     <w:p>
@@ -484,17 +528,41 @@
           <w:shd w:val="clear" w:color="auto" w:fill="F2F3F5"/>
           <w:lang w:eastAsia="pt-BR"/>
         </w:rPr>
-        <w:t>Olá mundo!</w:t>
-      </w:r>
-      <w:r>
-        <w:rPr>
-          <w:rFonts w:ascii="Segoe UI" w:eastAsia="Times New Roman" w:hAnsi="Segoe UI" w:cs="Segoe UI"/>
-          <w:color w:val="29303B"/>
-          <w:sz w:val="27"/>
-          <w:szCs w:val="27"/>
-          <w:lang w:eastAsia="pt-BR"/>
-        </w:rPr>
-        <w:t>, você reparará que a tela inicial que o Angular 9 gera é bem mais elaborada e bonita. Você poderá fazer as alterações sugeridas no próximo vídeo do mesmo modo, mas caso deseje ter o mesmo resultado do vídeo, altere o código do arquivo </w:t>
+        <w:t xml:space="preserve">Olá </w:t>
+      </w:r>
+      <w:proofErr w:type="gramStart"/>
+      <w:r>
+        <w:rPr>
+          <w:rFonts w:ascii="Consolas" w:eastAsia="Times New Roman" w:hAnsi="Consolas" w:cs="Courier New"/>
+          <w:color w:val="EC5252"/>
+          <w:sz w:val="20"/>
+          <w:szCs w:val="20"/>
+          <w:bdr w:val="single" w:sz="6" w:space="2" w:color="DEDFE0" w:frame="1"/>
+          <w:shd w:val="clear" w:color="auto" w:fill="F2F3F5"/>
+          <w:lang w:eastAsia="pt-BR"/>
+        </w:rPr>
+        <w:t>mundo!</w:t>
+      </w:r>
+      <w:r>
+        <w:rPr>
+          <w:rFonts w:ascii="Segoe UI" w:eastAsia="Times New Roman" w:hAnsi="Segoe UI" w:cs="Segoe UI"/>
+          <w:color w:val="29303B"/>
+          <w:sz w:val="27"/>
+          <w:szCs w:val="27"/>
+          <w:lang w:eastAsia="pt-BR"/>
+        </w:rPr>
+        <w:t>,</w:t>
+      </w:r>
+      <w:proofErr w:type="gramEnd"/>
+      <w:r>
+        <w:rPr>
+          <w:rFonts w:ascii="Segoe UI" w:eastAsia="Times New Roman" w:hAnsi="Segoe UI" w:cs="Segoe UI"/>
+          <w:color w:val="29303B"/>
+          <w:sz w:val="27"/>
+          <w:szCs w:val="27"/>
+          <w:lang w:eastAsia="pt-BR"/>
+        </w:rPr>
+        <w:t xml:space="preserve"> você reparará que a tela inicial que o Angular 9 gera é bem mais elaborada e bonita. Você poderá fazer as alterações sugeridas no próximo vídeo do mesmo modo, mas caso deseje ter o mesmo resultado do vídeo, altere o código do arquivo </w:t>
       </w:r>
       <w:proofErr w:type="spellStart"/>
       <w:r>
@@ -765,6 +833,7 @@
         <w:t xml:space="preserve">Arquivo </w:t>
       </w:r>
       <w:proofErr w:type="spellStart"/>
+      <w:proofErr w:type="gramStart"/>
       <w:r>
         <w:rPr>
           <w:b/>
@@ -773,6 +842,7 @@
         <w:t>package.json</w:t>
       </w:r>
       <w:proofErr w:type="spellEnd"/>
+      <w:proofErr w:type="gramEnd"/>
     </w:p>
     <w:p>
       <w:pPr>
@@ -1370,8 +1440,13 @@
         </w:rPr>
         <w:t xml:space="preserve"> </w:t>
       </w:r>
-      <w:r>
-        <w:t>pra ele baixar as dependências necessárias</w:t>
+      <w:proofErr w:type="gramStart"/>
+      <w:r>
+        <w:t>pra</w:t>
+      </w:r>
+      <w:proofErr w:type="gramEnd"/>
+      <w:r>
+        <w:t xml:space="preserve"> ele baixar as dependências necessárias</w:t>
       </w:r>
     </w:p>
     <w:p>
@@ -1476,6 +1551,7 @@
         <w:spacing w:after="0"/>
       </w:pPr>
       <w:proofErr w:type="spellStart"/>
+      <w:proofErr w:type="gramStart"/>
       <w:r>
         <w:rPr>
           <w:b/>
@@ -1484,6 +1560,7 @@
         <w:t>package.json</w:t>
       </w:r>
       <w:proofErr w:type="spellEnd"/>
+      <w:proofErr w:type="gramEnd"/>
       <w:r>
         <w:rPr>
           <w:b/>
@@ -1513,141 +1590,152 @@
           <w:b/>
           <w:bCs/>
         </w:rPr>
-        <w:t>package-lock.json</w:t>
-      </w:r>
-      <w:proofErr w:type="spellEnd"/>
+        <w:t>package-</w:t>
+      </w:r>
+      <w:proofErr w:type="gramStart"/>
       <w:r>
         <w:rPr>
           <w:b/>
           <w:bCs/>
         </w:rPr>
-        <w:t>:</w:t>
-      </w:r>
-      <w:r>
-        <w:t xml:space="preserve"> grava o último </w:t>
-      </w:r>
-      <w:proofErr w:type="spellStart"/>
-      <w:r>
-        <w:t>npm</w:t>
-      </w:r>
-      <w:proofErr w:type="spellEnd"/>
-      <w:r>
-        <w:t xml:space="preserve"> i que você fez (Não é obrigatório) não é legal ser </w:t>
-      </w:r>
-      <w:proofErr w:type="spellStart"/>
-      <w:r>
-        <w:t>versionado</w:t>
-      </w:r>
-      <w:proofErr w:type="spellEnd"/>
-      <w:r>
-        <w:t xml:space="preserve">, então colocar no </w:t>
-      </w:r>
-      <w:proofErr w:type="spellStart"/>
-      <w:r>
-        <w:t>gitignore</w:t>
-      </w:r>
-      <w:proofErr w:type="spellEnd"/>
-      <w:r>
-        <w:t xml:space="preserve"> ou apagar</w:t>
-      </w:r>
-    </w:p>
-    <w:p>
-      <w:pPr>
-        <w:spacing w:after="0"/>
-      </w:pPr>
-      <w:proofErr w:type="spellStart"/>
+        <w:t>lock.json</w:t>
+      </w:r>
+      <w:proofErr w:type="spellEnd"/>
+      <w:proofErr w:type="gramEnd"/>
       <w:r>
         <w:rPr>
           <w:b/>
           <w:bCs/>
         </w:rPr>
-        <w:t>tsconfig.json</w:t>
-      </w:r>
-      <w:proofErr w:type="spellEnd"/>
+        <w:t>:</w:t>
+      </w:r>
+      <w:r>
+        <w:t xml:space="preserve"> grava o último </w:t>
+      </w:r>
+      <w:proofErr w:type="spellStart"/>
+      <w:r>
+        <w:t>npm</w:t>
+      </w:r>
+      <w:proofErr w:type="spellEnd"/>
+      <w:r>
+        <w:t xml:space="preserve"> i que você fez (Não é obrigatório) não é legal ser </w:t>
+      </w:r>
+      <w:proofErr w:type="spellStart"/>
+      <w:r>
+        <w:t>versionado</w:t>
+      </w:r>
+      <w:proofErr w:type="spellEnd"/>
+      <w:r>
+        <w:t xml:space="preserve">, então colocar no </w:t>
+      </w:r>
+      <w:proofErr w:type="spellStart"/>
+      <w:r>
+        <w:t>gitignore</w:t>
+      </w:r>
+      <w:proofErr w:type="spellEnd"/>
+      <w:r>
+        <w:t xml:space="preserve"> ou apagar</w:t>
+      </w:r>
+    </w:p>
+    <w:p>
+      <w:pPr>
+        <w:spacing w:after="0"/>
+      </w:pPr>
+      <w:proofErr w:type="spellStart"/>
       <w:r>
         <w:rPr>
           <w:b/>
           <w:bCs/>
         </w:rPr>
-        <w:t>:</w:t>
-      </w:r>
-      <w:r>
-        <w:t xml:space="preserve"> serve pra dizer que o </w:t>
-      </w:r>
-      <w:proofErr w:type="spellStart"/>
-      <w:r>
-        <w:t>TypeScript</w:t>
-      </w:r>
-      <w:proofErr w:type="spellEnd"/>
-      <w:r>
-        <w:t xml:space="preserve"> que vamos escrever não é interpretado pelo navegador e sim convertido para </w:t>
-      </w:r>
-      <w:proofErr w:type="spellStart"/>
-      <w:r>
-        <w:t>JavaScript</w:t>
-      </w:r>
-      <w:proofErr w:type="spellEnd"/>
-      <w:r>
-        <w:t xml:space="preserve"> e esse arquivo convertido sim, é o que vai para o navegador, este arquivo que vai para o navegador é criado ao fazer o build do projeto dentro da pasta </w:t>
-      </w:r>
-      <w:proofErr w:type="spellStart"/>
-      <w:r>
-        <w:t>dist</w:t>
-      </w:r>
-      <w:proofErr w:type="spellEnd"/>
-      <w:r>
-        <w:t xml:space="preserve"> que é criado na hora do build também.</w:t>
-      </w:r>
-    </w:p>
-    <w:p>
-      <w:pPr>
-        <w:spacing w:after="0"/>
-      </w:pPr>
-      <w:proofErr w:type="spellStart"/>
+        <w:t>tsconfig.json</w:t>
+      </w:r>
+      <w:proofErr w:type="spellEnd"/>
       <w:r>
         <w:rPr>
           <w:b/>
           <w:bCs/>
         </w:rPr>
-        <w:t>tslint.json</w:t>
-      </w:r>
-      <w:proofErr w:type="spellEnd"/>
+        <w:t>:</w:t>
+      </w:r>
+      <w:r>
+        <w:t xml:space="preserve"> serve pra dizer que o </w:t>
+      </w:r>
+      <w:proofErr w:type="spellStart"/>
+      <w:r>
+        <w:t>TypeScript</w:t>
+      </w:r>
+      <w:proofErr w:type="spellEnd"/>
+      <w:r>
+        <w:t xml:space="preserve"> que vamos escrever não é interpretado pelo navegador e sim convertido para </w:t>
+      </w:r>
+      <w:proofErr w:type="spellStart"/>
+      <w:r>
+        <w:t>JavaScript</w:t>
+      </w:r>
+      <w:proofErr w:type="spellEnd"/>
+      <w:r>
+        <w:t xml:space="preserve"> e esse arquivo convertido sim, é o que vai para o navegador, este arquivo que vai para o navegador é criado ao fazer o build do projeto dentro da pasta </w:t>
+      </w:r>
+      <w:proofErr w:type="spellStart"/>
+      <w:r>
+        <w:t>dist</w:t>
+      </w:r>
+      <w:proofErr w:type="spellEnd"/>
+      <w:r>
+        <w:t xml:space="preserve"> que é criado na hora do build também.</w:t>
+      </w:r>
+    </w:p>
+    <w:p>
+      <w:pPr>
+        <w:spacing w:after="0"/>
+      </w:pPr>
+      <w:proofErr w:type="spellStart"/>
+      <w:proofErr w:type="gramStart"/>
       <w:r>
         <w:rPr>
           <w:b/>
           <w:bCs/>
         </w:rPr>
-        <w:t>:</w:t>
-      </w:r>
-      <w:r>
-        <w:t xml:space="preserve"> Pra ele achar alguns erro importantes no seu código, alguma coisa duplicada, alguma coisa do angular ou variável que possa dar erro</w:t>
-      </w:r>
-    </w:p>
-    <w:p>
-      <w:pPr>
-        <w:spacing w:after="0"/>
-      </w:pPr>
+        <w:t>tslint.json</w:t>
+      </w:r>
+      <w:proofErr w:type="spellEnd"/>
+      <w:proofErr w:type="gramEnd"/>
       <w:r>
         <w:rPr>
           <w:b/>
           <w:bCs/>
         </w:rPr>
-        <w:t xml:space="preserve">pasta </w:t>
-      </w:r>
-      <w:proofErr w:type="spellStart"/>
+        <w:t>:</w:t>
+      </w:r>
+      <w:r>
+        <w:t xml:space="preserve"> Pra ele achar alguns erro importantes no seu código, alguma coisa duplicada, alguma coisa do angular ou variável que possa dar erro</w:t>
+      </w:r>
+    </w:p>
+    <w:p>
+      <w:pPr>
+        <w:spacing w:after="0"/>
+      </w:pPr>
       <w:r>
         <w:rPr>
           <w:b/>
           <w:bCs/>
         </w:rPr>
-        <w:t>src</w:t>
-      </w:r>
-      <w:proofErr w:type="spellEnd"/>
+        <w:t xml:space="preserve">pasta </w:t>
+      </w:r>
+      <w:proofErr w:type="spellStart"/>
       <w:r>
         <w:rPr>
           <w:b/>
           <w:bCs/>
         </w:rPr>
+        <w:t>src</w:t>
+      </w:r>
+      <w:proofErr w:type="spellEnd"/>
+      <w:r>
+        <w:rPr>
+          <w:b/>
+          <w:bCs/>
+        </w:rPr>
         <w:t>:</w:t>
       </w:r>
       <w:r>
@@ -1755,8 +1843,13 @@
         <w:spacing w:after="0"/>
       </w:pPr>
       <w:proofErr w:type="spellStart"/>
-      <w:r>
-        <w:t>app.component.spec.ts</w:t>
+      <w:proofErr w:type="gramStart"/>
+      <w:r>
+        <w:t>app.component</w:t>
+      </w:r>
+      <w:proofErr w:type="gramEnd"/>
+      <w:r>
+        <w:t>.spec.ts</w:t>
       </w:r>
       <w:proofErr w:type="spellEnd"/>
       <w:r>
@@ -1784,8 +1877,13 @@
         <w:spacing w:after="0"/>
       </w:pPr>
       <w:proofErr w:type="spellStart"/>
-      <w:r>
-        <w:t>app.component.ts</w:t>
+      <w:proofErr w:type="gramStart"/>
+      <w:r>
+        <w:t>app.component</w:t>
+      </w:r>
+      <w:proofErr w:type="gramEnd"/>
+      <w:r>
+        <w:t>.ts</w:t>
       </w:r>
       <w:proofErr w:type="spellEnd"/>
       <w:r>
@@ -2113,6 +2211,25 @@
       <w:r>
         <w:t>.</w:t>
       </w:r>
+      <w:r>
+        <w:t xml:space="preserve"> Ele gera uma </w:t>
+      </w:r>
+      <w:proofErr w:type="spellStart"/>
+      <w:r>
+        <w:t>tag</w:t>
+      </w:r>
+      <w:proofErr w:type="spellEnd"/>
+      <w:r>
+        <w:t xml:space="preserve"> </w:t>
+      </w:r>
+      <w:proofErr w:type="spellStart"/>
+      <w:r>
+        <w:t>html</w:t>
+      </w:r>
+      <w:proofErr w:type="spellEnd"/>
+      <w:r>
+        <w:t>.</w:t>
+      </w:r>
     </w:p>
     <w:p>
       <w:pPr>
@@ -2230,6 +2347,7 @@
         <w:t>/</w:t>
       </w:r>
       <w:proofErr w:type="spellStart"/>
+      <w:proofErr w:type="gramStart"/>
       <w:r>
         <w:rPr>
           <w:b/>
@@ -2245,223 +2363,106 @@
           <w:bCs/>
           <w:color w:val="FF0000"/>
         </w:rPr>
-        <w:t>(cria este diretório caso ele já não exista/</w:t>
-      </w:r>
-      <w:proofErr w:type="spellStart"/>
+        <w:t>(</w:t>
+      </w:r>
+      <w:proofErr w:type="gramEnd"/>
       <w:r>
         <w:rPr>
           <w:b/>
           <w:bCs/>
           <w:color w:val="FF0000"/>
         </w:rPr>
-        <w:t>nomeDoService</w:t>
-      </w:r>
-      <w:proofErr w:type="spellEnd"/>
+        <w:t>cria este diretório caso ele já não exista/</w:t>
+      </w:r>
+      <w:proofErr w:type="spellStart"/>
       <w:r>
         <w:rPr>
           <w:b/>
           <w:bCs/>
           <w:color w:val="FF0000"/>
         </w:rPr>
-        <w:t xml:space="preserve"> ou </w:t>
-      </w:r>
-      <w:proofErr w:type="spellStart"/>
-      <w:r>
-        <w:rPr>
-          <w:color w:val="FF0000"/>
-        </w:rPr>
-        <w:t>ng</w:t>
-      </w:r>
-      <w:proofErr w:type="spellEnd"/>
-      <w:r>
-        <w:rPr>
-          <w:color w:val="FF0000"/>
-        </w:rPr>
-        <w:t xml:space="preserve"> g </w:t>
-      </w:r>
-      <w:proofErr w:type="spellStart"/>
-      <w:r>
-        <w:rPr>
-          <w:color w:val="FF0000"/>
-        </w:rPr>
-        <w:t>service</w:t>
-      </w:r>
-      <w:proofErr w:type="spellEnd"/>
-      <w:r>
-        <w:rPr>
-          <w:color w:val="FF0000"/>
-        </w:rPr>
-        <w:t xml:space="preserve"> </w:t>
-      </w:r>
-      <w:proofErr w:type="spellStart"/>
+        <w:t>nomeDoService</w:t>
+      </w:r>
+      <w:proofErr w:type="spellEnd"/>
       <w:r>
         <w:rPr>
           <w:b/>
           <w:bCs/>
           <w:color w:val="FF0000"/>
         </w:rPr>
-        <w:t>nomeDo</w:t>
-      </w:r>
+        <w:t xml:space="preserve"> ou </w:t>
+      </w:r>
+      <w:proofErr w:type="spellStart"/>
+      <w:r>
+        <w:rPr>
+          <w:color w:val="FF0000"/>
+        </w:rPr>
+        <w:t>ng</w:t>
+      </w:r>
+      <w:proofErr w:type="spellEnd"/>
+      <w:r>
+        <w:rPr>
+          <w:color w:val="FF0000"/>
+        </w:rPr>
+        <w:t xml:space="preserve"> g </w:t>
+      </w:r>
+      <w:proofErr w:type="spellStart"/>
+      <w:r>
+        <w:rPr>
+          <w:color w:val="FF0000"/>
+        </w:rPr>
+        <w:t>service</w:t>
+      </w:r>
+      <w:proofErr w:type="spellEnd"/>
+      <w:r>
+        <w:rPr>
+          <w:color w:val="FF0000"/>
+        </w:rPr>
+        <w:t xml:space="preserve"> </w:t>
+      </w:r>
+      <w:proofErr w:type="spellStart"/>
       <w:r>
         <w:rPr>
           <w:b/>
           <w:bCs/>
           <w:color w:val="FF0000"/>
         </w:rPr>
-        <w:t>ModuloQueFicaraDentro</w:t>
-      </w:r>
-      <w:proofErr w:type="spellEnd"/>
+        <w:t>nomeDo</w:t>
+      </w:r>
       <w:r>
         <w:rPr>
           <w:b/>
           <w:bCs/>
           <w:color w:val="FF0000"/>
         </w:rPr>
-        <w:t>/</w:t>
-      </w:r>
-      <w:proofErr w:type="spellStart"/>
+        <w:t>ModuloQueFicaraDentro</w:t>
+      </w:r>
+      <w:proofErr w:type="spellEnd"/>
       <w:r>
         <w:rPr>
           <w:b/>
           <w:bCs/>
           <w:color w:val="FF0000"/>
         </w:rPr>
-        <w:t>services</w:t>
-      </w:r>
-      <w:proofErr w:type="spellEnd"/>
+        <w:t>/</w:t>
+      </w:r>
+      <w:proofErr w:type="spellStart"/>
       <w:r>
         <w:rPr>
           <w:b/>
           <w:bCs/>
           <w:color w:val="FF0000"/>
         </w:rPr>
-        <w:t>(cria este diretório caso ele já não exista/</w:t>
-      </w:r>
-      <w:proofErr w:type="spellStart"/>
+        <w:t>services</w:t>
+      </w:r>
+      <w:proofErr w:type="spellEnd"/>
       <w:r>
         <w:rPr>
           <w:b/>
           <w:bCs/>
           <w:color w:val="FF0000"/>
         </w:rPr>
-        <w:t>nomeDoService</w:t>
-      </w:r>
-      <w:proofErr w:type="spellEnd"/>
-    </w:p>
-    <w:p>
-      <w:pPr>
-        <w:spacing w:after="0"/>
-      </w:pPr>
-      <w:r>
-        <w:t>Para guardar a lógica de negócio</w:t>
-      </w:r>
-    </w:p>
-    <w:p>
-      <w:pPr>
-        <w:spacing w:after="0"/>
-      </w:pPr>
-    </w:p>
-    <w:p>
-      <w:pPr>
-        <w:spacing w:after="0"/>
-      </w:pPr>
-      <w:proofErr w:type="spellStart"/>
-      <w:r>
-        <w:t>Property</w:t>
-      </w:r>
-      <w:proofErr w:type="spellEnd"/>
-      <w:r>
-        <w:t xml:space="preserve"> </w:t>
-      </w:r>
-      <w:proofErr w:type="spellStart"/>
-      <w:r>
-        <w:t>Binding</w:t>
-      </w:r>
-      <w:proofErr w:type="spellEnd"/>
-      <w:r>
-        <w:t xml:space="preserve"> – propriedade do componente que passa para o </w:t>
-      </w:r>
-      <w:proofErr w:type="spellStart"/>
-      <w:r>
-        <w:t>html</w:t>
-      </w:r>
-      <w:proofErr w:type="spellEnd"/>
-    </w:p>
-    <w:p>
-      <w:pPr>
-        <w:spacing w:after="0"/>
-      </w:pPr>
-      <w:proofErr w:type="spellStart"/>
-      <w:r>
-        <w:t>Event</w:t>
-      </w:r>
-      <w:proofErr w:type="spellEnd"/>
-      <w:r>
-        <w:t xml:space="preserve"> </w:t>
-      </w:r>
-      <w:proofErr w:type="spellStart"/>
-      <w:r>
-        <w:t>Binding</w:t>
-      </w:r>
-      <w:proofErr w:type="spellEnd"/>
-      <w:r>
-        <w:t xml:space="preserve"> – Você passa uma chamada do </w:t>
-      </w:r>
-      <w:proofErr w:type="spellStart"/>
-      <w:r>
-        <w:t>html</w:t>
-      </w:r>
-      <w:proofErr w:type="spellEnd"/>
-      <w:r>
-        <w:t xml:space="preserve"> para o seu componente para ele ter algum comportamento</w:t>
-      </w:r>
-    </w:p>
-    <w:p>
-      <w:pPr>
-        <w:spacing w:after="0"/>
-      </w:pPr>
-    </w:p>
-    <w:p>
-      <w:pPr>
-        <w:spacing w:after="0"/>
-      </w:pPr>
-      <w:r>
-        <w:rPr>
-          <w:b/>
-          <w:bCs/>
-        </w:rPr>
-        <w:t>Imagens:</w:t>
-      </w:r>
-      <w:r>
-        <w:t xml:space="preserve"> Para usar imagens é necessário inserir na pasta </w:t>
-      </w:r>
-      <w:proofErr w:type="spellStart"/>
-      <w:r>
-        <w:t>assets</w:t>
-      </w:r>
-      <w:proofErr w:type="spellEnd"/>
-    </w:p>
-    <w:p>
-      <w:pPr>
-        <w:spacing w:after="0"/>
-      </w:pPr>
-    </w:p>
-    <w:p>
-      <w:pPr>
-        <w:spacing w:after="0"/>
-        <w:rPr>
-          <w:color w:val="FF0000"/>
-        </w:rPr>
-      </w:pPr>
-      <w:r>
-        <w:rPr>
-          <w:b/>
-          <w:bCs/>
-        </w:rPr>
-        <w:t>Criar módulo de rotas:</w:t>
-      </w:r>
-      <w:r>
-        <w:t xml:space="preserve"> </w:t>
+        <w:t>(cria este diretório caso ele já não exista/</w:t>
       </w:r>
       <w:proofErr w:type="spellStart"/>
       <w:r>
@@ -2470,51 +2471,177 @@
           <w:bCs/>
           <w:color w:val="FF0000"/>
         </w:rPr>
-        <w:t>ng</w:t>
-      </w:r>
-      <w:proofErr w:type="spellEnd"/>
+        <w:t>nomeDoService</w:t>
+      </w:r>
+      <w:proofErr w:type="spellEnd"/>
+    </w:p>
+    <w:p>
+      <w:pPr>
+        <w:spacing w:after="0"/>
+      </w:pPr>
+      <w:r>
+        <w:t>Para guardar a lógica de negócio</w:t>
+      </w:r>
+    </w:p>
+    <w:p>
+      <w:pPr>
+        <w:spacing w:after="0"/>
+      </w:pPr>
+    </w:p>
+    <w:p>
+      <w:pPr>
+        <w:spacing w:after="0"/>
+      </w:pPr>
+      <w:proofErr w:type="spellStart"/>
+      <w:r>
+        <w:t>Property</w:t>
+      </w:r>
+      <w:proofErr w:type="spellEnd"/>
+      <w:r>
+        <w:t xml:space="preserve"> </w:t>
+      </w:r>
+      <w:proofErr w:type="spellStart"/>
+      <w:r>
+        <w:t>Binding</w:t>
+      </w:r>
+      <w:proofErr w:type="spellEnd"/>
+      <w:r>
+        <w:t xml:space="preserve"> – propriedade do componente que passa para o </w:t>
+      </w:r>
+      <w:proofErr w:type="spellStart"/>
+      <w:r>
+        <w:t>html</w:t>
+      </w:r>
+      <w:proofErr w:type="spellEnd"/>
+    </w:p>
+    <w:p>
+      <w:pPr>
+        <w:spacing w:after="0"/>
+      </w:pPr>
+      <w:proofErr w:type="spellStart"/>
+      <w:r>
+        <w:t>Event</w:t>
+      </w:r>
+      <w:proofErr w:type="spellEnd"/>
+      <w:r>
+        <w:t xml:space="preserve"> </w:t>
+      </w:r>
+      <w:proofErr w:type="spellStart"/>
+      <w:r>
+        <w:t>Binding</w:t>
+      </w:r>
+      <w:proofErr w:type="spellEnd"/>
+      <w:r>
+        <w:t xml:space="preserve"> – Você passa uma chamada do </w:t>
+      </w:r>
+      <w:proofErr w:type="spellStart"/>
+      <w:r>
+        <w:t>html</w:t>
+      </w:r>
+      <w:proofErr w:type="spellEnd"/>
+      <w:r>
+        <w:t xml:space="preserve"> para o seu componente para ele ter algum comportamento</w:t>
+      </w:r>
+    </w:p>
+    <w:p>
+      <w:pPr>
+        <w:spacing w:after="0"/>
+      </w:pPr>
+    </w:p>
+    <w:p>
+      <w:pPr>
+        <w:spacing w:after="0"/>
+      </w:pPr>
+      <w:r>
+        <w:rPr>
+          <w:b/>
+          <w:bCs/>
+        </w:rPr>
+        <w:t>Imagens:</w:t>
+      </w:r>
+      <w:r>
+        <w:t xml:space="preserve"> Para usar imagens é necessário inserir na pasta </w:t>
+      </w:r>
+      <w:proofErr w:type="spellStart"/>
+      <w:r>
+        <w:t>assets</w:t>
+      </w:r>
+      <w:proofErr w:type="spellEnd"/>
+    </w:p>
+    <w:p>
+      <w:pPr>
+        <w:spacing w:after="0"/>
+      </w:pPr>
+    </w:p>
+    <w:p>
+      <w:pPr>
+        <w:spacing w:after="0"/>
+        <w:rPr>
+          <w:color w:val="FF0000"/>
+        </w:rPr>
+      </w:pPr>
+      <w:r>
+        <w:rPr>
+          <w:b/>
+          <w:bCs/>
+        </w:rPr>
+        <w:t>Criar módulo de rotas:</w:t>
+      </w:r>
+      <w:r>
+        <w:t xml:space="preserve"> </w:t>
+      </w:r>
+      <w:proofErr w:type="spellStart"/>
       <w:r>
         <w:rPr>
           <w:b/>
           <w:bCs/>
           <w:color w:val="FF0000"/>
         </w:rPr>
-        <w:t xml:space="preserve"> </w:t>
-      </w:r>
-      <w:proofErr w:type="spellStart"/>
+        <w:t>ng</w:t>
+      </w:r>
+      <w:proofErr w:type="spellEnd"/>
       <w:r>
         <w:rPr>
           <w:b/>
           <w:bCs/>
           <w:color w:val="FF0000"/>
         </w:rPr>
-        <w:t>generate</w:t>
-      </w:r>
-      <w:proofErr w:type="spellEnd"/>
+        <w:t xml:space="preserve"> </w:t>
+      </w:r>
+      <w:proofErr w:type="spellStart"/>
       <w:r>
         <w:rPr>
           <w:b/>
           <w:bCs/>
           <w:color w:val="FF0000"/>
         </w:rPr>
-        <w:t xml:space="preserve"> module app-</w:t>
-      </w:r>
-      <w:proofErr w:type="spellStart"/>
+        <w:t>generate</w:t>
+      </w:r>
+      <w:proofErr w:type="spellEnd"/>
       <w:r>
         <w:rPr>
           <w:b/>
           <w:bCs/>
           <w:color w:val="FF0000"/>
         </w:rPr>
-        <w:t>routing</w:t>
-      </w:r>
-      <w:proofErr w:type="spellEnd"/>
+        <w:t xml:space="preserve"> module app-</w:t>
+      </w:r>
+      <w:proofErr w:type="spellStart"/>
       <w:r>
         <w:rPr>
           <w:b/>
           <w:bCs/>
           <w:color w:val="FF0000"/>
         </w:rPr>
+        <w:t>routing</w:t>
+      </w:r>
+      <w:proofErr w:type="spellEnd"/>
+      <w:r>
+        <w:rPr>
+          <w:b/>
+          <w:bCs/>
+          <w:color w:val="FF0000"/>
+        </w:rPr>
         <w:t xml:space="preserve"> --flat --module=app</w:t>
       </w:r>
     </w:p>
@@ -2523,7 +2650,15 @@
         <w:spacing w:after="0"/>
       </w:pPr>
       <w:r>
-        <w:t xml:space="preserve">No comando a cima nós estamos gerando um novo módulo chamado </w:t>
+        <w:t xml:space="preserve">No comando </w:t>
+      </w:r>
+      <w:proofErr w:type="gramStart"/>
+      <w:r>
+        <w:t>a cima</w:t>
+      </w:r>
+      <w:proofErr w:type="gramEnd"/>
+      <w:r>
+        <w:t xml:space="preserve"> nós estamos gerando um novo módulo chamado </w:t>
       </w:r>
       <w:proofErr w:type="spellStart"/>
       <w:r>
@@ -2595,7 +2730,18 @@
           <w:szCs w:val="21"/>
           <w:lang w:eastAsia="pt-BR"/>
         </w:rPr>
-        <w:t> { </w:t>
+        <w:t> </w:t>
+      </w:r>
+      <w:proofErr w:type="gramStart"/>
+      <w:r>
+        <w:rPr>
+          <w:rFonts w:ascii="Consolas" w:eastAsia="Times New Roman" w:hAnsi="Consolas" w:cs="Times New Roman"/>
+          <w:color w:val="D4D4D4"/>
+          <w:sz w:val="21"/>
+          <w:szCs w:val="21"/>
+          <w:lang w:eastAsia="pt-BR"/>
+        </w:rPr>
+        <w:t>{ </w:t>
       </w:r>
       <w:proofErr w:type="spellStart"/>
       <w:r>
@@ -2609,6 +2755,7 @@
         <w:t>NgModule</w:t>
       </w:r>
       <w:proofErr w:type="spellEnd"/>
+      <w:proofErr w:type="gramEnd"/>
       <w:r>
         <w:rPr>
           <w:rFonts w:ascii="Consolas" w:eastAsia="Times New Roman" w:hAnsi="Consolas" w:cs="Times New Roman"/>
@@ -2694,7 +2841,18 @@
           <w:szCs w:val="21"/>
           <w:lang w:eastAsia="pt-BR"/>
         </w:rPr>
-        <w:t> { </w:t>
+        <w:t> </w:t>
+      </w:r>
+      <w:proofErr w:type="gramStart"/>
+      <w:r>
+        <w:rPr>
+          <w:rFonts w:ascii="Consolas" w:eastAsia="Times New Roman" w:hAnsi="Consolas" w:cs="Times New Roman"/>
+          <w:color w:val="D4D4D4"/>
+          <w:sz w:val="21"/>
+          <w:szCs w:val="21"/>
+          <w:lang w:eastAsia="pt-BR"/>
+        </w:rPr>
+        <w:t>{ </w:t>
       </w:r>
       <w:proofErr w:type="spellStart"/>
       <w:r>
@@ -2708,6 +2866,7 @@
         <w:t>CommonModule</w:t>
       </w:r>
       <w:proofErr w:type="spellEnd"/>
+      <w:proofErr w:type="gramEnd"/>
       <w:r>
         <w:rPr>
           <w:rFonts w:ascii="Consolas" w:eastAsia="Times New Roman" w:hAnsi="Consolas" w:cs="Times New Roman"/>
@@ -2793,7 +2952,18 @@
           <w:szCs w:val="21"/>
           <w:lang w:eastAsia="pt-BR"/>
         </w:rPr>
-        <w:t> { </w:t>
+        <w:t> </w:t>
+      </w:r>
+      <w:proofErr w:type="gramStart"/>
+      <w:r>
+        <w:rPr>
+          <w:rFonts w:ascii="Consolas" w:eastAsia="Times New Roman" w:hAnsi="Consolas" w:cs="Times New Roman"/>
+          <w:color w:val="D4D4D4"/>
+          <w:sz w:val="21"/>
+          <w:szCs w:val="21"/>
+          <w:lang w:eastAsia="pt-BR"/>
+        </w:rPr>
+        <w:t>{ </w:t>
       </w:r>
       <w:proofErr w:type="spellStart"/>
       <w:r>
@@ -2807,6 +2977,7 @@
         <w:t>Routes</w:t>
       </w:r>
       <w:proofErr w:type="spellEnd"/>
+      <w:proofErr w:type="gramEnd"/>
       <w:r>
         <w:rPr>
           <w:rFonts w:ascii="Consolas" w:eastAsia="Times New Roman" w:hAnsi="Consolas" w:cs="Times New Roman"/>
@@ -2912,7 +3083,18 @@
           <w:szCs w:val="21"/>
           <w:lang w:val="en-US" w:eastAsia="pt-BR"/>
         </w:rPr>
-        <w:t> { </w:t>
+        <w:t> </w:t>
+      </w:r>
+      <w:proofErr w:type="gramStart"/>
+      <w:r>
+        <w:rPr>
+          <w:rFonts w:ascii="Consolas" w:eastAsia="Times New Roman" w:hAnsi="Consolas" w:cs="Times New Roman"/>
+          <w:color w:val="D4D4D4"/>
+          <w:sz w:val="21"/>
+          <w:szCs w:val="21"/>
+          <w:lang w:val="en-US" w:eastAsia="pt-BR"/>
+        </w:rPr>
+        <w:t>{ </w:t>
       </w:r>
       <w:proofErr w:type="spellStart"/>
       <w:r>
@@ -2926,6 +3108,7 @@
         <w:t>HomeComponent</w:t>
       </w:r>
       <w:proofErr w:type="spellEnd"/>
+      <w:proofErr w:type="gramEnd"/>
       <w:r>
         <w:rPr>
           <w:rFonts w:ascii="Consolas" w:eastAsia="Times New Roman" w:hAnsi="Consolas" w:cs="Times New Roman"/>
@@ -3029,7 +3212,18 @@
           <w:szCs w:val="21"/>
           <w:lang w:val="en-US" w:eastAsia="pt-BR"/>
         </w:rPr>
-        <w:t> { </w:t>
+        <w:t> </w:t>
+      </w:r>
+      <w:proofErr w:type="gramStart"/>
+      <w:r>
+        <w:rPr>
+          <w:rFonts w:ascii="Consolas" w:eastAsia="Times New Roman" w:hAnsi="Consolas" w:cs="Times New Roman"/>
+          <w:color w:val="D4D4D4"/>
+          <w:sz w:val="21"/>
+          <w:szCs w:val="21"/>
+          <w:lang w:val="en-US" w:eastAsia="pt-BR"/>
+        </w:rPr>
+        <w:t>{ </w:t>
       </w:r>
       <w:proofErr w:type="spellStart"/>
       <w:r>
@@ -3043,6 +3237,7 @@
         <w:t>UsuarioComponent</w:t>
       </w:r>
       <w:proofErr w:type="spellEnd"/>
+      <w:proofErr w:type="gramEnd"/>
       <w:r>
         <w:rPr>
           <w:rFonts w:ascii="Consolas" w:eastAsia="Times New Roman" w:hAnsi="Consolas" w:cs="Times New Roman"/>
@@ -3270,7 +3465,18 @@
           <w:szCs w:val="21"/>
           <w:lang w:val="en-US" w:eastAsia="pt-BR"/>
         </w:rPr>
-        <w:t>  { </w:t>
+        <w:t>  </w:t>
+      </w:r>
+      <w:proofErr w:type="gramStart"/>
+      <w:r>
+        <w:rPr>
+          <w:rFonts w:ascii="Consolas" w:eastAsia="Times New Roman" w:hAnsi="Consolas" w:cs="Times New Roman"/>
+          <w:color w:val="D4D4D4"/>
+          <w:sz w:val="21"/>
+          <w:szCs w:val="21"/>
+          <w:lang w:val="en-US" w:eastAsia="pt-BR"/>
+        </w:rPr>
+        <w:t>{ </w:t>
       </w:r>
       <w:r>
         <w:rPr>
@@ -3280,7 +3486,18 @@
           <w:szCs w:val="21"/>
           <w:lang w:val="en-US" w:eastAsia="pt-BR"/>
         </w:rPr>
-        <w:t>path:</w:t>
+        <w:t>path</w:t>
+      </w:r>
+      <w:proofErr w:type="gramEnd"/>
+      <w:r>
+        <w:rPr>
+          <w:rFonts w:ascii="Consolas" w:eastAsia="Times New Roman" w:hAnsi="Consolas" w:cs="Times New Roman"/>
+          <w:color w:val="9CDCFE"/>
+          <w:sz w:val="21"/>
+          <w:szCs w:val="21"/>
+          <w:lang w:val="en-US" w:eastAsia="pt-BR"/>
+        </w:rPr>
+        <w:t>:</w:t>
       </w:r>
       <w:r>
         <w:rPr>
@@ -3407,6 +3624,7 @@
         </w:rPr>
         <w:t xml:space="preserve">  </w:t>
       </w:r>
+      <w:proofErr w:type="gramStart"/>
       <w:r>
         <w:rPr>
           <w:rFonts w:ascii="Consolas" w:eastAsia="Times New Roman" w:hAnsi="Consolas" w:cs="Times New Roman"/>
@@ -3425,7 +3643,18 @@
           <w:szCs w:val="21"/>
           <w:lang w:val="en-US" w:eastAsia="pt-BR"/>
         </w:rPr>
-        <w:t>path:</w:t>
+        <w:t>path</w:t>
+      </w:r>
+      <w:proofErr w:type="gramEnd"/>
+      <w:r>
+        <w:rPr>
+          <w:rFonts w:ascii="Consolas" w:eastAsia="Times New Roman" w:hAnsi="Consolas" w:cs="Times New Roman"/>
+          <w:color w:val="9CDCFE"/>
+          <w:sz w:val="21"/>
+          <w:szCs w:val="21"/>
+          <w:lang w:val="en-US" w:eastAsia="pt-BR"/>
+        </w:rPr>
+        <w:t>:</w:t>
       </w:r>
       <w:r>
         <w:rPr>
@@ -3530,7 +3759,18 @@
           <w:szCs w:val="21"/>
           <w:lang w:val="en-US" w:eastAsia="pt-BR"/>
         </w:rPr>
-        <w:t>  { </w:t>
+        <w:t>  </w:t>
+      </w:r>
+      <w:proofErr w:type="gramStart"/>
+      <w:r>
+        <w:rPr>
+          <w:rFonts w:ascii="Consolas" w:eastAsia="Times New Roman" w:hAnsi="Consolas" w:cs="Times New Roman"/>
+          <w:color w:val="D4D4D4"/>
+          <w:sz w:val="21"/>
+          <w:szCs w:val="21"/>
+          <w:lang w:val="en-US" w:eastAsia="pt-BR"/>
+        </w:rPr>
+        <w:t>{ </w:t>
       </w:r>
       <w:r>
         <w:rPr>
@@ -3540,7 +3780,18 @@
           <w:szCs w:val="21"/>
           <w:lang w:val="en-US" w:eastAsia="pt-BR"/>
         </w:rPr>
-        <w:t>path:</w:t>
+        <w:t>path</w:t>
+      </w:r>
+      <w:proofErr w:type="gramEnd"/>
+      <w:r>
+        <w:rPr>
+          <w:rFonts w:ascii="Consolas" w:eastAsia="Times New Roman" w:hAnsi="Consolas" w:cs="Times New Roman"/>
+          <w:color w:val="9CDCFE"/>
+          <w:sz w:val="21"/>
+          <w:szCs w:val="21"/>
+          <w:lang w:val="en-US" w:eastAsia="pt-BR"/>
+        </w:rPr>
+        <w:t>:</w:t>
       </w:r>
       <w:r>
         <w:rPr>
@@ -3667,7 +3918,18 @@
           <w:szCs w:val="21"/>
           <w:lang w:val="en-US" w:eastAsia="pt-BR"/>
         </w:rPr>
-        <w:t>  { </w:t>
+        <w:t>  </w:t>
+      </w:r>
+      <w:proofErr w:type="gramStart"/>
+      <w:r>
+        <w:rPr>
+          <w:rFonts w:ascii="Consolas" w:eastAsia="Times New Roman" w:hAnsi="Consolas" w:cs="Times New Roman"/>
+          <w:color w:val="D4D4D4"/>
+          <w:sz w:val="21"/>
+          <w:szCs w:val="21"/>
+          <w:lang w:val="en-US" w:eastAsia="pt-BR"/>
+        </w:rPr>
+        <w:t>{ </w:t>
       </w:r>
       <w:r>
         <w:rPr>
@@ -3677,7 +3939,18 @@
           <w:szCs w:val="21"/>
           <w:lang w:val="en-US" w:eastAsia="pt-BR"/>
         </w:rPr>
-        <w:t>path:</w:t>
+        <w:t>path</w:t>
+      </w:r>
+      <w:proofErr w:type="gramEnd"/>
+      <w:r>
+        <w:rPr>
+          <w:rFonts w:ascii="Consolas" w:eastAsia="Times New Roman" w:hAnsi="Consolas" w:cs="Times New Roman"/>
+          <w:color w:val="9CDCFE"/>
+          <w:sz w:val="21"/>
+          <w:szCs w:val="21"/>
+          <w:lang w:val="en-US" w:eastAsia="pt-BR"/>
+        </w:rPr>
+        <w:t>:</w:t>
       </w:r>
       <w:r>
         <w:rPr>
@@ -3866,6 +4139,7 @@
         <w:t>@</w:t>
       </w:r>
       <w:proofErr w:type="spellStart"/>
+      <w:proofErr w:type="gramStart"/>
       <w:r>
         <w:rPr>
           <w:rFonts w:ascii="Consolas" w:eastAsia="Times New Roman" w:hAnsi="Consolas" w:cs="Times New Roman"/>
@@ -3885,7 +4159,18 @@
           <w:szCs w:val="21"/>
           <w:lang w:eastAsia="pt-BR"/>
         </w:rPr>
-        <w:t>({</w:t>
+        <w:t>(</w:t>
+      </w:r>
+      <w:proofErr w:type="gramEnd"/>
+      <w:r>
+        <w:rPr>
+          <w:rFonts w:ascii="Consolas" w:eastAsia="Times New Roman" w:hAnsi="Consolas" w:cs="Times New Roman"/>
+          <w:color w:val="D4D4D4"/>
+          <w:sz w:val="21"/>
+          <w:szCs w:val="21"/>
+          <w:lang w:eastAsia="pt-BR"/>
+        </w:rPr>
+        <w:t>{</w:t>
       </w:r>
     </w:p>
     <w:p>
@@ -4320,8 +4605,20 @@
           <w:szCs w:val="21"/>
           <w:lang w:val="en-US" w:eastAsia="pt-BR"/>
         </w:rPr>
-        <w:t> { }</w:t>
-      </w:r>
+        <w:t> </w:t>
+      </w:r>
+      <w:proofErr w:type="gramStart"/>
+      <w:r>
+        <w:rPr>
+          <w:rFonts w:ascii="Consolas" w:eastAsia="Times New Roman" w:hAnsi="Consolas" w:cs="Times New Roman"/>
+          <w:color w:val="D4D4D4"/>
+          <w:sz w:val="21"/>
+          <w:szCs w:val="21"/>
+          <w:lang w:val="en-US" w:eastAsia="pt-BR"/>
+        </w:rPr>
+        <w:t>{ }</w:t>
+      </w:r>
+      <w:proofErr w:type="gramEnd"/>
     </w:p>
     <w:p>
       <w:pPr>
@@ -4360,8 +4657,13 @@
         <w:t xml:space="preserve">No arquivo </w:t>
       </w:r>
       <w:proofErr w:type="spellStart"/>
-      <w:r>
-        <w:t>app.module.ts</w:t>
+      <w:proofErr w:type="gramStart"/>
+      <w:r>
+        <w:t>app.module</w:t>
+      </w:r>
+      <w:proofErr w:type="gramEnd"/>
+      <w:r>
+        <w:t>.ts</w:t>
       </w:r>
       <w:proofErr w:type="spellEnd"/>
       <w:r>
@@ -4400,7 +4702,18 @@
           <w:szCs w:val="21"/>
           <w:lang w:eastAsia="pt-BR"/>
         </w:rPr>
-        <w:t> { </w:t>
+        <w:t> </w:t>
+      </w:r>
+      <w:proofErr w:type="gramStart"/>
+      <w:r>
+        <w:rPr>
+          <w:rFonts w:ascii="Consolas" w:eastAsia="Times New Roman" w:hAnsi="Consolas" w:cs="Times New Roman"/>
+          <w:color w:val="D4D4D4"/>
+          <w:sz w:val="21"/>
+          <w:szCs w:val="21"/>
+          <w:lang w:eastAsia="pt-BR"/>
+        </w:rPr>
+        <w:t>{ </w:t>
       </w:r>
       <w:proofErr w:type="spellStart"/>
       <w:r>
@@ -4414,6 +4727,7 @@
         <w:t>BrowserModule</w:t>
       </w:r>
       <w:proofErr w:type="spellEnd"/>
+      <w:proofErr w:type="gramEnd"/>
       <w:r>
         <w:rPr>
           <w:rFonts w:ascii="Consolas" w:eastAsia="Times New Roman" w:hAnsi="Consolas" w:cs="Times New Roman"/>
@@ -4521,7 +4835,18 @@
           <w:szCs w:val="21"/>
           <w:lang w:eastAsia="pt-BR"/>
         </w:rPr>
-        <w:t> { </w:t>
+        <w:t> </w:t>
+      </w:r>
+      <w:proofErr w:type="gramStart"/>
+      <w:r>
+        <w:rPr>
+          <w:rFonts w:ascii="Consolas" w:eastAsia="Times New Roman" w:hAnsi="Consolas" w:cs="Times New Roman"/>
+          <w:color w:val="D4D4D4"/>
+          <w:sz w:val="21"/>
+          <w:szCs w:val="21"/>
+          <w:lang w:eastAsia="pt-BR"/>
+        </w:rPr>
+        <w:t>{ </w:t>
       </w:r>
       <w:proofErr w:type="spellStart"/>
       <w:r>
@@ -4535,6 +4860,7 @@
         <w:t>NgModule</w:t>
       </w:r>
       <w:proofErr w:type="spellEnd"/>
+      <w:proofErr w:type="gramEnd"/>
       <w:r>
         <w:rPr>
           <w:rFonts w:ascii="Consolas" w:eastAsia="Times New Roman" w:hAnsi="Consolas" w:cs="Times New Roman"/>
@@ -4631,7 +4957,18 @@
           <w:szCs w:val="21"/>
           <w:lang w:val="en-US" w:eastAsia="pt-BR"/>
         </w:rPr>
-        <w:t> { </w:t>
+        <w:t> </w:t>
+      </w:r>
+      <w:proofErr w:type="gramStart"/>
+      <w:r>
+        <w:rPr>
+          <w:rFonts w:ascii="Consolas" w:eastAsia="Times New Roman" w:hAnsi="Consolas" w:cs="Times New Roman"/>
+          <w:color w:val="D4D4D4"/>
+          <w:sz w:val="21"/>
+          <w:szCs w:val="21"/>
+          <w:lang w:val="en-US" w:eastAsia="pt-BR"/>
+        </w:rPr>
+        <w:t>{ </w:t>
       </w:r>
       <w:proofErr w:type="spellStart"/>
       <w:r>
@@ -4645,6 +4982,7 @@
         <w:t>AppComponent</w:t>
       </w:r>
       <w:proofErr w:type="spellEnd"/>
+      <w:proofErr w:type="gramEnd"/>
       <w:r>
         <w:rPr>
           <w:rFonts w:ascii="Consolas" w:eastAsia="Times New Roman" w:hAnsi="Consolas" w:cs="Times New Roman"/>
@@ -4748,7 +5086,18 @@
           <w:szCs w:val="21"/>
           <w:lang w:eastAsia="pt-BR"/>
         </w:rPr>
-        <w:t> { </w:t>
+        <w:t> </w:t>
+      </w:r>
+      <w:proofErr w:type="gramStart"/>
+      <w:r>
+        <w:rPr>
+          <w:rFonts w:ascii="Consolas" w:eastAsia="Times New Roman" w:hAnsi="Consolas" w:cs="Times New Roman"/>
+          <w:color w:val="D4D4D4"/>
+          <w:sz w:val="21"/>
+          <w:szCs w:val="21"/>
+          <w:lang w:eastAsia="pt-BR"/>
+        </w:rPr>
+        <w:t>{ </w:t>
       </w:r>
       <w:r>
         <w:rPr>
@@ -4760,6 +5109,7 @@
         </w:rPr>
         <w:t>CalculadoraModule</w:t>
       </w:r>
+      <w:proofErr w:type="gramEnd"/>
       <w:r>
         <w:rPr>
           <w:rFonts w:ascii="Consolas" w:eastAsia="Times New Roman" w:hAnsi="Consolas" w:cs="Times New Roman"/>
@@ -4847,6 +5197,7 @@
         <w:t>@</w:t>
       </w:r>
       <w:proofErr w:type="spellStart"/>
+      <w:proofErr w:type="gramStart"/>
       <w:r>
         <w:rPr>
           <w:rFonts w:ascii="Consolas" w:eastAsia="Times New Roman" w:hAnsi="Consolas" w:cs="Times New Roman"/>
@@ -4866,7 +5217,18 @@
           <w:szCs w:val="21"/>
           <w:lang w:eastAsia="pt-BR"/>
         </w:rPr>
-        <w:t>({</w:t>
+        <w:t>(</w:t>
+      </w:r>
+      <w:proofErr w:type="gramEnd"/>
+      <w:r>
+        <w:rPr>
+          <w:rFonts w:ascii="Consolas" w:eastAsia="Times New Roman" w:hAnsi="Consolas" w:cs="Times New Roman"/>
+          <w:color w:val="D4D4D4"/>
+          <w:sz w:val="21"/>
+          <w:szCs w:val="21"/>
+          <w:lang w:eastAsia="pt-BR"/>
+        </w:rPr>
+        <w:t>{</w:t>
       </w:r>
     </w:p>
     <w:p>
@@ -5343,8 +5705,20 @@
           <w:szCs w:val="21"/>
           <w:lang w:val="en-US" w:eastAsia="pt-BR"/>
         </w:rPr>
-        <w:t> { }</w:t>
-      </w:r>
+        <w:t> </w:t>
+      </w:r>
+      <w:proofErr w:type="gramStart"/>
+      <w:r>
+        <w:rPr>
+          <w:rFonts w:ascii="Consolas" w:eastAsia="Times New Roman" w:hAnsi="Consolas" w:cs="Times New Roman"/>
+          <w:color w:val="D4D4D4"/>
+          <w:sz w:val="21"/>
+          <w:szCs w:val="21"/>
+          <w:lang w:val="en-US" w:eastAsia="pt-BR"/>
+        </w:rPr>
+        <w:t>{ }</w:t>
+      </w:r>
+      <w:proofErr w:type="gramEnd"/>
     </w:p>
     <w:p>
       <w:pPr>
@@ -5367,7 +5741,15 @@
       </w:r>
       <w:proofErr w:type="spellEnd"/>
       <w:r>
-        <w:t xml:space="preserve"> da “pasta”, não precisa do nome do módulo, pra isso, basta na pasta calculadora, criar o arquivo </w:t>
+        <w:t xml:space="preserve"> da “pasta”, não precisa do nome do módulo, </w:t>
+      </w:r>
+      <w:proofErr w:type="gramStart"/>
+      <w:r>
+        <w:t>pra</w:t>
+      </w:r>
+      <w:proofErr w:type="gramEnd"/>
+      <w:r>
+        <w:t xml:space="preserve"> isso, basta na pasta calculadora, criar o arquivo </w:t>
       </w:r>
       <w:proofErr w:type="spellStart"/>
       <w:r>
@@ -5523,8 +5905,13 @@
         <w:t xml:space="preserve">depois, se voltar no </w:t>
       </w:r>
       <w:proofErr w:type="spellStart"/>
-      <w:r>
-        <w:t>app.module.ts</w:t>
+      <w:proofErr w:type="gramStart"/>
+      <w:r>
+        <w:t>app.module</w:t>
+      </w:r>
+      <w:proofErr w:type="gramEnd"/>
+      <w:r>
+        <w:t>.ts</w:t>
       </w:r>
       <w:proofErr w:type="spellEnd"/>
       <w:r>
@@ -5563,7 +5950,18 @@
           <w:szCs w:val="21"/>
           <w:lang w:eastAsia="pt-BR"/>
         </w:rPr>
-        <w:t> { </w:t>
+        <w:t> </w:t>
+      </w:r>
+      <w:proofErr w:type="gramStart"/>
+      <w:r>
+        <w:rPr>
+          <w:rFonts w:ascii="Consolas" w:eastAsia="Times New Roman" w:hAnsi="Consolas" w:cs="Times New Roman"/>
+          <w:color w:val="D4D4D4"/>
+          <w:sz w:val="21"/>
+          <w:szCs w:val="21"/>
+          <w:lang w:eastAsia="pt-BR"/>
+        </w:rPr>
+        <w:t>{ </w:t>
       </w:r>
       <w:proofErr w:type="spellStart"/>
       <w:r>
@@ -5577,6 +5975,7 @@
         <w:t>BrowserModule</w:t>
       </w:r>
       <w:proofErr w:type="spellEnd"/>
+      <w:proofErr w:type="gramEnd"/>
       <w:r>
         <w:rPr>
           <w:rFonts w:ascii="Consolas" w:eastAsia="Times New Roman" w:hAnsi="Consolas" w:cs="Times New Roman"/>
@@ -5684,7 +6083,18 @@
           <w:szCs w:val="21"/>
           <w:lang w:eastAsia="pt-BR"/>
         </w:rPr>
-        <w:t> { </w:t>
+        <w:t> </w:t>
+      </w:r>
+      <w:proofErr w:type="gramStart"/>
+      <w:r>
+        <w:rPr>
+          <w:rFonts w:ascii="Consolas" w:eastAsia="Times New Roman" w:hAnsi="Consolas" w:cs="Times New Roman"/>
+          <w:color w:val="D4D4D4"/>
+          <w:sz w:val="21"/>
+          <w:szCs w:val="21"/>
+          <w:lang w:eastAsia="pt-BR"/>
+        </w:rPr>
+        <w:t>{ </w:t>
       </w:r>
       <w:proofErr w:type="spellStart"/>
       <w:r>
@@ -5698,6 +6108,7 @@
         <w:t>NgModule</w:t>
       </w:r>
       <w:proofErr w:type="spellEnd"/>
+      <w:proofErr w:type="gramEnd"/>
       <w:r>
         <w:rPr>
           <w:rFonts w:ascii="Consolas" w:eastAsia="Times New Roman" w:hAnsi="Consolas" w:cs="Times New Roman"/>
@@ -5794,7 +6205,18 @@
           <w:szCs w:val="21"/>
           <w:lang w:val="en-US" w:eastAsia="pt-BR"/>
         </w:rPr>
-        <w:t> { </w:t>
+        <w:t> </w:t>
+      </w:r>
+      <w:proofErr w:type="gramStart"/>
+      <w:r>
+        <w:rPr>
+          <w:rFonts w:ascii="Consolas" w:eastAsia="Times New Roman" w:hAnsi="Consolas" w:cs="Times New Roman"/>
+          <w:color w:val="D4D4D4"/>
+          <w:sz w:val="21"/>
+          <w:szCs w:val="21"/>
+          <w:lang w:val="en-US" w:eastAsia="pt-BR"/>
+        </w:rPr>
+        <w:t>{ </w:t>
       </w:r>
       <w:proofErr w:type="spellStart"/>
       <w:r>
@@ -5808,6 +6230,7 @@
         <w:t>AppComponent</w:t>
       </w:r>
       <w:proofErr w:type="spellEnd"/>
+      <w:proofErr w:type="gramEnd"/>
       <w:r>
         <w:rPr>
           <w:rFonts w:ascii="Consolas" w:eastAsia="Times New Roman" w:hAnsi="Consolas" w:cs="Times New Roman"/>
@@ -5913,7 +6336,18 @@
           <w:szCs w:val="21"/>
           <w:lang w:eastAsia="pt-BR"/>
         </w:rPr>
-        <w:t> { </w:t>
+        <w:t> </w:t>
+      </w:r>
+      <w:proofErr w:type="gramStart"/>
+      <w:r>
+        <w:rPr>
+          <w:rFonts w:ascii="Consolas" w:eastAsia="Times New Roman" w:hAnsi="Consolas" w:cs="Times New Roman"/>
+          <w:color w:val="D4D4D4"/>
+          <w:sz w:val="21"/>
+          <w:szCs w:val="21"/>
+          <w:lang w:eastAsia="pt-BR"/>
+        </w:rPr>
+        <w:t>{ </w:t>
       </w:r>
       <w:proofErr w:type="spellStart"/>
       <w:r>
@@ -5927,6 +6361,7 @@
         <w:t>CalculadoraModule</w:t>
       </w:r>
       <w:proofErr w:type="spellEnd"/>
+      <w:proofErr w:type="gramEnd"/>
       <w:r>
         <w:rPr>
           <w:rFonts w:ascii="Consolas" w:eastAsia="Times New Roman" w:hAnsi="Consolas" w:cs="Times New Roman"/>
@@ -6016,6 +6451,7 @@
         <w:t>@</w:t>
       </w:r>
       <w:proofErr w:type="spellStart"/>
+      <w:proofErr w:type="gramStart"/>
       <w:r>
         <w:rPr>
           <w:rFonts w:ascii="Consolas" w:eastAsia="Times New Roman" w:hAnsi="Consolas" w:cs="Times New Roman"/>
@@ -6035,7 +6471,18 @@
           <w:szCs w:val="21"/>
           <w:lang w:eastAsia="pt-BR"/>
         </w:rPr>
-        <w:t>({</w:t>
+        <w:t>(</w:t>
+      </w:r>
+      <w:proofErr w:type="gramEnd"/>
+      <w:r>
+        <w:rPr>
+          <w:rFonts w:ascii="Consolas" w:eastAsia="Times New Roman" w:hAnsi="Consolas" w:cs="Times New Roman"/>
+          <w:color w:val="D4D4D4"/>
+          <w:sz w:val="21"/>
+          <w:szCs w:val="21"/>
+          <w:lang w:eastAsia="pt-BR"/>
+        </w:rPr>
+        <w:t>{</w:t>
       </w:r>
     </w:p>
     <w:p>
@@ -6512,8 +6959,20 @@
           <w:szCs w:val="21"/>
           <w:lang w:val="en-US" w:eastAsia="pt-BR"/>
         </w:rPr>
-        <w:t> { }</w:t>
-      </w:r>
+        <w:t> </w:t>
+      </w:r>
+      <w:proofErr w:type="gramStart"/>
+      <w:r>
+        <w:rPr>
+          <w:rFonts w:ascii="Consolas" w:eastAsia="Times New Roman" w:hAnsi="Consolas" w:cs="Times New Roman"/>
+          <w:color w:val="D4D4D4"/>
+          <w:sz w:val="21"/>
+          <w:szCs w:val="21"/>
+          <w:lang w:val="en-US" w:eastAsia="pt-BR"/>
+        </w:rPr>
+        <w:t>{ }</w:t>
+      </w:r>
+      <w:proofErr w:type="gramEnd"/>
     </w:p>
     <w:p>
       <w:pPr>
@@ -6626,6 +7085,7 @@
         <w:t xml:space="preserve"> deverá ser adicionado com a seguinte estrutura ao arquivo "</w:t>
       </w:r>
       <w:proofErr w:type="spellStart"/>
+      <w:proofErr w:type="gramStart"/>
       <w:r>
         <w:rPr>
           <w:rFonts w:ascii="Segoe UI" w:eastAsia="Times New Roman" w:hAnsi="Segoe UI" w:cs="Segoe UI"/>
@@ -6637,6 +7097,7 @@
         <w:t>angular.json</w:t>
       </w:r>
       <w:proofErr w:type="spellEnd"/>
+      <w:proofErr w:type="gramEnd"/>
       <w:r>
         <w:rPr>
           <w:rFonts w:ascii="Segoe UI" w:eastAsia="Times New Roman" w:hAnsi="Segoe UI" w:cs="Segoe UI"/>
@@ -7110,7 +7571,29 @@
           <w:szCs w:val="27"/>
           <w:lang w:eastAsia="pt-BR"/>
         </w:rPr>
-        <w:t>Siga os passo da aula seguinte, mas adicione o CSS conforme mencionado acima para o Angular 9.</w:t>
+        <w:t xml:space="preserve">Siga </w:t>
+      </w:r>
+      <w:proofErr w:type="gramStart"/>
+      <w:r>
+        <w:rPr>
+          <w:rFonts w:ascii="Segoe UI" w:eastAsia="Times New Roman" w:hAnsi="Segoe UI" w:cs="Segoe UI"/>
+          <w:color w:val="29303B"/>
+          <w:sz w:val="27"/>
+          <w:szCs w:val="27"/>
+          <w:lang w:eastAsia="pt-BR"/>
+        </w:rPr>
+        <w:t>os passo</w:t>
+      </w:r>
+      <w:proofErr w:type="gramEnd"/>
+      <w:r>
+        <w:rPr>
+          <w:rFonts w:ascii="Segoe UI" w:eastAsia="Times New Roman" w:hAnsi="Segoe UI" w:cs="Segoe UI"/>
+          <w:color w:val="29303B"/>
+          <w:sz w:val="27"/>
+          <w:szCs w:val="27"/>
+          <w:lang w:eastAsia="pt-BR"/>
+        </w:rPr>
+        <w:t xml:space="preserve"> da aula seguinte, mas adicione o CSS conforme mencionado acima para o Angular 9.</w:t>
       </w:r>
     </w:p>
     <w:p>
@@ -7244,7 +7727,29 @@
           <w:szCs w:val="27"/>
           <w:lang w:eastAsia="pt-BR"/>
         </w:rPr>
-        <w:t>O @3 é pra garantir que a versão que será baixada é a 3.</w:t>
+        <w:t xml:space="preserve">O @3 é </w:t>
+      </w:r>
+      <w:proofErr w:type="gramStart"/>
+      <w:r>
+        <w:rPr>
+          <w:rFonts w:ascii="Segoe UI" w:eastAsia="Times New Roman" w:hAnsi="Segoe UI" w:cs="Segoe UI"/>
+          <w:color w:val="29303B"/>
+          <w:sz w:val="27"/>
+          <w:szCs w:val="27"/>
+          <w:lang w:eastAsia="pt-BR"/>
+        </w:rPr>
+        <w:t>pra</w:t>
+      </w:r>
+      <w:proofErr w:type="gramEnd"/>
+      <w:r>
+        <w:rPr>
+          <w:rFonts w:ascii="Segoe UI" w:eastAsia="Times New Roman" w:hAnsi="Segoe UI" w:cs="Segoe UI"/>
+          <w:color w:val="29303B"/>
+          <w:sz w:val="27"/>
+          <w:szCs w:val="27"/>
+          <w:lang w:eastAsia="pt-BR"/>
+        </w:rPr>
+        <w:t xml:space="preserve"> garantir que a versão que será baixada é a 3.</w:t>
       </w:r>
     </w:p>
     <w:p>
@@ -7374,7 +7879,29 @@
           <w:szCs w:val="27"/>
           <w:lang w:eastAsia="pt-BR"/>
         </w:rPr>
-        <w:t xml:space="preserve"> display():</w:t>
+        <w:t xml:space="preserve"> </w:t>
+      </w:r>
+      <w:proofErr w:type="gramStart"/>
+      <w:r>
+        <w:rPr>
+          <w:rFonts w:ascii="Segoe UI" w:eastAsia="Times New Roman" w:hAnsi="Segoe UI" w:cs="Segoe UI"/>
+          <w:color w:val="29303B"/>
+          <w:sz w:val="27"/>
+          <w:szCs w:val="27"/>
+          <w:lang w:eastAsia="pt-BR"/>
+        </w:rPr>
+        <w:t>display(</w:t>
+      </w:r>
+      <w:proofErr w:type="gramEnd"/>
+      <w:r>
+        <w:rPr>
+          <w:rFonts w:ascii="Segoe UI" w:eastAsia="Times New Roman" w:hAnsi="Segoe UI" w:cs="Segoe UI"/>
+          <w:color w:val="29303B"/>
+          <w:sz w:val="27"/>
+          <w:szCs w:val="27"/>
+          <w:lang w:eastAsia="pt-BR"/>
+        </w:rPr>
+        <w:t>):</w:t>
       </w:r>
     </w:p>
     <w:p>
@@ -8347,6 +8874,7 @@
         <w:t>"</w:t>
       </w:r>
       <w:proofErr w:type="spellStart"/>
+      <w:proofErr w:type="gramStart"/>
       <w:r>
         <w:rPr>
           <w:rFonts w:ascii="Consolas" w:eastAsia="Times New Roman" w:hAnsi="Consolas" w:cs="Times New Roman"/>
@@ -8368,7 +8896,19 @@
           <w:highlight w:val="blue"/>
           <w:lang w:eastAsia="pt-BR"/>
         </w:rPr>
-        <w:t>('7')"</w:t>
+        <w:t>(</w:t>
+      </w:r>
+      <w:proofErr w:type="gramEnd"/>
+      <w:r>
+        <w:rPr>
+          <w:rFonts w:ascii="Consolas" w:eastAsia="Times New Roman" w:hAnsi="Consolas" w:cs="Times New Roman"/>
+          <w:color w:val="CE9178"/>
+          <w:sz w:val="21"/>
+          <w:szCs w:val="21"/>
+          <w:highlight w:val="blue"/>
+          <w:lang w:eastAsia="pt-BR"/>
+        </w:rPr>
+        <w:t>'7')"</w:t>
       </w:r>
       <w:r>
         <w:rPr>
@@ -8662,6 +9202,7 @@
         <w:t>app-</w:t>
       </w:r>
       <w:proofErr w:type="spellStart"/>
+      <w:proofErr w:type="gramStart"/>
       <w:r>
         <w:rPr>
           <w:rFonts w:ascii="Segoe UI" w:eastAsia="Times New Roman" w:hAnsi="Segoe UI" w:cs="Segoe UI"/>
@@ -8671,7 +9212,19 @@
           <w:u w:val="single"/>
           <w:lang w:eastAsia="pt-BR"/>
         </w:rPr>
-        <w:t>routing.module.ts</w:t>
+        <w:t>routing.module</w:t>
+      </w:r>
+      <w:proofErr w:type="gramEnd"/>
+      <w:r>
+        <w:rPr>
+          <w:rFonts w:ascii="Segoe UI" w:eastAsia="Times New Roman" w:hAnsi="Segoe UI" w:cs="Segoe UI"/>
+          <w:color w:val="29303B"/>
+          <w:sz w:val="27"/>
+          <w:szCs w:val="27"/>
+          <w:u w:val="single"/>
+          <w:lang w:eastAsia="pt-BR"/>
+        </w:rPr>
+        <w:t>.ts</w:t>
       </w:r>
       <w:proofErr w:type="spellEnd"/>
     </w:p>
@@ -8731,7 +9284,18 @@
           <w:szCs w:val="21"/>
           <w:lang w:eastAsia="pt-BR"/>
         </w:rPr>
-        <w:t> { </w:t>
+        <w:t> </w:t>
+      </w:r>
+      <w:proofErr w:type="gramStart"/>
+      <w:r>
+        <w:rPr>
+          <w:rFonts w:ascii="Consolas" w:eastAsia="Times New Roman" w:hAnsi="Consolas" w:cs="Times New Roman"/>
+          <w:color w:val="D4D4D4"/>
+          <w:sz w:val="21"/>
+          <w:szCs w:val="21"/>
+          <w:lang w:eastAsia="pt-BR"/>
+        </w:rPr>
+        <w:t>{ </w:t>
       </w:r>
       <w:proofErr w:type="spellStart"/>
       <w:r>
@@ -8745,6 +9309,7 @@
         <w:t>NgModule</w:t>
       </w:r>
       <w:proofErr w:type="spellEnd"/>
+      <w:proofErr w:type="gramEnd"/>
       <w:r>
         <w:rPr>
           <w:rFonts w:ascii="Consolas" w:eastAsia="Times New Roman" w:hAnsi="Consolas" w:cs="Times New Roman"/>
@@ -8830,7 +9395,18 @@
           <w:szCs w:val="21"/>
           <w:lang w:eastAsia="pt-BR"/>
         </w:rPr>
-        <w:t> { </w:t>
+        <w:t> </w:t>
+      </w:r>
+      <w:proofErr w:type="gramStart"/>
+      <w:r>
+        <w:rPr>
+          <w:rFonts w:ascii="Consolas" w:eastAsia="Times New Roman" w:hAnsi="Consolas" w:cs="Times New Roman"/>
+          <w:color w:val="D4D4D4"/>
+          <w:sz w:val="21"/>
+          <w:szCs w:val="21"/>
+          <w:lang w:eastAsia="pt-BR"/>
+        </w:rPr>
+        <w:t>{ </w:t>
       </w:r>
       <w:proofErr w:type="spellStart"/>
       <w:r>
@@ -8844,6 +9420,7 @@
         <w:t>Routes</w:t>
       </w:r>
       <w:proofErr w:type="spellEnd"/>
+      <w:proofErr w:type="gramEnd"/>
       <w:r>
         <w:rPr>
           <w:rFonts w:ascii="Consolas" w:eastAsia="Times New Roman" w:hAnsi="Consolas" w:cs="Times New Roman"/>
@@ -9114,6 +9691,7 @@
         <w:t>@</w:t>
       </w:r>
       <w:proofErr w:type="spellStart"/>
+      <w:proofErr w:type="gramStart"/>
       <w:r>
         <w:rPr>
           <w:rFonts w:ascii="Consolas" w:eastAsia="Times New Roman" w:hAnsi="Consolas" w:cs="Times New Roman"/>
@@ -9133,7 +9711,18 @@
           <w:szCs w:val="21"/>
           <w:lang w:eastAsia="pt-BR"/>
         </w:rPr>
-        <w:t>({</w:t>
+        <w:t>(</w:t>
+      </w:r>
+      <w:proofErr w:type="gramEnd"/>
+      <w:r>
+        <w:rPr>
+          <w:rFonts w:ascii="Consolas" w:eastAsia="Times New Roman" w:hAnsi="Consolas" w:cs="Times New Roman"/>
+          <w:color w:val="D4D4D4"/>
+          <w:sz w:val="21"/>
+          <w:szCs w:val="21"/>
+          <w:lang w:eastAsia="pt-BR"/>
+        </w:rPr>
+        <w:t>{</w:t>
       </w:r>
     </w:p>
     <w:p>
@@ -9230,15 +9819,27 @@
         </w:rPr>
         <w:t>routes</w:t>
       </w:r>
-      <w:r>
-        <w:rPr>
-          <w:rFonts w:ascii="Consolas" w:eastAsia="Times New Roman" w:hAnsi="Consolas" w:cs="Times New Roman"/>
-          <w:color w:val="D4D4D4"/>
-          <w:sz w:val="21"/>
-          <w:szCs w:val="21"/>
-          <w:lang w:val="en-US" w:eastAsia="pt-BR"/>
-        </w:rPr>
-        <w:t>) ],</w:t>
+      <w:proofErr w:type="gramStart"/>
+      <w:r>
+        <w:rPr>
+          <w:rFonts w:ascii="Consolas" w:eastAsia="Times New Roman" w:hAnsi="Consolas" w:cs="Times New Roman"/>
+          <w:color w:val="D4D4D4"/>
+          <w:sz w:val="21"/>
+          <w:szCs w:val="21"/>
+          <w:lang w:val="en-US" w:eastAsia="pt-BR"/>
+        </w:rPr>
+        <w:t>) ]</w:t>
+      </w:r>
+      <w:proofErr w:type="gramEnd"/>
+      <w:r>
+        <w:rPr>
+          <w:rFonts w:ascii="Consolas" w:eastAsia="Times New Roman" w:hAnsi="Consolas" w:cs="Times New Roman"/>
+          <w:color w:val="D4D4D4"/>
+          <w:sz w:val="21"/>
+          <w:szCs w:val="21"/>
+          <w:lang w:val="en-US" w:eastAsia="pt-BR"/>
+        </w:rPr>
+        <w:t>,</w:t>
       </w:r>
     </w:p>
     <w:p>
@@ -9284,6 +9885,7 @@
         <w:t> [ </w:t>
       </w:r>
       <w:proofErr w:type="spellStart"/>
+      <w:proofErr w:type="gramStart"/>
       <w:r>
         <w:rPr>
           <w:rFonts w:ascii="Consolas" w:eastAsia="Times New Roman" w:hAnsi="Consolas" w:cs="Times New Roman"/>
@@ -9305,6 +9907,7 @@
         </w:rPr>
         <w:t> ]</w:t>
       </w:r>
+      <w:proofErr w:type="gramEnd"/>
     </w:p>
     <w:p>
       <w:pPr>
@@ -9921,6 +10524,7 @@
         <w:t xml:space="preserve">Importar o módulo criado no </w:t>
       </w:r>
       <w:proofErr w:type="spellStart"/>
+      <w:proofErr w:type="gramStart"/>
       <w:r>
         <w:rPr>
           <w:rFonts w:ascii="Segoe UI" w:eastAsia="Times New Roman" w:hAnsi="Segoe UI" w:cs="Segoe UI"/>
@@ -9930,7 +10534,19 @@
           <w:u w:val="single"/>
           <w:lang w:eastAsia="pt-BR"/>
         </w:rPr>
-        <w:t>app.module.ts</w:t>
+        <w:t>app.module</w:t>
+      </w:r>
+      <w:proofErr w:type="gramEnd"/>
+      <w:r>
+        <w:rPr>
+          <w:rFonts w:ascii="Segoe UI" w:eastAsia="Times New Roman" w:hAnsi="Segoe UI" w:cs="Segoe UI"/>
+          <w:color w:val="29303B"/>
+          <w:sz w:val="27"/>
+          <w:szCs w:val="27"/>
+          <w:u w:val="single"/>
+          <w:lang w:eastAsia="pt-BR"/>
+        </w:rPr>
+        <w:t>.ts</w:t>
       </w:r>
       <w:proofErr w:type="spellEnd"/>
     </w:p>
@@ -10111,6 +10727,7 @@
           <w:lang w:eastAsia="pt-BR"/>
         </w:rPr>
       </w:pPr>
+      <w:proofErr w:type="gramStart"/>
       <w:r>
         <w:rPr>
           <w:rFonts w:ascii="Segoe UI" w:eastAsia="Times New Roman" w:hAnsi="Segoe UI" w:cs="Segoe UI"/>
@@ -10122,6 +10739,7 @@
         </w:rPr>
         <w:t>Criar novo</w:t>
       </w:r>
+      <w:proofErr w:type="gramEnd"/>
       <w:r>
         <w:rPr>
           <w:rFonts w:ascii="Segoe UI" w:eastAsia="Times New Roman" w:hAnsi="Segoe UI" w:cs="Segoe UI"/>
@@ -10533,6 +11151,7 @@
         <w:t xml:space="preserve"> com o </w:t>
       </w:r>
       <w:proofErr w:type="spellStart"/>
+      <w:proofErr w:type="gramStart"/>
       <w:r>
         <w:rPr>
           <w:rFonts w:ascii="Segoe UI" w:eastAsia="Times New Roman" w:hAnsi="Segoe UI" w:cs="Segoe UI"/>
@@ -10544,6 +11163,7 @@
         <w:t>tarefa.service</w:t>
       </w:r>
       <w:proofErr w:type="spellEnd"/>
+      <w:proofErr w:type="gramEnd"/>
     </w:p>
     <w:p>
       <w:pPr>
@@ -10603,15 +11223,27 @@
         <w:t xml:space="preserve"> do serviço no </w:t>
       </w:r>
       <w:proofErr w:type="spellStart"/>
-      <w:r>
-        <w:rPr>
-          <w:rFonts w:ascii="Segoe UI" w:eastAsia="Times New Roman" w:hAnsi="Segoe UI" w:cs="Segoe UI"/>
-          <w:color w:val="29303B"/>
-          <w:sz w:val="27"/>
-          <w:szCs w:val="27"/>
-          <w:lang w:eastAsia="pt-BR"/>
-        </w:rPr>
-        <w:t>tarefas.module.ts</w:t>
+      <w:proofErr w:type="gramStart"/>
+      <w:r>
+        <w:rPr>
+          <w:rFonts w:ascii="Segoe UI" w:eastAsia="Times New Roman" w:hAnsi="Segoe UI" w:cs="Segoe UI"/>
+          <w:color w:val="29303B"/>
+          <w:sz w:val="27"/>
+          <w:szCs w:val="27"/>
+          <w:lang w:eastAsia="pt-BR"/>
+        </w:rPr>
+        <w:t>tarefas.module</w:t>
+      </w:r>
+      <w:proofErr w:type="gramEnd"/>
+      <w:r>
+        <w:rPr>
+          <w:rFonts w:ascii="Segoe UI" w:eastAsia="Times New Roman" w:hAnsi="Segoe UI" w:cs="Segoe UI"/>
+          <w:color w:val="29303B"/>
+          <w:sz w:val="27"/>
+          <w:szCs w:val="27"/>
+          <w:lang w:eastAsia="pt-BR"/>
+        </w:rPr>
+        <w:t>.ts</w:t>
       </w:r>
       <w:proofErr w:type="spellEnd"/>
     </w:p>
@@ -10714,7 +11346,18 @@
           <w:szCs w:val="27"/>
           <w:lang w:eastAsia="pt-BR"/>
         </w:rPr>
-        <w:t xml:space="preserve">: [ </w:t>
+        <w:t xml:space="preserve">: </w:t>
+      </w:r>
+      <w:proofErr w:type="gramStart"/>
+      <w:r>
+        <w:rPr>
+          <w:rFonts w:ascii="Segoe UI" w:eastAsia="Times New Roman" w:hAnsi="Segoe UI" w:cs="Segoe UI"/>
+          <w:color w:val="29303B"/>
+          <w:sz w:val="27"/>
+          <w:szCs w:val="27"/>
+          <w:lang w:eastAsia="pt-BR"/>
+        </w:rPr>
+        <w:t xml:space="preserve">[ </w:t>
       </w:r>
       <w:proofErr w:type="spellStart"/>
       <w:r>
@@ -10728,6 +11371,7 @@
         <w:t>TarefaService</w:t>
       </w:r>
       <w:proofErr w:type="spellEnd"/>
+      <w:proofErr w:type="gramEnd"/>
       <w:r>
         <w:rPr>
           <w:rFonts w:ascii="Segoe UI" w:eastAsia="Times New Roman" w:hAnsi="Segoe UI" w:cs="Segoe UI"/>
@@ -10775,6 +11419,7 @@
         <w:t xml:space="preserve">No </w:t>
       </w:r>
       <w:proofErr w:type="spellStart"/>
+      <w:proofErr w:type="gramStart"/>
       <w:r>
         <w:rPr>
           <w:rFonts w:ascii="Segoe UI" w:eastAsia="Times New Roman" w:hAnsi="Segoe UI" w:cs="Segoe UI"/>
@@ -10786,6 +11431,7 @@
         <w:t>tarefa.service</w:t>
       </w:r>
       <w:proofErr w:type="spellEnd"/>
+      <w:proofErr w:type="gramEnd"/>
       <w:r>
         <w:rPr>
           <w:rFonts w:ascii="Segoe UI" w:eastAsia="Times New Roman" w:hAnsi="Segoe UI" w:cs="Segoe UI"/>
@@ -10937,6 +11583,7 @@
           <w:lang w:eastAsia="pt-BR"/>
         </w:rPr>
       </w:pPr>
+      <w:proofErr w:type="gramStart"/>
       <w:r>
         <w:rPr>
           <w:rFonts w:ascii="Segoe UI" w:eastAsia="Times New Roman" w:hAnsi="Segoe UI" w:cs="Segoe UI"/>
@@ -10948,6 +11595,7 @@
         </w:rPr>
         <w:t>Criar novo</w:t>
       </w:r>
+      <w:proofErr w:type="gramEnd"/>
       <w:r>
         <w:rPr>
           <w:rFonts w:ascii="Segoe UI" w:eastAsia="Times New Roman" w:hAnsi="Segoe UI" w:cs="Segoe UI"/>
@@ -11141,15 +11789,27 @@
         <w:t>Criar o arquivo tarefas-</w:t>
       </w:r>
       <w:proofErr w:type="spellStart"/>
-      <w:r>
-        <w:rPr>
-          <w:rFonts w:ascii="Segoe UI" w:eastAsia="Times New Roman" w:hAnsi="Segoe UI" w:cs="Segoe UI"/>
-          <w:color w:val="29303B"/>
-          <w:sz w:val="27"/>
-          <w:szCs w:val="27"/>
-          <w:lang w:eastAsia="pt-BR"/>
-        </w:rPr>
-        <w:t>routing.module.ts</w:t>
+      <w:proofErr w:type="gramStart"/>
+      <w:r>
+        <w:rPr>
+          <w:rFonts w:ascii="Segoe UI" w:eastAsia="Times New Roman" w:hAnsi="Segoe UI" w:cs="Segoe UI"/>
+          <w:color w:val="29303B"/>
+          <w:sz w:val="27"/>
+          <w:szCs w:val="27"/>
+          <w:lang w:eastAsia="pt-BR"/>
+        </w:rPr>
+        <w:t>routing.module</w:t>
+      </w:r>
+      <w:proofErr w:type="gramEnd"/>
+      <w:r>
+        <w:rPr>
+          <w:rFonts w:ascii="Segoe UI" w:eastAsia="Times New Roman" w:hAnsi="Segoe UI" w:cs="Segoe UI"/>
+          <w:color w:val="29303B"/>
+          <w:sz w:val="27"/>
+          <w:szCs w:val="27"/>
+          <w:lang w:eastAsia="pt-BR"/>
+        </w:rPr>
+        <w:t>.ts</w:t>
       </w:r>
       <w:proofErr w:type="spellEnd"/>
       <w:r>
@@ -11218,7 +11878,18 @@
           <w:szCs w:val="21"/>
           <w:lang w:eastAsia="pt-BR"/>
         </w:rPr>
-        <w:t> { </w:t>
+        <w:t> </w:t>
+      </w:r>
+      <w:proofErr w:type="gramStart"/>
+      <w:r>
+        <w:rPr>
+          <w:rFonts w:ascii="Consolas" w:eastAsia="Times New Roman" w:hAnsi="Consolas" w:cs="Times New Roman"/>
+          <w:color w:val="D4D4D4"/>
+          <w:sz w:val="21"/>
+          <w:szCs w:val="21"/>
+          <w:lang w:eastAsia="pt-BR"/>
+        </w:rPr>
+        <w:t>{ </w:t>
       </w:r>
       <w:proofErr w:type="spellStart"/>
       <w:r>
@@ -11232,6 +11903,7 @@
         <w:t>Routes</w:t>
       </w:r>
       <w:proofErr w:type="spellEnd"/>
+      <w:proofErr w:type="gramEnd"/>
       <w:r>
         <w:rPr>
           <w:rFonts w:ascii="Consolas" w:eastAsia="Times New Roman" w:hAnsi="Consolas" w:cs="Times New Roman"/>
@@ -11352,7 +12024,18 @@
           <w:szCs w:val="21"/>
           <w:lang w:eastAsia="pt-BR"/>
         </w:rPr>
-        <w:t> { </w:t>
+        <w:t> </w:t>
+      </w:r>
+      <w:proofErr w:type="gramStart"/>
+      <w:r>
+        <w:rPr>
+          <w:rFonts w:ascii="Consolas" w:eastAsia="Times New Roman" w:hAnsi="Consolas" w:cs="Times New Roman"/>
+          <w:color w:val="D4D4D4"/>
+          <w:sz w:val="21"/>
+          <w:szCs w:val="21"/>
+          <w:lang w:eastAsia="pt-BR"/>
+        </w:rPr>
+        <w:t>{ </w:t>
       </w:r>
       <w:proofErr w:type="spellStart"/>
       <w:r>
@@ -11366,6 +12049,7 @@
         <w:t>ListarTarefaComponent</w:t>
       </w:r>
       <w:proofErr w:type="spellEnd"/>
+      <w:proofErr w:type="gramEnd"/>
       <w:r>
         <w:rPr>
           <w:rFonts w:ascii="Consolas" w:eastAsia="Times New Roman" w:hAnsi="Consolas" w:cs="Times New Roman"/>
@@ -12587,8 +13271,20 @@
           <w:szCs w:val="27"/>
           <w:lang w:eastAsia="pt-BR"/>
         </w:rPr>
-        <w:t xml:space="preserve"> e repetir os passos da criação do componente Listar</w:t>
-      </w:r>
+        <w:t xml:space="preserve"> e repetir os passos da criação do </w:t>
+      </w:r>
+      <w:proofErr w:type="gramStart"/>
+      <w:r>
+        <w:rPr>
+          <w:rFonts w:ascii="Segoe UI" w:eastAsia="Times New Roman" w:hAnsi="Segoe UI" w:cs="Segoe UI"/>
+          <w:color w:val="29303B"/>
+          <w:sz w:val="27"/>
+          <w:szCs w:val="27"/>
+          <w:lang w:eastAsia="pt-BR"/>
+        </w:rPr>
+        <w:t>componente Listar</w:t>
+      </w:r>
+      <w:proofErr w:type="gramEnd"/>
     </w:p>
     <w:p>
       <w:pPr>
@@ -12715,7 +13411,29 @@
           <w:szCs w:val="27"/>
           <w:lang w:eastAsia="pt-BR"/>
         </w:rPr>
-        <w:t>No Angular 9 devido a algumas alterações no processo de compilação do mesmo, foi adicionado um segundo parâmetro ao elemento </w:t>
+        <w:t xml:space="preserve">No Angular 9 devido a algumas alterações no processo de compilação </w:t>
+      </w:r>
+      <w:proofErr w:type="gramStart"/>
+      <w:r>
+        <w:rPr>
+          <w:rFonts w:ascii="Segoe UI" w:eastAsia="Times New Roman" w:hAnsi="Segoe UI" w:cs="Segoe UI"/>
+          <w:color w:val="29303B"/>
+          <w:sz w:val="27"/>
+          <w:szCs w:val="27"/>
+          <w:lang w:eastAsia="pt-BR"/>
+        </w:rPr>
+        <w:t>do mesmo</w:t>
+      </w:r>
+      <w:proofErr w:type="gramEnd"/>
+      <w:r>
+        <w:rPr>
+          <w:rFonts w:ascii="Segoe UI" w:eastAsia="Times New Roman" w:hAnsi="Segoe UI" w:cs="Segoe UI"/>
+          <w:color w:val="29303B"/>
+          <w:sz w:val="27"/>
+          <w:szCs w:val="27"/>
+          <w:lang w:eastAsia="pt-BR"/>
+        </w:rPr>
+        <w:t>, foi adicionado um segundo parâmetro ao elemento </w:t>
       </w:r>
       <w:r>
         <w:rPr>
@@ -12955,6 +13673,7 @@
         <w:t>@</w:t>
       </w:r>
       <w:proofErr w:type="spellStart"/>
+      <w:proofErr w:type="gramStart"/>
       <w:r>
         <w:rPr>
           <w:rFonts w:ascii="Consolas" w:eastAsia="Times New Roman" w:hAnsi="Consolas" w:cs="Courier New"/>
@@ -12978,9 +13697,9 @@
           <w:shd w:val="clear" w:color="auto" w:fill="F2F3F5"/>
           <w:lang w:val="en-US" w:eastAsia="pt-BR"/>
         </w:rPr>
-        <w:t>('</w:t>
-      </w:r>
-      <w:proofErr w:type="spellStart"/>
+        <w:t>(</w:t>
+      </w:r>
+      <w:proofErr w:type="gramEnd"/>
       <w:r>
         <w:rPr>
           <w:rFonts w:ascii="Consolas" w:eastAsia="Times New Roman" w:hAnsi="Consolas" w:cs="Courier New"/>
@@ -12991,9 +13710,9 @@
           <w:shd w:val="clear" w:color="auto" w:fill="F2F3F5"/>
           <w:lang w:val="en-US" w:eastAsia="pt-BR"/>
         </w:rPr>
-        <w:t>formTarefa</w:t>
-      </w:r>
-      <w:proofErr w:type="spellEnd"/>
+        <w:t>'</w:t>
+      </w:r>
+      <w:proofErr w:type="spellStart"/>
       <w:r>
         <w:rPr>
           <w:rFonts w:ascii="Consolas" w:eastAsia="Times New Roman" w:hAnsi="Consolas" w:cs="Courier New"/>
@@ -13004,9 +13723,9 @@
           <w:shd w:val="clear" w:color="auto" w:fill="F2F3F5"/>
           <w:lang w:val="en-US" w:eastAsia="pt-BR"/>
         </w:rPr>
-        <w:t xml:space="preserve">', { static: true }) </w:t>
-      </w:r>
-      <w:proofErr w:type="spellStart"/>
+        <w:t>formTarefa</w:t>
+      </w:r>
+      <w:proofErr w:type="spellEnd"/>
       <w:r>
         <w:rPr>
           <w:rFonts w:ascii="Consolas" w:eastAsia="Times New Roman" w:hAnsi="Consolas" w:cs="Courier New"/>
@@ -13017,9 +13736,9 @@
           <w:shd w:val="clear" w:color="auto" w:fill="F2F3F5"/>
           <w:lang w:val="en-US" w:eastAsia="pt-BR"/>
         </w:rPr>
-        <w:t>formTarefa</w:t>
-      </w:r>
-      <w:proofErr w:type="spellEnd"/>
+        <w:t xml:space="preserve">', { static: true }) </w:t>
+      </w:r>
+      <w:proofErr w:type="spellStart"/>
       <w:r>
         <w:rPr>
           <w:rFonts w:ascii="Consolas" w:eastAsia="Times New Roman" w:hAnsi="Consolas" w:cs="Courier New"/>
@@ -13030,9 +13749,9 @@
           <w:shd w:val="clear" w:color="auto" w:fill="F2F3F5"/>
           <w:lang w:val="en-US" w:eastAsia="pt-BR"/>
         </w:rPr>
-        <w:t xml:space="preserve">: </w:t>
-      </w:r>
-      <w:proofErr w:type="spellStart"/>
+        <w:t>formTarefa</w:t>
+      </w:r>
+      <w:proofErr w:type="spellEnd"/>
       <w:r>
         <w:rPr>
           <w:rFonts w:ascii="Consolas" w:eastAsia="Times New Roman" w:hAnsi="Consolas" w:cs="Courier New"/>
@@ -13043,9 +13762,9 @@
           <w:shd w:val="clear" w:color="auto" w:fill="F2F3F5"/>
           <w:lang w:val="en-US" w:eastAsia="pt-BR"/>
         </w:rPr>
-        <w:t>NgForm</w:t>
-      </w:r>
-      <w:proofErr w:type="spellEnd"/>
+        <w:t xml:space="preserve">: </w:t>
+      </w:r>
+      <w:proofErr w:type="spellStart"/>
       <w:r>
         <w:rPr>
           <w:rFonts w:ascii="Consolas" w:eastAsia="Times New Roman" w:hAnsi="Consolas" w:cs="Courier New"/>
@@ -13056,6 +13775,19 @@
           <w:shd w:val="clear" w:color="auto" w:fill="F2F3F5"/>
           <w:lang w:val="en-US" w:eastAsia="pt-BR"/>
         </w:rPr>
+        <w:t>NgForm</w:t>
+      </w:r>
+      <w:proofErr w:type="spellEnd"/>
+      <w:r>
+        <w:rPr>
+          <w:rFonts w:ascii="Consolas" w:eastAsia="Times New Roman" w:hAnsi="Consolas" w:cs="Courier New"/>
+          <w:color w:val="EC5252"/>
+          <w:sz w:val="20"/>
+          <w:szCs w:val="20"/>
+          <w:bdr w:val="single" w:sz="6" w:space="2" w:color="DEDFE0" w:frame="1"/>
+          <w:shd w:val="clear" w:color="auto" w:fill="F2F3F5"/>
+          <w:lang w:val="en-US" w:eastAsia="pt-BR"/>
+        </w:rPr>
         <w:t>;</w:t>
       </w:r>
     </w:p>
@@ -13288,30 +14020,348 @@
         </w:rPr>
         <w:t>Editar</w:t>
       </w:r>
+      <w:r>
+        <w:rPr>
+          <w:rFonts w:ascii="Segoe UI" w:eastAsia="Times New Roman" w:hAnsi="Segoe UI" w:cs="Segoe UI"/>
+          <w:color w:val="29303B"/>
+          <w:sz w:val="27"/>
+          <w:szCs w:val="27"/>
+          <w:u w:val="single"/>
+          <w:lang w:eastAsia="pt-BR"/>
+        </w:rPr>
+        <w:t>Tarefa</w:t>
+      </w:r>
+      <w:proofErr w:type="spellEnd"/>
+      <w:r>
+        <w:rPr>
+          <w:rFonts w:ascii="Segoe UI" w:eastAsia="Times New Roman" w:hAnsi="Segoe UI" w:cs="Segoe UI"/>
+          <w:color w:val="29303B"/>
+          <w:sz w:val="27"/>
+          <w:szCs w:val="27"/>
+          <w:lang w:eastAsia="pt-BR"/>
+        </w:rPr>
+        <w:t xml:space="preserve"> e repetir os passos da criação do </w:t>
+      </w:r>
+      <w:proofErr w:type="gramStart"/>
+      <w:r>
+        <w:rPr>
+          <w:rFonts w:ascii="Segoe UI" w:eastAsia="Times New Roman" w:hAnsi="Segoe UI" w:cs="Segoe UI"/>
+          <w:color w:val="29303B"/>
+          <w:sz w:val="27"/>
+          <w:szCs w:val="27"/>
+          <w:lang w:eastAsia="pt-BR"/>
+        </w:rPr>
+        <w:t>componente Listar</w:t>
+      </w:r>
+      <w:proofErr w:type="gramEnd"/>
+    </w:p>
+    <w:p>
+      <w:pPr>
+        <w:shd w:val="clear" w:color="auto" w:fill="FFFFFF"/>
+        <w:spacing w:after="0" w:line="240" w:lineRule="auto"/>
+        <w:rPr>
+          <w:rFonts w:ascii="Segoe UI" w:eastAsia="Times New Roman" w:hAnsi="Segoe UI" w:cs="Segoe UI"/>
+          <w:color w:val="29303B"/>
+          <w:sz w:val="27"/>
+          <w:szCs w:val="27"/>
+          <w:lang w:eastAsia="pt-BR"/>
+        </w:rPr>
+      </w:pPr>
+    </w:p>
+    <w:p>
+      <w:pPr>
+        <w:shd w:val="clear" w:color="auto" w:fill="FFFFFF"/>
+        <w:spacing w:after="0" w:line="240" w:lineRule="auto"/>
+        <w:rPr>
+          <w:rFonts w:ascii="Segoe UI" w:eastAsia="Times New Roman" w:hAnsi="Segoe UI" w:cs="Segoe UI"/>
+          <w:color w:val="29303B"/>
+          <w:sz w:val="27"/>
+          <w:szCs w:val="27"/>
+          <w:lang w:eastAsia="pt-BR"/>
+        </w:rPr>
+      </w:pPr>
+      <w:r>
+        <w:rPr>
+          <w:rFonts w:ascii="Segoe UI" w:eastAsia="Times New Roman" w:hAnsi="Segoe UI" w:cs="Segoe UI"/>
+          <w:color w:val="29303B"/>
+          <w:sz w:val="27"/>
+          <w:szCs w:val="27"/>
+          <w:lang w:eastAsia="pt-BR"/>
+        </w:rPr>
+        <w:t xml:space="preserve">Removendo tarefa e atualizando tarefa tudo no </w:t>
+      </w:r>
+      <w:proofErr w:type="gramStart"/>
+      <w:r>
+        <w:rPr>
+          <w:rFonts w:ascii="Segoe UI" w:eastAsia="Times New Roman" w:hAnsi="Segoe UI" w:cs="Segoe UI"/>
+          <w:color w:val="29303B"/>
+          <w:sz w:val="27"/>
+          <w:szCs w:val="27"/>
+          <w:lang w:eastAsia="pt-BR"/>
+        </w:rPr>
+        <w:t>componente Listar</w:t>
+      </w:r>
+      <w:proofErr w:type="gramEnd"/>
+    </w:p>
+    <w:p>
+      <w:pPr>
+        <w:shd w:val="clear" w:color="auto" w:fill="FFFFFF"/>
+        <w:spacing w:after="0" w:line="240" w:lineRule="auto"/>
+        <w:rPr>
+          <w:rFonts w:ascii="Segoe UI" w:eastAsia="Times New Roman" w:hAnsi="Segoe UI" w:cs="Segoe UI"/>
+          <w:color w:val="29303B"/>
+          <w:sz w:val="27"/>
+          <w:szCs w:val="27"/>
+          <w:lang w:eastAsia="pt-BR"/>
+        </w:rPr>
+      </w:pPr>
+    </w:p>
+    <w:p>
+      <w:pPr>
+        <w:shd w:val="clear" w:color="auto" w:fill="FFFFFF"/>
+        <w:spacing w:after="0" w:line="240" w:lineRule="auto"/>
+        <w:rPr>
+          <w:rFonts w:ascii="Segoe UI" w:eastAsia="Times New Roman" w:hAnsi="Segoe UI" w:cs="Segoe UI"/>
+          <w:color w:val="29303B"/>
+          <w:sz w:val="27"/>
+          <w:szCs w:val="27"/>
+          <w:lang w:eastAsia="pt-BR"/>
+        </w:rPr>
+      </w:pPr>
+      <w:r>
+        <w:rPr>
+          <w:rFonts w:ascii="Segoe UI" w:eastAsia="Times New Roman" w:hAnsi="Segoe UI" w:cs="Segoe UI"/>
+          <w:color w:val="29303B"/>
+          <w:sz w:val="27"/>
+          <w:szCs w:val="27"/>
+          <w:lang w:eastAsia="pt-BR"/>
+        </w:rPr>
+        <w:t xml:space="preserve">Criar uma diretiva: </w:t>
+      </w:r>
+      <w:proofErr w:type="spellStart"/>
+      <w:r>
+        <w:rPr>
+          <w:rFonts w:ascii="Segoe UI" w:eastAsia="Times New Roman" w:hAnsi="Segoe UI" w:cs="Segoe UI"/>
+          <w:color w:val="29303B"/>
+          <w:sz w:val="27"/>
+          <w:szCs w:val="27"/>
+          <w:highlight w:val="yellow"/>
+          <w:lang w:eastAsia="pt-BR"/>
+        </w:rPr>
+        <w:t>ng</w:t>
+      </w:r>
+      <w:proofErr w:type="spellEnd"/>
+      <w:r>
+        <w:rPr>
+          <w:rFonts w:ascii="Segoe UI" w:eastAsia="Times New Roman" w:hAnsi="Segoe UI" w:cs="Segoe UI"/>
+          <w:color w:val="29303B"/>
+          <w:sz w:val="27"/>
+          <w:szCs w:val="27"/>
+          <w:highlight w:val="yellow"/>
+          <w:lang w:eastAsia="pt-BR"/>
+        </w:rPr>
+        <w:t xml:space="preserve"> g </w:t>
+      </w:r>
+      <w:proofErr w:type="spellStart"/>
+      <w:r>
+        <w:rPr>
+          <w:rFonts w:ascii="Segoe UI" w:eastAsia="Times New Roman" w:hAnsi="Segoe UI" w:cs="Segoe UI"/>
+          <w:color w:val="29303B"/>
+          <w:sz w:val="27"/>
+          <w:szCs w:val="27"/>
+          <w:highlight w:val="yellow"/>
+          <w:lang w:eastAsia="pt-BR"/>
+        </w:rPr>
+        <w:t>directive</w:t>
+      </w:r>
+      <w:proofErr w:type="spellEnd"/>
+      <w:r>
+        <w:rPr>
+          <w:rFonts w:ascii="Segoe UI" w:eastAsia="Times New Roman" w:hAnsi="Segoe UI" w:cs="Segoe UI"/>
+          <w:color w:val="29303B"/>
+          <w:sz w:val="27"/>
+          <w:szCs w:val="27"/>
+          <w:lang w:eastAsia="pt-BR"/>
+        </w:rPr>
+        <w:t xml:space="preserve"> tarefas/</w:t>
+      </w:r>
+      <w:proofErr w:type="spellStart"/>
+      <w:r>
+        <w:rPr>
+          <w:rFonts w:ascii="Segoe UI" w:eastAsia="Times New Roman" w:hAnsi="Segoe UI" w:cs="Segoe UI"/>
+          <w:color w:val="29303B"/>
+          <w:sz w:val="27"/>
+          <w:szCs w:val="27"/>
+          <w:lang w:eastAsia="pt-BR"/>
+        </w:rPr>
+        <w:t>shared</w:t>
+      </w:r>
+      <w:proofErr w:type="spellEnd"/>
+      <w:r>
+        <w:rPr>
+          <w:rFonts w:ascii="Segoe UI" w:eastAsia="Times New Roman" w:hAnsi="Segoe UI" w:cs="Segoe UI"/>
+          <w:color w:val="29303B"/>
+          <w:sz w:val="27"/>
+          <w:szCs w:val="27"/>
+          <w:lang w:eastAsia="pt-BR"/>
+        </w:rPr>
+        <w:t>/tarefa-</w:t>
+      </w:r>
+      <w:proofErr w:type="spellStart"/>
+      <w:r>
+        <w:rPr>
+          <w:rFonts w:ascii="Segoe UI" w:eastAsia="Times New Roman" w:hAnsi="Segoe UI" w:cs="Segoe UI"/>
+          <w:color w:val="29303B"/>
+          <w:sz w:val="27"/>
+          <w:szCs w:val="27"/>
+          <w:lang w:eastAsia="pt-BR"/>
+        </w:rPr>
+        <w:t>concluida</w:t>
+      </w:r>
+      <w:proofErr w:type="spellEnd"/>
+    </w:p>
+    <w:p>
+      <w:pPr>
+        <w:shd w:val="clear" w:color="auto" w:fill="FFFFFF"/>
+        <w:spacing w:after="0" w:line="240" w:lineRule="auto"/>
+        <w:rPr>
+          <w:rFonts w:ascii="Segoe UI" w:eastAsia="Times New Roman" w:hAnsi="Segoe UI" w:cs="Segoe UI"/>
+          <w:color w:val="29303B"/>
+          <w:sz w:val="27"/>
+          <w:szCs w:val="27"/>
+          <w:lang w:eastAsia="pt-BR"/>
+        </w:rPr>
+      </w:pPr>
+      <w:r>
+        <w:rPr>
+          <w:rFonts w:ascii="Segoe UI" w:eastAsia="Times New Roman" w:hAnsi="Segoe UI" w:cs="Segoe UI"/>
+          <w:color w:val="29303B"/>
+          <w:sz w:val="27"/>
+          <w:szCs w:val="27"/>
+          <w:lang w:eastAsia="pt-BR"/>
+        </w:rPr>
+        <w:t xml:space="preserve">A Diretiva é como se fosse um componente, mas ao invés de gerar uma </w:t>
+      </w:r>
+      <w:proofErr w:type="spellStart"/>
+      <w:r>
+        <w:rPr>
+          <w:rFonts w:ascii="Segoe UI" w:eastAsia="Times New Roman" w:hAnsi="Segoe UI" w:cs="Segoe UI"/>
+          <w:color w:val="29303B"/>
+          <w:sz w:val="27"/>
+          <w:szCs w:val="27"/>
+          <w:lang w:eastAsia="pt-BR"/>
+        </w:rPr>
+        <w:t>tag</w:t>
+      </w:r>
+      <w:proofErr w:type="spellEnd"/>
+      <w:r>
+        <w:rPr>
+          <w:rFonts w:ascii="Segoe UI" w:eastAsia="Times New Roman" w:hAnsi="Segoe UI" w:cs="Segoe UI"/>
+          <w:color w:val="29303B"/>
+          <w:sz w:val="27"/>
+          <w:szCs w:val="27"/>
+          <w:lang w:eastAsia="pt-BR"/>
+        </w:rPr>
+        <w:t xml:space="preserve"> </w:t>
+      </w:r>
+      <w:proofErr w:type="spellStart"/>
+      <w:r>
+        <w:rPr>
+          <w:rFonts w:ascii="Segoe UI" w:eastAsia="Times New Roman" w:hAnsi="Segoe UI" w:cs="Segoe UI"/>
+          <w:color w:val="29303B"/>
+          <w:sz w:val="27"/>
+          <w:szCs w:val="27"/>
+          <w:lang w:eastAsia="pt-BR"/>
+        </w:rPr>
+        <w:t>hml</w:t>
+      </w:r>
+      <w:proofErr w:type="spellEnd"/>
+      <w:r>
+        <w:rPr>
+          <w:rFonts w:ascii="Segoe UI" w:eastAsia="Times New Roman" w:hAnsi="Segoe UI" w:cs="Segoe UI"/>
+          <w:color w:val="29303B"/>
+          <w:sz w:val="27"/>
+          <w:szCs w:val="27"/>
+          <w:lang w:eastAsia="pt-BR"/>
+        </w:rPr>
+        <w:t xml:space="preserve"> ela gera um atributo </w:t>
+      </w:r>
+      <w:proofErr w:type="spellStart"/>
+      <w:r>
+        <w:rPr>
+          <w:rFonts w:ascii="Segoe UI" w:eastAsia="Times New Roman" w:hAnsi="Segoe UI" w:cs="Segoe UI"/>
+          <w:color w:val="29303B"/>
+          <w:sz w:val="27"/>
+          <w:szCs w:val="27"/>
+          <w:lang w:eastAsia="pt-BR"/>
+        </w:rPr>
+        <w:t>html</w:t>
+      </w:r>
+      <w:proofErr w:type="spellEnd"/>
+      <w:r>
+        <w:rPr>
+          <w:rFonts w:ascii="Segoe UI" w:eastAsia="Times New Roman" w:hAnsi="Segoe UI" w:cs="Segoe UI"/>
+          <w:color w:val="29303B"/>
+          <w:sz w:val="27"/>
+          <w:szCs w:val="27"/>
+          <w:lang w:eastAsia="pt-BR"/>
+        </w:rPr>
+        <w:t>. Usada quando você quer gerar uma ação específica em um componente.</w:t>
+      </w:r>
+    </w:p>
+    <w:p>
+      <w:pPr>
+        <w:shd w:val="clear" w:color="auto" w:fill="FFFFFF"/>
+        <w:spacing w:after="0" w:line="240" w:lineRule="auto"/>
+        <w:rPr>
+          <w:rFonts w:ascii="Segoe UI" w:eastAsia="Times New Roman" w:hAnsi="Segoe UI" w:cs="Segoe UI"/>
+          <w:color w:val="29303B"/>
+          <w:sz w:val="27"/>
+          <w:szCs w:val="27"/>
+          <w:lang w:eastAsia="pt-BR"/>
+        </w:rPr>
+      </w:pPr>
+    </w:p>
+    <w:p>
+      <w:pPr>
+        <w:shd w:val="clear" w:color="auto" w:fill="FFFFFF"/>
+        <w:spacing w:after="0" w:line="240" w:lineRule="auto"/>
+        <w:rPr>
+          <w:rFonts w:ascii="Segoe UI" w:eastAsia="Times New Roman" w:hAnsi="Segoe UI" w:cs="Segoe UI"/>
+          <w:color w:val="29303B"/>
+          <w:sz w:val="27"/>
+          <w:szCs w:val="27"/>
+          <w:lang w:eastAsia="pt-BR"/>
+        </w:rPr>
+      </w:pPr>
       <w:bookmarkStart w:id="0" w:name="_GoBack"/>
       <w:bookmarkEnd w:id="0"/>
-      <w:r>
-        <w:rPr>
-          <w:rFonts w:ascii="Segoe UI" w:eastAsia="Times New Roman" w:hAnsi="Segoe UI" w:cs="Segoe UI"/>
-          <w:color w:val="29303B"/>
-          <w:sz w:val="27"/>
-          <w:szCs w:val="27"/>
-          <w:u w:val="single"/>
-          <w:lang w:eastAsia="pt-BR"/>
-        </w:rPr>
-        <w:t>Tarefa</w:t>
-      </w:r>
-      <w:proofErr w:type="spellEnd"/>
-      <w:r>
-        <w:rPr>
-          <w:rFonts w:ascii="Segoe UI" w:eastAsia="Times New Roman" w:hAnsi="Segoe UI" w:cs="Segoe UI"/>
-          <w:color w:val="29303B"/>
-          <w:sz w:val="27"/>
-          <w:szCs w:val="27"/>
-          <w:lang w:eastAsia="pt-BR"/>
-        </w:rPr>
-        <w:t xml:space="preserve"> e repetir os passos da criação do componente Listar</w:t>
-      </w:r>
+    </w:p>
+    <w:p>
+      <w:pPr>
+        <w:shd w:val="clear" w:color="auto" w:fill="FFFFFF"/>
+        <w:spacing w:after="0" w:line="240" w:lineRule="auto"/>
+        <w:rPr>
+          <w:rFonts w:ascii="Segoe UI" w:eastAsia="Times New Roman" w:hAnsi="Segoe UI" w:cs="Segoe UI"/>
+          <w:color w:val="29303B"/>
+          <w:sz w:val="27"/>
+          <w:szCs w:val="27"/>
+          <w:lang w:eastAsia="pt-BR"/>
+        </w:rPr>
+      </w:pPr>
+    </w:p>
+    <w:p>
+      <w:pPr>
+        <w:shd w:val="clear" w:color="auto" w:fill="FFFFFF"/>
+        <w:spacing w:after="0" w:line="240" w:lineRule="auto"/>
+        <w:rPr>
+          <w:rFonts w:ascii="Segoe UI" w:eastAsia="Times New Roman" w:hAnsi="Segoe UI" w:cs="Segoe UI"/>
+          <w:color w:val="29303B"/>
+          <w:sz w:val="27"/>
+          <w:szCs w:val="27"/>
+          <w:lang w:eastAsia="pt-BR"/>
+        </w:rPr>
+      </w:pPr>
     </w:p>
     <w:p>
       <w:pPr>

</xml_diff>

<commit_message>
Criado um filtro (pipe) para conversão de data - Angular
</commit_message>
<xml_diff>
--- a/Angular/Notas Angular.docx
+++ b/Angular/Notas Angular.docx
@@ -8482,17 +8482,7 @@
           <w:szCs w:val="27"/>
           <w:lang w:eastAsia="pt-BR"/>
         </w:rPr>
-        <w:t xml:space="preserve">Como </w:t>
-      </w:r>
-      <w:r>
-        <w:rPr>
-          <w:rFonts w:ascii="Segoe UI" w:eastAsia="Times New Roman" w:hAnsi="Segoe UI" w:cs="Segoe UI"/>
-          <w:color w:val="29303B"/>
-          <w:sz w:val="27"/>
-          <w:szCs w:val="27"/>
-          <w:lang w:eastAsia="pt-BR"/>
-        </w:rPr>
-        <w:t xml:space="preserve">atribuir valor aos </w:t>
+        <w:t xml:space="preserve">Como atribuir valor aos </w:t>
       </w:r>
       <w:r>
         <w:rPr>
@@ -9188,18 +9178,7 @@
           <w:u w:val="single"/>
           <w:lang w:eastAsia="pt-BR"/>
         </w:rPr>
-        <w:t xml:space="preserve">Arquivo: </w:t>
-      </w:r>
-      <w:r>
-        <w:rPr>
-          <w:rFonts w:ascii="Segoe UI" w:eastAsia="Times New Roman" w:hAnsi="Segoe UI" w:cs="Segoe UI"/>
-          <w:color w:val="29303B"/>
-          <w:sz w:val="27"/>
-          <w:szCs w:val="27"/>
-          <w:u w:val="single"/>
-          <w:lang w:eastAsia="pt-BR"/>
-        </w:rPr>
-        <w:t>app-</w:t>
+        <w:t>Arquivo: app-</w:t>
       </w:r>
       <w:proofErr w:type="spellStart"/>
       <w:proofErr w:type="gramStart"/>
@@ -11626,27 +11605,7 @@
           <w:szCs w:val="27"/>
           <w:lang w:eastAsia="pt-BR"/>
         </w:rPr>
-        <w:t xml:space="preserve"> dentro de </w:t>
-      </w:r>
-      <w:r>
-        <w:rPr>
-          <w:rFonts w:ascii="Segoe UI" w:eastAsia="Times New Roman" w:hAnsi="Segoe UI" w:cs="Segoe UI"/>
-          <w:color w:val="29303B"/>
-          <w:sz w:val="27"/>
-          <w:szCs w:val="27"/>
-          <w:lang w:eastAsia="pt-BR"/>
-        </w:rPr>
-        <w:t>listar</w:t>
-      </w:r>
-      <w:r>
-        <w:rPr>
-          <w:rFonts w:ascii="Segoe UI" w:eastAsia="Times New Roman" w:hAnsi="Segoe UI" w:cs="Segoe UI"/>
-          <w:color w:val="29303B"/>
-          <w:sz w:val="27"/>
-          <w:szCs w:val="27"/>
-          <w:lang w:eastAsia="pt-BR"/>
-        </w:rPr>
-        <w:t xml:space="preserve"> para os </w:t>
+        <w:t xml:space="preserve"> dentro de listar para os </w:t>
       </w:r>
       <w:proofErr w:type="spellStart"/>
       <w:r>
@@ -11740,17 +11699,7 @@
           <w:szCs w:val="27"/>
           <w:lang w:eastAsia="pt-BR"/>
         </w:rPr>
-        <w:t xml:space="preserve"> do </w:t>
-      </w:r>
-      <w:r>
-        <w:rPr>
-          <w:rFonts w:ascii="Segoe UI" w:eastAsia="Times New Roman" w:hAnsi="Segoe UI" w:cs="Segoe UI"/>
-          <w:color w:val="29303B"/>
-          <w:sz w:val="27"/>
-          <w:szCs w:val="27"/>
-          <w:lang w:eastAsia="pt-BR"/>
-        </w:rPr>
-        <w:t>listar</w:t>
+        <w:t xml:space="preserve"> do listar</w:t>
       </w:r>
     </w:p>
     <w:p>
@@ -24556,7 +24505,6 @@
           <w:lang w:val="en-US" w:eastAsia="pt-BR"/>
         </w:rPr>
       </w:pPr>
-      <w:bookmarkStart w:id="0" w:name="_GoBack"/>
       <w:r>
         <w:rPr>
           <w:rFonts w:ascii="Consolas" w:eastAsia="Times New Roman" w:hAnsi="Consolas" w:cs="Courier New"/>
@@ -24569,6 +24517,7 @@
         </w:rPr>
         <w:t>@</w:t>
       </w:r>
+      <w:proofErr w:type="spellStart"/>
       <w:proofErr w:type="gramStart"/>
       <w:r>
         <w:rPr>
@@ -24580,9 +24529,9 @@
           <w:shd w:val="clear" w:color="auto" w:fill="F2F3F5"/>
           <w:lang w:val="en-US" w:eastAsia="pt-BR"/>
         </w:rPr>
-        <w:t>ViewChild(</w:t>
-      </w:r>
-      <w:proofErr w:type="gramEnd"/>
+        <w:t>ViewChild</w:t>
+      </w:r>
+      <w:proofErr w:type="spellEnd"/>
       <w:r>
         <w:rPr>
           <w:rFonts w:ascii="Consolas" w:eastAsia="Times New Roman" w:hAnsi="Consolas" w:cs="Courier New"/>
@@ -24593,10 +24542,100 @@
           <w:shd w:val="clear" w:color="auto" w:fill="F2F3F5"/>
           <w:lang w:val="en-US" w:eastAsia="pt-BR"/>
         </w:rPr>
-        <w:t>"conversaoForm", { static: true }) conversaoForm: NgForm;</w:t>
-      </w:r>
-    </w:p>
-    <w:bookmarkEnd w:id="0"/>
+        <w:t>(</w:t>
+      </w:r>
+      <w:proofErr w:type="gramEnd"/>
+      <w:r>
+        <w:rPr>
+          <w:rFonts w:ascii="Consolas" w:eastAsia="Times New Roman" w:hAnsi="Consolas" w:cs="Courier New"/>
+          <w:color w:val="EC5252"/>
+          <w:sz w:val="20"/>
+          <w:szCs w:val="20"/>
+          <w:bdr w:val="single" w:sz="6" w:space="2" w:color="DEDFE0" w:frame="1"/>
+          <w:shd w:val="clear" w:color="auto" w:fill="F2F3F5"/>
+          <w:lang w:val="en-US" w:eastAsia="pt-BR"/>
+        </w:rPr>
+        <w:t>"</w:t>
+      </w:r>
+      <w:proofErr w:type="spellStart"/>
+      <w:r>
+        <w:rPr>
+          <w:rFonts w:ascii="Consolas" w:eastAsia="Times New Roman" w:hAnsi="Consolas" w:cs="Courier New"/>
+          <w:color w:val="EC5252"/>
+          <w:sz w:val="20"/>
+          <w:szCs w:val="20"/>
+          <w:bdr w:val="single" w:sz="6" w:space="2" w:color="DEDFE0" w:frame="1"/>
+          <w:shd w:val="clear" w:color="auto" w:fill="F2F3F5"/>
+          <w:lang w:val="en-US" w:eastAsia="pt-BR"/>
+        </w:rPr>
+        <w:t>conversaoForm</w:t>
+      </w:r>
+      <w:proofErr w:type="spellEnd"/>
+      <w:r>
+        <w:rPr>
+          <w:rFonts w:ascii="Consolas" w:eastAsia="Times New Roman" w:hAnsi="Consolas" w:cs="Courier New"/>
+          <w:color w:val="EC5252"/>
+          <w:sz w:val="20"/>
+          <w:szCs w:val="20"/>
+          <w:bdr w:val="single" w:sz="6" w:space="2" w:color="DEDFE0" w:frame="1"/>
+          <w:shd w:val="clear" w:color="auto" w:fill="F2F3F5"/>
+          <w:lang w:val="en-US" w:eastAsia="pt-BR"/>
+        </w:rPr>
+        <w:t xml:space="preserve">", { static: true }) </w:t>
+      </w:r>
+      <w:proofErr w:type="spellStart"/>
+      <w:r>
+        <w:rPr>
+          <w:rFonts w:ascii="Consolas" w:eastAsia="Times New Roman" w:hAnsi="Consolas" w:cs="Courier New"/>
+          <w:color w:val="EC5252"/>
+          <w:sz w:val="20"/>
+          <w:szCs w:val="20"/>
+          <w:bdr w:val="single" w:sz="6" w:space="2" w:color="DEDFE0" w:frame="1"/>
+          <w:shd w:val="clear" w:color="auto" w:fill="F2F3F5"/>
+          <w:lang w:val="en-US" w:eastAsia="pt-BR"/>
+        </w:rPr>
+        <w:t>conversaoForm</w:t>
+      </w:r>
+      <w:proofErr w:type="spellEnd"/>
+      <w:r>
+        <w:rPr>
+          <w:rFonts w:ascii="Consolas" w:eastAsia="Times New Roman" w:hAnsi="Consolas" w:cs="Courier New"/>
+          <w:color w:val="EC5252"/>
+          <w:sz w:val="20"/>
+          <w:szCs w:val="20"/>
+          <w:bdr w:val="single" w:sz="6" w:space="2" w:color="DEDFE0" w:frame="1"/>
+          <w:shd w:val="clear" w:color="auto" w:fill="F2F3F5"/>
+          <w:lang w:val="en-US" w:eastAsia="pt-BR"/>
+        </w:rPr>
+        <w:t xml:space="preserve">: </w:t>
+      </w:r>
+      <w:proofErr w:type="spellStart"/>
+      <w:r>
+        <w:rPr>
+          <w:rFonts w:ascii="Consolas" w:eastAsia="Times New Roman" w:hAnsi="Consolas" w:cs="Courier New"/>
+          <w:color w:val="EC5252"/>
+          <w:sz w:val="20"/>
+          <w:szCs w:val="20"/>
+          <w:bdr w:val="single" w:sz="6" w:space="2" w:color="DEDFE0" w:frame="1"/>
+          <w:shd w:val="clear" w:color="auto" w:fill="F2F3F5"/>
+          <w:lang w:val="en-US" w:eastAsia="pt-BR"/>
+        </w:rPr>
+        <w:t>NgForm</w:t>
+      </w:r>
+      <w:proofErr w:type="spellEnd"/>
+      <w:r>
+        <w:rPr>
+          <w:rFonts w:ascii="Consolas" w:eastAsia="Times New Roman" w:hAnsi="Consolas" w:cs="Courier New"/>
+          <w:color w:val="EC5252"/>
+          <w:sz w:val="20"/>
+          <w:szCs w:val="20"/>
+          <w:bdr w:val="single" w:sz="6" w:space="2" w:color="DEDFE0" w:frame="1"/>
+          <w:shd w:val="clear" w:color="auto" w:fill="F2F3F5"/>
+          <w:lang w:val="en-US" w:eastAsia="pt-BR"/>
+        </w:rPr>
+        <w:t>;</w:t>
+      </w:r>
+    </w:p>
     <w:p>
       <w:pPr>
         <w:shd w:val="clear" w:color="auto" w:fill="FFFFFF"/>
@@ -25499,6 +25538,8 @@
         <w:spacing w:after="0" w:line="240" w:lineRule="auto"/>
         <w:rPr>
           <w:rFonts w:ascii="Segoe UI" w:eastAsia="Times New Roman" w:hAnsi="Segoe UI" w:cs="Segoe UI"/>
+          <w:b/>
+          <w:bCs/>
           <w:color w:val="29303B"/>
           <w:sz w:val="27"/>
           <w:szCs w:val="27"/>
@@ -25512,12 +25553,26 @@
         <w:spacing w:after="0" w:line="240" w:lineRule="auto"/>
         <w:rPr>
           <w:rFonts w:ascii="Segoe UI" w:eastAsia="Times New Roman" w:hAnsi="Segoe UI" w:cs="Segoe UI"/>
-          <w:color w:val="29303B"/>
-          <w:sz w:val="27"/>
-          <w:szCs w:val="27"/>
-          <w:lang w:eastAsia="pt-BR"/>
-        </w:rPr>
-      </w:pPr>
+          <w:b/>
+          <w:bCs/>
+          <w:color w:val="29303B"/>
+          <w:sz w:val="27"/>
+          <w:szCs w:val="27"/>
+          <w:lang w:eastAsia="pt-BR"/>
+        </w:rPr>
+      </w:pPr>
+      <w:r>
+        <w:rPr>
+          <w:rFonts w:ascii="Segoe UI" w:eastAsia="Times New Roman" w:hAnsi="Segoe UI" w:cs="Segoe UI"/>
+          <w:b/>
+          <w:bCs/>
+          <w:color w:val="29303B"/>
+          <w:sz w:val="27"/>
+          <w:szCs w:val="27"/>
+          <w:lang w:eastAsia="pt-BR"/>
+        </w:rPr>
+        <w:t>Comunicação entre componentes</w:t>
+      </w:r>
     </w:p>
     <w:p>
       <w:pPr>
@@ -25544,6 +25599,16 @@
           <w:lang w:eastAsia="pt-BR"/>
         </w:rPr>
       </w:pPr>
+      <w:r>
+        <w:rPr>
+          <w:rFonts w:ascii="Segoe UI" w:eastAsia="Times New Roman" w:hAnsi="Segoe UI" w:cs="Segoe UI"/>
+          <w:color w:val="29303B"/>
+          <w:sz w:val="27"/>
+          <w:szCs w:val="27"/>
+          <w:lang w:eastAsia="pt-BR"/>
+        </w:rPr>
+        <w:t>Neste caso levamos do componente filho para o componente pai</w:t>
+      </w:r>
     </w:p>
     <w:p>
       <w:pPr>
@@ -25570,6 +25635,1400 @@
           <w:lang w:eastAsia="pt-BR"/>
         </w:rPr>
       </w:pPr>
+      <w:r>
+        <w:rPr>
+          <w:rFonts w:ascii="Segoe UI" w:eastAsia="Times New Roman" w:hAnsi="Segoe UI" w:cs="Segoe UI"/>
+          <w:color w:val="29303B"/>
+          <w:sz w:val="27"/>
+          <w:szCs w:val="27"/>
+          <w:lang w:eastAsia="pt-BR"/>
+        </w:rPr>
+        <w:t>No componente filho:</w:t>
+      </w:r>
+    </w:p>
+    <w:p>
+      <w:pPr>
+        <w:shd w:val="clear" w:color="auto" w:fill="1E1E1E"/>
+        <w:spacing w:after="0" w:line="285" w:lineRule="atLeast"/>
+        <w:rPr>
+          <w:rFonts w:ascii="Consolas" w:eastAsia="Times New Roman" w:hAnsi="Consolas" w:cs="Times New Roman"/>
+          <w:color w:val="D4D4D4"/>
+          <w:sz w:val="21"/>
+          <w:szCs w:val="21"/>
+          <w:lang w:eastAsia="pt-BR"/>
+        </w:rPr>
+      </w:pPr>
+      <w:r>
+        <w:rPr>
+          <w:rFonts w:ascii="Consolas" w:eastAsia="Times New Roman" w:hAnsi="Consolas" w:cs="Times New Roman"/>
+          <w:color w:val="6A9955"/>
+          <w:sz w:val="21"/>
+          <w:szCs w:val="21"/>
+          <w:lang w:eastAsia="pt-BR"/>
+        </w:rPr>
+        <w:t>//para comunicar o componente de conversão com o componente modal, permite receber um parâmetro que vem externo passado de outro componente, basta chamá-lo usando o mesmo nome da tag html já fará com que ele entenda a conversão</w:t>
+      </w:r>
+    </w:p>
+    <w:p>
+      <w:pPr>
+        <w:shd w:val="clear" w:color="auto" w:fill="1E1E1E"/>
+        <w:spacing w:after="0" w:line="285" w:lineRule="atLeast"/>
+        <w:rPr>
+          <w:rFonts w:ascii="Consolas" w:eastAsia="Times New Roman" w:hAnsi="Consolas" w:cs="Times New Roman"/>
+          <w:color w:val="D4D4D4"/>
+          <w:sz w:val="21"/>
+          <w:szCs w:val="21"/>
+          <w:lang w:eastAsia="pt-BR"/>
+        </w:rPr>
+      </w:pPr>
+      <w:r>
+        <w:rPr>
+          <w:rFonts w:ascii="Consolas" w:eastAsia="Times New Roman" w:hAnsi="Consolas" w:cs="Times New Roman"/>
+          <w:color w:val="D4D4D4"/>
+          <w:sz w:val="21"/>
+          <w:szCs w:val="21"/>
+          <w:lang w:eastAsia="pt-BR"/>
+        </w:rPr>
+        <w:t>  @</w:t>
+      </w:r>
+      <w:proofErr w:type="gramStart"/>
+      <w:r>
+        <w:rPr>
+          <w:rFonts w:ascii="Consolas" w:eastAsia="Times New Roman" w:hAnsi="Consolas" w:cs="Times New Roman"/>
+          <w:color w:val="4EC9B0"/>
+          <w:sz w:val="21"/>
+          <w:szCs w:val="21"/>
+          <w:lang w:eastAsia="pt-BR"/>
+        </w:rPr>
+        <w:t>Input</w:t>
+      </w:r>
+      <w:r>
+        <w:rPr>
+          <w:rFonts w:ascii="Consolas" w:eastAsia="Times New Roman" w:hAnsi="Consolas" w:cs="Times New Roman"/>
+          <w:color w:val="D4D4D4"/>
+          <w:sz w:val="21"/>
+          <w:szCs w:val="21"/>
+          <w:lang w:eastAsia="pt-BR"/>
+        </w:rPr>
+        <w:t>(</w:t>
+      </w:r>
+      <w:proofErr w:type="gramEnd"/>
+      <w:r>
+        <w:rPr>
+          <w:rFonts w:ascii="Consolas" w:eastAsia="Times New Roman" w:hAnsi="Consolas" w:cs="Times New Roman"/>
+          <w:color w:val="D4D4D4"/>
+          <w:sz w:val="21"/>
+          <w:szCs w:val="21"/>
+          <w:lang w:eastAsia="pt-BR"/>
+        </w:rPr>
+        <w:t>) </w:t>
+      </w:r>
+      <w:r>
+        <w:rPr>
+          <w:rFonts w:ascii="Consolas" w:eastAsia="Times New Roman" w:hAnsi="Consolas" w:cs="Times New Roman"/>
+          <w:color w:val="9CDCFE"/>
+          <w:sz w:val="21"/>
+          <w:szCs w:val="21"/>
+          <w:lang w:eastAsia="pt-BR"/>
+        </w:rPr>
+        <w:t>id</w:t>
+      </w:r>
+      <w:r>
+        <w:rPr>
+          <w:rFonts w:ascii="Consolas" w:eastAsia="Times New Roman" w:hAnsi="Consolas" w:cs="Times New Roman"/>
+          <w:color w:val="D4D4D4"/>
+          <w:sz w:val="21"/>
+          <w:szCs w:val="21"/>
+          <w:lang w:eastAsia="pt-BR"/>
+        </w:rPr>
+        <w:t>: </w:t>
+      </w:r>
+      <w:proofErr w:type="spellStart"/>
+      <w:r>
+        <w:rPr>
+          <w:rFonts w:ascii="Consolas" w:eastAsia="Times New Roman" w:hAnsi="Consolas" w:cs="Times New Roman"/>
+          <w:color w:val="4EC9B0"/>
+          <w:sz w:val="21"/>
+          <w:szCs w:val="21"/>
+          <w:lang w:eastAsia="pt-BR"/>
+        </w:rPr>
+        <w:t>string</w:t>
+      </w:r>
+      <w:proofErr w:type="spellEnd"/>
+      <w:r>
+        <w:rPr>
+          <w:rFonts w:ascii="Consolas" w:eastAsia="Times New Roman" w:hAnsi="Consolas" w:cs="Times New Roman"/>
+          <w:color w:val="D4D4D4"/>
+          <w:sz w:val="21"/>
+          <w:szCs w:val="21"/>
+          <w:lang w:eastAsia="pt-BR"/>
+        </w:rPr>
+        <w:t>;</w:t>
+      </w:r>
+    </w:p>
+    <w:p>
+      <w:pPr>
+        <w:shd w:val="clear" w:color="auto" w:fill="1E1E1E"/>
+        <w:spacing w:after="0" w:line="285" w:lineRule="atLeast"/>
+        <w:rPr>
+          <w:rFonts w:ascii="Consolas" w:eastAsia="Times New Roman" w:hAnsi="Consolas" w:cs="Times New Roman"/>
+          <w:color w:val="D4D4D4"/>
+          <w:sz w:val="21"/>
+          <w:szCs w:val="21"/>
+          <w:lang w:eastAsia="pt-BR"/>
+        </w:rPr>
+      </w:pPr>
+      <w:r>
+        <w:rPr>
+          <w:rFonts w:ascii="Consolas" w:eastAsia="Times New Roman" w:hAnsi="Consolas" w:cs="Times New Roman"/>
+          <w:color w:val="D4D4D4"/>
+          <w:sz w:val="21"/>
+          <w:szCs w:val="21"/>
+          <w:lang w:eastAsia="pt-BR"/>
+        </w:rPr>
+        <w:t>  @</w:t>
+      </w:r>
+      <w:proofErr w:type="gramStart"/>
+      <w:r>
+        <w:rPr>
+          <w:rFonts w:ascii="Consolas" w:eastAsia="Times New Roman" w:hAnsi="Consolas" w:cs="Times New Roman"/>
+          <w:color w:val="4EC9B0"/>
+          <w:sz w:val="21"/>
+          <w:szCs w:val="21"/>
+          <w:lang w:eastAsia="pt-BR"/>
+        </w:rPr>
+        <w:t>Input</w:t>
+      </w:r>
+      <w:r>
+        <w:rPr>
+          <w:rFonts w:ascii="Consolas" w:eastAsia="Times New Roman" w:hAnsi="Consolas" w:cs="Times New Roman"/>
+          <w:color w:val="D4D4D4"/>
+          <w:sz w:val="21"/>
+          <w:szCs w:val="21"/>
+          <w:lang w:eastAsia="pt-BR"/>
+        </w:rPr>
+        <w:t>(</w:t>
+      </w:r>
+      <w:proofErr w:type="gramEnd"/>
+      <w:r>
+        <w:rPr>
+          <w:rFonts w:ascii="Consolas" w:eastAsia="Times New Roman" w:hAnsi="Consolas" w:cs="Times New Roman"/>
+          <w:color w:val="D4D4D4"/>
+          <w:sz w:val="21"/>
+          <w:szCs w:val="21"/>
+          <w:lang w:eastAsia="pt-BR"/>
+        </w:rPr>
+        <w:t>) </w:t>
+      </w:r>
+      <w:proofErr w:type="spellStart"/>
+      <w:r>
+        <w:rPr>
+          <w:rFonts w:ascii="Consolas" w:eastAsia="Times New Roman" w:hAnsi="Consolas" w:cs="Times New Roman"/>
+          <w:color w:val="9CDCFE"/>
+          <w:sz w:val="21"/>
+          <w:szCs w:val="21"/>
+          <w:lang w:eastAsia="pt-BR"/>
+        </w:rPr>
+        <w:t>conversaoResponse</w:t>
+      </w:r>
+      <w:proofErr w:type="spellEnd"/>
+      <w:r>
+        <w:rPr>
+          <w:rFonts w:ascii="Consolas" w:eastAsia="Times New Roman" w:hAnsi="Consolas" w:cs="Times New Roman"/>
+          <w:color w:val="D4D4D4"/>
+          <w:sz w:val="21"/>
+          <w:szCs w:val="21"/>
+          <w:lang w:eastAsia="pt-BR"/>
+        </w:rPr>
+        <w:t>: </w:t>
+      </w:r>
+      <w:proofErr w:type="spellStart"/>
+      <w:r>
+        <w:rPr>
+          <w:rFonts w:ascii="Consolas" w:eastAsia="Times New Roman" w:hAnsi="Consolas" w:cs="Times New Roman"/>
+          <w:color w:val="4EC9B0"/>
+          <w:sz w:val="21"/>
+          <w:szCs w:val="21"/>
+          <w:lang w:eastAsia="pt-BR"/>
+        </w:rPr>
+        <w:t>ConversaoResponse</w:t>
+      </w:r>
+      <w:proofErr w:type="spellEnd"/>
+      <w:r>
+        <w:rPr>
+          <w:rFonts w:ascii="Consolas" w:eastAsia="Times New Roman" w:hAnsi="Consolas" w:cs="Times New Roman"/>
+          <w:color w:val="D4D4D4"/>
+          <w:sz w:val="21"/>
+          <w:szCs w:val="21"/>
+          <w:lang w:eastAsia="pt-BR"/>
+        </w:rPr>
+        <w:t>;</w:t>
+      </w:r>
+    </w:p>
+    <w:p>
+      <w:pPr>
+        <w:shd w:val="clear" w:color="auto" w:fill="1E1E1E"/>
+        <w:spacing w:after="0" w:line="285" w:lineRule="atLeast"/>
+        <w:rPr>
+          <w:rFonts w:ascii="Consolas" w:eastAsia="Times New Roman" w:hAnsi="Consolas" w:cs="Times New Roman"/>
+          <w:color w:val="D4D4D4"/>
+          <w:sz w:val="21"/>
+          <w:szCs w:val="21"/>
+          <w:lang w:eastAsia="pt-BR"/>
+        </w:rPr>
+      </w:pPr>
+      <w:r>
+        <w:rPr>
+          <w:rFonts w:ascii="Consolas" w:eastAsia="Times New Roman" w:hAnsi="Consolas" w:cs="Times New Roman"/>
+          <w:color w:val="D4D4D4"/>
+          <w:sz w:val="21"/>
+          <w:szCs w:val="21"/>
+          <w:lang w:eastAsia="pt-BR"/>
+        </w:rPr>
+        <w:t>  @</w:t>
+      </w:r>
+      <w:proofErr w:type="gramStart"/>
+      <w:r>
+        <w:rPr>
+          <w:rFonts w:ascii="Consolas" w:eastAsia="Times New Roman" w:hAnsi="Consolas" w:cs="Times New Roman"/>
+          <w:color w:val="4EC9B0"/>
+          <w:sz w:val="21"/>
+          <w:szCs w:val="21"/>
+          <w:lang w:eastAsia="pt-BR"/>
+        </w:rPr>
+        <w:t>Input</w:t>
+      </w:r>
+      <w:r>
+        <w:rPr>
+          <w:rFonts w:ascii="Consolas" w:eastAsia="Times New Roman" w:hAnsi="Consolas" w:cs="Times New Roman"/>
+          <w:color w:val="D4D4D4"/>
+          <w:sz w:val="21"/>
+          <w:szCs w:val="21"/>
+          <w:lang w:eastAsia="pt-BR"/>
+        </w:rPr>
+        <w:t>(</w:t>
+      </w:r>
+      <w:proofErr w:type="gramEnd"/>
+      <w:r>
+        <w:rPr>
+          <w:rFonts w:ascii="Consolas" w:eastAsia="Times New Roman" w:hAnsi="Consolas" w:cs="Times New Roman"/>
+          <w:color w:val="D4D4D4"/>
+          <w:sz w:val="21"/>
+          <w:szCs w:val="21"/>
+          <w:lang w:eastAsia="pt-BR"/>
+        </w:rPr>
+        <w:t>) </w:t>
+      </w:r>
+      <w:proofErr w:type="spellStart"/>
+      <w:r>
+        <w:rPr>
+          <w:rFonts w:ascii="Consolas" w:eastAsia="Times New Roman" w:hAnsi="Consolas" w:cs="Times New Roman"/>
+          <w:color w:val="9CDCFE"/>
+          <w:sz w:val="21"/>
+          <w:szCs w:val="21"/>
+          <w:lang w:eastAsia="pt-BR"/>
+        </w:rPr>
+        <w:t>conversao</w:t>
+      </w:r>
+      <w:proofErr w:type="spellEnd"/>
+      <w:r>
+        <w:rPr>
+          <w:rFonts w:ascii="Consolas" w:eastAsia="Times New Roman" w:hAnsi="Consolas" w:cs="Times New Roman"/>
+          <w:color w:val="D4D4D4"/>
+          <w:sz w:val="21"/>
+          <w:szCs w:val="21"/>
+          <w:lang w:eastAsia="pt-BR"/>
+        </w:rPr>
+        <w:t>: </w:t>
+      </w:r>
+      <w:proofErr w:type="spellStart"/>
+      <w:r>
+        <w:rPr>
+          <w:rFonts w:ascii="Consolas" w:eastAsia="Times New Roman" w:hAnsi="Consolas" w:cs="Times New Roman"/>
+          <w:color w:val="4EC9B0"/>
+          <w:sz w:val="21"/>
+          <w:szCs w:val="21"/>
+          <w:lang w:eastAsia="pt-BR"/>
+        </w:rPr>
+        <w:t>Conversao</w:t>
+      </w:r>
+      <w:proofErr w:type="spellEnd"/>
+      <w:r>
+        <w:rPr>
+          <w:rFonts w:ascii="Consolas" w:eastAsia="Times New Roman" w:hAnsi="Consolas" w:cs="Times New Roman"/>
+          <w:color w:val="D4D4D4"/>
+          <w:sz w:val="21"/>
+          <w:szCs w:val="21"/>
+          <w:lang w:eastAsia="pt-BR"/>
+        </w:rPr>
+        <w:t> = </w:t>
+      </w:r>
+      <w:r>
+        <w:rPr>
+          <w:rFonts w:ascii="Consolas" w:eastAsia="Times New Roman" w:hAnsi="Consolas" w:cs="Times New Roman"/>
+          <w:color w:val="569CD6"/>
+          <w:sz w:val="21"/>
+          <w:szCs w:val="21"/>
+          <w:lang w:eastAsia="pt-BR"/>
+        </w:rPr>
+        <w:t>new</w:t>
+      </w:r>
+      <w:r>
+        <w:rPr>
+          <w:rFonts w:ascii="Consolas" w:eastAsia="Times New Roman" w:hAnsi="Consolas" w:cs="Times New Roman"/>
+          <w:color w:val="D4D4D4"/>
+          <w:sz w:val="21"/>
+          <w:szCs w:val="21"/>
+          <w:lang w:eastAsia="pt-BR"/>
+        </w:rPr>
+        <w:t> </w:t>
+      </w:r>
+      <w:proofErr w:type="spellStart"/>
+      <w:r>
+        <w:rPr>
+          <w:rFonts w:ascii="Consolas" w:eastAsia="Times New Roman" w:hAnsi="Consolas" w:cs="Times New Roman"/>
+          <w:color w:val="4EC9B0"/>
+          <w:sz w:val="21"/>
+          <w:szCs w:val="21"/>
+          <w:lang w:eastAsia="pt-BR"/>
+        </w:rPr>
+        <w:t>Conversao</w:t>
+      </w:r>
+      <w:proofErr w:type="spellEnd"/>
+      <w:r>
+        <w:rPr>
+          <w:rFonts w:ascii="Consolas" w:eastAsia="Times New Roman" w:hAnsi="Consolas" w:cs="Times New Roman"/>
+          <w:color w:val="D4D4D4"/>
+          <w:sz w:val="21"/>
+          <w:szCs w:val="21"/>
+          <w:lang w:eastAsia="pt-BR"/>
+        </w:rPr>
+        <w:t>();</w:t>
+      </w:r>
+    </w:p>
+    <w:p>
+      <w:pPr>
+        <w:shd w:val="clear" w:color="auto" w:fill="FFFFFF"/>
+        <w:spacing w:after="0" w:line="240" w:lineRule="auto"/>
+        <w:rPr>
+          <w:rFonts w:ascii="Segoe UI" w:eastAsia="Times New Roman" w:hAnsi="Segoe UI" w:cs="Segoe UI"/>
+          <w:color w:val="29303B"/>
+          <w:sz w:val="27"/>
+          <w:szCs w:val="27"/>
+          <w:lang w:eastAsia="pt-BR"/>
+        </w:rPr>
+      </w:pPr>
+      <w:r>
+        <w:rPr>
+          <w:rFonts w:ascii="Segoe UI" w:eastAsia="Times New Roman" w:hAnsi="Segoe UI" w:cs="Segoe UI"/>
+          <w:color w:val="29303B"/>
+          <w:sz w:val="27"/>
+          <w:szCs w:val="27"/>
+          <w:lang w:eastAsia="pt-BR"/>
+        </w:rPr>
+        <w:t>No HTML do componente pai:</w:t>
+      </w:r>
+    </w:p>
+    <w:p>
+      <w:pPr>
+        <w:shd w:val="clear" w:color="auto" w:fill="1E1E1E"/>
+        <w:spacing w:after="0" w:line="285" w:lineRule="atLeast"/>
+        <w:rPr>
+          <w:rFonts w:ascii="Consolas" w:eastAsia="Times New Roman" w:hAnsi="Consolas" w:cs="Times New Roman"/>
+          <w:color w:val="D4D4D4"/>
+          <w:sz w:val="21"/>
+          <w:szCs w:val="21"/>
+          <w:lang w:eastAsia="pt-BR"/>
+        </w:rPr>
+      </w:pPr>
+      <w:r>
+        <w:rPr>
+          <w:rFonts w:ascii="Consolas" w:eastAsia="Times New Roman" w:hAnsi="Consolas" w:cs="Times New Roman"/>
+          <w:color w:val="9CDCFE"/>
+          <w:sz w:val="21"/>
+          <w:szCs w:val="21"/>
+          <w:lang w:eastAsia="pt-BR"/>
+        </w:rPr>
+        <w:t>[id]</w:t>
+      </w:r>
+      <w:r>
+        <w:rPr>
+          <w:rFonts w:ascii="Consolas" w:eastAsia="Times New Roman" w:hAnsi="Consolas" w:cs="Times New Roman"/>
+          <w:color w:val="D4D4D4"/>
+          <w:sz w:val="21"/>
+          <w:szCs w:val="21"/>
+          <w:lang w:eastAsia="pt-BR"/>
+        </w:rPr>
+        <w:t>=</w:t>
+      </w:r>
+      <w:r>
+        <w:rPr>
+          <w:rFonts w:ascii="Consolas" w:eastAsia="Times New Roman" w:hAnsi="Consolas" w:cs="Times New Roman"/>
+          <w:color w:val="CE9178"/>
+          <w:sz w:val="21"/>
+          <w:szCs w:val="21"/>
+          <w:lang w:eastAsia="pt-BR"/>
+        </w:rPr>
+        <w:t>"'modal-</w:t>
+      </w:r>
+      <w:proofErr w:type="spellStart"/>
+      <w:r>
+        <w:rPr>
+          <w:rFonts w:ascii="Consolas" w:eastAsia="Times New Roman" w:hAnsi="Consolas" w:cs="Times New Roman"/>
+          <w:color w:val="CE9178"/>
+          <w:sz w:val="21"/>
+          <w:szCs w:val="21"/>
+          <w:lang w:eastAsia="pt-BR"/>
+        </w:rPr>
+        <w:t>cotacao</w:t>
+      </w:r>
+      <w:proofErr w:type="spellEnd"/>
+      <w:r>
+        <w:rPr>
+          <w:rFonts w:ascii="Consolas" w:eastAsia="Times New Roman" w:hAnsi="Consolas" w:cs="Times New Roman"/>
+          <w:color w:val="CE9178"/>
+          <w:sz w:val="21"/>
+          <w:szCs w:val="21"/>
+          <w:lang w:eastAsia="pt-BR"/>
+        </w:rPr>
+        <w:t>'"</w:t>
+      </w:r>
+    </w:p>
+    <w:p>
+      <w:pPr>
+        <w:shd w:val="clear" w:color="auto" w:fill="1E1E1E"/>
+        <w:spacing w:after="0" w:line="285" w:lineRule="atLeast"/>
+        <w:rPr>
+          <w:rFonts w:ascii="Consolas" w:eastAsia="Times New Roman" w:hAnsi="Consolas" w:cs="Times New Roman"/>
+          <w:color w:val="D4D4D4"/>
+          <w:sz w:val="21"/>
+          <w:szCs w:val="21"/>
+          <w:lang w:eastAsia="pt-BR"/>
+        </w:rPr>
+      </w:pPr>
+      <w:r>
+        <w:rPr>
+          <w:rFonts w:ascii="Consolas" w:eastAsia="Times New Roman" w:hAnsi="Consolas" w:cs="Times New Roman"/>
+          <w:color w:val="D4D4D4"/>
+          <w:sz w:val="21"/>
+          <w:szCs w:val="21"/>
+          <w:lang w:eastAsia="pt-BR"/>
+        </w:rPr>
+        <w:t>         </w:t>
+      </w:r>
+      <w:r>
+        <w:rPr>
+          <w:rFonts w:ascii="Consolas" w:eastAsia="Times New Roman" w:hAnsi="Consolas" w:cs="Times New Roman"/>
+          <w:color w:val="9CDCFE"/>
+          <w:sz w:val="21"/>
+          <w:szCs w:val="21"/>
+          <w:lang w:eastAsia="pt-BR"/>
+        </w:rPr>
+        <w:t>[</w:t>
+      </w:r>
+      <w:proofErr w:type="spellStart"/>
+      <w:r>
+        <w:rPr>
+          <w:rFonts w:ascii="Consolas" w:eastAsia="Times New Roman" w:hAnsi="Consolas" w:cs="Times New Roman"/>
+          <w:color w:val="9CDCFE"/>
+          <w:sz w:val="21"/>
+          <w:szCs w:val="21"/>
+          <w:lang w:eastAsia="pt-BR"/>
+        </w:rPr>
+        <w:t>conversaoResponse</w:t>
+      </w:r>
+      <w:proofErr w:type="spellEnd"/>
+      <w:r>
+        <w:rPr>
+          <w:rFonts w:ascii="Consolas" w:eastAsia="Times New Roman" w:hAnsi="Consolas" w:cs="Times New Roman"/>
+          <w:color w:val="9CDCFE"/>
+          <w:sz w:val="21"/>
+          <w:szCs w:val="21"/>
+          <w:lang w:eastAsia="pt-BR"/>
+        </w:rPr>
+        <w:t>]</w:t>
+      </w:r>
+      <w:r>
+        <w:rPr>
+          <w:rFonts w:ascii="Consolas" w:eastAsia="Times New Roman" w:hAnsi="Consolas" w:cs="Times New Roman"/>
+          <w:color w:val="D4D4D4"/>
+          <w:sz w:val="21"/>
+          <w:szCs w:val="21"/>
+          <w:lang w:eastAsia="pt-BR"/>
+        </w:rPr>
+        <w:t>=</w:t>
+      </w:r>
+      <w:r>
+        <w:rPr>
+          <w:rFonts w:ascii="Consolas" w:eastAsia="Times New Roman" w:hAnsi="Consolas" w:cs="Times New Roman"/>
+          <w:color w:val="CE9178"/>
+          <w:sz w:val="21"/>
+          <w:szCs w:val="21"/>
+          <w:lang w:eastAsia="pt-BR"/>
+        </w:rPr>
+        <w:t>"</w:t>
+      </w:r>
+      <w:proofErr w:type="spellStart"/>
+      <w:r>
+        <w:rPr>
+          <w:rFonts w:ascii="Consolas" w:eastAsia="Times New Roman" w:hAnsi="Consolas" w:cs="Times New Roman"/>
+          <w:color w:val="CE9178"/>
+          <w:sz w:val="21"/>
+          <w:szCs w:val="21"/>
+          <w:lang w:eastAsia="pt-BR"/>
+        </w:rPr>
+        <w:t>conversaoResponse</w:t>
+      </w:r>
+      <w:proofErr w:type="spellEnd"/>
+      <w:r>
+        <w:rPr>
+          <w:rFonts w:ascii="Consolas" w:eastAsia="Times New Roman" w:hAnsi="Consolas" w:cs="Times New Roman"/>
+          <w:color w:val="CE9178"/>
+          <w:sz w:val="21"/>
+          <w:szCs w:val="21"/>
+          <w:lang w:eastAsia="pt-BR"/>
+        </w:rPr>
+        <w:t>"</w:t>
+      </w:r>
+    </w:p>
+    <w:p>
+      <w:pPr>
+        <w:shd w:val="clear" w:color="auto" w:fill="1E1E1E"/>
+        <w:spacing w:after="0" w:line="285" w:lineRule="atLeast"/>
+        <w:rPr>
+          <w:rFonts w:ascii="Consolas" w:eastAsia="Times New Roman" w:hAnsi="Consolas" w:cs="Times New Roman"/>
+          <w:color w:val="D4D4D4"/>
+          <w:sz w:val="21"/>
+          <w:szCs w:val="21"/>
+          <w:lang w:eastAsia="pt-BR"/>
+        </w:rPr>
+      </w:pPr>
+      <w:r>
+        <w:rPr>
+          <w:rFonts w:ascii="Consolas" w:eastAsia="Times New Roman" w:hAnsi="Consolas" w:cs="Times New Roman"/>
+          <w:color w:val="D4D4D4"/>
+          <w:sz w:val="21"/>
+          <w:szCs w:val="21"/>
+          <w:lang w:eastAsia="pt-BR"/>
+        </w:rPr>
+        <w:t>         </w:t>
+      </w:r>
+      <w:r>
+        <w:rPr>
+          <w:rFonts w:ascii="Consolas" w:eastAsia="Times New Roman" w:hAnsi="Consolas" w:cs="Times New Roman"/>
+          <w:color w:val="9CDCFE"/>
+          <w:sz w:val="21"/>
+          <w:szCs w:val="21"/>
+          <w:lang w:eastAsia="pt-BR"/>
+        </w:rPr>
+        <w:t>[</w:t>
+      </w:r>
+      <w:proofErr w:type="spellStart"/>
+      <w:r>
+        <w:rPr>
+          <w:rFonts w:ascii="Consolas" w:eastAsia="Times New Roman" w:hAnsi="Consolas" w:cs="Times New Roman"/>
+          <w:color w:val="9CDCFE"/>
+          <w:sz w:val="21"/>
+          <w:szCs w:val="21"/>
+          <w:lang w:eastAsia="pt-BR"/>
+        </w:rPr>
+        <w:t>conversao</w:t>
+      </w:r>
+      <w:proofErr w:type="spellEnd"/>
+      <w:r>
+        <w:rPr>
+          <w:rFonts w:ascii="Consolas" w:eastAsia="Times New Roman" w:hAnsi="Consolas" w:cs="Times New Roman"/>
+          <w:color w:val="9CDCFE"/>
+          <w:sz w:val="21"/>
+          <w:szCs w:val="21"/>
+          <w:lang w:eastAsia="pt-BR"/>
+        </w:rPr>
+        <w:t>]</w:t>
+      </w:r>
+      <w:r>
+        <w:rPr>
+          <w:rFonts w:ascii="Consolas" w:eastAsia="Times New Roman" w:hAnsi="Consolas" w:cs="Times New Roman"/>
+          <w:color w:val="D4D4D4"/>
+          <w:sz w:val="21"/>
+          <w:szCs w:val="21"/>
+          <w:lang w:eastAsia="pt-BR"/>
+        </w:rPr>
+        <w:t>=</w:t>
+      </w:r>
+      <w:r>
+        <w:rPr>
+          <w:rFonts w:ascii="Consolas" w:eastAsia="Times New Roman" w:hAnsi="Consolas" w:cs="Times New Roman"/>
+          <w:color w:val="CE9178"/>
+          <w:sz w:val="21"/>
+          <w:szCs w:val="21"/>
+          <w:lang w:eastAsia="pt-BR"/>
+        </w:rPr>
+        <w:t>"</w:t>
+      </w:r>
+      <w:proofErr w:type="spellStart"/>
+      <w:r>
+        <w:rPr>
+          <w:rFonts w:ascii="Consolas" w:eastAsia="Times New Roman" w:hAnsi="Consolas" w:cs="Times New Roman"/>
+          <w:color w:val="CE9178"/>
+          <w:sz w:val="21"/>
+          <w:szCs w:val="21"/>
+          <w:lang w:eastAsia="pt-BR"/>
+        </w:rPr>
+        <w:t>conversao</w:t>
+      </w:r>
+      <w:proofErr w:type="spellEnd"/>
+      <w:r>
+        <w:rPr>
+          <w:rFonts w:ascii="Consolas" w:eastAsia="Times New Roman" w:hAnsi="Consolas" w:cs="Times New Roman"/>
+          <w:color w:val="CE9178"/>
+          <w:sz w:val="21"/>
+          <w:szCs w:val="21"/>
+          <w:lang w:eastAsia="pt-BR"/>
+        </w:rPr>
+        <w:t>"</w:t>
+      </w:r>
+    </w:p>
+    <w:p>
+      <w:pPr>
+        <w:shd w:val="clear" w:color="auto" w:fill="FFFFFF"/>
+        <w:spacing w:after="0" w:line="240" w:lineRule="auto"/>
+        <w:rPr>
+          <w:rFonts w:ascii="Segoe UI" w:eastAsia="Times New Roman" w:hAnsi="Segoe UI" w:cs="Segoe UI"/>
+          <w:color w:val="29303B"/>
+          <w:sz w:val="27"/>
+          <w:szCs w:val="27"/>
+          <w:lang w:eastAsia="pt-BR"/>
+        </w:rPr>
+      </w:pPr>
+    </w:p>
+    <w:p>
+      <w:pPr>
+        <w:shd w:val="clear" w:color="auto" w:fill="FFFFFF"/>
+        <w:spacing w:after="0" w:line="240" w:lineRule="auto"/>
+        <w:rPr>
+          <w:rFonts w:ascii="Segoe UI" w:eastAsia="Times New Roman" w:hAnsi="Segoe UI" w:cs="Segoe UI"/>
+          <w:color w:val="29303B"/>
+          <w:sz w:val="27"/>
+          <w:szCs w:val="27"/>
+          <w:lang w:eastAsia="pt-BR"/>
+        </w:rPr>
+      </w:pPr>
+      <w:r>
+        <w:rPr>
+          <w:rFonts w:ascii="Segoe UI" w:eastAsia="Times New Roman" w:hAnsi="Segoe UI" w:cs="Segoe UI"/>
+          <w:color w:val="29303B"/>
+          <w:sz w:val="27"/>
+          <w:szCs w:val="27"/>
+          <w:lang w:eastAsia="pt-BR"/>
+        </w:rPr>
+        <w:t>No componente filho:</w:t>
+      </w:r>
+    </w:p>
+    <w:p>
+      <w:pPr>
+        <w:shd w:val="clear" w:color="auto" w:fill="1E1E1E"/>
+        <w:spacing w:after="0" w:line="285" w:lineRule="atLeast"/>
+        <w:rPr>
+          <w:rFonts w:ascii="Consolas" w:eastAsia="Times New Roman" w:hAnsi="Consolas" w:cs="Times New Roman"/>
+          <w:color w:val="D4D4D4"/>
+          <w:sz w:val="21"/>
+          <w:szCs w:val="21"/>
+          <w:lang w:eastAsia="pt-BR"/>
+        </w:rPr>
+      </w:pPr>
+      <w:r>
+        <w:rPr>
+          <w:rFonts w:ascii="Consolas" w:eastAsia="Times New Roman" w:hAnsi="Consolas" w:cs="Times New Roman"/>
+          <w:color w:val="D4D4D4"/>
+          <w:sz w:val="21"/>
+          <w:szCs w:val="21"/>
+          <w:lang w:eastAsia="pt-BR"/>
+        </w:rPr>
+        <w:t>  </w:t>
+      </w:r>
+      <w:r>
+        <w:rPr>
+          <w:rFonts w:ascii="Consolas" w:eastAsia="Times New Roman" w:hAnsi="Consolas" w:cs="Times New Roman"/>
+          <w:color w:val="6A9955"/>
+          <w:sz w:val="21"/>
+          <w:szCs w:val="21"/>
+          <w:lang w:eastAsia="pt-BR"/>
+        </w:rPr>
+        <w:t>//Neste caso o EventEmitter funciona "parecido" com um </w:t>
+      </w:r>
+      <w:proofErr w:type="spellStart"/>
+      <w:r>
+        <w:rPr>
+          <w:rFonts w:ascii="Consolas" w:eastAsia="Times New Roman" w:hAnsi="Consolas" w:cs="Times New Roman"/>
+          <w:color w:val="6A9955"/>
+          <w:sz w:val="21"/>
+          <w:szCs w:val="21"/>
+          <w:lang w:eastAsia="pt-BR"/>
+        </w:rPr>
+        <w:t>observable</w:t>
+      </w:r>
+      <w:proofErr w:type="spellEnd"/>
+      <w:r>
+        <w:rPr>
+          <w:rFonts w:ascii="Consolas" w:eastAsia="Times New Roman" w:hAnsi="Consolas" w:cs="Times New Roman"/>
+          <w:color w:val="6A9955"/>
+          <w:sz w:val="21"/>
+          <w:szCs w:val="21"/>
+          <w:lang w:eastAsia="pt-BR"/>
+        </w:rPr>
+        <w:t>,</w:t>
+      </w:r>
+      <w:r>
+        <w:rPr>
+          <w:rFonts w:ascii="Consolas" w:eastAsia="Times New Roman" w:hAnsi="Consolas" w:cs="Times New Roman"/>
+          <w:color w:val="6A9955"/>
+          <w:sz w:val="21"/>
+          <w:szCs w:val="21"/>
+          <w:lang w:eastAsia="pt-BR"/>
+        </w:rPr>
+        <w:t xml:space="preserve"> mas do lado inverso,</w:t>
+      </w:r>
+      <w:r>
+        <w:rPr>
+          <w:rFonts w:ascii="Consolas" w:eastAsia="Times New Roman" w:hAnsi="Consolas" w:cs="Times New Roman"/>
+          <w:color w:val="6A9955"/>
+          <w:sz w:val="21"/>
+          <w:szCs w:val="21"/>
+          <w:lang w:eastAsia="pt-BR"/>
+        </w:rPr>
+        <w:t> aqui criamos a anotação com o nome do método que queremos e também um método que diz para chamar o evento quando ele ocorrer e no HTML chamamos o mesmo nome e dizemos o que ele deve fazer Ex: (onConfirm)="init()" neste caso o onConfirm informa que o método init() do nosso componente pai deve ser chamado</w:t>
+      </w:r>
+    </w:p>
+    <w:p>
+      <w:pPr>
+        <w:shd w:val="clear" w:color="auto" w:fill="1E1E1E"/>
+        <w:spacing w:after="0" w:line="285" w:lineRule="atLeast"/>
+        <w:rPr>
+          <w:rFonts w:ascii="Consolas" w:eastAsia="Times New Roman" w:hAnsi="Consolas" w:cs="Times New Roman"/>
+          <w:color w:val="D4D4D4"/>
+          <w:sz w:val="21"/>
+          <w:szCs w:val="21"/>
+          <w:lang w:eastAsia="pt-BR"/>
+        </w:rPr>
+      </w:pPr>
+      <w:r>
+        <w:rPr>
+          <w:rFonts w:ascii="Consolas" w:eastAsia="Times New Roman" w:hAnsi="Consolas" w:cs="Times New Roman"/>
+          <w:color w:val="D4D4D4"/>
+          <w:sz w:val="21"/>
+          <w:szCs w:val="21"/>
+          <w:lang w:eastAsia="pt-BR"/>
+        </w:rPr>
+        <w:t>  @</w:t>
+      </w:r>
+      <w:proofErr w:type="gramStart"/>
+      <w:r>
+        <w:rPr>
+          <w:rFonts w:ascii="Consolas" w:eastAsia="Times New Roman" w:hAnsi="Consolas" w:cs="Times New Roman"/>
+          <w:color w:val="4EC9B0"/>
+          <w:sz w:val="21"/>
+          <w:szCs w:val="21"/>
+          <w:lang w:eastAsia="pt-BR"/>
+        </w:rPr>
+        <w:t>Output</w:t>
+      </w:r>
+      <w:r>
+        <w:rPr>
+          <w:rFonts w:ascii="Consolas" w:eastAsia="Times New Roman" w:hAnsi="Consolas" w:cs="Times New Roman"/>
+          <w:color w:val="D4D4D4"/>
+          <w:sz w:val="21"/>
+          <w:szCs w:val="21"/>
+          <w:lang w:eastAsia="pt-BR"/>
+        </w:rPr>
+        <w:t>(</w:t>
+      </w:r>
+      <w:proofErr w:type="gramEnd"/>
+      <w:r>
+        <w:rPr>
+          <w:rFonts w:ascii="Consolas" w:eastAsia="Times New Roman" w:hAnsi="Consolas" w:cs="Times New Roman"/>
+          <w:color w:val="D4D4D4"/>
+          <w:sz w:val="21"/>
+          <w:szCs w:val="21"/>
+          <w:lang w:eastAsia="pt-BR"/>
+        </w:rPr>
+        <w:t>) </w:t>
+      </w:r>
+      <w:r>
+        <w:rPr>
+          <w:rFonts w:ascii="Consolas" w:eastAsia="Times New Roman" w:hAnsi="Consolas" w:cs="Times New Roman"/>
+          <w:color w:val="9CDCFE"/>
+          <w:sz w:val="21"/>
+          <w:szCs w:val="21"/>
+          <w:lang w:eastAsia="pt-BR"/>
+        </w:rPr>
+        <w:t>onConfirm</w:t>
+      </w:r>
+      <w:r>
+        <w:rPr>
+          <w:rFonts w:ascii="Consolas" w:eastAsia="Times New Roman" w:hAnsi="Consolas" w:cs="Times New Roman"/>
+          <w:color w:val="D4D4D4"/>
+          <w:sz w:val="21"/>
+          <w:szCs w:val="21"/>
+          <w:lang w:eastAsia="pt-BR"/>
+        </w:rPr>
+        <w:t>: </w:t>
+      </w:r>
+      <w:r>
+        <w:rPr>
+          <w:rFonts w:ascii="Consolas" w:eastAsia="Times New Roman" w:hAnsi="Consolas" w:cs="Times New Roman"/>
+          <w:color w:val="4EC9B0"/>
+          <w:sz w:val="21"/>
+          <w:szCs w:val="21"/>
+          <w:lang w:eastAsia="pt-BR"/>
+        </w:rPr>
+        <w:t>EventEmitter</w:t>
+      </w:r>
+      <w:r>
+        <w:rPr>
+          <w:rFonts w:ascii="Consolas" w:eastAsia="Times New Roman" w:hAnsi="Consolas" w:cs="Times New Roman"/>
+          <w:color w:val="D4D4D4"/>
+          <w:sz w:val="21"/>
+          <w:szCs w:val="21"/>
+          <w:lang w:eastAsia="pt-BR"/>
+        </w:rPr>
+        <w:t>&lt;</w:t>
+      </w:r>
+      <w:r>
+        <w:rPr>
+          <w:rFonts w:ascii="Consolas" w:eastAsia="Times New Roman" w:hAnsi="Consolas" w:cs="Times New Roman"/>
+          <w:color w:val="4EC9B0"/>
+          <w:sz w:val="21"/>
+          <w:szCs w:val="21"/>
+          <w:lang w:eastAsia="pt-BR"/>
+        </w:rPr>
+        <w:t>any</w:t>
+      </w:r>
+      <w:r>
+        <w:rPr>
+          <w:rFonts w:ascii="Consolas" w:eastAsia="Times New Roman" w:hAnsi="Consolas" w:cs="Times New Roman"/>
+          <w:color w:val="D4D4D4"/>
+          <w:sz w:val="21"/>
+          <w:szCs w:val="21"/>
+          <w:lang w:eastAsia="pt-BR"/>
+        </w:rPr>
+        <w:t>&gt; = </w:t>
+      </w:r>
+      <w:r>
+        <w:rPr>
+          <w:rFonts w:ascii="Consolas" w:eastAsia="Times New Roman" w:hAnsi="Consolas" w:cs="Times New Roman"/>
+          <w:color w:val="569CD6"/>
+          <w:sz w:val="21"/>
+          <w:szCs w:val="21"/>
+          <w:lang w:eastAsia="pt-BR"/>
+        </w:rPr>
+        <w:t>new</w:t>
+      </w:r>
+      <w:r>
+        <w:rPr>
+          <w:rFonts w:ascii="Consolas" w:eastAsia="Times New Roman" w:hAnsi="Consolas" w:cs="Times New Roman"/>
+          <w:color w:val="D4D4D4"/>
+          <w:sz w:val="21"/>
+          <w:szCs w:val="21"/>
+          <w:lang w:eastAsia="pt-BR"/>
+        </w:rPr>
+        <w:t> </w:t>
+      </w:r>
+      <w:r>
+        <w:rPr>
+          <w:rFonts w:ascii="Consolas" w:eastAsia="Times New Roman" w:hAnsi="Consolas" w:cs="Times New Roman"/>
+          <w:color w:val="4EC9B0"/>
+          <w:sz w:val="21"/>
+          <w:szCs w:val="21"/>
+          <w:lang w:eastAsia="pt-BR"/>
+        </w:rPr>
+        <w:t>EventEmitter</w:t>
+      </w:r>
+      <w:r>
+        <w:rPr>
+          <w:rFonts w:ascii="Consolas" w:eastAsia="Times New Roman" w:hAnsi="Consolas" w:cs="Times New Roman"/>
+          <w:color w:val="D4D4D4"/>
+          <w:sz w:val="21"/>
+          <w:szCs w:val="21"/>
+          <w:lang w:eastAsia="pt-BR"/>
+        </w:rPr>
+        <w:t>&lt;</w:t>
+      </w:r>
+      <w:r>
+        <w:rPr>
+          <w:rFonts w:ascii="Consolas" w:eastAsia="Times New Roman" w:hAnsi="Consolas" w:cs="Times New Roman"/>
+          <w:color w:val="4EC9B0"/>
+          <w:sz w:val="21"/>
+          <w:szCs w:val="21"/>
+          <w:lang w:eastAsia="pt-BR"/>
+        </w:rPr>
+        <w:t>any</w:t>
+      </w:r>
+      <w:r>
+        <w:rPr>
+          <w:rFonts w:ascii="Consolas" w:eastAsia="Times New Roman" w:hAnsi="Consolas" w:cs="Times New Roman"/>
+          <w:color w:val="D4D4D4"/>
+          <w:sz w:val="21"/>
+          <w:szCs w:val="21"/>
+          <w:lang w:eastAsia="pt-BR"/>
+        </w:rPr>
+        <w:t>&gt;();</w:t>
+      </w:r>
+    </w:p>
+    <w:p>
+      <w:pPr>
+        <w:shd w:val="clear" w:color="auto" w:fill="FFFFFF"/>
+        <w:spacing w:after="0" w:line="240" w:lineRule="auto"/>
+        <w:rPr>
+          <w:rFonts w:ascii="Segoe UI" w:eastAsia="Times New Roman" w:hAnsi="Segoe UI" w:cs="Segoe UI"/>
+          <w:color w:val="29303B"/>
+          <w:sz w:val="27"/>
+          <w:szCs w:val="27"/>
+          <w:lang w:eastAsia="pt-BR"/>
+        </w:rPr>
+      </w:pPr>
+    </w:p>
+    <w:p>
+      <w:pPr>
+        <w:shd w:val="clear" w:color="auto" w:fill="FFFFFF"/>
+        <w:spacing w:after="0" w:line="240" w:lineRule="auto"/>
+        <w:rPr>
+          <w:rFonts w:ascii="Segoe UI" w:eastAsia="Times New Roman" w:hAnsi="Segoe UI" w:cs="Segoe UI"/>
+          <w:color w:val="29303B"/>
+          <w:sz w:val="27"/>
+          <w:szCs w:val="27"/>
+          <w:lang w:eastAsia="pt-BR"/>
+        </w:rPr>
+      </w:pPr>
+      <w:r>
+        <w:rPr>
+          <w:rFonts w:ascii="Segoe UI" w:eastAsia="Times New Roman" w:hAnsi="Segoe UI" w:cs="Segoe UI"/>
+          <w:color w:val="29303B"/>
+          <w:sz w:val="27"/>
+          <w:szCs w:val="27"/>
+          <w:lang w:eastAsia="pt-BR"/>
+        </w:rPr>
+        <w:t>No HTML do componente pai:</w:t>
+      </w:r>
+    </w:p>
+    <w:p>
+      <w:pPr>
+        <w:shd w:val="clear" w:color="auto" w:fill="1E1E1E"/>
+        <w:spacing w:after="0" w:line="285" w:lineRule="atLeast"/>
+        <w:rPr>
+          <w:rFonts w:ascii="Consolas" w:eastAsia="Times New Roman" w:hAnsi="Consolas" w:cs="Times New Roman"/>
+          <w:color w:val="D4D4D4"/>
+          <w:sz w:val="21"/>
+          <w:szCs w:val="21"/>
+          <w:lang w:eastAsia="pt-BR"/>
+        </w:rPr>
+      </w:pPr>
+      <w:r>
+        <w:rPr>
+          <w:rFonts w:ascii="Consolas" w:eastAsia="Times New Roman" w:hAnsi="Consolas" w:cs="Times New Roman"/>
+          <w:color w:val="D4D4D4"/>
+          <w:sz w:val="21"/>
+          <w:szCs w:val="21"/>
+          <w:lang w:eastAsia="pt-BR"/>
+        </w:rPr>
+        <w:t> </w:t>
+      </w:r>
+      <w:r>
+        <w:rPr>
+          <w:rFonts w:ascii="Consolas" w:eastAsia="Times New Roman" w:hAnsi="Consolas" w:cs="Times New Roman"/>
+          <w:color w:val="9CDCFE"/>
+          <w:sz w:val="21"/>
+          <w:szCs w:val="21"/>
+          <w:lang w:eastAsia="pt-BR"/>
+        </w:rPr>
+        <w:t>(</w:t>
+      </w:r>
+      <w:proofErr w:type="spellStart"/>
+      <w:r>
+        <w:rPr>
+          <w:rFonts w:ascii="Consolas" w:eastAsia="Times New Roman" w:hAnsi="Consolas" w:cs="Times New Roman"/>
+          <w:color w:val="9CDCFE"/>
+          <w:sz w:val="21"/>
+          <w:szCs w:val="21"/>
+          <w:lang w:eastAsia="pt-BR"/>
+        </w:rPr>
+        <w:t>onConfirm</w:t>
+      </w:r>
+      <w:proofErr w:type="spellEnd"/>
+      <w:r>
+        <w:rPr>
+          <w:rFonts w:ascii="Consolas" w:eastAsia="Times New Roman" w:hAnsi="Consolas" w:cs="Times New Roman"/>
+          <w:color w:val="9CDCFE"/>
+          <w:sz w:val="21"/>
+          <w:szCs w:val="21"/>
+          <w:lang w:eastAsia="pt-BR"/>
+        </w:rPr>
+        <w:t>)</w:t>
+      </w:r>
+      <w:r>
+        <w:rPr>
+          <w:rFonts w:ascii="Consolas" w:eastAsia="Times New Roman" w:hAnsi="Consolas" w:cs="Times New Roman"/>
+          <w:color w:val="D4D4D4"/>
+          <w:sz w:val="21"/>
+          <w:szCs w:val="21"/>
+          <w:lang w:eastAsia="pt-BR"/>
+        </w:rPr>
+        <w:t>=</w:t>
+      </w:r>
+      <w:r>
+        <w:rPr>
+          <w:rFonts w:ascii="Consolas" w:eastAsia="Times New Roman" w:hAnsi="Consolas" w:cs="Times New Roman"/>
+          <w:color w:val="CE9178"/>
+          <w:sz w:val="21"/>
+          <w:szCs w:val="21"/>
+          <w:lang w:eastAsia="pt-BR"/>
+        </w:rPr>
+        <w:t>"</w:t>
+      </w:r>
+      <w:proofErr w:type="spellStart"/>
+      <w:proofErr w:type="gramStart"/>
+      <w:r>
+        <w:rPr>
+          <w:rFonts w:ascii="Consolas" w:eastAsia="Times New Roman" w:hAnsi="Consolas" w:cs="Times New Roman"/>
+          <w:color w:val="CE9178"/>
+          <w:sz w:val="21"/>
+          <w:szCs w:val="21"/>
+          <w:lang w:eastAsia="pt-BR"/>
+        </w:rPr>
+        <w:t>init</w:t>
+      </w:r>
+      <w:proofErr w:type="spellEnd"/>
+      <w:r>
+        <w:rPr>
+          <w:rFonts w:ascii="Consolas" w:eastAsia="Times New Roman" w:hAnsi="Consolas" w:cs="Times New Roman"/>
+          <w:color w:val="CE9178"/>
+          <w:sz w:val="21"/>
+          <w:szCs w:val="21"/>
+          <w:lang w:eastAsia="pt-BR"/>
+        </w:rPr>
+        <w:t>(</w:t>
+      </w:r>
+      <w:proofErr w:type="gramEnd"/>
+      <w:r>
+        <w:rPr>
+          <w:rFonts w:ascii="Consolas" w:eastAsia="Times New Roman" w:hAnsi="Consolas" w:cs="Times New Roman"/>
+          <w:color w:val="CE9178"/>
+          <w:sz w:val="21"/>
+          <w:szCs w:val="21"/>
+          <w:lang w:eastAsia="pt-BR"/>
+        </w:rPr>
+        <w:t>)"</w:t>
+      </w:r>
+    </w:p>
+    <w:p>
+      <w:pPr>
+        <w:pBdr>
+          <w:bottom w:val="single" w:sz="6" w:space="1" w:color="auto"/>
+        </w:pBdr>
+        <w:shd w:val="clear" w:color="auto" w:fill="FFFFFF"/>
+        <w:spacing w:after="0" w:line="240" w:lineRule="auto"/>
+        <w:rPr>
+          <w:rFonts w:ascii="Segoe UI" w:eastAsia="Times New Roman" w:hAnsi="Segoe UI" w:cs="Segoe UI"/>
+          <w:color w:val="29303B"/>
+          <w:sz w:val="27"/>
+          <w:szCs w:val="27"/>
+          <w:lang w:eastAsia="pt-BR"/>
+        </w:rPr>
+      </w:pPr>
+    </w:p>
+    <w:p>
+      <w:pPr>
+        <w:shd w:val="clear" w:color="auto" w:fill="FFFFFF"/>
+        <w:spacing w:after="0" w:line="240" w:lineRule="auto"/>
+        <w:rPr>
+          <w:rFonts w:ascii="Segoe UI" w:eastAsia="Times New Roman" w:hAnsi="Segoe UI" w:cs="Segoe UI"/>
+          <w:color w:val="29303B"/>
+          <w:sz w:val="27"/>
+          <w:szCs w:val="27"/>
+          <w:lang w:eastAsia="pt-BR"/>
+        </w:rPr>
+      </w:pPr>
+    </w:p>
+    <w:p>
+      <w:pPr>
+        <w:shd w:val="clear" w:color="auto" w:fill="FFFFFF"/>
+        <w:spacing w:after="0" w:line="240" w:lineRule="auto"/>
+        <w:rPr>
+          <w:rFonts w:ascii="Segoe UI" w:eastAsia="Times New Roman" w:hAnsi="Segoe UI" w:cs="Segoe UI"/>
+          <w:color w:val="29303B"/>
+          <w:sz w:val="27"/>
+          <w:szCs w:val="27"/>
+          <w:lang w:eastAsia="pt-BR"/>
+        </w:rPr>
+      </w:pPr>
+      <w:r>
+        <w:rPr>
+          <w:rFonts w:ascii="Segoe UI" w:eastAsia="Times New Roman" w:hAnsi="Segoe UI" w:cs="Segoe UI"/>
+          <w:color w:val="29303B"/>
+          <w:sz w:val="27"/>
+          <w:szCs w:val="27"/>
+          <w:lang w:eastAsia="pt-BR"/>
+        </w:rPr>
+        <w:t>Criando um filtro (</w:t>
+      </w:r>
+      <w:proofErr w:type="spellStart"/>
+      <w:r>
+        <w:rPr>
+          <w:rFonts w:ascii="Segoe UI" w:eastAsia="Times New Roman" w:hAnsi="Segoe UI" w:cs="Segoe UI"/>
+          <w:color w:val="29303B"/>
+          <w:sz w:val="27"/>
+          <w:szCs w:val="27"/>
+          <w:lang w:eastAsia="pt-BR"/>
+        </w:rPr>
+        <w:t>pipe</w:t>
+      </w:r>
+      <w:proofErr w:type="spellEnd"/>
+      <w:r>
+        <w:rPr>
+          <w:rFonts w:ascii="Segoe UI" w:eastAsia="Times New Roman" w:hAnsi="Segoe UI" w:cs="Segoe UI"/>
+          <w:color w:val="29303B"/>
+          <w:sz w:val="27"/>
+          <w:szCs w:val="27"/>
+          <w:lang w:eastAsia="pt-BR"/>
+        </w:rPr>
+        <w:t>) de formatação de data (</w:t>
+      </w:r>
+      <w:proofErr w:type="spellStart"/>
+      <w:r>
+        <w:rPr>
+          <w:rFonts w:ascii="Segoe UI" w:eastAsia="Times New Roman" w:hAnsi="Segoe UI" w:cs="Segoe UI"/>
+          <w:color w:val="29303B"/>
+          <w:sz w:val="27"/>
+          <w:szCs w:val="27"/>
+          <w:lang w:eastAsia="pt-BR"/>
+        </w:rPr>
+        <w:t>dd</w:t>
+      </w:r>
+      <w:proofErr w:type="spellEnd"/>
+      <w:r>
+        <w:rPr>
+          <w:rFonts w:ascii="Segoe UI" w:eastAsia="Times New Roman" w:hAnsi="Segoe UI" w:cs="Segoe UI"/>
+          <w:color w:val="29303B"/>
+          <w:sz w:val="27"/>
+          <w:szCs w:val="27"/>
+          <w:lang w:eastAsia="pt-BR"/>
+        </w:rPr>
+        <w:t>/mm/</w:t>
+      </w:r>
+      <w:proofErr w:type="spellStart"/>
+      <w:r>
+        <w:rPr>
+          <w:rFonts w:ascii="Segoe UI" w:eastAsia="Times New Roman" w:hAnsi="Segoe UI" w:cs="Segoe UI"/>
+          <w:color w:val="29303B"/>
+          <w:sz w:val="27"/>
+          <w:szCs w:val="27"/>
+          <w:lang w:eastAsia="pt-BR"/>
+        </w:rPr>
+        <w:t>yyyy</w:t>
+      </w:r>
+      <w:proofErr w:type="spellEnd"/>
+      <w:r>
+        <w:rPr>
+          <w:rFonts w:ascii="Segoe UI" w:eastAsia="Times New Roman" w:hAnsi="Segoe UI" w:cs="Segoe UI"/>
+          <w:color w:val="29303B"/>
+          <w:sz w:val="27"/>
+          <w:szCs w:val="27"/>
+          <w:lang w:eastAsia="pt-BR"/>
+        </w:rPr>
+        <w:t>)</w:t>
+      </w:r>
+    </w:p>
+    <w:p>
+      <w:pPr>
+        <w:shd w:val="clear" w:color="auto" w:fill="FFFFFF"/>
+        <w:spacing w:after="0" w:line="240" w:lineRule="auto"/>
+        <w:rPr>
+          <w:rFonts w:ascii="Segoe UI" w:eastAsia="Times New Roman" w:hAnsi="Segoe UI" w:cs="Segoe UI"/>
+          <w:color w:val="29303B"/>
+          <w:sz w:val="27"/>
+          <w:szCs w:val="27"/>
+          <w:lang w:eastAsia="pt-BR"/>
+        </w:rPr>
+      </w:pPr>
+      <w:r>
+        <w:rPr>
+          <w:rFonts w:ascii="Segoe UI" w:eastAsia="Times New Roman" w:hAnsi="Segoe UI" w:cs="Segoe UI"/>
+          <w:color w:val="29303B"/>
+          <w:sz w:val="27"/>
+          <w:szCs w:val="27"/>
+          <w:lang w:eastAsia="pt-BR"/>
+        </w:rPr>
+        <w:t xml:space="preserve">Um filtro é uma forma de fazer uma transformação em uma determinada </w:t>
+      </w:r>
+      <w:proofErr w:type="spellStart"/>
+      <w:r>
+        <w:rPr>
+          <w:rFonts w:ascii="Segoe UI" w:eastAsia="Times New Roman" w:hAnsi="Segoe UI" w:cs="Segoe UI"/>
+          <w:color w:val="29303B"/>
+          <w:sz w:val="27"/>
+          <w:szCs w:val="27"/>
+          <w:lang w:eastAsia="pt-BR"/>
+        </w:rPr>
+        <w:t>string</w:t>
+      </w:r>
+      <w:proofErr w:type="spellEnd"/>
+      <w:r>
+        <w:rPr>
+          <w:rFonts w:ascii="Segoe UI" w:eastAsia="Times New Roman" w:hAnsi="Segoe UI" w:cs="Segoe UI"/>
+          <w:color w:val="29303B"/>
+          <w:sz w:val="27"/>
+          <w:szCs w:val="27"/>
+          <w:lang w:eastAsia="pt-BR"/>
+        </w:rPr>
+        <w:t xml:space="preserve">, existem alguns </w:t>
+      </w:r>
+      <w:proofErr w:type="gramStart"/>
+      <w:r>
+        <w:rPr>
+          <w:rFonts w:ascii="Segoe UI" w:eastAsia="Times New Roman" w:hAnsi="Segoe UI" w:cs="Segoe UI"/>
+          <w:color w:val="29303B"/>
+          <w:sz w:val="27"/>
+          <w:szCs w:val="27"/>
+          <w:lang w:eastAsia="pt-BR"/>
+        </w:rPr>
+        <w:t>padrões</w:t>
+      </w:r>
+      <w:proofErr w:type="gramEnd"/>
+      <w:r>
+        <w:rPr>
+          <w:rFonts w:ascii="Segoe UI" w:eastAsia="Times New Roman" w:hAnsi="Segoe UI" w:cs="Segoe UI"/>
+          <w:color w:val="29303B"/>
+          <w:sz w:val="27"/>
+          <w:szCs w:val="27"/>
+          <w:lang w:eastAsia="pt-BR"/>
+        </w:rPr>
+        <w:t xml:space="preserve"> mas é interessante saber fazer o seu próprio caso precise.</w:t>
+      </w:r>
+    </w:p>
+    <w:p>
+      <w:pPr>
+        <w:shd w:val="clear" w:color="auto" w:fill="FFFFFF"/>
+        <w:spacing w:after="0" w:line="240" w:lineRule="auto"/>
+        <w:rPr>
+          <w:rFonts w:ascii="Segoe UI" w:eastAsia="Times New Roman" w:hAnsi="Segoe UI" w:cs="Segoe UI"/>
+          <w:color w:val="29303B"/>
+          <w:sz w:val="27"/>
+          <w:szCs w:val="27"/>
+          <w:lang w:eastAsia="pt-BR"/>
+        </w:rPr>
+      </w:pPr>
+      <w:proofErr w:type="spellStart"/>
+      <w:r>
+        <w:rPr>
+          <w:rFonts w:ascii="Segoe UI" w:eastAsia="Times New Roman" w:hAnsi="Segoe UI" w:cs="Segoe UI"/>
+          <w:color w:val="29303B"/>
+          <w:sz w:val="27"/>
+          <w:szCs w:val="27"/>
+          <w:highlight w:val="yellow"/>
+          <w:lang w:eastAsia="pt-BR"/>
+        </w:rPr>
+        <w:t>ng</w:t>
+      </w:r>
+      <w:proofErr w:type="spellEnd"/>
+      <w:r>
+        <w:rPr>
+          <w:rFonts w:ascii="Segoe UI" w:eastAsia="Times New Roman" w:hAnsi="Segoe UI" w:cs="Segoe UI"/>
+          <w:color w:val="29303B"/>
+          <w:sz w:val="27"/>
+          <w:szCs w:val="27"/>
+          <w:highlight w:val="yellow"/>
+          <w:lang w:eastAsia="pt-BR"/>
+        </w:rPr>
+        <w:t xml:space="preserve"> g </w:t>
+      </w:r>
+      <w:proofErr w:type="spellStart"/>
+      <w:r>
+        <w:rPr>
+          <w:rFonts w:ascii="Segoe UI" w:eastAsia="Times New Roman" w:hAnsi="Segoe UI" w:cs="Segoe UI"/>
+          <w:color w:val="29303B"/>
+          <w:sz w:val="27"/>
+          <w:szCs w:val="27"/>
+          <w:highlight w:val="yellow"/>
+          <w:lang w:eastAsia="pt-BR"/>
+        </w:rPr>
+        <w:t>pipe</w:t>
+      </w:r>
+      <w:proofErr w:type="spellEnd"/>
+      <w:r>
+        <w:rPr>
+          <w:rFonts w:ascii="Segoe UI" w:eastAsia="Times New Roman" w:hAnsi="Segoe UI" w:cs="Segoe UI"/>
+          <w:color w:val="29303B"/>
+          <w:sz w:val="27"/>
+          <w:szCs w:val="27"/>
+          <w:highlight w:val="yellow"/>
+          <w:lang w:eastAsia="pt-BR"/>
+        </w:rPr>
+        <w:t xml:space="preserve"> conversor/</w:t>
+      </w:r>
+      <w:proofErr w:type="spellStart"/>
+      <w:r>
+        <w:rPr>
+          <w:rFonts w:ascii="Segoe UI" w:eastAsia="Times New Roman" w:hAnsi="Segoe UI" w:cs="Segoe UI"/>
+          <w:color w:val="29303B"/>
+          <w:sz w:val="27"/>
+          <w:szCs w:val="27"/>
+          <w:highlight w:val="yellow"/>
+          <w:lang w:eastAsia="pt-BR"/>
+        </w:rPr>
+        <w:t>pipes</w:t>
+      </w:r>
+      <w:proofErr w:type="spellEnd"/>
+      <w:r>
+        <w:rPr>
+          <w:rFonts w:ascii="Segoe UI" w:eastAsia="Times New Roman" w:hAnsi="Segoe UI" w:cs="Segoe UI"/>
+          <w:color w:val="29303B"/>
+          <w:sz w:val="27"/>
+          <w:szCs w:val="27"/>
+          <w:highlight w:val="yellow"/>
+          <w:lang w:eastAsia="pt-BR"/>
+        </w:rPr>
+        <w:t>/</w:t>
+      </w:r>
+      <w:proofErr w:type="spellStart"/>
+      <w:r>
+        <w:rPr>
+          <w:rFonts w:ascii="Segoe UI" w:eastAsia="Times New Roman" w:hAnsi="Segoe UI" w:cs="Segoe UI"/>
+          <w:color w:val="29303B"/>
+          <w:sz w:val="27"/>
+          <w:szCs w:val="27"/>
+          <w:highlight w:val="yellow"/>
+          <w:lang w:eastAsia="pt-BR"/>
+        </w:rPr>
+        <w:t>data-br</w:t>
+      </w:r>
+      <w:proofErr w:type="spellEnd"/>
+    </w:p>
+    <w:p>
+      <w:pPr>
+        <w:shd w:val="clear" w:color="auto" w:fill="FFFFFF"/>
+        <w:spacing w:after="0" w:line="240" w:lineRule="auto"/>
+        <w:rPr>
+          <w:rFonts w:ascii="Segoe UI" w:eastAsia="Times New Roman" w:hAnsi="Segoe UI" w:cs="Segoe UI"/>
+          <w:color w:val="29303B"/>
+          <w:sz w:val="27"/>
+          <w:szCs w:val="27"/>
+          <w:lang w:eastAsia="pt-BR"/>
+        </w:rPr>
+      </w:pPr>
+    </w:p>
+    <w:p>
+      <w:pPr>
+        <w:shd w:val="clear" w:color="auto" w:fill="FFFFFF"/>
+        <w:spacing w:after="0" w:line="240" w:lineRule="auto"/>
+        <w:rPr>
+          <w:rFonts w:ascii="Segoe UI" w:eastAsia="Times New Roman" w:hAnsi="Segoe UI" w:cs="Segoe UI"/>
+          <w:color w:val="29303B"/>
+          <w:sz w:val="27"/>
+          <w:szCs w:val="27"/>
+          <w:lang w:eastAsia="pt-BR"/>
+        </w:rPr>
+      </w:pPr>
+      <w:bookmarkStart w:id="0" w:name="_GoBack"/>
+      <w:bookmarkEnd w:id="0"/>
     </w:p>
     <w:p>
       <w:pPr>

</xml_diff>

<commit_message>
Implementado o filtro (pipe) de data - Angular
</commit_message>
<xml_diff>
--- a/Angular/Notas Angular.docx
+++ b/Angular/Notas Angular.docx
@@ -27014,6 +27014,292 @@
           <w:lang w:eastAsia="pt-BR"/>
         </w:rPr>
       </w:pPr>
+      <w:r>
+        <w:rPr>
+          <w:rFonts w:ascii="Segoe UI" w:eastAsia="Times New Roman" w:hAnsi="Segoe UI" w:cs="Segoe UI"/>
+          <w:color w:val="29303B"/>
+          <w:sz w:val="27"/>
+          <w:szCs w:val="27"/>
+          <w:lang w:eastAsia="pt-BR"/>
+        </w:rPr>
+        <w:t>No HTML:</w:t>
+      </w:r>
+    </w:p>
+    <w:p>
+      <w:pPr>
+        <w:shd w:val="clear" w:color="auto" w:fill="1E1E1E"/>
+        <w:spacing w:after="0" w:line="285" w:lineRule="atLeast"/>
+        <w:rPr>
+          <w:rFonts w:ascii="Consolas" w:eastAsia="Times New Roman" w:hAnsi="Consolas" w:cs="Times New Roman"/>
+          <w:color w:val="D4D4D4"/>
+          <w:sz w:val="21"/>
+          <w:szCs w:val="21"/>
+          <w:lang w:val="en-US" w:eastAsia="pt-BR"/>
+        </w:rPr>
+      </w:pPr>
+      <w:r>
+        <w:rPr>
+          <w:rFonts w:ascii="Consolas" w:eastAsia="Times New Roman" w:hAnsi="Consolas" w:cs="Times New Roman"/>
+          <w:color w:val="808080"/>
+          <w:sz w:val="21"/>
+          <w:szCs w:val="21"/>
+          <w:lang w:val="en-US" w:eastAsia="pt-BR"/>
+        </w:rPr>
+        <w:lastRenderedPageBreak/>
+        <w:t>&lt;</w:t>
+      </w:r>
+      <w:r>
+        <w:rPr>
+          <w:rFonts w:ascii="Consolas" w:eastAsia="Times New Roman" w:hAnsi="Consolas" w:cs="Times New Roman"/>
+          <w:color w:val="569CD6"/>
+          <w:sz w:val="21"/>
+          <w:szCs w:val="21"/>
+          <w:lang w:val="en-US" w:eastAsia="pt-BR"/>
+        </w:rPr>
+        <w:t>h4</w:t>
+      </w:r>
+      <w:r>
+        <w:rPr>
+          <w:rFonts w:ascii="Consolas" w:eastAsia="Times New Roman" w:hAnsi="Consolas" w:cs="Times New Roman"/>
+          <w:color w:val="D4D4D4"/>
+          <w:sz w:val="21"/>
+          <w:szCs w:val="21"/>
+          <w:lang w:val="en-US" w:eastAsia="pt-BR"/>
+        </w:rPr>
+        <w:t> </w:t>
+      </w:r>
+      <w:r>
+        <w:rPr>
+          <w:rFonts w:ascii="Consolas" w:eastAsia="Times New Roman" w:hAnsi="Consolas" w:cs="Times New Roman"/>
+          <w:color w:val="9CDCFE"/>
+          <w:sz w:val="21"/>
+          <w:szCs w:val="21"/>
+          <w:lang w:val="en-US" w:eastAsia="pt-BR"/>
+        </w:rPr>
+        <w:t>class</w:t>
+      </w:r>
+      <w:r>
+        <w:rPr>
+          <w:rFonts w:ascii="Consolas" w:eastAsia="Times New Roman" w:hAnsi="Consolas" w:cs="Times New Roman"/>
+          <w:color w:val="D4D4D4"/>
+          <w:sz w:val="21"/>
+          <w:szCs w:val="21"/>
+          <w:lang w:val="en-US" w:eastAsia="pt-BR"/>
+        </w:rPr>
+        <w:t>=</w:t>
+      </w:r>
+      <w:r>
+        <w:rPr>
+          <w:rFonts w:ascii="Consolas" w:eastAsia="Times New Roman" w:hAnsi="Consolas" w:cs="Times New Roman"/>
+          <w:color w:val="CE9178"/>
+          <w:sz w:val="21"/>
+          <w:szCs w:val="21"/>
+          <w:lang w:val="en-US" w:eastAsia="pt-BR"/>
+        </w:rPr>
+        <w:t>"modal-title"</w:t>
+      </w:r>
+      <w:r>
+        <w:rPr>
+          <w:rFonts w:ascii="Consolas" w:eastAsia="Times New Roman" w:hAnsi="Consolas" w:cs="Times New Roman"/>
+          <w:color w:val="D4D4D4"/>
+          <w:sz w:val="21"/>
+          <w:szCs w:val="21"/>
+          <w:lang w:val="en-US" w:eastAsia="pt-BR"/>
+        </w:rPr>
+        <w:t> </w:t>
+      </w:r>
+      <w:r>
+        <w:rPr>
+          <w:rFonts w:ascii="Consolas" w:eastAsia="Times New Roman" w:hAnsi="Consolas" w:cs="Times New Roman"/>
+          <w:color w:val="9CDCFE"/>
+          <w:sz w:val="21"/>
+          <w:szCs w:val="21"/>
+          <w:lang w:val="en-US" w:eastAsia="pt-BR"/>
+        </w:rPr>
+        <w:t>id</w:t>
+      </w:r>
+      <w:r>
+        <w:rPr>
+          <w:rFonts w:ascii="Consolas" w:eastAsia="Times New Roman" w:hAnsi="Consolas" w:cs="Times New Roman"/>
+          <w:color w:val="D4D4D4"/>
+          <w:sz w:val="21"/>
+          <w:szCs w:val="21"/>
+          <w:lang w:val="en-US" w:eastAsia="pt-BR"/>
+        </w:rPr>
+        <w:t>=</w:t>
+      </w:r>
+      <w:r>
+        <w:rPr>
+          <w:rFonts w:ascii="Consolas" w:eastAsia="Times New Roman" w:hAnsi="Consolas" w:cs="Times New Roman"/>
+          <w:color w:val="CE9178"/>
+          <w:sz w:val="21"/>
+          <w:szCs w:val="21"/>
+          <w:lang w:val="en-US" w:eastAsia="pt-BR"/>
+        </w:rPr>
+        <w:t>"modalLabel"</w:t>
+      </w:r>
+      <w:r>
+        <w:rPr>
+          <w:rFonts w:ascii="Consolas" w:eastAsia="Times New Roman" w:hAnsi="Consolas" w:cs="Times New Roman"/>
+          <w:color w:val="808080"/>
+          <w:sz w:val="21"/>
+          <w:szCs w:val="21"/>
+          <w:lang w:val="en-US" w:eastAsia="pt-BR"/>
+        </w:rPr>
+        <w:t>&gt;</w:t>
+      </w:r>
+    </w:p>
+    <w:p>
+      <w:pPr>
+        <w:shd w:val="clear" w:color="auto" w:fill="1E1E1E"/>
+        <w:spacing w:after="0" w:line="285" w:lineRule="atLeast"/>
+        <w:rPr>
+          <w:rFonts w:ascii="Consolas" w:eastAsia="Times New Roman" w:hAnsi="Consolas" w:cs="Times New Roman"/>
+          <w:color w:val="D4D4D4"/>
+          <w:sz w:val="21"/>
+          <w:szCs w:val="21"/>
+          <w:lang w:eastAsia="pt-BR"/>
+        </w:rPr>
+      </w:pPr>
+      <w:r>
+        <w:rPr>
+          <w:rFonts w:ascii="Consolas" w:eastAsia="Times New Roman" w:hAnsi="Consolas" w:cs="Times New Roman"/>
+          <w:color w:val="D4D4D4"/>
+          <w:sz w:val="21"/>
+          <w:szCs w:val="21"/>
+          <w:lang w:val="en-US" w:eastAsia="pt-BR"/>
+        </w:rPr>
+        <w:t>          </w:t>
+      </w:r>
+      <w:r>
+        <w:rPr>
+          <w:rFonts w:ascii="Consolas" w:eastAsia="Times New Roman" w:hAnsi="Consolas" w:cs="Times New Roman"/>
+          <w:color w:val="D4D4D4"/>
+          <w:sz w:val="21"/>
+          <w:szCs w:val="21"/>
+          <w:lang w:eastAsia="pt-BR"/>
+        </w:rPr>
+        <w:t>Cotação em </w:t>
+      </w:r>
+      <w:proofErr w:type="gramStart"/>
+      <w:r>
+        <w:rPr>
+          <w:rFonts w:ascii="Consolas" w:eastAsia="Times New Roman" w:hAnsi="Consolas" w:cs="Times New Roman"/>
+          <w:color w:val="D4D4D4"/>
+          <w:sz w:val="21"/>
+          <w:szCs w:val="21"/>
+          <w:lang w:eastAsia="pt-BR"/>
+        </w:rPr>
+        <w:t>{{ </w:t>
+      </w:r>
+      <w:proofErr w:type="spellStart"/>
+      <w:r>
+        <w:rPr>
+          <w:rFonts w:ascii="Consolas" w:eastAsia="Times New Roman" w:hAnsi="Consolas" w:cs="Times New Roman"/>
+          <w:color w:val="D4D4D4"/>
+          <w:sz w:val="21"/>
+          <w:szCs w:val="21"/>
+          <w:lang w:eastAsia="pt-BR"/>
+        </w:rPr>
+        <w:t>dataCotacao</w:t>
+      </w:r>
+      <w:proofErr w:type="spellEnd"/>
+      <w:proofErr w:type="gramEnd"/>
+      <w:r>
+        <w:rPr>
+          <w:rFonts w:ascii="Consolas" w:eastAsia="Times New Roman" w:hAnsi="Consolas" w:cs="Times New Roman"/>
+          <w:color w:val="D4D4D4"/>
+          <w:sz w:val="21"/>
+          <w:szCs w:val="21"/>
+          <w:lang w:eastAsia="pt-BR"/>
+        </w:rPr>
+        <w:t> | </w:t>
+      </w:r>
+      <w:proofErr w:type="spellStart"/>
+      <w:r>
+        <w:rPr>
+          <w:rFonts w:ascii="Consolas" w:eastAsia="Times New Roman" w:hAnsi="Consolas" w:cs="Times New Roman"/>
+          <w:color w:val="D4D4D4"/>
+          <w:sz w:val="21"/>
+          <w:szCs w:val="21"/>
+          <w:lang w:eastAsia="pt-BR"/>
+        </w:rPr>
+        <w:t>dataBr</w:t>
+      </w:r>
+      <w:proofErr w:type="spellEnd"/>
+      <w:r>
+        <w:rPr>
+          <w:rFonts w:ascii="Consolas" w:eastAsia="Times New Roman" w:hAnsi="Consolas" w:cs="Times New Roman"/>
+          <w:color w:val="D4D4D4"/>
+          <w:sz w:val="21"/>
+          <w:szCs w:val="21"/>
+          <w:lang w:eastAsia="pt-BR"/>
+        </w:rPr>
+        <w:t> }}</w:t>
+      </w:r>
+      <w:r>
+        <w:rPr>
+          <w:rFonts w:ascii="Consolas" w:eastAsia="Times New Roman" w:hAnsi="Consolas" w:cs="Times New Roman"/>
+          <w:color w:val="6A9955"/>
+          <w:sz w:val="21"/>
+          <w:szCs w:val="21"/>
+          <w:lang w:eastAsia="pt-BR"/>
+        </w:rPr>
+        <w:t>&lt;!--Essa concatenação com o pipe faz com que antes de aparecer na tela ele faça a conversão--&gt;</w:t>
+      </w:r>
+    </w:p>
+    <w:p>
+      <w:pPr>
+        <w:shd w:val="clear" w:color="auto" w:fill="1E1E1E"/>
+        <w:spacing w:after="0" w:line="285" w:lineRule="atLeast"/>
+        <w:rPr>
+          <w:rFonts w:ascii="Consolas" w:eastAsia="Times New Roman" w:hAnsi="Consolas" w:cs="Times New Roman"/>
+          <w:color w:val="D4D4D4"/>
+          <w:sz w:val="21"/>
+          <w:szCs w:val="21"/>
+          <w:lang w:eastAsia="pt-BR"/>
+        </w:rPr>
+      </w:pPr>
+      <w:r>
+        <w:rPr>
+          <w:rFonts w:ascii="Consolas" w:eastAsia="Times New Roman" w:hAnsi="Consolas" w:cs="Times New Roman"/>
+          <w:color w:val="D4D4D4"/>
+          <w:sz w:val="21"/>
+          <w:szCs w:val="21"/>
+          <w:lang w:eastAsia="pt-BR"/>
+        </w:rPr>
+        <w:t>        </w:t>
+      </w:r>
+      <w:r>
+        <w:rPr>
+          <w:rFonts w:ascii="Consolas" w:eastAsia="Times New Roman" w:hAnsi="Consolas" w:cs="Times New Roman"/>
+          <w:color w:val="808080"/>
+          <w:sz w:val="21"/>
+          <w:szCs w:val="21"/>
+          <w:lang w:eastAsia="pt-BR"/>
+        </w:rPr>
+        <w:t>&lt;/</w:t>
+      </w:r>
+      <w:r>
+        <w:rPr>
+          <w:rFonts w:ascii="Consolas" w:eastAsia="Times New Roman" w:hAnsi="Consolas" w:cs="Times New Roman"/>
+          <w:color w:val="569CD6"/>
+          <w:sz w:val="21"/>
+          <w:szCs w:val="21"/>
+          <w:lang w:eastAsia="pt-BR"/>
+        </w:rPr>
+        <w:t>h4</w:t>
+      </w:r>
+      <w:r>
+        <w:rPr>
+          <w:rFonts w:ascii="Consolas" w:eastAsia="Times New Roman" w:hAnsi="Consolas" w:cs="Times New Roman"/>
+          <w:color w:val="808080"/>
+          <w:sz w:val="21"/>
+          <w:szCs w:val="21"/>
+          <w:lang w:eastAsia="pt-BR"/>
+        </w:rPr>
+        <w:t>&gt;</w:t>
+      </w:r>
     </w:p>
     <w:p>
       <w:pPr>
@@ -27029,6 +27315,19 @@
       </w:pPr>
       <w:bookmarkStart w:id="0" w:name="_GoBack"/>
       <w:bookmarkEnd w:id="0"/>
+    </w:p>
+    <w:p>
+      <w:pPr>
+        <w:shd w:val="clear" w:color="auto" w:fill="FFFFFF"/>
+        <w:spacing w:after="0" w:line="240" w:lineRule="auto"/>
+        <w:rPr>
+          <w:rFonts w:ascii="Segoe UI" w:eastAsia="Times New Roman" w:hAnsi="Segoe UI" w:cs="Segoe UI"/>
+          <w:color w:val="29303B"/>
+          <w:sz w:val="27"/>
+          <w:szCs w:val="27"/>
+          <w:lang w:eastAsia="pt-BR"/>
+        </w:rPr>
+      </w:pPr>
     </w:p>
     <w:p>
       <w:pPr>

</xml_diff>

<commit_message>
Importada a API de gráficos no projeto - Angular
</commit_message>
<xml_diff>
--- a/Angular/Notas Angular.docx
+++ b/Angular/Notas Angular.docx
@@ -8419,7 +8419,7 @@
           <w:color w:val="D4D4D4"/>
           <w:sz w:val="21"/>
           <w:szCs w:val="21"/>
-          <w:lang w:val="en-US" w:eastAsia="pt-BR"/>
+          <w:lang w:eastAsia="pt-BR"/>
         </w:rPr>
       </w:pPr>
       <w:r>
@@ -8439,7 +8439,7 @@
           <w:color w:val="9CDCFE"/>
           <w:sz w:val="21"/>
           <w:szCs w:val="21"/>
-          <w:lang w:val="en-US" w:eastAsia="pt-BR"/>
+          <w:lang w:eastAsia="pt-BR"/>
         </w:rPr>
         <w:t>readonly</w:t>
       </w:r>
@@ -8450,7 +8450,7 @@
           <w:color w:val="808080"/>
           <w:sz w:val="21"/>
           <w:szCs w:val="21"/>
-          <w:lang w:val="en-US" w:eastAsia="pt-BR"/>
+          <w:lang w:eastAsia="pt-BR"/>
         </w:rPr>
         <w:t>&gt;</w:t>
       </w:r>
@@ -8458,9 +8458,6 @@
     <w:p>
       <w:pPr>
         <w:spacing w:after="0"/>
-        <w:rPr>
-          <w:lang w:val="en-US"/>
-        </w:rPr>
       </w:pPr>
     </w:p>
     <w:p>
@@ -8580,7 +8577,7 @@
           <w:color w:val="D4D4D4"/>
           <w:sz w:val="21"/>
           <w:szCs w:val="21"/>
-          <w:lang w:eastAsia="pt-BR"/>
+          <w:lang w:val="en-US" w:eastAsia="pt-BR"/>
         </w:rPr>
       </w:pPr>
       <w:r>
@@ -8599,29 +8596,27 @@
           <w:color w:val="808080"/>
           <w:sz w:val="21"/>
           <w:szCs w:val="21"/>
-          <w:lang w:eastAsia="pt-BR"/>
+          <w:lang w:val="en-US" w:eastAsia="pt-BR"/>
         </w:rPr>
         <w:t>&lt;</w:t>
       </w:r>
-      <w:proofErr w:type="spellStart"/>
       <w:r>
         <w:rPr>
           <w:rFonts w:ascii="Consolas" w:eastAsia="Times New Roman" w:hAnsi="Consolas" w:cs="Times New Roman"/>
           <w:color w:val="569CD6"/>
           <w:sz w:val="21"/>
           <w:szCs w:val="21"/>
-          <w:lang w:eastAsia="pt-BR"/>
+          <w:lang w:val="en-US" w:eastAsia="pt-BR"/>
         </w:rPr>
         <w:t>button</w:t>
       </w:r>
-      <w:proofErr w:type="spellEnd"/>
-      <w:r>
-        <w:rPr>
-          <w:rFonts w:ascii="Consolas" w:eastAsia="Times New Roman" w:hAnsi="Consolas" w:cs="Times New Roman"/>
-          <w:color w:val="D4D4D4"/>
-          <w:sz w:val="21"/>
-          <w:szCs w:val="21"/>
-          <w:lang w:eastAsia="pt-BR"/>
+      <w:r>
+        <w:rPr>
+          <w:rFonts w:ascii="Consolas" w:eastAsia="Times New Roman" w:hAnsi="Consolas" w:cs="Times New Roman"/>
+          <w:color w:val="D4D4D4"/>
+          <w:sz w:val="21"/>
+          <w:szCs w:val="21"/>
+          <w:lang w:val="en-US" w:eastAsia="pt-BR"/>
         </w:rPr>
         <w:t> </w:t>
       </w:r>
@@ -8644,7 +8639,7 @@
           <w:color w:val="D4D4D4"/>
           <w:sz w:val="21"/>
           <w:szCs w:val="21"/>
-          <w:lang w:eastAsia="pt-BR"/>
+          <w:lang w:val="en-US" w:eastAsia="pt-BR"/>
         </w:rPr>
         <w:t>                  </w:t>
       </w:r>
@@ -9897,16 +9892,16 @@
           <w:color w:val="D4D4D4"/>
           <w:sz w:val="21"/>
           <w:szCs w:val="21"/>
-          <w:lang w:val="en-US" w:eastAsia="pt-BR"/>
-        </w:rPr>
-      </w:pPr>
-      <w:r>
-        <w:rPr>
-          <w:rFonts w:ascii="Consolas" w:eastAsia="Times New Roman" w:hAnsi="Consolas" w:cs="Times New Roman"/>
-          <w:color w:val="D4D4D4"/>
-          <w:sz w:val="21"/>
-          <w:szCs w:val="21"/>
-          <w:lang w:val="en-US" w:eastAsia="pt-BR"/>
+          <w:lang w:eastAsia="pt-BR"/>
+        </w:rPr>
+      </w:pPr>
+      <w:r>
+        <w:rPr>
+          <w:rFonts w:ascii="Consolas" w:eastAsia="Times New Roman" w:hAnsi="Consolas" w:cs="Times New Roman"/>
+          <w:color w:val="D4D4D4"/>
+          <w:sz w:val="21"/>
+          <w:szCs w:val="21"/>
+          <w:lang w:eastAsia="pt-BR"/>
         </w:rPr>
         <w:t>})</w:t>
       </w:r>
@@ -9920,7 +9915,7 @@
           <w:color w:val="D4D4D4"/>
           <w:sz w:val="21"/>
           <w:szCs w:val="21"/>
-          <w:lang w:val="en-US" w:eastAsia="pt-BR"/>
+          <w:lang w:eastAsia="pt-BR"/>
         </w:rPr>
       </w:pPr>
     </w:p>
@@ -9933,46 +9928,50 @@
           <w:color w:val="D4D4D4"/>
           <w:sz w:val="21"/>
           <w:szCs w:val="21"/>
-          <w:lang w:val="en-US" w:eastAsia="pt-BR"/>
-        </w:rPr>
-      </w:pPr>
+          <w:lang w:eastAsia="pt-BR"/>
+        </w:rPr>
+      </w:pPr>
+      <w:proofErr w:type="spellStart"/>
       <w:r>
         <w:rPr>
           <w:rFonts w:ascii="Consolas" w:eastAsia="Times New Roman" w:hAnsi="Consolas" w:cs="Times New Roman"/>
           <w:color w:val="C586C0"/>
           <w:sz w:val="21"/>
           <w:szCs w:val="21"/>
-          <w:lang w:val="en-US" w:eastAsia="pt-BR"/>
+          <w:lang w:eastAsia="pt-BR"/>
         </w:rPr>
         <w:t>export</w:t>
       </w:r>
-      <w:r>
-        <w:rPr>
-          <w:rFonts w:ascii="Consolas" w:eastAsia="Times New Roman" w:hAnsi="Consolas" w:cs="Times New Roman"/>
-          <w:color w:val="D4D4D4"/>
-          <w:sz w:val="21"/>
-          <w:szCs w:val="21"/>
-          <w:lang w:val="en-US" w:eastAsia="pt-BR"/>
+      <w:proofErr w:type="spellEnd"/>
+      <w:r>
+        <w:rPr>
+          <w:rFonts w:ascii="Consolas" w:eastAsia="Times New Roman" w:hAnsi="Consolas" w:cs="Times New Roman"/>
+          <w:color w:val="D4D4D4"/>
+          <w:sz w:val="21"/>
+          <w:szCs w:val="21"/>
+          <w:lang w:eastAsia="pt-BR"/>
         </w:rPr>
         <w:t> </w:t>
       </w:r>
+      <w:proofErr w:type="spellStart"/>
       <w:r>
         <w:rPr>
           <w:rFonts w:ascii="Consolas" w:eastAsia="Times New Roman" w:hAnsi="Consolas" w:cs="Times New Roman"/>
           <w:color w:val="569CD6"/>
           <w:sz w:val="21"/>
           <w:szCs w:val="21"/>
-          <w:lang w:val="en-US" w:eastAsia="pt-BR"/>
+          <w:lang w:eastAsia="pt-BR"/>
         </w:rPr>
         <w:t>class</w:t>
       </w:r>
-      <w:r>
-        <w:rPr>
-          <w:rFonts w:ascii="Consolas" w:eastAsia="Times New Roman" w:hAnsi="Consolas" w:cs="Times New Roman"/>
-          <w:color w:val="D4D4D4"/>
-          <w:sz w:val="21"/>
-          <w:szCs w:val="21"/>
-          <w:lang w:val="en-US" w:eastAsia="pt-BR"/>
+      <w:proofErr w:type="spellEnd"/>
+      <w:r>
+        <w:rPr>
+          <w:rFonts w:ascii="Consolas" w:eastAsia="Times New Roman" w:hAnsi="Consolas" w:cs="Times New Roman"/>
+          <w:color w:val="D4D4D4"/>
+          <w:sz w:val="21"/>
+          <w:szCs w:val="21"/>
+          <w:lang w:eastAsia="pt-BR"/>
         </w:rPr>
         <w:t> </w:t>
       </w:r>
@@ -9983,7 +9982,7 @@
           <w:color w:val="4EC9B0"/>
           <w:sz w:val="21"/>
           <w:szCs w:val="21"/>
-          <w:lang w:val="en-US" w:eastAsia="pt-BR"/>
+          <w:lang w:eastAsia="pt-BR"/>
         </w:rPr>
         <w:t>AppRoutingModule</w:t>
       </w:r>
@@ -9994,7 +9993,7 @@
           <w:color w:val="D4D4D4"/>
           <w:sz w:val="21"/>
           <w:szCs w:val="21"/>
-          <w:lang w:val="en-US" w:eastAsia="pt-BR"/>
+          <w:lang w:eastAsia="pt-BR"/>
         </w:rPr>
         <w:t> {}</w:t>
       </w:r>
@@ -10007,7 +10006,7 @@
           <w:color w:val="29303B"/>
           <w:sz w:val="27"/>
           <w:szCs w:val="27"/>
-          <w:lang w:val="en-US" w:eastAsia="pt-BR"/>
+          <w:lang w:eastAsia="pt-BR"/>
         </w:rPr>
       </w:pPr>
     </w:p>
@@ -10982,63 +10981,75 @@
           <w:color w:val="29303B"/>
           <w:sz w:val="27"/>
           <w:szCs w:val="27"/>
-          <w:lang w:val="en-US" w:eastAsia="pt-BR"/>
-        </w:rPr>
-      </w:pPr>
-      <w:r>
-        <w:rPr>
-          <w:rFonts w:ascii="Segoe UI" w:eastAsia="Times New Roman" w:hAnsi="Segoe UI" w:cs="Segoe UI"/>
-          <w:color w:val="29303B"/>
-          <w:sz w:val="27"/>
-          <w:szCs w:val="27"/>
-          <w:lang w:val="en-US" w:eastAsia="pt-BR"/>
-        </w:rPr>
-        <w:t xml:space="preserve">Ng g service </w:t>
-      </w:r>
-      <w:proofErr w:type="spellStart"/>
-      <w:r>
-        <w:rPr>
-          <w:rFonts w:ascii="Segoe UI" w:eastAsia="Times New Roman" w:hAnsi="Segoe UI" w:cs="Segoe UI"/>
-          <w:color w:val="29303B"/>
-          <w:sz w:val="27"/>
-          <w:szCs w:val="27"/>
-          <w:lang w:val="en-US" w:eastAsia="pt-BR"/>
-        </w:rPr>
-        <w:t>tarefas</w:t>
-      </w:r>
-      <w:proofErr w:type="spellEnd"/>
-      <w:r>
-        <w:rPr>
-          <w:rFonts w:ascii="Segoe UI" w:eastAsia="Times New Roman" w:hAnsi="Segoe UI" w:cs="Segoe UI"/>
-          <w:color w:val="29303B"/>
-          <w:sz w:val="27"/>
-          <w:szCs w:val="27"/>
-          <w:lang w:val="en-US" w:eastAsia="pt-BR"/>
-        </w:rPr>
-        <w:t>/share</w:t>
-      </w:r>
-      <w:r>
-        <w:rPr>
-          <w:rFonts w:ascii="Segoe UI" w:eastAsia="Times New Roman" w:hAnsi="Segoe UI" w:cs="Segoe UI"/>
-          <w:color w:val="29303B"/>
-          <w:sz w:val="27"/>
-          <w:szCs w:val="27"/>
-          <w:lang w:val="en-US" w:eastAsia="pt-BR"/>
-        </w:rPr>
-        <w:t>d/</w:t>
-      </w:r>
-      <w:proofErr w:type="spellStart"/>
-      <w:r>
-        <w:rPr>
-          <w:rFonts w:ascii="Segoe UI" w:eastAsia="Times New Roman" w:hAnsi="Segoe UI" w:cs="Segoe UI"/>
-          <w:color w:val="29303B"/>
-          <w:sz w:val="27"/>
-          <w:szCs w:val="27"/>
-          <w:lang w:val="en-US" w:eastAsia="pt-BR"/>
-        </w:rPr>
-        <w:t>tarefa</w:t>
-      </w:r>
-      <w:proofErr w:type="spellEnd"/>
+          <w:lang w:eastAsia="pt-BR"/>
+        </w:rPr>
+      </w:pPr>
+      <w:proofErr w:type="spellStart"/>
+      <w:r>
+        <w:rPr>
+          <w:rFonts w:ascii="Segoe UI" w:eastAsia="Times New Roman" w:hAnsi="Segoe UI" w:cs="Segoe UI"/>
+          <w:color w:val="29303B"/>
+          <w:sz w:val="27"/>
+          <w:szCs w:val="27"/>
+          <w:lang w:eastAsia="pt-BR"/>
+        </w:rPr>
+        <w:t>Ng</w:t>
+      </w:r>
+      <w:proofErr w:type="spellEnd"/>
+      <w:r>
+        <w:rPr>
+          <w:rFonts w:ascii="Segoe UI" w:eastAsia="Times New Roman" w:hAnsi="Segoe UI" w:cs="Segoe UI"/>
+          <w:color w:val="29303B"/>
+          <w:sz w:val="27"/>
+          <w:szCs w:val="27"/>
+          <w:lang w:eastAsia="pt-BR"/>
+        </w:rPr>
+        <w:t xml:space="preserve"> g </w:t>
+      </w:r>
+      <w:proofErr w:type="spellStart"/>
+      <w:r>
+        <w:rPr>
+          <w:rFonts w:ascii="Segoe UI" w:eastAsia="Times New Roman" w:hAnsi="Segoe UI" w:cs="Segoe UI"/>
+          <w:color w:val="29303B"/>
+          <w:sz w:val="27"/>
+          <w:szCs w:val="27"/>
+          <w:lang w:eastAsia="pt-BR"/>
+        </w:rPr>
+        <w:t>service</w:t>
+      </w:r>
+      <w:proofErr w:type="spellEnd"/>
+      <w:r>
+        <w:rPr>
+          <w:rFonts w:ascii="Segoe UI" w:eastAsia="Times New Roman" w:hAnsi="Segoe UI" w:cs="Segoe UI"/>
+          <w:color w:val="29303B"/>
+          <w:sz w:val="27"/>
+          <w:szCs w:val="27"/>
+          <w:lang w:eastAsia="pt-BR"/>
+        </w:rPr>
+        <w:t xml:space="preserve"> tarefas/</w:t>
+      </w:r>
+      <w:proofErr w:type="spellStart"/>
+      <w:r>
+        <w:rPr>
+          <w:rFonts w:ascii="Segoe UI" w:eastAsia="Times New Roman" w:hAnsi="Segoe UI" w:cs="Segoe UI"/>
+          <w:color w:val="29303B"/>
+          <w:sz w:val="27"/>
+          <w:szCs w:val="27"/>
+          <w:lang w:eastAsia="pt-BR"/>
+        </w:rPr>
+        <w:t>shared</w:t>
+      </w:r>
+      <w:proofErr w:type="spellEnd"/>
+      <w:r>
+        <w:rPr>
+          <w:rFonts w:ascii="Segoe UI" w:eastAsia="Times New Roman" w:hAnsi="Segoe UI" w:cs="Segoe UI"/>
+          <w:color w:val="29303B"/>
+          <w:sz w:val="27"/>
+          <w:szCs w:val="27"/>
+          <w:lang w:eastAsia="pt-BR"/>
+        </w:rPr>
+        <w:t>/tarefa</w:t>
+      </w:r>
     </w:p>
     <w:p>
       <w:pPr>
@@ -11049,7 +11060,7 @@
           <w:color w:val="29303B"/>
           <w:sz w:val="27"/>
           <w:szCs w:val="27"/>
-          <w:lang w:val="en-US" w:eastAsia="pt-BR"/>
+          <w:lang w:eastAsia="pt-BR"/>
         </w:rPr>
       </w:pPr>
     </w:p>
@@ -27011,16 +27022,16 @@
           <w:color w:val="29303B"/>
           <w:sz w:val="27"/>
           <w:szCs w:val="27"/>
-          <w:lang w:eastAsia="pt-BR"/>
-        </w:rPr>
-      </w:pPr>
-      <w:r>
-        <w:rPr>
-          <w:rFonts w:ascii="Segoe UI" w:eastAsia="Times New Roman" w:hAnsi="Segoe UI" w:cs="Segoe UI"/>
-          <w:color w:val="29303B"/>
-          <w:sz w:val="27"/>
-          <w:szCs w:val="27"/>
-          <w:lang w:eastAsia="pt-BR"/>
+          <w:lang w:val="en-US" w:eastAsia="pt-BR"/>
+        </w:rPr>
+      </w:pPr>
+      <w:r>
+        <w:rPr>
+          <w:rFonts w:ascii="Segoe UI" w:eastAsia="Times New Roman" w:hAnsi="Segoe UI" w:cs="Segoe UI"/>
+          <w:color w:val="29303B"/>
+          <w:sz w:val="27"/>
+          <w:szCs w:val="27"/>
+          <w:lang w:val="en-US" w:eastAsia="pt-BR"/>
         </w:rPr>
         <w:t>No HTML:</w:t>
       </w:r>
@@ -27136,7 +27147,29 @@
           <w:szCs w:val="21"/>
           <w:lang w:val="en-US" w:eastAsia="pt-BR"/>
         </w:rPr>
-        <w:t>"modalLabel"</w:t>
+        <w:t>"</w:t>
+      </w:r>
+      <w:proofErr w:type="spellStart"/>
+      <w:r>
+        <w:rPr>
+          <w:rFonts w:ascii="Consolas" w:eastAsia="Times New Roman" w:hAnsi="Consolas" w:cs="Times New Roman"/>
+          <w:color w:val="CE9178"/>
+          <w:sz w:val="21"/>
+          <w:szCs w:val="21"/>
+          <w:lang w:val="en-US" w:eastAsia="pt-BR"/>
+        </w:rPr>
+        <w:t>modalLabel</w:t>
+      </w:r>
+      <w:proofErr w:type="spellEnd"/>
+      <w:r>
+        <w:rPr>
+          <w:rFonts w:ascii="Consolas" w:eastAsia="Times New Roman" w:hAnsi="Consolas" w:cs="Times New Roman"/>
+          <w:color w:val="CE9178"/>
+          <w:sz w:val="21"/>
+          <w:szCs w:val="21"/>
+          <w:lang w:val="en-US" w:eastAsia="pt-BR"/>
+        </w:rPr>
+        <w:t>"</w:t>
       </w:r>
       <w:r>
         <w:rPr>
@@ -27313,52 +27346,454 @@
           <w:lang w:eastAsia="pt-BR"/>
         </w:rPr>
       </w:pPr>
+    </w:p>
+    <w:p>
+      <w:pPr>
+        <w:shd w:val="clear" w:color="auto" w:fill="FFFFFF"/>
+        <w:spacing w:after="0" w:line="240" w:lineRule="auto"/>
+        <w:rPr>
+          <w:rFonts w:ascii="Segoe UI" w:eastAsia="Times New Roman" w:hAnsi="Segoe UI" w:cs="Segoe UI"/>
+          <w:color w:val="29303B"/>
+          <w:sz w:val="27"/>
+          <w:szCs w:val="27"/>
+          <w:lang w:eastAsia="pt-BR"/>
+        </w:rPr>
+      </w:pPr>
+    </w:p>
+    <w:p>
+      <w:pPr>
+        <w:shd w:val="clear" w:color="auto" w:fill="FFFFFF"/>
+        <w:spacing w:after="0" w:line="240" w:lineRule="auto"/>
+        <w:rPr>
+          <w:rFonts w:ascii="Segoe UI" w:eastAsia="Times New Roman" w:hAnsi="Segoe UI" w:cs="Segoe UI"/>
+          <w:color w:val="29303B"/>
+          <w:sz w:val="27"/>
+          <w:szCs w:val="27"/>
+          <w:u w:val="single"/>
+          <w:lang w:eastAsia="pt-BR"/>
+        </w:rPr>
+      </w:pPr>
+      <w:r>
+        <w:rPr>
+          <w:rFonts w:ascii="Segoe UI" w:eastAsia="Times New Roman" w:hAnsi="Segoe UI" w:cs="Segoe UI"/>
+          <w:color w:val="29303B"/>
+          <w:sz w:val="27"/>
+          <w:szCs w:val="27"/>
+          <w:u w:val="single"/>
+          <w:lang w:eastAsia="pt-BR"/>
+        </w:rPr>
+        <w:t xml:space="preserve"> 6 - </w:t>
+      </w:r>
+      <w:r>
+        <w:rPr>
+          <w:rFonts w:ascii="Segoe UI" w:eastAsia="Times New Roman" w:hAnsi="Segoe UI" w:cs="Segoe UI"/>
+          <w:color w:val="29303B"/>
+          <w:sz w:val="27"/>
+          <w:szCs w:val="27"/>
+          <w:u w:val="single"/>
+          <w:lang w:eastAsia="pt-BR"/>
+        </w:rPr>
+        <w:t>Projeto Dashboard</w:t>
+      </w:r>
+    </w:p>
+    <w:p>
+      <w:pPr>
+        <w:shd w:val="clear" w:color="auto" w:fill="FFFFFF"/>
+        <w:spacing w:after="0" w:line="240" w:lineRule="auto"/>
+        <w:rPr>
+          <w:rFonts w:ascii="Segoe UI" w:eastAsia="Times New Roman" w:hAnsi="Segoe UI" w:cs="Segoe UI"/>
+          <w:color w:val="29303B"/>
+          <w:sz w:val="27"/>
+          <w:szCs w:val="27"/>
+          <w:lang w:eastAsia="pt-BR"/>
+        </w:rPr>
+      </w:pPr>
+    </w:p>
+    <w:p>
+      <w:pPr>
+        <w:shd w:val="clear" w:color="auto" w:fill="FFFFFF"/>
+        <w:spacing w:after="0" w:line="240" w:lineRule="auto"/>
+        <w:rPr>
+          <w:rFonts w:ascii="Segoe UI" w:eastAsia="Times New Roman" w:hAnsi="Segoe UI" w:cs="Segoe UI"/>
+          <w:color w:val="29303B"/>
+          <w:sz w:val="27"/>
+          <w:szCs w:val="27"/>
+          <w:lang w:eastAsia="pt-BR"/>
+        </w:rPr>
+      </w:pPr>
+      <w:r>
+        <w:rPr>
+          <w:rFonts w:ascii="Segoe UI" w:eastAsia="Times New Roman" w:hAnsi="Segoe UI" w:cs="Segoe UI"/>
+          <w:color w:val="29303B"/>
+          <w:sz w:val="27"/>
+          <w:szCs w:val="27"/>
+          <w:lang w:eastAsia="pt-BR"/>
+        </w:rPr>
+        <w:t xml:space="preserve">Caso apresente erro na exibição do gráfico trocar a versão do zone.js no arquivo </w:t>
+      </w:r>
+      <w:proofErr w:type="spellStart"/>
+      <w:proofErr w:type="gramStart"/>
+      <w:r>
+        <w:rPr>
+          <w:rFonts w:ascii="Segoe UI" w:eastAsia="Times New Roman" w:hAnsi="Segoe UI" w:cs="Segoe UI"/>
+          <w:color w:val="29303B"/>
+          <w:sz w:val="27"/>
+          <w:szCs w:val="27"/>
+          <w:lang w:eastAsia="pt-BR"/>
+        </w:rPr>
+        <w:t>package.json</w:t>
+      </w:r>
+      <w:proofErr w:type="spellEnd"/>
+      <w:proofErr w:type="gramEnd"/>
+      <w:r>
+        <w:rPr>
+          <w:rFonts w:ascii="Segoe UI" w:eastAsia="Times New Roman" w:hAnsi="Segoe UI" w:cs="Segoe UI"/>
+          <w:color w:val="29303B"/>
+          <w:sz w:val="27"/>
+          <w:szCs w:val="27"/>
+          <w:lang w:eastAsia="pt-BR"/>
+        </w:rPr>
+        <w:t xml:space="preserve"> com o comando: </w:t>
+      </w:r>
+      <w:proofErr w:type="spellStart"/>
+      <w:r>
+        <w:rPr>
+          <w:rFonts w:ascii="Segoe UI" w:eastAsia="Times New Roman" w:hAnsi="Segoe UI" w:cs="Segoe UI"/>
+          <w:color w:val="FF0000"/>
+          <w:sz w:val="27"/>
+          <w:szCs w:val="27"/>
+          <w:lang w:eastAsia="pt-BR"/>
+        </w:rPr>
+        <w:t>npm</w:t>
+      </w:r>
+      <w:proofErr w:type="spellEnd"/>
+      <w:r>
+        <w:rPr>
+          <w:rFonts w:ascii="Segoe UI" w:eastAsia="Times New Roman" w:hAnsi="Segoe UI" w:cs="Segoe UI"/>
+          <w:color w:val="FF0000"/>
+          <w:sz w:val="27"/>
+          <w:szCs w:val="27"/>
+          <w:lang w:eastAsia="pt-BR"/>
+        </w:rPr>
+        <w:t xml:space="preserve"> </w:t>
+      </w:r>
+      <w:proofErr w:type="spellStart"/>
+      <w:r>
+        <w:rPr>
+          <w:rFonts w:ascii="Segoe UI" w:eastAsia="Times New Roman" w:hAnsi="Segoe UI" w:cs="Segoe UI"/>
+          <w:color w:val="FF0000"/>
+          <w:sz w:val="27"/>
+          <w:szCs w:val="27"/>
+          <w:lang w:eastAsia="pt-BR"/>
+        </w:rPr>
+        <w:t>install</w:t>
+      </w:r>
+      <w:proofErr w:type="spellEnd"/>
+      <w:r>
+        <w:rPr>
+          <w:rFonts w:ascii="Segoe UI" w:eastAsia="Times New Roman" w:hAnsi="Segoe UI" w:cs="Segoe UI"/>
+          <w:color w:val="FF0000"/>
+          <w:sz w:val="27"/>
+          <w:szCs w:val="27"/>
+          <w:lang w:eastAsia="pt-BR"/>
+        </w:rPr>
+        <w:t xml:space="preserve"> zone.js@0.8.5 --</w:t>
+      </w:r>
+      <w:proofErr w:type="spellStart"/>
+      <w:r>
+        <w:rPr>
+          <w:rFonts w:ascii="Segoe UI" w:eastAsia="Times New Roman" w:hAnsi="Segoe UI" w:cs="Segoe UI"/>
+          <w:color w:val="FF0000"/>
+          <w:sz w:val="27"/>
+          <w:szCs w:val="27"/>
+          <w:lang w:eastAsia="pt-BR"/>
+        </w:rPr>
+        <w:t>save</w:t>
+      </w:r>
+      <w:proofErr w:type="spellEnd"/>
+      <w:r>
+        <w:rPr>
+          <w:rFonts w:ascii="Segoe UI" w:eastAsia="Times New Roman" w:hAnsi="Segoe UI" w:cs="Segoe UI"/>
+          <w:color w:val="FF0000"/>
+          <w:sz w:val="27"/>
+          <w:szCs w:val="27"/>
+          <w:lang w:eastAsia="pt-BR"/>
+        </w:rPr>
+        <w:t xml:space="preserve"> </w:t>
+      </w:r>
+    </w:p>
+    <w:p>
+      <w:pPr>
+        <w:spacing w:after="0"/>
+      </w:pPr>
+    </w:p>
+    <w:p>
+      <w:pPr>
+        <w:spacing w:after="0"/>
+      </w:pPr>
+    </w:p>
+    <w:p>
+      <w:pPr>
+        <w:shd w:val="clear" w:color="auto" w:fill="FFFFFF"/>
+        <w:spacing w:line="240" w:lineRule="auto"/>
+        <w:rPr>
+          <w:rFonts w:ascii="Segoe UI" w:eastAsia="Times New Roman" w:hAnsi="Segoe UI" w:cs="Segoe UI"/>
+          <w:color w:val="29303B"/>
+          <w:sz w:val="54"/>
+          <w:szCs w:val="54"/>
+          <w:lang w:eastAsia="pt-BR"/>
+        </w:rPr>
+      </w:pPr>
+      <w:r>
+        <w:rPr>
+          <w:rFonts w:ascii="Segoe UI" w:eastAsia="Times New Roman" w:hAnsi="Segoe UI" w:cs="Segoe UI"/>
+          <w:color w:val="29303B"/>
+          <w:sz w:val="54"/>
+          <w:szCs w:val="54"/>
+          <w:lang w:eastAsia="pt-BR"/>
+        </w:rPr>
+        <w:t>Notas para a versão 10 do Angular</w:t>
+      </w:r>
+    </w:p>
+    <w:p>
+      <w:pPr>
+        <w:shd w:val="clear" w:color="auto" w:fill="FFFFFF"/>
+        <w:spacing w:after="300" w:line="240" w:lineRule="auto"/>
+        <w:rPr>
+          <w:rFonts w:ascii="Segoe UI" w:eastAsia="Times New Roman" w:hAnsi="Segoe UI" w:cs="Segoe UI"/>
+          <w:color w:val="29303B"/>
+          <w:sz w:val="27"/>
+          <w:szCs w:val="27"/>
+          <w:lang w:eastAsia="pt-BR"/>
+        </w:rPr>
+      </w:pPr>
+      <w:r>
+        <w:rPr>
+          <w:rFonts w:ascii="Segoe UI" w:eastAsia="Times New Roman" w:hAnsi="Segoe UI" w:cs="Segoe UI"/>
+          <w:color w:val="29303B"/>
+          <w:sz w:val="27"/>
+          <w:szCs w:val="27"/>
+          <w:lang w:eastAsia="pt-BR"/>
+        </w:rPr>
+        <w:t xml:space="preserve">Para o projeto funcionar corretamente com o Angular 10, simplesmente adicione a seguinte biblioteca ao projeto para que os </w:t>
+      </w:r>
+      <w:proofErr w:type="spellStart"/>
+      <w:r>
+        <w:rPr>
+          <w:rFonts w:ascii="Segoe UI" w:eastAsia="Times New Roman" w:hAnsi="Segoe UI" w:cs="Segoe UI"/>
+          <w:color w:val="29303B"/>
+          <w:sz w:val="27"/>
+          <w:szCs w:val="27"/>
+          <w:lang w:eastAsia="pt-BR"/>
+        </w:rPr>
+        <w:t>observables</w:t>
+      </w:r>
+      <w:proofErr w:type="spellEnd"/>
+      <w:r>
+        <w:rPr>
+          <w:rFonts w:ascii="Segoe UI" w:eastAsia="Times New Roman" w:hAnsi="Segoe UI" w:cs="Segoe UI"/>
+          <w:color w:val="29303B"/>
+          <w:sz w:val="27"/>
+          <w:szCs w:val="27"/>
+          <w:lang w:eastAsia="pt-BR"/>
+        </w:rPr>
+        <w:t xml:space="preserve"> trabalhem corretamente.</w:t>
+      </w:r>
+    </w:p>
+    <w:p>
+      <w:pPr>
+        <w:shd w:val="clear" w:color="auto" w:fill="FFFFFF"/>
+        <w:spacing w:after="300" w:line="240" w:lineRule="auto"/>
+        <w:rPr>
+          <w:rFonts w:ascii="Segoe UI" w:eastAsia="Times New Roman" w:hAnsi="Segoe UI" w:cs="Segoe UI"/>
+          <w:color w:val="29303B"/>
+          <w:sz w:val="27"/>
+          <w:szCs w:val="27"/>
+          <w:lang w:eastAsia="pt-BR"/>
+        </w:rPr>
+      </w:pPr>
+      <w:r>
+        <w:rPr>
+          <w:rFonts w:ascii="Segoe UI" w:eastAsia="Times New Roman" w:hAnsi="Segoe UI" w:cs="Segoe UI"/>
+          <w:color w:val="29303B"/>
+          <w:sz w:val="27"/>
+          <w:szCs w:val="27"/>
+          <w:lang w:eastAsia="pt-BR"/>
+        </w:rPr>
+        <w:t>Na raiz do projeto execute:</w:t>
+      </w:r>
+    </w:p>
+    <w:p>
+      <w:pPr>
+        <w:shd w:val="clear" w:color="auto" w:fill="FFFFFF"/>
+        <w:spacing w:after="300" w:line="240" w:lineRule="auto"/>
+        <w:rPr>
+          <w:rFonts w:ascii="Segoe UI" w:eastAsia="Times New Roman" w:hAnsi="Segoe UI" w:cs="Segoe UI"/>
+          <w:color w:val="29303B"/>
+          <w:sz w:val="27"/>
+          <w:szCs w:val="27"/>
+          <w:lang w:val="en-US" w:eastAsia="pt-BR"/>
+        </w:rPr>
+      </w:pPr>
+      <w:proofErr w:type="spellStart"/>
+      <w:r>
+        <w:rPr>
+          <w:rFonts w:ascii="Consolas" w:eastAsia="Times New Roman" w:hAnsi="Consolas" w:cs="Courier New"/>
+          <w:color w:val="EC5252"/>
+          <w:sz w:val="20"/>
+          <w:szCs w:val="20"/>
+          <w:bdr w:val="single" w:sz="6" w:space="2" w:color="DEDFE0" w:frame="1"/>
+          <w:shd w:val="clear" w:color="auto" w:fill="F2F3F5"/>
+          <w:lang w:val="en-US" w:eastAsia="pt-BR"/>
+        </w:rPr>
+        <w:t>npm</w:t>
+      </w:r>
+      <w:proofErr w:type="spellEnd"/>
+      <w:r>
+        <w:rPr>
+          <w:rFonts w:ascii="Consolas" w:eastAsia="Times New Roman" w:hAnsi="Consolas" w:cs="Courier New"/>
+          <w:color w:val="EC5252"/>
+          <w:sz w:val="20"/>
+          <w:szCs w:val="20"/>
+          <w:bdr w:val="single" w:sz="6" w:space="2" w:color="DEDFE0" w:frame="1"/>
+          <w:shd w:val="clear" w:color="auto" w:fill="F2F3F5"/>
+          <w:lang w:val="en-US" w:eastAsia="pt-BR"/>
+        </w:rPr>
+        <w:t xml:space="preserve"> install </w:t>
+      </w:r>
+      <w:proofErr w:type="spellStart"/>
+      <w:r>
+        <w:rPr>
+          <w:rFonts w:ascii="Consolas" w:eastAsia="Times New Roman" w:hAnsi="Consolas" w:cs="Courier New"/>
+          <w:color w:val="EC5252"/>
+          <w:sz w:val="20"/>
+          <w:szCs w:val="20"/>
+          <w:bdr w:val="single" w:sz="6" w:space="2" w:color="DEDFE0" w:frame="1"/>
+          <w:shd w:val="clear" w:color="auto" w:fill="F2F3F5"/>
+          <w:lang w:val="en-US" w:eastAsia="pt-BR"/>
+        </w:rPr>
+        <w:t>rxjs-compat</w:t>
+      </w:r>
+      <w:proofErr w:type="spellEnd"/>
+      <w:r>
+        <w:rPr>
+          <w:rFonts w:ascii="Consolas" w:eastAsia="Times New Roman" w:hAnsi="Consolas" w:cs="Courier New"/>
+          <w:color w:val="EC5252"/>
+          <w:sz w:val="20"/>
+          <w:szCs w:val="20"/>
+          <w:bdr w:val="single" w:sz="6" w:space="2" w:color="DEDFE0" w:frame="1"/>
+          <w:shd w:val="clear" w:color="auto" w:fill="F2F3F5"/>
+          <w:lang w:val="en-US" w:eastAsia="pt-BR"/>
+        </w:rPr>
+        <w:t xml:space="preserve"> --save</w:t>
+      </w:r>
+      <w:r>
+        <w:rPr>
+          <w:rFonts w:ascii="Segoe UI" w:eastAsia="Times New Roman" w:hAnsi="Segoe UI" w:cs="Segoe UI"/>
+          <w:color w:val="29303B"/>
+          <w:sz w:val="27"/>
+          <w:szCs w:val="27"/>
+          <w:lang w:val="en-US" w:eastAsia="pt-BR"/>
+        </w:rPr>
+        <w:t> </w:t>
+      </w:r>
+    </w:p>
+    <w:p>
+      <w:pPr>
+        <w:spacing w:after="0"/>
+        <w:rPr>
+          <w:rFonts w:ascii="Segoe UI" w:eastAsia="Times New Roman" w:hAnsi="Segoe UI" w:cs="Segoe UI"/>
+          <w:color w:val="29303B"/>
+          <w:sz w:val="54"/>
+          <w:szCs w:val="54"/>
+          <w:lang w:eastAsia="pt-BR"/>
+        </w:rPr>
+      </w:pPr>
+      <w:r>
+        <w:rPr>
+          <w:rFonts w:ascii="Segoe UI" w:eastAsia="Times New Roman" w:hAnsi="Segoe UI" w:cs="Segoe UI"/>
+          <w:color w:val="29303B"/>
+          <w:sz w:val="54"/>
+          <w:szCs w:val="54"/>
+          <w:lang w:eastAsia="pt-BR"/>
+        </w:rPr>
+        <w:t>Importando a API de gráficos no projeto</w:t>
+      </w:r>
+    </w:p>
+    <w:p>
+      <w:pPr>
+        <w:spacing w:after="0"/>
+        <w:rPr>
+          <w:rFonts w:ascii="Segoe UI" w:eastAsia="Times New Roman" w:hAnsi="Segoe UI" w:cs="Segoe UI"/>
+          <w:color w:val="29303B"/>
+          <w:sz w:val="27"/>
+          <w:szCs w:val="27"/>
+          <w:lang w:eastAsia="pt-BR"/>
+        </w:rPr>
+      </w:pPr>
+      <w:r>
+        <w:rPr>
+          <w:rFonts w:ascii="Segoe UI" w:eastAsia="Times New Roman" w:hAnsi="Segoe UI" w:cs="Segoe UI"/>
+          <w:color w:val="29303B"/>
+          <w:sz w:val="27"/>
+          <w:szCs w:val="27"/>
+          <w:lang w:eastAsia="pt-BR"/>
+        </w:rPr>
+        <w:t xml:space="preserve">Para </w:t>
+      </w:r>
+      <w:r>
+        <w:rPr>
+          <w:rFonts w:ascii="Segoe UI" w:eastAsia="Times New Roman" w:hAnsi="Segoe UI" w:cs="Segoe UI"/>
+          <w:color w:val="29303B"/>
+          <w:sz w:val="27"/>
+          <w:szCs w:val="27"/>
+          <w:lang w:eastAsia="pt-BR"/>
+        </w:rPr>
+        <w:t>mais informações sobre a documentação acesse:</w:t>
+      </w:r>
+    </w:p>
+    <w:p>
+      <w:pPr>
+        <w:spacing w:after="0"/>
+        <w:rPr>
+          <w:rFonts w:ascii="Segoe UI" w:eastAsia="Times New Roman" w:hAnsi="Segoe UI" w:cs="Segoe UI"/>
+          <w:color w:val="29303B"/>
+          <w:sz w:val="27"/>
+          <w:szCs w:val="27"/>
+          <w:lang w:eastAsia="pt-BR"/>
+        </w:rPr>
+      </w:pPr>
+      <w:hyperlink r:id="rId8" w:history="1">
+        <w:r>
+          <w:rPr>
+            <w:rStyle w:val="Hyperlink"/>
+            <w:rFonts w:ascii="Segoe UI" w:eastAsia="Times New Roman" w:hAnsi="Segoe UI" w:cs="Segoe UI"/>
+            <w:sz w:val="27"/>
+            <w:szCs w:val="27"/>
+            <w:lang w:eastAsia="pt-BR"/>
+          </w:rPr>
+          <w:t>https://developers.google.com/chart</w:t>
+        </w:r>
+      </w:hyperlink>
+    </w:p>
+    <w:p>
+      <w:pPr>
+        <w:spacing w:after="0"/>
+        <w:rPr>
+          <w:rFonts w:ascii="Segoe UI" w:eastAsia="Times New Roman" w:hAnsi="Segoe UI" w:cs="Segoe UI"/>
+          <w:color w:val="29303B"/>
+          <w:sz w:val="27"/>
+          <w:szCs w:val="27"/>
+          <w:lang w:eastAsia="pt-BR"/>
+        </w:rPr>
+      </w:pPr>
+    </w:p>
+    <w:p>
+      <w:pPr>
+        <w:spacing w:after="0"/>
+      </w:pPr>
       <w:bookmarkStart w:id="0" w:name="_GoBack"/>
       <w:bookmarkEnd w:id="0"/>
-    </w:p>
-    <w:p>
-      <w:pPr>
-        <w:shd w:val="clear" w:color="auto" w:fill="FFFFFF"/>
-        <w:spacing w:after="0" w:line="240" w:lineRule="auto"/>
-        <w:rPr>
-          <w:rFonts w:ascii="Segoe UI" w:eastAsia="Times New Roman" w:hAnsi="Segoe UI" w:cs="Segoe UI"/>
-          <w:color w:val="29303B"/>
-          <w:sz w:val="27"/>
-          <w:szCs w:val="27"/>
-          <w:lang w:eastAsia="pt-BR"/>
-        </w:rPr>
-      </w:pPr>
-    </w:p>
-    <w:p>
-      <w:pPr>
-        <w:shd w:val="clear" w:color="auto" w:fill="FFFFFF"/>
-        <w:spacing w:after="0" w:line="240" w:lineRule="auto"/>
-        <w:rPr>
-          <w:rFonts w:ascii="Segoe UI" w:eastAsia="Times New Roman" w:hAnsi="Segoe UI" w:cs="Segoe UI"/>
-          <w:color w:val="29303B"/>
-          <w:sz w:val="27"/>
-          <w:szCs w:val="27"/>
-          <w:lang w:eastAsia="pt-BR"/>
-        </w:rPr>
-      </w:pPr>
-    </w:p>
-    <w:p>
-      <w:pPr>
-        <w:shd w:val="clear" w:color="auto" w:fill="FFFFFF"/>
-        <w:spacing w:after="0" w:line="240" w:lineRule="auto"/>
-        <w:rPr>
-          <w:rFonts w:ascii="Segoe UI" w:eastAsia="Times New Roman" w:hAnsi="Segoe UI" w:cs="Segoe UI"/>
-          <w:color w:val="29303B"/>
-          <w:sz w:val="27"/>
-          <w:szCs w:val="27"/>
-          <w:lang w:eastAsia="pt-BR"/>
-        </w:rPr>
-      </w:pPr>
-    </w:p>
-    <w:p>
-      <w:pPr>
-        <w:spacing w:after="0"/>
-      </w:pPr>
     </w:p>
     <w:sectPr>
       <w:pgSz w:w="11906" w:h="16838"/>
@@ -28293,7 +28728,7 @@
       </w:pPr>
     </w:pPrDefault>
   </w:docDefaults>
-  <w:latentStyles w:defLockedState="0" w:defUIPriority="99" w:defSemiHidden="0" w:defUnhideWhenUsed="0" w:defQFormat="0" w:count="377">
+  <w:latentStyles w:defLockedState="0" w:defUIPriority="99" w:defSemiHidden="0" w:defUnhideWhenUsed="0" w:defQFormat="0" w:count="376">
     <w:lsdException w:name="Normal" w:uiPriority="0" w:qFormat="1"/>
     <w:lsdException w:name="heading 1" w:uiPriority="9" w:qFormat="1"/>
     <w:lsdException w:name="heading 2" w:semiHidden="1" w:uiPriority="9" w:unhideWhenUsed="1" w:qFormat="1"/>
@@ -28670,7 +29105,6 @@
     <w:lsdException w:name="Hashtag" w:semiHidden="1" w:unhideWhenUsed="1"/>
     <w:lsdException w:name="Unresolved Mention" w:semiHidden="1" w:unhideWhenUsed="1"/>
     <w:lsdException w:name="Smart Link" w:semiHidden="1" w:unhideWhenUsed="1"/>
-    <w:lsdException w:name="Smart Link Error" w:semiHidden="1" w:unhideWhenUsed="1"/>
   </w:latentStyles>
   <w:style w:type="paragraph" w:default="1" w:styleId="Normal">
     <w:name w:val="Normal"/>
@@ -28707,7 +29141,6 @@
     <w:name w:val="Hyperlink"/>
     <w:basedOn w:val="Fontepargpadro"/>
     <w:uiPriority w:val="99"/>
-    <w:semiHidden/>
     <w:unhideWhenUsed/>
     <w:rsid w:val="0051015B"/>
     <w:rPr>
@@ -28985,6 +29418,18 @@
     <w:rPr>
       <w:i/>
       <w:iCs/>
+    </w:rPr>
+  </w:style>
+  <w:style w:type="character" w:styleId="MenoPendente">
+    <w:name w:val="Unresolved Mention"/>
+    <w:basedOn w:val="Fontepargpadro"/>
+    <w:uiPriority w:val="99"/>
+    <w:semiHidden/>
+    <w:unhideWhenUsed/>
+    <w:rsid w:val="001D33E1"/>
+    <w:rPr>
+      <w:color w:val="605E5C"/>
+      <w:shd w:val="clear" w:color="auto" w:fill="E1DFDD"/>
     </w:rPr>
   </w:style>
 </w:styles>

</xml_diff>

<commit_message>
Importado Bootstrap e jQuery - Angular
</commit_message>
<xml_diff>
--- a/Angular/Notas Angular.docx
+++ b/Angular/Notas Angular.docx
@@ -20943,13 +20943,701 @@
         </w:rPr>
         <w:t>Final</w:t>
       </w:r>
+    </w:p>
+    <w:p>
+      <w:pPr>
+        <w:shd w:val="clear" w:color="auto" w:fill="FFFFFF"/>
+        <w:spacing w:line="240" w:lineRule="auto"/>
+        <w:rPr>
+          <w:rFonts w:ascii="Segoe UI" w:eastAsia="Times New Roman" w:hAnsi="Segoe UI" w:cs="Segoe UI"/>
+          <w:color w:val="29303B"/>
+          <w:sz w:val="54"/>
+          <w:szCs w:val="54"/>
+          <w:lang w:eastAsia="pt-BR"/>
+        </w:rPr>
+      </w:pPr>
+      <w:r>
+        <w:rPr>
+          <w:rFonts w:ascii="Segoe UI" w:eastAsia="Times New Roman" w:hAnsi="Segoe UI" w:cs="Segoe UI"/>
+          <w:color w:val="29303B"/>
+          <w:sz w:val="54"/>
+          <w:szCs w:val="54"/>
+          <w:lang w:eastAsia="pt-BR"/>
+        </w:rPr>
+        <w:t>Atualizando o Projeto Final para a versão 10 do Angular</w:t>
+      </w:r>
+    </w:p>
+    <w:p>
+      <w:pPr>
+        <w:shd w:val="clear" w:color="auto" w:fill="FFFFFF"/>
+        <w:spacing w:after="300" w:line="240" w:lineRule="auto"/>
+        <w:rPr>
+          <w:rFonts w:ascii="Segoe UI" w:eastAsia="Times New Roman" w:hAnsi="Segoe UI" w:cs="Segoe UI"/>
+          <w:color w:val="29303B"/>
+          <w:sz w:val="27"/>
+          <w:szCs w:val="27"/>
+          <w:lang w:eastAsia="pt-BR"/>
+        </w:rPr>
+      </w:pPr>
+      <w:r>
+        <w:rPr>
+          <w:rFonts w:ascii="Segoe UI" w:eastAsia="Times New Roman" w:hAnsi="Segoe UI" w:cs="Segoe UI"/>
+          <w:color w:val="29303B"/>
+          <w:sz w:val="27"/>
+          <w:szCs w:val="27"/>
+          <w:lang w:eastAsia="pt-BR"/>
+        </w:rPr>
+        <w:t>Conforme mencionado anteriormente, caso você esteja utilizando o Angular 10, a importação do arquivo CSS do Bootstrap deverá ser adicionado com a seguinte estrutura ao arquivo "angular.json":</w:t>
+      </w:r>
+    </w:p>
+    <w:p>
+      <w:pPr>
+        <w:numPr>
+          <w:ilvl w:val="0"/>
+          <w:numId w:val="9"/>
+        </w:numPr>
+        <w:shd w:val="clear" w:color="auto" w:fill="FFFFFF"/>
+        <w:tabs>
+          <w:tab w:val="clear" w:pos="720"/>
+          <w:tab w:val="left" w:pos="916"/>
+          <w:tab w:val="left" w:pos="1832"/>
+          <w:tab w:val="left" w:pos="2748"/>
+          <w:tab w:val="left" w:pos="3664"/>
+          <w:tab w:val="left" w:pos="4580"/>
+          <w:tab w:val="left" w:pos="5496"/>
+          <w:tab w:val="left" w:pos="6412"/>
+          <w:tab w:val="left" w:pos="7328"/>
+          <w:tab w:val="left" w:pos="8244"/>
+          <w:tab w:val="left" w:pos="9160"/>
+          <w:tab w:val="left" w:pos="10076"/>
+          <w:tab w:val="left" w:pos="10992"/>
+          <w:tab w:val="left" w:pos="11908"/>
+          <w:tab w:val="left" w:pos="12824"/>
+          <w:tab w:val="left" w:pos="13740"/>
+          <w:tab w:val="left" w:pos="14656"/>
+        </w:tabs>
+        <w:wordWrap w:val="0"/>
+        <w:spacing w:before="100" w:beforeAutospacing="1" w:after="100" w:afterAutospacing="1" w:line="240" w:lineRule="auto"/>
+        <w:ind w:left="0"/>
+        <w:rPr>
+          <w:rFonts w:ascii="Consolas" w:eastAsia="Times New Roman" w:hAnsi="Consolas" w:cs="Courier New"/>
+          <w:color w:val="505763"/>
+          <w:sz w:val="18"/>
+          <w:szCs w:val="18"/>
+          <w:lang w:eastAsia="pt-BR"/>
+        </w:rPr>
+      </w:pPr>
+      <w:r>
+        <w:rPr>
+          <w:rFonts w:ascii="Consolas" w:eastAsia="Times New Roman" w:hAnsi="Consolas" w:cs="Courier New"/>
+          <w:color w:val="29303B"/>
+          <w:sz w:val="18"/>
+          <w:szCs w:val="18"/>
+          <w:lang w:eastAsia="pt-BR"/>
+        </w:rPr>
+        <w:t>...</w:t>
+      </w:r>
+    </w:p>
+    <w:p>
+      <w:pPr>
+        <w:numPr>
+          <w:ilvl w:val="0"/>
+          <w:numId w:val="9"/>
+        </w:numPr>
+        <w:shd w:val="clear" w:color="auto" w:fill="FFFFFF"/>
+        <w:tabs>
+          <w:tab w:val="clear" w:pos="720"/>
+          <w:tab w:val="left" w:pos="916"/>
+          <w:tab w:val="left" w:pos="1832"/>
+          <w:tab w:val="left" w:pos="2748"/>
+          <w:tab w:val="left" w:pos="3664"/>
+          <w:tab w:val="left" w:pos="4580"/>
+          <w:tab w:val="left" w:pos="5496"/>
+          <w:tab w:val="left" w:pos="6412"/>
+          <w:tab w:val="left" w:pos="7328"/>
+          <w:tab w:val="left" w:pos="8244"/>
+          <w:tab w:val="left" w:pos="9160"/>
+          <w:tab w:val="left" w:pos="10076"/>
+          <w:tab w:val="left" w:pos="10992"/>
+          <w:tab w:val="left" w:pos="11908"/>
+          <w:tab w:val="left" w:pos="12824"/>
+          <w:tab w:val="left" w:pos="13740"/>
+          <w:tab w:val="left" w:pos="14656"/>
+        </w:tabs>
+        <w:wordWrap w:val="0"/>
+        <w:spacing w:before="100" w:beforeAutospacing="1" w:after="100" w:afterAutospacing="1" w:line="240" w:lineRule="auto"/>
+        <w:ind w:left="0"/>
+        <w:rPr>
+          <w:rFonts w:ascii="Consolas" w:eastAsia="Times New Roman" w:hAnsi="Consolas" w:cs="Courier New"/>
+          <w:color w:val="505763"/>
+          <w:sz w:val="18"/>
+          <w:szCs w:val="18"/>
+          <w:lang w:eastAsia="pt-BR"/>
+        </w:rPr>
+      </w:pPr>
+      <w:r>
+        <w:rPr>
+          <w:rFonts w:ascii="Consolas" w:eastAsia="Times New Roman" w:hAnsi="Consolas" w:cs="Courier New"/>
+          <w:color w:val="46C28E"/>
+          <w:sz w:val="18"/>
+          <w:szCs w:val="18"/>
+          <w:lang w:eastAsia="pt-BR"/>
+        </w:rPr>
+        <w:t>"styles"</w:t>
+      </w:r>
+      <w:r>
+        <w:rPr>
+          <w:rFonts w:ascii="Consolas" w:eastAsia="Times New Roman" w:hAnsi="Consolas" w:cs="Courier New"/>
+          <w:color w:val="29303B"/>
+          <w:sz w:val="18"/>
+          <w:szCs w:val="18"/>
+          <w:lang w:eastAsia="pt-BR"/>
+        </w:rPr>
+        <w:t>: [</w:t>
+      </w:r>
+    </w:p>
+    <w:p>
+      <w:pPr>
+        <w:numPr>
+          <w:ilvl w:val="0"/>
+          <w:numId w:val="9"/>
+        </w:numPr>
+        <w:shd w:val="clear" w:color="auto" w:fill="FFFFFF"/>
+        <w:tabs>
+          <w:tab w:val="clear" w:pos="720"/>
+          <w:tab w:val="left" w:pos="916"/>
+          <w:tab w:val="left" w:pos="1832"/>
+          <w:tab w:val="left" w:pos="2748"/>
+          <w:tab w:val="left" w:pos="3664"/>
+          <w:tab w:val="left" w:pos="4580"/>
+          <w:tab w:val="left" w:pos="5496"/>
+          <w:tab w:val="left" w:pos="6412"/>
+          <w:tab w:val="left" w:pos="7328"/>
+          <w:tab w:val="left" w:pos="8244"/>
+          <w:tab w:val="left" w:pos="9160"/>
+          <w:tab w:val="left" w:pos="10076"/>
+          <w:tab w:val="left" w:pos="10992"/>
+          <w:tab w:val="left" w:pos="11908"/>
+          <w:tab w:val="left" w:pos="12824"/>
+          <w:tab w:val="left" w:pos="13740"/>
+          <w:tab w:val="left" w:pos="14656"/>
+        </w:tabs>
+        <w:wordWrap w:val="0"/>
+        <w:spacing w:before="100" w:beforeAutospacing="1" w:after="100" w:afterAutospacing="1" w:line="240" w:lineRule="auto"/>
+        <w:ind w:left="0"/>
+        <w:rPr>
+          <w:rFonts w:ascii="Consolas" w:eastAsia="Times New Roman" w:hAnsi="Consolas" w:cs="Courier New"/>
+          <w:color w:val="505763"/>
+          <w:sz w:val="18"/>
+          <w:szCs w:val="18"/>
+          <w:lang w:eastAsia="pt-BR"/>
+        </w:rPr>
+      </w:pPr>
+      <w:r>
+        <w:rPr>
+          <w:rFonts w:ascii="Consolas" w:eastAsia="Times New Roman" w:hAnsi="Consolas" w:cs="Courier New"/>
+          <w:color w:val="29303B"/>
+          <w:sz w:val="18"/>
+          <w:szCs w:val="18"/>
+          <w:lang w:eastAsia="pt-BR"/>
+        </w:rPr>
+        <w:t xml:space="preserve">    </w:t>
+      </w:r>
+      <w:r>
+        <w:rPr>
+          <w:rFonts w:ascii="Consolas" w:eastAsia="Times New Roman" w:hAnsi="Consolas" w:cs="Courier New"/>
+          <w:color w:val="46C28E"/>
+          <w:sz w:val="18"/>
+          <w:szCs w:val="18"/>
+          <w:lang w:eastAsia="pt-BR"/>
+        </w:rPr>
+        <w:t>"src/styles.css"</w:t>
+      </w:r>
+      <w:r>
+        <w:rPr>
+          <w:rFonts w:ascii="Consolas" w:eastAsia="Times New Roman" w:hAnsi="Consolas" w:cs="Courier New"/>
+          <w:color w:val="29303B"/>
+          <w:sz w:val="18"/>
+          <w:szCs w:val="18"/>
+          <w:lang w:eastAsia="pt-BR"/>
+        </w:rPr>
+        <w:t>,</w:t>
+      </w:r>
+    </w:p>
+    <w:p>
+      <w:pPr>
+        <w:numPr>
+          <w:ilvl w:val="0"/>
+          <w:numId w:val="9"/>
+        </w:numPr>
+        <w:shd w:val="clear" w:color="auto" w:fill="FFFFFF"/>
+        <w:tabs>
+          <w:tab w:val="clear" w:pos="720"/>
+          <w:tab w:val="left" w:pos="916"/>
+          <w:tab w:val="left" w:pos="1832"/>
+          <w:tab w:val="left" w:pos="2748"/>
+          <w:tab w:val="left" w:pos="3664"/>
+          <w:tab w:val="left" w:pos="4580"/>
+          <w:tab w:val="left" w:pos="5496"/>
+          <w:tab w:val="left" w:pos="6412"/>
+          <w:tab w:val="left" w:pos="7328"/>
+          <w:tab w:val="left" w:pos="8244"/>
+          <w:tab w:val="left" w:pos="9160"/>
+          <w:tab w:val="left" w:pos="10076"/>
+          <w:tab w:val="left" w:pos="10992"/>
+          <w:tab w:val="left" w:pos="11908"/>
+          <w:tab w:val="left" w:pos="12824"/>
+          <w:tab w:val="left" w:pos="13740"/>
+          <w:tab w:val="left" w:pos="14656"/>
+        </w:tabs>
+        <w:wordWrap w:val="0"/>
+        <w:spacing w:before="100" w:beforeAutospacing="1" w:after="100" w:afterAutospacing="1" w:line="240" w:lineRule="auto"/>
+        <w:ind w:left="0"/>
+        <w:rPr>
+          <w:rFonts w:ascii="Consolas" w:eastAsia="Times New Roman" w:hAnsi="Consolas" w:cs="Courier New"/>
+          <w:color w:val="505763"/>
+          <w:sz w:val="18"/>
+          <w:szCs w:val="18"/>
+          <w:lang w:eastAsia="pt-BR"/>
+        </w:rPr>
+      </w:pPr>
+      <w:r>
+        <w:rPr>
+          <w:rFonts w:ascii="Consolas" w:eastAsia="Times New Roman" w:hAnsi="Consolas" w:cs="Courier New"/>
+          <w:color w:val="29303B"/>
+          <w:sz w:val="18"/>
+          <w:szCs w:val="18"/>
+          <w:lang w:eastAsia="pt-BR"/>
+        </w:rPr>
+        <w:t xml:space="preserve">    </w:t>
+      </w:r>
+      <w:r>
+        <w:rPr>
+          <w:rFonts w:ascii="Consolas" w:eastAsia="Times New Roman" w:hAnsi="Consolas" w:cs="Courier New"/>
+          <w:color w:val="46C28E"/>
+          <w:sz w:val="18"/>
+          <w:szCs w:val="18"/>
+          <w:lang w:eastAsia="pt-BR"/>
+        </w:rPr>
+        <w:t>"node_modules/bootstrap/dist/css/bootstrap.min.css"</w:t>
+      </w:r>
+    </w:p>
+    <w:p>
+      <w:pPr>
+        <w:numPr>
+          <w:ilvl w:val="0"/>
+          <w:numId w:val="9"/>
+        </w:numPr>
+        <w:shd w:val="clear" w:color="auto" w:fill="FFFFFF"/>
+        <w:tabs>
+          <w:tab w:val="clear" w:pos="720"/>
+          <w:tab w:val="left" w:pos="916"/>
+          <w:tab w:val="left" w:pos="1832"/>
+          <w:tab w:val="left" w:pos="2748"/>
+          <w:tab w:val="left" w:pos="3664"/>
+          <w:tab w:val="left" w:pos="4580"/>
+          <w:tab w:val="left" w:pos="5496"/>
+          <w:tab w:val="left" w:pos="6412"/>
+          <w:tab w:val="left" w:pos="7328"/>
+          <w:tab w:val="left" w:pos="8244"/>
+          <w:tab w:val="left" w:pos="9160"/>
+          <w:tab w:val="left" w:pos="10076"/>
+          <w:tab w:val="left" w:pos="10992"/>
+          <w:tab w:val="left" w:pos="11908"/>
+          <w:tab w:val="left" w:pos="12824"/>
+          <w:tab w:val="left" w:pos="13740"/>
+          <w:tab w:val="left" w:pos="14656"/>
+        </w:tabs>
+        <w:wordWrap w:val="0"/>
+        <w:spacing w:before="100" w:beforeAutospacing="1" w:after="100" w:afterAutospacing="1" w:line="240" w:lineRule="auto"/>
+        <w:ind w:left="0"/>
+        <w:rPr>
+          <w:rFonts w:ascii="Consolas" w:eastAsia="Times New Roman" w:hAnsi="Consolas" w:cs="Courier New"/>
+          <w:color w:val="505763"/>
+          <w:sz w:val="18"/>
+          <w:szCs w:val="18"/>
+          <w:lang w:eastAsia="pt-BR"/>
+        </w:rPr>
+      </w:pPr>
+      <w:r>
+        <w:rPr>
+          <w:rFonts w:ascii="Consolas" w:eastAsia="Times New Roman" w:hAnsi="Consolas" w:cs="Courier New"/>
+          <w:color w:val="29303B"/>
+          <w:sz w:val="18"/>
+          <w:szCs w:val="18"/>
+          <w:lang w:eastAsia="pt-BR"/>
+        </w:rPr>
+        <w:t>],</w:t>
+      </w:r>
+    </w:p>
+    <w:p>
+      <w:pPr>
+        <w:numPr>
+          <w:ilvl w:val="0"/>
+          <w:numId w:val="9"/>
+        </w:numPr>
+        <w:shd w:val="clear" w:color="auto" w:fill="FFFFFF"/>
+        <w:tabs>
+          <w:tab w:val="clear" w:pos="720"/>
+          <w:tab w:val="left" w:pos="916"/>
+          <w:tab w:val="left" w:pos="1832"/>
+          <w:tab w:val="left" w:pos="2748"/>
+          <w:tab w:val="left" w:pos="3664"/>
+          <w:tab w:val="left" w:pos="4580"/>
+          <w:tab w:val="left" w:pos="5496"/>
+          <w:tab w:val="left" w:pos="6412"/>
+          <w:tab w:val="left" w:pos="7328"/>
+          <w:tab w:val="left" w:pos="8244"/>
+          <w:tab w:val="left" w:pos="9160"/>
+          <w:tab w:val="left" w:pos="10076"/>
+          <w:tab w:val="left" w:pos="10992"/>
+          <w:tab w:val="left" w:pos="11908"/>
+          <w:tab w:val="left" w:pos="12824"/>
+          <w:tab w:val="left" w:pos="13740"/>
+          <w:tab w:val="left" w:pos="14656"/>
+        </w:tabs>
+        <w:wordWrap w:val="0"/>
+        <w:spacing w:before="100" w:beforeAutospacing="1" w:after="100" w:afterAutospacing="1" w:line="240" w:lineRule="auto"/>
+        <w:ind w:left="0"/>
+        <w:rPr>
+          <w:rFonts w:ascii="Consolas" w:eastAsia="Times New Roman" w:hAnsi="Consolas" w:cs="Courier New"/>
+          <w:color w:val="505763"/>
+          <w:sz w:val="18"/>
+          <w:szCs w:val="18"/>
+          <w:lang w:eastAsia="pt-BR"/>
+        </w:rPr>
+      </w:pPr>
+      <w:r>
+        <w:rPr>
+          <w:rFonts w:ascii="Consolas" w:eastAsia="Times New Roman" w:hAnsi="Consolas" w:cs="Courier New"/>
+          <w:color w:val="46C28E"/>
+          <w:sz w:val="18"/>
+          <w:szCs w:val="18"/>
+          <w:lang w:eastAsia="pt-BR"/>
+        </w:rPr>
+        <w:t>"scripts"</w:t>
+      </w:r>
+      <w:r>
+        <w:rPr>
+          <w:rFonts w:ascii="Consolas" w:eastAsia="Times New Roman" w:hAnsi="Consolas" w:cs="Courier New"/>
+          <w:color w:val="29303B"/>
+          <w:sz w:val="18"/>
+          <w:szCs w:val="18"/>
+          <w:lang w:eastAsia="pt-BR"/>
+        </w:rPr>
+        <w:t>: [</w:t>
+      </w:r>
+    </w:p>
+    <w:p>
+      <w:pPr>
+        <w:numPr>
+          <w:ilvl w:val="0"/>
+          <w:numId w:val="9"/>
+        </w:numPr>
+        <w:shd w:val="clear" w:color="auto" w:fill="FFFFFF"/>
+        <w:tabs>
+          <w:tab w:val="clear" w:pos="720"/>
+          <w:tab w:val="left" w:pos="916"/>
+          <w:tab w:val="left" w:pos="1832"/>
+          <w:tab w:val="left" w:pos="2748"/>
+          <w:tab w:val="left" w:pos="3664"/>
+          <w:tab w:val="left" w:pos="4580"/>
+          <w:tab w:val="left" w:pos="5496"/>
+          <w:tab w:val="left" w:pos="6412"/>
+          <w:tab w:val="left" w:pos="7328"/>
+          <w:tab w:val="left" w:pos="8244"/>
+          <w:tab w:val="left" w:pos="9160"/>
+          <w:tab w:val="left" w:pos="10076"/>
+          <w:tab w:val="left" w:pos="10992"/>
+          <w:tab w:val="left" w:pos="11908"/>
+          <w:tab w:val="left" w:pos="12824"/>
+          <w:tab w:val="left" w:pos="13740"/>
+          <w:tab w:val="left" w:pos="14656"/>
+        </w:tabs>
+        <w:wordWrap w:val="0"/>
+        <w:spacing w:before="100" w:beforeAutospacing="1" w:after="100" w:afterAutospacing="1" w:line="240" w:lineRule="auto"/>
+        <w:ind w:left="0"/>
+        <w:rPr>
+          <w:rFonts w:ascii="Consolas" w:eastAsia="Times New Roman" w:hAnsi="Consolas" w:cs="Courier New"/>
+          <w:color w:val="505763"/>
+          <w:sz w:val="18"/>
+          <w:szCs w:val="18"/>
+          <w:lang w:eastAsia="pt-BR"/>
+        </w:rPr>
+      </w:pPr>
+      <w:r>
+        <w:rPr>
+          <w:rFonts w:ascii="Consolas" w:eastAsia="Times New Roman" w:hAnsi="Consolas" w:cs="Courier New"/>
+          <w:color w:val="29303B"/>
+          <w:sz w:val="18"/>
+          <w:szCs w:val="18"/>
+          <w:lang w:eastAsia="pt-BR"/>
+        </w:rPr>
+        <w:t xml:space="preserve">    </w:t>
+      </w:r>
+      <w:r>
+        <w:rPr>
+          <w:rFonts w:ascii="Consolas" w:eastAsia="Times New Roman" w:hAnsi="Consolas" w:cs="Courier New"/>
+          <w:color w:val="46C28E"/>
+          <w:sz w:val="18"/>
+          <w:szCs w:val="18"/>
+          <w:lang w:eastAsia="pt-BR"/>
+        </w:rPr>
+        <w:t>"node_modules/jquery/dist/jquery.min.js"</w:t>
+      </w:r>
+      <w:r>
+        <w:rPr>
+          <w:rFonts w:ascii="Consolas" w:eastAsia="Times New Roman" w:hAnsi="Consolas" w:cs="Courier New"/>
+          <w:color w:val="29303B"/>
+          <w:sz w:val="18"/>
+          <w:szCs w:val="18"/>
+          <w:lang w:eastAsia="pt-BR"/>
+        </w:rPr>
+        <w:t>,</w:t>
+      </w:r>
+    </w:p>
+    <w:p>
+      <w:pPr>
+        <w:numPr>
+          <w:ilvl w:val="0"/>
+          <w:numId w:val="9"/>
+        </w:numPr>
+        <w:shd w:val="clear" w:color="auto" w:fill="FFFFFF"/>
+        <w:tabs>
+          <w:tab w:val="clear" w:pos="720"/>
+          <w:tab w:val="left" w:pos="916"/>
+          <w:tab w:val="left" w:pos="1832"/>
+          <w:tab w:val="left" w:pos="2748"/>
+          <w:tab w:val="left" w:pos="3664"/>
+          <w:tab w:val="left" w:pos="4580"/>
+          <w:tab w:val="left" w:pos="5496"/>
+          <w:tab w:val="left" w:pos="6412"/>
+          <w:tab w:val="left" w:pos="7328"/>
+          <w:tab w:val="left" w:pos="8244"/>
+          <w:tab w:val="left" w:pos="9160"/>
+          <w:tab w:val="left" w:pos="10076"/>
+          <w:tab w:val="left" w:pos="10992"/>
+          <w:tab w:val="left" w:pos="11908"/>
+          <w:tab w:val="left" w:pos="12824"/>
+          <w:tab w:val="left" w:pos="13740"/>
+          <w:tab w:val="left" w:pos="14656"/>
+        </w:tabs>
+        <w:wordWrap w:val="0"/>
+        <w:spacing w:before="100" w:beforeAutospacing="1" w:after="100" w:afterAutospacing="1" w:line="240" w:lineRule="auto"/>
+        <w:ind w:left="0"/>
+        <w:rPr>
+          <w:rFonts w:ascii="Consolas" w:eastAsia="Times New Roman" w:hAnsi="Consolas" w:cs="Courier New"/>
+          <w:color w:val="505763"/>
+          <w:sz w:val="18"/>
+          <w:szCs w:val="18"/>
+          <w:lang w:eastAsia="pt-BR"/>
+        </w:rPr>
+      </w:pPr>
+      <w:r>
+        <w:rPr>
+          <w:rFonts w:ascii="Consolas" w:eastAsia="Times New Roman" w:hAnsi="Consolas" w:cs="Courier New"/>
+          <w:color w:val="29303B"/>
+          <w:sz w:val="18"/>
+          <w:szCs w:val="18"/>
+          <w:lang w:eastAsia="pt-BR"/>
+        </w:rPr>
+        <w:t xml:space="preserve">    </w:t>
+      </w:r>
+      <w:r>
+        <w:rPr>
+          <w:rFonts w:ascii="Consolas" w:eastAsia="Times New Roman" w:hAnsi="Consolas" w:cs="Courier New"/>
+          <w:color w:val="46C28E"/>
+          <w:sz w:val="18"/>
+          <w:szCs w:val="18"/>
+          <w:lang w:eastAsia="pt-BR"/>
+        </w:rPr>
+        <w:t>"node_modules/bootstrap/dist/js/bootstrap.min.js"</w:t>
+      </w:r>
+    </w:p>
+    <w:p>
+      <w:pPr>
+        <w:numPr>
+          <w:ilvl w:val="0"/>
+          <w:numId w:val="9"/>
+        </w:numPr>
+        <w:shd w:val="clear" w:color="auto" w:fill="FFFFFF"/>
+        <w:tabs>
+          <w:tab w:val="clear" w:pos="720"/>
+          <w:tab w:val="left" w:pos="916"/>
+          <w:tab w:val="left" w:pos="1832"/>
+          <w:tab w:val="left" w:pos="2748"/>
+          <w:tab w:val="left" w:pos="3664"/>
+          <w:tab w:val="left" w:pos="4580"/>
+          <w:tab w:val="left" w:pos="5496"/>
+          <w:tab w:val="left" w:pos="6412"/>
+          <w:tab w:val="left" w:pos="7328"/>
+          <w:tab w:val="left" w:pos="8244"/>
+          <w:tab w:val="left" w:pos="9160"/>
+          <w:tab w:val="left" w:pos="10076"/>
+          <w:tab w:val="left" w:pos="10992"/>
+          <w:tab w:val="left" w:pos="11908"/>
+          <w:tab w:val="left" w:pos="12824"/>
+          <w:tab w:val="left" w:pos="13740"/>
+          <w:tab w:val="left" w:pos="14656"/>
+        </w:tabs>
+        <w:wordWrap w:val="0"/>
+        <w:spacing w:before="100" w:beforeAutospacing="1" w:after="100" w:afterAutospacing="1" w:line="240" w:lineRule="auto"/>
+        <w:ind w:left="0"/>
+        <w:rPr>
+          <w:rFonts w:ascii="Consolas" w:eastAsia="Times New Roman" w:hAnsi="Consolas" w:cs="Courier New"/>
+          <w:color w:val="505763"/>
+          <w:sz w:val="18"/>
+          <w:szCs w:val="18"/>
+          <w:lang w:eastAsia="pt-BR"/>
+        </w:rPr>
+      </w:pPr>
+      <w:r>
+        <w:rPr>
+          <w:rFonts w:ascii="Consolas" w:eastAsia="Times New Roman" w:hAnsi="Consolas" w:cs="Courier New"/>
+          <w:color w:val="29303B"/>
+          <w:sz w:val="18"/>
+          <w:szCs w:val="18"/>
+          <w:lang w:eastAsia="pt-BR"/>
+        </w:rPr>
+        <w:t>]</w:t>
+      </w:r>
+    </w:p>
+    <w:p>
+      <w:pPr>
+        <w:numPr>
+          <w:ilvl w:val="0"/>
+          <w:numId w:val="9"/>
+        </w:numPr>
+        <w:shd w:val="clear" w:color="auto" w:fill="FFFFFF"/>
+        <w:tabs>
+          <w:tab w:val="clear" w:pos="720"/>
+          <w:tab w:val="left" w:pos="916"/>
+          <w:tab w:val="left" w:pos="1832"/>
+          <w:tab w:val="left" w:pos="2748"/>
+          <w:tab w:val="left" w:pos="3664"/>
+          <w:tab w:val="left" w:pos="4580"/>
+          <w:tab w:val="left" w:pos="5496"/>
+          <w:tab w:val="left" w:pos="6412"/>
+          <w:tab w:val="left" w:pos="7328"/>
+          <w:tab w:val="left" w:pos="8244"/>
+          <w:tab w:val="left" w:pos="9160"/>
+          <w:tab w:val="left" w:pos="10076"/>
+          <w:tab w:val="left" w:pos="10992"/>
+          <w:tab w:val="left" w:pos="11908"/>
+          <w:tab w:val="left" w:pos="12824"/>
+          <w:tab w:val="left" w:pos="13740"/>
+          <w:tab w:val="left" w:pos="14656"/>
+        </w:tabs>
+        <w:wordWrap w:val="0"/>
+        <w:spacing w:before="100" w:beforeAutospacing="1" w:after="100" w:afterAutospacing="1" w:line="240" w:lineRule="auto"/>
+        <w:ind w:left="0"/>
+        <w:rPr>
+          <w:rFonts w:ascii="Consolas" w:eastAsia="Times New Roman" w:hAnsi="Consolas" w:cs="Courier New"/>
+          <w:color w:val="505763"/>
+          <w:sz w:val="18"/>
+          <w:szCs w:val="18"/>
+          <w:lang w:eastAsia="pt-BR"/>
+        </w:rPr>
+      </w:pPr>
+      <w:r>
+        <w:rPr>
+          <w:rFonts w:ascii="Consolas" w:eastAsia="Times New Roman" w:hAnsi="Consolas" w:cs="Courier New"/>
+          <w:color w:val="29303B"/>
+          <w:sz w:val="18"/>
+          <w:szCs w:val="18"/>
+          <w:lang w:eastAsia="pt-BR"/>
+        </w:rPr>
+        <w:t>...</w:t>
+      </w:r>
+    </w:p>
+    <w:p>
+      <w:pPr>
+        <w:shd w:val="clear" w:color="auto" w:fill="FFFFFF"/>
+        <w:spacing w:after="300" w:line="240" w:lineRule="auto"/>
+        <w:rPr>
+          <w:rFonts w:ascii="Segoe UI" w:eastAsia="Times New Roman" w:hAnsi="Segoe UI" w:cs="Segoe UI"/>
+          <w:color w:val="29303B"/>
+          <w:sz w:val="27"/>
+          <w:szCs w:val="27"/>
+          <w:lang w:eastAsia="pt-BR"/>
+        </w:rPr>
+      </w:pPr>
+      <w:r>
+        <w:rPr>
+          <w:rFonts w:ascii="Segoe UI" w:eastAsia="Times New Roman" w:hAnsi="Segoe UI" w:cs="Segoe UI"/>
+          <w:color w:val="29303B"/>
+          <w:sz w:val="27"/>
+          <w:szCs w:val="27"/>
+          <w:lang w:eastAsia="pt-BR"/>
+        </w:rPr>
+        <w:lastRenderedPageBreak/>
+        <w:t>Siga os passos da aula seguinte, mas adicione o CSS conforme mencionado acima para o Angular 10.</w:t>
+      </w:r>
+    </w:p>
+    <w:p>
+      <w:pPr>
+        <w:shd w:val="clear" w:color="auto" w:fill="FFFFFF"/>
+        <w:spacing w:after="300" w:line="240" w:lineRule="auto"/>
+        <w:rPr>
+          <w:rFonts w:ascii="Segoe UI" w:eastAsia="Times New Roman" w:hAnsi="Segoe UI" w:cs="Segoe UI"/>
+          <w:color w:val="29303B"/>
+          <w:sz w:val="27"/>
+          <w:szCs w:val="27"/>
+          <w:lang w:eastAsia="pt-BR"/>
+        </w:rPr>
+      </w:pPr>
+      <w:r>
+        <w:rPr>
+          <w:rFonts w:ascii="Segoe UI" w:eastAsia="Times New Roman" w:hAnsi="Segoe UI" w:cs="Segoe UI"/>
+          <w:color w:val="29303B"/>
+          <w:sz w:val="27"/>
+          <w:szCs w:val="27"/>
+          <w:lang w:eastAsia="pt-BR"/>
+        </w:rPr>
+        <w:t>Também será necessário adicionar uma biblioteca adicional para dar suporte ao uso correto dos observers. Para isso, execute o seguinte comando na raiz da aplicação:</w:t>
+      </w:r>
+    </w:p>
+    <w:p>
+      <w:pPr>
+        <w:shd w:val="clear" w:color="auto" w:fill="FFFFFF"/>
+        <w:spacing w:after="300" w:line="240" w:lineRule="auto"/>
+        <w:rPr>
+          <w:rFonts w:ascii="Segoe UI" w:eastAsia="Times New Roman" w:hAnsi="Segoe UI" w:cs="Segoe UI"/>
+          <w:color w:val="29303B"/>
+          <w:sz w:val="27"/>
+          <w:szCs w:val="27"/>
+          <w:lang w:eastAsia="pt-BR"/>
+        </w:rPr>
+      </w:pPr>
+      <w:r>
+        <w:rPr>
+          <w:rFonts w:ascii="Consolas" w:eastAsia="Times New Roman" w:hAnsi="Consolas" w:cs="Courier New"/>
+          <w:color w:val="EC5252"/>
+          <w:sz w:val="20"/>
+          <w:szCs w:val="20"/>
+          <w:bdr w:val="single" w:sz="6" w:space="2" w:color="DEDFE0" w:frame="1"/>
+          <w:shd w:val="clear" w:color="auto" w:fill="F2F3F5"/>
+          <w:lang w:eastAsia="pt-BR"/>
+        </w:rPr>
+        <w:t>npm install rxjs-compat --save</w:t>
+      </w:r>
+      <w:r>
+        <w:rPr>
+          <w:rFonts w:ascii="Segoe UI" w:eastAsia="Times New Roman" w:hAnsi="Segoe UI" w:cs="Segoe UI"/>
+          <w:color w:val="29303B"/>
+          <w:sz w:val="27"/>
+          <w:szCs w:val="27"/>
+          <w:lang w:eastAsia="pt-BR"/>
+        </w:rPr>
+        <w:t> </w:t>
+      </w:r>
+    </w:p>
+    <w:p>
+      <w:pPr>
+        <w:spacing w:after="0"/>
+      </w:pPr>
       <w:bookmarkStart w:id="0" w:name="_GoBack"/>
       <w:bookmarkEnd w:id="0"/>
-    </w:p>
-    <w:p>
-      <w:pPr>
-        <w:spacing w:after="0"/>
-      </w:pPr>
     </w:p>
     <w:sectPr>
       <w:pgSz w:w="11906" w:h="16838"/>
@@ -20964,6 +21652,119 @@
 <file path=word/numbering.xml><?xml version="1.0" encoding="utf-8"?>
 <w:numbering xmlns:wpc="http://schemas.microsoft.com/office/word/2010/wordprocessingCanvas" xmlns:cx="http://schemas.microsoft.com/office/drawing/2014/chartex" xmlns:cx1="http://schemas.microsoft.com/office/drawing/2015/9/8/chartex" xmlns:cx2="http://schemas.microsoft.com/office/drawing/2015/10/21/chartex" xmlns:cx3="http://schemas.microsoft.com/office/drawing/2016/5/9/chartex" xmlns:cx4="http://schemas.microsoft.com/office/drawing/2016/5/10/chartex" xmlns:cx5="http://schemas.microsoft.com/office/drawing/2016/5/11/chartex" xmlns:cx6="http://schemas.microsoft.com/office/drawing/2016/5/12/chartex" xmlns:cx7="http://schemas.microsoft.com/office/drawing/2016/5/13/chartex" xmlns:cx8="http://schemas.microsoft.com/office/drawing/2016/5/14/chartex" xmlns:mc="http://schemas.openxmlformats.org/markup-compatibility/2006" xmlns:aink="http://schemas.microsoft.com/office/drawing/2016/ink" xmlns:am3d="http://schemas.microsoft.com/office/drawing/2017/model3d" xmlns:o="urn:schemas-microsoft-com:office:office" xmlns:r="http://schemas.openxmlformats.org/officeDocument/2006/relationships" xmlns:m="http://schemas.openxmlformats.org/officeDocument/2006/math" xmlns:v="urn:schemas-microsoft-com:vml" xmlns:wp14="http://schemas.microsoft.com/office/word/2010/wordprocessingDrawing" xmlns:wp="http://schemas.openxmlformats.org/drawingml/2006/wordprocessingDrawing" xmlns:w10="urn:schemas-microsoft-com:office:word" xmlns:w="http://schemas.openxmlformats.org/wordprocessingml/2006/main" xmlns:w14="http://schemas.microsoft.com/office/word/2010/wordml" xmlns:w15="http://schemas.microsoft.com/office/word/2012/wordml" xmlns:w16cid="http://schemas.microsoft.com/office/word/2016/wordml/cid" xmlns:w16se="http://schemas.microsoft.com/office/word/2015/wordml/symex" xmlns:wpg="http://schemas.microsoft.com/office/word/2010/wordprocessingGroup" xmlns:wpi="http://schemas.microsoft.com/office/word/2010/wordprocessingInk" xmlns:wne="http://schemas.microsoft.com/office/word/2006/wordml" xmlns:wps="http://schemas.microsoft.com/office/word/2010/wordprocessingShape" mc:Ignorable="w14 w15 w16se w16cid wp14">
   <w:abstractNum w:abstractNumId="0" w15:restartNumberingAfterBreak="0">
+    <w:nsid w:val="02B63E63"/>
+    <w:multiLevelType w:val="multilevel"/>
+    <w:tmpl w:val="218A24C6"/>
+    <w:lvl w:ilvl="0">
+      <w:start w:val="1"/>
+      <w:numFmt w:val="decimal"/>
+      <w:lvlText w:val="%1."/>
+      <w:lvlJc w:val="left"/>
+      <w:pPr>
+        <w:tabs>
+          <w:tab w:val="num" w:pos="720"/>
+        </w:tabs>
+        <w:ind w:left="720" w:hanging="360"/>
+      </w:pPr>
+    </w:lvl>
+    <w:lvl w:ilvl="1" w:tentative="1">
+      <w:start w:val="1"/>
+      <w:numFmt w:val="decimal"/>
+      <w:lvlText w:val="%2."/>
+      <w:lvlJc w:val="left"/>
+      <w:pPr>
+        <w:tabs>
+          <w:tab w:val="num" w:pos="1440"/>
+        </w:tabs>
+        <w:ind w:left="1440" w:hanging="360"/>
+      </w:pPr>
+    </w:lvl>
+    <w:lvl w:ilvl="2" w:tentative="1">
+      <w:start w:val="1"/>
+      <w:numFmt w:val="decimal"/>
+      <w:lvlText w:val="%3."/>
+      <w:lvlJc w:val="left"/>
+      <w:pPr>
+        <w:tabs>
+          <w:tab w:val="num" w:pos="2160"/>
+        </w:tabs>
+        <w:ind w:left="2160" w:hanging="360"/>
+      </w:pPr>
+    </w:lvl>
+    <w:lvl w:ilvl="3" w:tentative="1">
+      <w:start w:val="1"/>
+      <w:numFmt w:val="decimal"/>
+      <w:lvlText w:val="%4."/>
+      <w:lvlJc w:val="left"/>
+      <w:pPr>
+        <w:tabs>
+          <w:tab w:val="num" w:pos="2880"/>
+        </w:tabs>
+        <w:ind w:left="2880" w:hanging="360"/>
+      </w:pPr>
+    </w:lvl>
+    <w:lvl w:ilvl="4" w:tentative="1">
+      <w:start w:val="1"/>
+      <w:numFmt w:val="decimal"/>
+      <w:lvlText w:val="%5."/>
+      <w:lvlJc w:val="left"/>
+      <w:pPr>
+        <w:tabs>
+          <w:tab w:val="num" w:pos="3600"/>
+        </w:tabs>
+        <w:ind w:left="3600" w:hanging="360"/>
+      </w:pPr>
+    </w:lvl>
+    <w:lvl w:ilvl="5" w:tentative="1">
+      <w:start w:val="1"/>
+      <w:numFmt w:val="decimal"/>
+      <w:lvlText w:val="%6."/>
+      <w:lvlJc w:val="left"/>
+      <w:pPr>
+        <w:tabs>
+          <w:tab w:val="num" w:pos="4320"/>
+        </w:tabs>
+        <w:ind w:left="4320" w:hanging="360"/>
+      </w:pPr>
+    </w:lvl>
+    <w:lvl w:ilvl="6" w:tentative="1">
+      <w:start w:val="1"/>
+      <w:numFmt w:val="decimal"/>
+      <w:lvlText w:val="%7."/>
+      <w:lvlJc w:val="left"/>
+      <w:pPr>
+        <w:tabs>
+          <w:tab w:val="num" w:pos="5040"/>
+        </w:tabs>
+        <w:ind w:left="5040" w:hanging="360"/>
+      </w:pPr>
+    </w:lvl>
+    <w:lvl w:ilvl="7" w:tentative="1">
+      <w:start w:val="1"/>
+      <w:numFmt w:val="decimal"/>
+      <w:lvlText w:val="%8."/>
+      <w:lvlJc w:val="left"/>
+      <w:pPr>
+        <w:tabs>
+          <w:tab w:val="num" w:pos="5760"/>
+        </w:tabs>
+        <w:ind w:left="5760" w:hanging="360"/>
+      </w:pPr>
+    </w:lvl>
+    <w:lvl w:ilvl="8" w:tentative="1">
+      <w:start w:val="1"/>
+      <w:numFmt w:val="decimal"/>
+      <w:lvlText w:val="%9."/>
+      <w:lvlJc w:val="left"/>
+      <w:pPr>
+        <w:tabs>
+          <w:tab w:val="num" w:pos="6480"/>
+        </w:tabs>
+        <w:ind w:left="6480" w:hanging="360"/>
+      </w:pPr>
+    </w:lvl>
+  </w:abstractNum>
+  <w:abstractNum w:abstractNumId="1" w15:restartNumberingAfterBreak="0">
     <w:nsid w:val="06BB5A3B"/>
     <w:multiLevelType w:val="multilevel"/>
     <w:tmpl w:val="A0427DDE"/>
@@ -21076,7 +21877,7 @@
       </w:pPr>
     </w:lvl>
   </w:abstractNum>
-  <w:abstractNum w:abstractNumId="1" w15:restartNumberingAfterBreak="0">
+  <w:abstractNum w:abstractNumId="2" w15:restartNumberingAfterBreak="0">
     <w:nsid w:val="1AA854EA"/>
     <w:multiLevelType w:val="multilevel"/>
     <w:tmpl w:val="BDAA940C"/>
@@ -21189,7 +21990,7 @@
       </w:pPr>
     </w:lvl>
   </w:abstractNum>
-  <w:abstractNum w:abstractNumId="2" w15:restartNumberingAfterBreak="0">
+  <w:abstractNum w:abstractNumId="3" w15:restartNumberingAfterBreak="0">
     <w:nsid w:val="3E4B1513"/>
     <w:multiLevelType w:val="hybridMultilevel"/>
     <w:tmpl w:val="7A7A03AC"/>
@@ -21275,7 +22076,7 @@
       </w:pPr>
     </w:lvl>
   </w:abstractNum>
-  <w:abstractNum w:abstractNumId="3" w15:restartNumberingAfterBreak="0">
+  <w:abstractNum w:abstractNumId="4" w15:restartNumberingAfterBreak="0">
     <w:nsid w:val="51590DF7"/>
     <w:multiLevelType w:val="multilevel"/>
     <w:tmpl w:val="F330210C"/>
@@ -21388,7 +22189,7 @@
       </w:pPr>
     </w:lvl>
   </w:abstractNum>
-  <w:abstractNum w:abstractNumId="4" w15:restartNumberingAfterBreak="0">
+  <w:abstractNum w:abstractNumId="5" w15:restartNumberingAfterBreak="0">
     <w:nsid w:val="529908D8"/>
     <w:multiLevelType w:val="multilevel"/>
     <w:tmpl w:val="DEF852A4"/>
@@ -21501,7 +22302,7 @@
       </w:pPr>
     </w:lvl>
   </w:abstractNum>
-  <w:abstractNum w:abstractNumId="5" w15:restartNumberingAfterBreak="0">
+  <w:abstractNum w:abstractNumId="6" w15:restartNumberingAfterBreak="0">
     <w:nsid w:val="569B50A4"/>
     <w:multiLevelType w:val="multilevel"/>
     <w:tmpl w:val="EF40F756"/>
@@ -21614,7 +22415,7 @@
       </w:pPr>
     </w:lvl>
   </w:abstractNum>
-  <w:abstractNum w:abstractNumId="6" w15:restartNumberingAfterBreak="0">
+  <w:abstractNum w:abstractNumId="7" w15:restartNumberingAfterBreak="0">
     <w:nsid w:val="64264921"/>
     <w:multiLevelType w:val="multilevel"/>
     <w:tmpl w:val="58FC1AC4"/>
@@ -21727,7 +22528,7 @@
       </w:pPr>
     </w:lvl>
   </w:abstractNum>
-  <w:abstractNum w:abstractNumId="7" w15:restartNumberingAfterBreak="0">
+  <w:abstractNum w:abstractNumId="8" w15:restartNumberingAfterBreak="0">
     <w:nsid w:val="6C9F6E90"/>
     <w:multiLevelType w:val="multilevel"/>
     <w:tmpl w:val="BD40F2F0"/>
@@ -21841,28 +22642,31 @@
     </w:lvl>
   </w:abstractNum>
   <w:num w:numId="1">
+    <w:abstractNumId w:val="3"/>
+  </w:num>
+  <w:num w:numId="2">
+    <w:abstractNumId w:val="8"/>
+  </w:num>
+  <w:num w:numId="3">
+    <w:abstractNumId w:val="6"/>
+  </w:num>
+  <w:num w:numId="4">
+    <w:abstractNumId w:val="1"/>
+  </w:num>
+  <w:num w:numId="5">
+    <w:abstractNumId w:val="7"/>
+  </w:num>
+  <w:num w:numId="6">
     <w:abstractNumId w:val="2"/>
   </w:num>
-  <w:num w:numId="2">
-    <w:abstractNumId w:val="7"/>
-  </w:num>
-  <w:num w:numId="3">
+  <w:num w:numId="7">
     <w:abstractNumId w:val="5"/>
   </w:num>
-  <w:num w:numId="4">
-    <w:abstractNumId w:val="0"/>
-  </w:num>
-  <w:num w:numId="5">
-    <w:abstractNumId w:val="6"/>
-  </w:num>
-  <w:num w:numId="6">
-    <w:abstractNumId w:val="1"/>
-  </w:num>
-  <w:num w:numId="7">
+  <w:num w:numId="8">
     <w:abstractNumId w:val="4"/>
   </w:num>
-  <w:num w:numId="8">
-    <w:abstractNumId w:val="3"/>
+  <w:num w:numId="9">
+    <w:abstractNumId w:val="0"/>
   </w:num>
 </w:numbering>
 </file>

</xml_diff>

<commit_message>
Comentado teste unitário - Angular
</commit_message>
<xml_diff>
--- a/Angular/Notas Angular.docx
+++ b/Angular/Notas Angular.docx
@@ -28891,7 +28891,43 @@
           <w:shd w:val="clear" w:color="auto" w:fill="F2F3F5"/>
           <w:lang w:val="en-US" w:eastAsia="pt-BR"/>
         </w:rPr>
-        <w:t xml:space="preserve"> --save</w:t>
+        <w:t xml:space="preserve"> </w:t>
+      </w:r>
+      <w:r>
+        <w:rPr>
+          <w:rFonts w:ascii="Consolas" w:eastAsia="Times New Roman" w:hAnsi="Consolas" w:cs="Courier New"/>
+          <w:color w:val="EC5252"/>
+          <w:sz w:val="20"/>
+          <w:szCs w:val="20"/>
+          <w:bdr w:val="single" w:sz="6" w:space="2" w:color="DEDFE0" w:frame="1"/>
+          <w:shd w:val="clear" w:color="auto" w:fill="F2F3F5"/>
+          <w:lang w:val="en-US" w:eastAsia="pt-BR"/>
+        </w:rPr>
+        <w:t>–</w:t>
+      </w:r>
+      <w:r>
+        <w:rPr>
+          <w:rFonts w:ascii="Consolas" w:eastAsia="Times New Roman" w:hAnsi="Consolas" w:cs="Courier New"/>
+          <w:color w:val="EC5252"/>
+          <w:sz w:val="20"/>
+          <w:szCs w:val="20"/>
+          <w:bdr w:val="single" w:sz="6" w:space="2" w:color="DEDFE0" w:frame="1"/>
+          <w:shd w:val="clear" w:color="auto" w:fill="F2F3F5"/>
+          <w:lang w:val="en-US" w:eastAsia="pt-BR"/>
+        </w:rPr>
+        <w:t>save</w:t>
+      </w:r>
+      <w:r>
+        <w:rPr>
+          <w:rFonts w:ascii="Consolas" w:eastAsia="Times New Roman" w:hAnsi="Consolas" w:cs="Courier New"/>
+          <w:color w:val="EC5252"/>
+          <w:sz w:val="20"/>
+          <w:szCs w:val="20"/>
+          <w:bdr w:val="single" w:sz="6" w:space="2" w:color="DEDFE0" w:frame="1"/>
+          <w:shd w:val="clear" w:color="auto" w:fill="F2F3F5"/>
+          <w:lang w:val="en-US" w:eastAsia="pt-BR"/>
+        </w:rPr>
+        <w:t xml:space="preserve"> </w:t>
       </w:r>
       <w:r>
         <w:rPr>
@@ -29357,6 +29393,2623 @@
           <w:lang w:eastAsia="pt-BR"/>
         </w:rPr>
       </w:pPr>
+    </w:p>
+    <w:p>
+      <w:pPr>
+        <w:shd w:val="clear" w:color="auto" w:fill="FFFFFF"/>
+        <w:spacing w:line="240" w:lineRule="auto"/>
+        <w:rPr>
+          <w:rFonts w:ascii="Segoe UI" w:eastAsia="Times New Roman" w:hAnsi="Segoe UI" w:cs="Segoe UI"/>
+          <w:color w:val="29303B"/>
+          <w:sz w:val="54"/>
+          <w:szCs w:val="54"/>
+          <w:lang w:eastAsia="pt-BR"/>
+        </w:rPr>
+      </w:pPr>
+      <w:r>
+        <w:rPr>
+          <w:rFonts w:ascii="Segoe UI" w:eastAsia="Times New Roman" w:hAnsi="Segoe UI" w:cs="Segoe UI"/>
+          <w:color w:val="29303B"/>
+          <w:sz w:val="54"/>
+          <w:szCs w:val="54"/>
+          <w:lang w:eastAsia="pt-BR"/>
+        </w:rPr>
+        <w:t>Notas para o projeto jogo da velha no Angular 9</w:t>
+      </w:r>
+    </w:p>
+    <w:p>
+      <w:pPr>
+        <w:shd w:val="clear" w:color="auto" w:fill="FFFFFF"/>
+        <w:spacing w:after="300" w:line="240" w:lineRule="auto"/>
+        <w:rPr>
+          <w:rFonts w:ascii="Segoe UI" w:eastAsia="Times New Roman" w:hAnsi="Segoe UI" w:cs="Segoe UI"/>
+          <w:color w:val="29303B"/>
+          <w:sz w:val="27"/>
+          <w:szCs w:val="27"/>
+          <w:lang w:eastAsia="pt-BR"/>
+        </w:rPr>
+      </w:pPr>
+      <w:r>
+        <w:rPr>
+          <w:rFonts w:ascii="Segoe UI" w:eastAsia="Times New Roman" w:hAnsi="Segoe UI" w:cs="Segoe UI"/>
+          <w:color w:val="29303B"/>
+          <w:sz w:val="27"/>
+          <w:szCs w:val="27"/>
+          <w:lang w:eastAsia="pt-BR"/>
+        </w:rPr>
+        <w:t>O projeto jogo da velha no Angular 10 apresenta um pequeno problema com os botões de inicialização do jogo, que fazem com que a página seja atualizada ao clicar nos botões.</w:t>
+      </w:r>
+    </w:p>
+    <w:p>
+      <w:pPr>
+        <w:shd w:val="clear" w:color="auto" w:fill="FFFFFF"/>
+        <w:spacing w:after="300" w:line="240" w:lineRule="auto"/>
+        <w:rPr>
+          <w:rFonts w:ascii="Segoe UI" w:eastAsia="Times New Roman" w:hAnsi="Segoe UI" w:cs="Segoe UI"/>
+          <w:color w:val="29303B"/>
+          <w:sz w:val="27"/>
+          <w:szCs w:val="27"/>
+          <w:lang w:eastAsia="pt-BR"/>
+        </w:rPr>
+      </w:pPr>
+      <w:r>
+        <w:rPr>
+          <w:rFonts w:ascii="Segoe UI" w:eastAsia="Times New Roman" w:hAnsi="Segoe UI" w:cs="Segoe UI"/>
+          <w:color w:val="29303B"/>
+          <w:sz w:val="27"/>
+          <w:szCs w:val="27"/>
+          <w:lang w:eastAsia="pt-BR"/>
+        </w:rPr>
+        <w:t>Para solucionar isso devemos adicionar o </w:t>
+      </w:r>
+      <w:proofErr w:type="spellStart"/>
+      <w:proofErr w:type="gramStart"/>
+      <w:r>
+        <w:rPr>
+          <w:rFonts w:ascii="Consolas" w:eastAsia="Times New Roman" w:hAnsi="Consolas" w:cs="Courier New"/>
+          <w:color w:val="EC5252"/>
+          <w:sz w:val="20"/>
+          <w:szCs w:val="20"/>
+          <w:bdr w:val="single" w:sz="6" w:space="2" w:color="DEDFE0" w:frame="1"/>
+          <w:shd w:val="clear" w:color="auto" w:fill="F2F3F5"/>
+          <w:lang w:eastAsia="pt-BR"/>
+        </w:rPr>
+        <w:t>preventDefault</w:t>
+      </w:r>
+      <w:proofErr w:type="spellEnd"/>
+      <w:r>
+        <w:rPr>
+          <w:rFonts w:ascii="Consolas" w:eastAsia="Times New Roman" w:hAnsi="Consolas" w:cs="Courier New"/>
+          <w:color w:val="EC5252"/>
+          <w:sz w:val="20"/>
+          <w:szCs w:val="20"/>
+          <w:bdr w:val="single" w:sz="6" w:space="2" w:color="DEDFE0" w:frame="1"/>
+          <w:shd w:val="clear" w:color="auto" w:fill="F2F3F5"/>
+          <w:lang w:eastAsia="pt-BR"/>
+        </w:rPr>
+        <w:t>(</w:t>
+      </w:r>
+      <w:proofErr w:type="gramEnd"/>
+      <w:r>
+        <w:rPr>
+          <w:rFonts w:ascii="Consolas" w:eastAsia="Times New Roman" w:hAnsi="Consolas" w:cs="Courier New"/>
+          <w:color w:val="EC5252"/>
+          <w:sz w:val="20"/>
+          <w:szCs w:val="20"/>
+          <w:bdr w:val="single" w:sz="6" w:space="2" w:color="DEDFE0" w:frame="1"/>
+          <w:shd w:val="clear" w:color="auto" w:fill="F2F3F5"/>
+          <w:lang w:eastAsia="pt-BR"/>
+        </w:rPr>
+        <w:t>)</w:t>
+      </w:r>
+      <w:r>
+        <w:rPr>
+          <w:rFonts w:ascii="Segoe UI" w:eastAsia="Times New Roman" w:hAnsi="Segoe UI" w:cs="Segoe UI"/>
+          <w:color w:val="29303B"/>
+          <w:sz w:val="27"/>
+          <w:szCs w:val="27"/>
+          <w:lang w:eastAsia="pt-BR"/>
+        </w:rPr>
+        <w:t xml:space="preserve"> do </w:t>
+      </w:r>
+      <w:proofErr w:type="spellStart"/>
+      <w:r>
+        <w:rPr>
+          <w:rFonts w:ascii="Segoe UI" w:eastAsia="Times New Roman" w:hAnsi="Segoe UI" w:cs="Segoe UI"/>
+          <w:color w:val="29303B"/>
+          <w:sz w:val="27"/>
+          <w:szCs w:val="27"/>
+          <w:lang w:eastAsia="pt-BR"/>
+        </w:rPr>
+        <w:t>javascript</w:t>
+      </w:r>
+      <w:proofErr w:type="spellEnd"/>
+      <w:r>
+        <w:rPr>
+          <w:rFonts w:ascii="Segoe UI" w:eastAsia="Times New Roman" w:hAnsi="Segoe UI" w:cs="Segoe UI"/>
+          <w:color w:val="29303B"/>
+          <w:sz w:val="27"/>
+          <w:szCs w:val="27"/>
+          <w:lang w:eastAsia="pt-BR"/>
+        </w:rPr>
+        <w:t>, que não permite o envio do formulário.</w:t>
+      </w:r>
+    </w:p>
+    <w:p>
+      <w:pPr>
+        <w:shd w:val="clear" w:color="auto" w:fill="FFFFFF"/>
+        <w:spacing w:after="300" w:line="240" w:lineRule="auto"/>
+        <w:rPr>
+          <w:rFonts w:ascii="Segoe UI" w:eastAsia="Times New Roman" w:hAnsi="Segoe UI" w:cs="Segoe UI"/>
+          <w:color w:val="29303B"/>
+          <w:sz w:val="27"/>
+          <w:szCs w:val="27"/>
+          <w:lang w:eastAsia="pt-BR"/>
+        </w:rPr>
+      </w:pPr>
+      <w:r>
+        <w:rPr>
+          <w:rFonts w:ascii="Segoe UI" w:eastAsia="Times New Roman" w:hAnsi="Segoe UI" w:cs="Segoe UI"/>
+          <w:color w:val="29303B"/>
+          <w:sz w:val="27"/>
+          <w:szCs w:val="27"/>
+          <w:lang w:eastAsia="pt-BR"/>
+        </w:rPr>
+        <w:t>Execute os passos a seguir para resolver o problema.</w:t>
+      </w:r>
+    </w:p>
+    <w:p>
+      <w:pPr>
+        <w:shd w:val="clear" w:color="auto" w:fill="FFFFFF"/>
+        <w:spacing w:after="300" w:line="240" w:lineRule="auto"/>
+        <w:rPr>
+          <w:rFonts w:ascii="Segoe UI" w:eastAsia="Times New Roman" w:hAnsi="Segoe UI" w:cs="Segoe UI"/>
+          <w:color w:val="29303B"/>
+          <w:sz w:val="27"/>
+          <w:szCs w:val="27"/>
+          <w:lang w:eastAsia="pt-BR"/>
+        </w:rPr>
+      </w:pPr>
+      <w:r>
+        <w:rPr>
+          <w:rFonts w:ascii="Segoe UI" w:eastAsia="Times New Roman" w:hAnsi="Segoe UI" w:cs="Segoe UI"/>
+          <w:color w:val="29303B"/>
+          <w:sz w:val="27"/>
+          <w:szCs w:val="27"/>
+          <w:lang w:eastAsia="pt-BR"/>
+        </w:rPr>
+        <w:t>No arquivo </w:t>
+      </w:r>
+      <w:r>
+        <w:rPr>
+          <w:rFonts w:ascii="Consolas" w:eastAsia="Times New Roman" w:hAnsi="Consolas" w:cs="Courier New"/>
+          <w:color w:val="EC5252"/>
+          <w:sz w:val="20"/>
+          <w:szCs w:val="20"/>
+          <w:bdr w:val="single" w:sz="6" w:space="2" w:color="DEDFE0" w:frame="1"/>
+          <w:shd w:val="clear" w:color="auto" w:fill="F2F3F5"/>
+          <w:lang w:eastAsia="pt-BR"/>
+        </w:rPr>
+        <w:t>jogo-da-velha.component.html</w:t>
+      </w:r>
+      <w:r>
+        <w:rPr>
+          <w:rFonts w:ascii="Segoe UI" w:eastAsia="Times New Roman" w:hAnsi="Segoe UI" w:cs="Segoe UI"/>
+          <w:color w:val="29303B"/>
+          <w:sz w:val="27"/>
+          <w:szCs w:val="27"/>
+          <w:lang w:eastAsia="pt-BR"/>
+        </w:rPr>
+        <w:t>, nas chamadas das funções </w:t>
+      </w:r>
+      <w:proofErr w:type="spellStart"/>
+      <w:r>
+        <w:rPr>
+          <w:rFonts w:ascii="Consolas" w:eastAsia="Times New Roman" w:hAnsi="Consolas" w:cs="Courier New"/>
+          <w:color w:val="EC5252"/>
+          <w:sz w:val="20"/>
+          <w:szCs w:val="20"/>
+          <w:bdr w:val="single" w:sz="6" w:space="2" w:color="DEDFE0" w:frame="1"/>
+          <w:shd w:val="clear" w:color="auto" w:fill="F2F3F5"/>
+          <w:lang w:eastAsia="pt-BR"/>
+        </w:rPr>
+        <w:t>iniciarJogo</w:t>
+      </w:r>
+      <w:proofErr w:type="spellEnd"/>
+      <w:r>
+        <w:rPr>
+          <w:rFonts w:ascii="Segoe UI" w:eastAsia="Times New Roman" w:hAnsi="Segoe UI" w:cs="Segoe UI"/>
+          <w:color w:val="29303B"/>
+          <w:sz w:val="27"/>
+          <w:szCs w:val="27"/>
+          <w:lang w:eastAsia="pt-BR"/>
+        </w:rPr>
+        <w:t> e </w:t>
+      </w:r>
+      <w:proofErr w:type="spellStart"/>
+      <w:r>
+        <w:rPr>
+          <w:rFonts w:ascii="Consolas" w:eastAsia="Times New Roman" w:hAnsi="Consolas" w:cs="Courier New"/>
+          <w:color w:val="EC5252"/>
+          <w:sz w:val="20"/>
+          <w:szCs w:val="20"/>
+          <w:bdr w:val="single" w:sz="6" w:space="2" w:color="DEDFE0" w:frame="1"/>
+          <w:shd w:val="clear" w:color="auto" w:fill="F2F3F5"/>
+          <w:lang w:eastAsia="pt-BR"/>
+        </w:rPr>
+        <w:t>novoJogo</w:t>
+      </w:r>
+      <w:proofErr w:type="spellEnd"/>
+      <w:r>
+        <w:rPr>
+          <w:rFonts w:ascii="Segoe UI" w:eastAsia="Times New Roman" w:hAnsi="Segoe UI" w:cs="Segoe UI"/>
+          <w:color w:val="29303B"/>
+          <w:sz w:val="27"/>
+          <w:szCs w:val="27"/>
+          <w:lang w:eastAsia="pt-BR"/>
+        </w:rPr>
+        <w:t>, adicione o parâmetro </w:t>
+      </w:r>
+      <w:r>
+        <w:rPr>
+          <w:rFonts w:ascii="Consolas" w:eastAsia="Times New Roman" w:hAnsi="Consolas" w:cs="Courier New"/>
+          <w:color w:val="EC5252"/>
+          <w:sz w:val="20"/>
+          <w:szCs w:val="20"/>
+          <w:bdr w:val="single" w:sz="6" w:space="2" w:color="DEDFE0" w:frame="1"/>
+          <w:shd w:val="clear" w:color="auto" w:fill="F2F3F5"/>
+          <w:lang w:eastAsia="pt-BR"/>
+        </w:rPr>
+        <w:t>$</w:t>
+      </w:r>
+      <w:proofErr w:type="spellStart"/>
+      <w:r>
+        <w:rPr>
+          <w:rFonts w:ascii="Consolas" w:eastAsia="Times New Roman" w:hAnsi="Consolas" w:cs="Courier New"/>
+          <w:color w:val="EC5252"/>
+          <w:sz w:val="20"/>
+          <w:szCs w:val="20"/>
+          <w:bdr w:val="single" w:sz="6" w:space="2" w:color="DEDFE0" w:frame="1"/>
+          <w:shd w:val="clear" w:color="auto" w:fill="F2F3F5"/>
+          <w:lang w:eastAsia="pt-BR"/>
+        </w:rPr>
+        <w:t>event</w:t>
+      </w:r>
+      <w:proofErr w:type="spellEnd"/>
+      <w:r>
+        <w:rPr>
+          <w:rFonts w:ascii="Segoe UI" w:eastAsia="Times New Roman" w:hAnsi="Segoe UI" w:cs="Segoe UI"/>
+          <w:color w:val="29303B"/>
+          <w:sz w:val="27"/>
+          <w:szCs w:val="27"/>
+          <w:lang w:eastAsia="pt-BR"/>
+        </w:rPr>
+        <w:t> a eles, conforme código a seguir:</w:t>
+      </w:r>
+    </w:p>
+    <w:p>
+      <w:pPr>
+        <w:numPr>
+          <w:ilvl w:val="0"/>
+          <w:numId w:val="10"/>
+        </w:numPr>
+        <w:shd w:val="clear" w:color="auto" w:fill="FFFFFF"/>
+        <w:tabs>
+          <w:tab w:val="clear" w:pos="720"/>
+          <w:tab w:val="left" w:pos="916"/>
+          <w:tab w:val="left" w:pos="1832"/>
+          <w:tab w:val="left" w:pos="2748"/>
+          <w:tab w:val="left" w:pos="3664"/>
+          <w:tab w:val="left" w:pos="4580"/>
+          <w:tab w:val="left" w:pos="5496"/>
+          <w:tab w:val="left" w:pos="6412"/>
+          <w:tab w:val="left" w:pos="7328"/>
+          <w:tab w:val="left" w:pos="8244"/>
+          <w:tab w:val="left" w:pos="9160"/>
+          <w:tab w:val="left" w:pos="10076"/>
+          <w:tab w:val="left" w:pos="10992"/>
+          <w:tab w:val="left" w:pos="11908"/>
+          <w:tab w:val="left" w:pos="12824"/>
+          <w:tab w:val="left" w:pos="13740"/>
+          <w:tab w:val="left" w:pos="14656"/>
+        </w:tabs>
+        <w:wordWrap w:val="0"/>
+        <w:spacing w:before="100" w:beforeAutospacing="1" w:after="100" w:afterAutospacing="1" w:line="240" w:lineRule="auto"/>
+        <w:ind w:left="0"/>
+        <w:rPr>
+          <w:rFonts w:ascii="Consolas" w:eastAsia="Times New Roman" w:hAnsi="Consolas" w:cs="Courier New"/>
+          <w:color w:val="505763"/>
+          <w:sz w:val="18"/>
+          <w:szCs w:val="18"/>
+          <w:lang w:eastAsia="pt-BR"/>
+        </w:rPr>
+      </w:pPr>
+      <w:r>
+        <w:rPr>
+          <w:rFonts w:ascii="Consolas" w:eastAsia="Times New Roman" w:hAnsi="Consolas" w:cs="Courier New"/>
+          <w:color w:val="29303B"/>
+          <w:sz w:val="18"/>
+          <w:szCs w:val="18"/>
+          <w:lang w:eastAsia="pt-BR"/>
+        </w:rPr>
+        <w:t>...</w:t>
+      </w:r>
+    </w:p>
+    <w:p>
+      <w:pPr>
+        <w:numPr>
+          <w:ilvl w:val="0"/>
+          <w:numId w:val="10"/>
+        </w:numPr>
+        <w:shd w:val="clear" w:color="auto" w:fill="FFFFFF"/>
+        <w:tabs>
+          <w:tab w:val="clear" w:pos="720"/>
+          <w:tab w:val="left" w:pos="916"/>
+          <w:tab w:val="left" w:pos="1832"/>
+          <w:tab w:val="left" w:pos="2748"/>
+          <w:tab w:val="left" w:pos="3664"/>
+          <w:tab w:val="left" w:pos="4580"/>
+          <w:tab w:val="left" w:pos="5496"/>
+          <w:tab w:val="left" w:pos="6412"/>
+          <w:tab w:val="left" w:pos="7328"/>
+          <w:tab w:val="left" w:pos="8244"/>
+          <w:tab w:val="left" w:pos="9160"/>
+          <w:tab w:val="left" w:pos="10076"/>
+          <w:tab w:val="left" w:pos="10992"/>
+          <w:tab w:val="left" w:pos="11908"/>
+          <w:tab w:val="left" w:pos="12824"/>
+          <w:tab w:val="left" w:pos="13740"/>
+          <w:tab w:val="left" w:pos="14656"/>
+        </w:tabs>
+        <w:wordWrap w:val="0"/>
+        <w:spacing w:before="100" w:beforeAutospacing="1" w:after="100" w:afterAutospacing="1" w:line="240" w:lineRule="auto"/>
+        <w:ind w:left="0"/>
+        <w:rPr>
+          <w:rFonts w:ascii="Consolas" w:eastAsia="Times New Roman" w:hAnsi="Consolas" w:cs="Courier New"/>
+          <w:color w:val="505763"/>
+          <w:sz w:val="18"/>
+          <w:szCs w:val="18"/>
+          <w:lang w:eastAsia="pt-BR"/>
+        </w:rPr>
+      </w:pPr>
+      <w:proofErr w:type="gramStart"/>
+      <w:r>
+        <w:rPr>
+          <w:rFonts w:ascii="Consolas" w:eastAsia="Times New Roman" w:hAnsi="Consolas" w:cs="Courier New"/>
+          <w:color w:val="29303B"/>
+          <w:sz w:val="18"/>
+          <w:szCs w:val="18"/>
+          <w:lang w:eastAsia="pt-BR"/>
+        </w:rPr>
+        <w:t>&lt;!--</w:t>
+      </w:r>
+      <w:proofErr w:type="gramEnd"/>
+      <w:r>
+        <w:rPr>
+          <w:rFonts w:ascii="Consolas" w:eastAsia="Times New Roman" w:hAnsi="Consolas" w:cs="Courier New"/>
+          <w:color w:val="29303B"/>
+          <w:sz w:val="18"/>
+          <w:szCs w:val="18"/>
+          <w:lang w:eastAsia="pt-BR"/>
+        </w:rPr>
+        <w:t xml:space="preserve"> tela inicial --&gt;</w:t>
+      </w:r>
+    </w:p>
+    <w:p>
+      <w:pPr>
+        <w:numPr>
+          <w:ilvl w:val="0"/>
+          <w:numId w:val="10"/>
+        </w:numPr>
+        <w:shd w:val="clear" w:color="auto" w:fill="FFFFFF"/>
+        <w:tabs>
+          <w:tab w:val="clear" w:pos="720"/>
+          <w:tab w:val="left" w:pos="916"/>
+          <w:tab w:val="left" w:pos="1832"/>
+          <w:tab w:val="left" w:pos="2748"/>
+          <w:tab w:val="left" w:pos="3664"/>
+          <w:tab w:val="left" w:pos="4580"/>
+          <w:tab w:val="left" w:pos="5496"/>
+          <w:tab w:val="left" w:pos="6412"/>
+          <w:tab w:val="left" w:pos="7328"/>
+          <w:tab w:val="left" w:pos="8244"/>
+          <w:tab w:val="left" w:pos="9160"/>
+          <w:tab w:val="left" w:pos="10076"/>
+          <w:tab w:val="left" w:pos="10992"/>
+          <w:tab w:val="left" w:pos="11908"/>
+          <w:tab w:val="left" w:pos="12824"/>
+          <w:tab w:val="left" w:pos="13740"/>
+          <w:tab w:val="left" w:pos="14656"/>
+        </w:tabs>
+        <w:wordWrap w:val="0"/>
+        <w:spacing w:before="100" w:beforeAutospacing="1" w:after="100" w:afterAutospacing="1" w:line="240" w:lineRule="auto"/>
+        <w:ind w:left="0"/>
+        <w:rPr>
+          <w:rFonts w:ascii="Consolas" w:eastAsia="Times New Roman" w:hAnsi="Consolas" w:cs="Courier New"/>
+          <w:color w:val="505763"/>
+          <w:sz w:val="18"/>
+          <w:szCs w:val="18"/>
+          <w:lang w:val="en-US" w:eastAsia="pt-BR"/>
+        </w:rPr>
+      </w:pPr>
+      <w:r>
+        <w:rPr>
+          <w:rFonts w:ascii="Consolas" w:eastAsia="Times New Roman" w:hAnsi="Consolas" w:cs="Courier New"/>
+          <w:color w:val="29303B"/>
+          <w:sz w:val="18"/>
+          <w:szCs w:val="18"/>
+          <w:lang w:val="en-US" w:eastAsia="pt-BR"/>
+        </w:rPr>
+        <w:t xml:space="preserve">&lt;div </w:t>
+      </w:r>
+      <w:r>
+        <w:rPr>
+          <w:rFonts w:ascii="Consolas" w:eastAsia="Times New Roman" w:hAnsi="Consolas" w:cs="Courier New"/>
+          <w:color w:val="B35A1B"/>
+          <w:sz w:val="18"/>
+          <w:szCs w:val="18"/>
+          <w:lang w:val="en-US" w:eastAsia="pt-BR"/>
+        </w:rPr>
+        <w:t>class</w:t>
+      </w:r>
+      <w:r>
+        <w:rPr>
+          <w:rFonts w:ascii="Consolas" w:eastAsia="Times New Roman" w:hAnsi="Consolas" w:cs="Courier New"/>
+          <w:color w:val="29303B"/>
+          <w:sz w:val="18"/>
+          <w:szCs w:val="18"/>
+          <w:lang w:val="en-US" w:eastAsia="pt-BR"/>
+        </w:rPr>
+        <w:t>=</w:t>
+      </w:r>
+      <w:r>
+        <w:rPr>
+          <w:rFonts w:ascii="Consolas" w:eastAsia="Times New Roman" w:hAnsi="Consolas" w:cs="Courier New"/>
+          <w:color w:val="46C28E"/>
+          <w:sz w:val="18"/>
+          <w:szCs w:val="18"/>
+          <w:lang w:val="en-US" w:eastAsia="pt-BR"/>
+        </w:rPr>
+        <w:t>"principal"</w:t>
+      </w:r>
+      <w:r>
+        <w:rPr>
+          <w:rFonts w:ascii="Consolas" w:eastAsia="Times New Roman" w:hAnsi="Consolas" w:cs="Courier New"/>
+          <w:color w:val="29303B"/>
+          <w:sz w:val="18"/>
+          <w:szCs w:val="18"/>
+          <w:lang w:val="en-US" w:eastAsia="pt-BR"/>
+        </w:rPr>
+        <w:t xml:space="preserve"> *ngIf=</w:t>
+      </w:r>
+      <w:r>
+        <w:rPr>
+          <w:rFonts w:ascii="Consolas" w:eastAsia="Times New Roman" w:hAnsi="Consolas" w:cs="Courier New"/>
+          <w:color w:val="46C28E"/>
+          <w:sz w:val="18"/>
+          <w:szCs w:val="18"/>
+          <w:lang w:val="en-US" w:eastAsia="pt-BR"/>
+        </w:rPr>
+        <w:t>"showInicio"</w:t>
+      </w:r>
+      <w:r>
+        <w:rPr>
+          <w:rFonts w:ascii="Consolas" w:eastAsia="Times New Roman" w:hAnsi="Consolas" w:cs="Courier New"/>
+          <w:color w:val="29303B"/>
+          <w:sz w:val="18"/>
+          <w:szCs w:val="18"/>
+          <w:lang w:val="en-US" w:eastAsia="pt-BR"/>
+        </w:rPr>
+        <w:t>&gt;</w:t>
+      </w:r>
+    </w:p>
+    <w:p>
+      <w:pPr>
+        <w:numPr>
+          <w:ilvl w:val="0"/>
+          <w:numId w:val="10"/>
+        </w:numPr>
+        <w:shd w:val="clear" w:color="auto" w:fill="FFFFFF"/>
+        <w:tabs>
+          <w:tab w:val="clear" w:pos="720"/>
+          <w:tab w:val="left" w:pos="916"/>
+          <w:tab w:val="left" w:pos="1832"/>
+          <w:tab w:val="left" w:pos="2748"/>
+          <w:tab w:val="left" w:pos="3664"/>
+          <w:tab w:val="left" w:pos="4580"/>
+          <w:tab w:val="left" w:pos="5496"/>
+          <w:tab w:val="left" w:pos="6412"/>
+          <w:tab w:val="left" w:pos="7328"/>
+          <w:tab w:val="left" w:pos="8244"/>
+          <w:tab w:val="left" w:pos="9160"/>
+          <w:tab w:val="left" w:pos="10076"/>
+          <w:tab w:val="left" w:pos="10992"/>
+          <w:tab w:val="left" w:pos="11908"/>
+          <w:tab w:val="left" w:pos="12824"/>
+          <w:tab w:val="left" w:pos="13740"/>
+          <w:tab w:val="left" w:pos="14656"/>
+        </w:tabs>
+        <w:wordWrap w:val="0"/>
+        <w:spacing w:before="100" w:beforeAutospacing="1" w:after="100" w:afterAutospacing="1" w:line="240" w:lineRule="auto"/>
+        <w:ind w:left="0"/>
+        <w:rPr>
+          <w:rFonts w:ascii="Consolas" w:eastAsia="Times New Roman" w:hAnsi="Consolas" w:cs="Courier New"/>
+          <w:color w:val="505763"/>
+          <w:sz w:val="18"/>
+          <w:szCs w:val="18"/>
+          <w:lang w:eastAsia="pt-BR"/>
+        </w:rPr>
+      </w:pPr>
+      <w:r>
+        <w:rPr>
+          <w:rFonts w:ascii="Consolas" w:eastAsia="Times New Roman" w:hAnsi="Consolas" w:cs="Courier New"/>
+          <w:color w:val="29303B"/>
+          <w:sz w:val="18"/>
+          <w:szCs w:val="18"/>
+          <w:lang w:eastAsia="pt-BR"/>
+        </w:rPr>
+        <w:t xml:space="preserve">&lt;a </w:t>
+      </w:r>
+      <w:proofErr w:type="spellStart"/>
+      <w:r>
+        <w:rPr>
+          <w:rFonts w:ascii="Consolas" w:eastAsia="Times New Roman" w:hAnsi="Consolas" w:cs="Courier New"/>
+          <w:color w:val="29303B"/>
+          <w:sz w:val="18"/>
+          <w:szCs w:val="18"/>
+          <w:lang w:eastAsia="pt-BR"/>
+        </w:rPr>
+        <w:t>href</w:t>
+      </w:r>
+      <w:proofErr w:type="spellEnd"/>
+      <w:r>
+        <w:rPr>
+          <w:rFonts w:ascii="Consolas" w:eastAsia="Times New Roman" w:hAnsi="Consolas" w:cs="Courier New"/>
+          <w:color w:val="29303B"/>
+          <w:sz w:val="18"/>
+          <w:szCs w:val="18"/>
+          <w:lang w:eastAsia="pt-BR"/>
+        </w:rPr>
+        <w:t>=</w:t>
+      </w:r>
+      <w:r>
+        <w:rPr>
+          <w:rFonts w:ascii="Consolas" w:eastAsia="Times New Roman" w:hAnsi="Consolas" w:cs="Courier New"/>
+          <w:color w:val="46C28E"/>
+          <w:sz w:val="18"/>
+          <w:szCs w:val="18"/>
+          <w:lang w:eastAsia="pt-BR"/>
+        </w:rPr>
+        <w:t>"#"</w:t>
+      </w:r>
+      <w:r>
+        <w:rPr>
+          <w:rFonts w:ascii="Consolas" w:eastAsia="Times New Roman" w:hAnsi="Consolas" w:cs="Courier New"/>
+          <w:color w:val="29303B"/>
+          <w:sz w:val="18"/>
+          <w:szCs w:val="18"/>
+          <w:lang w:eastAsia="pt-BR"/>
+        </w:rPr>
+        <w:t xml:space="preserve"> </w:t>
+      </w:r>
+    </w:p>
+    <w:p>
+      <w:pPr>
+        <w:numPr>
+          <w:ilvl w:val="0"/>
+          <w:numId w:val="10"/>
+        </w:numPr>
+        <w:shd w:val="clear" w:color="auto" w:fill="FFFFFF"/>
+        <w:tabs>
+          <w:tab w:val="clear" w:pos="720"/>
+          <w:tab w:val="left" w:pos="916"/>
+          <w:tab w:val="left" w:pos="1832"/>
+          <w:tab w:val="left" w:pos="2748"/>
+          <w:tab w:val="left" w:pos="3664"/>
+          <w:tab w:val="left" w:pos="4580"/>
+          <w:tab w:val="left" w:pos="5496"/>
+          <w:tab w:val="left" w:pos="6412"/>
+          <w:tab w:val="left" w:pos="7328"/>
+          <w:tab w:val="left" w:pos="8244"/>
+          <w:tab w:val="left" w:pos="9160"/>
+          <w:tab w:val="left" w:pos="10076"/>
+          <w:tab w:val="left" w:pos="10992"/>
+          <w:tab w:val="left" w:pos="11908"/>
+          <w:tab w:val="left" w:pos="12824"/>
+          <w:tab w:val="left" w:pos="13740"/>
+          <w:tab w:val="left" w:pos="14656"/>
+        </w:tabs>
+        <w:wordWrap w:val="0"/>
+        <w:spacing w:before="100" w:beforeAutospacing="1" w:after="100" w:afterAutospacing="1" w:line="240" w:lineRule="auto"/>
+        <w:ind w:left="0"/>
+        <w:rPr>
+          <w:rFonts w:ascii="Consolas" w:eastAsia="Times New Roman" w:hAnsi="Consolas" w:cs="Courier New"/>
+          <w:color w:val="505763"/>
+          <w:sz w:val="18"/>
+          <w:szCs w:val="18"/>
+          <w:lang w:eastAsia="pt-BR"/>
+        </w:rPr>
+      </w:pPr>
+      <w:r>
+        <w:rPr>
+          <w:rFonts w:ascii="Consolas" w:eastAsia="Times New Roman" w:hAnsi="Consolas" w:cs="Courier New"/>
+          <w:color w:val="29303B"/>
+          <w:sz w:val="18"/>
+          <w:szCs w:val="18"/>
+          <w:lang w:eastAsia="pt-BR"/>
+        </w:rPr>
+        <w:t xml:space="preserve">    </w:t>
+      </w:r>
+      <w:proofErr w:type="spellStart"/>
+      <w:r>
+        <w:rPr>
+          <w:rFonts w:ascii="Consolas" w:eastAsia="Times New Roman" w:hAnsi="Consolas" w:cs="Courier New"/>
+          <w:color w:val="B35A1B"/>
+          <w:sz w:val="18"/>
+          <w:szCs w:val="18"/>
+          <w:lang w:eastAsia="pt-BR"/>
+        </w:rPr>
+        <w:t>class</w:t>
+      </w:r>
+      <w:proofErr w:type="spellEnd"/>
+      <w:r>
+        <w:rPr>
+          <w:rFonts w:ascii="Consolas" w:eastAsia="Times New Roman" w:hAnsi="Consolas" w:cs="Courier New"/>
+          <w:color w:val="29303B"/>
+          <w:sz w:val="18"/>
+          <w:szCs w:val="18"/>
+          <w:lang w:eastAsia="pt-BR"/>
+        </w:rPr>
+        <w:t>=</w:t>
+      </w:r>
+      <w:r>
+        <w:rPr>
+          <w:rFonts w:ascii="Consolas" w:eastAsia="Times New Roman" w:hAnsi="Consolas" w:cs="Courier New"/>
+          <w:color w:val="46C28E"/>
+          <w:sz w:val="18"/>
+          <w:szCs w:val="18"/>
+          <w:lang w:eastAsia="pt-BR"/>
+        </w:rPr>
+        <w:t>"</w:t>
+      </w:r>
+      <w:proofErr w:type="spellStart"/>
+      <w:r>
+        <w:rPr>
+          <w:rFonts w:ascii="Consolas" w:eastAsia="Times New Roman" w:hAnsi="Consolas" w:cs="Courier New"/>
+          <w:color w:val="46C28E"/>
+          <w:sz w:val="18"/>
+          <w:szCs w:val="18"/>
+          <w:lang w:eastAsia="pt-BR"/>
+        </w:rPr>
+        <w:t>botao</w:t>
+      </w:r>
+      <w:proofErr w:type="spellEnd"/>
+      <w:r>
+        <w:rPr>
+          <w:rFonts w:ascii="Consolas" w:eastAsia="Times New Roman" w:hAnsi="Consolas" w:cs="Courier New"/>
+          <w:color w:val="46C28E"/>
+          <w:sz w:val="18"/>
+          <w:szCs w:val="18"/>
+          <w:lang w:eastAsia="pt-BR"/>
+        </w:rPr>
+        <w:t>"</w:t>
+      </w:r>
+    </w:p>
+    <w:p>
+      <w:pPr>
+        <w:numPr>
+          <w:ilvl w:val="0"/>
+          <w:numId w:val="10"/>
+        </w:numPr>
+        <w:shd w:val="clear" w:color="auto" w:fill="FFFFFF"/>
+        <w:tabs>
+          <w:tab w:val="clear" w:pos="720"/>
+          <w:tab w:val="left" w:pos="916"/>
+          <w:tab w:val="left" w:pos="1832"/>
+          <w:tab w:val="left" w:pos="2748"/>
+          <w:tab w:val="left" w:pos="3664"/>
+          <w:tab w:val="left" w:pos="4580"/>
+          <w:tab w:val="left" w:pos="5496"/>
+          <w:tab w:val="left" w:pos="6412"/>
+          <w:tab w:val="left" w:pos="7328"/>
+          <w:tab w:val="left" w:pos="8244"/>
+          <w:tab w:val="left" w:pos="9160"/>
+          <w:tab w:val="left" w:pos="10076"/>
+          <w:tab w:val="left" w:pos="10992"/>
+          <w:tab w:val="left" w:pos="11908"/>
+          <w:tab w:val="left" w:pos="12824"/>
+          <w:tab w:val="left" w:pos="13740"/>
+          <w:tab w:val="left" w:pos="14656"/>
+        </w:tabs>
+        <w:wordWrap w:val="0"/>
+        <w:spacing w:before="100" w:beforeAutospacing="1" w:after="100" w:afterAutospacing="1" w:line="240" w:lineRule="auto"/>
+        <w:ind w:left="0"/>
+        <w:rPr>
+          <w:rFonts w:ascii="Consolas" w:eastAsia="Times New Roman" w:hAnsi="Consolas" w:cs="Courier New"/>
+          <w:color w:val="505763"/>
+          <w:sz w:val="18"/>
+          <w:szCs w:val="18"/>
+          <w:lang w:eastAsia="pt-BR"/>
+        </w:rPr>
+      </w:pPr>
+      <w:r>
+        <w:rPr>
+          <w:rFonts w:ascii="Consolas" w:eastAsia="Times New Roman" w:hAnsi="Consolas" w:cs="Courier New"/>
+          <w:color w:val="29303B"/>
+          <w:sz w:val="18"/>
+          <w:szCs w:val="18"/>
+          <w:lang w:eastAsia="pt-BR"/>
+        </w:rPr>
+        <w:t xml:space="preserve">       (click)=</w:t>
+      </w:r>
+      <w:r>
+        <w:rPr>
+          <w:rFonts w:ascii="Consolas" w:eastAsia="Times New Roman" w:hAnsi="Consolas" w:cs="Courier New"/>
+          <w:color w:val="46C28E"/>
+          <w:sz w:val="18"/>
+          <w:szCs w:val="18"/>
+          <w:lang w:eastAsia="pt-BR"/>
+        </w:rPr>
+        <w:t>"</w:t>
+      </w:r>
+      <w:proofErr w:type="spellStart"/>
+      <w:r>
+        <w:rPr>
+          <w:rFonts w:ascii="Consolas" w:eastAsia="Times New Roman" w:hAnsi="Consolas" w:cs="Courier New"/>
+          <w:color w:val="46C28E"/>
+          <w:sz w:val="18"/>
+          <w:szCs w:val="18"/>
+          <w:lang w:eastAsia="pt-BR"/>
+        </w:rPr>
+        <w:t>iniciarJogo</w:t>
+      </w:r>
+      <w:proofErr w:type="spellEnd"/>
+      <w:r>
+        <w:rPr>
+          <w:rFonts w:ascii="Consolas" w:eastAsia="Times New Roman" w:hAnsi="Consolas" w:cs="Courier New"/>
+          <w:color w:val="46C28E"/>
+          <w:sz w:val="18"/>
+          <w:szCs w:val="18"/>
+          <w:lang w:eastAsia="pt-BR"/>
+        </w:rPr>
+        <w:t>($</w:t>
+      </w:r>
+      <w:proofErr w:type="spellStart"/>
+      <w:r>
+        <w:rPr>
+          <w:rFonts w:ascii="Consolas" w:eastAsia="Times New Roman" w:hAnsi="Consolas" w:cs="Courier New"/>
+          <w:color w:val="46C28E"/>
+          <w:sz w:val="18"/>
+          <w:szCs w:val="18"/>
+          <w:lang w:eastAsia="pt-BR"/>
+        </w:rPr>
+        <w:t>event</w:t>
+      </w:r>
+      <w:proofErr w:type="spellEnd"/>
+      <w:r>
+        <w:rPr>
+          <w:rFonts w:ascii="Consolas" w:eastAsia="Times New Roman" w:hAnsi="Consolas" w:cs="Courier New"/>
+          <w:color w:val="46C28E"/>
+          <w:sz w:val="18"/>
+          <w:szCs w:val="18"/>
+          <w:lang w:eastAsia="pt-BR"/>
+        </w:rPr>
+        <w:t>)"</w:t>
+      </w:r>
+      <w:r>
+        <w:rPr>
+          <w:rFonts w:ascii="Consolas" w:eastAsia="Times New Roman" w:hAnsi="Consolas" w:cs="Courier New"/>
+          <w:color w:val="29303B"/>
+          <w:sz w:val="18"/>
+          <w:szCs w:val="18"/>
+          <w:lang w:eastAsia="pt-BR"/>
+        </w:rPr>
+        <w:t>&gt;</w:t>
+      </w:r>
+    </w:p>
+    <w:p>
+      <w:pPr>
+        <w:numPr>
+          <w:ilvl w:val="0"/>
+          <w:numId w:val="10"/>
+        </w:numPr>
+        <w:shd w:val="clear" w:color="auto" w:fill="FFFFFF"/>
+        <w:tabs>
+          <w:tab w:val="clear" w:pos="720"/>
+          <w:tab w:val="left" w:pos="916"/>
+          <w:tab w:val="left" w:pos="1832"/>
+          <w:tab w:val="left" w:pos="2748"/>
+          <w:tab w:val="left" w:pos="3664"/>
+          <w:tab w:val="left" w:pos="4580"/>
+          <w:tab w:val="left" w:pos="5496"/>
+          <w:tab w:val="left" w:pos="6412"/>
+          <w:tab w:val="left" w:pos="7328"/>
+          <w:tab w:val="left" w:pos="8244"/>
+          <w:tab w:val="left" w:pos="9160"/>
+          <w:tab w:val="left" w:pos="10076"/>
+          <w:tab w:val="left" w:pos="10992"/>
+          <w:tab w:val="left" w:pos="11908"/>
+          <w:tab w:val="left" w:pos="12824"/>
+          <w:tab w:val="left" w:pos="13740"/>
+          <w:tab w:val="left" w:pos="14656"/>
+        </w:tabs>
+        <w:wordWrap w:val="0"/>
+        <w:spacing w:before="100" w:beforeAutospacing="1" w:after="100" w:afterAutospacing="1" w:line="240" w:lineRule="auto"/>
+        <w:ind w:left="0"/>
+        <w:rPr>
+          <w:rFonts w:ascii="Consolas" w:eastAsia="Times New Roman" w:hAnsi="Consolas" w:cs="Courier New"/>
+          <w:color w:val="505763"/>
+          <w:sz w:val="18"/>
+          <w:szCs w:val="18"/>
+          <w:lang w:eastAsia="pt-BR"/>
+        </w:rPr>
+      </w:pPr>
+      <w:r>
+        <w:rPr>
+          <w:rFonts w:ascii="Consolas" w:eastAsia="Times New Roman" w:hAnsi="Consolas" w:cs="Courier New"/>
+          <w:color w:val="29303B"/>
+          <w:sz w:val="18"/>
+          <w:szCs w:val="18"/>
+          <w:lang w:eastAsia="pt-BR"/>
+        </w:rPr>
+        <w:t xml:space="preserve">    Iniciar</w:t>
+      </w:r>
+    </w:p>
+    <w:p>
+      <w:pPr>
+        <w:numPr>
+          <w:ilvl w:val="0"/>
+          <w:numId w:val="10"/>
+        </w:numPr>
+        <w:shd w:val="clear" w:color="auto" w:fill="FFFFFF"/>
+        <w:tabs>
+          <w:tab w:val="clear" w:pos="720"/>
+          <w:tab w:val="left" w:pos="916"/>
+          <w:tab w:val="left" w:pos="1832"/>
+          <w:tab w:val="left" w:pos="2748"/>
+          <w:tab w:val="left" w:pos="3664"/>
+          <w:tab w:val="left" w:pos="4580"/>
+          <w:tab w:val="left" w:pos="5496"/>
+          <w:tab w:val="left" w:pos="6412"/>
+          <w:tab w:val="left" w:pos="7328"/>
+          <w:tab w:val="left" w:pos="8244"/>
+          <w:tab w:val="left" w:pos="9160"/>
+          <w:tab w:val="left" w:pos="10076"/>
+          <w:tab w:val="left" w:pos="10992"/>
+          <w:tab w:val="left" w:pos="11908"/>
+          <w:tab w:val="left" w:pos="12824"/>
+          <w:tab w:val="left" w:pos="13740"/>
+          <w:tab w:val="left" w:pos="14656"/>
+        </w:tabs>
+        <w:wordWrap w:val="0"/>
+        <w:spacing w:before="100" w:beforeAutospacing="1" w:after="100" w:afterAutospacing="1" w:line="240" w:lineRule="auto"/>
+        <w:ind w:left="0"/>
+        <w:rPr>
+          <w:rFonts w:ascii="Consolas" w:eastAsia="Times New Roman" w:hAnsi="Consolas" w:cs="Courier New"/>
+          <w:color w:val="505763"/>
+          <w:sz w:val="18"/>
+          <w:szCs w:val="18"/>
+          <w:lang w:eastAsia="pt-BR"/>
+        </w:rPr>
+      </w:pPr>
+      <w:r>
+        <w:rPr>
+          <w:rFonts w:ascii="Consolas" w:eastAsia="Times New Roman" w:hAnsi="Consolas" w:cs="Courier New"/>
+          <w:color w:val="29303B"/>
+          <w:sz w:val="18"/>
+          <w:szCs w:val="18"/>
+          <w:lang w:eastAsia="pt-BR"/>
+        </w:rPr>
+        <w:lastRenderedPageBreak/>
+        <w:t>&lt;/a&gt;</w:t>
+      </w:r>
+    </w:p>
+    <w:p>
+      <w:pPr>
+        <w:numPr>
+          <w:ilvl w:val="0"/>
+          <w:numId w:val="10"/>
+        </w:numPr>
+        <w:shd w:val="clear" w:color="auto" w:fill="FFFFFF"/>
+        <w:tabs>
+          <w:tab w:val="clear" w:pos="720"/>
+          <w:tab w:val="left" w:pos="916"/>
+          <w:tab w:val="left" w:pos="1832"/>
+          <w:tab w:val="left" w:pos="2748"/>
+          <w:tab w:val="left" w:pos="3664"/>
+          <w:tab w:val="left" w:pos="4580"/>
+          <w:tab w:val="left" w:pos="5496"/>
+          <w:tab w:val="left" w:pos="6412"/>
+          <w:tab w:val="left" w:pos="7328"/>
+          <w:tab w:val="left" w:pos="8244"/>
+          <w:tab w:val="left" w:pos="9160"/>
+          <w:tab w:val="left" w:pos="10076"/>
+          <w:tab w:val="left" w:pos="10992"/>
+          <w:tab w:val="left" w:pos="11908"/>
+          <w:tab w:val="left" w:pos="12824"/>
+          <w:tab w:val="left" w:pos="13740"/>
+          <w:tab w:val="left" w:pos="14656"/>
+        </w:tabs>
+        <w:wordWrap w:val="0"/>
+        <w:spacing w:before="100" w:beforeAutospacing="1" w:after="100" w:afterAutospacing="1" w:line="240" w:lineRule="auto"/>
+        <w:ind w:left="0"/>
+        <w:rPr>
+          <w:rFonts w:ascii="Consolas" w:eastAsia="Times New Roman" w:hAnsi="Consolas" w:cs="Courier New"/>
+          <w:color w:val="505763"/>
+          <w:sz w:val="18"/>
+          <w:szCs w:val="18"/>
+          <w:lang w:eastAsia="pt-BR"/>
+        </w:rPr>
+      </w:pPr>
+      <w:r>
+        <w:rPr>
+          <w:rFonts w:ascii="Consolas" w:eastAsia="Times New Roman" w:hAnsi="Consolas" w:cs="Courier New"/>
+          <w:color w:val="29303B"/>
+          <w:sz w:val="18"/>
+          <w:szCs w:val="18"/>
+          <w:lang w:eastAsia="pt-BR"/>
+        </w:rPr>
+        <w:t>&lt;/</w:t>
+      </w:r>
+      <w:proofErr w:type="spellStart"/>
+      <w:r>
+        <w:rPr>
+          <w:rFonts w:ascii="Consolas" w:eastAsia="Times New Roman" w:hAnsi="Consolas" w:cs="Courier New"/>
+          <w:color w:val="29303B"/>
+          <w:sz w:val="18"/>
+          <w:szCs w:val="18"/>
+          <w:lang w:eastAsia="pt-BR"/>
+        </w:rPr>
+        <w:t>div</w:t>
+      </w:r>
+      <w:proofErr w:type="spellEnd"/>
+      <w:r>
+        <w:rPr>
+          <w:rFonts w:ascii="Consolas" w:eastAsia="Times New Roman" w:hAnsi="Consolas" w:cs="Courier New"/>
+          <w:color w:val="29303B"/>
+          <w:sz w:val="18"/>
+          <w:szCs w:val="18"/>
+          <w:lang w:eastAsia="pt-BR"/>
+        </w:rPr>
+        <w:t>&gt;</w:t>
+      </w:r>
+      <w:proofErr w:type="gramStart"/>
+      <w:r>
+        <w:rPr>
+          <w:rFonts w:ascii="Consolas" w:eastAsia="Times New Roman" w:hAnsi="Consolas" w:cs="Courier New"/>
+          <w:color w:val="29303B"/>
+          <w:sz w:val="18"/>
+          <w:szCs w:val="18"/>
+          <w:lang w:eastAsia="pt-BR"/>
+        </w:rPr>
+        <w:t>&lt;!--</w:t>
+      </w:r>
+      <w:proofErr w:type="gramEnd"/>
+      <w:r>
+        <w:rPr>
+          <w:rFonts w:ascii="Consolas" w:eastAsia="Times New Roman" w:hAnsi="Consolas" w:cs="Courier New"/>
+          <w:color w:val="29303B"/>
+          <w:sz w:val="18"/>
+          <w:szCs w:val="18"/>
+          <w:lang w:eastAsia="pt-BR"/>
+        </w:rPr>
+        <w:t xml:space="preserve"> fim tela inicial --&gt;</w:t>
+      </w:r>
+    </w:p>
+    <w:p>
+      <w:pPr>
+        <w:numPr>
+          <w:ilvl w:val="0"/>
+          <w:numId w:val="10"/>
+        </w:numPr>
+        <w:shd w:val="clear" w:color="auto" w:fill="FFFFFF"/>
+        <w:tabs>
+          <w:tab w:val="clear" w:pos="720"/>
+          <w:tab w:val="left" w:pos="916"/>
+          <w:tab w:val="left" w:pos="1832"/>
+          <w:tab w:val="left" w:pos="2748"/>
+          <w:tab w:val="left" w:pos="3664"/>
+          <w:tab w:val="left" w:pos="4580"/>
+          <w:tab w:val="left" w:pos="5496"/>
+          <w:tab w:val="left" w:pos="6412"/>
+          <w:tab w:val="left" w:pos="7328"/>
+          <w:tab w:val="left" w:pos="8244"/>
+          <w:tab w:val="left" w:pos="9160"/>
+          <w:tab w:val="left" w:pos="10076"/>
+          <w:tab w:val="left" w:pos="10992"/>
+          <w:tab w:val="left" w:pos="11908"/>
+          <w:tab w:val="left" w:pos="12824"/>
+          <w:tab w:val="left" w:pos="13740"/>
+          <w:tab w:val="left" w:pos="14656"/>
+        </w:tabs>
+        <w:wordWrap w:val="0"/>
+        <w:spacing w:before="100" w:beforeAutospacing="1" w:after="100" w:afterAutospacing="1" w:line="240" w:lineRule="auto"/>
+        <w:ind w:left="0"/>
+        <w:rPr>
+          <w:rFonts w:ascii="Consolas" w:eastAsia="Times New Roman" w:hAnsi="Consolas" w:cs="Courier New"/>
+          <w:color w:val="505763"/>
+          <w:sz w:val="18"/>
+          <w:szCs w:val="18"/>
+          <w:lang w:eastAsia="pt-BR"/>
+        </w:rPr>
+      </w:pPr>
+      <w:r>
+        <w:rPr>
+          <w:rFonts w:ascii="Consolas" w:eastAsia="Times New Roman" w:hAnsi="Consolas" w:cs="Courier New"/>
+          <w:color w:val="29303B"/>
+          <w:sz w:val="18"/>
+          <w:szCs w:val="18"/>
+          <w:lang w:eastAsia="pt-BR"/>
+        </w:rPr>
+        <w:t>...</w:t>
+      </w:r>
+    </w:p>
+    <w:p>
+      <w:pPr>
+        <w:numPr>
+          <w:ilvl w:val="0"/>
+          <w:numId w:val="10"/>
+        </w:numPr>
+        <w:shd w:val="clear" w:color="auto" w:fill="FFFFFF"/>
+        <w:tabs>
+          <w:tab w:val="clear" w:pos="720"/>
+          <w:tab w:val="left" w:pos="916"/>
+          <w:tab w:val="left" w:pos="1832"/>
+          <w:tab w:val="left" w:pos="2748"/>
+          <w:tab w:val="left" w:pos="3664"/>
+          <w:tab w:val="left" w:pos="4580"/>
+          <w:tab w:val="left" w:pos="5496"/>
+          <w:tab w:val="left" w:pos="6412"/>
+          <w:tab w:val="left" w:pos="7328"/>
+          <w:tab w:val="left" w:pos="8244"/>
+          <w:tab w:val="left" w:pos="9160"/>
+          <w:tab w:val="left" w:pos="10076"/>
+          <w:tab w:val="left" w:pos="10992"/>
+          <w:tab w:val="left" w:pos="11908"/>
+          <w:tab w:val="left" w:pos="12824"/>
+          <w:tab w:val="left" w:pos="13740"/>
+          <w:tab w:val="left" w:pos="14656"/>
+        </w:tabs>
+        <w:wordWrap w:val="0"/>
+        <w:spacing w:before="100" w:beforeAutospacing="1" w:after="100" w:afterAutospacing="1" w:line="240" w:lineRule="auto"/>
+        <w:ind w:left="0"/>
+        <w:rPr>
+          <w:rFonts w:ascii="Consolas" w:eastAsia="Times New Roman" w:hAnsi="Consolas" w:cs="Courier New"/>
+          <w:color w:val="505763"/>
+          <w:sz w:val="18"/>
+          <w:szCs w:val="18"/>
+          <w:lang w:eastAsia="pt-BR"/>
+        </w:rPr>
+      </w:pPr>
+      <w:r>
+        <w:rPr>
+          <w:rFonts w:ascii="Consolas" w:eastAsia="Times New Roman" w:hAnsi="Consolas" w:cs="Courier New"/>
+          <w:color w:val="29303B"/>
+          <w:sz w:val="18"/>
+          <w:szCs w:val="18"/>
+          <w:lang w:eastAsia="pt-BR"/>
+        </w:rPr>
+        <w:t>...</w:t>
+      </w:r>
+    </w:p>
+    <w:p>
+      <w:pPr>
+        <w:numPr>
+          <w:ilvl w:val="0"/>
+          <w:numId w:val="10"/>
+        </w:numPr>
+        <w:shd w:val="clear" w:color="auto" w:fill="FFFFFF"/>
+        <w:tabs>
+          <w:tab w:val="clear" w:pos="720"/>
+          <w:tab w:val="left" w:pos="916"/>
+          <w:tab w:val="left" w:pos="1832"/>
+          <w:tab w:val="left" w:pos="2748"/>
+          <w:tab w:val="left" w:pos="3664"/>
+          <w:tab w:val="left" w:pos="4580"/>
+          <w:tab w:val="left" w:pos="5496"/>
+          <w:tab w:val="left" w:pos="6412"/>
+          <w:tab w:val="left" w:pos="7328"/>
+          <w:tab w:val="left" w:pos="8244"/>
+          <w:tab w:val="left" w:pos="9160"/>
+          <w:tab w:val="left" w:pos="10076"/>
+          <w:tab w:val="left" w:pos="10992"/>
+          <w:tab w:val="left" w:pos="11908"/>
+          <w:tab w:val="left" w:pos="12824"/>
+          <w:tab w:val="left" w:pos="13740"/>
+          <w:tab w:val="left" w:pos="14656"/>
+        </w:tabs>
+        <w:wordWrap w:val="0"/>
+        <w:spacing w:before="100" w:beforeAutospacing="1" w:after="100" w:afterAutospacing="1" w:line="240" w:lineRule="auto"/>
+        <w:ind w:left="0"/>
+        <w:rPr>
+          <w:rFonts w:ascii="Consolas" w:eastAsia="Times New Roman" w:hAnsi="Consolas" w:cs="Courier New"/>
+          <w:color w:val="505763"/>
+          <w:sz w:val="18"/>
+          <w:szCs w:val="18"/>
+          <w:lang w:eastAsia="pt-BR"/>
+        </w:rPr>
+      </w:pPr>
+      <w:r>
+        <w:rPr>
+          <w:rFonts w:ascii="Consolas" w:eastAsia="Times New Roman" w:hAnsi="Consolas" w:cs="Courier New"/>
+          <w:color w:val="29303B"/>
+          <w:sz w:val="18"/>
+          <w:szCs w:val="18"/>
+          <w:lang w:eastAsia="pt-BR"/>
+        </w:rPr>
+        <w:t xml:space="preserve">    &lt;a </w:t>
+      </w:r>
+      <w:proofErr w:type="spellStart"/>
+      <w:r>
+        <w:rPr>
+          <w:rFonts w:ascii="Consolas" w:eastAsia="Times New Roman" w:hAnsi="Consolas" w:cs="Courier New"/>
+          <w:color w:val="29303B"/>
+          <w:sz w:val="18"/>
+          <w:szCs w:val="18"/>
+          <w:lang w:eastAsia="pt-BR"/>
+        </w:rPr>
+        <w:t>href</w:t>
+      </w:r>
+      <w:proofErr w:type="spellEnd"/>
+      <w:r>
+        <w:rPr>
+          <w:rFonts w:ascii="Consolas" w:eastAsia="Times New Roman" w:hAnsi="Consolas" w:cs="Courier New"/>
+          <w:color w:val="29303B"/>
+          <w:sz w:val="18"/>
+          <w:szCs w:val="18"/>
+          <w:lang w:eastAsia="pt-BR"/>
+        </w:rPr>
+        <w:t>=</w:t>
+      </w:r>
+      <w:r>
+        <w:rPr>
+          <w:rFonts w:ascii="Consolas" w:eastAsia="Times New Roman" w:hAnsi="Consolas" w:cs="Courier New"/>
+          <w:color w:val="46C28E"/>
+          <w:sz w:val="18"/>
+          <w:szCs w:val="18"/>
+          <w:lang w:eastAsia="pt-BR"/>
+        </w:rPr>
+        <w:t>"#"</w:t>
+      </w:r>
+      <w:r>
+        <w:rPr>
+          <w:rFonts w:ascii="Consolas" w:eastAsia="Times New Roman" w:hAnsi="Consolas" w:cs="Courier New"/>
+          <w:color w:val="29303B"/>
+          <w:sz w:val="18"/>
+          <w:szCs w:val="18"/>
+          <w:lang w:eastAsia="pt-BR"/>
+        </w:rPr>
+        <w:t xml:space="preserve"> </w:t>
+      </w:r>
+    </w:p>
+    <w:p>
+      <w:pPr>
+        <w:numPr>
+          <w:ilvl w:val="0"/>
+          <w:numId w:val="10"/>
+        </w:numPr>
+        <w:shd w:val="clear" w:color="auto" w:fill="FFFFFF"/>
+        <w:tabs>
+          <w:tab w:val="clear" w:pos="720"/>
+          <w:tab w:val="left" w:pos="916"/>
+          <w:tab w:val="left" w:pos="1832"/>
+          <w:tab w:val="left" w:pos="2748"/>
+          <w:tab w:val="left" w:pos="3664"/>
+          <w:tab w:val="left" w:pos="4580"/>
+          <w:tab w:val="left" w:pos="5496"/>
+          <w:tab w:val="left" w:pos="6412"/>
+          <w:tab w:val="left" w:pos="7328"/>
+          <w:tab w:val="left" w:pos="8244"/>
+          <w:tab w:val="left" w:pos="9160"/>
+          <w:tab w:val="left" w:pos="10076"/>
+          <w:tab w:val="left" w:pos="10992"/>
+          <w:tab w:val="left" w:pos="11908"/>
+          <w:tab w:val="left" w:pos="12824"/>
+          <w:tab w:val="left" w:pos="13740"/>
+          <w:tab w:val="left" w:pos="14656"/>
+        </w:tabs>
+        <w:wordWrap w:val="0"/>
+        <w:spacing w:before="100" w:beforeAutospacing="1" w:after="100" w:afterAutospacing="1" w:line="240" w:lineRule="auto"/>
+        <w:ind w:left="0"/>
+        <w:rPr>
+          <w:rFonts w:ascii="Consolas" w:eastAsia="Times New Roman" w:hAnsi="Consolas" w:cs="Courier New"/>
+          <w:color w:val="505763"/>
+          <w:sz w:val="18"/>
+          <w:szCs w:val="18"/>
+          <w:lang w:eastAsia="pt-BR"/>
+        </w:rPr>
+      </w:pPr>
+      <w:r>
+        <w:rPr>
+          <w:rFonts w:ascii="Consolas" w:eastAsia="Times New Roman" w:hAnsi="Consolas" w:cs="Courier New"/>
+          <w:color w:val="29303B"/>
+          <w:sz w:val="18"/>
+          <w:szCs w:val="18"/>
+          <w:lang w:eastAsia="pt-BR"/>
+        </w:rPr>
+        <w:t xml:space="preserve">         </w:t>
+      </w:r>
+      <w:proofErr w:type="spellStart"/>
+      <w:r>
+        <w:rPr>
+          <w:rFonts w:ascii="Consolas" w:eastAsia="Times New Roman" w:hAnsi="Consolas" w:cs="Courier New"/>
+          <w:color w:val="B35A1B"/>
+          <w:sz w:val="18"/>
+          <w:szCs w:val="18"/>
+          <w:lang w:eastAsia="pt-BR"/>
+        </w:rPr>
+        <w:t>class</w:t>
+      </w:r>
+      <w:proofErr w:type="spellEnd"/>
+      <w:r>
+        <w:rPr>
+          <w:rFonts w:ascii="Consolas" w:eastAsia="Times New Roman" w:hAnsi="Consolas" w:cs="Courier New"/>
+          <w:color w:val="29303B"/>
+          <w:sz w:val="18"/>
+          <w:szCs w:val="18"/>
+          <w:lang w:eastAsia="pt-BR"/>
+        </w:rPr>
+        <w:t>=</w:t>
+      </w:r>
+      <w:r>
+        <w:rPr>
+          <w:rFonts w:ascii="Consolas" w:eastAsia="Times New Roman" w:hAnsi="Consolas" w:cs="Courier New"/>
+          <w:color w:val="46C28E"/>
+          <w:sz w:val="18"/>
+          <w:szCs w:val="18"/>
+          <w:lang w:eastAsia="pt-BR"/>
+        </w:rPr>
+        <w:t>"</w:t>
+      </w:r>
+      <w:proofErr w:type="spellStart"/>
+      <w:r>
+        <w:rPr>
+          <w:rFonts w:ascii="Consolas" w:eastAsia="Times New Roman" w:hAnsi="Consolas" w:cs="Courier New"/>
+          <w:color w:val="46C28E"/>
+          <w:sz w:val="18"/>
+          <w:szCs w:val="18"/>
+          <w:lang w:eastAsia="pt-BR"/>
+        </w:rPr>
+        <w:t>botao</w:t>
+      </w:r>
+      <w:proofErr w:type="spellEnd"/>
+      <w:r>
+        <w:rPr>
+          <w:rFonts w:ascii="Consolas" w:eastAsia="Times New Roman" w:hAnsi="Consolas" w:cs="Courier New"/>
+          <w:color w:val="46C28E"/>
+          <w:sz w:val="18"/>
+          <w:szCs w:val="18"/>
+          <w:lang w:eastAsia="pt-BR"/>
+        </w:rPr>
+        <w:t>"</w:t>
+      </w:r>
+    </w:p>
+    <w:p>
+      <w:pPr>
+        <w:numPr>
+          <w:ilvl w:val="0"/>
+          <w:numId w:val="10"/>
+        </w:numPr>
+        <w:shd w:val="clear" w:color="auto" w:fill="FFFFFF"/>
+        <w:tabs>
+          <w:tab w:val="clear" w:pos="720"/>
+          <w:tab w:val="left" w:pos="916"/>
+          <w:tab w:val="left" w:pos="1832"/>
+          <w:tab w:val="left" w:pos="2748"/>
+          <w:tab w:val="left" w:pos="3664"/>
+          <w:tab w:val="left" w:pos="4580"/>
+          <w:tab w:val="left" w:pos="5496"/>
+          <w:tab w:val="left" w:pos="6412"/>
+          <w:tab w:val="left" w:pos="7328"/>
+          <w:tab w:val="left" w:pos="8244"/>
+          <w:tab w:val="left" w:pos="9160"/>
+          <w:tab w:val="left" w:pos="10076"/>
+          <w:tab w:val="left" w:pos="10992"/>
+          <w:tab w:val="left" w:pos="11908"/>
+          <w:tab w:val="left" w:pos="12824"/>
+          <w:tab w:val="left" w:pos="13740"/>
+          <w:tab w:val="left" w:pos="14656"/>
+        </w:tabs>
+        <w:wordWrap w:val="0"/>
+        <w:spacing w:before="100" w:beforeAutospacing="1" w:after="100" w:afterAutospacing="1" w:line="240" w:lineRule="auto"/>
+        <w:ind w:left="0"/>
+        <w:rPr>
+          <w:rFonts w:ascii="Consolas" w:eastAsia="Times New Roman" w:hAnsi="Consolas" w:cs="Courier New"/>
+          <w:color w:val="505763"/>
+          <w:sz w:val="18"/>
+          <w:szCs w:val="18"/>
+          <w:lang w:eastAsia="pt-BR"/>
+        </w:rPr>
+      </w:pPr>
+      <w:r>
+        <w:rPr>
+          <w:rFonts w:ascii="Consolas" w:eastAsia="Times New Roman" w:hAnsi="Consolas" w:cs="Courier New"/>
+          <w:color w:val="29303B"/>
+          <w:sz w:val="18"/>
+          <w:szCs w:val="18"/>
+          <w:lang w:eastAsia="pt-BR"/>
+        </w:rPr>
+        <w:t xml:space="preserve">         (click)=</w:t>
+      </w:r>
+      <w:r>
+        <w:rPr>
+          <w:rFonts w:ascii="Consolas" w:eastAsia="Times New Roman" w:hAnsi="Consolas" w:cs="Courier New"/>
+          <w:color w:val="46C28E"/>
+          <w:sz w:val="18"/>
+          <w:szCs w:val="18"/>
+          <w:lang w:eastAsia="pt-BR"/>
+        </w:rPr>
+        <w:t>"</w:t>
+      </w:r>
+      <w:proofErr w:type="spellStart"/>
+      <w:r>
+        <w:rPr>
+          <w:rFonts w:ascii="Consolas" w:eastAsia="Times New Roman" w:hAnsi="Consolas" w:cs="Courier New"/>
+          <w:color w:val="46C28E"/>
+          <w:sz w:val="18"/>
+          <w:szCs w:val="18"/>
+          <w:lang w:eastAsia="pt-BR"/>
+        </w:rPr>
+        <w:t>novoJogo</w:t>
+      </w:r>
+      <w:proofErr w:type="spellEnd"/>
+      <w:r>
+        <w:rPr>
+          <w:rFonts w:ascii="Consolas" w:eastAsia="Times New Roman" w:hAnsi="Consolas" w:cs="Courier New"/>
+          <w:color w:val="46C28E"/>
+          <w:sz w:val="18"/>
+          <w:szCs w:val="18"/>
+          <w:lang w:eastAsia="pt-BR"/>
+        </w:rPr>
+        <w:t>($</w:t>
+      </w:r>
+      <w:proofErr w:type="spellStart"/>
+      <w:r>
+        <w:rPr>
+          <w:rFonts w:ascii="Consolas" w:eastAsia="Times New Roman" w:hAnsi="Consolas" w:cs="Courier New"/>
+          <w:color w:val="46C28E"/>
+          <w:sz w:val="18"/>
+          <w:szCs w:val="18"/>
+          <w:lang w:eastAsia="pt-BR"/>
+        </w:rPr>
+        <w:t>event</w:t>
+      </w:r>
+      <w:proofErr w:type="spellEnd"/>
+      <w:r>
+        <w:rPr>
+          <w:rFonts w:ascii="Consolas" w:eastAsia="Times New Roman" w:hAnsi="Consolas" w:cs="Courier New"/>
+          <w:color w:val="46C28E"/>
+          <w:sz w:val="18"/>
+          <w:szCs w:val="18"/>
+          <w:lang w:eastAsia="pt-BR"/>
+        </w:rPr>
+        <w:t>)"</w:t>
+      </w:r>
+      <w:r>
+        <w:rPr>
+          <w:rFonts w:ascii="Consolas" w:eastAsia="Times New Roman" w:hAnsi="Consolas" w:cs="Courier New"/>
+          <w:color w:val="29303B"/>
+          <w:sz w:val="18"/>
+          <w:szCs w:val="18"/>
+          <w:lang w:eastAsia="pt-BR"/>
+        </w:rPr>
+        <w:t>&gt;</w:t>
+      </w:r>
+    </w:p>
+    <w:p>
+      <w:pPr>
+        <w:numPr>
+          <w:ilvl w:val="0"/>
+          <w:numId w:val="10"/>
+        </w:numPr>
+        <w:shd w:val="clear" w:color="auto" w:fill="FFFFFF"/>
+        <w:tabs>
+          <w:tab w:val="clear" w:pos="720"/>
+          <w:tab w:val="left" w:pos="916"/>
+          <w:tab w:val="left" w:pos="1832"/>
+          <w:tab w:val="left" w:pos="2748"/>
+          <w:tab w:val="left" w:pos="3664"/>
+          <w:tab w:val="left" w:pos="4580"/>
+          <w:tab w:val="left" w:pos="5496"/>
+          <w:tab w:val="left" w:pos="6412"/>
+          <w:tab w:val="left" w:pos="7328"/>
+          <w:tab w:val="left" w:pos="8244"/>
+          <w:tab w:val="left" w:pos="9160"/>
+          <w:tab w:val="left" w:pos="10076"/>
+          <w:tab w:val="left" w:pos="10992"/>
+          <w:tab w:val="left" w:pos="11908"/>
+          <w:tab w:val="left" w:pos="12824"/>
+          <w:tab w:val="left" w:pos="13740"/>
+          <w:tab w:val="left" w:pos="14656"/>
+        </w:tabs>
+        <w:wordWrap w:val="0"/>
+        <w:spacing w:before="100" w:beforeAutospacing="1" w:after="100" w:afterAutospacing="1" w:line="240" w:lineRule="auto"/>
+        <w:ind w:left="0"/>
+        <w:rPr>
+          <w:rFonts w:ascii="Consolas" w:eastAsia="Times New Roman" w:hAnsi="Consolas" w:cs="Courier New"/>
+          <w:color w:val="505763"/>
+          <w:sz w:val="18"/>
+          <w:szCs w:val="18"/>
+          <w:lang w:eastAsia="pt-BR"/>
+        </w:rPr>
+      </w:pPr>
+      <w:r>
+        <w:rPr>
+          <w:rFonts w:ascii="Consolas" w:eastAsia="Times New Roman" w:hAnsi="Consolas" w:cs="Courier New"/>
+          <w:color w:val="29303B"/>
+          <w:sz w:val="18"/>
+          <w:szCs w:val="18"/>
+          <w:lang w:eastAsia="pt-BR"/>
+        </w:rPr>
+        <w:t xml:space="preserve">         Jogar novamente</w:t>
+      </w:r>
+    </w:p>
+    <w:p>
+      <w:pPr>
+        <w:numPr>
+          <w:ilvl w:val="0"/>
+          <w:numId w:val="10"/>
+        </w:numPr>
+        <w:shd w:val="clear" w:color="auto" w:fill="FFFFFF"/>
+        <w:tabs>
+          <w:tab w:val="clear" w:pos="720"/>
+          <w:tab w:val="left" w:pos="916"/>
+          <w:tab w:val="left" w:pos="1832"/>
+          <w:tab w:val="left" w:pos="2748"/>
+          <w:tab w:val="left" w:pos="3664"/>
+          <w:tab w:val="left" w:pos="4580"/>
+          <w:tab w:val="left" w:pos="5496"/>
+          <w:tab w:val="left" w:pos="6412"/>
+          <w:tab w:val="left" w:pos="7328"/>
+          <w:tab w:val="left" w:pos="8244"/>
+          <w:tab w:val="left" w:pos="9160"/>
+          <w:tab w:val="left" w:pos="10076"/>
+          <w:tab w:val="left" w:pos="10992"/>
+          <w:tab w:val="left" w:pos="11908"/>
+          <w:tab w:val="left" w:pos="12824"/>
+          <w:tab w:val="left" w:pos="13740"/>
+          <w:tab w:val="left" w:pos="14656"/>
+        </w:tabs>
+        <w:wordWrap w:val="0"/>
+        <w:spacing w:before="100" w:beforeAutospacing="1" w:after="100" w:afterAutospacing="1" w:line="240" w:lineRule="auto"/>
+        <w:ind w:left="0"/>
+        <w:rPr>
+          <w:rFonts w:ascii="Consolas" w:eastAsia="Times New Roman" w:hAnsi="Consolas" w:cs="Courier New"/>
+          <w:color w:val="505763"/>
+          <w:sz w:val="18"/>
+          <w:szCs w:val="18"/>
+          <w:lang w:eastAsia="pt-BR"/>
+        </w:rPr>
+      </w:pPr>
+      <w:r>
+        <w:rPr>
+          <w:rFonts w:ascii="Consolas" w:eastAsia="Times New Roman" w:hAnsi="Consolas" w:cs="Courier New"/>
+          <w:color w:val="29303B"/>
+          <w:sz w:val="18"/>
+          <w:szCs w:val="18"/>
+          <w:lang w:eastAsia="pt-BR"/>
+        </w:rPr>
+        <w:t xml:space="preserve">    &lt;/a&gt;</w:t>
+      </w:r>
+    </w:p>
+    <w:p>
+      <w:pPr>
+        <w:numPr>
+          <w:ilvl w:val="0"/>
+          <w:numId w:val="10"/>
+        </w:numPr>
+        <w:shd w:val="clear" w:color="auto" w:fill="FFFFFF"/>
+        <w:tabs>
+          <w:tab w:val="clear" w:pos="720"/>
+          <w:tab w:val="left" w:pos="916"/>
+          <w:tab w:val="left" w:pos="1832"/>
+          <w:tab w:val="left" w:pos="2748"/>
+          <w:tab w:val="left" w:pos="3664"/>
+          <w:tab w:val="left" w:pos="4580"/>
+          <w:tab w:val="left" w:pos="5496"/>
+          <w:tab w:val="left" w:pos="6412"/>
+          <w:tab w:val="left" w:pos="7328"/>
+          <w:tab w:val="left" w:pos="8244"/>
+          <w:tab w:val="left" w:pos="9160"/>
+          <w:tab w:val="left" w:pos="10076"/>
+          <w:tab w:val="left" w:pos="10992"/>
+          <w:tab w:val="left" w:pos="11908"/>
+          <w:tab w:val="left" w:pos="12824"/>
+          <w:tab w:val="left" w:pos="13740"/>
+          <w:tab w:val="left" w:pos="14656"/>
+        </w:tabs>
+        <w:wordWrap w:val="0"/>
+        <w:spacing w:before="100" w:beforeAutospacing="1" w:after="100" w:afterAutospacing="1" w:line="240" w:lineRule="auto"/>
+        <w:ind w:left="0"/>
+        <w:rPr>
+          <w:rFonts w:ascii="Consolas" w:eastAsia="Times New Roman" w:hAnsi="Consolas" w:cs="Courier New"/>
+          <w:color w:val="505763"/>
+          <w:sz w:val="18"/>
+          <w:szCs w:val="18"/>
+          <w:lang w:eastAsia="pt-BR"/>
+        </w:rPr>
+      </w:pPr>
+      <w:r>
+        <w:rPr>
+          <w:rFonts w:ascii="Consolas" w:eastAsia="Times New Roman" w:hAnsi="Consolas" w:cs="Courier New"/>
+          <w:color w:val="29303B"/>
+          <w:sz w:val="18"/>
+          <w:szCs w:val="18"/>
+          <w:lang w:eastAsia="pt-BR"/>
+        </w:rPr>
+        <w:t>&lt;/</w:t>
+      </w:r>
+      <w:proofErr w:type="spellStart"/>
+      <w:r>
+        <w:rPr>
+          <w:rFonts w:ascii="Consolas" w:eastAsia="Times New Roman" w:hAnsi="Consolas" w:cs="Courier New"/>
+          <w:color w:val="29303B"/>
+          <w:sz w:val="18"/>
+          <w:szCs w:val="18"/>
+          <w:lang w:eastAsia="pt-BR"/>
+        </w:rPr>
+        <w:t>div</w:t>
+      </w:r>
+      <w:proofErr w:type="spellEnd"/>
+      <w:r>
+        <w:rPr>
+          <w:rFonts w:ascii="Consolas" w:eastAsia="Times New Roman" w:hAnsi="Consolas" w:cs="Courier New"/>
+          <w:color w:val="29303B"/>
+          <w:sz w:val="18"/>
+          <w:szCs w:val="18"/>
+          <w:lang w:eastAsia="pt-BR"/>
+        </w:rPr>
+        <w:t>&gt;</w:t>
+      </w:r>
+      <w:proofErr w:type="gramStart"/>
+      <w:r>
+        <w:rPr>
+          <w:rFonts w:ascii="Consolas" w:eastAsia="Times New Roman" w:hAnsi="Consolas" w:cs="Courier New"/>
+          <w:color w:val="29303B"/>
+          <w:sz w:val="18"/>
+          <w:szCs w:val="18"/>
+          <w:lang w:eastAsia="pt-BR"/>
+        </w:rPr>
+        <w:t>&lt;!--</w:t>
+      </w:r>
+      <w:proofErr w:type="gramEnd"/>
+      <w:r>
+        <w:rPr>
+          <w:rFonts w:ascii="Consolas" w:eastAsia="Times New Roman" w:hAnsi="Consolas" w:cs="Courier New"/>
+          <w:color w:val="29303B"/>
+          <w:sz w:val="18"/>
+          <w:szCs w:val="18"/>
+          <w:lang w:eastAsia="pt-BR"/>
+        </w:rPr>
+        <w:t xml:space="preserve"> fim tela </w:t>
+      </w:r>
+      <w:r>
+        <w:rPr>
+          <w:rFonts w:ascii="Consolas" w:eastAsia="Times New Roman" w:hAnsi="Consolas" w:cs="Courier New"/>
+          <w:color w:val="B35A1B"/>
+          <w:sz w:val="18"/>
+          <w:szCs w:val="18"/>
+          <w:lang w:eastAsia="pt-BR"/>
+        </w:rPr>
+        <w:t>final</w:t>
+      </w:r>
+      <w:r>
+        <w:rPr>
+          <w:rFonts w:ascii="Consolas" w:eastAsia="Times New Roman" w:hAnsi="Consolas" w:cs="Courier New"/>
+          <w:color w:val="29303B"/>
+          <w:sz w:val="18"/>
+          <w:szCs w:val="18"/>
+          <w:lang w:eastAsia="pt-BR"/>
+        </w:rPr>
+        <w:t xml:space="preserve"> --&gt;</w:t>
+      </w:r>
+    </w:p>
+    <w:p>
+      <w:pPr>
+        <w:numPr>
+          <w:ilvl w:val="0"/>
+          <w:numId w:val="10"/>
+        </w:numPr>
+        <w:shd w:val="clear" w:color="auto" w:fill="FFFFFF"/>
+        <w:tabs>
+          <w:tab w:val="clear" w:pos="720"/>
+          <w:tab w:val="left" w:pos="916"/>
+          <w:tab w:val="left" w:pos="1832"/>
+          <w:tab w:val="left" w:pos="2748"/>
+          <w:tab w:val="left" w:pos="3664"/>
+          <w:tab w:val="left" w:pos="4580"/>
+          <w:tab w:val="left" w:pos="5496"/>
+          <w:tab w:val="left" w:pos="6412"/>
+          <w:tab w:val="left" w:pos="7328"/>
+          <w:tab w:val="left" w:pos="8244"/>
+          <w:tab w:val="left" w:pos="9160"/>
+          <w:tab w:val="left" w:pos="10076"/>
+          <w:tab w:val="left" w:pos="10992"/>
+          <w:tab w:val="left" w:pos="11908"/>
+          <w:tab w:val="left" w:pos="12824"/>
+          <w:tab w:val="left" w:pos="13740"/>
+          <w:tab w:val="left" w:pos="14656"/>
+        </w:tabs>
+        <w:wordWrap w:val="0"/>
+        <w:spacing w:before="100" w:beforeAutospacing="1" w:after="100" w:afterAutospacing="1" w:line="240" w:lineRule="auto"/>
+        <w:ind w:left="0"/>
+        <w:rPr>
+          <w:rFonts w:ascii="Consolas" w:eastAsia="Times New Roman" w:hAnsi="Consolas" w:cs="Courier New"/>
+          <w:color w:val="505763"/>
+          <w:sz w:val="18"/>
+          <w:szCs w:val="18"/>
+          <w:lang w:eastAsia="pt-BR"/>
+        </w:rPr>
+      </w:pPr>
+      <w:r>
+        <w:rPr>
+          <w:rFonts w:ascii="Consolas" w:eastAsia="Times New Roman" w:hAnsi="Consolas" w:cs="Courier New"/>
+          <w:color w:val="29303B"/>
+          <w:sz w:val="18"/>
+          <w:szCs w:val="18"/>
+          <w:lang w:eastAsia="pt-BR"/>
+        </w:rPr>
+        <w:t>...</w:t>
+      </w:r>
+    </w:p>
+    <w:p>
+      <w:pPr>
+        <w:shd w:val="clear" w:color="auto" w:fill="FFFFFF"/>
+        <w:spacing w:after="300" w:line="240" w:lineRule="auto"/>
+        <w:rPr>
+          <w:rFonts w:ascii="Segoe UI" w:eastAsia="Times New Roman" w:hAnsi="Segoe UI" w:cs="Segoe UI"/>
+          <w:color w:val="29303B"/>
+          <w:sz w:val="27"/>
+          <w:szCs w:val="27"/>
+          <w:lang w:eastAsia="pt-BR"/>
+        </w:rPr>
+      </w:pPr>
+      <w:r>
+        <w:rPr>
+          <w:rFonts w:ascii="Segoe UI" w:eastAsia="Times New Roman" w:hAnsi="Segoe UI" w:cs="Segoe UI"/>
+          <w:color w:val="29303B"/>
+          <w:sz w:val="27"/>
+          <w:szCs w:val="27"/>
+          <w:lang w:eastAsia="pt-BR"/>
+        </w:rPr>
+        <w:t>Já no arquivo </w:t>
+      </w:r>
+      <w:r>
+        <w:rPr>
+          <w:rFonts w:ascii="Consolas" w:eastAsia="Times New Roman" w:hAnsi="Consolas" w:cs="Courier New"/>
+          <w:color w:val="EC5252"/>
+          <w:sz w:val="20"/>
+          <w:szCs w:val="20"/>
+          <w:bdr w:val="single" w:sz="6" w:space="2" w:color="DEDFE0" w:frame="1"/>
+          <w:shd w:val="clear" w:color="auto" w:fill="F2F3F5"/>
+          <w:lang w:eastAsia="pt-BR"/>
+        </w:rPr>
+        <w:t>jogo-da-</w:t>
+      </w:r>
+      <w:proofErr w:type="spellStart"/>
+      <w:proofErr w:type="gramStart"/>
+      <w:r>
+        <w:rPr>
+          <w:rFonts w:ascii="Consolas" w:eastAsia="Times New Roman" w:hAnsi="Consolas" w:cs="Courier New"/>
+          <w:color w:val="EC5252"/>
+          <w:sz w:val="20"/>
+          <w:szCs w:val="20"/>
+          <w:bdr w:val="single" w:sz="6" w:space="2" w:color="DEDFE0" w:frame="1"/>
+          <w:shd w:val="clear" w:color="auto" w:fill="F2F3F5"/>
+          <w:lang w:eastAsia="pt-BR"/>
+        </w:rPr>
+        <w:t>velha.component</w:t>
+      </w:r>
+      <w:proofErr w:type="gramEnd"/>
+      <w:r>
+        <w:rPr>
+          <w:rFonts w:ascii="Consolas" w:eastAsia="Times New Roman" w:hAnsi="Consolas" w:cs="Courier New"/>
+          <w:color w:val="EC5252"/>
+          <w:sz w:val="20"/>
+          <w:szCs w:val="20"/>
+          <w:bdr w:val="single" w:sz="6" w:space="2" w:color="DEDFE0" w:frame="1"/>
+          <w:shd w:val="clear" w:color="auto" w:fill="F2F3F5"/>
+          <w:lang w:eastAsia="pt-BR"/>
+        </w:rPr>
+        <w:t>.ts</w:t>
+      </w:r>
+      <w:proofErr w:type="spellEnd"/>
+      <w:r>
+        <w:rPr>
+          <w:rFonts w:ascii="Segoe UI" w:eastAsia="Times New Roman" w:hAnsi="Segoe UI" w:cs="Segoe UI"/>
+          <w:color w:val="29303B"/>
+          <w:sz w:val="27"/>
+          <w:szCs w:val="27"/>
+          <w:lang w:eastAsia="pt-BR"/>
+        </w:rPr>
+        <w:t>, modifique os métodos </w:t>
+      </w:r>
+      <w:proofErr w:type="spellStart"/>
+      <w:r>
+        <w:rPr>
+          <w:rFonts w:ascii="Consolas" w:eastAsia="Times New Roman" w:hAnsi="Consolas" w:cs="Courier New"/>
+          <w:color w:val="EC5252"/>
+          <w:sz w:val="20"/>
+          <w:szCs w:val="20"/>
+          <w:bdr w:val="single" w:sz="6" w:space="2" w:color="DEDFE0" w:frame="1"/>
+          <w:shd w:val="clear" w:color="auto" w:fill="F2F3F5"/>
+          <w:lang w:eastAsia="pt-BR"/>
+        </w:rPr>
+        <w:t>iniciarJogo</w:t>
+      </w:r>
+      <w:proofErr w:type="spellEnd"/>
+      <w:r>
+        <w:rPr>
+          <w:rFonts w:ascii="Segoe UI" w:eastAsia="Times New Roman" w:hAnsi="Segoe UI" w:cs="Segoe UI"/>
+          <w:color w:val="29303B"/>
+          <w:sz w:val="27"/>
+          <w:szCs w:val="27"/>
+          <w:lang w:eastAsia="pt-BR"/>
+        </w:rPr>
+        <w:t> e </w:t>
+      </w:r>
+      <w:proofErr w:type="spellStart"/>
+      <w:r>
+        <w:rPr>
+          <w:rFonts w:ascii="Consolas" w:eastAsia="Times New Roman" w:hAnsi="Consolas" w:cs="Courier New"/>
+          <w:color w:val="EC5252"/>
+          <w:sz w:val="20"/>
+          <w:szCs w:val="20"/>
+          <w:bdr w:val="single" w:sz="6" w:space="2" w:color="DEDFE0" w:frame="1"/>
+          <w:shd w:val="clear" w:color="auto" w:fill="F2F3F5"/>
+          <w:lang w:eastAsia="pt-BR"/>
+        </w:rPr>
+        <w:t>novoJogo</w:t>
+      </w:r>
+      <w:proofErr w:type="spellEnd"/>
+      <w:r>
+        <w:rPr>
+          <w:rFonts w:ascii="Segoe UI" w:eastAsia="Times New Roman" w:hAnsi="Segoe UI" w:cs="Segoe UI"/>
+          <w:color w:val="29303B"/>
+          <w:sz w:val="27"/>
+          <w:szCs w:val="27"/>
+          <w:lang w:eastAsia="pt-BR"/>
+        </w:rPr>
+        <w:t> para:</w:t>
+      </w:r>
+    </w:p>
+    <w:p>
+      <w:pPr>
+        <w:numPr>
+          <w:ilvl w:val="0"/>
+          <w:numId w:val="11"/>
+        </w:numPr>
+        <w:shd w:val="clear" w:color="auto" w:fill="FFFFFF"/>
+        <w:tabs>
+          <w:tab w:val="clear" w:pos="720"/>
+          <w:tab w:val="left" w:pos="916"/>
+          <w:tab w:val="left" w:pos="1832"/>
+          <w:tab w:val="left" w:pos="2748"/>
+          <w:tab w:val="left" w:pos="3664"/>
+          <w:tab w:val="left" w:pos="4580"/>
+          <w:tab w:val="left" w:pos="5496"/>
+          <w:tab w:val="left" w:pos="6412"/>
+          <w:tab w:val="left" w:pos="7328"/>
+          <w:tab w:val="left" w:pos="8244"/>
+          <w:tab w:val="left" w:pos="9160"/>
+          <w:tab w:val="left" w:pos="10076"/>
+          <w:tab w:val="left" w:pos="10992"/>
+          <w:tab w:val="left" w:pos="11908"/>
+          <w:tab w:val="left" w:pos="12824"/>
+          <w:tab w:val="left" w:pos="13740"/>
+          <w:tab w:val="left" w:pos="14656"/>
+        </w:tabs>
+        <w:wordWrap w:val="0"/>
+        <w:spacing w:before="100" w:beforeAutospacing="1" w:after="100" w:afterAutospacing="1" w:line="240" w:lineRule="auto"/>
+        <w:ind w:left="0"/>
+        <w:rPr>
+          <w:rFonts w:ascii="Consolas" w:eastAsia="Times New Roman" w:hAnsi="Consolas" w:cs="Courier New"/>
+          <w:color w:val="505763"/>
+          <w:sz w:val="18"/>
+          <w:szCs w:val="18"/>
+          <w:lang w:eastAsia="pt-BR"/>
+        </w:rPr>
+      </w:pPr>
+      <w:r>
+        <w:rPr>
+          <w:rFonts w:ascii="Consolas" w:eastAsia="Times New Roman" w:hAnsi="Consolas" w:cs="Courier New"/>
+          <w:color w:val="29303B"/>
+          <w:sz w:val="18"/>
+          <w:szCs w:val="18"/>
+          <w:lang w:eastAsia="pt-BR"/>
+        </w:rPr>
+        <w:t>...</w:t>
+      </w:r>
+    </w:p>
+    <w:p>
+      <w:pPr>
+        <w:numPr>
+          <w:ilvl w:val="0"/>
+          <w:numId w:val="11"/>
+        </w:numPr>
+        <w:shd w:val="clear" w:color="auto" w:fill="FFFFFF"/>
+        <w:tabs>
+          <w:tab w:val="clear" w:pos="720"/>
+          <w:tab w:val="left" w:pos="916"/>
+          <w:tab w:val="left" w:pos="1832"/>
+          <w:tab w:val="left" w:pos="2748"/>
+          <w:tab w:val="left" w:pos="3664"/>
+          <w:tab w:val="left" w:pos="4580"/>
+          <w:tab w:val="left" w:pos="5496"/>
+          <w:tab w:val="left" w:pos="6412"/>
+          <w:tab w:val="left" w:pos="7328"/>
+          <w:tab w:val="left" w:pos="8244"/>
+          <w:tab w:val="left" w:pos="9160"/>
+          <w:tab w:val="left" w:pos="10076"/>
+          <w:tab w:val="left" w:pos="10992"/>
+          <w:tab w:val="left" w:pos="11908"/>
+          <w:tab w:val="left" w:pos="12824"/>
+          <w:tab w:val="left" w:pos="13740"/>
+          <w:tab w:val="left" w:pos="14656"/>
+        </w:tabs>
+        <w:wordWrap w:val="0"/>
+        <w:spacing w:before="100" w:beforeAutospacing="1" w:after="100" w:afterAutospacing="1" w:line="240" w:lineRule="auto"/>
+        <w:ind w:left="0"/>
+        <w:rPr>
+          <w:rFonts w:ascii="Consolas" w:eastAsia="Times New Roman" w:hAnsi="Consolas" w:cs="Courier New"/>
+          <w:color w:val="505763"/>
+          <w:sz w:val="18"/>
+          <w:szCs w:val="18"/>
+          <w:lang w:eastAsia="pt-BR"/>
+        </w:rPr>
+      </w:pPr>
+      <w:proofErr w:type="spellStart"/>
+      <w:proofErr w:type="gramStart"/>
+      <w:r>
+        <w:rPr>
+          <w:rFonts w:ascii="Consolas" w:eastAsia="Times New Roman" w:hAnsi="Consolas" w:cs="Courier New"/>
+          <w:color w:val="29303B"/>
+          <w:sz w:val="18"/>
+          <w:szCs w:val="18"/>
+          <w:lang w:eastAsia="pt-BR"/>
+        </w:rPr>
+        <w:t>iniciarJogo</w:t>
+      </w:r>
+      <w:proofErr w:type="spellEnd"/>
+      <w:r>
+        <w:rPr>
+          <w:rFonts w:ascii="Consolas" w:eastAsia="Times New Roman" w:hAnsi="Consolas" w:cs="Courier New"/>
+          <w:color w:val="29303B"/>
+          <w:sz w:val="18"/>
+          <w:szCs w:val="18"/>
+          <w:lang w:eastAsia="pt-BR"/>
+        </w:rPr>
+        <w:t>(</w:t>
+      </w:r>
+      <w:proofErr w:type="gramEnd"/>
+      <w:r>
+        <w:rPr>
+          <w:rFonts w:ascii="Consolas" w:eastAsia="Times New Roman" w:hAnsi="Consolas" w:cs="Courier New"/>
+          <w:color w:val="29303B"/>
+          <w:sz w:val="18"/>
+          <w:szCs w:val="18"/>
+          <w:lang w:eastAsia="pt-BR"/>
+        </w:rPr>
+        <w:t>$</w:t>
+      </w:r>
+      <w:proofErr w:type="spellStart"/>
+      <w:r>
+        <w:rPr>
+          <w:rFonts w:ascii="Consolas" w:eastAsia="Times New Roman" w:hAnsi="Consolas" w:cs="Courier New"/>
+          <w:color w:val="29303B"/>
+          <w:sz w:val="18"/>
+          <w:szCs w:val="18"/>
+          <w:lang w:eastAsia="pt-BR"/>
+        </w:rPr>
+        <w:t>event</w:t>
+      </w:r>
+      <w:proofErr w:type="spellEnd"/>
+      <w:r>
+        <w:rPr>
+          <w:rFonts w:ascii="Consolas" w:eastAsia="Times New Roman" w:hAnsi="Consolas" w:cs="Courier New"/>
+          <w:color w:val="29303B"/>
+          <w:sz w:val="18"/>
+          <w:szCs w:val="18"/>
+          <w:lang w:eastAsia="pt-BR"/>
+        </w:rPr>
+        <w:t xml:space="preserve">: </w:t>
+      </w:r>
+      <w:proofErr w:type="spellStart"/>
+      <w:r>
+        <w:rPr>
+          <w:rFonts w:ascii="Consolas" w:eastAsia="Times New Roman" w:hAnsi="Consolas" w:cs="Courier New"/>
+          <w:color w:val="29303B"/>
+          <w:sz w:val="18"/>
+          <w:szCs w:val="18"/>
+          <w:lang w:eastAsia="pt-BR"/>
+        </w:rPr>
+        <w:t>any</w:t>
+      </w:r>
+      <w:proofErr w:type="spellEnd"/>
+      <w:r>
+        <w:rPr>
+          <w:rFonts w:ascii="Consolas" w:eastAsia="Times New Roman" w:hAnsi="Consolas" w:cs="Courier New"/>
+          <w:color w:val="29303B"/>
+          <w:sz w:val="18"/>
+          <w:szCs w:val="18"/>
+          <w:lang w:eastAsia="pt-BR"/>
+        </w:rPr>
+        <w:t xml:space="preserve">): </w:t>
+      </w:r>
+      <w:proofErr w:type="spellStart"/>
+      <w:r>
+        <w:rPr>
+          <w:rFonts w:ascii="Consolas" w:eastAsia="Times New Roman" w:hAnsi="Consolas" w:cs="Courier New"/>
+          <w:color w:val="B35A1B"/>
+          <w:sz w:val="18"/>
+          <w:szCs w:val="18"/>
+          <w:lang w:eastAsia="pt-BR"/>
+        </w:rPr>
+        <w:t>void</w:t>
+      </w:r>
+      <w:proofErr w:type="spellEnd"/>
+      <w:r>
+        <w:rPr>
+          <w:rFonts w:ascii="Consolas" w:eastAsia="Times New Roman" w:hAnsi="Consolas" w:cs="Courier New"/>
+          <w:color w:val="29303B"/>
+          <w:sz w:val="18"/>
+          <w:szCs w:val="18"/>
+          <w:lang w:eastAsia="pt-BR"/>
+        </w:rPr>
+        <w:t xml:space="preserve"> {</w:t>
+      </w:r>
+    </w:p>
+    <w:p>
+      <w:pPr>
+        <w:numPr>
+          <w:ilvl w:val="0"/>
+          <w:numId w:val="11"/>
+        </w:numPr>
+        <w:shd w:val="clear" w:color="auto" w:fill="FFFFFF"/>
+        <w:tabs>
+          <w:tab w:val="clear" w:pos="720"/>
+          <w:tab w:val="left" w:pos="916"/>
+          <w:tab w:val="left" w:pos="1832"/>
+          <w:tab w:val="left" w:pos="2748"/>
+          <w:tab w:val="left" w:pos="3664"/>
+          <w:tab w:val="left" w:pos="4580"/>
+          <w:tab w:val="left" w:pos="5496"/>
+          <w:tab w:val="left" w:pos="6412"/>
+          <w:tab w:val="left" w:pos="7328"/>
+          <w:tab w:val="left" w:pos="8244"/>
+          <w:tab w:val="left" w:pos="9160"/>
+          <w:tab w:val="left" w:pos="10076"/>
+          <w:tab w:val="left" w:pos="10992"/>
+          <w:tab w:val="left" w:pos="11908"/>
+          <w:tab w:val="left" w:pos="12824"/>
+          <w:tab w:val="left" w:pos="13740"/>
+          <w:tab w:val="left" w:pos="14656"/>
+        </w:tabs>
+        <w:wordWrap w:val="0"/>
+        <w:spacing w:before="100" w:beforeAutospacing="1" w:after="100" w:afterAutospacing="1" w:line="240" w:lineRule="auto"/>
+        <w:ind w:left="0"/>
+        <w:rPr>
+          <w:rFonts w:ascii="Consolas" w:eastAsia="Times New Roman" w:hAnsi="Consolas" w:cs="Courier New"/>
+          <w:color w:val="505763"/>
+          <w:sz w:val="18"/>
+          <w:szCs w:val="18"/>
+          <w:lang w:eastAsia="pt-BR"/>
+        </w:rPr>
+      </w:pPr>
+      <w:r>
+        <w:rPr>
+          <w:rFonts w:ascii="Consolas" w:eastAsia="Times New Roman" w:hAnsi="Consolas" w:cs="Courier New"/>
+          <w:color w:val="29303B"/>
+          <w:sz w:val="18"/>
+          <w:szCs w:val="18"/>
+          <w:lang w:eastAsia="pt-BR"/>
+        </w:rPr>
+        <w:t xml:space="preserve">  $</w:t>
+      </w:r>
+      <w:proofErr w:type="spellStart"/>
+      <w:proofErr w:type="gramStart"/>
+      <w:r>
+        <w:rPr>
+          <w:rFonts w:ascii="Consolas" w:eastAsia="Times New Roman" w:hAnsi="Consolas" w:cs="Courier New"/>
+          <w:color w:val="29303B"/>
+          <w:sz w:val="18"/>
+          <w:szCs w:val="18"/>
+          <w:lang w:eastAsia="pt-BR"/>
+        </w:rPr>
+        <w:t>event.preventDefault</w:t>
+      </w:r>
+      <w:proofErr w:type="spellEnd"/>
+      <w:proofErr w:type="gramEnd"/>
+      <w:r>
+        <w:rPr>
+          <w:rFonts w:ascii="Consolas" w:eastAsia="Times New Roman" w:hAnsi="Consolas" w:cs="Courier New"/>
+          <w:color w:val="29303B"/>
+          <w:sz w:val="18"/>
+          <w:szCs w:val="18"/>
+          <w:lang w:eastAsia="pt-BR"/>
+        </w:rPr>
+        <w:t>();</w:t>
+      </w:r>
+    </w:p>
+    <w:p>
+      <w:pPr>
+        <w:numPr>
+          <w:ilvl w:val="0"/>
+          <w:numId w:val="11"/>
+        </w:numPr>
+        <w:shd w:val="clear" w:color="auto" w:fill="FFFFFF"/>
+        <w:tabs>
+          <w:tab w:val="clear" w:pos="720"/>
+          <w:tab w:val="left" w:pos="916"/>
+          <w:tab w:val="left" w:pos="1832"/>
+          <w:tab w:val="left" w:pos="2748"/>
+          <w:tab w:val="left" w:pos="3664"/>
+          <w:tab w:val="left" w:pos="4580"/>
+          <w:tab w:val="left" w:pos="5496"/>
+          <w:tab w:val="left" w:pos="6412"/>
+          <w:tab w:val="left" w:pos="7328"/>
+          <w:tab w:val="left" w:pos="8244"/>
+          <w:tab w:val="left" w:pos="9160"/>
+          <w:tab w:val="left" w:pos="10076"/>
+          <w:tab w:val="left" w:pos="10992"/>
+          <w:tab w:val="left" w:pos="11908"/>
+          <w:tab w:val="left" w:pos="12824"/>
+          <w:tab w:val="left" w:pos="13740"/>
+          <w:tab w:val="left" w:pos="14656"/>
+        </w:tabs>
+        <w:wordWrap w:val="0"/>
+        <w:spacing w:before="100" w:beforeAutospacing="1" w:after="100" w:afterAutospacing="1" w:line="240" w:lineRule="auto"/>
+        <w:ind w:left="0"/>
+        <w:rPr>
+          <w:rFonts w:ascii="Consolas" w:eastAsia="Times New Roman" w:hAnsi="Consolas" w:cs="Courier New"/>
+          <w:color w:val="505763"/>
+          <w:sz w:val="18"/>
+          <w:szCs w:val="18"/>
+          <w:lang w:eastAsia="pt-BR"/>
+        </w:rPr>
+      </w:pPr>
+      <w:r>
+        <w:rPr>
+          <w:rFonts w:ascii="Consolas" w:eastAsia="Times New Roman" w:hAnsi="Consolas" w:cs="Courier New"/>
+          <w:color w:val="29303B"/>
+          <w:sz w:val="18"/>
+          <w:szCs w:val="18"/>
+          <w:lang w:eastAsia="pt-BR"/>
+        </w:rPr>
+        <w:t xml:space="preserve">  </w:t>
+      </w:r>
+      <w:proofErr w:type="spellStart"/>
+      <w:proofErr w:type="gramStart"/>
+      <w:r>
+        <w:rPr>
+          <w:rFonts w:ascii="Consolas" w:eastAsia="Times New Roman" w:hAnsi="Consolas" w:cs="Courier New"/>
+          <w:color w:val="B35A1B"/>
+          <w:sz w:val="18"/>
+          <w:szCs w:val="18"/>
+          <w:lang w:eastAsia="pt-BR"/>
+        </w:rPr>
+        <w:t>this</w:t>
+      </w:r>
+      <w:r>
+        <w:rPr>
+          <w:rFonts w:ascii="Consolas" w:eastAsia="Times New Roman" w:hAnsi="Consolas" w:cs="Courier New"/>
+          <w:color w:val="29303B"/>
+          <w:sz w:val="18"/>
+          <w:szCs w:val="18"/>
+          <w:lang w:eastAsia="pt-BR"/>
+        </w:rPr>
+        <w:t>.jogoDaVelhaService.iniciarJogo</w:t>
+      </w:r>
+      <w:proofErr w:type="spellEnd"/>
+      <w:proofErr w:type="gramEnd"/>
+      <w:r>
+        <w:rPr>
+          <w:rFonts w:ascii="Consolas" w:eastAsia="Times New Roman" w:hAnsi="Consolas" w:cs="Courier New"/>
+          <w:color w:val="29303B"/>
+          <w:sz w:val="18"/>
+          <w:szCs w:val="18"/>
+          <w:lang w:eastAsia="pt-BR"/>
+        </w:rPr>
+        <w:t>();</w:t>
+      </w:r>
+    </w:p>
+    <w:p>
+      <w:pPr>
+        <w:numPr>
+          <w:ilvl w:val="0"/>
+          <w:numId w:val="11"/>
+        </w:numPr>
+        <w:shd w:val="clear" w:color="auto" w:fill="FFFFFF"/>
+        <w:tabs>
+          <w:tab w:val="clear" w:pos="720"/>
+          <w:tab w:val="left" w:pos="916"/>
+          <w:tab w:val="left" w:pos="1832"/>
+          <w:tab w:val="left" w:pos="2748"/>
+          <w:tab w:val="left" w:pos="3664"/>
+          <w:tab w:val="left" w:pos="4580"/>
+          <w:tab w:val="left" w:pos="5496"/>
+          <w:tab w:val="left" w:pos="6412"/>
+          <w:tab w:val="left" w:pos="7328"/>
+          <w:tab w:val="left" w:pos="8244"/>
+          <w:tab w:val="left" w:pos="9160"/>
+          <w:tab w:val="left" w:pos="10076"/>
+          <w:tab w:val="left" w:pos="10992"/>
+          <w:tab w:val="left" w:pos="11908"/>
+          <w:tab w:val="left" w:pos="12824"/>
+          <w:tab w:val="left" w:pos="13740"/>
+          <w:tab w:val="left" w:pos="14656"/>
+        </w:tabs>
+        <w:wordWrap w:val="0"/>
+        <w:spacing w:before="100" w:beforeAutospacing="1" w:after="100" w:afterAutospacing="1" w:line="240" w:lineRule="auto"/>
+        <w:ind w:left="0"/>
+        <w:rPr>
+          <w:rFonts w:ascii="Consolas" w:eastAsia="Times New Roman" w:hAnsi="Consolas" w:cs="Courier New"/>
+          <w:color w:val="505763"/>
+          <w:sz w:val="18"/>
+          <w:szCs w:val="18"/>
+          <w:lang w:eastAsia="pt-BR"/>
+        </w:rPr>
+      </w:pPr>
+      <w:r>
+        <w:rPr>
+          <w:rFonts w:ascii="Consolas" w:eastAsia="Times New Roman" w:hAnsi="Consolas" w:cs="Courier New"/>
+          <w:color w:val="29303B"/>
+          <w:sz w:val="18"/>
+          <w:szCs w:val="18"/>
+          <w:lang w:eastAsia="pt-BR"/>
+        </w:rPr>
+        <w:t>}</w:t>
+      </w:r>
+    </w:p>
+    <w:p>
+      <w:pPr>
+        <w:numPr>
+          <w:ilvl w:val="0"/>
+          <w:numId w:val="11"/>
+        </w:numPr>
+        <w:shd w:val="clear" w:color="auto" w:fill="FFFFFF"/>
+        <w:tabs>
+          <w:tab w:val="clear" w:pos="720"/>
+          <w:tab w:val="left" w:pos="916"/>
+          <w:tab w:val="left" w:pos="1832"/>
+          <w:tab w:val="left" w:pos="2748"/>
+          <w:tab w:val="left" w:pos="3664"/>
+          <w:tab w:val="left" w:pos="4580"/>
+          <w:tab w:val="left" w:pos="5496"/>
+          <w:tab w:val="left" w:pos="6412"/>
+          <w:tab w:val="left" w:pos="7328"/>
+          <w:tab w:val="left" w:pos="8244"/>
+          <w:tab w:val="left" w:pos="9160"/>
+          <w:tab w:val="left" w:pos="10076"/>
+          <w:tab w:val="left" w:pos="10992"/>
+          <w:tab w:val="left" w:pos="11908"/>
+          <w:tab w:val="left" w:pos="12824"/>
+          <w:tab w:val="left" w:pos="13740"/>
+          <w:tab w:val="left" w:pos="14656"/>
+        </w:tabs>
+        <w:wordWrap w:val="0"/>
+        <w:spacing w:before="100" w:beforeAutospacing="1" w:after="100" w:afterAutospacing="1" w:line="240" w:lineRule="auto"/>
+        <w:ind w:left="0"/>
+        <w:rPr>
+          <w:rFonts w:ascii="Consolas" w:eastAsia="Times New Roman" w:hAnsi="Consolas" w:cs="Courier New"/>
+          <w:color w:val="505763"/>
+          <w:sz w:val="18"/>
+          <w:szCs w:val="18"/>
+          <w:lang w:eastAsia="pt-BR"/>
+        </w:rPr>
+      </w:pPr>
+      <w:r>
+        <w:rPr>
+          <w:rFonts w:ascii="Consolas" w:eastAsia="Times New Roman" w:hAnsi="Consolas" w:cs="Courier New"/>
+          <w:color w:val="29303B"/>
+          <w:sz w:val="18"/>
+          <w:szCs w:val="18"/>
+          <w:lang w:eastAsia="pt-BR"/>
+        </w:rPr>
+        <w:t>...</w:t>
+      </w:r>
+    </w:p>
+    <w:p>
+      <w:pPr>
+        <w:numPr>
+          <w:ilvl w:val="0"/>
+          <w:numId w:val="11"/>
+        </w:numPr>
+        <w:shd w:val="clear" w:color="auto" w:fill="FFFFFF"/>
+        <w:tabs>
+          <w:tab w:val="clear" w:pos="720"/>
+          <w:tab w:val="left" w:pos="916"/>
+          <w:tab w:val="left" w:pos="1832"/>
+          <w:tab w:val="left" w:pos="2748"/>
+          <w:tab w:val="left" w:pos="3664"/>
+          <w:tab w:val="left" w:pos="4580"/>
+          <w:tab w:val="left" w:pos="5496"/>
+          <w:tab w:val="left" w:pos="6412"/>
+          <w:tab w:val="left" w:pos="7328"/>
+          <w:tab w:val="left" w:pos="8244"/>
+          <w:tab w:val="left" w:pos="9160"/>
+          <w:tab w:val="left" w:pos="10076"/>
+          <w:tab w:val="left" w:pos="10992"/>
+          <w:tab w:val="left" w:pos="11908"/>
+          <w:tab w:val="left" w:pos="12824"/>
+          <w:tab w:val="left" w:pos="13740"/>
+          <w:tab w:val="left" w:pos="14656"/>
+        </w:tabs>
+        <w:wordWrap w:val="0"/>
+        <w:spacing w:before="100" w:beforeAutospacing="1" w:after="100" w:afterAutospacing="1" w:line="240" w:lineRule="auto"/>
+        <w:ind w:left="0"/>
+        <w:rPr>
+          <w:rFonts w:ascii="Consolas" w:eastAsia="Times New Roman" w:hAnsi="Consolas" w:cs="Courier New"/>
+          <w:color w:val="505763"/>
+          <w:sz w:val="18"/>
+          <w:szCs w:val="18"/>
+          <w:lang w:eastAsia="pt-BR"/>
+        </w:rPr>
+      </w:pPr>
+      <w:r>
+        <w:rPr>
+          <w:rFonts w:ascii="Consolas" w:eastAsia="Times New Roman" w:hAnsi="Consolas" w:cs="Courier New"/>
+          <w:color w:val="29303B"/>
+          <w:sz w:val="18"/>
+          <w:szCs w:val="18"/>
+          <w:lang w:eastAsia="pt-BR"/>
+        </w:rPr>
+        <w:t>...</w:t>
+      </w:r>
+    </w:p>
+    <w:p>
+      <w:pPr>
+        <w:numPr>
+          <w:ilvl w:val="0"/>
+          <w:numId w:val="11"/>
+        </w:numPr>
+        <w:shd w:val="clear" w:color="auto" w:fill="FFFFFF"/>
+        <w:tabs>
+          <w:tab w:val="clear" w:pos="720"/>
+          <w:tab w:val="left" w:pos="916"/>
+          <w:tab w:val="left" w:pos="1832"/>
+          <w:tab w:val="left" w:pos="2748"/>
+          <w:tab w:val="left" w:pos="3664"/>
+          <w:tab w:val="left" w:pos="4580"/>
+          <w:tab w:val="left" w:pos="5496"/>
+          <w:tab w:val="left" w:pos="6412"/>
+          <w:tab w:val="left" w:pos="7328"/>
+          <w:tab w:val="left" w:pos="8244"/>
+          <w:tab w:val="left" w:pos="9160"/>
+          <w:tab w:val="left" w:pos="10076"/>
+          <w:tab w:val="left" w:pos="10992"/>
+          <w:tab w:val="left" w:pos="11908"/>
+          <w:tab w:val="left" w:pos="12824"/>
+          <w:tab w:val="left" w:pos="13740"/>
+          <w:tab w:val="left" w:pos="14656"/>
+        </w:tabs>
+        <w:wordWrap w:val="0"/>
+        <w:spacing w:before="100" w:beforeAutospacing="1" w:after="100" w:afterAutospacing="1" w:line="240" w:lineRule="auto"/>
+        <w:ind w:left="0"/>
+        <w:rPr>
+          <w:rFonts w:ascii="Consolas" w:eastAsia="Times New Roman" w:hAnsi="Consolas" w:cs="Courier New"/>
+          <w:color w:val="505763"/>
+          <w:sz w:val="18"/>
+          <w:szCs w:val="18"/>
+          <w:lang w:eastAsia="pt-BR"/>
+        </w:rPr>
+      </w:pPr>
+      <w:proofErr w:type="spellStart"/>
+      <w:r>
+        <w:rPr>
+          <w:rFonts w:ascii="Consolas" w:eastAsia="Times New Roman" w:hAnsi="Consolas" w:cs="Courier New"/>
+          <w:color w:val="29303B"/>
+          <w:sz w:val="18"/>
+          <w:szCs w:val="18"/>
+          <w:lang w:eastAsia="pt-BR"/>
+        </w:rPr>
+        <w:t>novoJogo</w:t>
+      </w:r>
+      <w:proofErr w:type="spellEnd"/>
+      <w:r>
+        <w:rPr>
+          <w:rFonts w:ascii="Consolas" w:eastAsia="Times New Roman" w:hAnsi="Consolas" w:cs="Courier New"/>
+          <w:color w:val="29303B"/>
+          <w:sz w:val="18"/>
+          <w:szCs w:val="18"/>
+          <w:lang w:eastAsia="pt-BR"/>
+        </w:rPr>
+        <w:t>($</w:t>
+      </w:r>
+      <w:proofErr w:type="spellStart"/>
+      <w:r>
+        <w:rPr>
+          <w:rFonts w:ascii="Consolas" w:eastAsia="Times New Roman" w:hAnsi="Consolas" w:cs="Courier New"/>
+          <w:color w:val="29303B"/>
+          <w:sz w:val="18"/>
+          <w:szCs w:val="18"/>
+          <w:lang w:eastAsia="pt-BR"/>
+        </w:rPr>
+        <w:t>event</w:t>
+      </w:r>
+      <w:proofErr w:type="spellEnd"/>
+      <w:r>
+        <w:rPr>
+          <w:rFonts w:ascii="Consolas" w:eastAsia="Times New Roman" w:hAnsi="Consolas" w:cs="Courier New"/>
+          <w:color w:val="29303B"/>
+          <w:sz w:val="18"/>
+          <w:szCs w:val="18"/>
+          <w:lang w:eastAsia="pt-BR"/>
+        </w:rPr>
+        <w:t xml:space="preserve">): </w:t>
+      </w:r>
+      <w:proofErr w:type="spellStart"/>
+      <w:r>
+        <w:rPr>
+          <w:rFonts w:ascii="Consolas" w:eastAsia="Times New Roman" w:hAnsi="Consolas" w:cs="Courier New"/>
+          <w:color w:val="B35A1B"/>
+          <w:sz w:val="18"/>
+          <w:szCs w:val="18"/>
+          <w:lang w:eastAsia="pt-BR"/>
+        </w:rPr>
+        <w:t>void</w:t>
+      </w:r>
+      <w:proofErr w:type="spellEnd"/>
+      <w:r>
+        <w:rPr>
+          <w:rFonts w:ascii="Consolas" w:eastAsia="Times New Roman" w:hAnsi="Consolas" w:cs="Courier New"/>
+          <w:color w:val="29303B"/>
+          <w:sz w:val="18"/>
+          <w:szCs w:val="18"/>
+          <w:lang w:eastAsia="pt-BR"/>
+        </w:rPr>
+        <w:t xml:space="preserve"> {</w:t>
+      </w:r>
+    </w:p>
+    <w:p>
+      <w:pPr>
+        <w:numPr>
+          <w:ilvl w:val="0"/>
+          <w:numId w:val="11"/>
+        </w:numPr>
+        <w:shd w:val="clear" w:color="auto" w:fill="FFFFFF"/>
+        <w:tabs>
+          <w:tab w:val="clear" w:pos="720"/>
+          <w:tab w:val="left" w:pos="916"/>
+          <w:tab w:val="left" w:pos="1832"/>
+          <w:tab w:val="left" w:pos="2748"/>
+          <w:tab w:val="left" w:pos="3664"/>
+          <w:tab w:val="left" w:pos="4580"/>
+          <w:tab w:val="left" w:pos="5496"/>
+          <w:tab w:val="left" w:pos="6412"/>
+          <w:tab w:val="left" w:pos="7328"/>
+          <w:tab w:val="left" w:pos="8244"/>
+          <w:tab w:val="left" w:pos="9160"/>
+          <w:tab w:val="left" w:pos="10076"/>
+          <w:tab w:val="left" w:pos="10992"/>
+          <w:tab w:val="left" w:pos="11908"/>
+          <w:tab w:val="left" w:pos="12824"/>
+          <w:tab w:val="left" w:pos="13740"/>
+          <w:tab w:val="left" w:pos="14656"/>
+        </w:tabs>
+        <w:wordWrap w:val="0"/>
+        <w:spacing w:before="100" w:beforeAutospacing="1" w:after="100" w:afterAutospacing="1" w:line="240" w:lineRule="auto"/>
+        <w:ind w:left="0"/>
+        <w:rPr>
+          <w:rFonts w:ascii="Consolas" w:eastAsia="Times New Roman" w:hAnsi="Consolas" w:cs="Courier New"/>
+          <w:color w:val="505763"/>
+          <w:sz w:val="18"/>
+          <w:szCs w:val="18"/>
+          <w:lang w:eastAsia="pt-BR"/>
+        </w:rPr>
+      </w:pPr>
+      <w:r>
+        <w:rPr>
+          <w:rFonts w:ascii="Consolas" w:eastAsia="Times New Roman" w:hAnsi="Consolas" w:cs="Courier New"/>
+          <w:color w:val="29303B"/>
+          <w:sz w:val="18"/>
+          <w:szCs w:val="18"/>
+          <w:lang w:eastAsia="pt-BR"/>
+        </w:rPr>
+        <w:t xml:space="preserve">  $</w:t>
+      </w:r>
+      <w:proofErr w:type="spellStart"/>
+      <w:proofErr w:type="gramStart"/>
+      <w:r>
+        <w:rPr>
+          <w:rFonts w:ascii="Consolas" w:eastAsia="Times New Roman" w:hAnsi="Consolas" w:cs="Courier New"/>
+          <w:color w:val="29303B"/>
+          <w:sz w:val="18"/>
+          <w:szCs w:val="18"/>
+          <w:lang w:eastAsia="pt-BR"/>
+        </w:rPr>
+        <w:t>event.preventDefault</w:t>
+      </w:r>
+      <w:proofErr w:type="spellEnd"/>
+      <w:proofErr w:type="gramEnd"/>
+      <w:r>
+        <w:rPr>
+          <w:rFonts w:ascii="Consolas" w:eastAsia="Times New Roman" w:hAnsi="Consolas" w:cs="Courier New"/>
+          <w:color w:val="29303B"/>
+          <w:sz w:val="18"/>
+          <w:szCs w:val="18"/>
+          <w:lang w:eastAsia="pt-BR"/>
+        </w:rPr>
+        <w:t>();</w:t>
+      </w:r>
+    </w:p>
+    <w:p>
+      <w:pPr>
+        <w:numPr>
+          <w:ilvl w:val="0"/>
+          <w:numId w:val="11"/>
+        </w:numPr>
+        <w:shd w:val="clear" w:color="auto" w:fill="FFFFFF"/>
+        <w:tabs>
+          <w:tab w:val="clear" w:pos="720"/>
+          <w:tab w:val="left" w:pos="916"/>
+          <w:tab w:val="left" w:pos="1832"/>
+          <w:tab w:val="left" w:pos="2748"/>
+          <w:tab w:val="left" w:pos="3664"/>
+          <w:tab w:val="left" w:pos="4580"/>
+          <w:tab w:val="left" w:pos="5496"/>
+          <w:tab w:val="left" w:pos="6412"/>
+          <w:tab w:val="left" w:pos="7328"/>
+          <w:tab w:val="left" w:pos="8244"/>
+          <w:tab w:val="left" w:pos="9160"/>
+          <w:tab w:val="left" w:pos="10076"/>
+          <w:tab w:val="left" w:pos="10992"/>
+          <w:tab w:val="left" w:pos="11908"/>
+          <w:tab w:val="left" w:pos="12824"/>
+          <w:tab w:val="left" w:pos="13740"/>
+          <w:tab w:val="left" w:pos="14656"/>
+        </w:tabs>
+        <w:wordWrap w:val="0"/>
+        <w:spacing w:before="100" w:beforeAutospacing="1" w:after="100" w:afterAutospacing="1" w:line="240" w:lineRule="auto"/>
+        <w:ind w:left="0"/>
+        <w:rPr>
+          <w:rFonts w:ascii="Consolas" w:eastAsia="Times New Roman" w:hAnsi="Consolas" w:cs="Courier New"/>
+          <w:color w:val="505763"/>
+          <w:sz w:val="18"/>
+          <w:szCs w:val="18"/>
+          <w:lang w:eastAsia="pt-BR"/>
+        </w:rPr>
+      </w:pPr>
+      <w:r>
+        <w:rPr>
+          <w:rFonts w:ascii="Consolas" w:eastAsia="Times New Roman" w:hAnsi="Consolas" w:cs="Courier New"/>
+          <w:color w:val="29303B"/>
+          <w:sz w:val="18"/>
+          <w:szCs w:val="18"/>
+          <w:lang w:eastAsia="pt-BR"/>
+        </w:rPr>
+        <w:t xml:space="preserve">  </w:t>
+      </w:r>
+      <w:proofErr w:type="spellStart"/>
+      <w:proofErr w:type="gramStart"/>
+      <w:r>
+        <w:rPr>
+          <w:rFonts w:ascii="Consolas" w:eastAsia="Times New Roman" w:hAnsi="Consolas" w:cs="Courier New"/>
+          <w:color w:val="B35A1B"/>
+          <w:sz w:val="18"/>
+          <w:szCs w:val="18"/>
+          <w:lang w:eastAsia="pt-BR"/>
+        </w:rPr>
+        <w:t>this</w:t>
+      </w:r>
+      <w:r>
+        <w:rPr>
+          <w:rFonts w:ascii="Consolas" w:eastAsia="Times New Roman" w:hAnsi="Consolas" w:cs="Courier New"/>
+          <w:color w:val="29303B"/>
+          <w:sz w:val="18"/>
+          <w:szCs w:val="18"/>
+          <w:lang w:eastAsia="pt-BR"/>
+        </w:rPr>
+        <w:t>.jogoDaVelhaService.novoJogo</w:t>
+      </w:r>
+      <w:proofErr w:type="spellEnd"/>
+      <w:proofErr w:type="gramEnd"/>
+      <w:r>
+        <w:rPr>
+          <w:rFonts w:ascii="Consolas" w:eastAsia="Times New Roman" w:hAnsi="Consolas" w:cs="Courier New"/>
+          <w:color w:val="29303B"/>
+          <w:sz w:val="18"/>
+          <w:szCs w:val="18"/>
+          <w:lang w:eastAsia="pt-BR"/>
+        </w:rPr>
+        <w:t>();</w:t>
+      </w:r>
+    </w:p>
+    <w:p>
+      <w:pPr>
+        <w:numPr>
+          <w:ilvl w:val="0"/>
+          <w:numId w:val="11"/>
+        </w:numPr>
+        <w:shd w:val="clear" w:color="auto" w:fill="FFFFFF"/>
+        <w:tabs>
+          <w:tab w:val="clear" w:pos="720"/>
+          <w:tab w:val="left" w:pos="916"/>
+          <w:tab w:val="left" w:pos="1832"/>
+          <w:tab w:val="left" w:pos="2748"/>
+          <w:tab w:val="left" w:pos="3664"/>
+          <w:tab w:val="left" w:pos="4580"/>
+          <w:tab w:val="left" w:pos="5496"/>
+          <w:tab w:val="left" w:pos="6412"/>
+          <w:tab w:val="left" w:pos="7328"/>
+          <w:tab w:val="left" w:pos="8244"/>
+          <w:tab w:val="left" w:pos="9160"/>
+          <w:tab w:val="left" w:pos="10076"/>
+          <w:tab w:val="left" w:pos="10992"/>
+          <w:tab w:val="left" w:pos="11908"/>
+          <w:tab w:val="left" w:pos="12824"/>
+          <w:tab w:val="left" w:pos="13740"/>
+          <w:tab w:val="left" w:pos="14656"/>
+        </w:tabs>
+        <w:wordWrap w:val="0"/>
+        <w:spacing w:before="100" w:beforeAutospacing="1" w:after="100" w:afterAutospacing="1" w:line="240" w:lineRule="auto"/>
+        <w:ind w:left="0"/>
+        <w:rPr>
+          <w:rFonts w:ascii="Consolas" w:eastAsia="Times New Roman" w:hAnsi="Consolas" w:cs="Courier New"/>
+          <w:color w:val="505763"/>
+          <w:sz w:val="18"/>
+          <w:szCs w:val="18"/>
+          <w:lang w:eastAsia="pt-BR"/>
+        </w:rPr>
+      </w:pPr>
+      <w:r>
+        <w:rPr>
+          <w:rFonts w:ascii="Consolas" w:eastAsia="Times New Roman" w:hAnsi="Consolas" w:cs="Courier New"/>
+          <w:color w:val="29303B"/>
+          <w:sz w:val="18"/>
+          <w:szCs w:val="18"/>
+          <w:lang w:eastAsia="pt-BR"/>
+        </w:rPr>
+        <w:t>}</w:t>
+      </w:r>
+    </w:p>
+    <w:p>
+      <w:pPr>
+        <w:numPr>
+          <w:ilvl w:val="0"/>
+          <w:numId w:val="11"/>
+        </w:numPr>
+        <w:shd w:val="clear" w:color="auto" w:fill="FFFFFF"/>
+        <w:tabs>
+          <w:tab w:val="clear" w:pos="720"/>
+          <w:tab w:val="left" w:pos="916"/>
+          <w:tab w:val="left" w:pos="1832"/>
+          <w:tab w:val="left" w:pos="2748"/>
+          <w:tab w:val="left" w:pos="3664"/>
+          <w:tab w:val="left" w:pos="4580"/>
+          <w:tab w:val="left" w:pos="5496"/>
+          <w:tab w:val="left" w:pos="6412"/>
+          <w:tab w:val="left" w:pos="7328"/>
+          <w:tab w:val="left" w:pos="8244"/>
+          <w:tab w:val="left" w:pos="9160"/>
+          <w:tab w:val="left" w:pos="10076"/>
+          <w:tab w:val="left" w:pos="10992"/>
+          <w:tab w:val="left" w:pos="11908"/>
+          <w:tab w:val="left" w:pos="12824"/>
+          <w:tab w:val="left" w:pos="13740"/>
+          <w:tab w:val="left" w:pos="14656"/>
+        </w:tabs>
+        <w:wordWrap w:val="0"/>
+        <w:spacing w:before="100" w:beforeAutospacing="1" w:after="100" w:afterAutospacing="1" w:line="240" w:lineRule="auto"/>
+        <w:ind w:left="0"/>
+        <w:rPr>
+          <w:rFonts w:ascii="Consolas" w:eastAsia="Times New Roman" w:hAnsi="Consolas" w:cs="Courier New"/>
+          <w:color w:val="505763"/>
+          <w:sz w:val="18"/>
+          <w:szCs w:val="18"/>
+          <w:lang w:eastAsia="pt-BR"/>
+        </w:rPr>
+      </w:pPr>
+      <w:r>
+        <w:rPr>
+          <w:rFonts w:ascii="Consolas" w:eastAsia="Times New Roman" w:hAnsi="Consolas" w:cs="Courier New"/>
+          <w:color w:val="29303B"/>
+          <w:sz w:val="18"/>
+          <w:szCs w:val="18"/>
+          <w:lang w:eastAsia="pt-BR"/>
+        </w:rPr>
+        <w:t>...</w:t>
+      </w:r>
     </w:p>
     <w:p>
       <w:pPr>
@@ -29611,6 +32264,119 @@
     </w:lvl>
   </w:abstractNum>
   <w:abstractNum w:abstractNumId="2" w15:restartNumberingAfterBreak="0">
+    <w:nsid w:val="142043D7"/>
+    <w:multiLevelType w:val="multilevel"/>
+    <w:tmpl w:val="BF06DD4A"/>
+    <w:lvl w:ilvl="0">
+      <w:start w:val="1"/>
+      <w:numFmt w:val="decimal"/>
+      <w:lvlText w:val="%1."/>
+      <w:lvlJc w:val="left"/>
+      <w:pPr>
+        <w:tabs>
+          <w:tab w:val="num" w:pos="720"/>
+        </w:tabs>
+        <w:ind w:left="720" w:hanging="360"/>
+      </w:pPr>
+    </w:lvl>
+    <w:lvl w:ilvl="1" w:tentative="1">
+      <w:start w:val="1"/>
+      <w:numFmt w:val="decimal"/>
+      <w:lvlText w:val="%2."/>
+      <w:lvlJc w:val="left"/>
+      <w:pPr>
+        <w:tabs>
+          <w:tab w:val="num" w:pos="1440"/>
+        </w:tabs>
+        <w:ind w:left="1440" w:hanging="360"/>
+      </w:pPr>
+    </w:lvl>
+    <w:lvl w:ilvl="2" w:tentative="1">
+      <w:start w:val="1"/>
+      <w:numFmt w:val="decimal"/>
+      <w:lvlText w:val="%3."/>
+      <w:lvlJc w:val="left"/>
+      <w:pPr>
+        <w:tabs>
+          <w:tab w:val="num" w:pos="2160"/>
+        </w:tabs>
+        <w:ind w:left="2160" w:hanging="360"/>
+      </w:pPr>
+    </w:lvl>
+    <w:lvl w:ilvl="3" w:tentative="1">
+      <w:start w:val="1"/>
+      <w:numFmt w:val="decimal"/>
+      <w:lvlText w:val="%4."/>
+      <w:lvlJc w:val="left"/>
+      <w:pPr>
+        <w:tabs>
+          <w:tab w:val="num" w:pos="2880"/>
+        </w:tabs>
+        <w:ind w:left="2880" w:hanging="360"/>
+      </w:pPr>
+    </w:lvl>
+    <w:lvl w:ilvl="4" w:tentative="1">
+      <w:start w:val="1"/>
+      <w:numFmt w:val="decimal"/>
+      <w:lvlText w:val="%5."/>
+      <w:lvlJc w:val="left"/>
+      <w:pPr>
+        <w:tabs>
+          <w:tab w:val="num" w:pos="3600"/>
+        </w:tabs>
+        <w:ind w:left="3600" w:hanging="360"/>
+      </w:pPr>
+    </w:lvl>
+    <w:lvl w:ilvl="5" w:tentative="1">
+      <w:start w:val="1"/>
+      <w:numFmt w:val="decimal"/>
+      <w:lvlText w:val="%6."/>
+      <w:lvlJc w:val="left"/>
+      <w:pPr>
+        <w:tabs>
+          <w:tab w:val="num" w:pos="4320"/>
+        </w:tabs>
+        <w:ind w:left="4320" w:hanging="360"/>
+      </w:pPr>
+    </w:lvl>
+    <w:lvl w:ilvl="6" w:tentative="1">
+      <w:start w:val="1"/>
+      <w:numFmt w:val="decimal"/>
+      <w:lvlText w:val="%7."/>
+      <w:lvlJc w:val="left"/>
+      <w:pPr>
+        <w:tabs>
+          <w:tab w:val="num" w:pos="5040"/>
+        </w:tabs>
+        <w:ind w:left="5040" w:hanging="360"/>
+      </w:pPr>
+    </w:lvl>
+    <w:lvl w:ilvl="7" w:tentative="1">
+      <w:start w:val="1"/>
+      <w:numFmt w:val="decimal"/>
+      <w:lvlText w:val="%8."/>
+      <w:lvlJc w:val="left"/>
+      <w:pPr>
+        <w:tabs>
+          <w:tab w:val="num" w:pos="5760"/>
+        </w:tabs>
+        <w:ind w:left="5760" w:hanging="360"/>
+      </w:pPr>
+    </w:lvl>
+    <w:lvl w:ilvl="8" w:tentative="1">
+      <w:start w:val="1"/>
+      <w:numFmt w:val="decimal"/>
+      <w:lvlText w:val="%9."/>
+      <w:lvlJc w:val="left"/>
+      <w:pPr>
+        <w:tabs>
+          <w:tab w:val="num" w:pos="6480"/>
+        </w:tabs>
+        <w:ind w:left="6480" w:hanging="360"/>
+      </w:pPr>
+    </w:lvl>
+  </w:abstractNum>
+  <w:abstractNum w:abstractNumId="3" w15:restartNumberingAfterBreak="0">
     <w:nsid w:val="1AA854EA"/>
     <w:multiLevelType w:val="multilevel"/>
     <w:tmpl w:val="BDAA940C"/>
@@ -29723,7 +32489,120 @@
       </w:pPr>
     </w:lvl>
   </w:abstractNum>
-  <w:abstractNum w:abstractNumId="3" w15:restartNumberingAfterBreak="0">
+  <w:abstractNum w:abstractNumId="4" w15:restartNumberingAfterBreak="0">
+    <w:nsid w:val="1F7F14E0"/>
+    <w:multiLevelType w:val="multilevel"/>
+    <w:tmpl w:val="2B36071E"/>
+    <w:lvl w:ilvl="0">
+      <w:start w:val="1"/>
+      <w:numFmt w:val="decimal"/>
+      <w:lvlText w:val="%1."/>
+      <w:lvlJc w:val="left"/>
+      <w:pPr>
+        <w:tabs>
+          <w:tab w:val="num" w:pos="720"/>
+        </w:tabs>
+        <w:ind w:left="720" w:hanging="360"/>
+      </w:pPr>
+    </w:lvl>
+    <w:lvl w:ilvl="1" w:tentative="1">
+      <w:start w:val="1"/>
+      <w:numFmt w:val="decimal"/>
+      <w:lvlText w:val="%2."/>
+      <w:lvlJc w:val="left"/>
+      <w:pPr>
+        <w:tabs>
+          <w:tab w:val="num" w:pos="1440"/>
+        </w:tabs>
+        <w:ind w:left="1440" w:hanging="360"/>
+      </w:pPr>
+    </w:lvl>
+    <w:lvl w:ilvl="2" w:tentative="1">
+      <w:start w:val="1"/>
+      <w:numFmt w:val="decimal"/>
+      <w:lvlText w:val="%3."/>
+      <w:lvlJc w:val="left"/>
+      <w:pPr>
+        <w:tabs>
+          <w:tab w:val="num" w:pos="2160"/>
+        </w:tabs>
+        <w:ind w:left="2160" w:hanging="360"/>
+      </w:pPr>
+    </w:lvl>
+    <w:lvl w:ilvl="3" w:tentative="1">
+      <w:start w:val="1"/>
+      <w:numFmt w:val="decimal"/>
+      <w:lvlText w:val="%4."/>
+      <w:lvlJc w:val="left"/>
+      <w:pPr>
+        <w:tabs>
+          <w:tab w:val="num" w:pos="2880"/>
+        </w:tabs>
+        <w:ind w:left="2880" w:hanging="360"/>
+      </w:pPr>
+    </w:lvl>
+    <w:lvl w:ilvl="4" w:tentative="1">
+      <w:start w:val="1"/>
+      <w:numFmt w:val="decimal"/>
+      <w:lvlText w:val="%5."/>
+      <w:lvlJc w:val="left"/>
+      <w:pPr>
+        <w:tabs>
+          <w:tab w:val="num" w:pos="3600"/>
+        </w:tabs>
+        <w:ind w:left="3600" w:hanging="360"/>
+      </w:pPr>
+    </w:lvl>
+    <w:lvl w:ilvl="5" w:tentative="1">
+      <w:start w:val="1"/>
+      <w:numFmt w:val="decimal"/>
+      <w:lvlText w:val="%6."/>
+      <w:lvlJc w:val="left"/>
+      <w:pPr>
+        <w:tabs>
+          <w:tab w:val="num" w:pos="4320"/>
+        </w:tabs>
+        <w:ind w:left="4320" w:hanging="360"/>
+      </w:pPr>
+    </w:lvl>
+    <w:lvl w:ilvl="6" w:tentative="1">
+      <w:start w:val="1"/>
+      <w:numFmt w:val="decimal"/>
+      <w:lvlText w:val="%7."/>
+      <w:lvlJc w:val="left"/>
+      <w:pPr>
+        <w:tabs>
+          <w:tab w:val="num" w:pos="5040"/>
+        </w:tabs>
+        <w:ind w:left="5040" w:hanging="360"/>
+      </w:pPr>
+    </w:lvl>
+    <w:lvl w:ilvl="7" w:tentative="1">
+      <w:start w:val="1"/>
+      <w:numFmt w:val="decimal"/>
+      <w:lvlText w:val="%8."/>
+      <w:lvlJc w:val="left"/>
+      <w:pPr>
+        <w:tabs>
+          <w:tab w:val="num" w:pos="5760"/>
+        </w:tabs>
+        <w:ind w:left="5760" w:hanging="360"/>
+      </w:pPr>
+    </w:lvl>
+    <w:lvl w:ilvl="8" w:tentative="1">
+      <w:start w:val="1"/>
+      <w:numFmt w:val="decimal"/>
+      <w:lvlText w:val="%9."/>
+      <w:lvlJc w:val="left"/>
+      <w:pPr>
+        <w:tabs>
+          <w:tab w:val="num" w:pos="6480"/>
+        </w:tabs>
+        <w:ind w:left="6480" w:hanging="360"/>
+      </w:pPr>
+    </w:lvl>
+  </w:abstractNum>
+  <w:abstractNum w:abstractNumId="5" w15:restartNumberingAfterBreak="0">
     <w:nsid w:val="3E4B1513"/>
     <w:multiLevelType w:val="hybridMultilevel"/>
     <w:tmpl w:val="7A7A03AC"/>
@@ -29809,7 +32688,7 @@
       </w:pPr>
     </w:lvl>
   </w:abstractNum>
-  <w:abstractNum w:abstractNumId="4" w15:restartNumberingAfterBreak="0">
+  <w:abstractNum w:abstractNumId="6" w15:restartNumberingAfterBreak="0">
     <w:nsid w:val="51590DF7"/>
     <w:multiLevelType w:val="multilevel"/>
     <w:tmpl w:val="F330210C"/>
@@ -29922,7 +32801,7 @@
       </w:pPr>
     </w:lvl>
   </w:abstractNum>
-  <w:abstractNum w:abstractNumId="5" w15:restartNumberingAfterBreak="0">
+  <w:abstractNum w:abstractNumId="7" w15:restartNumberingAfterBreak="0">
     <w:nsid w:val="529908D8"/>
     <w:multiLevelType w:val="multilevel"/>
     <w:tmpl w:val="DEF852A4"/>
@@ -30035,7 +32914,7 @@
       </w:pPr>
     </w:lvl>
   </w:abstractNum>
-  <w:abstractNum w:abstractNumId="6" w15:restartNumberingAfterBreak="0">
+  <w:abstractNum w:abstractNumId="8" w15:restartNumberingAfterBreak="0">
     <w:nsid w:val="569B50A4"/>
     <w:multiLevelType w:val="multilevel"/>
     <w:tmpl w:val="EF40F756"/>
@@ -30148,7 +33027,7 @@
       </w:pPr>
     </w:lvl>
   </w:abstractNum>
-  <w:abstractNum w:abstractNumId="7" w15:restartNumberingAfterBreak="0">
+  <w:abstractNum w:abstractNumId="9" w15:restartNumberingAfterBreak="0">
     <w:nsid w:val="64264921"/>
     <w:multiLevelType w:val="multilevel"/>
     <w:tmpl w:val="58FC1AC4"/>
@@ -30261,7 +33140,7 @@
       </w:pPr>
     </w:lvl>
   </w:abstractNum>
-  <w:abstractNum w:abstractNumId="8" w15:restartNumberingAfterBreak="0">
+  <w:abstractNum w:abstractNumId="10" w15:restartNumberingAfterBreak="0">
     <w:nsid w:val="6C9F6E90"/>
     <w:multiLevelType w:val="multilevel"/>
     <w:tmpl w:val="BD40F2F0"/>
@@ -30375,31 +33254,37 @@
     </w:lvl>
   </w:abstractNum>
   <w:num w:numId="1">
-    <w:abstractNumId w:val="3"/>
+    <w:abstractNumId w:val="5"/>
   </w:num>
   <w:num w:numId="2">
-    <w:abstractNumId w:val="8"/>
+    <w:abstractNumId w:val="10"/>
   </w:num>
   <w:num w:numId="3">
-    <w:abstractNumId w:val="6"/>
+    <w:abstractNumId w:val="8"/>
   </w:num>
   <w:num w:numId="4">
     <w:abstractNumId w:val="1"/>
   </w:num>
   <w:num w:numId="5">
+    <w:abstractNumId w:val="9"/>
+  </w:num>
+  <w:num w:numId="6">
+    <w:abstractNumId w:val="3"/>
+  </w:num>
+  <w:num w:numId="7">
     <w:abstractNumId w:val="7"/>
   </w:num>
-  <w:num w:numId="6">
-    <w:abstractNumId w:val="2"/>
-  </w:num>
-  <w:num w:numId="7">
-    <w:abstractNumId w:val="5"/>
-  </w:num>
   <w:num w:numId="8">
-    <w:abstractNumId w:val="4"/>
+    <w:abstractNumId w:val="6"/>
   </w:num>
   <w:num w:numId="9">
     <w:abstractNumId w:val="0"/>
+  </w:num>
+  <w:num w:numId="10">
+    <w:abstractNumId w:val="4"/>
+  </w:num>
+  <w:num w:numId="11">
+    <w:abstractNumId w:val="2"/>
   </w:num>
 </w:numbering>
 </file>

</xml_diff>